<commit_message>
Update report Stats section and notebook with second Binomial Stats question
</commit_message>
<xml_diff>
--- a/CA1_Report.docx
+++ b/CA1_Report.docx
@@ -34,10 +34,7 @@
         <w:t>Question 1:</w:t>
       </w:r>
       <w:r>
-        <w:t xml:space="preserve"> </w:t>
-      </w:r>
-      <w:r>
-        <w:t xml:space="preserve"> Summarise your dataset clearly, using relevant descriptive statistics and appropriate plots. These should be carefully motivated and justified, and clearly presented. You should critically analyse your findings, in addition to including the necessary Python code, output and plots in the report. You are required to plot at least three graphs. [0-35]</w:t>
+        <w:t xml:space="preserve">  Summarise your dataset clearly, using relevant descriptive statistics and appropriate plots. These should be carefully motivated and justified, and clearly presented. You should critically analyse your findings, in addition to including the necessary Python code, output and plots in the report. You are required to plot at least three graphs. [0-35]</w:t>
       </w:r>
     </w:p>
     <w:p/>
@@ -110,25 +107,7 @@
           <w:sz w:val="20"/>
           <w:szCs w:val="20"/>
         </w:rPr>
-        <w:t xml:space="preserve">(Figure </w:t>
-      </w:r>
-      <w:r>
-        <w:rPr>
-          <w:b/>
-          <w:bCs/>
-          <w:sz w:val="20"/>
-          <w:szCs w:val="20"/>
-        </w:rPr>
-        <w:t>1</w:t>
-      </w:r>
-      <w:r>
-        <w:rPr>
-          <w:b/>
-          <w:bCs/>
-          <w:sz w:val="20"/>
-          <w:szCs w:val="20"/>
-        </w:rPr>
-        <w:t>)</w:t>
+        <w:t>(Figure 1)</w:t>
       </w:r>
     </w:p>
     <w:p/>
@@ -413,25 +392,7 @@
           <w:sz w:val="20"/>
           <w:szCs w:val="20"/>
         </w:rPr>
-        <w:t xml:space="preserve">  (Figure </w:t>
-      </w:r>
-      <w:r>
-        <w:rPr>
-          <w:b/>
-          <w:bCs/>
-          <w:sz w:val="20"/>
-          <w:szCs w:val="20"/>
-        </w:rPr>
-        <w:t>4</w:t>
-      </w:r>
-      <w:r>
-        <w:rPr>
-          <w:b/>
-          <w:bCs/>
-          <w:sz w:val="20"/>
-          <w:szCs w:val="20"/>
-        </w:rPr>
-        <w:t xml:space="preserve">)                                                                                                                    </w:t>
+        <w:t xml:space="preserve">  (Figure 4)                                                                                                                    </w:t>
       </w:r>
     </w:p>
     <w:p>
@@ -1239,13 +1200,7 @@
       </w:r>
       <w:r>
         <w:tab/>
-        <w:t xml:space="preserve">Activities </w:t>
-      </w:r>
-      <w:r>
-        <w:t xml:space="preserve">Range (High, Middle, Low) </w:t>
-      </w:r>
-      <w:r>
-        <w:t xml:space="preserve">     </w:t>
+        <w:t xml:space="preserve">Activities Range (High, Middle, Low)      </w:t>
       </w:r>
     </w:p>
     <w:p>
@@ -1254,13 +1209,7 @@
       </w:r>
       <w:r>
         <w:tab/>
-        <w:t>Accommodation</w:t>
-      </w:r>
-      <w:r>
-        <w:t xml:space="preserve"> </w:t>
-      </w:r>
-      <w:r>
-        <w:t xml:space="preserve">Range (High, Middle, Low)      </w:t>
+        <w:t xml:space="preserve">Accommodation Range (High, Middle, Low)      </w:t>
       </w:r>
     </w:p>
     <w:p>
@@ -1269,19 +1218,7 @@
       </w:r>
       <w:r>
         <w:tab/>
-        <w:t>Attractions</w:t>
-      </w:r>
-      <w:r>
-        <w:t xml:space="preserve"> </w:t>
-      </w:r>
-      <w:r>
-        <w:t>Range (High, Middle, Low</w:t>
-      </w:r>
-      <w:r>
-        <w:t>)</w:t>
-      </w:r>
-      <w:r>
-        <w:t xml:space="preserve">  </w:t>
+        <w:t xml:space="preserve">Attractions Range (High, Middle, Low)  </w:t>
       </w:r>
     </w:p>
     <w:p/>
@@ -1325,7 +1262,13 @@
         </w:numPr>
       </w:pPr>
       <w:r>
-        <w:t>Calculating our number of trials (n)</w:t>
+        <w:t>Calculating our number of t</w:t>
+      </w:r>
+      <w:r>
+        <w:t>est cases</w:t>
+      </w:r>
+      <w:r>
+        <w:t xml:space="preserve"> (n)</w:t>
       </w:r>
     </w:p>
     <w:p>
@@ -1380,23 +1323,286 @@
         <w:t xml:space="preserve"> Range' Using Binomial Probability Mass Function (PMF)</w:t>
       </w:r>
     </w:p>
+    <w:p>
+      <w:r>
+        <w:rPr>
+          <w:b/>
+          <w:bCs/>
+        </w:rPr>
+        <w:lastRenderedPageBreak/>
+        <w:t>Question 1:</w:t>
+      </w:r>
+      <w:r>
+        <w:t xml:space="preserve"> </w:t>
+      </w:r>
+      <w:r>
+        <w:t xml:space="preserve"> Calculate the probability of a County having an above average Household Income (million EUR) if it has a High '</w:t>
+      </w:r>
+      <w:r>
+        <w:t>Accommodation</w:t>
+      </w:r>
+      <w:r>
+        <w:t xml:space="preserve"> Range' </w:t>
+      </w:r>
+      <w:r>
+        <w:t>u</w:t>
+      </w:r>
+      <w:r>
+        <w:t>sing Binomial Probability Mass Function (PMF)</w:t>
+      </w:r>
+    </w:p>
+    <w:p>
+      <w:r>
+        <w:t>k =</w:t>
+      </w:r>
+      <w:r>
+        <w:t xml:space="preserve"> </w:t>
+      </w:r>
+      <w:r>
+        <w:rPr>
+          <w:b/>
+          <w:bCs/>
+        </w:rPr>
+        <w:t xml:space="preserve">3 </w:t>
+      </w:r>
+    </w:p>
+    <w:p>
+      <w:r>
+        <w:t xml:space="preserve">n = </w:t>
+      </w:r>
+      <w:r>
+        <w:rPr>
+          <w:b/>
+          <w:bCs/>
+        </w:rPr>
+        <w:t>26</w:t>
+      </w:r>
+    </w:p>
+    <w:p>
+      <w:r>
+        <w:t xml:space="preserve">p = </w:t>
+      </w:r>
+      <w:r>
+        <w:rPr>
+          <w:b/>
+          <w:bCs/>
+        </w:rPr>
+        <w:t>0.115384</w:t>
+      </w:r>
+    </w:p>
+    <w:p>
+      <w:r>
+        <w:rPr>
+          <w:noProof/>
+        </w:rPr>
+        <w:drawing>
+          <wp:inline distT="0" distB="0" distL="0" distR="0" wp14:anchorId="094B3BA0" wp14:editId="5537D321">
+            <wp:extent cx="3952875" cy="1802574"/>
+            <wp:effectExtent l="0" t="0" r="0" b="7620"/>
+            <wp:docPr id="1752886555" name="Picture 1" descr="A screenshot of a computer program&#10;&#10;Description automatically generated"/>
+            <wp:cNvGraphicFramePr>
+              <a:graphicFrameLocks xmlns:a="http://schemas.openxmlformats.org/drawingml/2006/main" noChangeAspect="1"/>
+            </wp:cNvGraphicFramePr>
+            <a:graphic xmlns:a="http://schemas.openxmlformats.org/drawingml/2006/main">
+              <a:graphicData uri="http://schemas.openxmlformats.org/drawingml/2006/picture">
+                <pic:pic xmlns:pic="http://schemas.openxmlformats.org/drawingml/2006/picture">
+                  <pic:nvPicPr>
+                    <pic:cNvPr id="1752886555" name="Picture 1" descr="A screenshot of a computer program&#10;&#10;Description automatically generated"/>
+                    <pic:cNvPicPr/>
+                  </pic:nvPicPr>
+                  <pic:blipFill>
+                    <a:blip r:embed="rId17"/>
+                    <a:stretch>
+                      <a:fillRect/>
+                    </a:stretch>
+                  </pic:blipFill>
+                  <pic:spPr>
+                    <a:xfrm>
+                      <a:off x="0" y="0"/>
+                      <a:ext cx="3967034" cy="1809031"/>
+                    </a:xfrm>
+                    <a:prstGeom prst="rect">
+                      <a:avLst/>
+                    </a:prstGeom>
+                  </pic:spPr>
+                </pic:pic>
+              </a:graphicData>
+            </a:graphic>
+          </wp:inline>
+        </w:drawing>
+      </w:r>
+    </w:p>
+    <w:p>
+      <w:r>
+        <w:t xml:space="preserve">Probability of a County having 'High' accommodation range and an above average Household Income: </w:t>
+      </w:r>
+      <w:r>
+        <w:rPr>
+          <w:b/>
+          <w:bCs/>
+        </w:rPr>
+        <w:t>0.238105</w:t>
+      </w:r>
+    </w:p>
+    <w:p>
+      <w:r>
+        <w:rPr>
+          <w:b/>
+          <w:bCs/>
+        </w:rPr>
+        <w:t xml:space="preserve">Question </w:t>
+      </w:r>
+      <w:r>
+        <w:rPr>
+          <w:b/>
+          <w:bCs/>
+        </w:rPr>
+        <w:t>2</w:t>
+      </w:r>
+      <w:r>
+        <w:rPr>
+          <w:b/>
+          <w:bCs/>
+        </w:rPr>
+        <w:t>:</w:t>
+      </w:r>
+      <w:r>
+        <w:t xml:space="preserve"> Calculate the probability of a County having a below average Disposable Income(pp) if it has a low 'Activity Range' </w:t>
+      </w:r>
+      <w:r>
+        <w:t>u</w:t>
+      </w:r>
+      <w:r>
+        <w:t>sing Binomial Probability Mass Function (PMF)</w:t>
+      </w:r>
+    </w:p>
+    <w:p>
+      <w:r>
+        <w:t>k =</w:t>
+      </w:r>
+      <w:r>
+        <w:t xml:space="preserve"> </w:t>
+      </w:r>
+      <w:r>
+        <w:rPr>
+          <w:b/>
+          <w:bCs/>
+        </w:rPr>
+        <w:t>7</w:t>
+      </w:r>
+    </w:p>
+    <w:p>
+      <w:r>
+        <w:t xml:space="preserve">n </w:t>
+      </w:r>
+      <w:proofErr w:type="gramStart"/>
+      <w:r>
+        <w:t xml:space="preserve">= </w:t>
+      </w:r>
+      <w:r>
+        <w:t xml:space="preserve"> </w:t>
+      </w:r>
+      <w:r>
+        <w:rPr>
+          <w:b/>
+          <w:bCs/>
+        </w:rPr>
+        <w:t>26</w:t>
+      </w:r>
+      <w:proofErr w:type="gramEnd"/>
+    </w:p>
+    <w:p>
+      <w:pPr>
+        <w:rPr>
+          <w:b/>
+          <w:bCs/>
+        </w:rPr>
+      </w:pPr>
+      <w:r>
+        <w:t xml:space="preserve">p = </w:t>
+      </w:r>
+      <w:r>
+        <w:rPr>
+          <w:b/>
+          <w:bCs/>
+        </w:rPr>
+        <w:t>0.269230</w:t>
+      </w:r>
+    </w:p>
+    <w:p>
+      <w:r>
+        <w:rPr>
+          <w:noProof/>
+        </w:rPr>
+        <w:drawing>
+          <wp:inline distT="0" distB="0" distL="0" distR="0" wp14:anchorId="17D8C14E" wp14:editId="1056E1A7">
+            <wp:extent cx="4505325" cy="2263144"/>
+            <wp:effectExtent l="0" t="0" r="0" b="3810"/>
+            <wp:docPr id="1506231329" name="Picture 1" descr="A screenshot of a computer code&#10;&#10;Description automatically generated"/>
+            <wp:cNvGraphicFramePr>
+              <a:graphicFrameLocks xmlns:a="http://schemas.openxmlformats.org/drawingml/2006/main" noChangeAspect="1"/>
+            </wp:cNvGraphicFramePr>
+            <a:graphic xmlns:a="http://schemas.openxmlformats.org/drawingml/2006/main">
+              <a:graphicData uri="http://schemas.openxmlformats.org/drawingml/2006/picture">
+                <pic:pic xmlns:pic="http://schemas.openxmlformats.org/drawingml/2006/picture">
+                  <pic:nvPicPr>
+                    <pic:cNvPr id="1506231329" name="Picture 1" descr="A screenshot of a computer code&#10;&#10;Description automatically generated"/>
+                    <pic:cNvPicPr/>
+                  </pic:nvPicPr>
+                  <pic:blipFill>
+                    <a:blip r:embed="rId18"/>
+                    <a:stretch>
+                      <a:fillRect/>
+                    </a:stretch>
+                  </pic:blipFill>
+                  <pic:spPr>
+                    <a:xfrm>
+                      <a:off x="0" y="0"/>
+                      <a:ext cx="4515794" cy="2268403"/>
+                    </a:xfrm>
+                    <a:prstGeom prst="rect">
+                      <a:avLst/>
+                    </a:prstGeom>
+                  </pic:spPr>
+                </pic:pic>
+              </a:graphicData>
+            </a:graphic>
+          </wp:inline>
+        </w:drawing>
+      </w:r>
+    </w:p>
+    <w:p>
+      <w:r>
+        <w:t xml:space="preserve">Probability of a County having 'Low' activity range and a below average Household Income: </w:t>
+      </w:r>
+      <w:r>
+        <w:rPr>
+          <w:b/>
+          <w:bCs/>
+        </w:rPr>
+        <w:t>0.174097</w:t>
+      </w:r>
+    </w:p>
+    <w:p>
+      <w:r>
+        <w:rPr>
+          <w:b/>
+          <w:bCs/>
+        </w:rPr>
+        <w:lastRenderedPageBreak/>
+        <w:t>Question 3:</w:t>
+      </w:r>
+      <w:r>
+        <w:t xml:space="preserve"> </w:t>
+      </w:r>
+      <w:r>
+        <w:t xml:space="preserve"> Use Normal distribution to explain or identify some information about your dataset. [0-20]</w:t>
+      </w:r>
+    </w:p>
     <w:p/>
     <w:p/>
-    <w:p>
-      <w:r>
-        <w:rPr>
-          <w:b/>
-          <w:bCs/>
-        </w:rPr>
-        <w:t>Question 3:</w:t>
-      </w:r>
-      <w:r>
-        <w:t xml:space="preserve"> </w:t>
-      </w:r>
-      <w:r>
-        <w:t xml:space="preserve"> Use Normal distribution to explain or identify some information about your dataset. [0-20]</w:t>
-      </w:r>
-    </w:p>
+    <w:p/>
+    <w:p/>
     <w:p>
       <w:r>
         <w:rPr>
@@ -2357,7 +2563,7 @@
   <w:style w:type="paragraph" w:default="1" w:styleId="Normal">
     <w:name w:val="Normal"/>
     <w:qFormat/>
-    <w:rsid w:val="003B6093"/>
+    <w:rsid w:val="00172D27"/>
   </w:style>
   <w:style w:type="paragraph" w:styleId="Heading1">
     <w:name w:val="heading 1"/>

</xml_diff>

<commit_message>
Update report and notebook with third Statistics Question (Normal Distribution)
</commit_message>
<xml_diff>
--- a/CA1_Report.docx
+++ b/CA1_Report.docx
@@ -1333,32 +1333,18 @@
         <w:t>Question 1:</w:t>
       </w:r>
       <w:r>
+        <w:t xml:space="preserve">  Calculate the probability of a County having an above average Household Income (million EUR) if it has a High 'Accommodation Range' using Binomial Probability Mass Function (PMF)</w:t>
+      </w:r>
+    </w:p>
+    <w:p/>
+    <w:p>
+      <w:r>
+        <w:t>k =</w:t>
+      </w:r>
+      <w:r>
         <w:t xml:space="preserve"> </w:t>
       </w:r>
       <w:r>
-        <w:t xml:space="preserve"> Calculate the probability of a County having an above average Household Income (million EUR) if it has a High '</w:t>
-      </w:r>
-      <w:r>
-        <w:t>Accommodation</w:t>
-      </w:r>
-      <w:r>
-        <w:t xml:space="preserve"> Range' </w:t>
-      </w:r>
-      <w:r>
-        <w:t>u</w:t>
-      </w:r>
-      <w:r>
-        <w:t>sing Binomial Probability Mass Function (PMF)</w:t>
-      </w:r>
-    </w:p>
-    <w:p>
-      <w:r>
-        <w:t>k =</w:t>
-      </w:r>
-      <w:r>
-        <w:t xml:space="preserve"> </w:t>
-      </w:r>
-      <w:r>
         <w:rPr>
           <w:b/>
           <w:bCs/>
@@ -1379,6 +1365,12 @@
       </w:r>
     </w:p>
     <w:p>
+      <w:pPr>
+        <w:rPr>
+          <w:b/>
+          <w:bCs/>
+        </w:rPr>
+      </w:pPr>
       <w:r>
         <w:t xml:space="preserve">p = </w:t>
       </w:r>
@@ -1390,16 +1382,17 @@
         <w:t>0.115384</w:t>
       </w:r>
     </w:p>
+    <w:p/>
     <w:p>
       <w:r>
         <w:rPr>
           <w:noProof/>
         </w:rPr>
         <w:drawing>
-          <wp:inline distT="0" distB="0" distL="0" distR="0" wp14:anchorId="094B3BA0" wp14:editId="5537D321">
-            <wp:extent cx="3952875" cy="1802574"/>
-            <wp:effectExtent l="0" t="0" r="0" b="7620"/>
-            <wp:docPr id="1752886555" name="Picture 1" descr="A screenshot of a computer program&#10;&#10;Description automatically generated"/>
+          <wp:inline distT="0" distB="0" distL="0" distR="0" wp14:anchorId="142EB9E2" wp14:editId="2B7F3484">
+            <wp:extent cx="5731510" cy="3682365"/>
+            <wp:effectExtent l="0" t="0" r="2540" b="0"/>
+            <wp:docPr id="1739536244" name="Picture 1" descr="A screenshot of a computer&#10;&#10;Description automatically generated"/>
             <wp:cNvGraphicFramePr>
               <a:graphicFrameLocks xmlns:a="http://schemas.openxmlformats.org/drawingml/2006/main" noChangeAspect="1"/>
             </wp:cNvGraphicFramePr>
@@ -1407,7 +1400,7 @@
               <a:graphicData uri="http://schemas.openxmlformats.org/drawingml/2006/picture">
                 <pic:pic xmlns:pic="http://schemas.openxmlformats.org/drawingml/2006/picture">
                   <pic:nvPicPr>
-                    <pic:cNvPr id="1752886555" name="Picture 1" descr="A screenshot of a computer program&#10;&#10;Description automatically generated"/>
+                    <pic:cNvPr id="1739536244" name="Picture 1" descr="A screenshot of a computer&#10;&#10;Description automatically generated"/>
                     <pic:cNvPicPr/>
                   </pic:nvPicPr>
                   <pic:blipFill>
@@ -1419,7 +1412,7 @@
                   <pic:spPr>
                     <a:xfrm>
                       <a:off x="0" y="0"/>
-                      <a:ext cx="3967034" cy="1809031"/>
+                      <a:ext cx="5731510" cy="3682365"/>
                     </a:xfrm>
                     <a:prstGeom prst="rect">
                       <a:avLst/>
@@ -1433,6 +1426,58 @@
       </w:r>
     </w:p>
     <w:p>
+      <w:pPr>
+        <w:rPr>
+          <w:b/>
+          <w:bCs/>
+          <w:sz w:val="20"/>
+          <w:szCs w:val="20"/>
+        </w:rPr>
+      </w:pPr>
+      <w:r>
+        <w:rPr>
+          <w:b/>
+          <w:bCs/>
+          <w:sz w:val="20"/>
+          <w:szCs w:val="20"/>
+        </w:rPr>
+        <w:t xml:space="preserve">(Figure </w:t>
+      </w:r>
+      <w:r>
+        <w:rPr>
+          <w:b/>
+          <w:bCs/>
+          <w:sz w:val="20"/>
+          <w:szCs w:val="20"/>
+        </w:rPr>
+        <w:t>1</w:t>
+      </w:r>
+      <w:r>
+        <w:rPr>
+          <w:b/>
+          <w:bCs/>
+          <w:sz w:val="20"/>
+          <w:szCs w:val="20"/>
+        </w:rPr>
+        <w:t>3</w:t>
+      </w:r>
+      <w:r>
+        <w:rPr>
+          <w:b/>
+          <w:bCs/>
+          <w:sz w:val="20"/>
+          <w:szCs w:val="20"/>
+        </w:rPr>
+        <w:t>)</w:t>
+      </w:r>
+    </w:p>
+    <w:p>
+      <w:pPr>
+        <w:rPr>
+          <w:b/>
+          <w:bCs/>
+        </w:rPr>
+      </w:pPr>
       <w:r>
         <w:t xml:space="preserve">Probability of a County having 'High' accommodation range and an above average Household Income: </w:t>
       </w:r>
@@ -1444,36 +1489,17 @@
         <w:t>0.238105</w:t>
       </w:r>
     </w:p>
-    <w:p>
-      <w:r>
-        <w:rPr>
-          <w:b/>
-          <w:bCs/>
-        </w:rPr>
-        <w:t xml:space="preserve">Question </w:t>
-      </w:r>
-      <w:r>
-        <w:rPr>
-          <w:b/>
-          <w:bCs/>
-        </w:rPr>
-        <w:t>2</w:t>
-      </w:r>
-      <w:r>
-        <w:rPr>
-          <w:b/>
-          <w:bCs/>
-        </w:rPr>
-        <w:t>:</w:t>
-      </w:r>
-      <w:r>
-        <w:t xml:space="preserve"> Calculate the probability of a County having a below average Disposable Income(pp) if it has a low 'Activity Range' </w:t>
-      </w:r>
-      <w:r>
-        <w:t>u</w:t>
-      </w:r>
-      <w:r>
-        <w:t>sing Binomial Probability Mass Function (PMF)</w:t>
+    <w:p/>
+    <w:p>
+      <w:r>
+        <w:rPr>
+          <w:b/>
+          <w:bCs/>
+        </w:rPr>
+        <w:t>Question 2:</w:t>
+      </w:r>
+      <w:r>
+        <w:t xml:space="preserve"> Calculate the probability of a County having a below average Disposable Income(pp) if it has a low 'Activity Range' using Binomial Probability Mass Function (PMF)</w:t>
       </w:r>
     </w:p>
     <w:p>
@@ -1534,11 +1560,12 @@
         <w:rPr>
           <w:noProof/>
         </w:rPr>
+        <w:lastRenderedPageBreak/>
         <w:drawing>
-          <wp:inline distT="0" distB="0" distL="0" distR="0" wp14:anchorId="17D8C14E" wp14:editId="1056E1A7">
-            <wp:extent cx="4505325" cy="2263144"/>
-            <wp:effectExtent l="0" t="0" r="0" b="3810"/>
-            <wp:docPr id="1506231329" name="Picture 1" descr="A screenshot of a computer code&#10;&#10;Description automatically generated"/>
+          <wp:inline distT="0" distB="0" distL="0" distR="0" wp14:anchorId="28EDE9CD" wp14:editId="3218AF16">
+            <wp:extent cx="5731510" cy="3696335"/>
+            <wp:effectExtent l="0" t="0" r="2540" b="0"/>
+            <wp:docPr id="1150548066" name="Picture 1" descr="A screenshot of a computer&#10;&#10;Description automatically generated"/>
             <wp:cNvGraphicFramePr>
               <a:graphicFrameLocks xmlns:a="http://schemas.openxmlformats.org/drawingml/2006/main" noChangeAspect="1"/>
             </wp:cNvGraphicFramePr>
@@ -1546,7 +1573,7 @@
               <a:graphicData uri="http://schemas.openxmlformats.org/drawingml/2006/picture">
                 <pic:pic xmlns:pic="http://schemas.openxmlformats.org/drawingml/2006/picture">
                   <pic:nvPicPr>
-                    <pic:cNvPr id="1506231329" name="Picture 1" descr="A screenshot of a computer code&#10;&#10;Description automatically generated"/>
+                    <pic:cNvPr id="1150548066" name="Picture 1" descr="A screenshot of a computer&#10;&#10;Description automatically generated"/>
                     <pic:cNvPicPr/>
                   </pic:nvPicPr>
                   <pic:blipFill>
@@ -1558,7 +1585,7 @@
                   <pic:spPr>
                     <a:xfrm>
                       <a:off x="0" y="0"/>
-                      <a:ext cx="4515794" cy="2268403"/>
+                      <a:ext cx="5731510" cy="3696335"/>
                     </a:xfrm>
                     <a:prstGeom prst="rect">
                       <a:avLst/>
@@ -1572,6 +1599,59 @@
       </w:r>
     </w:p>
     <w:p>
+      <w:pPr>
+        <w:rPr>
+          <w:b/>
+          <w:bCs/>
+          <w:sz w:val="20"/>
+          <w:szCs w:val="20"/>
+        </w:rPr>
+      </w:pPr>
+      <w:r>
+        <w:rPr>
+          <w:b/>
+          <w:bCs/>
+          <w:sz w:val="20"/>
+          <w:szCs w:val="20"/>
+        </w:rPr>
+        <w:t xml:space="preserve">(Figure </w:t>
+      </w:r>
+      <w:r>
+        <w:rPr>
+          <w:b/>
+          <w:bCs/>
+          <w:sz w:val="20"/>
+          <w:szCs w:val="20"/>
+        </w:rPr>
+        <w:t>1</w:t>
+      </w:r>
+      <w:r>
+        <w:rPr>
+          <w:b/>
+          <w:bCs/>
+          <w:sz w:val="20"/>
+          <w:szCs w:val="20"/>
+        </w:rPr>
+        <w:t>4</w:t>
+      </w:r>
+      <w:r>
+        <w:rPr>
+          <w:b/>
+          <w:bCs/>
+          <w:sz w:val="20"/>
+          <w:szCs w:val="20"/>
+        </w:rPr>
+        <w:t>)</w:t>
+      </w:r>
+    </w:p>
+    <w:p/>
+    <w:p>
+      <w:pPr>
+        <w:rPr>
+          <w:b/>
+          <w:bCs/>
+        </w:rPr>
+      </w:pPr>
       <w:r>
         <w:t xml:space="preserve">Probability of a County having 'Low' activity range and a below average Household Income: </w:t>
       </w:r>
@@ -1584,23 +1664,982 @@
       </w:r>
     </w:p>
     <w:p>
-      <w:r>
-        <w:rPr>
-          <w:b/>
-          <w:bCs/>
+      <w:pPr>
+        <w:rPr>
+          <w:b/>
+          <w:bCs/>
+        </w:rPr>
+      </w:pPr>
+    </w:p>
+    <w:p>
+      <w:pPr>
+        <w:rPr>
+          <w:b/>
+          <w:bCs/>
+        </w:rPr>
+      </w:pPr>
+    </w:p>
+    <w:p>
+      <w:pPr>
+        <w:rPr>
+          <w:b/>
+          <w:bCs/>
+        </w:rPr>
+      </w:pPr>
+    </w:p>
+    <w:p>
+      <w:pPr>
+        <w:rPr>
+          <w:b/>
+          <w:bCs/>
+        </w:rPr>
+      </w:pPr>
+    </w:p>
+    <w:p>
+      <w:pPr>
+        <w:rPr>
+          <w:b/>
+          <w:bCs/>
+        </w:rPr>
+      </w:pPr>
+    </w:p>
+    <w:p>
+      <w:pPr>
+        <w:rPr>
+          <w:b/>
+          <w:bCs/>
+        </w:rPr>
+      </w:pPr>
+    </w:p>
+    <w:p>
+      <w:pPr>
+        <w:rPr>
+          <w:b/>
+          <w:bCs/>
+        </w:rPr>
+      </w:pPr>
+    </w:p>
+    <w:p>
+      <w:pPr>
+        <w:rPr>
+          <w:b/>
+          <w:bCs/>
+        </w:rPr>
+      </w:pPr>
+    </w:p>
+    <w:p>
+      <w:pPr>
+        <w:rPr>
+          <w:b/>
+          <w:bCs/>
+        </w:rPr>
+      </w:pPr>
+    </w:p>
+    <w:p>
+      <w:pPr>
+        <w:rPr>
+          <w:b/>
+          <w:bCs/>
+        </w:rPr>
+      </w:pPr>
+    </w:p>
+    <w:p>
+      <w:pPr>
+        <w:rPr>
+          <w:b/>
+          <w:bCs/>
+        </w:rPr>
+      </w:pPr>
+    </w:p>
+    <w:p>
+      <w:pPr>
+        <w:rPr>
+          <w:b/>
+          <w:bCs/>
+        </w:rPr>
+      </w:pPr>
+    </w:p>
+    <w:p>
+      <w:pPr>
+        <w:rPr>
+          <w:b/>
+          <w:bCs/>
+        </w:rPr>
+      </w:pPr>
+    </w:p>
+    <w:p>
+      <w:pPr>
+        <w:rPr>
+          <w:b/>
+          <w:bCs/>
+        </w:rPr>
+      </w:pPr>
+    </w:p>
+    <w:p>
+      <w:pPr>
+        <w:rPr>
+          <w:b/>
+          <w:bCs/>
+        </w:rPr>
+      </w:pPr>
+    </w:p>
+    <w:p/>
+    <w:p>
+      <w:r>
+        <w:rPr>
+          <w:b/>
+          <w:bCs/>
+        </w:rPr>
+        <w:t>Question 3:</w:t>
+      </w:r>
+      <w:r>
+        <w:t xml:space="preserve"> </w:t>
+      </w:r>
+      <w:r>
+        <w:t xml:space="preserve"> Use Normal distribution to explain or identify some information about your dataset. [0-20]</w:t>
+      </w:r>
+    </w:p>
+    <w:p/>
+    <w:p>
+      <w:proofErr w:type="gramStart"/>
+      <w:r>
+        <w:t>First</w:t>
+      </w:r>
+      <w:proofErr w:type="gramEnd"/>
+      <w:r>
+        <w:t xml:space="preserve"> we will need to look at the distribution of our data and see which of our variables have normal or skewed distribution levels. </w:t>
+      </w:r>
+    </w:p>
+    <w:p>
+      <w:r>
+        <w:rPr>
+          <w:noProof/>
+        </w:rPr>
+        <w:drawing>
+          <wp:inline distT="0" distB="0" distL="0" distR="0" wp14:anchorId="044F6489" wp14:editId="746EC5F0">
+            <wp:extent cx="3533775" cy="2402184"/>
+            <wp:effectExtent l="0" t="0" r="0" b="0"/>
+            <wp:docPr id="299686801" name="Picture 1"/>
+            <wp:cNvGraphicFramePr>
+              <a:graphicFrameLocks xmlns:a="http://schemas.openxmlformats.org/drawingml/2006/main" noChangeAspect="1"/>
+            </wp:cNvGraphicFramePr>
+            <a:graphic xmlns:a="http://schemas.openxmlformats.org/drawingml/2006/main">
+              <a:graphicData uri="http://schemas.openxmlformats.org/drawingml/2006/picture">
+                <pic:pic xmlns:pic="http://schemas.openxmlformats.org/drawingml/2006/picture">
+                  <pic:nvPicPr>
+                    <pic:cNvPr id="0" name="Picture 2"/>
+                    <pic:cNvPicPr>
+                      <a:picLocks noChangeAspect="1" noChangeArrowheads="1"/>
+                    </pic:cNvPicPr>
+                  </pic:nvPicPr>
+                  <pic:blipFill>
+                    <a:blip r:embed="rId19" cstate="print">
+                      <a:extLst>
+                        <a:ext uri="{28A0092B-C50C-407E-A947-70E740481C1C}">
+                          <a14:useLocalDpi xmlns:a14="http://schemas.microsoft.com/office/drawing/2010/main" val="0"/>
+                        </a:ext>
+                      </a:extLst>
+                    </a:blip>
+                    <a:srcRect/>
+                    <a:stretch>
+                      <a:fillRect/>
+                    </a:stretch>
+                  </pic:blipFill>
+                  <pic:spPr bwMode="auto">
+                    <a:xfrm>
+                      <a:off x="0" y="0"/>
+                      <a:ext cx="3542045" cy="2407805"/>
+                    </a:xfrm>
+                    <a:prstGeom prst="rect">
+                      <a:avLst/>
+                    </a:prstGeom>
+                    <a:noFill/>
+                  </pic:spPr>
+                </pic:pic>
+              </a:graphicData>
+            </a:graphic>
+          </wp:inline>
+        </w:drawing>
+      </w:r>
+    </w:p>
+    <w:p>
+      <w:pPr>
+        <w:rPr>
+          <w:b/>
+          <w:bCs/>
+          <w:sz w:val="20"/>
+          <w:szCs w:val="20"/>
+        </w:rPr>
+      </w:pPr>
+      <w:r>
+        <w:rPr>
+          <w:b/>
+          <w:bCs/>
+          <w:sz w:val="20"/>
+          <w:szCs w:val="20"/>
+        </w:rPr>
+        <w:t xml:space="preserve">(Figure </w:t>
+      </w:r>
+      <w:r>
+        <w:rPr>
+          <w:b/>
+          <w:bCs/>
+          <w:sz w:val="20"/>
+          <w:szCs w:val="20"/>
+        </w:rPr>
+        <w:t>1</w:t>
+      </w:r>
+      <w:r>
+        <w:rPr>
+          <w:b/>
+          <w:bCs/>
+          <w:sz w:val="20"/>
+          <w:szCs w:val="20"/>
+        </w:rPr>
+        <w:t>5</w:t>
+      </w:r>
+      <w:r>
+        <w:rPr>
+          <w:b/>
+          <w:bCs/>
+          <w:sz w:val="20"/>
+          <w:szCs w:val="20"/>
+        </w:rPr>
+        <w:t>)</w:t>
+      </w:r>
+    </w:p>
+    <w:p>
+      <w:r>
+        <w:t>From the above we can see that the distribution of all of our 6 variables is skewed, except for one – ‘Disposable Income (pp)</w:t>
+      </w:r>
+      <w:proofErr w:type="gramStart"/>
+      <w:r>
+        <w:t>’ .</w:t>
+      </w:r>
+      <w:proofErr w:type="gramEnd"/>
+      <w:r>
+        <w:t xml:space="preserve"> Let us take a closer look at this variable and </w:t>
+      </w:r>
+      <w:proofErr w:type="spellStart"/>
+      <w:proofErr w:type="gramStart"/>
+      <w:r>
+        <w:t>it’s</w:t>
+      </w:r>
+      <w:proofErr w:type="spellEnd"/>
+      <w:proofErr w:type="gramEnd"/>
+      <w:r>
+        <w:t xml:space="preserve"> distribution –</w:t>
+      </w:r>
+    </w:p>
+    <w:p>
+      <w:r>
+        <w:rPr>
+          <w:noProof/>
         </w:rPr>
         <w:lastRenderedPageBreak/>
-        <w:t>Question 3:</w:t>
-      </w:r>
-      <w:r>
-        <w:t xml:space="preserve"> </w:t>
-      </w:r>
-      <w:r>
-        <w:t xml:space="preserve"> Use Normal distribution to explain or identify some information about your dataset. [0-20]</w:t>
+        <w:drawing>
+          <wp:inline distT="0" distB="0" distL="0" distR="0" wp14:anchorId="31899118" wp14:editId="29B76087">
+            <wp:extent cx="4143375" cy="3259647"/>
+            <wp:effectExtent l="0" t="0" r="0" b="0"/>
+            <wp:docPr id="637740171" name="Picture 1" descr="A graph of disposable income&#10;&#10;Description automatically generated"/>
+            <wp:cNvGraphicFramePr>
+              <a:graphicFrameLocks xmlns:a="http://schemas.openxmlformats.org/drawingml/2006/main" noChangeAspect="1"/>
+            </wp:cNvGraphicFramePr>
+            <a:graphic xmlns:a="http://schemas.openxmlformats.org/drawingml/2006/main">
+              <a:graphicData uri="http://schemas.openxmlformats.org/drawingml/2006/picture">
+                <pic:pic xmlns:pic="http://schemas.openxmlformats.org/drawingml/2006/picture">
+                  <pic:nvPicPr>
+                    <pic:cNvPr id="637740171" name="Picture 1" descr="A graph of disposable income&#10;&#10;Description automatically generated"/>
+                    <pic:cNvPicPr/>
+                  </pic:nvPicPr>
+                  <pic:blipFill>
+                    <a:blip r:embed="rId20"/>
+                    <a:stretch>
+                      <a:fillRect/>
+                    </a:stretch>
+                  </pic:blipFill>
+                  <pic:spPr>
+                    <a:xfrm>
+                      <a:off x="0" y="0"/>
+                      <a:ext cx="4155789" cy="3269414"/>
+                    </a:xfrm>
+                    <a:prstGeom prst="rect">
+                      <a:avLst/>
+                    </a:prstGeom>
+                  </pic:spPr>
+                </pic:pic>
+              </a:graphicData>
+            </a:graphic>
+          </wp:inline>
+        </w:drawing>
+      </w:r>
+    </w:p>
+    <w:p>
+      <w:pPr>
+        <w:rPr>
+          <w:b/>
+          <w:bCs/>
+          <w:sz w:val="20"/>
+          <w:szCs w:val="20"/>
+        </w:rPr>
+      </w:pPr>
+      <w:r>
+        <w:rPr>
+          <w:b/>
+          <w:bCs/>
+          <w:sz w:val="20"/>
+          <w:szCs w:val="20"/>
+        </w:rPr>
+        <w:t xml:space="preserve">(Figure </w:t>
+      </w:r>
+      <w:r>
+        <w:rPr>
+          <w:b/>
+          <w:bCs/>
+          <w:sz w:val="20"/>
+          <w:szCs w:val="20"/>
+        </w:rPr>
+        <w:t>1</w:t>
+      </w:r>
+      <w:r>
+        <w:rPr>
+          <w:b/>
+          <w:bCs/>
+          <w:sz w:val="20"/>
+          <w:szCs w:val="20"/>
+        </w:rPr>
+        <w:t>6</w:t>
+      </w:r>
+      <w:r>
+        <w:rPr>
+          <w:b/>
+          <w:bCs/>
+          <w:sz w:val="20"/>
+          <w:szCs w:val="20"/>
+        </w:rPr>
+        <w:t>)</w:t>
       </w:r>
     </w:p>
     <w:p/>
     <w:p/>
+    <w:p/>
+    <w:p>
+      <w:r>
+        <w:t>We can test this theory on our dataset which looks like it has a standard distribution</w:t>
+      </w:r>
+      <w:r>
+        <w:t xml:space="preserve"> by</w:t>
+      </w:r>
+      <w:r>
+        <w:t xml:space="preserve"> formulat</w:t>
+      </w:r>
+      <w:r>
+        <w:t>ing</w:t>
+      </w:r>
+      <w:r>
+        <w:t xml:space="preserve"> question</w:t>
+      </w:r>
+      <w:r>
+        <w:t>s</w:t>
+      </w:r>
+      <w:r>
+        <w:t xml:space="preserve"> around this theory and our dataset, we could look at something like the two questions below - </w:t>
+      </w:r>
+    </w:p>
+    <w:p/>
+    <w:p>
+      <w:r>
+        <w:rPr>
+          <w:b/>
+          <w:bCs/>
+        </w:rPr>
+        <w:t>Question 1:</w:t>
+      </w:r>
+      <w:r>
+        <w:t xml:space="preserve"> </w:t>
+      </w:r>
+      <w:r>
+        <w:t xml:space="preserve">What is the probability that our </w:t>
+      </w:r>
+      <w:r>
+        <w:t>Disposable</w:t>
+      </w:r>
+      <w:r>
+        <w:t xml:space="preserve"> income (pp) is less than </w:t>
+      </w:r>
+      <w:r>
+        <w:t>€</w:t>
+      </w:r>
+      <w:r>
+        <w:t>24,000</w:t>
+      </w:r>
+      <w:r>
+        <w:t>?</w:t>
+      </w:r>
+    </w:p>
+    <w:p/>
+    <w:p>
+      <w:r>
+        <w:t>First</w:t>
+      </w:r>
+      <w:r>
+        <w:t>,</w:t>
+      </w:r>
+      <w:r>
+        <w:t xml:space="preserve"> we can calculate the mean and standard deviation of our desired variable to get our mu and sigma values and then use the </w:t>
+      </w:r>
+      <w:proofErr w:type="spellStart"/>
+      <w:r>
+        <w:t>scipy</w:t>
+      </w:r>
+      <w:proofErr w:type="spellEnd"/>
+      <w:r>
+        <w:t xml:space="preserve"> norm </w:t>
+      </w:r>
+      <w:proofErr w:type="spellStart"/>
+      <w:r>
+        <w:t>cdf</w:t>
+      </w:r>
+      <w:proofErr w:type="spellEnd"/>
+      <w:r>
+        <w:t xml:space="preserve"> (cumulative distribution function) to find our answer - </w:t>
+      </w:r>
+    </w:p>
+    <w:p>
+      <w:r>
+        <w:t xml:space="preserve">mu = </w:t>
+      </w:r>
+      <w:r>
+        <w:rPr>
+          <w:b/>
+          <w:bCs/>
+        </w:rPr>
+        <w:t>22626.134615</w:t>
+      </w:r>
+    </w:p>
+    <w:p>
+      <w:r>
+        <w:t xml:space="preserve">sigma = </w:t>
+      </w:r>
+      <w:r>
+        <w:rPr>
+          <w:b/>
+          <w:bCs/>
+        </w:rPr>
+        <w:t>2028.213264</w:t>
+      </w:r>
+    </w:p>
+    <w:p/>
+    <w:p>
+      <w:r>
+        <w:rPr>
+          <w:noProof/>
+        </w:rPr>
+        <w:lastRenderedPageBreak/>
+        <w:drawing>
+          <wp:inline distT="0" distB="0" distL="0" distR="0" wp14:anchorId="47E8E718" wp14:editId="72AC79D7">
+            <wp:extent cx="5731510" cy="2103120"/>
+            <wp:effectExtent l="0" t="0" r="2540" b="0"/>
+            <wp:docPr id="334014072" name="Picture 1" descr="A screenshot of a computer code&#10;&#10;Description automatically generated"/>
+            <wp:cNvGraphicFramePr>
+              <a:graphicFrameLocks xmlns:a="http://schemas.openxmlformats.org/drawingml/2006/main" noChangeAspect="1"/>
+            </wp:cNvGraphicFramePr>
+            <a:graphic xmlns:a="http://schemas.openxmlformats.org/drawingml/2006/main">
+              <a:graphicData uri="http://schemas.openxmlformats.org/drawingml/2006/picture">
+                <pic:pic xmlns:pic="http://schemas.openxmlformats.org/drawingml/2006/picture">
+                  <pic:nvPicPr>
+                    <pic:cNvPr id="334014072" name="Picture 1" descr="A screenshot of a computer code&#10;&#10;Description automatically generated"/>
+                    <pic:cNvPicPr/>
+                  </pic:nvPicPr>
+                  <pic:blipFill>
+                    <a:blip r:embed="rId21"/>
+                    <a:stretch>
+                      <a:fillRect/>
+                    </a:stretch>
+                  </pic:blipFill>
+                  <pic:spPr>
+                    <a:xfrm>
+                      <a:off x="0" y="0"/>
+                      <a:ext cx="5731510" cy="2103120"/>
+                    </a:xfrm>
+                    <a:prstGeom prst="rect">
+                      <a:avLst/>
+                    </a:prstGeom>
+                  </pic:spPr>
+                </pic:pic>
+              </a:graphicData>
+            </a:graphic>
+          </wp:inline>
+        </w:drawing>
+      </w:r>
+    </w:p>
+    <w:p>
+      <w:pPr>
+        <w:rPr>
+          <w:b/>
+          <w:bCs/>
+          <w:sz w:val="20"/>
+          <w:szCs w:val="20"/>
+        </w:rPr>
+      </w:pPr>
+      <w:r>
+        <w:rPr>
+          <w:b/>
+          <w:bCs/>
+          <w:sz w:val="20"/>
+          <w:szCs w:val="20"/>
+        </w:rPr>
+        <w:t xml:space="preserve">(Figure </w:t>
+      </w:r>
+      <w:r>
+        <w:rPr>
+          <w:b/>
+          <w:bCs/>
+          <w:sz w:val="20"/>
+          <w:szCs w:val="20"/>
+        </w:rPr>
+        <w:t>1</w:t>
+      </w:r>
+      <w:r>
+        <w:rPr>
+          <w:b/>
+          <w:bCs/>
+          <w:sz w:val="20"/>
+          <w:szCs w:val="20"/>
+        </w:rPr>
+        <w:t>7</w:t>
+      </w:r>
+      <w:r>
+        <w:rPr>
+          <w:b/>
+          <w:bCs/>
+          <w:sz w:val="20"/>
+          <w:szCs w:val="20"/>
+        </w:rPr>
+        <w:t>)</w:t>
+      </w:r>
+    </w:p>
+    <w:p>
+      <w:pPr>
+        <w:rPr>
+          <w:b/>
+          <w:bCs/>
+          <w:sz w:val="20"/>
+          <w:szCs w:val="20"/>
+        </w:rPr>
+      </w:pPr>
+    </w:p>
+    <w:p>
+      <w:pPr>
+        <w:rPr>
+          <w:b/>
+          <w:bCs/>
+        </w:rPr>
+      </w:pPr>
+      <w:r>
+        <w:t xml:space="preserve">Answer = </w:t>
+      </w:r>
+      <w:r>
+        <w:rPr>
+          <w:b/>
+          <w:bCs/>
+        </w:rPr>
+        <w:t>0.750916 %</w:t>
+      </w:r>
+    </w:p>
+    <w:p/>
+    <w:p>
+      <w:r>
+        <w:rPr>
+          <w:b/>
+          <w:bCs/>
+        </w:rPr>
+        <w:t>Question 2:</w:t>
+      </w:r>
+      <w:r>
+        <w:t xml:space="preserve"> </w:t>
+      </w:r>
+      <w:r>
+        <w:t xml:space="preserve">What is the probability that our </w:t>
+      </w:r>
+      <w:r>
+        <w:t>Disposable</w:t>
+      </w:r>
+      <w:r>
+        <w:t xml:space="preserve"> income (pp) is </w:t>
+      </w:r>
+      <w:r>
+        <w:t>between</w:t>
+      </w:r>
+      <w:r>
+        <w:t xml:space="preserve"> </w:t>
+      </w:r>
+      <w:r>
+        <w:t>€</w:t>
+      </w:r>
+      <w:r>
+        <w:t>24,000</w:t>
+      </w:r>
+      <w:r>
+        <w:t xml:space="preserve"> and </w:t>
+      </w:r>
+      <w:r>
+        <w:t>€</w:t>
+      </w:r>
+      <w:r>
+        <w:t>2</w:t>
+      </w:r>
+      <w:r>
+        <w:t>8</w:t>
+      </w:r>
+      <w:r>
+        <w:t>,000</w:t>
+      </w:r>
+      <w:r>
+        <w:t xml:space="preserve"> (the right</w:t>
+      </w:r>
+      <w:r>
+        <w:t>-</w:t>
+      </w:r>
+      <w:r>
+        <w:t xml:space="preserve">hand side of our </w:t>
+      </w:r>
+      <w:r>
+        <w:t>graph)?</w:t>
+      </w:r>
+    </w:p>
+    <w:p>
+      <w:r>
+        <w:t xml:space="preserve">First we need to calculate the </w:t>
+      </w:r>
+      <w:r>
+        <w:t xml:space="preserve">values less than or equal </w:t>
+      </w:r>
+      <w:proofErr w:type="gramStart"/>
+      <w:r>
+        <w:t xml:space="preserve">to  </w:t>
+      </w:r>
+      <w:r>
+        <w:t>€</w:t>
+      </w:r>
+      <w:proofErr w:type="gramEnd"/>
+      <w:r>
+        <w:t>28,000</w:t>
+      </w:r>
+      <w:r>
+        <w:t xml:space="preserve"> (using the same method as above)</w:t>
+      </w:r>
+    </w:p>
+    <w:p>
+      <w:r>
+        <w:t>m</w:t>
+      </w:r>
+      <w:r>
+        <w:t xml:space="preserve">u= </w:t>
+      </w:r>
+      <w:r>
+        <w:rPr>
+          <w:b/>
+          <w:bCs/>
+        </w:rPr>
+        <w:t>22626.134615</w:t>
+      </w:r>
+    </w:p>
+    <w:p>
+      <w:r>
+        <w:t>s</w:t>
+      </w:r>
+      <w:r>
+        <w:t xml:space="preserve">igma= </w:t>
+      </w:r>
+      <w:r>
+        <w:rPr>
+          <w:b/>
+          <w:bCs/>
+        </w:rPr>
+        <w:t>2028.213264</w:t>
+      </w:r>
+    </w:p>
+    <w:p>
+      <w:r>
+        <w:rPr>
+          <w:noProof/>
+        </w:rPr>
+        <w:drawing>
+          <wp:inline distT="0" distB="0" distL="0" distR="0" wp14:anchorId="68B3EFD9" wp14:editId="0C16F083">
+            <wp:extent cx="5731510" cy="2140585"/>
+            <wp:effectExtent l="0" t="0" r="2540" b="0"/>
+            <wp:docPr id="1705559049" name="Picture 1" descr="A screenshot of a computer&#10;&#10;Description automatically generated"/>
+            <wp:cNvGraphicFramePr>
+              <a:graphicFrameLocks xmlns:a="http://schemas.openxmlformats.org/drawingml/2006/main" noChangeAspect="1"/>
+            </wp:cNvGraphicFramePr>
+            <a:graphic xmlns:a="http://schemas.openxmlformats.org/drawingml/2006/main">
+              <a:graphicData uri="http://schemas.openxmlformats.org/drawingml/2006/picture">
+                <pic:pic xmlns:pic="http://schemas.openxmlformats.org/drawingml/2006/picture">
+                  <pic:nvPicPr>
+                    <pic:cNvPr id="1705559049" name="Picture 1" descr="A screenshot of a computer&#10;&#10;Description automatically generated"/>
+                    <pic:cNvPicPr/>
+                  </pic:nvPicPr>
+                  <pic:blipFill>
+                    <a:blip r:embed="rId22"/>
+                    <a:stretch>
+                      <a:fillRect/>
+                    </a:stretch>
+                  </pic:blipFill>
+                  <pic:spPr>
+                    <a:xfrm>
+                      <a:off x="0" y="0"/>
+                      <a:ext cx="5731510" cy="2140585"/>
+                    </a:xfrm>
+                    <a:prstGeom prst="rect">
+                      <a:avLst/>
+                    </a:prstGeom>
+                  </pic:spPr>
+                </pic:pic>
+              </a:graphicData>
+            </a:graphic>
+          </wp:inline>
+        </w:drawing>
+      </w:r>
+    </w:p>
+    <w:p>
+      <w:pPr>
+        <w:rPr>
+          <w:b/>
+          <w:bCs/>
+          <w:sz w:val="20"/>
+          <w:szCs w:val="20"/>
+        </w:rPr>
+      </w:pPr>
+      <w:r>
+        <w:rPr>
+          <w:b/>
+          <w:bCs/>
+          <w:sz w:val="20"/>
+          <w:szCs w:val="20"/>
+        </w:rPr>
+        <w:t xml:space="preserve">(Figure </w:t>
+      </w:r>
+      <w:r>
+        <w:rPr>
+          <w:b/>
+          <w:bCs/>
+          <w:sz w:val="20"/>
+          <w:szCs w:val="20"/>
+        </w:rPr>
+        <w:t>1</w:t>
+      </w:r>
+      <w:r>
+        <w:rPr>
+          <w:b/>
+          <w:bCs/>
+          <w:sz w:val="20"/>
+          <w:szCs w:val="20"/>
+        </w:rPr>
+        <w:t>8</w:t>
+      </w:r>
+      <w:r>
+        <w:rPr>
+          <w:b/>
+          <w:bCs/>
+          <w:sz w:val="20"/>
+          <w:szCs w:val="20"/>
+        </w:rPr>
+        <w:t>)</w:t>
+      </w:r>
+    </w:p>
+    <w:p>
+      <w:pPr>
+        <w:rPr>
+          <w:b/>
+          <w:bCs/>
+        </w:rPr>
+      </w:pPr>
+      <w:r>
+        <w:t xml:space="preserve">Answer </w:t>
+      </w:r>
+      <w:r>
+        <w:rPr>
+          <w:b/>
+          <w:bCs/>
+        </w:rPr>
+        <w:t xml:space="preserve">= </w:t>
+      </w:r>
+      <w:proofErr w:type="gramStart"/>
+      <w:r>
+        <w:rPr>
+          <w:b/>
+          <w:bCs/>
+        </w:rPr>
+        <w:t>0.995970</w:t>
+      </w:r>
+      <w:r>
+        <w:rPr>
+          <w:b/>
+          <w:bCs/>
+        </w:rPr>
+        <w:t xml:space="preserve"> </w:t>
+      </w:r>
+      <w:r>
+        <w:rPr>
+          <w:b/>
+          <w:bCs/>
+        </w:rPr>
+        <w:t xml:space="preserve"> </w:t>
+      </w:r>
+      <w:r>
+        <w:rPr>
+          <w:b/>
+          <w:bCs/>
+        </w:rPr>
+        <w:t>%</w:t>
+      </w:r>
+      <w:proofErr w:type="gramEnd"/>
+    </w:p>
+    <w:p>
+      <w:pPr>
+        <w:rPr>
+          <w:b/>
+          <w:bCs/>
+        </w:rPr>
+      </w:pPr>
+    </w:p>
+    <w:p>
+      <w:proofErr w:type="gramStart"/>
+      <w:r>
+        <w:t>Next</w:t>
+      </w:r>
+      <w:proofErr w:type="gramEnd"/>
+      <w:r>
+        <w:t xml:space="preserve"> we need to calculate</w:t>
+      </w:r>
+      <w:r>
+        <w:t xml:space="preserve"> the difference between our two results by using the following –</w:t>
+      </w:r>
+    </w:p>
+    <w:p>
+      <w:proofErr w:type="spellStart"/>
+      <w:r>
+        <w:lastRenderedPageBreak/>
+        <w:t>norm.cdf</w:t>
+      </w:r>
+      <w:proofErr w:type="spellEnd"/>
+      <w:r>
+        <w:t xml:space="preserve"> </w:t>
+      </w:r>
+      <w:r>
+        <w:t>(</w:t>
+      </w:r>
+      <w:r>
+        <w:t>amount 1</w:t>
+      </w:r>
+      <w:r>
+        <w:t xml:space="preserve">, mu, sigma) - </w:t>
+      </w:r>
+      <w:proofErr w:type="spellStart"/>
+      <w:r>
+        <w:t>norm.cdf</w:t>
+      </w:r>
+      <w:proofErr w:type="spellEnd"/>
+      <w:r>
+        <w:t xml:space="preserve"> </w:t>
+      </w:r>
+      <w:r>
+        <w:t>(</w:t>
+      </w:r>
+      <w:r>
+        <w:t>amount 2</w:t>
+      </w:r>
+      <w:r>
+        <w:t>, mu, sigma)</w:t>
+      </w:r>
+    </w:p>
+    <w:p/>
+    <w:p>
+      <w:r>
+        <w:rPr>
+          <w:noProof/>
+        </w:rPr>
+        <w:drawing>
+          <wp:inline distT="0" distB="0" distL="0" distR="0" wp14:anchorId="22BB21A5" wp14:editId="6C22A5BD">
+            <wp:extent cx="5731510" cy="653415"/>
+            <wp:effectExtent l="0" t="0" r="2540" b="0"/>
+            <wp:docPr id="856404720" name="Picture 1"/>
+            <wp:cNvGraphicFramePr>
+              <a:graphicFrameLocks xmlns:a="http://schemas.openxmlformats.org/drawingml/2006/main" noChangeAspect="1"/>
+            </wp:cNvGraphicFramePr>
+            <a:graphic xmlns:a="http://schemas.openxmlformats.org/drawingml/2006/main">
+              <a:graphicData uri="http://schemas.openxmlformats.org/drawingml/2006/picture">
+                <pic:pic xmlns:pic="http://schemas.openxmlformats.org/drawingml/2006/picture">
+                  <pic:nvPicPr>
+                    <pic:cNvPr id="856404720" name=""/>
+                    <pic:cNvPicPr/>
+                  </pic:nvPicPr>
+                  <pic:blipFill>
+                    <a:blip r:embed="rId23"/>
+                    <a:stretch>
+                      <a:fillRect/>
+                    </a:stretch>
+                  </pic:blipFill>
+                  <pic:spPr>
+                    <a:xfrm>
+                      <a:off x="0" y="0"/>
+                      <a:ext cx="5731510" cy="653415"/>
+                    </a:xfrm>
+                    <a:prstGeom prst="rect">
+                      <a:avLst/>
+                    </a:prstGeom>
+                  </pic:spPr>
+                </pic:pic>
+              </a:graphicData>
+            </a:graphic>
+          </wp:inline>
+        </w:drawing>
+      </w:r>
+    </w:p>
+    <w:p/>
+    <w:p>
+      <w:r>
+        <w:t xml:space="preserve">Answer </w:t>
+      </w:r>
+      <w:r>
+        <w:rPr>
+          <w:b/>
+          <w:bCs/>
+        </w:rPr>
+        <w:t xml:space="preserve">= </w:t>
+      </w:r>
+      <w:proofErr w:type="gramStart"/>
+      <w:r>
+        <w:rPr>
+          <w:b/>
+          <w:bCs/>
+        </w:rPr>
+        <w:t>0.245053</w:t>
+      </w:r>
+      <w:r>
+        <w:rPr>
+          <w:b/>
+          <w:bCs/>
+        </w:rPr>
+        <w:t xml:space="preserve"> </w:t>
+      </w:r>
+      <w:r>
+        <w:rPr>
+          <w:b/>
+          <w:bCs/>
+        </w:rPr>
+        <w:t xml:space="preserve"> </w:t>
+      </w:r>
+      <w:r>
+        <w:rPr>
+          <w:b/>
+          <w:bCs/>
+        </w:rPr>
+        <w:t>%</w:t>
+      </w:r>
+      <w:proofErr w:type="gramEnd"/>
+    </w:p>
     <w:p/>
     <w:p/>
     <w:p>
@@ -2563,7 +3602,7 @@
   <w:style w:type="paragraph" w:default="1" w:styleId="Normal">
     <w:name w:val="Normal"/>
     <w:qFormat/>
-    <w:rsid w:val="00172D27"/>
+    <w:rsid w:val="00AE6ED7"/>
   </w:style>
   <w:style w:type="paragraph" w:styleId="Heading1">
     <w:name w:val="heading 1"/>

</xml_diff>

<commit_message>
Update report with beginning of Part 2: Data Prep/Visualisation. Add plan outline for final two sections
</commit_message>
<xml_diff>
--- a/CA1_Report.docx
+++ b/CA1_Report.docx
@@ -13,6 +13,7 @@
           <w:u w:val="single"/>
         </w:rPr>
       </w:pPr>
+      <w:bookmarkStart w:id="0" w:name="_Hlk163078865"/>
       <w:r>
         <w:rPr>
           <w:b/>
@@ -24,6 +25,7 @@
         <w:t>Section 1: Statistics</w:t>
       </w:r>
     </w:p>
+    <w:bookmarkEnd w:id="0"/>
     <w:p/>
     <w:p>
       <w:r>
@@ -1450,16 +1452,7 @@
           <w:sz w:val="20"/>
           <w:szCs w:val="20"/>
         </w:rPr>
-        <w:t>1</w:t>
-      </w:r>
-      <w:r>
-        <w:rPr>
-          <w:b/>
-          <w:bCs/>
-          <w:sz w:val="20"/>
-          <w:szCs w:val="20"/>
-        </w:rPr>
-        <w:t>3</w:t>
+        <w:t>13</w:t>
       </w:r>
       <w:r>
         <w:rPr>
@@ -1623,16 +1616,7 @@
           <w:sz w:val="20"/>
           <w:szCs w:val="20"/>
         </w:rPr>
-        <w:t>1</w:t>
-      </w:r>
-      <w:r>
-        <w:rPr>
-          <w:b/>
-          <w:bCs/>
-          <w:sz w:val="20"/>
-          <w:szCs w:val="20"/>
-        </w:rPr>
-        <w:t>4</w:t>
+        <w:t>14</w:t>
       </w:r>
       <w:r>
         <w:rPr>
@@ -1887,16 +1871,7 @@
           <w:sz w:val="20"/>
           <w:szCs w:val="20"/>
         </w:rPr>
-        <w:t>1</w:t>
-      </w:r>
-      <w:r>
-        <w:rPr>
-          <w:b/>
-          <w:bCs/>
-          <w:sz w:val="20"/>
-          <w:szCs w:val="20"/>
-        </w:rPr>
-        <w:t>5</w:t>
+        <w:t>15</w:t>
       </w:r>
       <w:r>
         <w:rPr>
@@ -1999,16 +1974,7 @@
           <w:sz w:val="20"/>
           <w:szCs w:val="20"/>
         </w:rPr>
-        <w:t>1</w:t>
-      </w:r>
-      <w:r>
-        <w:rPr>
-          <w:b/>
-          <w:bCs/>
-          <w:sz w:val="20"/>
-          <w:szCs w:val="20"/>
-        </w:rPr>
-        <w:t>6</w:t>
+        <w:t>16</w:t>
       </w:r>
       <w:r>
         <w:rPr>
@@ -2198,16 +2164,7 @@
           <w:sz w:val="20"/>
           <w:szCs w:val="20"/>
         </w:rPr>
-        <w:t>1</w:t>
-      </w:r>
-      <w:r>
-        <w:rPr>
-          <w:b/>
-          <w:bCs/>
-          <w:sz w:val="20"/>
-          <w:szCs w:val="20"/>
-        </w:rPr>
-        <w:t>7</w:t>
+        <w:t>17</w:t>
       </w:r>
       <w:r>
         <w:rPr>
@@ -2287,16 +2244,7 @@
         <w:t>€</w:t>
       </w:r>
       <w:r>
-        <w:t>2</w:t>
-      </w:r>
-      <w:r>
-        <w:t>8</w:t>
-      </w:r>
-      <w:r>
-        <w:t>,000</w:t>
-      </w:r>
-      <w:r>
-        <w:t xml:space="preserve"> (the right</w:t>
+        <w:t>28,000 (the right</w:t>
       </w:r>
       <w:r>
         <w:t>-</w:t>
@@ -2332,10 +2280,7 @@
     </w:p>
     <w:p>
       <w:r>
-        <w:t>m</w:t>
-      </w:r>
-      <w:r>
-        <w:t xml:space="preserve">u= </w:t>
+        <w:t xml:space="preserve">mu= </w:t>
       </w:r>
       <w:r>
         <w:rPr>
@@ -2347,10 +2292,7 @@
     </w:p>
     <w:p>
       <w:r>
-        <w:t>s</w:t>
-      </w:r>
-      <w:r>
-        <w:t xml:space="preserve">igma= </w:t>
+        <w:t xml:space="preserve">sigma= </w:t>
       </w:r>
       <w:r>
         <w:rPr>
@@ -2427,16 +2369,7 @@
           <w:sz w:val="20"/>
           <w:szCs w:val="20"/>
         </w:rPr>
-        <w:t>1</w:t>
-      </w:r>
-      <w:r>
-        <w:rPr>
-          <w:b/>
-          <w:bCs/>
-          <w:sz w:val="20"/>
-          <w:szCs w:val="20"/>
-        </w:rPr>
-        <w:t>8</w:t>
+        <w:t>18</w:t>
       </w:r>
       <w:r>
         <w:rPr>
@@ -2655,6 +2588,3422 @@
       </w:r>
     </w:p>
     <w:p/>
+    <w:p/>
+    <w:p/>
+    <w:p/>
+    <w:p/>
+    <w:p/>
+    <w:p/>
+    <w:p/>
+    <w:p/>
+    <w:p/>
+    <w:p/>
+    <w:p/>
+    <w:p/>
+    <w:p/>
+    <w:p/>
+    <w:p/>
+    <w:p/>
+    <w:p>
+      <w:pPr>
+        <w:jc w:val="center"/>
+        <w:rPr>
+          <w:b/>
+          <w:bCs/>
+          <w:sz w:val="36"/>
+          <w:szCs w:val="36"/>
+          <w:u w:val="single"/>
+        </w:rPr>
+      </w:pPr>
+      <w:r>
+        <w:rPr>
+          <w:b/>
+          <w:bCs/>
+          <w:sz w:val="36"/>
+          <w:szCs w:val="36"/>
+          <w:u w:val="single"/>
+        </w:rPr>
+        <w:lastRenderedPageBreak/>
+        <w:t xml:space="preserve">Section </w:t>
+      </w:r>
+      <w:r>
+        <w:rPr>
+          <w:b/>
+          <w:bCs/>
+          <w:sz w:val="36"/>
+          <w:szCs w:val="36"/>
+          <w:u w:val="single"/>
+        </w:rPr>
+        <w:t>2</w:t>
+      </w:r>
+      <w:r>
+        <w:rPr>
+          <w:b/>
+          <w:bCs/>
+          <w:sz w:val="36"/>
+          <w:szCs w:val="36"/>
+          <w:u w:val="single"/>
+        </w:rPr>
+        <w:t xml:space="preserve">: </w:t>
+      </w:r>
+      <w:r>
+        <w:rPr>
+          <w:b/>
+          <w:bCs/>
+          <w:sz w:val="36"/>
+          <w:szCs w:val="36"/>
+          <w:u w:val="single"/>
+        </w:rPr>
+        <w:t>Data Preparation and Visualization</w:t>
+      </w:r>
+    </w:p>
+    <w:p>
+      <w:pPr>
+        <w:spacing w:after="0"/>
+        <w:ind w:left="720"/>
+      </w:pPr>
+    </w:p>
+    <w:p>
+      <w:pPr>
+        <w:spacing w:after="0"/>
+        <w:ind w:left="720"/>
+      </w:pPr>
+    </w:p>
+    <w:p>
+      <w:pPr>
+        <w:spacing w:after="0"/>
+        <w:ind w:left="720"/>
+      </w:pPr>
+    </w:p>
+    <w:p>
+      <w:pPr>
+        <w:spacing w:after="0"/>
+        <w:rPr>
+          <w:b/>
+          <w:sz w:val="32"/>
+          <w:szCs w:val="32"/>
+        </w:rPr>
+      </w:pPr>
+      <w:r>
+        <w:rPr>
+          <w:b/>
+          <w:sz w:val="32"/>
+          <w:szCs w:val="32"/>
+        </w:rPr>
+        <w:t xml:space="preserve">1. </w:t>
+      </w:r>
+      <w:r>
+        <w:rPr>
+          <w:b/>
+          <w:sz w:val="32"/>
+          <w:szCs w:val="32"/>
+        </w:rPr>
+        <w:t>Exploratory Data Analysis:</w:t>
+      </w:r>
+    </w:p>
+    <w:p>
+      <w:pPr>
+        <w:spacing w:after="0"/>
+        <w:rPr>
+          <w:b/>
+          <w:sz w:val="32"/>
+          <w:szCs w:val="32"/>
+        </w:rPr>
+      </w:pPr>
+    </w:p>
+    <w:p>
+      <w:pPr>
+        <w:spacing w:after="0"/>
+        <w:rPr>
+          <w:b/>
+        </w:rPr>
+      </w:pPr>
+      <w:r>
+        <w:rPr>
+          <w:b/>
+          <w:bCs/>
+        </w:rPr>
+        <w:t xml:space="preserve">Question </w:t>
+      </w:r>
+      <w:r>
+        <w:rPr>
+          <w:b/>
+          <w:bCs/>
+        </w:rPr>
+        <w:t>1</w:t>
+      </w:r>
+      <w:r>
+        <w:t>.</w:t>
+      </w:r>
+      <w:r>
+        <w:rPr>
+          <w:sz w:val="14"/>
+          <w:szCs w:val="14"/>
+        </w:rPr>
+        <w:t xml:space="preserve">      </w:t>
+      </w:r>
+      <w:r>
+        <w:t xml:space="preserve">You must perform appropriate EDA on your dataset, rationalizing and detailing why you chose the specific methods and what insight you gained. </w:t>
+      </w:r>
+      <w:r>
+        <w:rPr>
+          <w:b/>
+        </w:rPr>
+        <w:t>[0-20]</w:t>
+      </w:r>
+    </w:p>
+    <w:p>
+      <w:pPr>
+        <w:spacing w:after="0"/>
+        <w:rPr>
+          <w:b/>
+          <w:sz w:val="32"/>
+          <w:szCs w:val="32"/>
+        </w:rPr>
+      </w:pPr>
+    </w:p>
+    <w:p>
+      <w:pPr>
+        <w:spacing w:after="0"/>
+        <w:rPr>
+          <w:b/>
+        </w:rPr>
+      </w:pPr>
+    </w:p>
+    <w:p>
+      <w:pPr>
+        <w:spacing w:after="0"/>
+        <w:rPr>
+          <w:bCs/>
+        </w:rPr>
+      </w:pPr>
+      <w:r>
+        <w:rPr>
+          <w:bCs/>
+        </w:rPr>
+        <w:t xml:space="preserve">This project aims to infer the correlations between common tourist amenities and economic factors specific to local regions (Counties) of Ireland. At the outset of this task, it was clear that several datasets would need to be combined to create data that might offer insights into this problem. This being the case, EDA was utilised across </w:t>
+      </w:r>
+      <w:proofErr w:type="gramStart"/>
+      <w:r>
+        <w:rPr>
+          <w:bCs/>
+        </w:rPr>
+        <w:t>all of</w:t>
+      </w:r>
+      <w:proofErr w:type="gramEnd"/>
+      <w:r>
+        <w:rPr>
+          <w:bCs/>
+        </w:rPr>
+        <w:t xml:space="preserve"> these datasets in different ways and for different reasons. Below is a sample of these investigations, the methods that were used and the insights gained through this process. </w:t>
+      </w:r>
+    </w:p>
+    <w:p>
+      <w:pPr>
+        <w:spacing w:after="0"/>
+        <w:rPr>
+          <w:b/>
+        </w:rPr>
+      </w:pPr>
+    </w:p>
+    <w:p>
+      <w:pPr>
+        <w:spacing w:after="0"/>
+        <w:rPr>
+          <w:b/>
+        </w:rPr>
+      </w:pPr>
+      <w:r>
+        <w:rPr>
+          <w:b/>
+        </w:rPr>
+        <w:t>H</w:t>
+      </w:r>
+      <w:r>
+        <w:rPr>
+          <w:b/>
+        </w:rPr>
+        <w:t>ead</w:t>
+      </w:r>
+      <w:r>
+        <w:rPr>
+          <w:b/>
+        </w:rPr>
+        <w:t xml:space="preserve">: </w:t>
+      </w:r>
+    </w:p>
+    <w:p>
+      <w:pPr>
+        <w:spacing w:after="0"/>
+        <w:rPr>
+          <w:b/>
+        </w:rPr>
+      </w:pPr>
+    </w:p>
+    <w:p>
+      <w:pPr>
+        <w:spacing w:after="0"/>
+        <w:rPr>
+          <w:b/>
+        </w:rPr>
+      </w:pPr>
+    </w:p>
+    <w:p>
+      <w:pPr>
+        <w:spacing w:after="0"/>
+        <w:rPr>
+          <w:b/>
+        </w:rPr>
+      </w:pPr>
+      <w:r>
+        <w:rPr>
+          <w:noProof/>
+        </w:rPr>
+        <w:drawing>
+          <wp:inline distT="0" distB="0" distL="0" distR="0" wp14:anchorId="69DFEF4E" wp14:editId="2833FB56">
+            <wp:extent cx="3884195" cy="1419225"/>
+            <wp:effectExtent l="0" t="0" r="2540" b="0"/>
+            <wp:docPr id="1862398127" name="Picture 1" descr="A screenshot of a computer&#10;&#10;Description automatically generated"/>
+            <wp:cNvGraphicFramePr>
+              <a:graphicFrameLocks xmlns:a="http://schemas.openxmlformats.org/drawingml/2006/main" noChangeAspect="1"/>
+            </wp:cNvGraphicFramePr>
+            <a:graphic xmlns:a="http://schemas.openxmlformats.org/drawingml/2006/main">
+              <a:graphicData uri="http://schemas.openxmlformats.org/drawingml/2006/picture">
+                <pic:pic xmlns:pic="http://schemas.openxmlformats.org/drawingml/2006/picture">
+                  <pic:nvPicPr>
+                    <pic:cNvPr id="1862398127" name="Picture 1" descr="A screenshot of a computer&#10;&#10;Description automatically generated"/>
+                    <pic:cNvPicPr/>
+                  </pic:nvPicPr>
+                  <pic:blipFill>
+                    <a:blip r:embed="rId24"/>
+                    <a:stretch>
+                      <a:fillRect/>
+                    </a:stretch>
+                  </pic:blipFill>
+                  <pic:spPr>
+                    <a:xfrm>
+                      <a:off x="0" y="0"/>
+                      <a:ext cx="3885844" cy="1419828"/>
+                    </a:xfrm>
+                    <a:prstGeom prst="rect">
+                      <a:avLst/>
+                    </a:prstGeom>
+                  </pic:spPr>
+                </pic:pic>
+              </a:graphicData>
+            </a:graphic>
+          </wp:inline>
+        </w:drawing>
+      </w:r>
+    </w:p>
+    <w:p>
+      <w:pPr>
+        <w:spacing w:after="0"/>
+        <w:rPr>
+          <w:b/>
+        </w:rPr>
+      </w:pPr>
+      <w:r>
+        <w:rPr>
+          <w:b/>
+          <w:bCs/>
+          <w:sz w:val="20"/>
+          <w:szCs w:val="20"/>
+        </w:rPr>
+        <w:t xml:space="preserve">(Figure </w:t>
+      </w:r>
+      <w:r>
+        <w:rPr>
+          <w:b/>
+          <w:bCs/>
+          <w:sz w:val="20"/>
+          <w:szCs w:val="20"/>
+        </w:rPr>
+        <w:t>1</w:t>
+      </w:r>
+      <w:r>
+        <w:rPr>
+          <w:b/>
+          <w:bCs/>
+          <w:sz w:val="20"/>
+          <w:szCs w:val="20"/>
+        </w:rPr>
+        <w:t>9</w:t>
+      </w:r>
+      <w:r>
+        <w:rPr>
+          <w:b/>
+          <w:bCs/>
+          <w:sz w:val="20"/>
+          <w:szCs w:val="20"/>
+        </w:rPr>
+        <w:t>)</w:t>
+      </w:r>
+    </w:p>
+    <w:p>
+      <w:pPr>
+        <w:spacing w:after="0"/>
+        <w:rPr>
+          <w:b/>
+        </w:rPr>
+      </w:pPr>
+    </w:p>
+    <w:p>
+      <w:pPr>
+        <w:spacing w:after="0"/>
+        <w:rPr>
+          <w:b/>
+        </w:rPr>
+      </w:pPr>
+      <w:r>
+        <w:rPr>
+          <w:b/>
+        </w:rPr>
+        <w:t>S</w:t>
+      </w:r>
+      <w:r>
+        <w:rPr>
+          <w:b/>
+        </w:rPr>
+        <w:t>hape</w:t>
+      </w:r>
+      <w:r>
+        <w:rPr>
+          <w:b/>
+        </w:rPr>
+        <w:t>:</w:t>
+      </w:r>
+    </w:p>
+    <w:p>
+      <w:pPr>
+        <w:spacing w:after="0"/>
+        <w:rPr>
+          <w:b/>
+        </w:rPr>
+      </w:pPr>
+    </w:p>
+    <w:p>
+      <w:pPr>
+        <w:spacing w:after="0"/>
+        <w:rPr>
+          <w:b/>
+        </w:rPr>
+      </w:pPr>
+    </w:p>
+    <w:p>
+      <w:pPr>
+        <w:spacing w:after="0"/>
+        <w:rPr>
+          <w:b/>
+        </w:rPr>
+      </w:pPr>
+    </w:p>
+    <w:p>
+      <w:pPr>
+        <w:spacing w:after="0"/>
+        <w:rPr>
+          <w:b/>
+        </w:rPr>
+      </w:pPr>
+      <w:r>
+        <w:rPr>
+          <w:noProof/>
+        </w:rPr>
+        <w:drawing>
+          <wp:inline distT="0" distB="0" distL="0" distR="0" wp14:anchorId="3209C4A1" wp14:editId="3BC92A0F">
+            <wp:extent cx="923925" cy="600075"/>
+            <wp:effectExtent l="0" t="0" r="9525" b="9525"/>
+            <wp:docPr id="539075529" name="Picture 1" descr="A screenshot of a computer&#10;&#10;Description automatically generated"/>
+            <wp:cNvGraphicFramePr>
+              <a:graphicFrameLocks xmlns:a="http://schemas.openxmlformats.org/drawingml/2006/main" noChangeAspect="1"/>
+            </wp:cNvGraphicFramePr>
+            <a:graphic xmlns:a="http://schemas.openxmlformats.org/drawingml/2006/main">
+              <a:graphicData uri="http://schemas.openxmlformats.org/drawingml/2006/picture">
+                <pic:pic xmlns:pic="http://schemas.openxmlformats.org/drawingml/2006/picture">
+                  <pic:nvPicPr>
+                    <pic:cNvPr id="539075529" name="Picture 1" descr="A screenshot of a computer&#10;&#10;Description automatically generated"/>
+                    <pic:cNvPicPr/>
+                  </pic:nvPicPr>
+                  <pic:blipFill>
+                    <a:blip r:embed="rId25"/>
+                    <a:stretch>
+                      <a:fillRect/>
+                    </a:stretch>
+                  </pic:blipFill>
+                  <pic:spPr>
+                    <a:xfrm>
+                      <a:off x="0" y="0"/>
+                      <a:ext cx="923925" cy="600075"/>
+                    </a:xfrm>
+                    <a:prstGeom prst="rect">
+                      <a:avLst/>
+                    </a:prstGeom>
+                  </pic:spPr>
+                </pic:pic>
+              </a:graphicData>
+            </a:graphic>
+          </wp:inline>
+        </w:drawing>
+      </w:r>
+    </w:p>
+    <w:p>
+      <w:pPr>
+        <w:spacing w:after="0"/>
+        <w:rPr>
+          <w:b/>
+        </w:rPr>
+      </w:pPr>
+      <w:r>
+        <w:rPr>
+          <w:b/>
+          <w:bCs/>
+          <w:sz w:val="20"/>
+          <w:szCs w:val="20"/>
+        </w:rPr>
+        <w:t xml:space="preserve">(Figure </w:t>
+      </w:r>
+      <w:r>
+        <w:rPr>
+          <w:b/>
+          <w:bCs/>
+          <w:sz w:val="20"/>
+          <w:szCs w:val="20"/>
+        </w:rPr>
+        <w:t>19</w:t>
+      </w:r>
+      <w:r>
+        <w:rPr>
+          <w:b/>
+          <w:bCs/>
+          <w:sz w:val="20"/>
+          <w:szCs w:val="20"/>
+        </w:rPr>
+        <w:t>)</w:t>
+      </w:r>
+    </w:p>
+    <w:p>
+      <w:pPr>
+        <w:spacing w:after="0"/>
+        <w:rPr>
+          <w:b/>
+        </w:rPr>
+      </w:pPr>
+    </w:p>
+    <w:p>
+      <w:pPr>
+        <w:spacing w:after="0"/>
+        <w:rPr>
+          <w:b/>
+        </w:rPr>
+      </w:pPr>
+    </w:p>
+    <w:p>
+      <w:pPr>
+        <w:spacing w:after="0"/>
+        <w:rPr>
+          <w:b/>
+        </w:rPr>
+      </w:pPr>
+    </w:p>
+    <w:p>
+      <w:pPr>
+        <w:spacing w:after="0"/>
+        <w:rPr>
+          <w:b/>
+        </w:rPr>
+      </w:pPr>
+    </w:p>
+    <w:p>
+      <w:pPr>
+        <w:spacing w:after="0"/>
+        <w:rPr>
+          <w:b/>
+        </w:rPr>
+      </w:pPr>
+    </w:p>
+    <w:p>
+      <w:pPr>
+        <w:spacing w:after="0"/>
+        <w:rPr>
+          <w:b/>
+        </w:rPr>
+      </w:pPr>
+    </w:p>
+    <w:p>
+      <w:pPr>
+        <w:spacing w:after="0"/>
+        <w:rPr>
+          <w:bCs/>
+        </w:rPr>
+      </w:pPr>
+      <w:r>
+        <w:rPr>
+          <w:b/>
+        </w:rPr>
+        <w:t>D</w:t>
+      </w:r>
+      <w:r>
+        <w:rPr>
+          <w:b/>
+        </w:rPr>
+        <w:t>escribe</w:t>
+      </w:r>
+      <w:r>
+        <w:rPr>
+          <w:b/>
+        </w:rPr>
+        <w:t xml:space="preserve">: </w:t>
+      </w:r>
+      <w:r>
+        <w:rPr>
+          <w:bCs/>
+        </w:rPr>
+        <w:t xml:space="preserve">By getting the central tendencies and other information from our data we can better understand what other steps may need to be taken for efficient data preparation. </w:t>
+      </w:r>
+    </w:p>
+    <w:p>
+      <w:pPr>
+        <w:spacing w:after="0"/>
+        <w:rPr>
+          <w:b/>
+        </w:rPr>
+      </w:pPr>
+    </w:p>
+    <w:p>
+      <w:pPr>
+        <w:spacing w:after="0"/>
+        <w:rPr>
+          <w:b/>
+        </w:rPr>
+      </w:pPr>
+      <w:r>
+        <w:rPr>
+          <w:noProof/>
+        </w:rPr>
+        <w:drawing>
+          <wp:inline distT="0" distB="0" distL="0" distR="0" wp14:anchorId="60F076FA" wp14:editId="2DA34D36">
+            <wp:extent cx="5731510" cy="1921510"/>
+            <wp:effectExtent l="0" t="0" r="2540" b="2540"/>
+            <wp:docPr id="1549328194" name="Picture 1" descr="A screenshot of a computer screen&#10;&#10;Description automatically generated"/>
+            <wp:cNvGraphicFramePr>
+              <a:graphicFrameLocks xmlns:a="http://schemas.openxmlformats.org/drawingml/2006/main" noChangeAspect="1"/>
+            </wp:cNvGraphicFramePr>
+            <a:graphic xmlns:a="http://schemas.openxmlformats.org/drawingml/2006/main">
+              <a:graphicData uri="http://schemas.openxmlformats.org/drawingml/2006/picture">
+                <pic:pic xmlns:pic="http://schemas.openxmlformats.org/drawingml/2006/picture">
+                  <pic:nvPicPr>
+                    <pic:cNvPr id="1549328194" name="Picture 1" descr="A screenshot of a computer screen&#10;&#10;Description automatically generated"/>
+                    <pic:cNvPicPr/>
+                  </pic:nvPicPr>
+                  <pic:blipFill>
+                    <a:blip r:embed="rId26"/>
+                    <a:stretch>
+                      <a:fillRect/>
+                    </a:stretch>
+                  </pic:blipFill>
+                  <pic:spPr>
+                    <a:xfrm>
+                      <a:off x="0" y="0"/>
+                      <a:ext cx="5731510" cy="1921510"/>
+                    </a:xfrm>
+                    <a:prstGeom prst="rect">
+                      <a:avLst/>
+                    </a:prstGeom>
+                  </pic:spPr>
+                </pic:pic>
+              </a:graphicData>
+            </a:graphic>
+          </wp:inline>
+        </w:drawing>
+      </w:r>
+    </w:p>
+    <w:p>
+      <w:pPr>
+        <w:spacing w:after="0"/>
+        <w:rPr>
+          <w:b/>
+        </w:rPr>
+      </w:pPr>
+    </w:p>
+    <w:p>
+      <w:pPr>
+        <w:spacing w:after="0"/>
+        <w:rPr>
+          <w:b/>
+        </w:rPr>
+      </w:pPr>
+    </w:p>
+    <w:p>
+      <w:pPr>
+        <w:spacing w:after="0"/>
+        <w:rPr>
+          <w:b/>
+        </w:rPr>
+      </w:pPr>
+      <w:r>
+        <w:rPr>
+          <w:b/>
+          <w:bCs/>
+          <w:sz w:val="20"/>
+          <w:szCs w:val="20"/>
+        </w:rPr>
+        <w:t xml:space="preserve">(Figure </w:t>
+      </w:r>
+      <w:r>
+        <w:rPr>
+          <w:b/>
+          <w:bCs/>
+          <w:sz w:val="20"/>
+          <w:szCs w:val="20"/>
+        </w:rPr>
+        <w:t>19</w:t>
+      </w:r>
+      <w:r>
+        <w:rPr>
+          <w:b/>
+          <w:bCs/>
+          <w:sz w:val="20"/>
+          <w:szCs w:val="20"/>
+        </w:rPr>
+        <w:t>)</w:t>
+      </w:r>
+    </w:p>
+    <w:p>
+      <w:pPr>
+        <w:spacing w:after="0"/>
+        <w:rPr>
+          <w:b/>
+        </w:rPr>
+      </w:pPr>
+    </w:p>
+    <w:p>
+      <w:pPr>
+        <w:spacing w:after="0"/>
+        <w:rPr>
+          <w:b/>
+        </w:rPr>
+      </w:pPr>
+    </w:p>
+    <w:p>
+      <w:pPr>
+        <w:spacing w:after="0"/>
+        <w:rPr>
+          <w:b/>
+        </w:rPr>
+      </w:pPr>
+    </w:p>
+    <w:p>
+      <w:pPr>
+        <w:spacing w:after="0"/>
+        <w:rPr>
+          <w:b/>
+        </w:rPr>
+      </w:pPr>
+      <w:r>
+        <w:rPr>
+          <w:b/>
+        </w:rPr>
+        <w:t>I</w:t>
+      </w:r>
+      <w:r>
+        <w:rPr>
+          <w:b/>
+        </w:rPr>
+        <w:t>nfo</w:t>
+      </w:r>
+      <w:r>
+        <w:rPr>
+          <w:b/>
+        </w:rPr>
+        <w:t xml:space="preserve">: </w:t>
+      </w:r>
+    </w:p>
+    <w:p>
+      <w:pPr>
+        <w:spacing w:after="0"/>
+        <w:rPr>
+          <w:b/>
+        </w:rPr>
+      </w:pPr>
+    </w:p>
+    <w:p>
+      <w:pPr>
+        <w:spacing w:after="0"/>
+        <w:rPr>
+          <w:b/>
+        </w:rPr>
+      </w:pPr>
+      <w:r>
+        <w:rPr>
+          <w:noProof/>
+        </w:rPr>
+        <w:drawing>
+          <wp:inline distT="0" distB="0" distL="0" distR="0" wp14:anchorId="5E64DE95" wp14:editId="5EBBE4FA">
+            <wp:extent cx="3457575" cy="2971800"/>
+            <wp:effectExtent l="0" t="0" r="9525" b="0"/>
+            <wp:docPr id="1490071120" name="Picture 1" descr="A screenshot of a computer&#10;&#10;Description automatically generated"/>
+            <wp:cNvGraphicFramePr>
+              <a:graphicFrameLocks xmlns:a="http://schemas.openxmlformats.org/drawingml/2006/main" noChangeAspect="1"/>
+            </wp:cNvGraphicFramePr>
+            <a:graphic xmlns:a="http://schemas.openxmlformats.org/drawingml/2006/main">
+              <a:graphicData uri="http://schemas.openxmlformats.org/drawingml/2006/picture">
+                <pic:pic xmlns:pic="http://schemas.openxmlformats.org/drawingml/2006/picture">
+                  <pic:nvPicPr>
+                    <pic:cNvPr id="1490071120" name="Picture 1" descr="A screenshot of a computer&#10;&#10;Description automatically generated"/>
+                    <pic:cNvPicPr/>
+                  </pic:nvPicPr>
+                  <pic:blipFill>
+                    <a:blip r:embed="rId27"/>
+                    <a:stretch>
+                      <a:fillRect/>
+                    </a:stretch>
+                  </pic:blipFill>
+                  <pic:spPr>
+                    <a:xfrm>
+                      <a:off x="0" y="0"/>
+                      <a:ext cx="3457575" cy="2971800"/>
+                    </a:xfrm>
+                    <a:prstGeom prst="rect">
+                      <a:avLst/>
+                    </a:prstGeom>
+                  </pic:spPr>
+                </pic:pic>
+              </a:graphicData>
+            </a:graphic>
+          </wp:inline>
+        </w:drawing>
+      </w:r>
+    </w:p>
+    <w:p>
+      <w:pPr>
+        <w:spacing w:after="0"/>
+        <w:rPr>
+          <w:b/>
+        </w:rPr>
+      </w:pPr>
+      <w:r>
+        <w:rPr>
+          <w:b/>
+          <w:bCs/>
+          <w:sz w:val="20"/>
+          <w:szCs w:val="20"/>
+        </w:rPr>
+        <w:t xml:space="preserve">(Figure </w:t>
+      </w:r>
+      <w:r>
+        <w:rPr>
+          <w:b/>
+          <w:bCs/>
+          <w:sz w:val="20"/>
+          <w:szCs w:val="20"/>
+        </w:rPr>
+        <w:t>19</w:t>
+      </w:r>
+      <w:r>
+        <w:rPr>
+          <w:b/>
+          <w:bCs/>
+          <w:sz w:val="20"/>
+          <w:szCs w:val="20"/>
+        </w:rPr>
+        <w:t>)</w:t>
+      </w:r>
+    </w:p>
+    <w:p>
+      <w:pPr>
+        <w:spacing w:after="0"/>
+        <w:rPr>
+          <w:b/>
+        </w:rPr>
+      </w:pPr>
+    </w:p>
+    <w:p>
+      <w:pPr>
+        <w:spacing w:after="0"/>
+        <w:rPr>
+          <w:b/>
+        </w:rPr>
+      </w:pPr>
+    </w:p>
+    <w:p>
+      <w:pPr>
+        <w:spacing w:after="0"/>
+        <w:rPr>
+          <w:b/>
+        </w:rPr>
+      </w:pPr>
+    </w:p>
+    <w:p>
+      <w:pPr>
+        <w:spacing w:after="0"/>
+        <w:rPr>
+          <w:b/>
+        </w:rPr>
+      </w:pPr>
+    </w:p>
+    <w:p>
+      <w:pPr>
+        <w:spacing w:after="0"/>
+        <w:rPr>
+          <w:b/>
+        </w:rPr>
+      </w:pPr>
+      <w:r>
+        <w:rPr>
+          <w:b/>
+        </w:rPr>
+        <w:t xml:space="preserve">Null / </w:t>
+      </w:r>
+      <w:proofErr w:type="spellStart"/>
+      <w:r>
+        <w:rPr>
+          <w:b/>
+        </w:rPr>
+        <w:t>NaN</w:t>
+      </w:r>
+      <w:proofErr w:type="spellEnd"/>
+      <w:r>
+        <w:rPr>
+          <w:b/>
+        </w:rPr>
+        <w:t xml:space="preserve"> values</w:t>
+      </w:r>
+      <w:r>
+        <w:rPr>
+          <w:b/>
+        </w:rPr>
+        <w:t>:</w:t>
+      </w:r>
+    </w:p>
+    <w:p>
+      <w:pPr>
+        <w:spacing w:after="0"/>
+        <w:rPr>
+          <w:b/>
+        </w:rPr>
+      </w:pPr>
+    </w:p>
+    <w:p>
+      <w:pPr>
+        <w:spacing w:after="0"/>
+        <w:rPr>
+          <w:b/>
+        </w:rPr>
+      </w:pPr>
+      <w:r>
+        <w:rPr>
+          <w:noProof/>
+        </w:rPr>
+        <w:drawing>
+          <wp:inline distT="0" distB="0" distL="0" distR="0" wp14:anchorId="5E5B074E" wp14:editId="65342CC7">
+            <wp:extent cx="1809750" cy="2066925"/>
+            <wp:effectExtent l="0" t="0" r="0" b="9525"/>
+            <wp:docPr id="534177678" name="Picture 1" descr="A screenshot of a computer&#10;&#10;Description automatically generated"/>
+            <wp:cNvGraphicFramePr>
+              <a:graphicFrameLocks xmlns:a="http://schemas.openxmlformats.org/drawingml/2006/main" noChangeAspect="1"/>
+            </wp:cNvGraphicFramePr>
+            <a:graphic xmlns:a="http://schemas.openxmlformats.org/drawingml/2006/main">
+              <a:graphicData uri="http://schemas.openxmlformats.org/drawingml/2006/picture">
+                <pic:pic xmlns:pic="http://schemas.openxmlformats.org/drawingml/2006/picture">
+                  <pic:nvPicPr>
+                    <pic:cNvPr id="534177678" name="Picture 1" descr="A screenshot of a computer&#10;&#10;Description automatically generated"/>
+                    <pic:cNvPicPr/>
+                  </pic:nvPicPr>
+                  <pic:blipFill>
+                    <a:blip r:embed="rId28"/>
+                    <a:stretch>
+                      <a:fillRect/>
+                    </a:stretch>
+                  </pic:blipFill>
+                  <pic:spPr>
+                    <a:xfrm>
+                      <a:off x="0" y="0"/>
+                      <a:ext cx="1809750" cy="2066925"/>
+                    </a:xfrm>
+                    <a:prstGeom prst="rect">
+                      <a:avLst/>
+                    </a:prstGeom>
+                  </pic:spPr>
+                </pic:pic>
+              </a:graphicData>
+            </a:graphic>
+          </wp:inline>
+        </w:drawing>
+      </w:r>
+    </w:p>
+    <w:p>
+      <w:pPr>
+        <w:spacing w:after="0"/>
+        <w:rPr>
+          <w:b/>
+        </w:rPr>
+      </w:pPr>
+      <w:r>
+        <w:rPr>
+          <w:b/>
+          <w:bCs/>
+          <w:sz w:val="20"/>
+          <w:szCs w:val="20"/>
+        </w:rPr>
+        <w:t xml:space="preserve">(Figure </w:t>
+      </w:r>
+      <w:r>
+        <w:rPr>
+          <w:b/>
+          <w:bCs/>
+          <w:sz w:val="20"/>
+          <w:szCs w:val="20"/>
+        </w:rPr>
+        <w:t>19</w:t>
+      </w:r>
+      <w:r>
+        <w:rPr>
+          <w:b/>
+          <w:bCs/>
+          <w:sz w:val="20"/>
+          <w:szCs w:val="20"/>
+        </w:rPr>
+        <w:t>)</w:t>
+      </w:r>
+    </w:p>
+    <w:p>
+      <w:pPr>
+        <w:spacing w:after="0"/>
+        <w:rPr>
+          <w:b/>
+        </w:rPr>
+      </w:pPr>
+    </w:p>
+    <w:p>
+      <w:pPr>
+        <w:spacing w:after="0"/>
+        <w:rPr>
+          <w:b/>
+        </w:rPr>
+      </w:pPr>
+    </w:p>
+    <w:p>
+      <w:pPr>
+        <w:spacing w:after="0"/>
+        <w:rPr>
+          <w:b/>
+        </w:rPr>
+      </w:pPr>
+      <w:r>
+        <w:rPr>
+          <w:b/>
+        </w:rPr>
+        <w:t>Unique Values:</w:t>
+      </w:r>
+    </w:p>
+    <w:p>
+      <w:pPr>
+        <w:spacing w:after="0"/>
+        <w:rPr>
+          <w:b/>
+        </w:rPr>
+      </w:pPr>
+    </w:p>
+    <w:p>
+      <w:pPr>
+        <w:spacing w:after="0"/>
+        <w:rPr>
+          <w:b/>
+        </w:rPr>
+      </w:pPr>
+      <w:r>
+        <w:rPr>
+          <w:noProof/>
+        </w:rPr>
+        <w:drawing>
+          <wp:inline distT="0" distB="0" distL="0" distR="0" wp14:anchorId="52F58D79" wp14:editId="3805A7A6">
+            <wp:extent cx="5731510" cy="2036445"/>
+            <wp:effectExtent l="0" t="0" r="2540" b="1905"/>
+            <wp:docPr id="123267225" name="Picture 1" descr="A screenshot of a computer program&#10;&#10;Description automatically generated"/>
+            <wp:cNvGraphicFramePr>
+              <a:graphicFrameLocks xmlns:a="http://schemas.openxmlformats.org/drawingml/2006/main" noChangeAspect="1"/>
+            </wp:cNvGraphicFramePr>
+            <a:graphic xmlns:a="http://schemas.openxmlformats.org/drawingml/2006/main">
+              <a:graphicData uri="http://schemas.openxmlformats.org/drawingml/2006/picture">
+                <pic:pic xmlns:pic="http://schemas.openxmlformats.org/drawingml/2006/picture">
+                  <pic:nvPicPr>
+                    <pic:cNvPr id="123267225" name="Picture 1" descr="A screenshot of a computer program&#10;&#10;Description automatically generated"/>
+                    <pic:cNvPicPr/>
+                  </pic:nvPicPr>
+                  <pic:blipFill>
+                    <a:blip r:embed="rId29"/>
+                    <a:stretch>
+                      <a:fillRect/>
+                    </a:stretch>
+                  </pic:blipFill>
+                  <pic:spPr>
+                    <a:xfrm>
+                      <a:off x="0" y="0"/>
+                      <a:ext cx="5731510" cy="2036445"/>
+                    </a:xfrm>
+                    <a:prstGeom prst="rect">
+                      <a:avLst/>
+                    </a:prstGeom>
+                  </pic:spPr>
+                </pic:pic>
+              </a:graphicData>
+            </a:graphic>
+          </wp:inline>
+        </w:drawing>
+      </w:r>
+    </w:p>
+    <w:p>
+      <w:pPr>
+        <w:spacing w:after="0"/>
+        <w:rPr>
+          <w:b/>
+        </w:rPr>
+      </w:pPr>
+      <w:r>
+        <w:rPr>
+          <w:b/>
+          <w:bCs/>
+          <w:sz w:val="20"/>
+          <w:szCs w:val="20"/>
+        </w:rPr>
+        <w:t xml:space="preserve">(Figure </w:t>
+      </w:r>
+      <w:r>
+        <w:rPr>
+          <w:b/>
+          <w:bCs/>
+          <w:sz w:val="20"/>
+          <w:szCs w:val="20"/>
+        </w:rPr>
+        <w:t>19</w:t>
+      </w:r>
+      <w:r>
+        <w:rPr>
+          <w:b/>
+          <w:bCs/>
+          <w:sz w:val="20"/>
+          <w:szCs w:val="20"/>
+        </w:rPr>
+        <w:t>)</w:t>
+      </w:r>
+    </w:p>
+    <w:p>
+      <w:pPr>
+        <w:spacing w:after="0"/>
+        <w:rPr>
+          <w:b/>
+        </w:rPr>
+      </w:pPr>
+    </w:p>
+    <w:p>
+      <w:pPr>
+        <w:spacing w:after="0"/>
+        <w:rPr>
+          <w:b/>
+        </w:rPr>
+      </w:pPr>
+    </w:p>
+    <w:p>
+      <w:pPr>
+        <w:spacing w:after="0"/>
+        <w:rPr>
+          <w:b/>
+        </w:rPr>
+      </w:pPr>
+    </w:p>
+    <w:p>
+      <w:pPr>
+        <w:spacing w:after="0"/>
+        <w:rPr>
+          <w:b/>
+        </w:rPr>
+      </w:pPr>
+    </w:p>
+    <w:p>
+      <w:pPr>
+        <w:spacing w:after="0"/>
+        <w:rPr>
+          <w:b/>
+        </w:rPr>
+      </w:pPr>
+    </w:p>
+    <w:p>
+      <w:pPr>
+        <w:spacing w:after="0"/>
+        <w:rPr>
+          <w:b/>
+        </w:rPr>
+      </w:pPr>
+    </w:p>
+    <w:p>
+      <w:pPr>
+        <w:spacing w:after="0"/>
+        <w:rPr>
+          <w:b/>
+        </w:rPr>
+      </w:pPr>
+    </w:p>
+    <w:p>
+      <w:pPr>
+        <w:spacing w:after="0"/>
+        <w:rPr>
+          <w:b/>
+        </w:rPr>
+      </w:pPr>
+    </w:p>
+    <w:p>
+      <w:pPr>
+        <w:spacing w:after="0"/>
+        <w:rPr>
+          <w:b/>
+        </w:rPr>
+      </w:pPr>
+    </w:p>
+    <w:p>
+      <w:pPr>
+        <w:spacing w:after="0"/>
+        <w:rPr>
+          <w:b/>
+        </w:rPr>
+      </w:pPr>
+    </w:p>
+    <w:p>
+      <w:pPr>
+        <w:spacing w:after="0"/>
+        <w:rPr>
+          <w:b/>
+        </w:rPr>
+      </w:pPr>
+    </w:p>
+    <w:p>
+      <w:pPr>
+        <w:spacing w:after="0"/>
+        <w:rPr>
+          <w:b/>
+        </w:rPr>
+      </w:pPr>
+    </w:p>
+    <w:p>
+      <w:pPr>
+        <w:spacing w:after="0"/>
+        <w:rPr>
+          <w:b/>
+        </w:rPr>
+      </w:pPr>
+    </w:p>
+    <w:p>
+      <w:pPr>
+        <w:spacing w:after="0"/>
+        <w:rPr>
+          <w:b/>
+          <w:sz w:val="28"/>
+          <w:szCs w:val="28"/>
+        </w:rPr>
+      </w:pPr>
+      <w:r>
+        <w:rPr>
+          <w:b/>
+          <w:sz w:val="28"/>
+          <w:szCs w:val="28"/>
+        </w:rPr>
+        <w:t>Cleaning:</w:t>
+      </w:r>
+    </w:p>
+    <w:p>
+      <w:pPr>
+        <w:spacing w:after="0"/>
+        <w:rPr>
+          <w:bCs/>
+        </w:rPr>
+      </w:pPr>
+      <w:r>
+        <w:rPr>
+          <w:bCs/>
+        </w:rPr>
+        <w:t>The first thing that we must do when dealing with a dataset of this size is to clean it. This should be done at the beginning, once you have a general idea of the issues that you may be faced with in the dataset.</w:t>
+      </w:r>
+      <w:r>
+        <w:rPr>
+          <w:bCs/>
+        </w:rPr>
+        <w:t xml:space="preserve"> The data used here was cleaned </w:t>
+      </w:r>
+      <w:proofErr w:type="gramStart"/>
+      <w:r>
+        <w:rPr>
+          <w:bCs/>
+        </w:rPr>
+        <w:t>by</w:t>
+      </w:r>
+      <w:proofErr w:type="gramEnd"/>
+      <w:r>
+        <w:rPr>
+          <w:bCs/>
+        </w:rPr>
+        <w:t xml:space="preserve"> </w:t>
+      </w:r>
+    </w:p>
+    <w:p>
+      <w:pPr>
+        <w:spacing w:after="0"/>
+        <w:rPr>
+          <w:bCs/>
+        </w:rPr>
+      </w:pPr>
+    </w:p>
+    <w:p>
+      <w:pPr>
+        <w:spacing w:after="0"/>
+        <w:rPr>
+          <w:b/>
+        </w:rPr>
+      </w:pPr>
+      <w:r>
+        <w:rPr>
+          <w:b/>
+        </w:rPr>
+        <w:t>Dropping unneeded columns</w:t>
+      </w:r>
+      <w:r>
+        <w:rPr>
+          <w:b/>
+        </w:rPr>
+        <w:t>:</w:t>
+      </w:r>
+    </w:p>
+    <w:p>
+      <w:pPr>
+        <w:spacing w:after="0"/>
+        <w:rPr>
+          <w:bCs/>
+        </w:rPr>
+      </w:pPr>
+    </w:p>
+    <w:p>
+      <w:pPr>
+        <w:spacing w:after="0"/>
+        <w:rPr>
+          <w:bCs/>
+        </w:rPr>
+      </w:pPr>
+      <w:r>
+        <w:rPr>
+          <w:noProof/>
+        </w:rPr>
+        <w:drawing>
+          <wp:inline distT="0" distB="0" distL="0" distR="0" wp14:anchorId="52F72D99" wp14:editId="6F9D1794">
+            <wp:extent cx="4476750" cy="657225"/>
+            <wp:effectExtent l="0" t="0" r="0" b="9525"/>
+            <wp:docPr id="1500843593" name="Picture 1" descr="A white background with red text&#10;&#10;Description automatically generated"/>
+            <wp:cNvGraphicFramePr>
+              <a:graphicFrameLocks xmlns:a="http://schemas.openxmlformats.org/drawingml/2006/main" noChangeAspect="1"/>
+            </wp:cNvGraphicFramePr>
+            <a:graphic xmlns:a="http://schemas.openxmlformats.org/drawingml/2006/main">
+              <a:graphicData uri="http://schemas.openxmlformats.org/drawingml/2006/picture">
+                <pic:pic xmlns:pic="http://schemas.openxmlformats.org/drawingml/2006/picture">
+                  <pic:nvPicPr>
+                    <pic:cNvPr id="1500843593" name="Picture 1" descr="A white background with red text&#10;&#10;Description automatically generated"/>
+                    <pic:cNvPicPr/>
+                  </pic:nvPicPr>
+                  <pic:blipFill>
+                    <a:blip r:embed="rId30"/>
+                    <a:stretch>
+                      <a:fillRect/>
+                    </a:stretch>
+                  </pic:blipFill>
+                  <pic:spPr>
+                    <a:xfrm>
+                      <a:off x="0" y="0"/>
+                      <a:ext cx="4476750" cy="657225"/>
+                    </a:xfrm>
+                    <a:prstGeom prst="rect">
+                      <a:avLst/>
+                    </a:prstGeom>
+                  </pic:spPr>
+                </pic:pic>
+              </a:graphicData>
+            </a:graphic>
+          </wp:inline>
+        </w:drawing>
+      </w:r>
+    </w:p>
+    <w:p>
+      <w:pPr>
+        <w:spacing w:after="0"/>
+        <w:rPr>
+          <w:bCs/>
+        </w:rPr>
+      </w:pPr>
+    </w:p>
+    <w:p>
+      <w:pPr>
+        <w:spacing w:after="0"/>
+        <w:rPr>
+          <w:b/>
+        </w:rPr>
+      </w:pPr>
+      <w:r>
+        <w:rPr>
+          <w:b/>
+          <w:bCs/>
+          <w:sz w:val="20"/>
+          <w:szCs w:val="20"/>
+        </w:rPr>
+        <w:t xml:space="preserve">(Figure </w:t>
+      </w:r>
+      <w:r>
+        <w:rPr>
+          <w:b/>
+          <w:bCs/>
+          <w:sz w:val="20"/>
+          <w:szCs w:val="20"/>
+        </w:rPr>
+        <w:t>19</w:t>
+      </w:r>
+      <w:r>
+        <w:rPr>
+          <w:b/>
+          <w:bCs/>
+          <w:sz w:val="20"/>
+          <w:szCs w:val="20"/>
+        </w:rPr>
+        <w:t>)</w:t>
+      </w:r>
+    </w:p>
+    <w:p>
+      <w:pPr>
+        <w:spacing w:after="0"/>
+        <w:rPr>
+          <w:bCs/>
+        </w:rPr>
+      </w:pPr>
+    </w:p>
+    <w:p>
+      <w:pPr>
+        <w:spacing w:after="0"/>
+        <w:rPr>
+          <w:bCs/>
+        </w:rPr>
+      </w:pPr>
+    </w:p>
+    <w:p>
+      <w:pPr>
+        <w:spacing w:after="0"/>
+        <w:rPr>
+          <w:b/>
+        </w:rPr>
+      </w:pPr>
+      <w:r>
+        <w:rPr>
+          <w:b/>
+        </w:rPr>
+        <w:t>Renaming features for ease of use</w:t>
+      </w:r>
+      <w:r>
+        <w:rPr>
+          <w:b/>
+        </w:rPr>
+        <w:t>:</w:t>
+      </w:r>
+    </w:p>
+    <w:p>
+      <w:pPr>
+        <w:spacing w:after="0"/>
+        <w:rPr>
+          <w:bCs/>
+        </w:rPr>
+      </w:pPr>
+    </w:p>
+    <w:p>
+      <w:pPr>
+        <w:spacing w:after="0"/>
+        <w:rPr>
+          <w:bCs/>
+        </w:rPr>
+      </w:pPr>
+      <w:r>
+        <w:rPr>
+          <w:noProof/>
+        </w:rPr>
+        <w:drawing>
+          <wp:inline distT="0" distB="0" distL="0" distR="0" wp14:anchorId="677AE52D" wp14:editId="191B8B06">
+            <wp:extent cx="4876800" cy="1753292"/>
+            <wp:effectExtent l="0" t="0" r="0" b="0"/>
+            <wp:docPr id="335983981" name="Picture 1" descr="A screenshot of a computer code&#10;&#10;Description automatically generated"/>
+            <wp:cNvGraphicFramePr>
+              <a:graphicFrameLocks xmlns:a="http://schemas.openxmlformats.org/drawingml/2006/main" noChangeAspect="1"/>
+            </wp:cNvGraphicFramePr>
+            <a:graphic xmlns:a="http://schemas.openxmlformats.org/drawingml/2006/main">
+              <a:graphicData uri="http://schemas.openxmlformats.org/drawingml/2006/picture">
+                <pic:pic xmlns:pic="http://schemas.openxmlformats.org/drawingml/2006/picture">
+                  <pic:nvPicPr>
+                    <pic:cNvPr id="335983981" name="Picture 1" descr="A screenshot of a computer code&#10;&#10;Description automatically generated"/>
+                    <pic:cNvPicPr/>
+                  </pic:nvPicPr>
+                  <pic:blipFill>
+                    <a:blip r:embed="rId31"/>
+                    <a:stretch>
+                      <a:fillRect/>
+                    </a:stretch>
+                  </pic:blipFill>
+                  <pic:spPr>
+                    <a:xfrm>
+                      <a:off x="0" y="0"/>
+                      <a:ext cx="4886088" cy="1756631"/>
+                    </a:xfrm>
+                    <a:prstGeom prst="rect">
+                      <a:avLst/>
+                    </a:prstGeom>
+                  </pic:spPr>
+                </pic:pic>
+              </a:graphicData>
+            </a:graphic>
+          </wp:inline>
+        </w:drawing>
+      </w:r>
+    </w:p>
+    <w:p>
+      <w:pPr>
+        <w:spacing w:after="0"/>
+        <w:rPr>
+          <w:bCs/>
+        </w:rPr>
+      </w:pPr>
+    </w:p>
+    <w:p>
+      <w:pPr>
+        <w:spacing w:after="0"/>
+        <w:rPr>
+          <w:b/>
+        </w:rPr>
+      </w:pPr>
+      <w:r>
+        <w:rPr>
+          <w:b/>
+          <w:bCs/>
+          <w:sz w:val="20"/>
+          <w:szCs w:val="20"/>
+        </w:rPr>
+        <w:t xml:space="preserve">(Figure </w:t>
+      </w:r>
+      <w:r>
+        <w:rPr>
+          <w:b/>
+          <w:bCs/>
+          <w:sz w:val="20"/>
+          <w:szCs w:val="20"/>
+        </w:rPr>
+        <w:t>19</w:t>
+      </w:r>
+      <w:r>
+        <w:rPr>
+          <w:b/>
+          <w:bCs/>
+          <w:sz w:val="20"/>
+          <w:szCs w:val="20"/>
+        </w:rPr>
+        <w:t>)</w:t>
+      </w:r>
+    </w:p>
+    <w:p>
+      <w:pPr>
+        <w:spacing w:after="0"/>
+        <w:rPr>
+          <w:bCs/>
+        </w:rPr>
+      </w:pPr>
+    </w:p>
+    <w:p>
+      <w:pPr>
+        <w:spacing w:after="0"/>
+        <w:rPr>
+          <w:bCs/>
+        </w:rPr>
+      </w:pPr>
+    </w:p>
+    <w:p>
+      <w:pPr>
+        <w:spacing w:after="0"/>
+        <w:rPr>
+          <w:b/>
+        </w:rPr>
+      </w:pPr>
+      <w:r>
+        <w:rPr>
+          <w:b/>
+        </w:rPr>
+        <w:t>Data cross validation:</w:t>
+      </w:r>
+    </w:p>
+    <w:p>
+      <w:pPr>
+        <w:spacing w:after="0"/>
+        <w:rPr>
+          <w:bCs/>
+        </w:rPr>
+      </w:pPr>
+    </w:p>
+    <w:p>
+      <w:pPr>
+        <w:spacing w:after="0"/>
+        <w:rPr>
+          <w:bCs/>
+        </w:rPr>
+      </w:pPr>
+      <w:r>
+        <w:rPr>
+          <w:noProof/>
+        </w:rPr>
+        <w:lastRenderedPageBreak/>
+        <w:drawing>
+          <wp:inline distT="0" distB="0" distL="0" distR="0" wp14:anchorId="17839C33" wp14:editId="612C9CFE">
+            <wp:extent cx="5731510" cy="1979930"/>
+            <wp:effectExtent l="0" t="0" r="2540" b="1270"/>
+            <wp:docPr id="1161394958" name="Picture 1" descr="A screenshot of a computer code&#10;&#10;Description automatically generated"/>
+            <wp:cNvGraphicFramePr>
+              <a:graphicFrameLocks xmlns:a="http://schemas.openxmlformats.org/drawingml/2006/main" noChangeAspect="1"/>
+            </wp:cNvGraphicFramePr>
+            <a:graphic xmlns:a="http://schemas.openxmlformats.org/drawingml/2006/main">
+              <a:graphicData uri="http://schemas.openxmlformats.org/drawingml/2006/picture">
+                <pic:pic xmlns:pic="http://schemas.openxmlformats.org/drawingml/2006/picture">
+                  <pic:nvPicPr>
+                    <pic:cNvPr id="1161394958" name="Picture 1" descr="A screenshot of a computer code&#10;&#10;Description automatically generated"/>
+                    <pic:cNvPicPr/>
+                  </pic:nvPicPr>
+                  <pic:blipFill>
+                    <a:blip r:embed="rId32"/>
+                    <a:stretch>
+                      <a:fillRect/>
+                    </a:stretch>
+                  </pic:blipFill>
+                  <pic:spPr>
+                    <a:xfrm>
+                      <a:off x="0" y="0"/>
+                      <a:ext cx="5731510" cy="1979930"/>
+                    </a:xfrm>
+                    <a:prstGeom prst="rect">
+                      <a:avLst/>
+                    </a:prstGeom>
+                  </pic:spPr>
+                </pic:pic>
+              </a:graphicData>
+            </a:graphic>
+          </wp:inline>
+        </w:drawing>
+      </w:r>
+    </w:p>
+    <w:p>
+      <w:pPr>
+        <w:spacing w:after="0"/>
+        <w:rPr>
+          <w:b/>
+        </w:rPr>
+      </w:pPr>
+      <w:r>
+        <w:rPr>
+          <w:b/>
+          <w:bCs/>
+          <w:sz w:val="20"/>
+          <w:szCs w:val="20"/>
+        </w:rPr>
+        <w:t xml:space="preserve">(Figure </w:t>
+      </w:r>
+      <w:r>
+        <w:rPr>
+          <w:b/>
+          <w:bCs/>
+          <w:sz w:val="20"/>
+          <w:szCs w:val="20"/>
+        </w:rPr>
+        <w:t>19</w:t>
+      </w:r>
+      <w:r>
+        <w:rPr>
+          <w:b/>
+          <w:bCs/>
+          <w:sz w:val="20"/>
+          <w:szCs w:val="20"/>
+        </w:rPr>
+        <w:t>)</w:t>
+      </w:r>
+    </w:p>
+    <w:p>
+      <w:pPr>
+        <w:spacing w:after="0"/>
+        <w:rPr>
+          <w:b/>
+        </w:rPr>
+      </w:pPr>
+      <w:r>
+        <w:rPr>
+          <w:b/>
+          <w:sz w:val="28"/>
+          <w:szCs w:val="28"/>
+        </w:rPr>
+        <w:t>Merging Data:</w:t>
+      </w:r>
+    </w:p>
+    <w:p>
+      <w:pPr>
+        <w:spacing w:after="0"/>
+        <w:rPr>
+          <w:bCs/>
+        </w:rPr>
+      </w:pPr>
+      <w:r>
+        <w:rPr>
+          <w:bCs/>
+        </w:rPr>
+        <w:t>Due to the nature of the problem we are trying to solve, it is necessary to merge several data sets. For this project, elements from the four data sets below will be used –</w:t>
+      </w:r>
+    </w:p>
+    <w:p>
+      <w:pPr>
+        <w:spacing w:after="0"/>
+        <w:rPr>
+          <w:bCs/>
+        </w:rPr>
+      </w:pPr>
+    </w:p>
+    <w:p>
+      <w:pPr>
+        <w:pStyle w:val="ListParagraph"/>
+        <w:numPr>
+          <w:ilvl w:val="0"/>
+          <w:numId w:val="6"/>
+        </w:numPr>
+        <w:spacing w:after="0"/>
+        <w:rPr>
+          <w:bCs/>
+        </w:rPr>
+      </w:pPr>
+      <w:r>
+        <w:rPr>
+          <w:bCs/>
+        </w:rPr>
+        <w:t>Activities2021</w:t>
+      </w:r>
+    </w:p>
+    <w:p>
+      <w:pPr>
+        <w:pStyle w:val="ListParagraph"/>
+        <w:numPr>
+          <w:ilvl w:val="0"/>
+          <w:numId w:val="6"/>
+        </w:numPr>
+        <w:spacing w:after="0"/>
+        <w:rPr>
+          <w:bCs/>
+        </w:rPr>
+      </w:pPr>
+      <w:r>
+        <w:rPr>
+          <w:bCs/>
+        </w:rPr>
+        <w:t>Accomdation2021</w:t>
+      </w:r>
+    </w:p>
+    <w:p>
+      <w:pPr>
+        <w:pStyle w:val="ListParagraph"/>
+        <w:numPr>
+          <w:ilvl w:val="0"/>
+          <w:numId w:val="6"/>
+        </w:numPr>
+        <w:spacing w:after="0"/>
+        <w:rPr>
+          <w:bCs/>
+        </w:rPr>
+      </w:pPr>
+      <w:r>
+        <w:rPr>
+          <w:bCs/>
+        </w:rPr>
+        <w:t>Attractions2021</w:t>
+      </w:r>
+    </w:p>
+    <w:p>
+      <w:pPr>
+        <w:pStyle w:val="ListParagraph"/>
+        <w:numPr>
+          <w:ilvl w:val="0"/>
+          <w:numId w:val="6"/>
+        </w:numPr>
+        <w:spacing w:after="0"/>
+        <w:rPr>
+          <w:bCs/>
+        </w:rPr>
+      </w:pPr>
+      <w:r>
+        <w:rPr>
+          <w:bCs/>
+        </w:rPr>
+        <w:t>Household_Income2021</w:t>
+      </w:r>
+    </w:p>
+    <w:p>
+      <w:pPr>
+        <w:spacing w:after="0"/>
+        <w:rPr>
+          <w:bCs/>
+        </w:rPr>
+      </w:pPr>
+    </w:p>
+    <w:p>
+      <w:pPr>
+        <w:spacing w:after="0"/>
+        <w:rPr>
+          <w:bCs/>
+        </w:rPr>
+      </w:pPr>
+      <w:r>
+        <w:rPr>
+          <w:bCs/>
+        </w:rPr>
+        <w:t>After the target variables were identified, the following methods were used to combine data from these sources –</w:t>
+      </w:r>
+    </w:p>
+    <w:p>
+      <w:pPr>
+        <w:spacing w:after="0"/>
+        <w:rPr>
+          <w:bCs/>
+        </w:rPr>
+      </w:pPr>
+    </w:p>
+    <w:p>
+      <w:pPr>
+        <w:spacing w:after="0"/>
+        <w:rPr>
+          <w:bCs/>
+        </w:rPr>
+      </w:pPr>
+    </w:p>
+    <w:p>
+      <w:pPr>
+        <w:spacing w:after="0"/>
+        <w:rPr>
+          <w:b/>
+        </w:rPr>
+      </w:pPr>
+      <w:r>
+        <w:rPr>
+          <w:b/>
+        </w:rPr>
+        <w:t>Feature summation</w:t>
+      </w:r>
+      <w:r>
+        <w:rPr>
+          <w:b/>
+        </w:rPr>
+        <w:t>:</w:t>
+      </w:r>
+    </w:p>
+    <w:p>
+      <w:pPr>
+        <w:spacing w:after="0"/>
+        <w:rPr>
+          <w:bCs/>
+        </w:rPr>
+      </w:pPr>
+      <w:r>
+        <w:rPr>
+          <w:noProof/>
+        </w:rPr>
+        <w:drawing>
+          <wp:inline distT="0" distB="0" distL="0" distR="0" wp14:anchorId="3B1E8067" wp14:editId="17807052">
+            <wp:extent cx="5731510" cy="1146175"/>
+            <wp:effectExtent l="0" t="0" r="2540" b="0"/>
+            <wp:docPr id="2133489616" name="Picture 1" descr="A screen shot of a computer code&#10;&#10;Description automatically generated"/>
+            <wp:cNvGraphicFramePr>
+              <a:graphicFrameLocks xmlns:a="http://schemas.openxmlformats.org/drawingml/2006/main" noChangeAspect="1"/>
+            </wp:cNvGraphicFramePr>
+            <a:graphic xmlns:a="http://schemas.openxmlformats.org/drawingml/2006/main">
+              <a:graphicData uri="http://schemas.openxmlformats.org/drawingml/2006/picture">
+                <pic:pic xmlns:pic="http://schemas.openxmlformats.org/drawingml/2006/picture">
+                  <pic:nvPicPr>
+                    <pic:cNvPr id="2133489616" name="Picture 1" descr="A screen shot of a computer code&#10;&#10;Description automatically generated"/>
+                    <pic:cNvPicPr/>
+                  </pic:nvPicPr>
+                  <pic:blipFill>
+                    <a:blip r:embed="rId33"/>
+                    <a:stretch>
+                      <a:fillRect/>
+                    </a:stretch>
+                  </pic:blipFill>
+                  <pic:spPr>
+                    <a:xfrm>
+                      <a:off x="0" y="0"/>
+                      <a:ext cx="5731510" cy="1146175"/>
+                    </a:xfrm>
+                    <a:prstGeom prst="rect">
+                      <a:avLst/>
+                    </a:prstGeom>
+                  </pic:spPr>
+                </pic:pic>
+              </a:graphicData>
+            </a:graphic>
+          </wp:inline>
+        </w:drawing>
+      </w:r>
+    </w:p>
+    <w:p>
+      <w:pPr>
+        <w:spacing w:after="0"/>
+        <w:rPr>
+          <w:b/>
+        </w:rPr>
+      </w:pPr>
+      <w:r>
+        <w:rPr>
+          <w:b/>
+          <w:bCs/>
+          <w:sz w:val="20"/>
+          <w:szCs w:val="20"/>
+        </w:rPr>
+        <w:t xml:space="preserve">(Figure </w:t>
+      </w:r>
+      <w:r>
+        <w:rPr>
+          <w:b/>
+          <w:bCs/>
+          <w:sz w:val="20"/>
+          <w:szCs w:val="20"/>
+        </w:rPr>
+        <w:t>19</w:t>
+      </w:r>
+      <w:r>
+        <w:rPr>
+          <w:b/>
+          <w:bCs/>
+          <w:sz w:val="20"/>
+          <w:szCs w:val="20"/>
+        </w:rPr>
+        <w:t>)</w:t>
+      </w:r>
+    </w:p>
+    <w:p>
+      <w:pPr>
+        <w:spacing w:after="0"/>
+        <w:rPr>
+          <w:bCs/>
+        </w:rPr>
+      </w:pPr>
+    </w:p>
+    <w:p>
+      <w:pPr>
+        <w:spacing w:after="0"/>
+        <w:rPr>
+          <w:b/>
+        </w:rPr>
+      </w:pPr>
+      <w:r>
+        <w:rPr>
+          <w:b/>
+        </w:rPr>
+        <w:t>Array concatenation</w:t>
+      </w:r>
+      <w:r>
+        <w:rPr>
+          <w:b/>
+        </w:rPr>
+        <w:t>:</w:t>
+      </w:r>
+    </w:p>
+    <w:p>
+      <w:pPr>
+        <w:spacing w:after="0"/>
+        <w:rPr>
+          <w:b/>
+        </w:rPr>
+      </w:pPr>
+      <w:r>
+        <w:rPr>
+          <w:noProof/>
+        </w:rPr>
+        <w:drawing>
+          <wp:inline distT="0" distB="0" distL="0" distR="0" wp14:anchorId="5D67F8AC" wp14:editId="69689D33">
+            <wp:extent cx="5731510" cy="1174115"/>
+            <wp:effectExtent l="0" t="0" r="2540" b="6985"/>
+            <wp:docPr id="625463313" name="Picture 1" descr="A computer screen shot of text&#10;&#10;Description automatically generated"/>
+            <wp:cNvGraphicFramePr>
+              <a:graphicFrameLocks xmlns:a="http://schemas.openxmlformats.org/drawingml/2006/main" noChangeAspect="1"/>
+            </wp:cNvGraphicFramePr>
+            <a:graphic xmlns:a="http://schemas.openxmlformats.org/drawingml/2006/main">
+              <a:graphicData uri="http://schemas.openxmlformats.org/drawingml/2006/picture">
+                <pic:pic xmlns:pic="http://schemas.openxmlformats.org/drawingml/2006/picture">
+                  <pic:nvPicPr>
+                    <pic:cNvPr id="625463313" name="Picture 1" descr="A computer screen shot of text&#10;&#10;Description automatically generated"/>
+                    <pic:cNvPicPr/>
+                  </pic:nvPicPr>
+                  <pic:blipFill>
+                    <a:blip r:embed="rId34"/>
+                    <a:stretch>
+                      <a:fillRect/>
+                    </a:stretch>
+                  </pic:blipFill>
+                  <pic:spPr>
+                    <a:xfrm>
+                      <a:off x="0" y="0"/>
+                      <a:ext cx="5731510" cy="1174115"/>
+                    </a:xfrm>
+                    <a:prstGeom prst="rect">
+                      <a:avLst/>
+                    </a:prstGeom>
+                  </pic:spPr>
+                </pic:pic>
+              </a:graphicData>
+            </a:graphic>
+          </wp:inline>
+        </w:drawing>
+      </w:r>
+    </w:p>
+    <w:p>
+      <w:pPr>
+        <w:spacing w:after="0"/>
+        <w:rPr>
+          <w:b/>
+        </w:rPr>
+      </w:pPr>
+      <w:r>
+        <w:rPr>
+          <w:b/>
+          <w:bCs/>
+          <w:sz w:val="20"/>
+          <w:szCs w:val="20"/>
+        </w:rPr>
+        <w:t xml:space="preserve">(Figure </w:t>
+      </w:r>
+      <w:r>
+        <w:rPr>
+          <w:b/>
+          <w:bCs/>
+          <w:sz w:val="20"/>
+          <w:szCs w:val="20"/>
+        </w:rPr>
+        <w:t>19</w:t>
+      </w:r>
+      <w:r>
+        <w:rPr>
+          <w:b/>
+          <w:bCs/>
+          <w:sz w:val="20"/>
+          <w:szCs w:val="20"/>
+        </w:rPr>
+        <w:t>)</w:t>
+      </w:r>
+    </w:p>
+    <w:p>
+      <w:pPr>
+        <w:spacing w:after="0"/>
+        <w:rPr>
+          <w:bCs/>
+        </w:rPr>
+      </w:pPr>
+    </w:p>
+    <w:p>
+      <w:pPr>
+        <w:spacing w:after="0"/>
+        <w:rPr>
+          <w:bCs/>
+        </w:rPr>
+      </w:pPr>
+    </w:p>
+    <w:p>
+      <w:pPr>
+        <w:spacing w:after="0"/>
+        <w:rPr>
+          <w:b/>
+        </w:rPr>
+      </w:pPr>
+      <w:proofErr w:type="spellStart"/>
+      <w:r>
+        <w:rPr>
+          <w:b/>
+        </w:rPr>
+        <w:lastRenderedPageBreak/>
+        <w:t>Dataframe</w:t>
+      </w:r>
+      <w:proofErr w:type="spellEnd"/>
+      <w:r>
+        <w:rPr>
+          <w:b/>
+        </w:rPr>
+        <w:t xml:space="preserve"> </w:t>
+      </w:r>
+      <w:r>
+        <w:rPr>
+          <w:b/>
+        </w:rPr>
+        <w:t>Merg</w:t>
+      </w:r>
+      <w:r>
+        <w:rPr>
+          <w:b/>
+        </w:rPr>
+        <w:t>ing</w:t>
+      </w:r>
+      <w:r>
+        <w:rPr>
+          <w:b/>
+        </w:rPr>
+        <w:t>:</w:t>
+      </w:r>
+    </w:p>
+    <w:p>
+      <w:pPr>
+        <w:spacing w:after="0"/>
+        <w:rPr>
+          <w:bCs/>
+        </w:rPr>
+      </w:pPr>
+    </w:p>
+    <w:p>
+      <w:pPr>
+        <w:spacing w:after="0"/>
+        <w:rPr>
+          <w:bCs/>
+        </w:rPr>
+      </w:pPr>
+      <w:r>
+        <w:rPr>
+          <w:noProof/>
+        </w:rPr>
+        <w:drawing>
+          <wp:inline distT="0" distB="0" distL="0" distR="0" wp14:anchorId="5C64A643" wp14:editId="09FCDA3B">
+            <wp:extent cx="4057650" cy="1149195"/>
+            <wp:effectExtent l="0" t="0" r="0" b="0"/>
+            <wp:docPr id="922264310" name="Picture 1" descr="A screenshot of a computer code&#10;&#10;Description automatically generated"/>
+            <wp:cNvGraphicFramePr>
+              <a:graphicFrameLocks xmlns:a="http://schemas.openxmlformats.org/drawingml/2006/main" noChangeAspect="1"/>
+            </wp:cNvGraphicFramePr>
+            <a:graphic xmlns:a="http://schemas.openxmlformats.org/drawingml/2006/main">
+              <a:graphicData uri="http://schemas.openxmlformats.org/drawingml/2006/picture">
+                <pic:pic xmlns:pic="http://schemas.openxmlformats.org/drawingml/2006/picture">
+                  <pic:nvPicPr>
+                    <pic:cNvPr id="922264310" name="Picture 1" descr="A screenshot of a computer code&#10;&#10;Description automatically generated"/>
+                    <pic:cNvPicPr/>
+                  </pic:nvPicPr>
+                  <pic:blipFill>
+                    <a:blip r:embed="rId35"/>
+                    <a:stretch>
+                      <a:fillRect/>
+                    </a:stretch>
+                  </pic:blipFill>
+                  <pic:spPr>
+                    <a:xfrm>
+                      <a:off x="0" y="0"/>
+                      <a:ext cx="4067459" cy="1151973"/>
+                    </a:xfrm>
+                    <a:prstGeom prst="rect">
+                      <a:avLst/>
+                    </a:prstGeom>
+                  </pic:spPr>
+                </pic:pic>
+              </a:graphicData>
+            </a:graphic>
+          </wp:inline>
+        </w:drawing>
+      </w:r>
+    </w:p>
+    <w:p>
+      <w:pPr>
+        <w:spacing w:after="0"/>
+        <w:rPr>
+          <w:b/>
+        </w:rPr>
+      </w:pPr>
+      <w:r>
+        <w:rPr>
+          <w:b/>
+          <w:bCs/>
+          <w:sz w:val="20"/>
+          <w:szCs w:val="20"/>
+        </w:rPr>
+        <w:t xml:space="preserve">(Figure </w:t>
+      </w:r>
+      <w:r>
+        <w:rPr>
+          <w:b/>
+          <w:bCs/>
+          <w:sz w:val="20"/>
+          <w:szCs w:val="20"/>
+        </w:rPr>
+        <w:t>19</w:t>
+      </w:r>
+      <w:r>
+        <w:rPr>
+          <w:b/>
+          <w:bCs/>
+          <w:sz w:val="20"/>
+          <w:szCs w:val="20"/>
+        </w:rPr>
+        <w:t>)</w:t>
+      </w:r>
+    </w:p>
+    <w:p>
+      <w:pPr>
+        <w:spacing w:after="0"/>
+        <w:rPr>
+          <w:bCs/>
+        </w:rPr>
+      </w:pPr>
+    </w:p>
+    <w:p>
+      <w:pPr>
+        <w:spacing w:after="0"/>
+        <w:rPr>
+          <w:b/>
+        </w:rPr>
+      </w:pPr>
+    </w:p>
+    <w:p>
+      <w:pPr>
+        <w:spacing w:after="0"/>
+        <w:rPr>
+          <w:b/>
+          <w:sz w:val="32"/>
+          <w:szCs w:val="32"/>
+        </w:rPr>
+      </w:pPr>
+      <w:r>
+        <w:rPr>
+          <w:b/>
+          <w:sz w:val="32"/>
+          <w:szCs w:val="32"/>
+        </w:rPr>
+        <w:t xml:space="preserve">2. Preparing data for Machine Learning </w:t>
+      </w:r>
+    </w:p>
+    <w:p>
+      <w:pPr>
+        <w:spacing w:after="0"/>
+      </w:pPr>
+    </w:p>
+    <w:p>
+      <w:pPr>
+        <w:spacing w:after="0"/>
+        <w:rPr>
+          <w:b/>
+        </w:rPr>
+      </w:pPr>
+      <w:r>
+        <w:rPr>
+          <w:b/>
+          <w:bCs/>
+        </w:rPr>
+        <w:t xml:space="preserve">Question </w:t>
+      </w:r>
+      <w:r>
+        <w:rPr>
+          <w:b/>
+          <w:bCs/>
+        </w:rPr>
+        <w:t>2.</w:t>
+      </w:r>
+      <w:r>
+        <w:rPr>
+          <w:sz w:val="14"/>
+          <w:szCs w:val="14"/>
+        </w:rPr>
+        <w:t xml:space="preserve">   </w:t>
+      </w:r>
+      <w:r>
+        <w:t xml:space="preserve">You must also rationalise, justify, and detail all the methods used to prepare the data for ML (Scaling, Encoding, imputation etc…). </w:t>
+      </w:r>
+      <w:r>
+        <w:rPr>
+          <w:b/>
+        </w:rPr>
+        <w:t>[0-40]</w:t>
+      </w:r>
+    </w:p>
+    <w:p>
+      <w:pPr>
+        <w:spacing w:after="0"/>
+        <w:rPr>
+          <w:b/>
+        </w:rPr>
+      </w:pPr>
+    </w:p>
+    <w:p>
+      <w:pPr>
+        <w:spacing w:after="0"/>
+        <w:rPr>
+          <w:b/>
+        </w:rPr>
+      </w:pPr>
+      <w:r>
+        <w:rPr>
+          <w:b/>
+        </w:rPr>
+        <w:t xml:space="preserve">Five Elements of Pre-processing and </w:t>
+      </w:r>
+      <w:r>
+        <w:rPr>
+          <w:b/>
+        </w:rPr>
+        <w:t>F</w:t>
+      </w:r>
+      <w:r>
+        <w:rPr>
+          <w:b/>
+        </w:rPr>
+        <w:t>eature Engineering for ML:</w:t>
+      </w:r>
+    </w:p>
+    <w:p>
+      <w:pPr>
+        <w:spacing w:after="0"/>
+        <w:rPr>
+          <w:b/>
+        </w:rPr>
+      </w:pPr>
+    </w:p>
+    <w:p>
+      <w:pPr>
+        <w:spacing w:after="0"/>
+        <w:rPr>
+          <w:bCs/>
+        </w:rPr>
+      </w:pPr>
+      <w:r>
+        <w:rPr>
+          <w:bCs/>
+        </w:rPr>
+        <w:t xml:space="preserve">1. Imputation </w:t>
+      </w:r>
+    </w:p>
+    <w:p>
+      <w:pPr>
+        <w:spacing w:after="0"/>
+        <w:rPr>
+          <w:bCs/>
+        </w:rPr>
+      </w:pPr>
+      <w:r>
+        <w:rPr>
+          <w:bCs/>
+        </w:rPr>
+        <w:t>2. Encoding</w:t>
+      </w:r>
+    </w:p>
+    <w:p>
+      <w:pPr>
+        <w:spacing w:after="0"/>
+        <w:rPr>
+          <w:bCs/>
+        </w:rPr>
+      </w:pPr>
+      <w:r>
+        <w:rPr>
+          <w:bCs/>
+        </w:rPr>
+        <w:t>3. Scaling</w:t>
+      </w:r>
+    </w:p>
+    <w:p>
+      <w:pPr>
+        <w:spacing w:after="0"/>
+        <w:rPr>
+          <w:bCs/>
+        </w:rPr>
+      </w:pPr>
+      <w:r>
+        <w:rPr>
+          <w:bCs/>
+        </w:rPr>
+        <w:t>4. Feature creation</w:t>
+      </w:r>
+    </w:p>
+    <w:p>
+      <w:pPr>
+        <w:spacing w:after="0"/>
+        <w:rPr>
+          <w:bCs/>
+        </w:rPr>
+      </w:pPr>
+      <w:r>
+        <w:rPr>
+          <w:bCs/>
+        </w:rPr>
+        <w:t xml:space="preserve">5. Feature </w:t>
+      </w:r>
+      <w:r>
+        <w:rPr>
+          <w:bCs/>
+        </w:rPr>
+        <w:t>Selection</w:t>
+      </w:r>
+    </w:p>
+    <w:p>
+      <w:pPr>
+        <w:spacing w:after="0"/>
+        <w:rPr>
+          <w:b/>
+        </w:rPr>
+      </w:pPr>
+    </w:p>
+    <w:p>
+      <w:pPr>
+        <w:spacing w:after="0"/>
+        <w:rPr>
+          <w:b/>
+        </w:rPr>
+      </w:pPr>
+    </w:p>
+    <w:p>
+      <w:pPr>
+        <w:spacing w:after="0"/>
+        <w:rPr>
+          <w:b/>
+          <w:sz w:val="32"/>
+          <w:szCs w:val="32"/>
+        </w:rPr>
+      </w:pPr>
+      <w:r>
+        <w:rPr>
+          <w:b/>
+          <w:sz w:val="32"/>
+          <w:szCs w:val="32"/>
+        </w:rPr>
+        <w:t xml:space="preserve">3. </w:t>
+      </w:r>
+      <w:r>
+        <w:rPr>
+          <w:b/>
+          <w:sz w:val="32"/>
+          <w:szCs w:val="32"/>
+        </w:rPr>
+        <w:t xml:space="preserve">Insight through Visualisation </w:t>
+      </w:r>
+    </w:p>
+    <w:p>
+      <w:pPr>
+        <w:spacing w:after="0"/>
+        <w:rPr>
+          <w:b/>
+        </w:rPr>
+      </w:pPr>
+    </w:p>
+    <w:p>
+      <w:pPr>
+        <w:spacing w:after="0"/>
+        <w:rPr>
+          <w:b/>
+        </w:rPr>
+      </w:pPr>
+      <w:r>
+        <w:rPr>
+          <w:b/>
+          <w:bCs/>
+          <w:kern w:val="0"/>
+          <w14:ligatures w14:val="none"/>
+        </w:rPr>
+        <w:t>Question</w:t>
+      </w:r>
+      <w:r>
+        <w:rPr>
+          <w:b/>
+          <w:bCs/>
+          <w:kern w:val="0"/>
+          <w14:ligatures w14:val="none"/>
+        </w:rPr>
+        <w:t xml:space="preserve"> </w:t>
+      </w:r>
+      <w:r>
+        <w:rPr>
+          <w:b/>
+          <w:bCs/>
+        </w:rPr>
+        <w:t>3.</w:t>
+      </w:r>
+      <w:r>
+        <w:rPr>
+          <w:sz w:val="14"/>
+          <w:szCs w:val="14"/>
+        </w:rPr>
+        <w:t xml:space="preserve">      </w:t>
+      </w:r>
+      <w:r>
+        <w:t xml:space="preserve">Appropriate visualizations must be used to engender insight into the dataset and to illustrate your final insights gained in your analysis. </w:t>
+      </w:r>
+      <w:r>
+        <w:rPr>
+          <w:b/>
+        </w:rPr>
+        <w:t>[0-20]</w:t>
+      </w:r>
+    </w:p>
+    <w:p>
+      <w:pPr>
+        <w:spacing w:after="0"/>
+        <w:rPr>
+          <w:b/>
+        </w:rPr>
+      </w:pPr>
+    </w:p>
+    <w:p>
+      <w:pPr>
+        <w:spacing w:after="0"/>
+        <w:rPr>
+          <w:b/>
+        </w:rPr>
+      </w:pPr>
+    </w:p>
+    <w:p>
+      <w:pPr>
+        <w:spacing w:after="0"/>
+        <w:rPr>
+          <w:b/>
+        </w:rPr>
+      </w:pPr>
+    </w:p>
+    <w:p>
+      <w:pPr>
+        <w:spacing w:after="300"/>
+        <w:rPr>
+          <w:b/>
+          <w:sz w:val="32"/>
+          <w:szCs w:val="32"/>
+        </w:rPr>
+      </w:pPr>
+      <w:r>
+        <w:rPr>
+          <w:b/>
+          <w:sz w:val="32"/>
+          <w:szCs w:val="32"/>
+        </w:rPr>
+        <w:t xml:space="preserve">4. </w:t>
+      </w:r>
+      <w:r>
+        <w:rPr>
+          <w:b/>
+          <w:sz w:val="32"/>
+          <w:szCs w:val="32"/>
+        </w:rPr>
+        <w:t>Visualization Design and Tufts Principles</w:t>
+      </w:r>
+    </w:p>
+    <w:p>
+      <w:pPr>
+        <w:spacing w:after="300"/>
+        <w:rPr>
+          <w:b/>
+        </w:rPr>
+      </w:pPr>
+      <w:r>
+        <w:rPr>
+          <w:b/>
+          <w:bCs/>
+        </w:rPr>
+        <w:t xml:space="preserve">Question </w:t>
+      </w:r>
+      <w:r>
+        <w:rPr>
+          <w:b/>
+          <w:bCs/>
+        </w:rPr>
+        <w:t>4.</w:t>
+      </w:r>
+      <w:r>
+        <w:rPr>
+          <w:sz w:val="14"/>
+          <w:szCs w:val="14"/>
+        </w:rPr>
+        <w:t xml:space="preserve">      </w:t>
+      </w:r>
+      <w:r>
+        <w:t xml:space="preserve">All design and implementation of your visualizations must be justified and detailed in full., referring to Tufts Principles </w:t>
+      </w:r>
+      <w:r>
+        <w:rPr>
+          <w:b/>
+        </w:rPr>
+        <w:t>[0-20]</w:t>
+      </w:r>
+    </w:p>
+    <w:p>
+      <w:pPr>
+        <w:spacing w:after="300"/>
+        <w:rPr>
+          <w:b/>
+        </w:rPr>
+      </w:pPr>
+    </w:p>
+    <w:p>
+      <w:pPr>
+        <w:spacing w:after="300"/>
+        <w:rPr>
+          <w:b/>
+        </w:rPr>
+      </w:pPr>
+    </w:p>
+    <w:p>
+      <w:pPr>
+        <w:jc w:val="center"/>
+        <w:rPr>
+          <w:b/>
+          <w:bCs/>
+          <w:sz w:val="36"/>
+          <w:szCs w:val="36"/>
+          <w:u w:val="single"/>
+        </w:rPr>
+      </w:pPr>
+      <w:r>
+        <w:rPr>
+          <w:b/>
+          <w:bCs/>
+          <w:sz w:val="36"/>
+          <w:szCs w:val="36"/>
+          <w:u w:val="single"/>
+        </w:rPr>
+        <w:lastRenderedPageBreak/>
+        <w:t xml:space="preserve">Section </w:t>
+      </w:r>
+      <w:r>
+        <w:rPr>
+          <w:b/>
+          <w:bCs/>
+          <w:sz w:val="36"/>
+          <w:szCs w:val="36"/>
+          <w:u w:val="single"/>
+        </w:rPr>
+        <w:t>3</w:t>
+      </w:r>
+      <w:r>
+        <w:rPr>
+          <w:b/>
+          <w:bCs/>
+          <w:sz w:val="36"/>
+          <w:szCs w:val="36"/>
+          <w:u w:val="single"/>
+        </w:rPr>
+        <w:t xml:space="preserve">: </w:t>
+      </w:r>
+      <w:r>
+        <w:rPr>
+          <w:b/>
+          <w:bCs/>
+          <w:sz w:val="36"/>
+          <w:szCs w:val="36"/>
+          <w:u w:val="single"/>
+        </w:rPr>
+        <w:t xml:space="preserve">Machine Learning </w:t>
+      </w:r>
+    </w:p>
+    <w:p>
+      <w:pPr>
+        <w:jc w:val="center"/>
+        <w:rPr>
+          <w:b/>
+          <w:bCs/>
+          <w:sz w:val="36"/>
+          <w:szCs w:val="36"/>
+          <w:u w:val="single"/>
+        </w:rPr>
+      </w:pPr>
+    </w:p>
+    <w:p>
+      <w:pPr>
+        <w:spacing w:after="300"/>
+        <w:rPr>
+          <w:b/>
+          <w:sz w:val="32"/>
+          <w:szCs w:val="32"/>
+        </w:rPr>
+      </w:pPr>
+      <w:r>
+        <w:rPr>
+          <w:b/>
+          <w:sz w:val="32"/>
+          <w:szCs w:val="32"/>
+        </w:rPr>
+        <w:t>1. Project Management Framework</w:t>
+      </w:r>
+    </w:p>
+    <w:p>
+      <w:pPr>
+        <w:spacing w:after="0" w:line="259" w:lineRule="auto"/>
+        <w:jc w:val="both"/>
+        <w:rPr>
+          <w:b/>
+        </w:rPr>
+      </w:pPr>
+      <w:r>
+        <w:rPr>
+          <w:b/>
+          <w:bCs/>
+        </w:rPr>
+        <w:t>Question 1:</w:t>
+      </w:r>
+      <w:r>
+        <w:t xml:space="preserve"> </w:t>
+      </w:r>
+      <w:r>
+        <w:t xml:space="preserve">Explain which project management </w:t>
+      </w:r>
+      <w:proofErr w:type="gramStart"/>
+      <w:r>
+        <w:t>framework  (</w:t>
+      </w:r>
+      <w:proofErr w:type="gramEnd"/>
+      <w:r>
+        <w:t xml:space="preserve">CRISP-DM, KDD or SEMMA) is required for a data science project. Discuss and justify with real-life scenarios. Provide an explanation of why you chose a supervised, unsupervised, or semi-supervised machine learning technique for the dataset you used for ML </w:t>
+      </w:r>
+      <w:proofErr w:type="spellStart"/>
+      <w:r>
+        <w:t>modeling</w:t>
+      </w:r>
+      <w:proofErr w:type="spellEnd"/>
+      <w:r>
+        <w:t xml:space="preserve">. </w:t>
+      </w:r>
+      <w:r>
+        <w:rPr>
+          <w:b/>
+        </w:rPr>
+        <w:t>[0 - 20]</w:t>
+      </w:r>
+    </w:p>
+    <w:p>
+      <w:pPr>
+        <w:spacing w:after="0" w:line="259" w:lineRule="auto"/>
+        <w:jc w:val="both"/>
+        <w:rPr>
+          <w:b/>
+        </w:rPr>
+      </w:pPr>
+    </w:p>
+    <w:p>
+      <w:pPr>
+        <w:spacing w:after="0" w:line="259" w:lineRule="auto"/>
+        <w:jc w:val="both"/>
+        <w:rPr>
+          <w:bCs/>
+        </w:rPr>
+      </w:pPr>
+      <w:r>
+        <w:rPr>
+          <w:b/>
+        </w:rPr>
+        <w:t xml:space="preserve">Part 1: </w:t>
+      </w:r>
+      <w:r>
+        <w:rPr>
+          <w:bCs/>
+        </w:rPr>
+        <w:t>PM Framework: CRISP-DM</w:t>
+      </w:r>
+    </w:p>
+    <w:p>
+      <w:pPr>
+        <w:spacing w:after="0" w:line="259" w:lineRule="auto"/>
+        <w:jc w:val="both"/>
+        <w:rPr>
+          <w:bCs/>
+        </w:rPr>
+      </w:pPr>
+      <w:r>
+        <w:rPr>
+          <w:b/>
+        </w:rPr>
+        <w:t xml:space="preserve">Part 2: </w:t>
+      </w:r>
+      <w:r>
+        <w:rPr>
+          <w:bCs/>
+        </w:rPr>
+        <w:t>ML Technique used (supervised, unsupervised, semi-supervised)</w:t>
+      </w:r>
+    </w:p>
+    <w:p>
+      <w:pPr>
+        <w:spacing w:after="0" w:line="259" w:lineRule="auto"/>
+        <w:jc w:val="both"/>
+        <w:rPr>
+          <w:b/>
+        </w:rPr>
+      </w:pPr>
+    </w:p>
+    <w:p>
+      <w:pPr>
+        <w:spacing w:after="0" w:line="259" w:lineRule="auto"/>
+        <w:jc w:val="both"/>
+      </w:pPr>
+    </w:p>
+    <w:p>
+      <w:pPr>
+        <w:spacing w:after="300"/>
+        <w:rPr>
+          <w:b/>
+          <w:sz w:val="32"/>
+          <w:szCs w:val="32"/>
+        </w:rPr>
+      </w:pPr>
+      <w:r>
+        <w:rPr>
+          <w:b/>
+          <w:sz w:val="32"/>
+          <w:szCs w:val="32"/>
+        </w:rPr>
+        <w:t>2. Machine Learning Models</w:t>
+      </w:r>
+    </w:p>
+    <w:p>
+      <w:pPr>
+        <w:spacing w:after="0" w:line="259" w:lineRule="auto"/>
+        <w:jc w:val="both"/>
+        <w:rPr>
+          <w:b/>
+        </w:rPr>
+      </w:pPr>
+      <w:r>
+        <w:rPr>
+          <w:b/>
+          <w:bCs/>
+        </w:rPr>
+        <w:t>Question 2:</w:t>
+      </w:r>
+      <w:r>
+        <w:t xml:space="preserve"> </w:t>
+      </w:r>
+      <w:r>
+        <w:t xml:space="preserve">Machine learning models have a wide range of uses, including prediction, classification, and clustering. It is advised that you assess several approaches (at least two), choose appropriate hyperparameters for the optimal outcomes of Machine Learning models using an approach of hyperparameter tunning, such as </w:t>
+      </w:r>
+      <w:proofErr w:type="spellStart"/>
+      <w:r>
+        <w:t>GridSearchCV</w:t>
+      </w:r>
+      <w:proofErr w:type="spellEnd"/>
+      <w:r>
+        <w:t xml:space="preserve"> or </w:t>
+      </w:r>
+      <w:proofErr w:type="spellStart"/>
+      <w:r>
+        <w:t>RandomizedSearchCV</w:t>
+      </w:r>
+      <w:proofErr w:type="spellEnd"/>
+      <w:r>
+        <w:t xml:space="preserve">. </w:t>
+      </w:r>
+      <w:r>
+        <w:rPr>
+          <w:b/>
+        </w:rPr>
+        <w:t>[0 - 30]</w:t>
+      </w:r>
+    </w:p>
+    <w:p>
+      <w:pPr>
+        <w:spacing w:after="0" w:line="259" w:lineRule="auto"/>
+        <w:jc w:val="both"/>
+        <w:rPr>
+          <w:b/>
+        </w:rPr>
+      </w:pPr>
+    </w:p>
+    <w:p>
+      <w:pPr>
+        <w:spacing w:after="0" w:line="259" w:lineRule="auto"/>
+        <w:jc w:val="both"/>
+        <w:rPr>
+          <w:bCs/>
+        </w:rPr>
+      </w:pPr>
+      <w:r>
+        <w:rPr>
+          <w:b/>
+        </w:rPr>
+        <w:t xml:space="preserve">Part 1: </w:t>
+      </w:r>
+      <w:r>
+        <w:rPr>
+          <w:bCs/>
+        </w:rPr>
+        <w:t>Select ML Models</w:t>
+      </w:r>
+    </w:p>
+    <w:p>
+      <w:pPr>
+        <w:spacing w:after="0" w:line="259" w:lineRule="auto"/>
+        <w:jc w:val="both"/>
+        <w:rPr>
+          <w:bCs/>
+        </w:rPr>
+      </w:pPr>
+      <w:r>
+        <w:rPr>
+          <w:b/>
+        </w:rPr>
+        <w:t xml:space="preserve">Part 2: </w:t>
+      </w:r>
+      <w:r>
+        <w:rPr>
+          <w:bCs/>
+        </w:rPr>
+        <w:t xml:space="preserve">Select Hyperparameters and </w:t>
+      </w:r>
+      <w:proofErr w:type="gramStart"/>
+      <w:r>
+        <w:rPr>
+          <w:bCs/>
+        </w:rPr>
+        <w:t>test</w:t>
+      </w:r>
+      <w:proofErr w:type="gramEnd"/>
+    </w:p>
+    <w:p>
+      <w:pPr>
+        <w:spacing w:after="0" w:line="259" w:lineRule="auto"/>
+        <w:jc w:val="both"/>
+        <w:rPr>
+          <w:bCs/>
+        </w:rPr>
+      </w:pPr>
+      <w:r>
+        <w:rPr>
+          <w:b/>
+        </w:rPr>
+        <w:t xml:space="preserve">Part </w:t>
+      </w:r>
+      <w:r>
+        <w:rPr>
+          <w:b/>
+        </w:rPr>
+        <w:t>3</w:t>
+      </w:r>
+      <w:r>
+        <w:rPr>
+          <w:b/>
+        </w:rPr>
+        <w:t>:</w:t>
+      </w:r>
+      <w:r>
+        <w:rPr>
+          <w:b/>
+        </w:rPr>
+        <w:t xml:space="preserve"> </w:t>
+      </w:r>
+      <w:r>
+        <w:rPr>
+          <w:bCs/>
+        </w:rPr>
+        <w:t xml:space="preserve">Use </w:t>
+      </w:r>
+      <w:proofErr w:type="spellStart"/>
+      <w:r>
+        <w:rPr>
+          <w:bCs/>
+        </w:rPr>
+        <w:t>Gridsearch</w:t>
+      </w:r>
+      <w:proofErr w:type="spellEnd"/>
+      <w:r>
+        <w:rPr>
+          <w:bCs/>
+        </w:rPr>
+        <w:t xml:space="preserve"> Cross Validation to </w:t>
+      </w:r>
+      <w:proofErr w:type="spellStart"/>
+      <w:r>
+        <w:rPr>
+          <w:bCs/>
+        </w:rPr>
+        <w:t>hypertune</w:t>
+      </w:r>
+      <w:proofErr w:type="spellEnd"/>
+      <w:r>
+        <w:rPr>
+          <w:bCs/>
+        </w:rPr>
+        <w:t xml:space="preserve"> </w:t>
+      </w:r>
+      <w:proofErr w:type="gramStart"/>
+      <w:r>
+        <w:rPr>
+          <w:bCs/>
+        </w:rPr>
+        <w:t>parameters</w:t>
+      </w:r>
+      <w:proofErr w:type="gramEnd"/>
+    </w:p>
+    <w:p>
+      <w:pPr>
+        <w:spacing w:after="0" w:line="259" w:lineRule="auto"/>
+        <w:jc w:val="both"/>
+        <w:rPr>
+          <w:b/>
+        </w:rPr>
+      </w:pPr>
+    </w:p>
+    <w:p>
+      <w:pPr>
+        <w:spacing w:after="0" w:line="259" w:lineRule="auto"/>
+        <w:jc w:val="both"/>
+      </w:pPr>
+    </w:p>
+    <w:p>
+      <w:pPr>
+        <w:spacing w:after="300"/>
+        <w:rPr>
+          <w:b/>
+          <w:sz w:val="32"/>
+          <w:szCs w:val="32"/>
+        </w:rPr>
+      </w:pPr>
+      <w:r>
+        <w:rPr>
+          <w:b/>
+          <w:sz w:val="32"/>
+          <w:szCs w:val="32"/>
+        </w:rPr>
+        <w:t>3. ML Model Results</w:t>
+      </w:r>
+    </w:p>
+    <w:p>
+      <w:pPr>
+        <w:spacing w:after="0" w:line="259" w:lineRule="auto"/>
+        <w:jc w:val="both"/>
+        <w:rPr>
+          <w:b/>
+        </w:rPr>
+      </w:pPr>
+      <w:r>
+        <w:rPr>
+          <w:b/>
+          <w:bCs/>
+        </w:rPr>
+        <w:t>Question 3:</w:t>
+      </w:r>
+      <w:r>
+        <w:t xml:space="preserve"> </w:t>
+      </w:r>
+      <w:r>
+        <w:t xml:space="preserve">Show the results of two or more ML </w:t>
+      </w:r>
+      <w:proofErr w:type="spellStart"/>
+      <w:r>
+        <w:t>modeling</w:t>
+      </w:r>
+      <w:proofErr w:type="spellEnd"/>
+      <w:r>
+        <w:t xml:space="preserve"> comparisons in a table or graph format. Review and critically examine the machine learning models' performance based on the selected metric for supervised, unsupervised, and semi-supervised approaches. </w:t>
+      </w:r>
+      <w:r>
+        <w:rPr>
+          <w:b/>
+        </w:rPr>
+        <w:t>[0 - 30]</w:t>
+      </w:r>
+    </w:p>
+    <w:p>
+      <w:pPr>
+        <w:spacing w:after="0" w:line="259" w:lineRule="auto"/>
+        <w:jc w:val="both"/>
+        <w:rPr>
+          <w:b/>
+        </w:rPr>
+      </w:pPr>
+    </w:p>
+    <w:p>
+      <w:pPr>
+        <w:spacing w:after="0" w:line="259" w:lineRule="auto"/>
+        <w:jc w:val="both"/>
+        <w:rPr>
+          <w:b/>
+        </w:rPr>
+      </w:pPr>
+      <w:r>
+        <w:rPr>
+          <w:b/>
+        </w:rPr>
+        <w:t>Part 1:</w:t>
+      </w:r>
+      <w:r>
+        <w:rPr>
+          <w:b/>
+        </w:rPr>
+        <w:t xml:space="preserve"> </w:t>
+      </w:r>
+      <w:r>
+        <w:rPr>
+          <w:bCs/>
+        </w:rPr>
+        <w:t>Create table of results</w:t>
+      </w:r>
+    </w:p>
+    <w:p>
+      <w:pPr>
+        <w:spacing w:after="0" w:line="259" w:lineRule="auto"/>
+        <w:jc w:val="both"/>
+        <w:rPr>
+          <w:b/>
+        </w:rPr>
+      </w:pPr>
+      <w:r>
+        <w:rPr>
+          <w:b/>
+        </w:rPr>
+        <w:t xml:space="preserve">Part </w:t>
+      </w:r>
+      <w:r>
+        <w:rPr>
+          <w:b/>
+        </w:rPr>
+        <w:t>2</w:t>
+      </w:r>
+      <w:r>
+        <w:rPr>
+          <w:b/>
+        </w:rPr>
+        <w:t>:</w:t>
+      </w:r>
+      <w:r>
+        <w:rPr>
+          <w:b/>
+        </w:rPr>
+        <w:t xml:space="preserve"> </w:t>
+      </w:r>
+      <w:r>
+        <w:rPr>
+          <w:bCs/>
+        </w:rPr>
+        <w:t xml:space="preserve">Examine and discuss </w:t>
+      </w:r>
+      <w:proofErr w:type="gramStart"/>
+      <w:r>
+        <w:rPr>
+          <w:bCs/>
+        </w:rPr>
+        <w:t>results</w:t>
+      </w:r>
+      <w:proofErr w:type="gramEnd"/>
+    </w:p>
+    <w:p>
+      <w:pPr>
+        <w:spacing w:after="0" w:line="259" w:lineRule="auto"/>
+        <w:jc w:val="both"/>
+      </w:pPr>
+    </w:p>
+    <w:p>
+      <w:pPr>
+        <w:spacing w:after="0" w:line="259" w:lineRule="auto"/>
+        <w:jc w:val="both"/>
+      </w:pPr>
+    </w:p>
+    <w:p>
+      <w:pPr>
+        <w:spacing w:after="0" w:line="259" w:lineRule="auto"/>
+        <w:jc w:val="both"/>
+      </w:pPr>
+    </w:p>
+    <w:p>
+      <w:pPr>
+        <w:spacing w:after="0" w:line="259" w:lineRule="auto"/>
+        <w:jc w:val="both"/>
+      </w:pPr>
+    </w:p>
+    <w:p>
+      <w:pPr>
+        <w:spacing w:after="0" w:line="259" w:lineRule="auto"/>
+        <w:jc w:val="both"/>
+      </w:pPr>
+    </w:p>
+    <w:p>
+      <w:pPr>
+        <w:spacing w:after="300"/>
+        <w:rPr>
+          <w:b/>
+          <w:sz w:val="32"/>
+          <w:szCs w:val="32"/>
+        </w:rPr>
+      </w:pPr>
+      <w:r>
+        <w:rPr>
+          <w:b/>
+          <w:sz w:val="32"/>
+          <w:szCs w:val="32"/>
+        </w:rPr>
+        <w:lastRenderedPageBreak/>
+        <w:t xml:space="preserve">4. Result Interpretation and Findings </w:t>
+      </w:r>
+    </w:p>
+    <w:p>
+      <w:pPr>
+        <w:spacing w:after="300" w:line="259" w:lineRule="auto"/>
+        <w:jc w:val="both"/>
+      </w:pPr>
+      <w:r>
+        <w:rPr>
+          <w:b/>
+          <w:bCs/>
+        </w:rPr>
+        <w:t>Question 4:</w:t>
+      </w:r>
+      <w:r>
+        <w:t xml:space="preserve"> </w:t>
+      </w:r>
+      <w:r>
+        <w:t xml:space="preserve">Demonstrate the similarities and differences between your Machine Learning modelling results using the tables or visualizations. Provide a report along with an explanation and interpretation of the relevance and effectiveness of your findings. </w:t>
+      </w:r>
+      <w:r>
+        <w:rPr>
+          <w:b/>
+        </w:rPr>
+        <w:t>[0 - 20]</w:t>
+      </w:r>
+    </w:p>
+    <w:p/>
+    <w:p>
+      <w:pPr>
+        <w:spacing w:after="0" w:line="259" w:lineRule="auto"/>
+        <w:jc w:val="both"/>
+        <w:rPr>
+          <w:b/>
+        </w:rPr>
+      </w:pPr>
+      <w:r>
+        <w:rPr>
+          <w:b/>
+        </w:rPr>
+        <w:t xml:space="preserve">Part 1: </w:t>
+      </w:r>
+      <w:r>
+        <w:rPr>
+          <w:bCs/>
+        </w:rPr>
+        <w:t xml:space="preserve">Explain results and </w:t>
+      </w:r>
+      <w:proofErr w:type="gramStart"/>
+      <w:r>
+        <w:rPr>
+          <w:bCs/>
+        </w:rPr>
+        <w:t>interpret</w:t>
+      </w:r>
+      <w:proofErr w:type="gramEnd"/>
+      <w:r>
+        <w:rPr>
+          <w:bCs/>
+        </w:rPr>
+        <w:t xml:space="preserve"> </w:t>
+      </w:r>
+    </w:p>
+    <w:p>
+      <w:pPr>
+        <w:spacing w:after="0" w:line="259" w:lineRule="auto"/>
+        <w:jc w:val="both"/>
+        <w:rPr>
+          <w:b/>
+        </w:rPr>
+      </w:pPr>
+      <w:r>
+        <w:rPr>
+          <w:b/>
+        </w:rPr>
+        <w:t xml:space="preserve">Part 2: </w:t>
+      </w:r>
+      <w:r>
+        <w:rPr>
+          <w:bCs/>
+        </w:rPr>
+        <w:t xml:space="preserve">Conclude report on </w:t>
+      </w:r>
+      <w:proofErr w:type="gramStart"/>
+      <w:r>
+        <w:rPr>
+          <w:bCs/>
+        </w:rPr>
+        <w:t>ML</w:t>
+      </w:r>
+      <w:proofErr w:type="gramEnd"/>
+      <w:r>
+        <w:rPr>
+          <w:bCs/>
+        </w:rPr>
+        <w:t xml:space="preserve"> </w:t>
+      </w:r>
+    </w:p>
+    <w:p/>
+    <w:p/>
+    <w:p/>
+    <w:p>
+      <w:pPr>
+        <w:jc w:val="center"/>
+        <w:rPr>
+          <w:b/>
+          <w:bCs/>
+          <w:sz w:val="36"/>
+          <w:szCs w:val="36"/>
+          <w:u w:val="single"/>
+        </w:rPr>
+      </w:pPr>
+      <w:r>
+        <w:rPr>
+          <w:b/>
+          <w:bCs/>
+          <w:sz w:val="36"/>
+          <w:szCs w:val="36"/>
+          <w:u w:val="single"/>
+        </w:rPr>
+        <w:t xml:space="preserve">Section </w:t>
+      </w:r>
+      <w:r>
+        <w:rPr>
+          <w:b/>
+          <w:bCs/>
+          <w:sz w:val="36"/>
+          <w:szCs w:val="36"/>
+          <w:u w:val="single"/>
+        </w:rPr>
+        <w:t>4</w:t>
+      </w:r>
+      <w:r>
+        <w:rPr>
+          <w:b/>
+          <w:bCs/>
+          <w:sz w:val="36"/>
+          <w:szCs w:val="36"/>
+          <w:u w:val="single"/>
+        </w:rPr>
+        <w:t xml:space="preserve">: </w:t>
+      </w:r>
+      <w:r>
+        <w:rPr>
+          <w:b/>
+          <w:bCs/>
+          <w:sz w:val="36"/>
+          <w:szCs w:val="36"/>
+          <w:u w:val="single"/>
+        </w:rPr>
+        <w:t xml:space="preserve">Programming </w:t>
+      </w:r>
+    </w:p>
+    <w:p/>
+    <w:p>
+      <w:pPr>
+        <w:rPr>
+          <w:b/>
+          <w:bCs/>
+          <w:sz w:val="32"/>
+          <w:szCs w:val="32"/>
+        </w:rPr>
+      </w:pPr>
+      <w:r>
+        <w:rPr>
+          <w:b/>
+          <w:bCs/>
+          <w:sz w:val="32"/>
+          <w:szCs w:val="32"/>
+        </w:rPr>
+        <w:t xml:space="preserve">1. </w:t>
+      </w:r>
+      <w:r>
+        <w:rPr>
+          <w:b/>
+          <w:bCs/>
+          <w:sz w:val="32"/>
+          <w:szCs w:val="32"/>
+        </w:rPr>
+        <w:t xml:space="preserve">Code Justification and Explanation </w:t>
+      </w:r>
+    </w:p>
+    <w:p>
+      <w:pPr>
+        <w:rPr>
+          <w:b/>
+          <w:bCs/>
+        </w:rPr>
+      </w:pPr>
+      <w:r>
+        <w:rPr>
+          <w:b/>
+          <w:bCs/>
+        </w:rPr>
+        <w:t>Question 1:</w:t>
+      </w:r>
+      <w:r>
+        <w:t xml:space="preserve"> </w:t>
+      </w:r>
+      <w:r>
+        <w:t xml:space="preserve">The project must be explored </w:t>
+      </w:r>
+      <w:r>
+        <w:t>programmatically;</w:t>
+      </w:r>
+      <w:r>
+        <w:t xml:space="preserve"> this means that you must implement suitable Python tools (code and/or libraries) to complete the analysis required. All of this is to be implemented in a </w:t>
+      </w:r>
+      <w:proofErr w:type="spellStart"/>
+      <w:r>
+        <w:t>Jupyter</w:t>
+      </w:r>
+      <w:proofErr w:type="spellEnd"/>
+      <w:r>
+        <w:t xml:space="preserve"> Notebook. Your codebook should be properly annotated. The project documentation must include sound justifications and explanation of your code choices (code quality standards should also be applied). </w:t>
+      </w:r>
+      <w:r>
+        <w:rPr>
+          <w:b/>
+          <w:bCs/>
+        </w:rPr>
+        <w:t>[0-50]</w:t>
+      </w:r>
+    </w:p>
+    <w:p>
+      <w:pPr>
+        <w:rPr>
+          <w:b/>
+          <w:bCs/>
+        </w:rPr>
+      </w:pPr>
+    </w:p>
+    <w:p>
+      <w:pPr>
+        <w:rPr>
+          <w:b/>
+          <w:bCs/>
+        </w:rPr>
+      </w:pPr>
+    </w:p>
+    <w:p>
+      <w:pPr>
+        <w:rPr>
+          <w:b/>
+          <w:bCs/>
+          <w:sz w:val="32"/>
+          <w:szCs w:val="32"/>
+        </w:rPr>
+      </w:pPr>
+      <w:r>
+        <w:rPr>
+          <w:b/>
+          <w:bCs/>
+          <w:sz w:val="32"/>
+          <w:szCs w:val="32"/>
+        </w:rPr>
+        <w:t xml:space="preserve">2. Programming Paradigms </w:t>
+      </w:r>
+    </w:p>
+    <w:p>
+      <w:r>
+        <w:rPr>
+          <w:b/>
+          <w:bCs/>
+        </w:rPr>
+        <w:t>Question 2:</w:t>
+      </w:r>
+      <w:r>
+        <w:t xml:space="preserve"> </w:t>
+      </w:r>
+      <w:r>
+        <w:t>In a dedicated section in your report, discuss your use of aspects of various programming paradigms in the development of your project. For example, this may include (but is not limited to) how they influenced your design decisions or how they helped you solve problems. Note that marks may not be awarded if the discussion does not involve your specific project. [0-50]</w:t>
+      </w:r>
+    </w:p>
+    <w:p/>
+    <w:p/>
+    <w:p/>
     <w:sectPr>
       <w:pgSz w:w="11906" w:h="16838"/>
       <w:pgMar w:top="1440" w:right="1440" w:bottom="1440" w:left="1440" w:header="708" w:footer="708" w:gutter="0"/>
@@ -2668,6 +6017,95 @@
 <file path=word/numbering.xml><?xml version="1.0" encoding="utf-8"?>
 <w:numbering xmlns:wpc="http://schemas.microsoft.com/office/word/2010/wordprocessingCanvas" xmlns:cx="http://schemas.microsoft.com/office/drawing/2014/chartex" xmlns:cx1="http://schemas.microsoft.com/office/drawing/2015/9/8/chartex" xmlns:cx2="http://schemas.microsoft.com/office/drawing/2015/10/21/chartex" xmlns:cx3="http://schemas.microsoft.com/office/drawing/2016/5/9/chartex" xmlns:cx4="http://schemas.microsoft.com/office/drawing/2016/5/10/chartex" xmlns:cx5="http://schemas.microsoft.com/office/drawing/2016/5/11/chartex" xmlns:cx6="http://schemas.microsoft.com/office/drawing/2016/5/12/chartex" xmlns:cx7="http://schemas.microsoft.com/office/drawing/2016/5/13/chartex" xmlns:cx8="http://schemas.microsoft.com/office/drawing/2016/5/14/chartex" xmlns:mc="http://schemas.openxmlformats.org/markup-compatibility/2006" xmlns:aink="http://schemas.microsoft.com/office/drawing/2016/ink" xmlns:am3d="http://schemas.microsoft.com/office/drawing/2017/model3d" xmlns:o="urn:schemas-microsoft-com:office:office" xmlns:oel="http://schemas.microsoft.com/office/2019/extlst" xmlns:r="http://schemas.openxmlformats.org/officeDocument/2006/relationships" xmlns:m="http://schemas.openxmlformats.org/officeDocument/2006/math" xmlns:v="urn:schemas-microsoft-com:vml" xmlns:wp14="http://schemas.microsoft.com/office/word/2010/wordprocessingDrawing" xmlns:wp="http://schemas.openxmlformats.org/drawingml/2006/wordprocessingDrawing" xmlns:w10="urn:schemas-microsoft-com:office:word" xmlns:w="http://schemas.openxmlformats.org/wordprocessingml/2006/main" xmlns:w14="http://schemas.microsoft.com/office/word/2010/wordml" xmlns:w15="http://schemas.microsoft.com/office/word/2012/wordml" xmlns:w16cex="http://schemas.microsoft.com/office/word/2018/wordml/cex" xmlns:w16cid="http://schemas.microsoft.com/office/word/2016/wordml/cid" xmlns:w16="http://schemas.microsoft.com/office/word/2018/wordml" xmlns:w16sdtdh="http://schemas.microsoft.com/office/word/2020/wordml/sdtdatahash" xmlns:w16se="http://schemas.microsoft.com/office/word/2015/wordml/symex" xmlns:wpg="http://schemas.microsoft.com/office/word/2010/wordprocessingGroup" xmlns:wpi="http://schemas.microsoft.com/office/word/2010/wordprocessingInk" xmlns:wne="http://schemas.microsoft.com/office/word/2006/wordml" xmlns:wps="http://schemas.microsoft.com/office/word/2010/wordprocessingShape" mc:Ignorable="w14 w15 w16se w16cid w16 w16cex w16sdtdh wp14">
   <w:abstractNum w:abstractNumId="0" w15:restartNumberingAfterBreak="0">
+    <w:nsid w:val="00F560CD"/>
+    <w:multiLevelType w:val="hybridMultilevel"/>
+    <w:tmpl w:val="16B6CC66"/>
+    <w:lvl w:ilvl="0" w:tplc="1809000F">
+      <w:start w:val="1"/>
+      <w:numFmt w:val="decimal"/>
+      <w:lvlText w:val="%1."/>
+      <w:lvlJc w:val="left"/>
+      <w:pPr>
+        <w:ind w:left="720" w:hanging="360"/>
+      </w:pPr>
+      <w:rPr>
+        <w:rFonts w:hint="default"/>
+      </w:rPr>
+    </w:lvl>
+    <w:lvl w:ilvl="1" w:tplc="18090019" w:tentative="1">
+      <w:start w:val="1"/>
+      <w:numFmt w:val="lowerLetter"/>
+      <w:lvlText w:val="%2."/>
+      <w:lvlJc w:val="left"/>
+      <w:pPr>
+        <w:ind w:left="1440" w:hanging="360"/>
+      </w:pPr>
+    </w:lvl>
+    <w:lvl w:ilvl="2" w:tplc="1809001B" w:tentative="1">
+      <w:start w:val="1"/>
+      <w:numFmt w:val="lowerRoman"/>
+      <w:lvlText w:val="%3."/>
+      <w:lvlJc w:val="right"/>
+      <w:pPr>
+        <w:ind w:left="2160" w:hanging="180"/>
+      </w:pPr>
+    </w:lvl>
+    <w:lvl w:ilvl="3" w:tplc="1809000F" w:tentative="1">
+      <w:start w:val="1"/>
+      <w:numFmt w:val="decimal"/>
+      <w:lvlText w:val="%4."/>
+      <w:lvlJc w:val="left"/>
+      <w:pPr>
+        <w:ind w:left="2880" w:hanging="360"/>
+      </w:pPr>
+    </w:lvl>
+    <w:lvl w:ilvl="4" w:tplc="18090019" w:tentative="1">
+      <w:start w:val="1"/>
+      <w:numFmt w:val="lowerLetter"/>
+      <w:lvlText w:val="%5."/>
+      <w:lvlJc w:val="left"/>
+      <w:pPr>
+        <w:ind w:left="3600" w:hanging="360"/>
+      </w:pPr>
+    </w:lvl>
+    <w:lvl w:ilvl="5" w:tplc="1809001B" w:tentative="1">
+      <w:start w:val="1"/>
+      <w:numFmt w:val="lowerRoman"/>
+      <w:lvlText w:val="%6."/>
+      <w:lvlJc w:val="right"/>
+      <w:pPr>
+        <w:ind w:left="4320" w:hanging="180"/>
+      </w:pPr>
+    </w:lvl>
+    <w:lvl w:ilvl="6" w:tplc="1809000F" w:tentative="1">
+      <w:start w:val="1"/>
+      <w:numFmt w:val="decimal"/>
+      <w:lvlText w:val="%7."/>
+      <w:lvlJc w:val="left"/>
+      <w:pPr>
+        <w:ind w:left="5040" w:hanging="360"/>
+      </w:pPr>
+    </w:lvl>
+    <w:lvl w:ilvl="7" w:tplc="18090019" w:tentative="1">
+      <w:start w:val="1"/>
+      <w:numFmt w:val="lowerLetter"/>
+      <w:lvlText w:val="%8."/>
+      <w:lvlJc w:val="left"/>
+      <w:pPr>
+        <w:ind w:left="5760" w:hanging="360"/>
+      </w:pPr>
+    </w:lvl>
+    <w:lvl w:ilvl="8" w:tplc="1809001B" w:tentative="1">
+      <w:start w:val="1"/>
+      <w:numFmt w:val="lowerRoman"/>
+      <w:lvlText w:val="%9."/>
+      <w:lvlJc w:val="right"/>
+      <w:pPr>
+        <w:ind w:left="6480" w:hanging="180"/>
+      </w:pPr>
+    </w:lvl>
+  </w:abstractNum>
+  <w:abstractNum w:abstractNumId="1" w15:restartNumberingAfterBreak="0">
     <w:nsid w:val="1AB54FDE"/>
     <w:multiLevelType w:val="hybridMultilevel"/>
     <w:tmpl w:val="5E2AD1B2"/>
@@ -2780,7 +6218,7 @@
       </w:rPr>
     </w:lvl>
   </w:abstractNum>
-  <w:abstractNum w:abstractNumId="1" w15:restartNumberingAfterBreak="0">
+  <w:abstractNum w:abstractNumId="2" w15:restartNumberingAfterBreak="0">
     <w:nsid w:val="2E647BAD"/>
     <w:multiLevelType w:val="hybridMultilevel"/>
     <w:tmpl w:val="230C070C"/>
@@ -2869,7 +6307,7 @@
       </w:pPr>
     </w:lvl>
   </w:abstractNum>
-  <w:abstractNum w:abstractNumId="2" w15:restartNumberingAfterBreak="0">
+  <w:abstractNum w:abstractNumId="3" w15:restartNumberingAfterBreak="0">
     <w:nsid w:val="34CF2FF6"/>
     <w:multiLevelType w:val="hybridMultilevel"/>
     <w:tmpl w:val="7186A0FE"/>
@@ -2958,7 +6396,7 @@
       </w:pPr>
     </w:lvl>
   </w:abstractNum>
-  <w:abstractNum w:abstractNumId="3" w15:restartNumberingAfterBreak="0">
+  <w:abstractNum w:abstractNumId="4" w15:restartNumberingAfterBreak="0">
     <w:nsid w:val="44B51D4C"/>
     <w:multiLevelType w:val="hybridMultilevel"/>
     <w:tmpl w:val="572A3EEA"/>
@@ -3071,7 +6509,120 @@
       </w:rPr>
     </w:lvl>
   </w:abstractNum>
-  <w:abstractNum w:abstractNumId="4" w15:restartNumberingAfterBreak="0">
+  <w:abstractNum w:abstractNumId="5" w15:restartNumberingAfterBreak="0">
+    <w:nsid w:val="53831365"/>
+    <w:multiLevelType w:val="multilevel"/>
+    <w:tmpl w:val="8766E478"/>
+    <w:lvl w:ilvl="0">
+      <w:start w:val="1"/>
+      <w:numFmt w:val="decimal"/>
+      <w:lvlText w:val="%1."/>
+      <w:lvlJc w:val="left"/>
+      <w:pPr>
+        <w:ind w:left="1440" w:hanging="360"/>
+      </w:pPr>
+      <w:rPr>
+        <w:u w:val="none"/>
+      </w:rPr>
+    </w:lvl>
+    <w:lvl w:ilvl="1">
+      <w:start w:val="1"/>
+      <w:numFmt w:val="lowerLetter"/>
+      <w:lvlText w:val="%2."/>
+      <w:lvlJc w:val="left"/>
+      <w:pPr>
+        <w:ind w:left="2160" w:hanging="360"/>
+      </w:pPr>
+      <w:rPr>
+        <w:u w:val="none"/>
+      </w:rPr>
+    </w:lvl>
+    <w:lvl w:ilvl="2">
+      <w:start w:val="1"/>
+      <w:numFmt w:val="lowerRoman"/>
+      <w:lvlText w:val="%3."/>
+      <w:lvlJc w:val="right"/>
+      <w:pPr>
+        <w:ind w:left="2880" w:hanging="360"/>
+      </w:pPr>
+      <w:rPr>
+        <w:u w:val="none"/>
+      </w:rPr>
+    </w:lvl>
+    <w:lvl w:ilvl="3">
+      <w:start w:val="1"/>
+      <w:numFmt w:val="decimal"/>
+      <w:lvlText w:val="%4."/>
+      <w:lvlJc w:val="left"/>
+      <w:pPr>
+        <w:ind w:left="3600" w:hanging="360"/>
+      </w:pPr>
+      <w:rPr>
+        <w:u w:val="none"/>
+      </w:rPr>
+    </w:lvl>
+    <w:lvl w:ilvl="4">
+      <w:start w:val="1"/>
+      <w:numFmt w:val="lowerLetter"/>
+      <w:lvlText w:val="%5."/>
+      <w:lvlJc w:val="left"/>
+      <w:pPr>
+        <w:ind w:left="4320" w:hanging="360"/>
+      </w:pPr>
+      <w:rPr>
+        <w:u w:val="none"/>
+      </w:rPr>
+    </w:lvl>
+    <w:lvl w:ilvl="5">
+      <w:start w:val="1"/>
+      <w:numFmt w:val="lowerRoman"/>
+      <w:lvlText w:val="%6."/>
+      <w:lvlJc w:val="right"/>
+      <w:pPr>
+        <w:ind w:left="5040" w:hanging="360"/>
+      </w:pPr>
+      <w:rPr>
+        <w:u w:val="none"/>
+      </w:rPr>
+    </w:lvl>
+    <w:lvl w:ilvl="6">
+      <w:start w:val="1"/>
+      <w:numFmt w:val="decimal"/>
+      <w:lvlText w:val="%7."/>
+      <w:lvlJc w:val="left"/>
+      <w:pPr>
+        <w:ind w:left="5760" w:hanging="360"/>
+      </w:pPr>
+      <w:rPr>
+        <w:u w:val="none"/>
+      </w:rPr>
+    </w:lvl>
+    <w:lvl w:ilvl="7">
+      <w:start w:val="1"/>
+      <w:numFmt w:val="lowerLetter"/>
+      <w:lvlText w:val="%8."/>
+      <w:lvlJc w:val="left"/>
+      <w:pPr>
+        <w:ind w:left="6480" w:hanging="360"/>
+      </w:pPr>
+      <w:rPr>
+        <w:u w:val="none"/>
+      </w:rPr>
+    </w:lvl>
+    <w:lvl w:ilvl="8">
+      <w:start w:val="1"/>
+      <w:numFmt w:val="lowerRoman"/>
+      <w:lvlText w:val="%9."/>
+      <w:lvlJc w:val="right"/>
+      <w:pPr>
+        <w:ind w:left="7200" w:hanging="360"/>
+      </w:pPr>
+      <w:rPr>
+        <w:u w:val="none"/>
+      </w:rPr>
+    </w:lvl>
+  </w:abstractNum>
+  <w:abstractNum w:abstractNumId="6" w15:restartNumberingAfterBreak="0">
     <w:nsid w:val="59172206"/>
     <w:multiLevelType w:val="hybridMultilevel"/>
     <w:tmpl w:val="A028B4F0"/>
@@ -3184,20 +6735,118 @@
       </w:rPr>
     </w:lvl>
   </w:abstractNum>
+  <w:abstractNum w:abstractNumId="7" w15:restartNumberingAfterBreak="0">
+    <w:nsid w:val="675D26ED"/>
+    <w:multiLevelType w:val="hybridMultilevel"/>
+    <w:tmpl w:val="A294BB0A"/>
+    <w:lvl w:ilvl="0" w:tplc="1809000F">
+      <w:start w:val="1"/>
+      <w:numFmt w:val="decimal"/>
+      <w:lvlText w:val="%1."/>
+      <w:lvlJc w:val="left"/>
+      <w:pPr>
+        <w:ind w:left="720" w:hanging="360"/>
+      </w:pPr>
+      <w:rPr>
+        <w:rFonts w:hint="default"/>
+      </w:rPr>
+    </w:lvl>
+    <w:lvl w:ilvl="1" w:tplc="18090019" w:tentative="1">
+      <w:start w:val="1"/>
+      <w:numFmt w:val="lowerLetter"/>
+      <w:lvlText w:val="%2."/>
+      <w:lvlJc w:val="left"/>
+      <w:pPr>
+        <w:ind w:left="1440" w:hanging="360"/>
+      </w:pPr>
+    </w:lvl>
+    <w:lvl w:ilvl="2" w:tplc="1809001B" w:tentative="1">
+      <w:start w:val="1"/>
+      <w:numFmt w:val="lowerRoman"/>
+      <w:lvlText w:val="%3."/>
+      <w:lvlJc w:val="right"/>
+      <w:pPr>
+        <w:ind w:left="2160" w:hanging="180"/>
+      </w:pPr>
+    </w:lvl>
+    <w:lvl w:ilvl="3" w:tplc="1809000F" w:tentative="1">
+      <w:start w:val="1"/>
+      <w:numFmt w:val="decimal"/>
+      <w:lvlText w:val="%4."/>
+      <w:lvlJc w:val="left"/>
+      <w:pPr>
+        <w:ind w:left="2880" w:hanging="360"/>
+      </w:pPr>
+    </w:lvl>
+    <w:lvl w:ilvl="4" w:tplc="18090019" w:tentative="1">
+      <w:start w:val="1"/>
+      <w:numFmt w:val="lowerLetter"/>
+      <w:lvlText w:val="%5."/>
+      <w:lvlJc w:val="left"/>
+      <w:pPr>
+        <w:ind w:left="3600" w:hanging="360"/>
+      </w:pPr>
+    </w:lvl>
+    <w:lvl w:ilvl="5" w:tplc="1809001B" w:tentative="1">
+      <w:start w:val="1"/>
+      <w:numFmt w:val="lowerRoman"/>
+      <w:lvlText w:val="%6."/>
+      <w:lvlJc w:val="right"/>
+      <w:pPr>
+        <w:ind w:left="4320" w:hanging="180"/>
+      </w:pPr>
+    </w:lvl>
+    <w:lvl w:ilvl="6" w:tplc="1809000F" w:tentative="1">
+      <w:start w:val="1"/>
+      <w:numFmt w:val="decimal"/>
+      <w:lvlText w:val="%7."/>
+      <w:lvlJc w:val="left"/>
+      <w:pPr>
+        <w:ind w:left="5040" w:hanging="360"/>
+      </w:pPr>
+    </w:lvl>
+    <w:lvl w:ilvl="7" w:tplc="18090019" w:tentative="1">
+      <w:start w:val="1"/>
+      <w:numFmt w:val="lowerLetter"/>
+      <w:lvlText w:val="%8."/>
+      <w:lvlJc w:val="left"/>
+      <w:pPr>
+        <w:ind w:left="5760" w:hanging="360"/>
+      </w:pPr>
+    </w:lvl>
+    <w:lvl w:ilvl="8" w:tplc="1809001B" w:tentative="1">
+      <w:start w:val="1"/>
+      <w:numFmt w:val="lowerRoman"/>
+      <w:lvlText w:val="%9."/>
+      <w:lvlJc w:val="right"/>
+      <w:pPr>
+        <w:ind w:left="6480" w:hanging="180"/>
+      </w:pPr>
+    </w:lvl>
+  </w:abstractNum>
   <w:num w:numId="1" w16cid:durableId="174224286">
+    <w:abstractNumId w:val="6"/>
+  </w:num>
+  <w:num w:numId="2" w16cid:durableId="1361129327">
+    <w:abstractNumId w:val="2"/>
+  </w:num>
+  <w:num w:numId="3" w16cid:durableId="195971568">
+    <w:abstractNumId w:val="3"/>
+  </w:num>
+  <w:num w:numId="4" w16cid:durableId="1006785311">
+    <w:abstractNumId w:val="1"/>
+  </w:num>
+  <w:num w:numId="5" w16cid:durableId="648944939">
     <w:abstractNumId w:val="4"/>
   </w:num>
-  <w:num w:numId="2" w16cid:durableId="1361129327">
-    <w:abstractNumId w:val="1"/>
-  </w:num>
-  <w:num w:numId="3" w16cid:durableId="195971568">
-    <w:abstractNumId w:val="2"/>
-  </w:num>
-  <w:num w:numId="4" w16cid:durableId="1006785311">
+  <w:num w:numId="6" w16cid:durableId="1307972348">
     <w:abstractNumId w:val="0"/>
   </w:num>
-  <w:num w:numId="5" w16cid:durableId="648944939">
-    <w:abstractNumId w:val="3"/>
+  <w:num w:numId="7" w16cid:durableId="66808331">
+    <w:abstractNumId w:val="5"/>
+  </w:num>
+  <w:num w:numId="8" w16cid:durableId="1063331100">
+    <w:abstractNumId w:val="7"/>
   </w:num>
 </w:numbering>
 </file>
@@ -3602,7 +7251,7 @@
   <w:style w:type="paragraph" w:default="1" w:styleId="Normal">
     <w:name w:val="Normal"/>
     <w:qFormat/>
-    <w:rsid w:val="00AE6ED7"/>
+    <w:rsid w:val="009A7843"/>
   </w:style>
   <w:style w:type="paragraph" w:styleId="Heading1">
     <w:name w:val="heading 1"/>

</xml_diff>

<commit_message>
Update report and notebook with Part 2 (EDA, Cleaning, Imputing and Encoding)
</commit_message>
<xml_diff>
--- a/CA1_Report.docx
+++ b/CA1_Report.docx
@@ -115,15 +115,7 @@
     <w:p/>
     <w:p>
       <w:r>
-        <w:t>(</w:t>
-      </w:r>
-      <w:proofErr w:type="spellStart"/>
-      <w:r>
-        <w:t>i</w:t>
-      </w:r>
-      <w:proofErr w:type="spellEnd"/>
-      <w:r>
-        <w:t>)</w:t>
+        <w:t>(i)</w:t>
       </w:r>
       <w:r>
         <w:tab/>
@@ -209,13 +201,8 @@
     </w:p>
     <w:p>
       <w:r>
-        <w:t xml:space="preserve">Results not relevant due to nature of </w:t>
-      </w:r>
-      <w:proofErr w:type="spellStart"/>
-      <w:r>
-        <w:t>df</w:t>
-      </w:r>
-      <w:proofErr w:type="spellEnd"/>
+        <w:t>Results not relevant due to nature of df</w:t>
+      </w:r>
     </w:p>
     <w:p/>
     <w:p>
@@ -321,15 +308,7 @@
     <w:p/>
     <w:p>
       <w:r>
-        <w:t>(</w:t>
-      </w:r>
-      <w:proofErr w:type="spellStart"/>
-      <w:r>
-        <w:t>i</w:t>
-      </w:r>
-      <w:proofErr w:type="spellEnd"/>
-      <w:r>
-        <w:t>)</w:t>
+        <w:t>(i)</w:t>
       </w:r>
       <w:r>
         <w:tab/>
@@ -1895,12 +1874,10 @@
       <w:r>
         <w:t xml:space="preserve"> Let us take a closer look at this variable and </w:t>
       </w:r>
-      <w:proofErr w:type="spellStart"/>
       <w:proofErr w:type="gramStart"/>
       <w:r>
         <w:t>it’s</w:t>
       </w:r>
-      <w:proofErr w:type="spellEnd"/>
       <w:proofErr w:type="gramEnd"/>
       <w:r>
         <w:t xml:space="preserve"> distribution –</w:t>
@@ -2052,23 +2029,7 @@
         <w:t>,</w:t>
       </w:r>
       <w:r>
-        <w:t xml:space="preserve"> we can calculate the mean and standard deviation of our desired variable to get our mu and sigma values and then use the </w:t>
-      </w:r>
-      <w:proofErr w:type="spellStart"/>
-      <w:r>
-        <w:t>scipy</w:t>
-      </w:r>
-      <w:proofErr w:type="spellEnd"/>
-      <w:r>
-        <w:t xml:space="preserve"> norm </w:t>
-      </w:r>
-      <w:proofErr w:type="spellStart"/>
-      <w:r>
-        <w:t>cdf</w:t>
-      </w:r>
-      <w:proofErr w:type="spellEnd"/>
-      <w:r>
-        <w:t xml:space="preserve"> (cumulative distribution function) to find our answer - </w:t>
+        <w:t xml:space="preserve"> we can calculate the mean and standard deviation of our desired variable to get our mu and sigma values and then use the scipy norm cdf (cumulative distribution function) to find our answer - </w:t>
       </w:r>
     </w:p>
     <w:p>
@@ -2451,12 +2412,10 @@
       </w:r>
     </w:p>
     <w:p>
-      <w:proofErr w:type="spellStart"/>
       <w:r>
         <w:lastRenderedPageBreak/>
         <w:t>norm.cdf</w:t>
       </w:r>
-      <w:proofErr w:type="spellEnd"/>
       <w:r>
         <w:t xml:space="preserve"> </w:t>
       </w:r>
@@ -2467,13 +2426,8 @@
         <w:t>amount 1</w:t>
       </w:r>
       <w:r>
-        <w:t xml:space="preserve">, mu, sigma) - </w:t>
-      </w:r>
-      <w:proofErr w:type="spellStart"/>
-      <w:r>
-        <w:t>norm.cdf</w:t>
-      </w:r>
-      <w:proofErr w:type="spellEnd"/>
+        <w:t>, mu, sigma) - norm.cdf</w:t>
+      </w:r>
       <w:r>
         <w:t xml:space="preserve"> </w:t>
       </w:r>
@@ -2624,37 +2578,7 @@
           <w:u w:val="single"/>
         </w:rPr>
         <w:lastRenderedPageBreak/>
-        <w:t xml:space="preserve">Section </w:t>
-      </w:r>
-      <w:r>
-        <w:rPr>
-          <w:b/>
-          <w:bCs/>
-          <w:sz w:val="36"/>
-          <w:szCs w:val="36"/>
-          <w:u w:val="single"/>
-        </w:rPr>
-        <w:t>2</w:t>
-      </w:r>
-      <w:r>
-        <w:rPr>
-          <w:b/>
-          <w:bCs/>
-          <w:sz w:val="36"/>
-          <w:szCs w:val="36"/>
-          <w:u w:val="single"/>
-        </w:rPr>
-        <w:t xml:space="preserve">: </w:t>
-      </w:r>
-      <w:r>
-        <w:rPr>
-          <w:b/>
-          <w:bCs/>
-          <w:sz w:val="36"/>
-          <w:szCs w:val="36"/>
-          <w:u w:val="single"/>
-        </w:rPr>
-        <w:t>Data Preparation and Visualization</w:t>
+        <w:t>Section 2: Data Preparation and Visualization</w:t>
       </w:r>
     </w:p>
     <w:p>
@@ -2723,14 +2647,7 @@
           <w:b/>
           <w:bCs/>
         </w:rPr>
-        <w:t xml:space="preserve">Question </w:t>
-      </w:r>
-      <w:r>
-        <w:rPr>
-          <w:b/>
-          <w:bCs/>
-        </w:rPr>
-        <w:t>1</w:t>
+        <w:t>Question 1</w:t>
       </w:r>
       <w:r>
         <w:t>.</w:t>
@@ -2817,13 +2734,7 @@
         <w:rPr>
           <w:b/>
         </w:rPr>
-        <w:t>H</w:t>
-      </w:r>
-      <w:r>
-        <w:rPr>
-          <w:b/>
-        </w:rPr>
-        <w:t>ead</w:t>
+        <w:t>Head</w:t>
       </w:r>
       <w:r>
         <w:rPr>
@@ -2919,16 +2830,7 @@
           <w:sz w:val="20"/>
           <w:szCs w:val="20"/>
         </w:rPr>
-        <w:t>1</w:t>
-      </w:r>
-      <w:r>
-        <w:rPr>
-          <w:b/>
-          <w:bCs/>
-          <w:sz w:val="20"/>
-          <w:szCs w:val="20"/>
-        </w:rPr>
-        <w:t>9</w:t>
+        <w:t>19</w:t>
       </w:r>
       <w:r>
         <w:rPr>
@@ -3140,13 +3042,7 @@
         <w:rPr>
           <w:b/>
         </w:rPr>
-        <w:t>D</w:t>
-      </w:r>
-      <w:r>
-        <w:rPr>
-          <w:b/>
-        </w:rPr>
-        <w:t>escribe</w:t>
+        <w:t>Describe</w:t>
       </w:r>
       <w:r>
         <w:rPr>
@@ -3454,19 +3350,11 @@
         </w:rPr>
         <w:t xml:space="preserve">Null / </w:t>
       </w:r>
-      <w:proofErr w:type="spellStart"/>
-      <w:r>
-        <w:rPr>
-          <w:b/>
-        </w:rPr>
-        <w:t>NaN</w:t>
-      </w:r>
-      <w:proofErr w:type="spellEnd"/>
-      <w:r>
-        <w:rPr>
-          <w:b/>
-        </w:rPr>
-        <w:t xml:space="preserve"> values</w:t>
+      <w:r>
+        <w:rPr>
+          <w:b/>
+        </w:rPr>
+        <w:t>NaN values</w:t>
       </w:r>
       <w:r>
         <w:rPr>
@@ -4616,32 +4504,12 @@
           <w:b/>
         </w:rPr>
       </w:pPr>
-      <w:proofErr w:type="spellStart"/>
       <w:r>
         <w:rPr>
           <w:b/>
         </w:rPr>
         <w:lastRenderedPageBreak/>
-        <w:t>Dataframe</w:t>
-      </w:r>
-      <w:proofErr w:type="spellEnd"/>
-      <w:r>
-        <w:rPr>
-          <w:b/>
-        </w:rPr>
-        <w:t xml:space="preserve"> </w:t>
-      </w:r>
-      <w:r>
-        <w:rPr>
-          <w:b/>
-        </w:rPr>
-        <w:t>Merg</w:t>
-      </w:r>
-      <w:r>
-        <w:rPr>
-          <w:b/>
-        </w:rPr>
-        <w:t>ing</w:t>
+        <w:t>Dataframe Merging</w:t>
       </w:r>
       <w:r>
         <w:rPr>
@@ -4881,9 +4749,1114 @@
           <w:bCs/>
         </w:rPr>
       </w:pPr>
-      <w:r>
-        <w:rPr>
-          <w:bCs/>
+    </w:p>
+    <w:p>
+      <w:pPr>
+        <w:spacing w:after="0"/>
+        <w:rPr>
+          <w:bCs/>
+        </w:rPr>
+      </w:pPr>
+      <w:r>
+        <w:rPr>
+          <w:bCs/>
+        </w:rPr>
+        <w:t>Imputation is an important process in data preparation, it aims to find missing values within a dataset and then a decision needs to be made by the author as to which method will be used to replace or remove these missing or incomplete values.</w:t>
+      </w:r>
+    </w:p>
+    <w:p>
+      <w:pPr>
+        <w:spacing w:after="0"/>
+        <w:rPr>
+          <w:bCs/>
+        </w:rPr>
+      </w:pPr>
+    </w:p>
+    <w:p>
+      <w:pPr>
+        <w:spacing w:after="0"/>
+        <w:rPr>
+          <w:bCs/>
+        </w:rPr>
+      </w:pPr>
+      <w:r>
+        <w:rPr>
+          <w:bCs/>
+        </w:rPr>
+        <w:t xml:space="preserve">Looking at our primary datasets used, we must test for missing values. This was tested </w:t>
+      </w:r>
+      <w:r>
+        <w:rPr>
+          <w:bCs/>
+        </w:rPr>
+        <w:t>by looking at</w:t>
+      </w:r>
+      <w:r>
+        <w:rPr>
+          <w:bCs/>
+        </w:rPr>
+        <w:t xml:space="preserve"> the variable that we </w:t>
+      </w:r>
+      <w:r>
+        <w:rPr>
+          <w:bCs/>
+        </w:rPr>
+        <w:t>are</w:t>
+      </w:r>
+      <w:r>
+        <w:rPr>
+          <w:bCs/>
+        </w:rPr>
+        <w:t xml:space="preserve"> targeting (Address</w:t>
+      </w:r>
+      <w:r>
+        <w:rPr>
+          <w:bCs/>
+        </w:rPr>
+        <w:t>Region</w:t>
+      </w:r>
+      <w:r>
+        <w:rPr>
+          <w:bCs/>
+        </w:rPr>
+        <w:t xml:space="preserve">) </w:t>
+      </w:r>
+      <w:r>
+        <w:rPr>
+          <w:bCs/>
+        </w:rPr>
+        <w:t xml:space="preserve">and making sure that it </w:t>
+      </w:r>
+      <w:r>
+        <w:rPr>
+          <w:bCs/>
+        </w:rPr>
+        <w:t xml:space="preserve">contains the same </w:t>
+      </w:r>
+      <w:r>
+        <w:rPr>
+          <w:bCs/>
+        </w:rPr>
+        <w:t>range</w:t>
+      </w:r>
+      <w:r>
+        <w:rPr>
+          <w:bCs/>
+        </w:rPr>
+        <w:t xml:space="preserve"> of value</w:t>
+      </w:r>
+      <w:r>
+        <w:rPr>
+          <w:bCs/>
+        </w:rPr>
+        <w:t xml:space="preserve"> entries</w:t>
+      </w:r>
+      <w:r>
+        <w:rPr>
+          <w:bCs/>
+        </w:rPr>
+        <w:t xml:space="preserve"> (no NaN or nulls) as our total dataset</w:t>
+      </w:r>
+      <w:r>
+        <w:rPr>
+          <w:bCs/>
+        </w:rPr>
+        <w:t>.</w:t>
+      </w:r>
+    </w:p>
+    <w:p>
+      <w:pPr>
+        <w:spacing w:after="0"/>
+        <w:rPr>
+          <w:bCs/>
+        </w:rPr>
+      </w:pPr>
+    </w:p>
+    <w:p>
+      <w:pPr>
+        <w:spacing w:after="0"/>
+        <w:rPr>
+          <w:bCs/>
+        </w:rPr>
+      </w:pPr>
+      <w:r>
+        <w:rPr>
+          <w:bCs/>
+        </w:rPr>
+        <w:t xml:space="preserve">1. </w:t>
+      </w:r>
+      <w:r>
+        <w:rPr>
+          <w:bCs/>
+        </w:rPr>
+        <w:t>Activities2021</w:t>
+      </w:r>
+    </w:p>
+    <w:p>
+      <w:pPr>
+        <w:spacing w:after="0"/>
+        <w:rPr>
+          <w:bCs/>
+        </w:rPr>
+      </w:pPr>
+    </w:p>
+    <w:p>
+      <w:pPr>
+        <w:spacing w:after="0"/>
+        <w:rPr>
+          <w:bCs/>
+        </w:rPr>
+      </w:pPr>
+      <w:r>
+        <w:rPr>
+          <w:noProof/>
+        </w:rPr>
+        <w:drawing>
+          <wp:inline distT="0" distB="0" distL="0" distR="0" wp14:anchorId="09926983" wp14:editId="339449A5">
+            <wp:extent cx="2505075" cy="1959893"/>
+            <wp:effectExtent l="0" t="0" r="0" b="2540"/>
+            <wp:docPr id="1245160194" name="Picture 1" descr="A screenshot of a computer&#10;&#10;Description automatically generated"/>
+            <wp:cNvGraphicFramePr>
+              <a:graphicFrameLocks xmlns:a="http://schemas.openxmlformats.org/drawingml/2006/main" noChangeAspect="1"/>
+            </wp:cNvGraphicFramePr>
+            <a:graphic xmlns:a="http://schemas.openxmlformats.org/drawingml/2006/main">
+              <a:graphicData uri="http://schemas.openxmlformats.org/drawingml/2006/picture">
+                <pic:pic xmlns:pic="http://schemas.openxmlformats.org/drawingml/2006/picture">
+                  <pic:nvPicPr>
+                    <pic:cNvPr id="1245160194" name="Picture 1" descr="A screenshot of a computer&#10;&#10;Description automatically generated"/>
+                    <pic:cNvPicPr/>
+                  </pic:nvPicPr>
+                  <pic:blipFill>
+                    <a:blip r:embed="rId36"/>
+                    <a:stretch>
+                      <a:fillRect/>
+                    </a:stretch>
+                  </pic:blipFill>
+                  <pic:spPr>
+                    <a:xfrm>
+                      <a:off x="0" y="0"/>
+                      <a:ext cx="2507671" cy="1961924"/>
+                    </a:xfrm>
+                    <a:prstGeom prst="rect">
+                      <a:avLst/>
+                    </a:prstGeom>
+                  </pic:spPr>
+                </pic:pic>
+              </a:graphicData>
+            </a:graphic>
+          </wp:inline>
+        </w:drawing>
+      </w:r>
+    </w:p>
+    <w:p>
+      <w:pPr>
+        <w:spacing w:after="0"/>
+        <w:rPr>
+          <w:bCs/>
+        </w:rPr>
+      </w:pPr>
+    </w:p>
+    <w:p>
+      <w:pPr>
+        <w:spacing w:after="0"/>
+        <w:rPr>
+          <w:b/>
+        </w:rPr>
+      </w:pPr>
+      <w:r>
+        <w:rPr>
+          <w:b/>
+          <w:bCs/>
+          <w:sz w:val="20"/>
+          <w:szCs w:val="20"/>
+        </w:rPr>
+        <w:t xml:space="preserve">(Figure </w:t>
+      </w:r>
+      <w:r>
+        <w:rPr>
+          <w:b/>
+          <w:bCs/>
+          <w:sz w:val="20"/>
+          <w:szCs w:val="20"/>
+        </w:rPr>
+        <w:t>19</w:t>
+      </w:r>
+      <w:r>
+        <w:rPr>
+          <w:b/>
+          <w:bCs/>
+          <w:sz w:val="20"/>
+          <w:szCs w:val="20"/>
+        </w:rPr>
+        <w:t>)</w:t>
+      </w:r>
+    </w:p>
+    <w:p>
+      <w:pPr>
+        <w:spacing w:after="0"/>
+        <w:rPr>
+          <w:bCs/>
+        </w:rPr>
+      </w:pPr>
+    </w:p>
+    <w:p>
+      <w:pPr>
+        <w:spacing w:after="0"/>
+        <w:rPr>
+          <w:bCs/>
+        </w:rPr>
+      </w:pPr>
+    </w:p>
+    <w:p>
+      <w:pPr>
+        <w:spacing w:after="0"/>
+        <w:rPr>
+          <w:bCs/>
+        </w:rPr>
+      </w:pPr>
+    </w:p>
+    <w:p>
+      <w:pPr>
+        <w:spacing w:after="0"/>
+        <w:rPr>
+          <w:bCs/>
+        </w:rPr>
+      </w:pPr>
+    </w:p>
+    <w:p>
+      <w:pPr>
+        <w:spacing w:after="0"/>
+        <w:rPr>
+          <w:bCs/>
+        </w:rPr>
+      </w:pPr>
+    </w:p>
+    <w:p>
+      <w:pPr>
+        <w:spacing w:after="0"/>
+        <w:rPr>
+          <w:bCs/>
+        </w:rPr>
+      </w:pPr>
+    </w:p>
+    <w:p>
+      <w:pPr>
+        <w:spacing w:after="0"/>
+        <w:rPr>
+          <w:bCs/>
+        </w:rPr>
+      </w:pPr>
+      <w:r>
+        <w:rPr>
+          <w:bCs/>
+        </w:rPr>
+        <w:t xml:space="preserve">2, </w:t>
+      </w:r>
+      <w:r>
+        <w:rPr>
+          <w:bCs/>
+        </w:rPr>
+        <w:t>Accomdation2021</w:t>
+      </w:r>
+    </w:p>
+    <w:p>
+      <w:pPr>
+        <w:spacing w:after="0"/>
+        <w:rPr>
+          <w:bCs/>
+        </w:rPr>
+      </w:pPr>
+    </w:p>
+    <w:p>
+      <w:pPr>
+        <w:spacing w:after="0"/>
+        <w:rPr>
+          <w:bCs/>
+        </w:rPr>
+      </w:pPr>
+      <w:r>
+        <w:rPr>
+          <w:noProof/>
+        </w:rPr>
+        <w:drawing>
+          <wp:inline distT="0" distB="0" distL="0" distR="0" wp14:anchorId="7B5AEA22" wp14:editId="7F9AABD2">
+            <wp:extent cx="2642235" cy="2085975"/>
+            <wp:effectExtent l="0" t="0" r="5715" b="9525"/>
+            <wp:docPr id="664252489" name="Picture 1" descr="A screenshot of a computer&#10;&#10;Description automatically generated"/>
+            <wp:cNvGraphicFramePr>
+              <a:graphicFrameLocks xmlns:a="http://schemas.openxmlformats.org/drawingml/2006/main" noChangeAspect="1"/>
+            </wp:cNvGraphicFramePr>
+            <a:graphic xmlns:a="http://schemas.openxmlformats.org/drawingml/2006/main">
+              <a:graphicData uri="http://schemas.openxmlformats.org/drawingml/2006/picture">
+                <pic:pic xmlns:pic="http://schemas.openxmlformats.org/drawingml/2006/picture">
+                  <pic:nvPicPr>
+                    <pic:cNvPr id="664252489" name="Picture 1" descr="A screenshot of a computer&#10;&#10;Description automatically generated"/>
+                    <pic:cNvPicPr/>
+                  </pic:nvPicPr>
+                  <pic:blipFill>
+                    <a:blip r:embed="rId37"/>
+                    <a:stretch>
+                      <a:fillRect/>
+                    </a:stretch>
+                  </pic:blipFill>
+                  <pic:spPr>
+                    <a:xfrm>
+                      <a:off x="0" y="0"/>
+                      <a:ext cx="2642517" cy="2086198"/>
+                    </a:xfrm>
+                    <a:prstGeom prst="rect">
+                      <a:avLst/>
+                    </a:prstGeom>
+                  </pic:spPr>
+                </pic:pic>
+              </a:graphicData>
+            </a:graphic>
+          </wp:inline>
+        </w:drawing>
+      </w:r>
+    </w:p>
+    <w:p>
+      <w:pPr>
+        <w:spacing w:after="0"/>
+        <w:rPr>
+          <w:b/>
+        </w:rPr>
+      </w:pPr>
+      <w:r>
+        <w:rPr>
+          <w:b/>
+          <w:bCs/>
+          <w:sz w:val="20"/>
+          <w:szCs w:val="20"/>
+        </w:rPr>
+        <w:t xml:space="preserve">(Figure </w:t>
+      </w:r>
+      <w:r>
+        <w:rPr>
+          <w:b/>
+          <w:bCs/>
+          <w:sz w:val="20"/>
+          <w:szCs w:val="20"/>
+        </w:rPr>
+        <w:t>19</w:t>
+      </w:r>
+      <w:r>
+        <w:rPr>
+          <w:b/>
+          <w:bCs/>
+          <w:sz w:val="20"/>
+          <w:szCs w:val="20"/>
+        </w:rPr>
+        <w:t>)</w:t>
+      </w:r>
+    </w:p>
+    <w:p>
+      <w:pPr>
+        <w:spacing w:after="0"/>
+        <w:rPr>
+          <w:bCs/>
+        </w:rPr>
+      </w:pPr>
+    </w:p>
+    <w:p>
+      <w:pPr>
+        <w:spacing w:after="0"/>
+        <w:rPr>
+          <w:bCs/>
+        </w:rPr>
+      </w:pPr>
+    </w:p>
+    <w:p>
+      <w:pPr>
+        <w:spacing w:after="0"/>
+        <w:rPr>
+          <w:bCs/>
+        </w:rPr>
+      </w:pPr>
+      <w:r>
+        <w:rPr>
+          <w:bCs/>
+        </w:rPr>
+        <w:t xml:space="preserve">3. </w:t>
+      </w:r>
+      <w:r>
+        <w:rPr>
+          <w:bCs/>
+        </w:rPr>
+        <w:t>Attractions2021</w:t>
+      </w:r>
+    </w:p>
+    <w:p>
+      <w:pPr>
+        <w:spacing w:after="0"/>
+        <w:rPr>
+          <w:bCs/>
+        </w:rPr>
+      </w:pPr>
+    </w:p>
+    <w:p>
+      <w:pPr>
+        <w:spacing w:after="0"/>
+        <w:rPr>
+          <w:bCs/>
+        </w:rPr>
+      </w:pPr>
+      <w:r>
+        <w:rPr>
+          <w:noProof/>
+        </w:rPr>
+        <w:drawing>
+          <wp:inline distT="0" distB="0" distL="0" distR="0" wp14:anchorId="2B650588" wp14:editId="11C2E70A">
+            <wp:extent cx="2543277" cy="1952625"/>
+            <wp:effectExtent l="0" t="0" r="9525" b="0"/>
+            <wp:docPr id="100945879" name="Picture 1" descr="A screenshot of a computer&#10;&#10;Description automatically generated"/>
+            <wp:cNvGraphicFramePr>
+              <a:graphicFrameLocks xmlns:a="http://schemas.openxmlformats.org/drawingml/2006/main" noChangeAspect="1"/>
+            </wp:cNvGraphicFramePr>
+            <a:graphic xmlns:a="http://schemas.openxmlformats.org/drawingml/2006/main">
+              <a:graphicData uri="http://schemas.openxmlformats.org/drawingml/2006/picture">
+                <pic:pic xmlns:pic="http://schemas.openxmlformats.org/drawingml/2006/picture">
+                  <pic:nvPicPr>
+                    <pic:cNvPr id="100945879" name="Picture 1" descr="A screenshot of a computer&#10;&#10;Description automatically generated"/>
+                    <pic:cNvPicPr/>
+                  </pic:nvPicPr>
+                  <pic:blipFill>
+                    <a:blip r:embed="rId38"/>
+                    <a:stretch>
+                      <a:fillRect/>
+                    </a:stretch>
+                  </pic:blipFill>
+                  <pic:spPr>
+                    <a:xfrm>
+                      <a:off x="0" y="0"/>
+                      <a:ext cx="2546543" cy="1955133"/>
+                    </a:xfrm>
+                    <a:prstGeom prst="rect">
+                      <a:avLst/>
+                    </a:prstGeom>
+                  </pic:spPr>
+                </pic:pic>
+              </a:graphicData>
+            </a:graphic>
+          </wp:inline>
+        </w:drawing>
+      </w:r>
+    </w:p>
+    <w:p>
+      <w:pPr>
+        <w:spacing w:after="0"/>
+        <w:rPr>
+          <w:bCs/>
+        </w:rPr>
+      </w:pPr>
+    </w:p>
+    <w:p>
+      <w:pPr>
+        <w:spacing w:after="0"/>
+        <w:rPr>
+          <w:b/>
+        </w:rPr>
+      </w:pPr>
+      <w:r>
+        <w:rPr>
+          <w:b/>
+          <w:bCs/>
+          <w:sz w:val="20"/>
+          <w:szCs w:val="20"/>
+        </w:rPr>
+        <w:t xml:space="preserve">(Figure </w:t>
+      </w:r>
+      <w:r>
+        <w:rPr>
+          <w:b/>
+          <w:bCs/>
+          <w:sz w:val="20"/>
+          <w:szCs w:val="20"/>
+        </w:rPr>
+        <w:t>19</w:t>
+      </w:r>
+      <w:r>
+        <w:rPr>
+          <w:b/>
+          <w:bCs/>
+          <w:sz w:val="20"/>
+          <w:szCs w:val="20"/>
+        </w:rPr>
+        <w:t>)</w:t>
+      </w:r>
+    </w:p>
+    <w:p>
+      <w:pPr>
+        <w:spacing w:after="0"/>
+        <w:rPr>
+          <w:bCs/>
+        </w:rPr>
+      </w:pPr>
+    </w:p>
+    <w:p>
+      <w:pPr>
+        <w:spacing w:after="0"/>
+        <w:rPr>
+          <w:bCs/>
+        </w:rPr>
+      </w:pPr>
+    </w:p>
+    <w:p>
+      <w:pPr>
+        <w:spacing w:after="0"/>
+        <w:rPr>
+          <w:bCs/>
+        </w:rPr>
+      </w:pPr>
+      <w:r>
+        <w:rPr>
+          <w:bCs/>
+        </w:rPr>
+        <w:t xml:space="preserve">Within our dataset, we did encounter empty values for two of the Counties in our ‘Attraction’ feature (Offaly and Monaghan) - </w:t>
+      </w:r>
+    </w:p>
+    <w:p>
+      <w:pPr>
+        <w:spacing w:after="0"/>
+        <w:rPr>
+          <w:bCs/>
+        </w:rPr>
+      </w:pPr>
+    </w:p>
+    <w:p>
+      <w:pPr>
+        <w:spacing w:after="0"/>
+        <w:rPr>
+          <w:bCs/>
+        </w:rPr>
+      </w:pPr>
+      <w:r>
+        <w:rPr>
+          <w:noProof/>
+        </w:rPr>
+        <w:lastRenderedPageBreak/>
+        <w:drawing>
+          <wp:inline distT="0" distB="0" distL="0" distR="0" wp14:anchorId="3713DD36" wp14:editId="4493B970">
+            <wp:extent cx="1941770" cy="3476625"/>
+            <wp:effectExtent l="0" t="0" r="1905" b="0"/>
+            <wp:docPr id="52586531" name="Picture 1" descr="A screenshot of a computer&#10;&#10;Description automatically generated"/>
+            <wp:cNvGraphicFramePr>
+              <a:graphicFrameLocks xmlns:a="http://schemas.openxmlformats.org/drawingml/2006/main" noChangeAspect="1"/>
+            </wp:cNvGraphicFramePr>
+            <a:graphic xmlns:a="http://schemas.openxmlformats.org/drawingml/2006/main">
+              <a:graphicData uri="http://schemas.openxmlformats.org/drawingml/2006/picture">
+                <pic:pic xmlns:pic="http://schemas.openxmlformats.org/drawingml/2006/picture">
+                  <pic:nvPicPr>
+                    <pic:cNvPr id="52586531" name="Picture 1" descr="A screenshot of a computer&#10;&#10;Description automatically generated"/>
+                    <pic:cNvPicPr/>
+                  </pic:nvPicPr>
+                  <pic:blipFill>
+                    <a:blip r:embed="rId39"/>
+                    <a:stretch>
+                      <a:fillRect/>
+                    </a:stretch>
+                  </pic:blipFill>
+                  <pic:spPr>
+                    <a:xfrm>
+                      <a:off x="0" y="0"/>
+                      <a:ext cx="1944608" cy="3481706"/>
+                    </a:xfrm>
+                    <a:prstGeom prst="rect">
+                      <a:avLst/>
+                    </a:prstGeom>
+                  </pic:spPr>
+                </pic:pic>
+              </a:graphicData>
+            </a:graphic>
+          </wp:inline>
+        </w:drawing>
+      </w:r>
+      <w:r>
+        <w:rPr>
+          <w:bCs/>
+        </w:rPr>
+        <w:t xml:space="preserve"> </w:t>
+      </w:r>
+    </w:p>
+    <w:p>
+      <w:pPr>
+        <w:spacing w:after="0"/>
+        <w:rPr>
+          <w:b/>
+        </w:rPr>
+      </w:pPr>
+      <w:r>
+        <w:rPr>
+          <w:b/>
+          <w:bCs/>
+          <w:sz w:val="20"/>
+          <w:szCs w:val="20"/>
+        </w:rPr>
+        <w:t xml:space="preserve">(Figure </w:t>
+      </w:r>
+      <w:r>
+        <w:rPr>
+          <w:b/>
+          <w:bCs/>
+          <w:sz w:val="20"/>
+          <w:szCs w:val="20"/>
+        </w:rPr>
+        <w:t>19</w:t>
+      </w:r>
+      <w:r>
+        <w:rPr>
+          <w:b/>
+          <w:bCs/>
+          <w:sz w:val="20"/>
+          <w:szCs w:val="20"/>
+        </w:rPr>
+        <w:t>)</w:t>
+      </w:r>
+    </w:p>
+    <w:p>
+      <w:pPr>
+        <w:spacing w:after="0"/>
+        <w:rPr>
+          <w:bCs/>
+        </w:rPr>
+      </w:pPr>
+    </w:p>
+    <w:p>
+      <w:pPr>
+        <w:spacing w:after="0"/>
+        <w:rPr>
+          <w:bCs/>
+        </w:rPr>
+      </w:pPr>
+      <w:r>
+        <w:rPr>
+          <w:bCs/>
+        </w:rPr>
+        <w:t>These were automatically dropped in the process of summing all values (due to 0+0 not returning a value) and because of this absence they needed to be manually entered into our dataset with values equalling to zero.</w:t>
+      </w:r>
+    </w:p>
+    <w:p>
+      <w:pPr>
+        <w:spacing w:after="0"/>
+        <w:rPr>
+          <w:bCs/>
+        </w:rPr>
+      </w:pPr>
+    </w:p>
+    <w:p>
+      <w:pPr>
+        <w:spacing w:after="0"/>
+        <w:rPr>
+          <w:bCs/>
+        </w:rPr>
+      </w:pPr>
+    </w:p>
+    <w:p>
+      <w:pPr>
+        <w:spacing w:after="0"/>
+        <w:rPr>
+          <w:bCs/>
+        </w:rPr>
+      </w:pPr>
+      <w:r>
+        <w:rPr>
+          <w:bCs/>
+        </w:rPr>
+        <w:t xml:space="preserve">We have also looked at our ‘Economic’ categories from our dataset in relation to finding outliers that may need to be </w:t>
+      </w:r>
+      <w:r>
+        <w:rPr>
+          <w:bCs/>
+        </w:rPr>
+        <w:t>taken into consideration.</w:t>
+      </w:r>
+    </w:p>
+    <w:p>
+      <w:pPr>
+        <w:spacing w:after="0"/>
+        <w:rPr>
+          <w:bCs/>
+        </w:rPr>
+      </w:pPr>
+    </w:p>
+    <w:p>
+      <w:pPr>
+        <w:spacing w:after="0"/>
+        <w:rPr>
+          <w:bCs/>
+        </w:rPr>
+      </w:pPr>
+      <w:r>
+        <w:rPr>
+          <w:noProof/>
+        </w:rPr>
+        <w:drawing>
+          <wp:inline distT="0" distB="0" distL="0" distR="0" wp14:anchorId="40FF1400" wp14:editId="22A01F31">
+            <wp:extent cx="3320189" cy="2809875"/>
+            <wp:effectExtent l="0" t="0" r="0" b="0"/>
+            <wp:docPr id="2143545323" name="Picture 1" descr="A graph of a number of household income&#10;&#10;Description automatically generated"/>
+            <wp:cNvGraphicFramePr>
+              <a:graphicFrameLocks xmlns:a="http://schemas.openxmlformats.org/drawingml/2006/main" noChangeAspect="1"/>
+            </wp:cNvGraphicFramePr>
+            <a:graphic xmlns:a="http://schemas.openxmlformats.org/drawingml/2006/main">
+              <a:graphicData uri="http://schemas.openxmlformats.org/drawingml/2006/picture">
+                <pic:pic xmlns:pic="http://schemas.openxmlformats.org/drawingml/2006/picture">
+                  <pic:nvPicPr>
+                    <pic:cNvPr id="2143545323" name="Picture 1" descr="A graph of a number of household income&#10;&#10;Description automatically generated"/>
+                    <pic:cNvPicPr/>
+                  </pic:nvPicPr>
+                  <pic:blipFill>
+                    <a:blip r:embed="rId40"/>
+                    <a:stretch>
+                      <a:fillRect/>
+                    </a:stretch>
+                  </pic:blipFill>
+                  <pic:spPr>
+                    <a:xfrm>
+                      <a:off x="0" y="0"/>
+                      <a:ext cx="3329023" cy="2817351"/>
+                    </a:xfrm>
+                    <a:prstGeom prst="rect">
+                      <a:avLst/>
+                    </a:prstGeom>
+                  </pic:spPr>
+                </pic:pic>
+              </a:graphicData>
+            </a:graphic>
+          </wp:inline>
+        </w:drawing>
+      </w:r>
+    </w:p>
+    <w:p>
+      <w:pPr>
+        <w:spacing w:after="0"/>
+        <w:rPr>
+          <w:b/>
+        </w:rPr>
+      </w:pPr>
+      <w:r>
+        <w:rPr>
+          <w:b/>
+          <w:bCs/>
+          <w:sz w:val="20"/>
+          <w:szCs w:val="20"/>
+        </w:rPr>
+        <w:t xml:space="preserve">(Figure </w:t>
+      </w:r>
+      <w:r>
+        <w:rPr>
+          <w:b/>
+          <w:bCs/>
+          <w:sz w:val="20"/>
+          <w:szCs w:val="20"/>
+        </w:rPr>
+        <w:t>19</w:t>
+      </w:r>
+      <w:r>
+        <w:rPr>
+          <w:b/>
+          <w:bCs/>
+          <w:sz w:val="20"/>
+          <w:szCs w:val="20"/>
+        </w:rPr>
+        <w:t>)</w:t>
+      </w:r>
+    </w:p>
+    <w:p>
+      <w:pPr>
+        <w:spacing w:after="0"/>
+        <w:rPr>
+          <w:bCs/>
+        </w:rPr>
+      </w:pPr>
+    </w:p>
+    <w:p>
+      <w:pPr>
+        <w:spacing w:after="0"/>
+        <w:rPr>
+          <w:bCs/>
+        </w:rPr>
+      </w:pPr>
+    </w:p>
+    <w:p>
+      <w:pPr>
+        <w:spacing w:after="0"/>
+        <w:rPr>
+          <w:bCs/>
+        </w:rPr>
+      </w:pPr>
+      <w:r>
+        <w:rPr>
+          <w:noProof/>
+        </w:rPr>
+        <w:drawing>
+          <wp:inline distT="0" distB="0" distL="0" distR="0" wp14:anchorId="38F63CB3" wp14:editId="73B15AA5">
+            <wp:extent cx="3741488" cy="3171825"/>
+            <wp:effectExtent l="0" t="0" r="0" b="0"/>
+            <wp:docPr id="215059737" name="Picture 1" descr="A graph with a blue rectangular bar&#10;&#10;Description automatically generated"/>
+            <wp:cNvGraphicFramePr>
+              <a:graphicFrameLocks xmlns:a="http://schemas.openxmlformats.org/drawingml/2006/main" noChangeAspect="1"/>
+            </wp:cNvGraphicFramePr>
+            <a:graphic xmlns:a="http://schemas.openxmlformats.org/drawingml/2006/main">
+              <a:graphicData uri="http://schemas.openxmlformats.org/drawingml/2006/picture">
+                <pic:pic xmlns:pic="http://schemas.openxmlformats.org/drawingml/2006/picture">
+                  <pic:nvPicPr>
+                    <pic:cNvPr id="215059737" name="Picture 1" descr="A graph with a blue rectangular bar&#10;&#10;Description automatically generated"/>
+                    <pic:cNvPicPr/>
+                  </pic:nvPicPr>
+                  <pic:blipFill>
+                    <a:blip r:embed="rId41"/>
+                    <a:stretch>
+                      <a:fillRect/>
+                    </a:stretch>
+                  </pic:blipFill>
+                  <pic:spPr>
+                    <a:xfrm>
+                      <a:off x="0" y="0"/>
+                      <a:ext cx="3747464" cy="3176891"/>
+                    </a:xfrm>
+                    <a:prstGeom prst="rect">
+                      <a:avLst/>
+                    </a:prstGeom>
+                  </pic:spPr>
+                </pic:pic>
+              </a:graphicData>
+            </a:graphic>
+          </wp:inline>
+        </w:drawing>
+      </w:r>
+    </w:p>
+    <w:p>
+      <w:pPr>
+        <w:spacing w:after="0"/>
+        <w:rPr>
+          <w:bCs/>
+        </w:rPr>
+      </w:pPr>
+    </w:p>
+    <w:p>
+      <w:pPr>
+        <w:spacing w:after="0"/>
+        <w:rPr>
+          <w:b/>
+        </w:rPr>
+      </w:pPr>
+      <w:r>
+        <w:rPr>
+          <w:b/>
+          <w:bCs/>
+          <w:sz w:val="20"/>
+          <w:szCs w:val="20"/>
+        </w:rPr>
+        <w:t xml:space="preserve">(Figure </w:t>
+      </w:r>
+      <w:r>
+        <w:rPr>
+          <w:b/>
+          <w:bCs/>
+          <w:sz w:val="20"/>
+          <w:szCs w:val="20"/>
+        </w:rPr>
+        <w:t>19</w:t>
+      </w:r>
+      <w:r>
+        <w:rPr>
+          <w:b/>
+          <w:bCs/>
+          <w:sz w:val="20"/>
+          <w:szCs w:val="20"/>
+        </w:rPr>
+        <w:t>)</w:t>
+      </w:r>
+    </w:p>
+    <w:p>
+      <w:pPr>
+        <w:spacing w:after="0"/>
+        <w:rPr>
+          <w:bCs/>
+        </w:rPr>
+      </w:pPr>
+    </w:p>
+    <w:p>
+      <w:pPr>
+        <w:spacing w:after="0"/>
+        <w:rPr>
+          <w:bCs/>
+        </w:rPr>
+      </w:pPr>
+    </w:p>
+    <w:p>
+      <w:pPr>
+        <w:spacing w:after="0"/>
+        <w:rPr>
+          <w:bCs/>
+        </w:rPr>
+      </w:pPr>
+    </w:p>
+    <w:p>
+      <w:pPr>
+        <w:spacing w:after="0"/>
+        <w:rPr>
+          <w:bCs/>
+        </w:rPr>
+      </w:pPr>
+      <w:r>
+        <w:rPr>
+          <w:noProof/>
+        </w:rPr>
+        <w:drawing>
+          <wp:inline distT="0" distB="0" distL="0" distR="0" wp14:anchorId="239E7465" wp14:editId="73C0D4AD">
+            <wp:extent cx="3383063" cy="2933700"/>
+            <wp:effectExtent l="0" t="0" r="8255" b="0"/>
+            <wp:docPr id="950330147" name="Picture 1" descr="A graph of disposable income&#10;&#10;Description automatically generated"/>
+            <wp:cNvGraphicFramePr>
+              <a:graphicFrameLocks xmlns:a="http://schemas.openxmlformats.org/drawingml/2006/main" noChangeAspect="1"/>
+            </wp:cNvGraphicFramePr>
+            <a:graphic xmlns:a="http://schemas.openxmlformats.org/drawingml/2006/main">
+              <a:graphicData uri="http://schemas.openxmlformats.org/drawingml/2006/picture">
+                <pic:pic xmlns:pic="http://schemas.openxmlformats.org/drawingml/2006/picture">
+                  <pic:nvPicPr>
+                    <pic:cNvPr id="950330147" name="Picture 1" descr="A graph of disposable income&#10;&#10;Description automatically generated"/>
+                    <pic:cNvPicPr/>
+                  </pic:nvPicPr>
+                  <pic:blipFill>
+                    <a:blip r:embed="rId42"/>
+                    <a:stretch>
+                      <a:fillRect/>
+                    </a:stretch>
+                  </pic:blipFill>
+                  <pic:spPr>
+                    <a:xfrm>
+                      <a:off x="0" y="0"/>
+                      <a:ext cx="3387133" cy="2937229"/>
+                    </a:xfrm>
+                    <a:prstGeom prst="rect">
+                      <a:avLst/>
+                    </a:prstGeom>
+                  </pic:spPr>
+                </pic:pic>
+              </a:graphicData>
+            </a:graphic>
+          </wp:inline>
+        </w:drawing>
+      </w:r>
+    </w:p>
+    <w:p>
+      <w:pPr>
+        <w:spacing w:after="0"/>
+        <w:rPr>
+          <w:bCs/>
+        </w:rPr>
+      </w:pPr>
+    </w:p>
+    <w:p>
+      <w:pPr>
+        <w:spacing w:after="0"/>
+        <w:rPr>
+          <w:b/>
+        </w:rPr>
+      </w:pPr>
+      <w:r>
+        <w:rPr>
+          <w:b/>
+          <w:bCs/>
+          <w:sz w:val="20"/>
+          <w:szCs w:val="20"/>
+        </w:rPr>
+        <w:t xml:space="preserve">(Figure </w:t>
+      </w:r>
+      <w:r>
+        <w:rPr>
+          <w:b/>
+          <w:bCs/>
+          <w:sz w:val="20"/>
+          <w:szCs w:val="20"/>
+        </w:rPr>
+        <w:t>19</w:t>
+      </w:r>
+      <w:r>
+        <w:rPr>
+          <w:b/>
+          <w:bCs/>
+          <w:sz w:val="20"/>
+          <w:szCs w:val="20"/>
+        </w:rPr>
+        <w:t>)</w:t>
+      </w:r>
+    </w:p>
+    <w:p>
+      <w:pPr>
+        <w:spacing w:after="0"/>
+        <w:rPr>
+          <w:bCs/>
+        </w:rPr>
+      </w:pPr>
+    </w:p>
+    <w:p>
+      <w:pPr>
+        <w:spacing w:after="0"/>
+        <w:rPr>
+          <w:bCs/>
+        </w:rPr>
+      </w:pPr>
+      <w:r>
+        <w:rPr>
+          <w:bCs/>
+        </w:rPr>
+        <w:t xml:space="preserve">In the first two boxplots above (figure 25 and figure 26) we can see that there is a lot of rightward </w:t>
+      </w:r>
+      <w:proofErr w:type="gramStart"/>
+      <w:r>
+        <w:rPr>
+          <w:bCs/>
+        </w:rPr>
+        <w:t>skew</w:t>
+      </w:r>
+      <w:proofErr w:type="gramEnd"/>
+      <w:r>
+        <w:rPr>
+          <w:bCs/>
+        </w:rPr>
+        <w:t xml:space="preserve"> which indicates to us that the skew is positive and that the majority of extreme (higher data points) taper off more slowly. The third boxplot (figure 27) </w:t>
+      </w:r>
+      <w:r>
+        <w:rPr>
+          <w:bCs/>
+        </w:rPr>
+        <w:t xml:space="preserve">is the </w:t>
+      </w:r>
+      <w:r>
+        <w:rPr>
+          <w:bCs/>
+        </w:rPr>
+        <w:lastRenderedPageBreak/>
+        <w:t>most normal distribution of the three with the mean appearing close to the centre of the box and just to the left of the middle of the plot. While we can infer that there are extreme values within the first two plots which are causing this skew, it is not appropriate to our problem to remove or impute these outlying values.</w:t>
+      </w:r>
+      <w:r>
+        <w:rPr>
+          <w:bCs/>
+        </w:rPr>
+        <w:t xml:space="preserve"> As per the testing done previously within the preliminary EDA and the above, no imputation was needed for this project.  </w:t>
+      </w:r>
+    </w:p>
+    <w:p>
+      <w:pPr>
+        <w:spacing w:after="0"/>
+        <w:rPr>
+          <w:bCs/>
+        </w:rPr>
+      </w:pPr>
+    </w:p>
+    <w:p>
+      <w:pPr>
+        <w:spacing w:after="0"/>
+        <w:rPr>
+          <w:b/>
+        </w:rPr>
+      </w:pPr>
+      <w:r>
+        <w:rPr>
+          <w:b/>
         </w:rPr>
         <w:t>2. Encoding</w:t>
       </w:r>
@@ -4895,23 +5868,926 @@
           <w:bCs/>
         </w:rPr>
       </w:pPr>
-      <w:r>
-        <w:rPr>
-          <w:bCs/>
+    </w:p>
+    <w:p>
+      <w:pPr>
+        <w:spacing w:after="0"/>
+        <w:rPr>
+          <w:bCs/>
+        </w:rPr>
+      </w:pPr>
+      <w:r>
+        <w:rPr>
+          <w:bCs/>
+        </w:rPr>
+        <w:t xml:space="preserve">As we are preparing our dataset for the application to machine learning models, we will need to convert all the categorical variables that we want to look at into numerical variables. </w:t>
+      </w:r>
+      <w:r>
+        <w:rPr>
+          <w:bCs/>
+        </w:rPr>
+        <w:t>We will apply two types of encoding to our data, ordinal/label encoding and one hot encoding.</w:t>
+      </w:r>
+    </w:p>
+    <w:p>
+      <w:pPr>
+        <w:spacing w:after="0"/>
+        <w:rPr>
+          <w:bCs/>
+        </w:rPr>
+      </w:pPr>
+    </w:p>
+    <w:p>
+      <w:pPr>
+        <w:spacing w:after="0"/>
+        <w:rPr>
+          <w:bCs/>
+        </w:rPr>
+      </w:pPr>
+      <w:r>
+        <w:rPr>
+          <w:bCs/>
+        </w:rPr>
+        <w:t>Ordinal/Label Encoding:</w:t>
+      </w:r>
+    </w:p>
+    <w:p>
+      <w:pPr>
+        <w:spacing w:after="0"/>
+        <w:rPr>
+          <w:bCs/>
+        </w:rPr>
+      </w:pPr>
+    </w:p>
+    <w:p>
+      <w:pPr>
+        <w:spacing w:after="0"/>
+        <w:rPr>
+          <w:bCs/>
+        </w:rPr>
+      </w:pPr>
+      <w:r>
+        <w:rPr>
+          <w:bCs/>
+        </w:rPr>
+        <w:t>We have three features that we created by finding the statistical ranges of the entries and grouping our entries based on their relative values. These three features are –</w:t>
+      </w:r>
+    </w:p>
+    <w:p>
+      <w:pPr>
+        <w:spacing w:after="0"/>
+        <w:rPr>
+          <w:bCs/>
+        </w:rPr>
+      </w:pPr>
+    </w:p>
+    <w:p>
+      <w:pPr>
+        <w:pStyle w:val="ListParagraph"/>
+        <w:numPr>
+          <w:ilvl w:val="0"/>
+          <w:numId w:val="10"/>
+        </w:numPr>
+        <w:spacing w:after="0"/>
+        <w:rPr>
+          <w:bCs/>
+        </w:rPr>
+      </w:pPr>
+      <w:r>
+        <w:rPr>
+          <w:bCs/>
+        </w:rPr>
+        <w:t>Activity Range</w:t>
+      </w:r>
+      <w:r>
+        <w:rPr>
+          <w:bCs/>
+        </w:rPr>
+        <w:tab/>
+      </w:r>
+    </w:p>
+    <w:p>
+      <w:pPr>
+        <w:pStyle w:val="ListParagraph"/>
+        <w:numPr>
+          <w:ilvl w:val="0"/>
+          <w:numId w:val="10"/>
+        </w:numPr>
+        <w:spacing w:after="0"/>
+        <w:rPr>
+          <w:bCs/>
+        </w:rPr>
+      </w:pPr>
+      <w:r>
+        <w:rPr>
+          <w:bCs/>
+        </w:rPr>
+        <w:t>Accommodation Range</w:t>
+      </w:r>
+      <w:r>
+        <w:rPr>
+          <w:bCs/>
+        </w:rPr>
+        <w:tab/>
+      </w:r>
+    </w:p>
+    <w:p>
+      <w:pPr>
+        <w:pStyle w:val="ListParagraph"/>
+        <w:numPr>
+          <w:ilvl w:val="0"/>
+          <w:numId w:val="10"/>
+        </w:numPr>
+        <w:spacing w:after="0"/>
+        <w:rPr>
+          <w:bCs/>
+        </w:rPr>
+      </w:pPr>
+      <w:r>
+        <w:rPr>
+          <w:bCs/>
+        </w:rPr>
+        <w:t>Attraction Range</w:t>
+      </w:r>
+    </w:p>
+    <w:p>
+      <w:pPr>
+        <w:spacing w:after="0"/>
+        <w:rPr>
+          <w:bCs/>
+        </w:rPr>
+      </w:pPr>
+    </w:p>
+    <w:p>
+      <w:pPr>
+        <w:spacing w:after="0"/>
+        <w:rPr>
+          <w:bCs/>
+        </w:rPr>
+      </w:pPr>
+      <w:r>
+        <w:rPr>
+          <w:bCs/>
+        </w:rPr>
+        <w:t xml:space="preserve">Within these we have three values (based on percentiles) of High, </w:t>
+      </w:r>
+      <w:proofErr w:type="gramStart"/>
+      <w:r>
+        <w:rPr>
+          <w:bCs/>
+        </w:rPr>
+        <w:t>Middle</w:t>
+      </w:r>
+      <w:proofErr w:type="gramEnd"/>
+      <w:r>
+        <w:rPr>
+          <w:bCs/>
+        </w:rPr>
+        <w:t xml:space="preserve"> and Low. These are ordinal values as they denote if a</w:t>
+      </w:r>
+      <w:r>
+        <w:rPr>
+          <w:bCs/>
+        </w:rPr>
+        <w:t>n</w:t>
+      </w:r>
+      <w:r>
+        <w:rPr>
+          <w:bCs/>
+        </w:rPr>
+        <w:t xml:space="preserve"> entry has a specific number of a Tourist amenity, so for this encoding we can use ordinal encoding with High =3, Middle =2 and Low =1. </w:t>
+      </w:r>
+    </w:p>
+    <w:p>
+      <w:pPr>
+        <w:spacing w:after="0"/>
+        <w:rPr>
+          <w:bCs/>
+        </w:rPr>
+      </w:pPr>
+    </w:p>
+    <w:p>
+      <w:pPr>
+        <w:spacing w:after="0"/>
+        <w:rPr>
+          <w:bCs/>
+        </w:rPr>
+      </w:pPr>
+      <w:r>
+        <w:rPr>
+          <w:bCs/>
+        </w:rPr>
+        <w:t xml:space="preserve">We can do this by </w:t>
+      </w:r>
+      <w:r>
+        <w:rPr>
+          <w:bCs/>
+        </w:rPr>
+        <w:t>using the Ordinal Encoder from sk learn preprocessing library and fitting it to our target variables (</w:t>
+      </w:r>
+      <w:r>
+        <w:rPr>
+          <w:bCs/>
+        </w:rPr>
+        <w:t>Activity Range</w:t>
+      </w:r>
+      <w:r>
+        <w:rPr>
+          <w:bCs/>
+        </w:rPr>
+        <w:t xml:space="preserve">, </w:t>
+      </w:r>
+      <w:r>
+        <w:rPr>
+          <w:bCs/>
+        </w:rPr>
+        <w:t>Accommodation Range</w:t>
+      </w:r>
+      <w:r>
+        <w:rPr>
+          <w:bCs/>
+        </w:rPr>
+        <w:tab/>
+      </w:r>
+      <w:r>
+        <w:rPr>
+          <w:bCs/>
+        </w:rPr>
+        <w:t xml:space="preserve">, </w:t>
+      </w:r>
+      <w:r>
+        <w:rPr>
+          <w:bCs/>
+        </w:rPr>
+        <w:t>Attraction Range</w:t>
+      </w:r>
+      <w:r>
+        <w:rPr>
+          <w:bCs/>
+        </w:rPr>
+        <w:t xml:space="preserve">) and mapping our new values to the range and replacing the existing values with the mapped ones. This gives us the result below - </w:t>
+      </w:r>
+    </w:p>
+    <w:p>
+      <w:pPr>
+        <w:spacing w:after="0"/>
+        <w:rPr>
+          <w:bCs/>
+        </w:rPr>
+      </w:pPr>
+    </w:p>
+    <w:p>
+      <w:pPr>
+        <w:spacing w:after="0"/>
+        <w:rPr>
+          <w:bCs/>
+        </w:rPr>
+      </w:pPr>
+    </w:p>
+    <w:p>
+      <w:pPr>
+        <w:spacing w:after="0"/>
+        <w:rPr>
+          <w:bCs/>
+        </w:rPr>
+      </w:pPr>
+      <w:r>
+        <w:rPr>
+          <w:noProof/>
+        </w:rPr>
+        <w:lastRenderedPageBreak/>
+        <w:drawing>
+          <wp:inline distT="0" distB="0" distL="0" distR="0" wp14:anchorId="25C8B8D0" wp14:editId="25AAFFF8">
+            <wp:extent cx="4029075" cy="1783798"/>
+            <wp:effectExtent l="0" t="0" r="0" b="6985"/>
+            <wp:docPr id="83229049" name="Picture 1" descr="A white background with black text&#10;&#10;Description automatically generated"/>
+            <wp:cNvGraphicFramePr>
+              <a:graphicFrameLocks xmlns:a="http://schemas.openxmlformats.org/drawingml/2006/main" noChangeAspect="1"/>
+            </wp:cNvGraphicFramePr>
+            <a:graphic xmlns:a="http://schemas.openxmlformats.org/drawingml/2006/main">
+              <a:graphicData uri="http://schemas.openxmlformats.org/drawingml/2006/picture">
+                <pic:pic xmlns:pic="http://schemas.openxmlformats.org/drawingml/2006/picture">
+                  <pic:nvPicPr>
+                    <pic:cNvPr id="83229049" name="Picture 1" descr="A white background with black text&#10;&#10;Description automatically generated"/>
+                    <pic:cNvPicPr/>
+                  </pic:nvPicPr>
+                  <pic:blipFill>
+                    <a:blip r:embed="rId43"/>
+                    <a:stretch>
+                      <a:fillRect/>
+                    </a:stretch>
+                  </pic:blipFill>
+                  <pic:spPr>
+                    <a:xfrm>
+                      <a:off x="0" y="0"/>
+                      <a:ext cx="4032423" cy="1785280"/>
+                    </a:xfrm>
+                    <a:prstGeom prst="rect">
+                      <a:avLst/>
+                    </a:prstGeom>
+                  </pic:spPr>
+                </pic:pic>
+              </a:graphicData>
+            </a:graphic>
+          </wp:inline>
+        </w:drawing>
+      </w:r>
+    </w:p>
+    <w:p>
+      <w:pPr>
+        <w:spacing w:after="0"/>
+        <w:rPr>
+          <w:bCs/>
+        </w:rPr>
+      </w:pPr>
+    </w:p>
+    <w:p>
+      <w:pPr>
+        <w:spacing w:after="0"/>
+        <w:rPr>
+          <w:b/>
+        </w:rPr>
+      </w:pPr>
+      <w:r>
+        <w:rPr>
+          <w:b/>
+          <w:bCs/>
+          <w:sz w:val="20"/>
+          <w:szCs w:val="20"/>
+        </w:rPr>
+        <w:t xml:space="preserve">(Figure </w:t>
+      </w:r>
+      <w:r>
+        <w:rPr>
+          <w:b/>
+          <w:bCs/>
+          <w:sz w:val="20"/>
+          <w:szCs w:val="20"/>
+        </w:rPr>
+        <w:t>19</w:t>
+      </w:r>
+      <w:r>
+        <w:rPr>
+          <w:b/>
+          <w:bCs/>
+          <w:sz w:val="20"/>
+          <w:szCs w:val="20"/>
+        </w:rPr>
+        <w:t>)</w:t>
+      </w:r>
+    </w:p>
+    <w:p>
+      <w:pPr>
+        <w:spacing w:after="0"/>
+        <w:rPr>
+          <w:bCs/>
+        </w:rPr>
+      </w:pPr>
+    </w:p>
+    <w:p>
+      <w:pPr>
+        <w:spacing w:after="0"/>
+        <w:rPr>
+          <w:bCs/>
+        </w:rPr>
+      </w:pPr>
+    </w:p>
+    <w:p>
+      <w:pPr>
+        <w:spacing w:after="0"/>
+        <w:rPr>
+          <w:b/>
+        </w:rPr>
+      </w:pPr>
+      <w:r>
+        <w:rPr>
+          <w:b/>
+        </w:rPr>
+        <w:t xml:space="preserve">One Hot Encoding: </w:t>
+      </w:r>
+    </w:p>
+    <w:p>
+      <w:pPr>
+        <w:spacing w:after="0"/>
+        <w:rPr>
+          <w:bCs/>
+        </w:rPr>
+      </w:pPr>
+    </w:p>
+    <w:p>
+      <w:pPr>
+        <w:spacing w:after="0"/>
+        <w:rPr>
+          <w:bCs/>
+        </w:rPr>
+      </w:pPr>
+      <w:r>
+        <w:rPr>
+          <w:bCs/>
+        </w:rPr>
+        <w:t>For our remaining categorical data</w:t>
+      </w:r>
+      <w:r>
+        <w:rPr>
+          <w:bCs/>
+        </w:rPr>
+        <w:t xml:space="preserve"> feature (County)</w:t>
+      </w:r>
+      <w:r>
+        <w:rPr>
+          <w:bCs/>
+        </w:rPr>
+        <w:t xml:space="preserve"> a</w:t>
+      </w:r>
+      <w:r>
+        <w:rPr>
+          <w:bCs/>
+        </w:rPr>
+        <w:t xml:space="preserve"> decision was made to use </w:t>
+      </w:r>
+      <w:r>
+        <w:rPr>
+          <w:bCs/>
+        </w:rPr>
+        <w:t>One-hot encoding</w:t>
+      </w:r>
+      <w:r>
+        <w:rPr>
+          <w:bCs/>
+        </w:rPr>
+        <w:t xml:space="preserve"> to encode because it will allow us to encode data in a way that is non-ordinal, preserve the descriptive parameters of our data and let us handle nominal categories that are fit for machine learning purposes</w:t>
+      </w:r>
+      <w:r>
+        <w:rPr>
+          <w:bCs/>
+        </w:rPr>
+        <w:t xml:space="preserve"> ( ref *</w:t>
+      </w:r>
+      <w:r>
+        <w:rPr>
+          <w:bCs/>
+        </w:rPr>
+        <w:t xml:space="preserve"> Page 78, Feature Engineering for Machine Learning, 2018.</w:t>
+      </w:r>
+      <w:r>
+        <w:rPr>
+          <w:bCs/>
+        </w:rPr>
+        <w:t xml:space="preserve">) </w:t>
+      </w:r>
+      <w:r>
+        <w:rPr>
+          <w:bCs/>
+        </w:rPr>
+        <w:t xml:space="preserve"> One of the major setbacks of OHE is the increase in the dimensionality of the dataset but as we have used a </w:t>
+      </w:r>
+      <w:r>
+        <w:rPr>
+          <w:bCs/>
+        </w:rPr>
+        <w:t>targeted</w:t>
+      </w:r>
+      <w:r>
+        <w:rPr>
+          <w:bCs/>
+        </w:rPr>
+        <w:t xml:space="preserve"> approach to create our </w:t>
+      </w:r>
+      <w:r>
+        <w:rPr>
+          <w:bCs/>
+        </w:rPr>
+        <w:t>data frame</w:t>
+      </w:r>
+      <w:r>
+        <w:rPr>
+          <w:bCs/>
+        </w:rPr>
+        <w:t xml:space="preserve"> from combined datasets, we are starting with a dataset that isn’t very large so dimensionality shouldn’t be an issue. </w:t>
+      </w:r>
+    </w:p>
+    <w:p>
+      <w:pPr>
+        <w:spacing w:after="0"/>
+        <w:rPr>
+          <w:bCs/>
+        </w:rPr>
+      </w:pPr>
+    </w:p>
+    <w:p>
+      <w:pPr>
+        <w:spacing w:after="0"/>
+        <w:rPr>
+          <w:bCs/>
+        </w:rPr>
+      </w:pPr>
+      <w:r>
+        <w:rPr>
+          <w:bCs/>
+        </w:rPr>
+        <w:t xml:space="preserve">We apply our one-hot encoding by first using the Pandas get-dummies function which will create a new feature to our </w:t>
+      </w:r>
+      <w:r>
+        <w:rPr>
+          <w:bCs/>
+        </w:rPr>
+        <w:t>data frame</w:t>
+      </w:r>
+      <w:r>
+        <w:rPr>
+          <w:bCs/>
+        </w:rPr>
+        <w:t xml:space="preserve"> for each entry contained within our target feature of County and assign a value of True or False where this is present –</w:t>
+      </w:r>
+    </w:p>
+    <w:p>
+      <w:pPr>
+        <w:spacing w:after="0"/>
+        <w:rPr>
+          <w:bCs/>
+        </w:rPr>
+      </w:pPr>
+    </w:p>
+    <w:p>
+      <w:pPr>
+        <w:spacing w:after="0"/>
+        <w:rPr>
+          <w:bCs/>
+        </w:rPr>
+      </w:pPr>
+    </w:p>
+    <w:p>
+      <w:pPr>
+        <w:spacing w:after="0"/>
+        <w:rPr>
+          <w:bCs/>
+        </w:rPr>
+      </w:pPr>
+      <w:r>
+        <w:rPr>
+          <w:noProof/>
+        </w:rPr>
+        <w:drawing>
+          <wp:inline distT="0" distB="0" distL="0" distR="0" wp14:anchorId="3681E15F" wp14:editId="2DE51C5B">
+            <wp:extent cx="3411201" cy="1876425"/>
+            <wp:effectExtent l="0" t="0" r="0" b="0"/>
+            <wp:docPr id="9153112" name="Picture 1" descr="A table of text on a white background&#10;&#10;Description automatically generated"/>
+            <wp:cNvGraphicFramePr>
+              <a:graphicFrameLocks xmlns:a="http://schemas.openxmlformats.org/drawingml/2006/main" noChangeAspect="1"/>
+            </wp:cNvGraphicFramePr>
+            <a:graphic xmlns:a="http://schemas.openxmlformats.org/drawingml/2006/main">
+              <a:graphicData uri="http://schemas.openxmlformats.org/drawingml/2006/picture">
+                <pic:pic xmlns:pic="http://schemas.openxmlformats.org/drawingml/2006/picture">
+                  <pic:nvPicPr>
+                    <pic:cNvPr id="9153112" name="Picture 1" descr="A table of text on a white background&#10;&#10;Description automatically generated"/>
+                    <pic:cNvPicPr/>
+                  </pic:nvPicPr>
+                  <pic:blipFill>
+                    <a:blip r:embed="rId44"/>
+                    <a:stretch>
+                      <a:fillRect/>
+                    </a:stretch>
+                  </pic:blipFill>
+                  <pic:spPr>
+                    <a:xfrm>
+                      <a:off x="0" y="0"/>
+                      <a:ext cx="3415015" cy="1878523"/>
+                    </a:xfrm>
+                    <a:prstGeom prst="rect">
+                      <a:avLst/>
+                    </a:prstGeom>
+                  </pic:spPr>
+                </pic:pic>
+              </a:graphicData>
+            </a:graphic>
+          </wp:inline>
+        </w:drawing>
+      </w:r>
+    </w:p>
+    <w:p>
+      <w:pPr>
+        <w:spacing w:after="0"/>
+        <w:rPr>
+          <w:bCs/>
+        </w:rPr>
+      </w:pPr>
+    </w:p>
+    <w:p>
+      <w:pPr>
+        <w:spacing w:after="0"/>
+        <w:rPr>
+          <w:bCs/>
+        </w:rPr>
+      </w:pPr>
+    </w:p>
+    <w:p>
+      <w:pPr>
+        <w:spacing w:after="0"/>
+        <w:rPr>
+          <w:b/>
+        </w:rPr>
+      </w:pPr>
+      <w:r>
+        <w:rPr>
+          <w:b/>
+          <w:bCs/>
+          <w:sz w:val="20"/>
+          <w:szCs w:val="20"/>
+        </w:rPr>
+        <w:t xml:space="preserve">(Figure </w:t>
+      </w:r>
+      <w:r>
+        <w:rPr>
+          <w:b/>
+          <w:bCs/>
+          <w:sz w:val="20"/>
+          <w:szCs w:val="20"/>
+        </w:rPr>
+        <w:t>19</w:t>
+      </w:r>
+      <w:r>
+        <w:rPr>
+          <w:b/>
+          <w:bCs/>
+          <w:sz w:val="20"/>
+          <w:szCs w:val="20"/>
+        </w:rPr>
+        <w:t>)</w:t>
+      </w:r>
+    </w:p>
+    <w:p>
+      <w:pPr>
+        <w:spacing w:after="0"/>
+        <w:rPr>
+          <w:bCs/>
+        </w:rPr>
+      </w:pPr>
+    </w:p>
+    <w:p>
+      <w:pPr>
+        <w:spacing w:after="0"/>
+        <w:rPr>
+          <w:bCs/>
+        </w:rPr>
+      </w:pPr>
+      <w:r>
+        <w:rPr>
+          <w:bCs/>
+        </w:rPr>
+        <w:lastRenderedPageBreak/>
+        <w:t>Once this has been done, we will then have to convert these True/False values into their binary representatives 1 and 0. We can do that by using the Pandas ‘</w:t>
+      </w:r>
+      <w:r>
+        <w:rPr>
+          <w:bCs/>
+        </w:rPr>
+        <w:t>astype(int)</w:t>
+      </w:r>
+      <w:r>
+        <w:rPr>
+          <w:bCs/>
+        </w:rPr>
+        <w:t>’ function. That will give us the following result –</w:t>
+      </w:r>
+    </w:p>
+    <w:p>
+      <w:pPr>
+        <w:spacing w:after="0"/>
+        <w:rPr>
+          <w:bCs/>
+        </w:rPr>
+      </w:pPr>
+    </w:p>
+    <w:p>
+      <w:pPr>
+        <w:spacing w:after="0"/>
+        <w:rPr>
+          <w:bCs/>
+        </w:rPr>
+      </w:pPr>
+      <w:r>
+        <w:rPr>
+          <w:noProof/>
+        </w:rPr>
+        <w:drawing>
+          <wp:inline distT="0" distB="0" distL="0" distR="0" wp14:anchorId="67BF9373" wp14:editId="0C9E63F1">
+            <wp:extent cx="5731510" cy="2040255"/>
+            <wp:effectExtent l="0" t="0" r="2540" b="0"/>
+            <wp:docPr id="128681576" name="Picture 1" descr="A screenshot of a number table&#10;&#10;Description automatically generated"/>
+            <wp:cNvGraphicFramePr>
+              <a:graphicFrameLocks xmlns:a="http://schemas.openxmlformats.org/drawingml/2006/main" noChangeAspect="1"/>
+            </wp:cNvGraphicFramePr>
+            <a:graphic xmlns:a="http://schemas.openxmlformats.org/drawingml/2006/main">
+              <a:graphicData uri="http://schemas.openxmlformats.org/drawingml/2006/picture">
+                <pic:pic xmlns:pic="http://schemas.openxmlformats.org/drawingml/2006/picture">
+                  <pic:nvPicPr>
+                    <pic:cNvPr id="128681576" name="Picture 1" descr="A screenshot of a number table&#10;&#10;Description automatically generated"/>
+                    <pic:cNvPicPr/>
+                  </pic:nvPicPr>
+                  <pic:blipFill>
+                    <a:blip r:embed="rId45"/>
+                    <a:stretch>
+                      <a:fillRect/>
+                    </a:stretch>
+                  </pic:blipFill>
+                  <pic:spPr>
+                    <a:xfrm>
+                      <a:off x="0" y="0"/>
+                      <a:ext cx="5731510" cy="2040255"/>
+                    </a:xfrm>
+                    <a:prstGeom prst="rect">
+                      <a:avLst/>
+                    </a:prstGeom>
+                  </pic:spPr>
+                </pic:pic>
+              </a:graphicData>
+            </a:graphic>
+          </wp:inline>
+        </w:drawing>
+      </w:r>
+    </w:p>
+    <w:p>
+      <w:pPr>
+        <w:spacing w:after="0"/>
+        <w:rPr>
+          <w:bCs/>
+        </w:rPr>
+      </w:pPr>
+    </w:p>
+    <w:p>
+      <w:pPr>
+        <w:spacing w:after="0"/>
+        <w:rPr>
+          <w:b/>
+          <w:bCs/>
+          <w:sz w:val="20"/>
+          <w:szCs w:val="20"/>
+        </w:rPr>
+      </w:pPr>
+    </w:p>
+    <w:p>
+      <w:pPr>
+        <w:spacing w:after="0"/>
+        <w:rPr>
+          <w:b/>
+        </w:rPr>
+      </w:pPr>
+      <w:r>
+        <w:rPr>
+          <w:b/>
+          <w:bCs/>
+          <w:sz w:val="20"/>
+          <w:szCs w:val="20"/>
+        </w:rPr>
+        <w:t xml:space="preserve">(Figure </w:t>
+      </w:r>
+      <w:r>
+        <w:rPr>
+          <w:b/>
+          <w:bCs/>
+          <w:sz w:val="20"/>
+          <w:szCs w:val="20"/>
+        </w:rPr>
+        <w:t>19</w:t>
+      </w:r>
+      <w:r>
+        <w:rPr>
+          <w:b/>
+          <w:bCs/>
+          <w:sz w:val="20"/>
+          <w:szCs w:val="20"/>
+        </w:rPr>
+        <w:t>)</w:t>
+      </w:r>
+    </w:p>
+    <w:p>
+      <w:pPr>
+        <w:spacing w:after="0"/>
+        <w:rPr>
+          <w:bCs/>
+        </w:rPr>
+      </w:pPr>
+    </w:p>
+    <w:p>
+      <w:pPr>
+        <w:spacing w:after="0"/>
+        <w:rPr>
+          <w:bCs/>
+        </w:rPr>
+      </w:pPr>
+      <w:r>
+        <w:rPr>
+          <w:bCs/>
+        </w:rPr>
+        <w:t>Now that our data has been transformed with numerical encoding, we can move on to scaling and get closer to apply machine learning models to our problem.</w:t>
+      </w:r>
+    </w:p>
+    <w:p>
+      <w:pPr>
+        <w:spacing w:after="0"/>
+        <w:rPr>
+          <w:bCs/>
+        </w:rPr>
+      </w:pPr>
+    </w:p>
+    <w:p>
+      <w:pPr>
+        <w:spacing w:after="0"/>
+        <w:rPr>
+          <w:bCs/>
+        </w:rPr>
+      </w:pPr>
+    </w:p>
+    <w:p>
+      <w:pPr>
+        <w:spacing w:after="0"/>
+        <w:rPr>
+          <w:b/>
+        </w:rPr>
+      </w:pPr>
+      <w:r>
+        <w:rPr>
+          <w:b/>
         </w:rPr>
         <w:t>3. Scaling</w:t>
       </w:r>
-    </w:p>
-    <w:p>
-      <w:pPr>
-        <w:spacing w:after="0"/>
-        <w:rPr>
-          <w:bCs/>
-        </w:rPr>
-      </w:pPr>
-      <w:r>
-        <w:rPr>
-          <w:bCs/>
+      <w:r>
+        <w:rPr>
+          <w:b/>
+        </w:rPr>
+        <w:t xml:space="preserve"> </w:t>
+      </w:r>
+    </w:p>
+    <w:p>
+      <w:pPr>
+        <w:spacing w:after="0"/>
+        <w:rPr>
+          <w:bCs/>
+        </w:rPr>
+      </w:pPr>
+    </w:p>
+    <w:p>
+      <w:pPr>
+        <w:spacing w:after="0"/>
+        <w:rPr>
+          <w:bCs/>
+        </w:rPr>
+      </w:pPr>
+      <w:r>
+        <w:rPr>
+          <w:bCs/>
+        </w:rPr>
+        <w:t xml:space="preserve">As we have used OHE to encode our data, we can scale our data afterwards without any negative side affects </w:t>
+      </w:r>
+      <w:proofErr w:type="gramStart"/>
+      <w:r>
+        <w:rPr>
+          <w:bCs/>
+        </w:rPr>
+        <w:t>( *</w:t>
+      </w:r>
+      <w:proofErr w:type="gramEnd"/>
+      <w:r>
+        <w:rPr>
+          <w:bCs/>
+        </w:rPr>
+        <w:t xml:space="preserve">ref) </w:t>
+      </w:r>
+    </w:p>
+    <w:p>
+      <w:pPr>
+        <w:spacing w:after="0"/>
+        <w:rPr>
+          <w:bCs/>
+        </w:rPr>
+      </w:pPr>
+    </w:p>
+    <w:p>
+      <w:pPr>
+        <w:spacing w:after="0"/>
+        <w:rPr>
+          <w:bCs/>
+        </w:rPr>
+      </w:pPr>
+    </w:p>
+    <w:p>
+      <w:pPr>
+        <w:spacing w:after="0"/>
+        <w:rPr>
+          <w:bCs/>
+        </w:rPr>
+      </w:pPr>
+    </w:p>
+    <w:p>
+      <w:pPr>
+        <w:spacing w:after="0"/>
+        <w:rPr>
+          <w:b/>
+        </w:rPr>
+      </w:pPr>
+      <w:r>
+        <w:rPr>
+          <w:b/>
         </w:rPr>
         <w:t>4. Feature creation</w:t>
       </w:r>
@@ -4923,24 +6799,78 @@
           <w:bCs/>
         </w:rPr>
       </w:pPr>
-      <w:r>
-        <w:rPr>
-          <w:bCs/>
-        </w:rPr>
-        <w:t xml:space="preserve">5. Feature </w:t>
-      </w:r>
-      <w:r>
-        <w:rPr>
-          <w:bCs/>
-        </w:rPr>
-        <w:t>Selection</w:t>
-      </w:r>
-    </w:p>
-    <w:p>
-      <w:pPr>
-        <w:spacing w:after="0"/>
-        <w:rPr>
-          <w:b/>
+    </w:p>
+    <w:p>
+      <w:pPr>
+        <w:spacing w:after="0"/>
+        <w:rPr>
+          <w:bCs/>
+        </w:rPr>
+      </w:pPr>
+      <w:r>
+        <w:rPr>
+          <w:bCs/>
+        </w:rPr>
+        <w:t>As mentioned above, several data sets have been combined to create the dataset that is being used. Within that, we have also created new features from the data sets that have been used</w:t>
+      </w:r>
+      <w:r>
+        <w:rPr>
+          <w:bCs/>
+        </w:rPr>
+        <w:t>.</w:t>
+      </w:r>
+    </w:p>
+    <w:p>
+      <w:pPr>
+        <w:spacing w:after="0"/>
+        <w:rPr>
+          <w:bCs/>
+        </w:rPr>
+      </w:pPr>
+    </w:p>
+    <w:p>
+      <w:pPr>
+        <w:spacing w:after="0"/>
+        <w:rPr>
+          <w:bCs/>
+        </w:rPr>
+      </w:pPr>
+      <w:r>
+        <w:rPr>
+          <w:bCs/>
+        </w:rPr>
+        <w:t>5. Feature Selection</w:t>
+      </w:r>
+    </w:p>
+    <w:p>
+      <w:pPr>
+        <w:spacing w:after="0"/>
+        <w:rPr>
+          <w:b/>
+        </w:rPr>
+      </w:pPr>
+    </w:p>
+    <w:p>
+      <w:pPr>
+        <w:spacing w:after="0"/>
+        <w:rPr>
+          <w:bCs/>
+        </w:rPr>
+      </w:pPr>
+    </w:p>
+    <w:p>
+      <w:pPr>
+        <w:spacing w:after="0"/>
+        <w:rPr>
+          <w:bCs/>
+        </w:rPr>
+      </w:pPr>
+    </w:p>
+    <w:p>
+      <w:pPr>
+        <w:spacing w:after="0"/>
+        <w:rPr>
+          <w:bCs/>
         </w:rPr>
       </w:pPr>
     </w:p>
@@ -4967,56 +6897,129 @@
           <w:sz w:val="32"/>
           <w:szCs w:val="32"/>
         </w:rPr>
-        <w:t xml:space="preserve">3. </w:t>
-      </w:r>
-      <w:r>
+        <w:lastRenderedPageBreak/>
+        <w:t xml:space="preserve">3. Insight through Visualisation </w:t>
+      </w:r>
+    </w:p>
+    <w:p>
+      <w:pPr>
+        <w:spacing w:after="0"/>
+        <w:rPr>
+          <w:b/>
+        </w:rPr>
+      </w:pPr>
+    </w:p>
+    <w:p>
+      <w:pPr>
+        <w:spacing w:after="0"/>
+        <w:rPr>
+          <w:b/>
+        </w:rPr>
+      </w:pPr>
+      <w:r>
+        <w:rPr>
+          <w:b/>
+          <w:bCs/>
+          <w:kern w:val="0"/>
+          <w14:ligatures w14:val="none"/>
+        </w:rPr>
+        <w:t>Question</w:t>
+      </w:r>
+      <w:r>
+        <w:rPr>
+          <w:b/>
+          <w:bCs/>
+          <w:kern w:val="0"/>
+          <w14:ligatures w14:val="none"/>
+        </w:rPr>
+        <w:t xml:space="preserve"> </w:t>
+      </w:r>
+      <w:r>
+        <w:rPr>
+          <w:b/>
+          <w:bCs/>
+        </w:rPr>
+        <w:t>3.</w:t>
+      </w:r>
+      <w:r>
+        <w:rPr>
+          <w:sz w:val="14"/>
+          <w:szCs w:val="14"/>
+        </w:rPr>
+        <w:t xml:space="preserve">      </w:t>
+      </w:r>
+      <w:r>
+        <w:t xml:space="preserve">Appropriate visualizations must be used to engender insight into the dataset and to illustrate your final insights gained in your analysis. </w:t>
+      </w:r>
+      <w:r>
+        <w:rPr>
+          <w:b/>
+        </w:rPr>
+        <w:t>[0-20]</w:t>
+      </w:r>
+    </w:p>
+    <w:p>
+      <w:pPr>
+        <w:spacing w:after="0"/>
+        <w:rPr>
+          <w:b/>
+        </w:rPr>
+      </w:pPr>
+    </w:p>
+    <w:p>
+      <w:pPr>
+        <w:spacing w:after="0"/>
+        <w:rPr>
+          <w:b/>
+        </w:rPr>
+      </w:pPr>
+    </w:p>
+    <w:p>
+      <w:pPr>
+        <w:spacing w:after="0"/>
+        <w:rPr>
+          <w:b/>
+        </w:rPr>
+      </w:pPr>
+    </w:p>
+    <w:p>
+      <w:pPr>
+        <w:spacing w:after="300"/>
         <w:rPr>
           <w:b/>
           <w:sz w:val="32"/>
           <w:szCs w:val="32"/>
         </w:rPr>
-        <w:t xml:space="preserve">Insight through Visualisation </w:t>
-      </w:r>
-    </w:p>
-    <w:p>
-      <w:pPr>
-        <w:spacing w:after="0"/>
-        <w:rPr>
-          <w:b/>
-        </w:rPr>
-      </w:pPr>
-    </w:p>
-    <w:p>
-      <w:pPr>
-        <w:spacing w:after="0"/>
-        <w:rPr>
-          <w:b/>
-        </w:rPr>
-      </w:pPr>
-      <w:r>
-        <w:rPr>
-          <w:b/>
-          <w:bCs/>
-          <w:kern w:val="0"/>
-          <w14:ligatures w14:val="none"/>
-        </w:rPr>
-        <w:t>Question</w:t>
-      </w:r>
-      <w:r>
-        <w:rPr>
-          <w:b/>
-          <w:bCs/>
-          <w:kern w:val="0"/>
-          <w14:ligatures w14:val="none"/>
-        </w:rPr>
-        <w:t xml:space="preserve"> </w:t>
-      </w:r>
-      <w:r>
-        <w:rPr>
-          <w:b/>
-          <w:bCs/>
-        </w:rPr>
-        <w:t>3.</w:t>
+      </w:pPr>
+      <w:r>
+        <w:rPr>
+          <w:b/>
+          <w:sz w:val="32"/>
+          <w:szCs w:val="32"/>
+        </w:rPr>
+        <w:t>4. Visualization Design and Tufts Principles</w:t>
+      </w:r>
+    </w:p>
+    <w:p>
+      <w:pPr>
+        <w:spacing w:after="300"/>
+        <w:rPr>
+          <w:b/>
+        </w:rPr>
+      </w:pPr>
+      <w:r>
+        <w:rPr>
+          <w:b/>
+          <w:bCs/>
+        </w:rPr>
+        <w:t xml:space="preserve">Question </w:t>
+      </w:r>
+      <w:r>
+        <w:rPr>
+          <w:b/>
+          <w:bCs/>
+        </w:rPr>
+        <w:t>4.</w:t>
       </w:r>
       <w:r>
         <w:rPr>
@@ -5026,7 +7029,7 @@
         <w:t xml:space="preserve">      </w:t>
       </w:r>
       <w:r>
-        <w:t xml:space="preserve">Appropriate visualizations must be used to engender insight into the dataset and to illustrate your final insights gained in your analysis. </w:t>
+        <w:t xml:space="preserve">All design and implementation of your visualizations must be justified and detailed in full., referring to Tufts Principles </w:t>
       </w:r>
       <w:r>
         <w:rPr>
@@ -5037,91 +7040,11 @@
     </w:p>
     <w:p>
       <w:pPr>
-        <w:spacing w:after="0"/>
-        <w:rPr>
-          <w:b/>
-        </w:rPr>
-      </w:pPr>
-    </w:p>
-    <w:p>
-      <w:pPr>
-        <w:spacing w:after="0"/>
-        <w:rPr>
-          <w:b/>
-        </w:rPr>
-      </w:pPr>
-    </w:p>
-    <w:p>
-      <w:pPr>
-        <w:spacing w:after="0"/>
-        <w:rPr>
-          <w:b/>
-        </w:rPr>
-      </w:pPr>
-    </w:p>
-    <w:p>
-      <w:pPr>
         <w:spacing w:after="300"/>
         <w:rPr>
           <w:b/>
-          <w:sz w:val="32"/>
-          <w:szCs w:val="32"/>
-        </w:rPr>
-      </w:pPr>
-      <w:r>
-        <w:rPr>
-          <w:b/>
-          <w:sz w:val="32"/>
-          <w:szCs w:val="32"/>
-        </w:rPr>
-        <w:t xml:space="preserve">4. </w:t>
-      </w:r>
-      <w:r>
-        <w:rPr>
-          <w:b/>
-          <w:sz w:val="32"/>
-          <w:szCs w:val="32"/>
-        </w:rPr>
-        <w:t>Visualization Design and Tufts Principles</w:t>
-      </w:r>
-    </w:p>
-    <w:p>
-      <w:pPr>
-        <w:spacing w:after="300"/>
-        <w:rPr>
-          <w:b/>
-        </w:rPr>
-      </w:pPr>
-      <w:r>
-        <w:rPr>
-          <w:b/>
-          <w:bCs/>
-        </w:rPr>
-        <w:t xml:space="preserve">Question </w:t>
-      </w:r>
-      <w:r>
-        <w:rPr>
-          <w:b/>
-          <w:bCs/>
-        </w:rPr>
-        <w:t>4.</w:t>
-      </w:r>
-      <w:r>
-        <w:rPr>
-          <w:sz w:val="14"/>
-          <w:szCs w:val="14"/>
-        </w:rPr>
-        <w:t xml:space="preserve">      </w:t>
-      </w:r>
-      <w:r>
-        <w:t xml:space="preserve">All design and implementation of your visualizations must be justified and detailed in full., referring to Tufts Principles </w:t>
-      </w:r>
-      <w:r>
-        <w:rPr>
-          <w:b/>
-        </w:rPr>
-        <w:t>[0-20]</w:t>
-      </w:r>
+        </w:rPr>
+      </w:pPr>
     </w:p>
     <w:p>
       <w:pPr>
@@ -5158,7 +7081,6 @@
           <w:szCs w:val="36"/>
           <w:u w:val="single"/>
         </w:rPr>
-        <w:lastRenderedPageBreak/>
         <w:t xml:space="preserve">Section </w:t>
       </w:r>
       <w:r>
@@ -5238,10 +7160,7 @@
         <w:t>Question 1:</w:t>
       </w:r>
       <w:r>
-        <w:t xml:space="preserve"> </w:t>
-      </w:r>
-      <w:r>
-        <w:t xml:space="preserve">Explain which project management </w:t>
+        <w:t xml:space="preserve"> Explain which project management </w:t>
       </w:r>
       <w:proofErr w:type="gramStart"/>
       <w:r>
@@ -5249,15 +7168,7 @@
       </w:r>
       <w:proofErr w:type="gramEnd"/>
       <w:r>
-        <w:t xml:space="preserve">CRISP-DM, KDD or SEMMA) is required for a data science project. Discuss and justify with real-life scenarios. Provide an explanation of why you chose a supervised, unsupervised, or semi-supervised machine learning technique for the dataset you used for ML </w:t>
-      </w:r>
-      <w:proofErr w:type="spellStart"/>
-      <w:r>
-        <w:t>modeling</w:t>
-      </w:r>
-      <w:proofErr w:type="spellEnd"/>
-      <w:r>
-        <w:t xml:space="preserve">. </w:t>
+        <w:t xml:space="preserve">CRISP-DM, KDD or SEMMA) is required for a data science project. Discuss and justify with real-life scenarios. Provide an explanation of why you chose a supervised, unsupervised, or semi-supervised machine learning technique for the dataset you used for ML modeling. </w:t>
       </w:r>
       <w:r>
         <w:rPr>
@@ -5366,26 +7277,7 @@
         <w:t>Question 2:</w:t>
       </w:r>
       <w:r>
-        <w:t xml:space="preserve"> </w:t>
-      </w:r>
-      <w:r>
-        <w:t xml:space="preserve">Machine learning models have a wide range of uses, including prediction, classification, and clustering. It is advised that you assess several approaches (at least two), choose appropriate hyperparameters for the optimal outcomes of Machine Learning models using an approach of hyperparameter tunning, such as </w:t>
-      </w:r>
-      <w:proofErr w:type="spellStart"/>
-      <w:r>
-        <w:t>GridSearchCV</w:t>
-      </w:r>
-      <w:proofErr w:type="spellEnd"/>
-      <w:r>
-        <w:t xml:space="preserve"> or </w:t>
-      </w:r>
-      <w:proofErr w:type="spellStart"/>
-      <w:r>
-        <w:t>RandomizedSearchCV</w:t>
-      </w:r>
-      <w:proofErr w:type="spellEnd"/>
-      <w:r>
-        <w:t xml:space="preserve">. </w:t>
+        <w:t xml:space="preserve"> Machine learning models have a wide range of uses, including prediction, classification, and clustering. It is advised that you assess several approaches (at least two), choose appropriate hyperparameters for the optimal outcomes of Machine Learning models using an approach of hyperparameter tunning, such as GridSearchCV or RandomizedSearchCV. </w:t>
       </w:r>
       <w:r>
         <w:rPr>
@@ -5415,6 +7307,7 @@
         <w:rPr>
           <w:b/>
         </w:rPr>
+        <w:lastRenderedPageBreak/>
         <w:t xml:space="preserve">Part 1: </w:t>
       </w:r>
       <w:r>
@@ -5465,59 +7358,13 @@
         <w:rPr>
           <w:b/>
         </w:rPr>
-        <w:t xml:space="preserve">Part </w:t>
-      </w:r>
-      <w:r>
-        <w:rPr>
-          <w:b/>
-        </w:rPr>
-        <w:t>3</w:t>
-      </w:r>
-      <w:r>
-        <w:rPr>
-          <w:b/>
-        </w:rPr>
-        <w:t>:</w:t>
-      </w:r>
-      <w:r>
-        <w:rPr>
-          <w:b/>
-        </w:rPr>
-        <w:t xml:space="preserve"> </w:t>
-      </w:r>
-      <w:r>
-        <w:rPr>
-          <w:bCs/>
-        </w:rPr>
-        <w:t xml:space="preserve">Use </w:t>
-      </w:r>
-      <w:proofErr w:type="spellStart"/>
-      <w:r>
-        <w:rPr>
-          <w:bCs/>
-        </w:rPr>
-        <w:t>Gridsearch</w:t>
-      </w:r>
-      <w:proofErr w:type="spellEnd"/>
-      <w:r>
-        <w:rPr>
-          <w:bCs/>
-        </w:rPr>
-        <w:t xml:space="preserve"> Cross Validation to </w:t>
-      </w:r>
-      <w:proofErr w:type="spellStart"/>
-      <w:r>
-        <w:rPr>
-          <w:bCs/>
-        </w:rPr>
-        <w:t>hypertune</w:t>
-      </w:r>
-      <w:proofErr w:type="spellEnd"/>
-      <w:r>
-        <w:rPr>
-          <w:bCs/>
-        </w:rPr>
-        <w:t xml:space="preserve"> </w:t>
+        <w:t xml:space="preserve">Part 3: </w:t>
+      </w:r>
+      <w:r>
+        <w:rPr>
+          <w:bCs/>
+        </w:rPr>
+        <w:t xml:space="preserve">Use Gridsearch Cross Validation to hypertune </w:t>
       </w:r>
       <w:proofErr w:type="gramStart"/>
       <w:r>
@@ -5577,18 +7424,7 @@
         <w:t>Question 3:</w:t>
       </w:r>
       <w:r>
-        <w:t xml:space="preserve"> </w:t>
-      </w:r>
-      <w:r>
-        <w:t xml:space="preserve">Show the results of two or more ML </w:t>
-      </w:r>
-      <w:proofErr w:type="spellStart"/>
-      <w:r>
-        <w:t>modeling</w:t>
-      </w:r>
-      <w:proofErr w:type="spellEnd"/>
-      <w:r>
-        <w:t xml:space="preserve"> comparisons in a table or graph format. Review and critically examine the machine learning models' performance based on the selected metric for supervised, unsupervised, and semi-supervised approaches. </w:t>
+        <w:t xml:space="preserve"> Show the results of two or more ML modeling comparisons in a table or graph format. Review and critically examine the machine learning models' performance based on the selected metric for supervised, unsupervised, and semi-supervised approaches. </w:t>
       </w:r>
       <w:r>
         <w:rPr>
@@ -5618,13 +7454,7 @@
         <w:rPr>
           <w:b/>
         </w:rPr>
-        <w:t>Part 1:</w:t>
-      </w:r>
-      <w:r>
-        <w:rPr>
-          <w:b/>
-        </w:rPr>
-        <w:t xml:space="preserve"> </w:t>
+        <w:t xml:space="preserve">Part 1: </w:t>
       </w:r>
       <w:r>
         <w:rPr>
@@ -5645,25 +7475,7 @@
         <w:rPr>
           <w:b/>
         </w:rPr>
-        <w:t xml:space="preserve">Part </w:t>
-      </w:r>
-      <w:r>
-        <w:rPr>
-          <w:b/>
-        </w:rPr>
-        <w:t>2</w:t>
-      </w:r>
-      <w:r>
-        <w:rPr>
-          <w:b/>
-        </w:rPr>
-        <w:t>:</w:t>
-      </w:r>
-      <w:r>
-        <w:rPr>
-          <w:b/>
-        </w:rPr>
-        <w:t xml:space="preserve"> </w:t>
+        <w:t xml:space="preserve">Part 2: </w:t>
       </w:r>
       <w:r>
         <w:rPr>
@@ -5725,7 +7537,6 @@
           <w:sz w:val="32"/>
           <w:szCs w:val="32"/>
         </w:rPr>
-        <w:lastRenderedPageBreak/>
         <w:t xml:space="preserve">4. Result Interpretation and Findings </w:t>
       </w:r>
     </w:p>
@@ -5742,10 +7553,7 @@
         <w:t>Question 4:</w:t>
       </w:r>
       <w:r>
-        <w:t xml:space="preserve"> </w:t>
-      </w:r>
-      <w:r>
-        <w:t xml:space="preserve">Demonstrate the similarities and differences between your Machine Learning modelling results using the tables or visualizations. Provide a report along with an explanation and interpretation of the relevance and effectiveness of your findings. </w:t>
+        <w:t xml:space="preserve"> Demonstrate the similarities and differences between your Machine Learning modelling results using the tables or visualizations. Provide a report along with an explanation and interpretation of the relevance and effectiveness of your findings. </w:t>
       </w:r>
       <w:r>
         <w:rPr>
@@ -5897,92 +7705,70 @@
           <w:sz w:val="32"/>
           <w:szCs w:val="32"/>
         </w:rPr>
-        <w:t xml:space="preserve">1. </w:t>
-      </w:r>
-      <w:r>
+        <w:t xml:space="preserve">1. Code Justification and Explanation </w:t>
+      </w:r>
+    </w:p>
+    <w:p>
+      <w:pPr>
+        <w:rPr>
+          <w:b/>
+          <w:bCs/>
+        </w:rPr>
+      </w:pPr>
+      <w:r>
+        <w:rPr>
+          <w:b/>
+          <w:bCs/>
+        </w:rPr>
+        <w:t>Question 1:</w:t>
+      </w:r>
+      <w:r>
+        <w:t xml:space="preserve"> The project must be explored programmatically; this means that you must implement suitable Python tools (code and/or libraries) to complete the analysis required. All of this is to be implemented in a Jupyter Notebook. Your codebook should </w:t>
+      </w:r>
+      <w:r>
+        <w:lastRenderedPageBreak/>
+        <w:t xml:space="preserve">be properly annotated. The project documentation must include sound justifications and explanation of your code choices (code quality standards should also be applied). </w:t>
+      </w:r>
+      <w:r>
+        <w:rPr>
+          <w:b/>
+          <w:bCs/>
+        </w:rPr>
+        <w:t>[0-50]</w:t>
+      </w:r>
+    </w:p>
+    <w:p>
+      <w:pPr>
+        <w:rPr>
+          <w:b/>
+          <w:bCs/>
+        </w:rPr>
+      </w:pPr>
+    </w:p>
+    <w:p>
+      <w:pPr>
+        <w:rPr>
+          <w:b/>
+          <w:bCs/>
+        </w:rPr>
+      </w:pPr>
+    </w:p>
+    <w:p>
+      <w:pPr>
         <w:rPr>
           <w:b/>
           <w:bCs/>
           <w:sz w:val="32"/>
           <w:szCs w:val="32"/>
         </w:rPr>
-        <w:t xml:space="preserve">Code Justification and Explanation </w:t>
-      </w:r>
-    </w:p>
-    <w:p>
-      <w:pPr>
-        <w:rPr>
-          <w:b/>
-          <w:bCs/>
-        </w:rPr>
-      </w:pPr>
-      <w:r>
-        <w:rPr>
-          <w:b/>
-          <w:bCs/>
-        </w:rPr>
-        <w:t>Question 1:</w:t>
-      </w:r>
-      <w:r>
-        <w:t xml:space="preserve"> </w:t>
-      </w:r>
-      <w:r>
-        <w:t xml:space="preserve">The project must be explored </w:t>
-      </w:r>
-      <w:r>
-        <w:t>programmatically;</w:t>
-      </w:r>
-      <w:r>
-        <w:t xml:space="preserve"> this means that you must implement suitable Python tools (code and/or libraries) to complete the analysis required. All of this is to be implemented in a </w:t>
-      </w:r>
-      <w:proofErr w:type="spellStart"/>
-      <w:r>
-        <w:t>Jupyter</w:t>
-      </w:r>
-      <w:proofErr w:type="spellEnd"/>
-      <w:r>
-        <w:t xml:space="preserve"> Notebook. Your codebook should be properly annotated. The project documentation must include sound justifications and explanation of your code choices (code quality standards should also be applied). </w:t>
-      </w:r>
-      <w:r>
-        <w:rPr>
-          <w:b/>
-          <w:bCs/>
-        </w:rPr>
-        <w:t>[0-50]</w:t>
-      </w:r>
-    </w:p>
-    <w:p>
-      <w:pPr>
-        <w:rPr>
-          <w:b/>
-          <w:bCs/>
-        </w:rPr>
-      </w:pPr>
-    </w:p>
-    <w:p>
-      <w:pPr>
-        <w:rPr>
-          <w:b/>
-          <w:bCs/>
-        </w:rPr>
-      </w:pPr>
-    </w:p>
-    <w:p>
-      <w:pPr>
+      </w:pPr>
+      <w:r>
         <w:rPr>
           <w:b/>
           <w:bCs/>
           <w:sz w:val="32"/>
           <w:szCs w:val="32"/>
         </w:rPr>
-      </w:pPr>
-      <w:r>
-        <w:rPr>
-          <w:b/>
-          <w:bCs/>
-          <w:sz w:val="32"/>
-          <w:szCs w:val="32"/>
-        </w:rPr>
         <w:t xml:space="preserve">2. Programming Paradigms </w:t>
       </w:r>
     </w:p>
@@ -5995,10 +7781,7 @@
         <w:t>Question 2:</w:t>
       </w:r>
       <w:r>
-        <w:t xml:space="preserve"> </w:t>
-      </w:r>
-      <w:r>
-        <w:t>In a dedicated section in your report, discuss your use of aspects of various programming paradigms in the development of your project. For example, this may include (but is not limited to) how they influenced your design decisions or how they helped you solve problems. Note that marks may not be awarded if the discussion does not involve your specific project. [0-50]</w:t>
+        <w:t xml:space="preserve"> In a dedicated section in your report, discuss your use of aspects of various programming paradigms in the development of your project. For example, this may include (but is not limited to) how they influenced your design decisions or how they helped you solve problems. Note that marks may not be awarded if the discussion does not involve your specific project. [0-50]</w:t>
       </w:r>
     </w:p>
     <w:p/>
@@ -6510,6 +8293,95 @@
     </w:lvl>
   </w:abstractNum>
   <w:abstractNum w:abstractNumId="5" w15:restartNumberingAfterBreak="0">
+    <w:nsid w:val="476406D5"/>
+    <w:multiLevelType w:val="hybridMultilevel"/>
+    <w:tmpl w:val="16B6CC66"/>
+    <w:lvl w:ilvl="0" w:tplc="FFFFFFFF">
+      <w:start w:val="1"/>
+      <w:numFmt w:val="decimal"/>
+      <w:lvlText w:val="%1."/>
+      <w:lvlJc w:val="left"/>
+      <w:pPr>
+        <w:ind w:left="720" w:hanging="360"/>
+      </w:pPr>
+      <w:rPr>
+        <w:rFonts w:hint="default"/>
+      </w:rPr>
+    </w:lvl>
+    <w:lvl w:ilvl="1" w:tplc="FFFFFFFF" w:tentative="1">
+      <w:start w:val="1"/>
+      <w:numFmt w:val="lowerLetter"/>
+      <w:lvlText w:val="%2."/>
+      <w:lvlJc w:val="left"/>
+      <w:pPr>
+        <w:ind w:left="1440" w:hanging="360"/>
+      </w:pPr>
+    </w:lvl>
+    <w:lvl w:ilvl="2" w:tplc="FFFFFFFF" w:tentative="1">
+      <w:start w:val="1"/>
+      <w:numFmt w:val="lowerRoman"/>
+      <w:lvlText w:val="%3."/>
+      <w:lvlJc w:val="right"/>
+      <w:pPr>
+        <w:ind w:left="2160" w:hanging="180"/>
+      </w:pPr>
+    </w:lvl>
+    <w:lvl w:ilvl="3" w:tplc="FFFFFFFF" w:tentative="1">
+      <w:start w:val="1"/>
+      <w:numFmt w:val="decimal"/>
+      <w:lvlText w:val="%4."/>
+      <w:lvlJc w:val="left"/>
+      <w:pPr>
+        <w:ind w:left="2880" w:hanging="360"/>
+      </w:pPr>
+    </w:lvl>
+    <w:lvl w:ilvl="4" w:tplc="FFFFFFFF" w:tentative="1">
+      <w:start w:val="1"/>
+      <w:numFmt w:val="lowerLetter"/>
+      <w:lvlText w:val="%5."/>
+      <w:lvlJc w:val="left"/>
+      <w:pPr>
+        <w:ind w:left="3600" w:hanging="360"/>
+      </w:pPr>
+    </w:lvl>
+    <w:lvl w:ilvl="5" w:tplc="FFFFFFFF" w:tentative="1">
+      <w:start w:val="1"/>
+      <w:numFmt w:val="lowerRoman"/>
+      <w:lvlText w:val="%6."/>
+      <w:lvlJc w:val="right"/>
+      <w:pPr>
+        <w:ind w:left="4320" w:hanging="180"/>
+      </w:pPr>
+    </w:lvl>
+    <w:lvl w:ilvl="6" w:tplc="FFFFFFFF" w:tentative="1">
+      <w:start w:val="1"/>
+      <w:numFmt w:val="decimal"/>
+      <w:lvlText w:val="%7."/>
+      <w:lvlJc w:val="left"/>
+      <w:pPr>
+        <w:ind w:left="5040" w:hanging="360"/>
+      </w:pPr>
+    </w:lvl>
+    <w:lvl w:ilvl="7" w:tplc="FFFFFFFF" w:tentative="1">
+      <w:start w:val="1"/>
+      <w:numFmt w:val="lowerLetter"/>
+      <w:lvlText w:val="%8."/>
+      <w:lvlJc w:val="left"/>
+      <w:pPr>
+        <w:ind w:left="5760" w:hanging="360"/>
+      </w:pPr>
+    </w:lvl>
+    <w:lvl w:ilvl="8" w:tplc="FFFFFFFF" w:tentative="1">
+      <w:start w:val="1"/>
+      <w:numFmt w:val="lowerRoman"/>
+      <w:lvlText w:val="%9."/>
+      <w:lvlJc w:val="right"/>
+      <w:pPr>
+        <w:ind w:left="6480" w:hanging="180"/>
+      </w:pPr>
+    </w:lvl>
+  </w:abstractNum>
+  <w:abstractNum w:abstractNumId="6" w15:restartNumberingAfterBreak="0">
     <w:nsid w:val="53831365"/>
     <w:multiLevelType w:val="multilevel"/>
     <w:tmpl w:val="8766E478"/>
@@ -6622,7 +8494,7 @@
       </w:rPr>
     </w:lvl>
   </w:abstractNum>
-  <w:abstractNum w:abstractNumId="6" w15:restartNumberingAfterBreak="0">
+  <w:abstractNum w:abstractNumId="7" w15:restartNumberingAfterBreak="0">
     <w:nsid w:val="59172206"/>
     <w:multiLevelType w:val="hybridMultilevel"/>
     <w:tmpl w:val="A028B4F0"/>
@@ -6735,7 +8607,7 @@
       </w:rPr>
     </w:lvl>
   </w:abstractNum>
-  <w:abstractNum w:abstractNumId="7" w15:restartNumberingAfterBreak="0">
+  <w:abstractNum w:abstractNumId="8" w15:restartNumberingAfterBreak="0">
     <w:nsid w:val="675D26ED"/>
     <w:multiLevelType w:val="hybridMultilevel"/>
     <w:tmpl w:val="A294BB0A"/>
@@ -6824,8 +8696,121 @@
       </w:pPr>
     </w:lvl>
   </w:abstractNum>
+  <w:abstractNum w:abstractNumId="9" w15:restartNumberingAfterBreak="0">
+    <w:nsid w:val="6F892037"/>
+    <w:multiLevelType w:val="hybridMultilevel"/>
+    <w:tmpl w:val="1854A34A"/>
+    <w:lvl w:ilvl="0" w:tplc="18090001">
+      <w:start w:val="1"/>
+      <w:numFmt w:val="bullet"/>
+      <w:lvlText w:val=""/>
+      <w:lvlJc w:val="left"/>
+      <w:pPr>
+        <w:ind w:left="720" w:hanging="360"/>
+      </w:pPr>
+      <w:rPr>
+        <w:rFonts w:ascii="Symbol" w:hAnsi="Symbol" w:hint="default"/>
+      </w:rPr>
+    </w:lvl>
+    <w:lvl w:ilvl="1" w:tplc="18090003" w:tentative="1">
+      <w:start w:val="1"/>
+      <w:numFmt w:val="bullet"/>
+      <w:lvlText w:val="o"/>
+      <w:lvlJc w:val="left"/>
+      <w:pPr>
+        <w:ind w:left="1440" w:hanging="360"/>
+      </w:pPr>
+      <w:rPr>
+        <w:rFonts w:ascii="Courier New" w:hAnsi="Courier New" w:cs="Courier New" w:hint="default"/>
+      </w:rPr>
+    </w:lvl>
+    <w:lvl w:ilvl="2" w:tplc="18090005" w:tentative="1">
+      <w:start w:val="1"/>
+      <w:numFmt w:val="bullet"/>
+      <w:lvlText w:val=""/>
+      <w:lvlJc w:val="left"/>
+      <w:pPr>
+        <w:ind w:left="2160" w:hanging="360"/>
+      </w:pPr>
+      <w:rPr>
+        <w:rFonts w:ascii="Wingdings" w:hAnsi="Wingdings" w:hint="default"/>
+      </w:rPr>
+    </w:lvl>
+    <w:lvl w:ilvl="3" w:tplc="18090001" w:tentative="1">
+      <w:start w:val="1"/>
+      <w:numFmt w:val="bullet"/>
+      <w:lvlText w:val=""/>
+      <w:lvlJc w:val="left"/>
+      <w:pPr>
+        <w:ind w:left="2880" w:hanging="360"/>
+      </w:pPr>
+      <w:rPr>
+        <w:rFonts w:ascii="Symbol" w:hAnsi="Symbol" w:hint="default"/>
+      </w:rPr>
+    </w:lvl>
+    <w:lvl w:ilvl="4" w:tplc="18090003" w:tentative="1">
+      <w:start w:val="1"/>
+      <w:numFmt w:val="bullet"/>
+      <w:lvlText w:val="o"/>
+      <w:lvlJc w:val="left"/>
+      <w:pPr>
+        <w:ind w:left="3600" w:hanging="360"/>
+      </w:pPr>
+      <w:rPr>
+        <w:rFonts w:ascii="Courier New" w:hAnsi="Courier New" w:cs="Courier New" w:hint="default"/>
+      </w:rPr>
+    </w:lvl>
+    <w:lvl w:ilvl="5" w:tplc="18090005" w:tentative="1">
+      <w:start w:val="1"/>
+      <w:numFmt w:val="bullet"/>
+      <w:lvlText w:val=""/>
+      <w:lvlJc w:val="left"/>
+      <w:pPr>
+        <w:ind w:left="4320" w:hanging="360"/>
+      </w:pPr>
+      <w:rPr>
+        <w:rFonts w:ascii="Wingdings" w:hAnsi="Wingdings" w:hint="default"/>
+      </w:rPr>
+    </w:lvl>
+    <w:lvl w:ilvl="6" w:tplc="18090001" w:tentative="1">
+      <w:start w:val="1"/>
+      <w:numFmt w:val="bullet"/>
+      <w:lvlText w:val=""/>
+      <w:lvlJc w:val="left"/>
+      <w:pPr>
+        <w:ind w:left="5040" w:hanging="360"/>
+      </w:pPr>
+      <w:rPr>
+        <w:rFonts w:ascii="Symbol" w:hAnsi="Symbol" w:hint="default"/>
+      </w:rPr>
+    </w:lvl>
+    <w:lvl w:ilvl="7" w:tplc="18090003" w:tentative="1">
+      <w:start w:val="1"/>
+      <w:numFmt w:val="bullet"/>
+      <w:lvlText w:val="o"/>
+      <w:lvlJc w:val="left"/>
+      <w:pPr>
+        <w:ind w:left="5760" w:hanging="360"/>
+      </w:pPr>
+      <w:rPr>
+        <w:rFonts w:ascii="Courier New" w:hAnsi="Courier New" w:cs="Courier New" w:hint="default"/>
+      </w:rPr>
+    </w:lvl>
+    <w:lvl w:ilvl="8" w:tplc="18090005" w:tentative="1">
+      <w:start w:val="1"/>
+      <w:numFmt w:val="bullet"/>
+      <w:lvlText w:val=""/>
+      <w:lvlJc w:val="left"/>
+      <w:pPr>
+        <w:ind w:left="6480" w:hanging="360"/>
+      </w:pPr>
+      <w:rPr>
+        <w:rFonts w:ascii="Wingdings" w:hAnsi="Wingdings" w:hint="default"/>
+      </w:rPr>
+    </w:lvl>
+  </w:abstractNum>
   <w:num w:numId="1" w16cid:durableId="174224286">
-    <w:abstractNumId w:val="6"/>
+    <w:abstractNumId w:val="7"/>
   </w:num>
   <w:num w:numId="2" w16cid:durableId="1361129327">
     <w:abstractNumId w:val="2"/>
@@ -6843,10 +8828,16 @@
     <w:abstractNumId w:val="0"/>
   </w:num>
   <w:num w:numId="7" w16cid:durableId="66808331">
+    <w:abstractNumId w:val="6"/>
+  </w:num>
+  <w:num w:numId="8" w16cid:durableId="1063331100">
+    <w:abstractNumId w:val="8"/>
+  </w:num>
+  <w:num w:numId="9" w16cid:durableId="1117336085">
     <w:abstractNumId w:val="5"/>
   </w:num>
-  <w:num w:numId="8" w16cid:durableId="1063331100">
-    <w:abstractNumId w:val="7"/>
+  <w:num w:numId="10" w16cid:durableId="1239363529">
+    <w:abstractNumId w:val="9"/>
   </w:num>
 </w:numbering>
 </file>
@@ -7251,7 +9242,7 @@
   <w:style w:type="paragraph" w:default="1" w:styleId="Normal">
     <w:name w:val="Normal"/>
     <w:qFormat/>
-    <w:rsid w:val="009A7843"/>
+    <w:rsid w:val="00A57F93"/>
   </w:style>
   <w:style w:type="paragraph" w:styleId="Heading1">
     <w:name w:val="heading 1"/>

</xml_diff>

<commit_message>
Update report and notebook with Section 2 (encoding pt2, scaling and visualisations Ireland choropleth map) and upload additional datafiles
</commit_message>
<xml_diff>
--- a/CA1_Report.docx
+++ b/CA1_Report.docx
@@ -115,7 +115,15 @@
     <w:p/>
     <w:p>
       <w:r>
-        <w:t>(i)</w:t>
+        <w:t>(</w:t>
+      </w:r>
+      <w:proofErr w:type="spellStart"/>
+      <w:r>
+        <w:t>i</w:t>
+      </w:r>
+      <w:proofErr w:type="spellEnd"/>
+      <w:r>
+        <w:t>)</w:t>
       </w:r>
       <w:r>
         <w:tab/>
@@ -201,8 +209,13 @@
     </w:p>
     <w:p>
       <w:r>
-        <w:t>Results not relevant due to nature of df</w:t>
-      </w:r>
+        <w:t xml:space="preserve">Results not relevant due to nature of </w:t>
+      </w:r>
+      <w:proofErr w:type="spellStart"/>
+      <w:r>
+        <w:t>df</w:t>
+      </w:r>
+      <w:proofErr w:type="spellEnd"/>
     </w:p>
     <w:p/>
     <w:p>
@@ -308,7 +321,15 @@
     <w:p/>
     <w:p>
       <w:r>
-        <w:t>(i)</w:t>
+        <w:t>(</w:t>
+      </w:r>
+      <w:proofErr w:type="spellStart"/>
+      <w:r>
+        <w:t>i</w:t>
+      </w:r>
+      <w:proofErr w:type="spellEnd"/>
+      <w:r>
+        <w:t>)</w:t>
       </w:r>
       <w:r>
         <w:tab/>
@@ -1874,10 +1895,12 @@
       <w:r>
         <w:t xml:space="preserve"> Let us take a closer look at this variable and </w:t>
       </w:r>
+      <w:proofErr w:type="spellStart"/>
       <w:proofErr w:type="gramStart"/>
       <w:r>
         <w:t>it’s</w:t>
       </w:r>
+      <w:proofErr w:type="spellEnd"/>
       <w:proofErr w:type="gramEnd"/>
       <w:r>
         <w:t xml:space="preserve"> distribution –</w:t>
@@ -2029,7 +2052,23 @@
         <w:t>,</w:t>
       </w:r>
       <w:r>
-        <w:t xml:space="preserve"> we can calculate the mean and standard deviation of our desired variable to get our mu and sigma values and then use the scipy norm cdf (cumulative distribution function) to find our answer - </w:t>
+        <w:t xml:space="preserve"> we can calculate the mean and standard deviation of our desired variable to get our mu and sigma values and then use the </w:t>
+      </w:r>
+      <w:proofErr w:type="spellStart"/>
+      <w:r>
+        <w:t>scipy</w:t>
+      </w:r>
+      <w:proofErr w:type="spellEnd"/>
+      <w:r>
+        <w:t xml:space="preserve"> norm </w:t>
+      </w:r>
+      <w:proofErr w:type="spellStart"/>
+      <w:r>
+        <w:t>cdf</w:t>
+      </w:r>
+      <w:proofErr w:type="spellEnd"/>
+      <w:r>
+        <w:t xml:space="preserve"> (cumulative distribution function) to find our answer - </w:t>
       </w:r>
     </w:p>
     <w:p>
@@ -2412,10 +2451,12 @@
       </w:r>
     </w:p>
     <w:p>
+      <w:proofErr w:type="spellStart"/>
       <w:r>
         <w:lastRenderedPageBreak/>
         <w:t>norm.cdf</w:t>
       </w:r>
+      <w:proofErr w:type="spellEnd"/>
       <w:r>
         <w:t xml:space="preserve"> </w:t>
       </w:r>
@@ -2426,8 +2467,13 @@
         <w:t>amount 1</w:t>
       </w:r>
       <w:r>
-        <w:t>, mu, sigma) - norm.cdf</w:t>
-      </w:r>
+        <w:t xml:space="preserve">, mu, sigma) - </w:t>
+      </w:r>
+      <w:proofErr w:type="spellStart"/>
+      <w:r>
+        <w:t>norm.cdf</w:t>
+      </w:r>
+      <w:proofErr w:type="spellEnd"/>
       <w:r>
         <w:t xml:space="preserve"> </w:t>
       </w:r>
@@ -3350,11 +3396,19 @@
         </w:rPr>
         <w:t xml:space="preserve">Null / </w:t>
       </w:r>
-      <w:r>
-        <w:rPr>
-          <w:b/>
-        </w:rPr>
-        <w:t>NaN values</w:t>
+      <w:proofErr w:type="spellStart"/>
+      <w:r>
+        <w:rPr>
+          <w:b/>
+        </w:rPr>
+        <w:t>NaN</w:t>
+      </w:r>
+      <w:proofErr w:type="spellEnd"/>
+      <w:r>
+        <w:rPr>
+          <w:b/>
+        </w:rPr>
+        <w:t xml:space="preserve"> values</w:t>
       </w:r>
       <w:r>
         <w:rPr>
@@ -4504,12 +4558,20 @@
           <w:b/>
         </w:rPr>
       </w:pPr>
+      <w:proofErr w:type="spellStart"/>
       <w:r>
         <w:rPr>
           <w:b/>
         </w:rPr>
         <w:lastRenderedPageBreak/>
-        <w:t>Dataframe Merging</w:t>
+        <w:t>Dataframe</w:t>
+      </w:r>
+      <w:proofErr w:type="spellEnd"/>
+      <w:r>
+        <w:rPr>
+          <w:b/>
+        </w:rPr>
+        <w:t xml:space="preserve"> Merging</w:t>
       </w:r>
       <w:r>
         <w:rPr>
@@ -4733,13 +4795,459 @@
         <w:spacing w:after="0"/>
         <w:rPr>
           <w:bCs/>
-        </w:rPr>
-      </w:pPr>
-      <w:r>
-        <w:rPr>
-          <w:bCs/>
-        </w:rPr>
-        <w:t xml:space="preserve">1. Imputation </w:t>
+          <w:sz w:val="28"/>
+          <w:szCs w:val="28"/>
+        </w:rPr>
+      </w:pPr>
+    </w:p>
+    <w:p>
+      <w:pPr>
+        <w:spacing w:after="0"/>
+        <w:rPr>
+          <w:b/>
+          <w:sz w:val="28"/>
+          <w:szCs w:val="28"/>
+        </w:rPr>
+      </w:pPr>
+      <w:r>
+        <w:rPr>
+          <w:b/>
+          <w:sz w:val="28"/>
+          <w:szCs w:val="28"/>
+        </w:rPr>
+        <w:t>1</w:t>
+      </w:r>
+      <w:r>
+        <w:rPr>
+          <w:b/>
+          <w:sz w:val="28"/>
+          <w:szCs w:val="28"/>
+        </w:rPr>
+        <w:t>. Feature creation</w:t>
+      </w:r>
+    </w:p>
+    <w:p>
+      <w:pPr>
+        <w:spacing w:after="0"/>
+        <w:rPr>
+          <w:bCs/>
+        </w:rPr>
+      </w:pPr>
+    </w:p>
+    <w:p>
+      <w:pPr>
+        <w:spacing w:after="0"/>
+        <w:rPr>
+          <w:bCs/>
+        </w:rPr>
+      </w:pPr>
+      <w:r>
+        <w:rPr>
+          <w:bCs/>
+        </w:rPr>
+        <w:t>As mentioned above, several data sets have been combined to create the dataset that is being used</w:t>
+      </w:r>
+      <w:r>
+        <w:rPr>
+          <w:bCs/>
+        </w:rPr>
+        <w:t xml:space="preserve"> within this project</w:t>
+      </w:r>
+      <w:r>
+        <w:rPr>
+          <w:bCs/>
+        </w:rPr>
+        <w:t xml:space="preserve">. </w:t>
+      </w:r>
+      <w:r>
+        <w:rPr>
+          <w:bCs/>
+        </w:rPr>
+        <w:t>From that</w:t>
+      </w:r>
+      <w:r>
+        <w:rPr>
+          <w:bCs/>
+        </w:rPr>
+        <w:t>, we have also created new features from the data sets that have been used.</w:t>
+      </w:r>
+      <w:r>
+        <w:rPr>
+          <w:bCs/>
+        </w:rPr>
+        <w:t xml:space="preserve"> This has been done in the three following ways – </w:t>
+      </w:r>
+    </w:p>
+    <w:p>
+      <w:pPr>
+        <w:spacing w:after="0"/>
+        <w:rPr>
+          <w:bCs/>
+        </w:rPr>
+      </w:pPr>
+    </w:p>
+    <w:p>
+      <w:pPr>
+        <w:pStyle w:val="ListParagraph"/>
+        <w:numPr>
+          <w:ilvl w:val="0"/>
+          <w:numId w:val="12"/>
+        </w:numPr>
+        <w:spacing w:after="0"/>
+        <w:rPr>
+          <w:bCs/>
+        </w:rPr>
+      </w:pPr>
+      <w:r>
+        <w:rPr>
+          <w:bCs/>
+        </w:rPr>
+        <w:t>Feature summation</w:t>
+      </w:r>
+    </w:p>
+    <w:p>
+      <w:pPr>
+        <w:pStyle w:val="ListParagraph"/>
+        <w:numPr>
+          <w:ilvl w:val="0"/>
+          <w:numId w:val="12"/>
+        </w:numPr>
+        <w:spacing w:after="0"/>
+        <w:rPr>
+          <w:bCs/>
+        </w:rPr>
+      </w:pPr>
+      <w:r>
+        <w:rPr>
+          <w:bCs/>
+        </w:rPr>
+        <w:t xml:space="preserve">Array </w:t>
+      </w:r>
+      <w:proofErr w:type="gramStart"/>
+      <w:r>
+        <w:rPr>
+          <w:bCs/>
+        </w:rPr>
+        <w:t>concatenation</w:t>
+      </w:r>
+      <w:proofErr w:type="gramEnd"/>
+    </w:p>
+    <w:p>
+      <w:pPr>
+        <w:pStyle w:val="ListParagraph"/>
+        <w:numPr>
+          <w:ilvl w:val="0"/>
+          <w:numId w:val="12"/>
+        </w:numPr>
+        <w:spacing w:after="0"/>
+        <w:rPr>
+          <w:bCs/>
+        </w:rPr>
+      </w:pPr>
+      <w:r>
+        <w:rPr>
+          <w:bCs/>
+        </w:rPr>
+        <w:t>Data</w:t>
+      </w:r>
+      <w:r>
+        <w:rPr>
+          <w:bCs/>
+        </w:rPr>
+        <w:t xml:space="preserve"> </w:t>
+      </w:r>
+      <w:r>
+        <w:rPr>
+          <w:bCs/>
+        </w:rPr>
+        <w:t>frame Merging</w:t>
+      </w:r>
+    </w:p>
+    <w:p>
+      <w:pPr>
+        <w:spacing w:after="0"/>
+        <w:rPr>
+          <w:b/>
+        </w:rPr>
+      </w:pPr>
+    </w:p>
+    <w:p>
+      <w:pPr>
+        <w:spacing w:after="0"/>
+        <w:rPr>
+          <w:bCs/>
+        </w:rPr>
+      </w:pPr>
+    </w:p>
+    <w:p>
+      <w:pPr>
+        <w:spacing w:after="0"/>
+        <w:rPr>
+          <w:b/>
+          <w:sz w:val="28"/>
+          <w:szCs w:val="28"/>
+        </w:rPr>
+      </w:pPr>
+      <w:r>
+        <w:rPr>
+          <w:b/>
+          <w:sz w:val="28"/>
+          <w:szCs w:val="28"/>
+        </w:rPr>
+        <w:t>2</w:t>
+      </w:r>
+      <w:r>
+        <w:rPr>
+          <w:b/>
+          <w:sz w:val="28"/>
+          <w:szCs w:val="28"/>
+        </w:rPr>
+        <w:t>. Feature Selection</w:t>
+      </w:r>
+    </w:p>
+    <w:p>
+      <w:pPr>
+        <w:spacing w:after="0"/>
+        <w:rPr>
+          <w:b/>
+          <w:sz w:val="28"/>
+          <w:szCs w:val="28"/>
+        </w:rPr>
+      </w:pPr>
+    </w:p>
+    <w:p>
+      <w:pPr>
+        <w:spacing w:after="0"/>
+        <w:rPr>
+          <w:bCs/>
+        </w:rPr>
+      </w:pPr>
+      <w:r>
+        <w:rPr>
+          <w:bCs/>
+        </w:rPr>
+        <w:t xml:space="preserve">The features that </w:t>
+      </w:r>
+      <w:r>
+        <w:rPr>
+          <w:bCs/>
+        </w:rPr>
+        <w:t xml:space="preserve">we will focus on for the rest of this project will be the ones created and merged in the section above and they are the following – </w:t>
+      </w:r>
+    </w:p>
+    <w:p>
+      <w:pPr>
+        <w:spacing w:after="0"/>
+        <w:rPr>
+          <w:bCs/>
+        </w:rPr>
+      </w:pPr>
+    </w:p>
+    <w:p>
+      <w:pPr>
+        <w:pStyle w:val="ListParagraph"/>
+        <w:numPr>
+          <w:ilvl w:val="0"/>
+          <w:numId w:val="11"/>
+        </w:numPr>
+        <w:spacing w:after="0"/>
+        <w:rPr>
+          <w:bCs/>
+        </w:rPr>
+      </w:pPr>
+      <w:r>
+        <w:rPr>
+          <w:bCs/>
+        </w:rPr>
+        <w:t>Household Income (million EUR)</w:t>
+      </w:r>
+    </w:p>
+    <w:p>
+      <w:pPr>
+        <w:pStyle w:val="ListParagraph"/>
+        <w:numPr>
+          <w:ilvl w:val="0"/>
+          <w:numId w:val="11"/>
+        </w:numPr>
+        <w:spacing w:after="0"/>
+        <w:rPr>
+          <w:bCs/>
+        </w:rPr>
+      </w:pPr>
+      <w:r>
+        <w:rPr>
+          <w:bCs/>
+        </w:rPr>
+        <w:t>Persons at Work (%)</w:t>
+      </w:r>
+      <w:r>
+        <w:rPr>
+          <w:bCs/>
+        </w:rPr>
+        <w:tab/>
+      </w:r>
+    </w:p>
+    <w:p>
+      <w:pPr>
+        <w:pStyle w:val="ListParagraph"/>
+        <w:numPr>
+          <w:ilvl w:val="0"/>
+          <w:numId w:val="11"/>
+        </w:numPr>
+        <w:spacing w:after="0"/>
+        <w:rPr>
+          <w:bCs/>
+        </w:rPr>
+      </w:pPr>
+      <w:r>
+        <w:rPr>
+          <w:bCs/>
+        </w:rPr>
+        <w:t>Disposable Income (pp)</w:t>
+      </w:r>
+      <w:r>
+        <w:rPr>
+          <w:bCs/>
+        </w:rPr>
+        <w:tab/>
+      </w:r>
+    </w:p>
+    <w:p>
+      <w:pPr>
+        <w:pStyle w:val="ListParagraph"/>
+        <w:numPr>
+          <w:ilvl w:val="0"/>
+          <w:numId w:val="11"/>
+        </w:numPr>
+        <w:spacing w:after="0"/>
+        <w:rPr>
+          <w:bCs/>
+        </w:rPr>
+      </w:pPr>
+      <w:r>
+        <w:rPr>
+          <w:bCs/>
+        </w:rPr>
+        <w:t>Total Activities</w:t>
+      </w:r>
+      <w:r>
+        <w:rPr>
+          <w:bCs/>
+        </w:rPr>
+        <w:tab/>
+      </w:r>
+    </w:p>
+    <w:p>
+      <w:pPr>
+        <w:pStyle w:val="ListParagraph"/>
+        <w:numPr>
+          <w:ilvl w:val="0"/>
+          <w:numId w:val="11"/>
+        </w:numPr>
+        <w:spacing w:after="0"/>
+        <w:rPr>
+          <w:bCs/>
+        </w:rPr>
+      </w:pPr>
+      <w:r>
+        <w:rPr>
+          <w:bCs/>
+        </w:rPr>
+        <w:t>Total Accommodation</w:t>
+      </w:r>
+      <w:r>
+        <w:rPr>
+          <w:bCs/>
+        </w:rPr>
+        <w:tab/>
+      </w:r>
+    </w:p>
+    <w:p>
+      <w:pPr>
+        <w:pStyle w:val="ListParagraph"/>
+        <w:numPr>
+          <w:ilvl w:val="0"/>
+          <w:numId w:val="11"/>
+        </w:numPr>
+        <w:spacing w:after="0"/>
+        <w:rPr>
+          <w:bCs/>
+        </w:rPr>
+      </w:pPr>
+      <w:r>
+        <w:rPr>
+          <w:bCs/>
+        </w:rPr>
+        <w:lastRenderedPageBreak/>
+        <w:t>Total Attractions</w:t>
+      </w:r>
+    </w:p>
+    <w:p>
+      <w:pPr>
+        <w:spacing w:after="0"/>
+        <w:rPr>
+          <w:bCs/>
+        </w:rPr>
+      </w:pPr>
+    </w:p>
+    <w:p>
+      <w:pPr>
+        <w:spacing w:after="0"/>
+        <w:rPr>
+          <w:bCs/>
+        </w:rPr>
+      </w:pPr>
+      <w:r>
+        <w:rPr>
+          <w:bCs/>
+        </w:rPr>
+        <w:t xml:space="preserve">By having an even split of three ‘Economic’ factor features and three ‘Tourism’ factor features we should have enough scope for the investigation outlined in the original problem. </w:t>
+      </w:r>
+    </w:p>
+    <w:p>
+      <w:pPr>
+        <w:spacing w:after="0"/>
+        <w:rPr>
+          <w:b/>
+          <w:sz w:val="28"/>
+          <w:szCs w:val="28"/>
+        </w:rPr>
+      </w:pPr>
+    </w:p>
+    <w:p>
+      <w:pPr>
+        <w:spacing w:after="0"/>
+        <w:rPr>
+          <w:b/>
+          <w:sz w:val="28"/>
+          <w:szCs w:val="28"/>
+        </w:rPr>
+      </w:pPr>
+    </w:p>
+    <w:p>
+      <w:pPr>
+        <w:spacing w:after="0"/>
+        <w:rPr>
+          <w:b/>
+          <w:sz w:val="28"/>
+          <w:szCs w:val="28"/>
+        </w:rPr>
+      </w:pPr>
+      <w:r>
+        <w:rPr>
+          <w:b/>
+          <w:sz w:val="28"/>
+          <w:szCs w:val="28"/>
+        </w:rPr>
+        <w:t>3</w:t>
+      </w:r>
+      <w:r>
+        <w:rPr>
+          <w:b/>
+          <w:sz w:val="28"/>
+          <w:szCs w:val="28"/>
+        </w:rPr>
+        <w:t xml:space="preserve">. Imputation </w:t>
       </w:r>
     </w:p>
     <w:p>
@@ -4807,7 +5315,14 @@
         <w:rPr>
           <w:bCs/>
         </w:rPr>
-        <w:t xml:space="preserve"> targeting (Address</w:t>
+        <w:t xml:space="preserve"> targeting (</w:t>
+      </w:r>
+      <w:proofErr w:type="spellStart"/>
+      <w:r>
+        <w:rPr>
+          <w:bCs/>
+        </w:rPr>
+        <w:t>Address</w:t>
       </w:r>
       <w:r>
         <w:rPr>
@@ -4815,6 +5330,7 @@
         </w:rPr>
         <w:t>Region</w:t>
       </w:r>
+      <w:proofErr w:type="spellEnd"/>
       <w:r>
         <w:rPr>
           <w:bCs/>
@@ -4855,7 +5371,21 @@
         <w:rPr>
           <w:bCs/>
         </w:rPr>
-        <w:t xml:space="preserve"> (no NaN or nulls) as our total dataset</w:t>
+        <w:t xml:space="preserve"> (no </w:t>
+      </w:r>
+      <w:proofErr w:type="spellStart"/>
+      <w:r>
+        <w:rPr>
+          <w:bCs/>
+        </w:rPr>
+        <w:t>NaN</w:t>
+      </w:r>
+      <w:proofErr w:type="spellEnd"/>
+      <w:r>
+        <w:rPr>
+          <w:bCs/>
+        </w:rPr>
+        <w:t xml:space="preserve"> or nulls) as our total dataset</w:t>
       </w:r>
       <w:r>
         <w:rPr>
@@ -5078,6 +5608,7 @@
         <w:rPr>
           <w:noProof/>
         </w:rPr>
+        <w:lastRenderedPageBreak/>
         <w:drawing>
           <wp:inline distT="0" distB="0" distL="0" distR="0" wp14:anchorId="7B5AEA22" wp14:editId="7F9AABD2">
             <wp:extent cx="2642235" cy="2085975"/>
@@ -5852,13 +6383,25 @@
         <w:spacing w:after="0"/>
         <w:rPr>
           <w:b/>
-        </w:rPr>
-      </w:pPr>
-      <w:r>
-        <w:rPr>
-          <w:b/>
-        </w:rPr>
-        <w:t>2. Encoding</w:t>
+          <w:sz w:val="28"/>
+          <w:szCs w:val="28"/>
+        </w:rPr>
+      </w:pPr>
+      <w:r>
+        <w:rPr>
+          <w:b/>
+          <w:sz w:val="28"/>
+          <w:szCs w:val="28"/>
+        </w:rPr>
+        <w:t>4</w:t>
+      </w:r>
+      <w:r>
+        <w:rPr>
+          <w:b/>
+          <w:sz w:val="28"/>
+          <w:szCs w:val="28"/>
+        </w:rPr>
+        <w:t>. Encoding</w:t>
       </w:r>
     </w:p>
     <w:p>
@@ -5901,14 +6444,34 @@
       <w:pPr>
         <w:spacing w:after="0"/>
         <w:rPr>
-          <w:bCs/>
-        </w:rPr>
-      </w:pPr>
-      <w:r>
-        <w:rPr>
-          <w:bCs/>
-        </w:rPr>
-        <w:t>Ordinal/Label Encoding:</w:t>
+          <w:b/>
+        </w:rPr>
+      </w:pPr>
+      <w:r>
+        <w:rPr>
+          <w:b/>
+        </w:rPr>
+        <w:t>(</w:t>
+      </w:r>
+      <w:proofErr w:type="spellStart"/>
+      <w:r>
+        <w:rPr>
+          <w:b/>
+        </w:rPr>
+        <w:t>i</w:t>
+      </w:r>
+      <w:proofErr w:type="spellEnd"/>
+      <w:r>
+        <w:rPr>
+          <w:b/>
+        </w:rPr>
+        <w:t xml:space="preserve">) </w:t>
+      </w:r>
+      <w:r>
+        <w:rPr>
+          <w:b/>
+        </w:rPr>
+        <w:t>Ordinal Encoding:</w:t>
       </w:r>
     </w:p>
     <w:p>
@@ -6083,7 +6646,21 @@
         <w:rPr>
           <w:bCs/>
         </w:rPr>
-        <w:t>using the Ordinal Encoder from sk learn preprocessing library and fitting it to our target variables (</w:t>
+        <w:t xml:space="preserve">using the Ordinal Encoder from </w:t>
+      </w:r>
+      <w:proofErr w:type="spellStart"/>
+      <w:r>
+        <w:rPr>
+          <w:bCs/>
+        </w:rPr>
+        <w:t>sk</w:t>
+      </w:r>
+      <w:proofErr w:type="spellEnd"/>
+      <w:r>
+        <w:rPr>
+          <w:bCs/>
+        </w:rPr>
+        <w:t xml:space="preserve"> learn preprocessing library and fitting it to our target variables (</w:t>
       </w:r>
       <w:r>
         <w:rPr>
@@ -6263,6 +6840,12 @@
         <w:rPr>
           <w:b/>
         </w:rPr>
+        <w:t xml:space="preserve">(ii) </w:t>
+      </w:r>
+      <w:r>
+        <w:rPr>
+          <w:b/>
+        </w:rPr>
         <w:t xml:space="preserve">One Hot Encoding: </w:t>
       </w:r>
     </w:p>
@@ -6537,11 +7120,19 @@
         <w:lastRenderedPageBreak/>
         <w:t>Once this has been done, we will then have to convert these True/False values into their binary representatives 1 and 0. We can do that by using the Pandas ‘</w:t>
       </w:r>
-      <w:r>
-        <w:rPr>
-          <w:bCs/>
-        </w:rPr>
-        <w:t>astype(int)</w:t>
+      <w:proofErr w:type="spellStart"/>
+      <w:r>
+        <w:rPr>
+          <w:bCs/>
+        </w:rPr>
+        <w:t>astype</w:t>
+      </w:r>
+      <w:proofErr w:type="spellEnd"/>
+      <w:r>
+        <w:rPr>
+          <w:bCs/>
+        </w:rPr>
+        <w:t>(int)</w:t>
       </w:r>
       <w:r>
         <w:rPr>
@@ -6737,7 +7328,21 @@
         <w:rPr>
           <w:bCs/>
         </w:rPr>
-        <w:t xml:space="preserve">As we have used OHE to encode our data, we can scale our data afterwards without any negative side affects </w:t>
+        <w:t xml:space="preserve">As we have used OHE to encode our data, we can scale our data afterwards without any negative </w:t>
+      </w:r>
+      <w:proofErr w:type="spellStart"/>
+      <w:r>
+        <w:rPr>
+          <w:bCs/>
+        </w:rPr>
+        <w:t>side affects</w:t>
+      </w:r>
+      <w:proofErr w:type="spellEnd"/>
+      <w:r>
+        <w:rPr>
+          <w:bCs/>
+        </w:rPr>
+        <w:t xml:space="preserve"> </w:t>
       </w:r>
       <w:proofErr w:type="gramStart"/>
       <w:r>
@@ -6769,102 +7374,807 @@
           <w:bCs/>
         </w:rPr>
       </w:pPr>
-    </w:p>
-    <w:p>
-      <w:pPr>
-        <w:spacing w:after="0"/>
-        <w:rPr>
-          <w:bCs/>
-        </w:rPr>
-      </w:pPr>
-    </w:p>
-    <w:p>
-      <w:pPr>
-        <w:spacing w:after="0"/>
-        <w:rPr>
-          <w:b/>
-        </w:rPr>
-      </w:pPr>
-      <w:r>
-        <w:rPr>
-          <w:b/>
-        </w:rPr>
-        <w:t>4. Feature creation</w:t>
-      </w:r>
-    </w:p>
-    <w:p>
-      <w:pPr>
-        <w:spacing w:after="0"/>
-        <w:rPr>
-          <w:bCs/>
-        </w:rPr>
-      </w:pPr>
-    </w:p>
-    <w:p>
-      <w:pPr>
-        <w:spacing w:after="0"/>
-        <w:rPr>
-          <w:bCs/>
-        </w:rPr>
-      </w:pPr>
-      <w:r>
-        <w:rPr>
-          <w:bCs/>
-        </w:rPr>
-        <w:t>As mentioned above, several data sets have been combined to create the dataset that is being used. Within that, we have also created new features from the data sets that have been used</w:t>
-      </w:r>
-      <w:r>
-        <w:rPr>
-          <w:bCs/>
-        </w:rPr>
-        <w:t>.</w:t>
-      </w:r>
-    </w:p>
-    <w:p>
-      <w:pPr>
-        <w:spacing w:after="0"/>
-        <w:rPr>
-          <w:bCs/>
-        </w:rPr>
-      </w:pPr>
-    </w:p>
-    <w:p>
-      <w:pPr>
-        <w:spacing w:after="0"/>
-        <w:rPr>
-          <w:bCs/>
-        </w:rPr>
-      </w:pPr>
-      <w:r>
-        <w:rPr>
-          <w:bCs/>
-        </w:rPr>
-        <w:t>5. Feature Selection</w:t>
-      </w:r>
-    </w:p>
-    <w:p>
-      <w:pPr>
-        <w:spacing w:after="0"/>
-        <w:rPr>
-          <w:b/>
-        </w:rPr>
-      </w:pPr>
-    </w:p>
-    <w:p>
-      <w:pPr>
-        <w:spacing w:after="0"/>
-        <w:rPr>
-          <w:bCs/>
-        </w:rPr>
-      </w:pPr>
-    </w:p>
-    <w:p>
-      <w:pPr>
-        <w:spacing w:after="0"/>
-        <w:rPr>
-          <w:bCs/>
-        </w:rPr>
-      </w:pPr>
+      <w:r>
+        <w:rPr>
+          <w:bCs/>
+        </w:rPr>
+        <w:t xml:space="preserve">Now we need to </w:t>
+      </w:r>
+      <w:r>
+        <w:rPr>
+          <w:bCs/>
+        </w:rPr>
+        <w:t>assess</w:t>
+      </w:r>
+      <w:r>
+        <w:rPr>
+          <w:bCs/>
+        </w:rPr>
+        <w:t xml:space="preserve"> our data to </w:t>
+      </w:r>
+      <w:r>
+        <w:rPr>
+          <w:bCs/>
+        </w:rPr>
+        <w:t xml:space="preserve">identify </w:t>
+      </w:r>
+      <w:r>
+        <w:rPr>
+          <w:bCs/>
+        </w:rPr>
+        <w:t>if any</w:t>
+      </w:r>
+      <w:r>
+        <w:rPr>
+          <w:bCs/>
+        </w:rPr>
+        <w:t xml:space="preserve"> scaling might be needed</w:t>
+      </w:r>
+      <w:r>
+        <w:rPr>
+          <w:bCs/>
+        </w:rPr>
+        <w:t xml:space="preserve">, we can do this by looking at the </w:t>
+      </w:r>
+      <w:r>
+        <w:rPr>
+          <w:bCs/>
+        </w:rPr>
+        <w:t>central tendencies</w:t>
+      </w:r>
+      <w:r>
+        <w:rPr>
+          <w:bCs/>
+        </w:rPr>
+        <w:t xml:space="preserve"> </w:t>
+      </w:r>
+      <w:r>
+        <w:rPr>
+          <w:bCs/>
+        </w:rPr>
+        <w:t xml:space="preserve">of </w:t>
+      </w:r>
+      <w:r>
+        <w:rPr>
+          <w:bCs/>
+        </w:rPr>
+        <w:t xml:space="preserve">our </w:t>
+      </w:r>
+      <w:r>
+        <w:rPr>
+          <w:bCs/>
+        </w:rPr>
+        <w:t>features</w:t>
+      </w:r>
+      <w:r>
+        <w:rPr>
+          <w:bCs/>
+        </w:rPr>
+        <w:t xml:space="preserve">. </w:t>
+      </w:r>
+    </w:p>
+    <w:p>
+      <w:pPr>
+        <w:spacing w:after="0"/>
+        <w:rPr>
+          <w:bCs/>
+        </w:rPr>
+      </w:pPr>
+    </w:p>
+    <w:p>
+      <w:pPr>
+        <w:spacing w:after="0"/>
+        <w:rPr>
+          <w:bCs/>
+        </w:rPr>
+      </w:pPr>
+      <w:r>
+        <w:rPr>
+          <w:noProof/>
+        </w:rPr>
+        <w:drawing>
+          <wp:inline distT="0" distB="0" distL="0" distR="0" wp14:anchorId="1A5BA799" wp14:editId="46DB2FE6">
+            <wp:extent cx="5731510" cy="2068195"/>
+            <wp:effectExtent l="0" t="0" r="2540" b="8255"/>
+            <wp:docPr id="1943079006" name="Picture 1" descr="A table with numbers and text&#10;&#10;Description automatically generated"/>
+            <wp:cNvGraphicFramePr>
+              <a:graphicFrameLocks xmlns:a="http://schemas.openxmlformats.org/drawingml/2006/main" noChangeAspect="1"/>
+            </wp:cNvGraphicFramePr>
+            <a:graphic xmlns:a="http://schemas.openxmlformats.org/drawingml/2006/main">
+              <a:graphicData uri="http://schemas.openxmlformats.org/drawingml/2006/picture">
+                <pic:pic xmlns:pic="http://schemas.openxmlformats.org/drawingml/2006/picture">
+                  <pic:nvPicPr>
+                    <pic:cNvPr id="1943079006" name="Picture 1" descr="A table with numbers and text&#10;&#10;Description automatically generated"/>
+                    <pic:cNvPicPr/>
+                  </pic:nvPicPr>
+                  <pic:blipFill>
+                    <a:blip r:embed="rId46"/>
+                    <a:stretch>
+                      <a:fillRect/>
+                    </a:stretch>
+                  </pic:blipFill>
+                  <pic:spPr>
+                    <a:xfrm>
+                      <a:off x="0" y="0"/>
+                      <a:ext cx="5731510" cy="2068195"/>
+                    </a:xfrm>
+                    <a:prstGeom prst="rect">
+                      <a:avLst/>
+                    </a:prstGeom>
+                  </pic:spPr>
+                </pic:pic>
+              </a:graphicData>
+            </a:graphic>
+          </wp:inline>
+        </w:drawing>
+      </w:r>
+    </w:p>
+    <w:p>
+      <w:pPr>
+        <w:spacing w:after="0"/>
+        <w:rPr>
+          <w:bCs/>
+        </w:rPr>
+      </w:pPr>
+    </w:p>
+    <w:p>
+      <w:pPr>
+        <w:spacing w:after="0"/>
+        <w:rPr>
+          <w:b/>
+        </w:rPr>
+      </w:pPr>
+      <w:r>
+        <w:rPr>
+          <w:b/>
+          <w:bCs/>
+          <w:sz w:val="20"/>
+          <w:szCs w:val="20"/>
+        </w:rPr>
+        <w:t xml:space="preserve">(Figure </w:t>
+      </w:r>
+      <w:r>
+        <w:rPr>
+          <w:b/>
+          <w:bCs/>
+          <w:sz w:val="20"/>
+          <w:szCs w:val="20"/>
+        </w:rPr>
+        <w:t>19</w:t>
+      </w:r>
+      <w:r>
+        <w:rPr>
+          <w:b/>
+          <w:bCs/>
+          <w:sz w:val="20"/>
+          <w:szCs w:val="20"/>
+        </w:rPr>
+        <w:t>)</w:t>
+      </w:r>
+    </w:p>
+    <w:p>
+      <w:pPr>
+        <w:spacing w:after="0"/>
+        <w:rPr>
+          <w:bCs/>
+        </w:rPr>
+      </w:pPr>
+      <w:r>
+        <w:rPr>
+          <w:bCs/>
+        </w:rPr>
+        <w:lastRenderedPageBreak/>
+        <w:t xml:space="preserve">From the above (figure 31) we can see that </w:t>
+      </w:r>
+      <w:r>
+        <w:rPr>
+          <w:bCs/>
+        </w:rPr>
+        <w:t xml:space="preserve">the six features that we </w:t>
+      </w:r>
+      <w:r>
+        <w:rPr>
+          <w:bCs/>
+        </w:rPr>
+        <w:t xml:space="preserve">are looking at, </w:t>
+      </w:r>
+      <w:r>
+        <w:rPr>
+          <w:bCs/>
+        </w:rPr>
+        <w:t xml:space="preserve">only </w:t>
+      </w:r>
+      <w:r>
+        <w:rPr>
+          <w:bCs/>
+        </w:rPr>
+        <w:t>‘</w:t>
+      </w:r>
+      <w:r>
+        <w:rPr>
+          <w:bCs/>
+        </w:rPr>
+        <w:t>Disposable Income (pp)</w:t>
+      </w:r>
+      <w:r>
+        <w:rPr>
+          <w:bCs/>
+        </w:rPr>
+        <w:t>’</w:t>
+      </w:r>
+      <w:r>
+        <w:rPr>
+          <w:bCs/>
+        </w:rPr>
+        <w:t xml:space="preserve"> has a mean that is close to the 50%</w:t>
+      </w:r>
+      <w:r>
+        <w:rPr>
+          <w:bCs/>
+        </w:rPr>
+        <w:t xml:space="preserve"> percentile mark </w:t>
+      </w:r>
+      <w:r>
+        <w:rPr>
+          <w:bCs/>
+        </w:rPr>
+        <w:t xml:space="preserve">which indicates that it is </w:t>
+      </w:r>
+      <w:r>
+        <w:rPr>
+          <w:bCs/>
+        </w:rPr>
+        <w:t xml:space="preserve">likely </w:t>
+      </w:r>
+      <w:r>
+        <w:rPr>
+          <w:bCs/>
+        </w:rPr>
+        <w:t>normally</w:t>
+      </w:r>
+      <w:r>
+        <w:rPr>
+          <w:bCs/>
+        </w:rPr>
+        <w:t xml:space="preserve"> distributed. The other five</w:t>
+      </w:r>
+      <w:r>
+        <w:rPr>
+          <w:bCs/>
+        </w:rPr>
+        <w:t xml:space="preserve"> features all have some degree of variance and as such, are likely skewed and not normally distributed. We can remind ourselves of the distribution to prove this –</w:t>
+      </w:r>
+    </w:p>
+    <w:p>
+      <w:pPr>
+        <w:spacing w:after="0"/>
+        <w:rPr>
+          <w:bCs/>
+        </w:rPr>
+      </w:pPr>
+    </w:p>
+    <w:p>
+      <w:pPr>
+        <w:spacing w:after="0"/>
+        <w:rPr>
+          <w:bCs/>
+        </w:rPr>
+      </w:pPr>
+      <w:r>
+        <w:rPr>
+          <w:noProof/>
+        </w:rPr>
+        <w:drawing>
+          <wp:inline distT="0" distB="0" distL="0" distR="0" wp14:anchorId="069D7870" wp14:editId="79B2A37D">
+            <wp:extent cx="5731510" cy="3822700"/>
+            <wp:effectExtent l="0" t="0" r="2540" b="6350"/>
+            <wp:docPr id="1339181768" name="Picture 1" descr="A group of blue and white graphs&#10;&#10;Description automatically generated"/>
+            <wp:cNvGraphicFramePr>
+              <a:graphicFrameLocks xmlns:a="http://schemas.openxmlformats.org/drawingml/2006/main" noChangeAspect="1"/>
+            </wp:cNvGraphicFramePr>
+            <a:graphic xmlns:a="http://schemas.openxmlformats.org/drawingml/2006/main">
+              <a:graphicData uri="http://schemas.openxmlformats.org/drawingml/2006/picture">
+                <pic:pic xmlns:pic="http://schemas.openxmlformats.org/drawingml/2006/picture">
+                  <pic:nvPicPr>
+                    <pic:cNvPr id="1339181768" name="Picture 1" descr="A group of blue and white graphs&#10;&#10;Description automatically generated"/>
+                    <pic:cNvPicPr/>
+                  </pic:nvPicPr>
+                  <pic:blipFill>
+                    <a:blip r:embed="rId47"/>
+                    <a:stretch>
+                      <a:fillRect/>
+                    </a:stretch>
+                  </pic:blipFill>
+                  <pic:spPr>
+                    <a:xfrm>
+                      <a:off x="0" y="0"/>
+                      <a:ext cx="5731510" cy="3822700"/>
+                    </a:xfrm>
+                    <a:prstGeom prst="rect">
+                      <a:avLst/>
+                    </a:prstGeom>
+                  </pic:spPr>
+                </pic:pic>
+              </a:graphicData>
+            </a:graphic>
+          </wp:inline>
+        </w:drawing>
+      </w:r>
+      <w:r>
+        <w:rPr>
+          <w:bCs/>
+        </w:rPr>
+        <w:t xml:space="preserve"> </w:t>
+      </w:r>
+    </w:p>
+    <w:p>
+      <w:pPr>
+        <w:spacing w:after="0"/>
+        <w:rPr>
+          <w:b/>
+        </w:rPr>
+      </w:pPr>
+      <w:r>
+        <w:rPr>
+          <w:b/>
+          <w:bCs/>
+          <w:sz w:val="20"/>
+          <w:szCs w:val="20"/>
+        </w:rPr>
+        <w:t xml:space="preserve">(Figure </w:t>
+      </w:r>
+      <w:r>
+        <w:rPr>
+          <w:b/>
+          <w:bCs/>
+          <w:sz w:val="20"/>
+          <w:szCs w:val="20"/>
+        </w:rPr>
+        <w:t>19</w:t>
+      </w:r>
+      <w:r>
+        <w:rPr>
+          <w:b/>
+          <w:bCs/>
+          <w:sz w:val="20"/>
+          <w:szCs w:val="20"/>
+        </w:rPr>
+        <w:t>)</w:t>
+      </w:r>
+    </w:p>
+    <w:p>
+      <w:pPr>
+        <w:spacing w:after="0"/>
+        <w:rPr>
+          <w:bCs/>
+        </w:rPr>
+      </w:pPr>
+    </w:p>
+    <w:p>
+      <w:pPr>
+        <w:spacing w:after="0"/>
+        <w:rPr>
+          <w:b/>
+        </w:rPr>
+      </w:pPr>
+      <w:r>
+        <w:rPr>
+          <w:b/>
+        </w:rPr>
+        <w:t>Standard Scaler:</w:t>
+      </w:r>
+    </w:p>
+    <w:p>
+      <w:pPr>
+        <w:spacing w:after="0"/>
+        <w:rPr>
+          <w:bCs/>
+        </w:rPr>
+      </w:pPr>
+      <w:r>
+        <w:rPr>
+          <w:bCs/>
+        </w:rPr>
+        <w:t>In the first case, we will take our feature that displays normal distributio</w:t>
+      </w:r>
+      <w:r>
+        <w:rPr>
+          <w:bCs/>
+        </w:rPr>
+        <w:t>n ‘</w:t>
+      </w:r>
+      <w:r>
+        <w:rPr>
+          <w:bCs/>
+        </w:rPr>
+        <w:t>Disposable Income (pp)</w:t>
+      </w:r>
+      <w:r>
+        <w:rPr>
+          <w:bCs/>
+        </w:rPr>
+        <w:t>’</w:t>
+      </w:r>
+      <w:r>
+        <w:rPr>
+          <w:bCs/>
+        </w:rPr>
+        <w:t xml:space="preserve">, and apply the </w:t>
+      </w:r>
+      <w:proofErr w:type="spellStart"/>
+      <w:r>
+        <w:rPr>
+          <w:bCs/>
+        </w:rPr>
+        <w:t>SkLearn</w:t>
+      </w:r>
+      <w:proofErr w:type="spellEnd"/>
+      <w:r>
+        <w:rPr>
+          <w:bCs/>
+        </w:rPr>
+        <w:t xml:space="preserve"> Preprocessing Standard Scaler to it to create a new feature in our </w:t>
+      </w:r>
+      <w:proofErr w:type="spellStart"/>
+      <w:r>
+        <w:rPr>
+          <w:bCs/>
+        </w:rPr>
+        <w:t>dataframe</w:t>
+      </w:r>
+      <w:proofErr w:type="spellEnd"/>
+      <w:r>
+        <w:rPr>
+          <w:bCs/>
+        </w:rPr>
+        <w:t xml:space="preserve"> called ‘</w:t>
+      </w:r>
+      <w:proofErr w:type="spellStart"/>
+      <w:r>
+        <w:rPr>
+          <w:bCs/>
+        </w:rPr>
+        <w:t>Dis_Income_</w:t>
+      </w:r>
+      <w:proofErr w:type="gramStart"/>
+      <w:r>
+        <w:rPr>
+          <w:bCs/>
+        </w:rPr>
+        <w:t>Stand</w:t>
+      </w:r>
+      <w:proofErr w:type="spellEnd"/>
+      <w:r>
+        <w:rPr>
+          <w:bCs/>
+        </w:rPr>
+        <w:t>’</w:t>
+      </w:r>
+      <w:proofErr w:type="gramEnd"/>
+    </w:p>
+    <w:p>
+      <w:pPr>
+        <w:spacing w:after="0"/>
+        <w:rPr>
+          <w:bCs/>
+        </w:rPr>
+      </w:pPr>
+    </w:p>
+    <w:p>
+      <w:pPr>
+        <w:spacing w:after="0"/>
+        <w:rPr>
+          <w:bCs/>
+        </w:rPr>
+      </w:pPr>
+      <w:r>
+        <w:rPr>
+          <w:bCs/>
+        </w:rPr>
+        <w:t>The standard scaler will centre the new mean of the data at 0 and apply a standard deviation of 1.</w:t>
+      </w:r>
+    </w:p>
+    <w:p>
+      <w:pPr>
+        <w:spacing w:after="0"/>
+        <w:rPr>
+          <w:bCs/>
+        </w:rPr>
+      </w:pPr>
+    </w:p>
+    <w:p>
+      <w:pPr>
+        <w:spacing w:after="0"/>
+        <w:rPr>
+          <w:b/>
+        </w:rPr>
+      </w:pPr>
+      <w:proofErr w:type="spellStart"/>
+      <w:r>
+        <w:rPr>
+          <w:b/>
+        </w:rPr>
+        <w:t>MinMax</w:t>
+      </w:r>
+      <w:proofErr w:type="spellEnd"/>
+      <w:r>
+        <w:rPr>
+          <w:b/>
+        </w:rPr>
+        <w:t xml:space="preserve"> Scaler: </w:t>
+      </w:r>
+    </w:p>
+    <w:p>
+      <w:pPr>
+        <w:spacing w:after="0"/>
+        <w:rPr>
+          <w:bCs/>
+        </w:rPr>
+      </w:pPr>
+      <w:r>
+        <w:rPr>
+          <w:bCs/>
+        </w:rPr>
+        <w:t>Then for our remaining five features (</w:t>
+      </w:r>
+      <w:r>
+        <w:rPr>
+          <w:bCs/>
+        </w:rPr>
+        <w:t>Household Income (million EUR)</w:t>
+      </w:r>
+      <w:r>
+        <w:rPr>
+          <w:bCs/>
+        </w:rPr>
+        <w:t xml:space="preserve">, </w:t>
+      </w:r>
+      <w:r>
+        <w:rPr>
+          <w:bCs/>
+        </w:rPr>
+        <w:t>Persons at Work (%)</w:t>
+      </w:r>
+      <w:r>
+        <w:rPr>
+          <w:bCs/>
+        </w:rPr>
+        <w:t xml:space="preserve">, </w:t>
+      </w:r>
+      <w:r>
+        <w:rPr>
+          <w:bCs/>
+        </w:rPr>
+        <w:t>Disposable Income (pp)</w:t>
+      </w:r>
+      <w:r>
+        <w:rPr>
+          <w:bCs/>
+        </w:rPr>
+        <w:t xml:space="preserve">, </w:t>
+      </w:r>
+      <w:r>
+        <w:rPr>
+          <w:bCs/>
+        </w:rPr>
+        <w:t>Total Activities</w:t>
+      </w:r>
+      <w:r>
+        <w:rPr>
+          <w:bCs/>
+        </w:rPr>
+        <w:t xml:space="preserve">, </w:t>
+      </w:r>
+      <w:r>
+        <w:rPr>
+          <w:bCs/>
+        </w:rPr>
+        <w:t>Total Accommodation</w:t>
+      </w:r>
+      <w:r>
+        <w:rPr>
+          <w:bCs/>
+        </w:rPr>
+        <w:t xml:space="preserve">, </w:t>
+      </w:r>
+      <w:r>
+        <w:rPr>
+          <w:bCs/>
+        </w:rPr>
+        <w:t>Total Attractions</w:t>
+      </w:r>
+      <w:r>
+        <w:rPr>
+          <w:bCs/>
+        </w:rPr>
+        <w:t xml:space="preserve">) that have high levels of rightward skew, we will apply the </w:t>
+      </w:r>
+      <w:proofErr w:type="spellStart"/>
+      <w:r>
+        <w:rPr>
+          <w:bCs/>
+        </w:rPr>
+        <w:t>MinMax</w:t>
+      </w:r>
+      <w:proofErr w:type="spellEnd"/>
+      <w:r>
+        <w:rPr>
+          <w:bCs/>
+        </w:rPr>
+        <w:t xml:space="preserve"> scaler to create new corresponding features for each of these. </w:t>
+      </w:r>
+    </w:p>
+    <w:p>
+      <w:pPr>
+        <w:spacing w:after="0"/>
+        <w:rPr>
+          <w:bCs/>
+        </w:rPr>
+      </w:pPr>
+    </w:p>
+    <w:p>
+      <w:pPr>
+        <w:spacing w:after="0"/>
+        <w:rPr>
+          <w:bCs/>
+        </w:rPr>
+      </w:pPr>
+      <w:r>
+        <w:rPr>
+          <w:bCs/>
+        </w:rPr>
+        <w:lastRenderedPageBreak/>
+        <w:t xml:space="preserve">This will map a new range of values to our features based on 0 being the lowest value in the range and 1 being the highest. </w:t>
+      </w:r>
+    </w:p>
+    <w:p>
+      <w:pPr>
+        <w:spacing w:after="0"/>
+        <w:rPr>
+          <w:bCs/>
+        </w:rPr>
+      </w:pPr>
+    </w:p>
+    <w:p>
+      <w:pPr>
+        <w:spacing w:after="0"/>
+        <w:rPr>
+          <w:bCs/>
+        </w:rPr>
+      </w:pPr>
+      <w:r>
+        <w:rPr>
+          <w:bCs/>
+        </w:rPr>
+        <w:t>When our data has been transformed it will look like this –</w:t>
+      </w:r>
+    </w:p>
+    <w:p>
+      <w:pPr>
+        <w:spacing w:after="0"/>
+        <w:rPr>
+          <w:bCs/>
+        </w:rPr>
+      </w:pPr>
+    </w:p>
+    <w:p>
+      <w:pPr>
+        <w:spacing w:after="0"/>
+        <w:rPr>
+          <w:bCs/>
+        </w:rPr>
+      </w:pPr>
+      <w:r>
+        <w:rPr>
+          <w:noProof/>
+        </w:rPr>
+        <w:drawing>
+          <wp:inline distT="0" distB="0" distL="0" distR="0" wp14:anchorId="6E000638" wp14:editId="7A8B9CD1">
+            <wp:extent cx="5731510" cy="1320800"/>
+            <wp:effectExtent l="0" t="0" r="2540" b="0"/>
+            <wp:docPr id="945711135" name="Picture 1" descr="A screenshot of a computer&#10;&#10;Description automatically generated"/>
+            <wp:cNvGraphicFramePr>
+              <a:graphicFrameLocks xmlns:a="http://schemas.openxmlformats.org/drawingml/2006/main" noChangeAspect="1"/>
+            </wp:cNvGraphicFramePr>
+            <a:graphic xmlns:a="http://schemas.openxmlformats.org/drawingml/2006/main">
+              <a:graphicData uri="http://schemas.openxmlformats.org/drawingml/2006/picture">
+                <pic:pic xmlns:pic="http://schemas.openxmlformats.org/drawingml/2006/picture">
+                  <pic:nvPicPr>
+                    <pic:cNvPr id="945711135" name="Picture 1" descr="A screenshot of a computer&#10;&#10;Description automatically generated"/>
+                    <pic:cNvPicPr/>
+                  </pic:nvPicPr>
+                  <pic:blipFill>
+                    <a:blip r:embed="rId48"/>
+                    <a:stretch>
+                      <a:fillRect/>
+                    </a:stretch>
+                  </pic:blipFill>
+                  <pic:spPr>
+                    <a:xfrm>
+                      <a:off x="0" y="0"/>
+                      <a:ext cx="5731510" cy="1320800"/>
+                    </a:xfrm>
+                    <a:prstGeom prst="rect">
+                      <a:avLst/>
+                    </a:prstGeom>
+                  </pic:spPr>
+                </pic:pic>
+              </a:graphicData>
+            </a:graphic>
+          </wp:inline>
+        </w:drawing>
+      </w:r>
+    </w:p>
+    <w:p>
+      <w:pPr>
+        <w:spacing w:after="0"/>
+        <w:rPr>
+          <w:b/>
+        </w:rPr>
+      </w:pPr>
+      <w:r>
+        <w:rPr>
+          <w:b/>
+          <w:bCs/>
+          <w:sz w:val="20"/>
+          <w:szCs w:val="20"/>
+        </w:rPr>
+        <w:t xml:space="preserve">(Figure </w:t>
+      </w:r>
+      <w:r>
+        <w:rPr>
+          <w:b/>
+          <w:bCs/>
+          <w:sz w:val="20"/>
+          <w:szCs w:val="20"/>
+        </w:rPr>
+        <w:t>19</w:t>
+      </w:r>
+      <w:r>
+        <w:rPr>
+          <w:b/>
+          <w:bCs/>
+          <w:sz w:val="20"/>
+          <w:szCs w:val="20"/>
+        </w:rPr>
+        <w:t>)</w:t>
+      </w:r>
+    </w:p>
+    <w:p>
+      <w:pPr>
+        <w:spacing w:after="0"/>
+        <w:rPr>
+          <w:bCs/>
+        </w:rPr>
+      </w:pPr>
+    </w:p>
+    <w:p>
+      <w:pPr>
+        <w:spacing w:after="0"/>
+        <w:rPr>
+          <w:bCs/>
+        </w:rPr>
+      </w:pPr>
+    </w:p>
+    <w:p>
+      <w:pPr>
+        <w:spacing w:after="0"/>
+        <w:rPr>
+          <w:bCs/>
+        </w:rPr>
+      </w:pPr>
+      <w:r>
+        <w:rPr>
+          <w:bCs/>
+        </w:rPr>
+        <w:t xml:space="preserve">Although the visual distribution of values will remain the same, we have reduced the dimension of range between our values so that they are in a scale that has a closer proportionality to each other. </w:t>
+      </w:r>
+      <w:r>
+        <w:rPr>
+          <w:bCs/>
+        </w:rPr>
+        <w:t xml:space="preserve">Our data is now in a form that it can be used for Machine Learning. </w:t>
+      </w:r>
     </w:p>
     <w:p>
       <w:pPr>
@@ -6897,7 +8207,6 @@
           <w:sz w:val="32"/>
           <w:szCs w:val="32"/>
         </w:rPr>
-        <w:lastRenderedPageBreak/>
         <w:t xml:space="preserve">3. Insight through Visualisation </w:t>
       </w:r>
     </w:p>
@@ -6970,6 +8279,126 @@
       <w:pPr>
         <w:spacing w:after="0"/>
         <w:rPr>
+          <w:bCs/>
+        </w:rPr>
+      </w:pPr>
+      <w:r>
+        <w:rPr>
+          <w:bCs/>
+        </w:rPr>
+        <w:t xml:space="preserve">Through the process of exploratory data analysis and data preprocessing, several </w:t>
+      </w:r>
+      <w:r>
+        <w:rPr>
+          <w:bCs/>
+        </w:rPr>
+        <w:t>key insights that have been gained</w:t>
+      </w:r>
+      <w:r>
+        <w:rPr>
+          <w:bCs/>
+        </w:rPr>
+        <w:t xml:space="preserve">. These have been documented along the way, but below are the ones that have </w:t>
+      </w:r>
+      <w:r>
+        <w:rPr>
+          <w:bCs/>
+        </w:rPr>
+        <w:t>particular significance or illustrate meaningful insights.</w:t>
+      </w:r>
+    </w:p>
+    <w:p>
+      <w:pPr>
+        <w:spacing w:after="0"/>
+        <w:rPr>
+          <w:bCs/>
+        </w:rPr>
+      </w:pPr>
+    </w:p>
+    <w:p>
+      <w:pPr>
+        <w:spacing w:after="0"/>
+        <w:rPr>
+          <w:bCs/>
+        </w:rPr>
+      </w:pPr>
+    </w:p>
+    <w:p>
+      <w:pPr>
+        <w:spacing w:after="0"/>
+        <w:rPr>
+          <w:b/>
+        </w:rPr>
+      </w:pPr>
+    </w:p>
+    <w:p>
+      <w:pPr>
+        <w:spacing w:after="0"/>
+        <w:rPr>
+          <w:b/>
+        </w:rPr>
+      </w:pPr>
+    </w:p>
+    <w:p>
+      <w:pPr>
+        <w:spacing w:after="0"/>
+        <w:rPr>
+          <w:b/>
+        </w:rPr>
+      </w:pPr>
+    </w:p>
+    <w:p>
+      <w:pPr>
+        <w:spacing w:after="0"/>
+        <w:rPr>
+          <w:b/>
+        </w:rPr>
+      </w:pPr>
+    </w:p>
+    <w:p>
+      <w:pPr>
+        <w:spacing w:after="0"/>
+        <w:rPr>
+          <w:b/>
+        </w:rPr>
+      </w:pPr>
+    </w:p>
+    <w:p>
+      <w:pPr>
+        <w:spacing w:after="0"/>
+        <w:rPr>
+          <w:b/>
+        </w:rPr>
+      </w:pPr>
+    </w:p>
+    <w:p>
+      <w:pPr>
+        <w:spacing w:after="0"/>
+        <w:rPr>
+          <w:b/>
+        </w:rPr>
+      </w:pPr>
+    </w:p>
+    <w:p>
+      <w:pPr>
+        <w:spacing w:after="0"/>
+        <w:rPr>
+          <w:b/>
+        </w:rPr>
+      </w:pPr>
+    </w:p>
+    <w:p>
+      <w:pPr>
+        <w:spacing w:after="0"/>
+        <w:rPr>
+          <w:b/>
+        </w:rPr>
+      </w:pPr>
+    </w:p>
+    <w:p>
+      <w:pPr>
+        <w:spacing w:after="0"/>
+        <w:rPr>
           <w:b/>
         </w:rPr>
       </w:pPr>
@@ -7037,6 +8466,408 @@
         </w:rPr>
         <w:t>[0-20]</w:t>
       </w:r>
+    </w:p>
+    <w:p>
+      <w:pPr>
+        <w:spacing w:after="300"/>
+        <w:rPr>
+          <w:b/>
+        </w:rPr>
+      </w:pPr>
+      <w:r>
+        <w:rPr>
+          <w:b/>
+        </w:rPr>
+        <w:t>Tufts Six principles</w:t>
+      </w:r>
+      <w:r>
+        <w:rPr>
+          <w:b/>
+        </w:rPr>
+        <w:t xml:space="preserve"> of </w:t>
+      </w:r>
+      <w:r>
+        <w:rPr>
+          <w:b/>
+        </w:rPr>
+        <w:t>graphical integrity</w:t>
+      </w:r>
+      <w:r>
+        <w:rPr>
+          <w:b/>
+        </w:rPr>
+        <w:t xml:space="preserve"> that </w:t>
+      </w:r>
+      <w:r>
+        <w:rPr>
+          <w:b/>
+        </w:rPr>
+        <w:t>have been</w:t>
+      </w:r>
+      <w:r>
+        <w:rPr>
+          <w:b/>
+        </w:rPr>
+        <w:t xml:space="preserve"> considered</w:t>
+      </w:r>
+      <w:r>
+        <w:rPr>
+          <w:b/>
+        </w:rPr>
+        <w:t xml:space="preserve"> and utilised</w:t>
+      </w:r>
+      <w:r>
+        <w:rPr>
+          <w:b/>
+        </w:rPr>
+        <w:t xml:space="preserve"> in th</w:t>
+      </w:r>
+      <w:r>
+        <w:rPr>
+          <w:b/>
+        </w:rPr>
+        <w:t>is</w:t>
+      </w:r>
+      <w:r>
+        <w:rPr>
+          <w:b/>
+        </w:rPr>
+        <w:t xml:space="preserve"> project </w:t>
+      </w:r>
+      <w:r>
+        <w:rPr>
+          <w:b/>
+        </w:rPr>
+        <w:t>are</w:t>
+      </w:r>
+      <w:r>
+        <w:rPr>
+          <w:b/>
+        </w:rPr>
+        <w:t xml:space="preserve"> – </w:t>
+      </w:r>
+    </w:p>
+    <w:p>
+      <w:pPr>
+        <w:spacing w:after="300"/>
+        <w:rPr>
+          <w:b/>
+        </w:rPr>
+      </w:pPr>
+    </w:p>
+    <w:p>
+      <w:pPr>
+        <w:spacing w:after="300"/>
+        <w:rPr>
+          <w:b/>
+        </w:rPr>
+      </w:pPr>
+      <w:r>
+        <w:rPr>
+          <w:b/>
+        </w:rPr>
+        <w:t>1.</w:t>
+      </w:r>
+      <w:r>
+        <w:rPr>
+          <w:b/>
+        </w:rPr>
+        <w:t xml:space="preserve"> </w:t>
+      </w:r>
+      <w:r>
+        <w:rPr>
+          <w:b/>
+        </w:rPr>
+        <w:t xml:space="preserve">The representation of numbers, as physically measured on </w:t>
+      </w:r>
+      <w:proofErr w:type="gramStart"/>
+      <w:r>
+        <w:rPr>
+          <w:b/>
+        </w:rPr>
+        <w:t>the  surface</w:t>
+      </w:r>
+      <w:proofErr w:type="gramEnd"/>
+      <w:r>
+        <w:rPr>
+          <w:b/>
+        </w:rPr>
+        <w:t xml:space="preserve"> of the graphic itself, should be directly proportional to  the numerical quantities measured.</w:t>
+      </w:r>
+    </w:p>
+    <w:p>
+      <w:pPr>
+        <w:spacing w:after="300"/>
+        <w:rPr>
+          <w:b/>
+        </w:rPr>
+      </w:pPr>
+      <w:r>
+        <w:rPr>
+          <w:b/>
+        </w:rPr>
+        <w:t xml:space="preserve">2. </w:t>
+      </w:r>
+      <w:r>
+        <w:rPr>
+          <w:b/>
+        </w:rPr>
+        <w:t xml:space="preserve">Clear, detailed, and thorough </w:t>
+      </w:r>
+      <w:proofErr w:type="spellStart"/>
+      <w:r>
+        <w:rPr>
+          <w:b/>
+        </w:rPr>
+        <w:t>labeling</w:t>
+      </w:r>
+      <w:proofErr w:type="spellEnd"/>
+      <w:r>
+        <w:rPr>
+          <w:b/>
+        </w:rPr>
+        <w:t xml:space="preserve"> should be used </w:t>
+      </w:r>
+      <w:proofErr w:type="gramStart"/>
+      <w:r>
+        <w:rPr>
+          <w:b/>
+        </w:rPr>
+        <w:t>to  defeat</w:t>
+      </w:r>
+      <w:proofErr w:type="gramEnd"/>
+      <w:r>
+        <w:rPr>
+          <w:b/>
+        </w:rPr>
+        <w:t xml:space="preserve"> graphical distortion and ambiguity. Write </w:t>
+      </w:r>
+      <w:proofErr w:type="gramStart"/>
+      <w:r>
+        <w:rPr>
+          <w:b/>
+        </w:rPr>
+        <w:t>out  explanations</w:t>
+      </w:r>
+      <w:proofErr w:type="gramEnd"/>
+      <w:r>
+        <w:rPr>
+          <w:b/>
+        </w:rPr>
+        <w:t xml:space="preserve"> of the data on the graphic itself. Label </w:t>
+      </w:r>
+      <w:proofErr w:type="gramStart"/>
+      <w:r>
+        <w:rPr>
+          <w:b/>
+        </w:rPr>
+        <w:t>important  events</w:t>
+      </w:r>
+      <w:proofErr w:type="gramEnd"/>
+      <w:r>
+        <w:rPr>
+          <w:b/>
+        </w:rPr>
+        <w:t xml:space="preserve"> in the data</w:t>
+      </w:r>
+    </w:p>
+    <w:p>
+      <w:pPr>
+        <w:spacing w:after="300"/>
+        <w:rPr>
+          <w:b/>
+        </w:rPr>
+      </w:pPr>
+      <w:r>
+        <w:rPr>
+          <w:b/>
+        </w:rPr>
+        <w:t>3.</w:t>
+      </w:r>
+      <w:r>
+        <w:rPr>
+          <w:b/>
+        </w:rPr>
+        <w:t xml:space="preserve"> </w:t>
+      </w:r>
+      <w:r>
+        <w:rPr>
+          <w:b/>
+        </w:rPr>
+        <w:t xml:space="preserve">Show </w:t>
+      </w:r>
+      <w:proofErr w:type="gramStart"/>
+      <w:r>
+        <w:rPr>
+          <w:b/>
+        </w:rPr>
+        <w:t>data  variation</w:t>
+      </w:r>
+      <w:proofErr w:type="gramEnd"/>
+      <w:r>
+        <w:rPr>
+          <w:b/>
+        </w:rPr>
+        <w:t>, not design variation</w:t>
+      </w:r>
+    </w:p>
+    <w:p>
+      <w:pPr>
+        <w:spacing w:after="300"/>
+        <w:rPr>
+          <w:b/>
+        </w:rPr>
+      </w:pPr>
+      <w:r>
+        <w:rPr>
+          <w:b/>
+        </w:rPr>
+        <w:t>4.</w:t>
+      </w:r>
+      <w:r>
+        <w:rPr>
+          <w:b/>
+        </w:rPr>
+        <w:t xml:space="preserve"> </w:t>
+      </w:r>
+      <w:r>
+        <w:rPr>
+          <w:b/>
+        </w:rPr>
+        <w:t>In time-</w:t>
+      </w:r>
+      <w:proofErr w:type="gramStart"/>
+      <w:r>
+        <w:rPr>
+          <w:b/>
+        </w:rPr>
+        <w:t>series  displays</w:t>
+      </w:r>
+      <w:proofErr w:type="gramEnd"/>
+      <w:r>
+        <w:rPr>
+          <w:b/>
+        </w:rPr>
+        <w:t xml:space="preserve"> of money, deflated and standardized units of monetary  measurement are nearly always better than nominal units.</w:t>
+      </w:r>
+    </w:p>
+    <w:p>
+      <w:pPr>
+        <w:spacing w:after="300"/>
+        <w:rPr>
+          <w:b/>
+        </w:rPr>
+      </w:pPr>
+      <w:r>
+        <w:rPr>
+          <w:b/>
+        </w:rPr>
+        <w:t>5.</w:t>
+      </w:r>
+      <w:r>
+        <w:rPr>
+          <w:b/>
+        </w:rPr>
+        <w:t xml:space="preserve"> </w:t>
+      </w:r>
+      <w:r>
+        <w:rPr>
+          <w:b/>
+        </w:rPr>
+        <w:t>The number of information-carrying (variable) dimensions depicted should not exceed the number of dimensions in the data</w:t>
+      </w:r>
+    </w:p>
+    <w:p>
+      <w:pPr>
+        <w:spacing w:after="300"/>
+        <w:rPr>
+          <w:b/>
+        </w:rPr>
+      </w:pPr>
+      <w:r>
+        <w:rPr>
+          <w:b/>
+        </w:rPr>
+        <w:t>6.</w:t>
+      </w:r>
+      <w:r>
+        <w:rPr>
+          <w:b/>
+        </w:rPr>
+        <w:t xml:space="preserve"> </w:t>
+      </w:r>
+      <w:r>
+        <w:rPr>
+          <w:b/>
+        </w:rPr>
+        <w:t xml:space="preserve">Graphics must </w:t>
+      </w:r>
+      <w:proofErr w:type="gramStart"/>
+      <w:r>
+        <w:rPr>
+          <w:b/>
+        </w:rPr>
+        <w:t>not  quote</w:t>
+      </w:r>
+      <w:proofErr w:type="gramEnd"/>
+      <w:r>
+        <w:rPr>
+          <w:b/>
+        </w:rPr>
+        <w:t xml:space="preserve"> data out of context (page 74).</w:t>
+      </w:r>
+    </w:p>
+    <w:p>
+      <w:pPr>
+        <w:spacing w:after="300"/>
+        <w:rPr>
+          <w:b/>
+        </w:rPr>
+      </w:pPr>
+    </w:p>
+    <w:p>
+      <w:pPr>
+        <w:spacing w:after="300"/>
+        <w:rPr>
+          <w:bCs/>
+        </w:rPr>
+      </w:pPr>
+      <w:r>
+        <w:rPr>
+          <w:bCs/>
+        </w:rPr>
+        <w:t xml:space="preserve">These have been utilised in the following </w:t>
+      </w:r>
+      <w:proofErr w:type="gramStart"/>
+      <w:r>
+        <w:rPr>
+          <w:bCs/>
+        </w:rPr>
+        <w:t>ways</w:t>
+      </w:r>
+      <w:proofErr w:type="gramEnd"/>
+      <w:r>
+        <w:rPr>
+          <w:bCs/>
+        </w:rPr>
+        <w:t xml:space="preserve"> </w:t>
+      </w:r>
+    </w:p>
+    <w:p>
+      <w:pPr>
+        <w:spacing w:after="300"/>
+        <w:rPr>
+          <w:b/>
+        </w:rPr>
+      </w:pPr>
+    </w:p>
+    <w:p>
+      <w:pPr>
+        <w:spacing w:after="300"/>
+        <w:rPr>
+          <w:b/>
+        </w:rPr>
+      </w:pPr>
     </w:p>
     <w:p>
       <w:pPr>
@@ -7081,6 +8912,7 @@
           <w:szCs w:val="36"/>
           <w:u w:val="single"/>
         </w:rPr>
+        <w:lastRenderedPageBreak/>
         <w:t xml:space="preserve">Section </w:t>
       </w:r>
       <w:r>
@@ -7168,7 +9000,15 @@
       </w:r>
       <w:proofErr w:type="gramEnd"/>
       <w:r>
-        <w:t xml:space="preserve">CRISP-DM, KDD or SEMMA) is required for a data science project. Discuss and justify with real-life scenarios. Provide an explanation of why you chose a supervised, unsupervised, or semi-supervised machine learning technique for the dataset you used for ML modeling. </w:t>
+        <w:t xml:space="preserve">CRISP-DM, KDD or SEMMA) is required for a data science project. Discuss and justify with real-life scenarios. Provide an explanation of why you chose a supervised, unsupervised, or semi-supervised machine learning technique for the dataset you used for ML </w:t>
+      </w:r>
+      <w:proofErr w:type="spellStart"/>
+      <w:r>
+        <w:t>modeling</w:t>
+      </w:r>
+      <w:proofErr w:type="spellEnd"/>
+      <w:r>
+        <w:t xml:space="preserve">. </w:t>
       </w:r>
       <w:r>
         <w:rPr>
@@ -7277,7 +9117,23 @@
         <w:t>Question 2:</w:t>
       </w:r>
       <w:r>
-        <w:t xml:space="preserve"> Machine learning models have a wide range of uses, including prediction, classification, and clustering. It is advised that you assess several approaches (at least two), choose appropriate hyperparameters for the optimal outcomes of Machine Learning models using an approach of hyperparameter tunning, such as GridSearchCV or RandomizedSearchCV. </w:t>
+        <w:t xml:space="preserve"> Machine learning models have a wide range of uses, including prediction, classification, and clustering. It is advised that you assess several approaches (at least two), choose appropriate hyperparameters for the optimal outcomes of Machine Learning models using an approach of hyperparameter tunning, such as </w:t>
+      </w:r>
+      <w:proofErr w:type="spellStart"/>
+      <w:r>
+        <w:t>GridSearchCV</w:t>
+      </w:r>
+      <w:proofErr w:type="spellEnd"/>
+      <w:r>
+        <w:t xml:space="preserve"> or </w:t>
+      </w:r>
+      <w:proofErr w:type="spellStart"/>
+      <w:r>
+        <w:t>RandomizedSearchCV</w:t>
+      </w:r>
+      <w:proofErr w:type="spellEnd"/>
+      <w:r>
+        <w:t xml:space="preserve">. </w:t>
       </w:r>
       <w:r>
         <w:rPr>
@@ -7307,7 +9163,6 @@
         <w:rPr>
           <w:b/>
         </w:rPr>
-        <w:lastRenderedPageBreak/>
         <w:t xml:space="preserve">Part 1: </w:t>
       </w:r>
       <w:r>
@@ -7364,7 +9219,35 @@
         <w:rPr>
           <w:bCs/>
         </w:rPr>
-        <w:t xml:space="preserve">Use Gridsearch Cross Validation to hypertune </w:t>
+        <w:t xml:space="preserve">Use </w:t>
+      </w:r>
+      <w:proofErr w:type="spellStart"/>
+      <w:r>
+        <w:rPr>
+          <w:bCs/>
+        </w:rPr>
+        <w:t>Gridsearch</w:t>
+      </w:r>
+      <w:proofErr w:type="spellEnd"/>
+      <w:r>
+        <w:rPr>
+          <w:bCs/>
+        </w:rPr>
+        <w:t xml:space="preserve"> Cross Validation to </w:t>
+      </w:r>
+      <w:proofErr w:type="spellStart"/>
+      <w:r>
+        <w:rPr>
+          <w:bCs/>
+        </w:rPr>
+        <w:t>hypertune</w:t>
+      </w:r>
+      <w:proofErr w:type="spellEnd"/>
+      <w:r>
+        <w:rPr>
+          <w:bCs/>
+        </w:rPr>
+        <w:t xml:space="preserve"> </w:t>
       </w:r>
       <w:proofErr w:type="gramStart"/>
       <w:r>
@@ -7424,7 +9307,15 @@
         <w:t>Question 3:</w:t>
       </w:r>
       <w:r>
-        <w:t xml:space="preserve"> Show the results of two or more ML modeling comparisons in a table or graph format. Review and critically examine the machine learning models' performance based on the selected metric for supervised, unsupervised, and semi-supervised approaches. </w:t>
+        <w:t xml:space="preserve"> Show the results of two or more ML </w:t>
+      </w:r>
+      <w:proofErr w:type="spellStart"/>
+      <w:r>
+        <w:t>modeling</w:t>
+      </w:r>
+      <w:proofErr w:type="spellEnd"/>
+      <w:r>
+        <w:t xml:space="preserve"> comparisons in a table or graph format. Review and critically examine the machine learning models' performance based on the selected metric for supervised, unsupervised, and semi-supervised approaches. </w:t>
       </w:r>
       <w:r>
         <w:rPr>
@@ -7537,6 +9428,7 @@
           <w:sz w:val="32"/>
           <w:szCs w:val="32"/>
         </w:rPr>
+        <w:lastRenderedPageBreak/>
         <w:t xml:space="preserve">4. Result Interpretation and Findings </w:t>
       </w:r>
     </w:p>
@@ -7723,11 +9615,15 @@
         <w:t>Question 1:</w:t>
       </w:r>
       <w:r>
-        <w:t xml:space="preserve"> The project must be explored programmatically; this means that you must implement suitable Python tools (code and/or libraries) to complete the analysis required. All of this is to be implemented in a Jupyter Notebook. Your codebook should </w:t>
-      </w:r>
-      <w:r>
-        <w:lastRenderedPageBreak/>
-        <w:t xml:space="preserve">be properly annotated. The project documentation must include sound justifications and explanation of your code choices (code quality standards should also be applied). </w:t>
+        <w:t xml:space="preserve"> The project must be explored programmatically; this means that you must implement suitable Python tools (code and/or libraries) to complete the analysis required. All of this is to be implemented in a </w:t>
+      </w:r>
+      <w:proofErr w:type="spellStart"/>
+      <w:r>
+        <w:t>Jupyter</w:t>
+      </w:r>
+      <w:proofErr w:type="spellEnd"/>
+      <w:r>
+        <w:t xml:space="preserve"> Notebook. Your codebook should be properly annotated. The project documentation must include sound justifications and explanation of your code choices (code quality standards should also be applied). </w:t>
       </w:r>
       <w:r>
         <w:rPr>
@@ -7889,9 +9785,9 @@
     </w:lvl>
   </w:abstractNum>
   <w:abstractNum w:abstractNumId="1" w15:restartNumberingAfterBreak="0">
-    <w:nsid w:val="1AB54FDE"/>
+    <w:nsid w:val="0FA67835"/>
     <w:multiLevelType w:val="hybridMultilevel"/>
-    <w:tmpl w:val="5E2AD1B2"/>
+    <w:tmpl w:val="C26648C8"/>
     <w:lvl w:ilvl="0" w:tplc="18090001">
       <w:start w:val="1"/>
       <w:numFmt w:val="bullet"/>
@@ -8002,6 +9898,119 @@
     </w:lvl>
   </w:abstractNum>
   <w:abstractNum w:abstractNumId="2" w15:restartNumberingAfterBreak="0">
+    <w:nsid w:val="1AB54FDE"/>
+    <w:multiLevelType w:val="hybridMultilevel"/>
+    <w:tmpl w:val="5E2AD1B2"/>
+    <w:lvl w:ilvl="0" w:tplc="18090001">
+      <w:start w:val="1"/>
+      <w:numFmt w:val="bullet"/>
+      <w:lvlText w:val=""/>
+      <w:lvlJc w:val="left"/>
+      <w:pPr>
+        <w:ind w:left="720" w:hanging="360"/>
+      </w:pPr>
+      <w:rPr>
+        <w:rFonts w:ascii="Symbol" w:hAnsi="Symbol" w:hint="default"/>
+      </w:rPr>
+    </w:lvl>
+    <w:lvl w:ilvl="1" w:tplc="18090003" w:tentative="1">
+      <w:start w:val="1"/>
+      <w:numFmt w:val="bullet"/>
+      <w:lvlText w:val="o"/>
+      <w:lvlJc w:val="left"/>
+      <w:pPr>
+        <w:ind w:left="1440" w:hanging="360"/>
+      </w:pPr>
+      <w:rPr>
+        <w:rFonts w:ascii="Courier New" w:hAnsi="Courier New" w:cs="Courier New" w:hint="default"/>
+      </w:rPr>
+    </w:lvl>
+    <w:lvl w:ilvl="2" w:tplc="18090005" w:tentative="1">
+      <w:start w:val="1"/>
+      <w:numFmt w:val="bullet"/>
+      <w:lvlText w:val=""/>
+      <w:lvlJc w:val="left"/>
+      <w:pPr>
+        <w:ind w:left="2160" w:hanging="360"/>
+      </w:pPr>
+      <w:rPr>
+        <w:rFonts w:ascii="Wingdings" w:hAnsi="Wingdings" w:hint="default"/>
+      </w:rPr>
+    </w:lvl>
+    <w:lvl w:ilvl="3" w:tplc="18090001" w:tentative="1">
+      <w:start w:val="1"/>
+      <w:numFmt w:val="bullet"/>
+      <w:lvlText w:val=""/>
+      <w:lvlJc w:val="left"/>
+      <w:pPr>
+        <w:ind w:left="2880" w:hanging="360"/>
+      </w:pPr>
+      <w:rPr>
+        <w:rFonts w:ascii="Symbol" w:hAnsi="Symbol" w:hint="default"/>
+      </w:rPr>
+    </w:lvl>
+    <w:lvl w:ilvl="4" w:tplc="18090003" w:tentative="1">
+      <w:start w:val="1"/>
+      <w:numFmt w:val="bullet"/>
+      <w:lvlText w:val="o"/>
+      <w:lvlJc w:val="left"/>
+      <w:pPr>
+        <w:ind w:left="3600" w:hanging="360"/>
+      </w:pPr>
+      <w:rPr>
+        <w:rFonts w:ascii="Courier New" w:hAnsi="Courier New" w:cs="Courier New" w:hint="default"/>
+      </w:rPr>
+    </w:lvl>
+    <w:lvl w:ilvl="5" w:tplc="18090005" w:tentative="1">
+      <w:start w:val="1"/>
+      <w:numFmt w:val="bullet"/>
+      <w:lvlText w:val=""/>
+      <w:lvlJc w:val="left"/>
+      <w:pPr>
+        <w:ind w:left="4320" w:hanging="360"/>
+      </w:pPr>
+      <w:rPr>
+        <w:rFonts w:ascii="Wingdings" w:hAnsi="Wingdings" w:hint="default"/>
+      </w:rPr>
+    </w:lvl>
+    <w:lvl w:ilvl="6" w:tplc="18090001" w:tentative="1">
+      <w:start w:val="1"/>
+      <w:numFmt w:val="bullet"/>
+      <w:lvlText w:val=""/>
+      <w:lvlJc w:val="left"/>
+      <w:pPr>
+        <w:ind w:left="5040" w:hanging="360"/>
+      </w:pPr>
+      <w:rPr>
+        <w:rFonts w:ascii="Symbol" w:hAnsi="Symbol" w:hint="default"/>
+      </w:rPr>
+    </w:lvl>
+    <w:lvl w:ilvl="7" w:tplc="18090003" w:tentative="1">
+      <w:start w:val="1"/>
+      <w:numFmt w:val="bullet"/>
+      <w:lvlText w:val="o"/>
+      <w:lvlJc w:val="left"/>
+      <w:pPr>
+        <w:ind w:left="5760" w:hanging="360"/>
+      </w:pPr>
+      <w:rPr>
+        <w:rFonts w:ascii="Courier New" w:hAnsi="Courier New" w:cs="Courier New" w:hint="default"/>
+      </w:rPr>
+    </w:lvl>
+    <w:lvl w:ilvl="8" w:tplc="18090005" w:tentative="1">
+      <w:start w:val="1"/>
+      <w:numFmt w:val="bullet"/>
+      <w:lvlText w:val=""/>
+      <w:lvlJc w:val="left"/>
+      <w:pPr>
+        <w:ind w:left="6480" w:hanging="360"/>
+      </w:pPr>
+      <w:rPr>
+        <w:rFonts w:ascii="Wingdings" w:hAnsi="Wingdings" w:hint="default"/>
+      </w:rPr>
+    </w:lvl>
+  </w:abstractNum>
+  <w:abstractNum w:abstractNumId="3" w15:restartNumberingAfterBreak="0">
     <w:nsid w:val="2E647BAD"/>
     <w:multiLevelType w:val="hybridMultilevel"/>
     <w:tmpl w:val="230C070C"/>
@@ -8090,7 +10099,7 @@
       </w:pPr>
     </w:lvl>
   </w:abstractNum>
-  <w:abstractNum w:abstractNumId="3" w15:restartNumberingAfterBreak="0">
+  <w:abstractNum w:abstractNumId="4" w15:restartNumberingAfterBreak="0">
     <w:nsid w:val="34CF2FF6"/>
     <w:multiLevelType w:val="hybridMultilevel"/>
     <w:tmpl w:val="7186A0FE"/>
@@ -8179,7 +10188,7 @@
       </w:pPr>
     </w:lvl>
   </w:abstractNum>
-  <w:abstractNum w:abstractNumId="4" w15:restartNumberingAfterBreak="0">
+  <w:abstractNum w:abstractNumId="5" w15:restartNumberingAfterBreak="0">
     <w:nsid w:val="44B51D4C"/>
     <w:multiLevelType w:val="hybridMultilevel"/>
     <w:tmpl w:val="572A3EEA"/>
@@ -8292,7 +10301,7 @@
       </w:rPr>
     </w:lvl>
   </w:abstractNum>
-  <w:abstractNum w:abstractNumId="5" w15:restartNumberingAfterBreak="0">
+  <w:abstractNum w:abstractNumId="6" w15:restartNumberingAfterBreak="0">
     <w:nsid w:val="476406D5"/>
     <w:multiLevelType w:val="hybridMultilevel"/>
     <w:tmpl w:val="16B6CC66"/>
@@ -8381,7 +10390,7 @@
       </w:pPr>
     </w:lvl>
   </w:abstractNum>
-  <w:abstractNum w:abstractNumId="6" w15:restartNumberingAfterBreak="0">
+  <w:abstractNum w:abstractNumId="7" w15:restartNumberingAfterBreak="0">
     <w:nsid w:val="53831365"/>
     <w:multiLevelType w:val="multilevel"/>
     <w:tmpl w:val="8766E478"/>
@@ -8494,7 +10503,7 @@
       </w:rPr>
     </w:lvl>
   </w:abstractNum>
-  <w:abstractNum w:abstractNumId="7" w15:restartNumberingAfterBreak="0">
+  <w:abstractNum w:abstractNumId="8" w15:restartNumberingAfterBreak="0">
     <w:nsid w:val="59172206"/>
     <w:multiLevelType w:val="hybridMultilevel"/>
     <w:tmpl w:val="A028B4F0"/>
@@ -8607,7 +10616,7 @@
       </w:rPr>
     </w:lvl>
   </w:abstractNum>
-  <w:abstractNum w:abstractNumId="8" w15:restartNumberingAfterBreak="0">
+  <w:abstractNum w:abstractNumId="9" w15:restartNumberingAfterBreak="0">
     <w:nsid w:val="675D26ED"/>
     <w:multiLevelType w:val="hybridMultilevel"/>
     <w:tmpl w:val="A294BB0A"/>
@@ -8696,7 +10705,7 @@
       </w:pPr>
     </w:lvl>
   </w:abstractNum>
-  <w:abstractNum w:abstractNumId="9" w15:restartNumberingAfterBreak="0">
+  <w:abstractNum w:abstractNumId="10" w15:restartNumberingAfterBreak="0">
     <w:nsid w:val="6F892037"/>
     <w:multiLevelType w:val="hybridMultilevel"/>
     <w:tmpl w:val="1854A34A"/>
@@ -8809,35 +10818,154 @@
       </w:rPr>
     </w:lvl>
   </w:abstractNum>
+  <w:abstractNum w:abstractNumId="11" w15:restartNumberingAfterBreak="0">
+    <w:nsid w:val="7BC33C5D"/>
+    <w:multiLevelType w:val="hybridMultilevel"/>
+    <w:tmpl w:val="F7CE5FE2"/>
+    <w:lvl w:ilvl="0" w:tplc="18090001">
+      <w:start w:val="1"/>
+      <w:numFmt w:val="bullet"/>
+      <w:lvlText w:val=""/>
+      <w:lvlJc w:val="left"/>
+      <w:pPr>
+        <w:ind w:left="720" w:hanging="360"/>
+      </w:pPr>
+      <w:rPr>
+        <w:rFonts w:ascii="Symbol" w:hAnsi="Symbol" w:hint="default"/>
+      </w:rPr>
+    </w:lvl>
+    <w:lvl w:ilvl="1" w:tplc="18090003" w:tentative="1">
+      <w:start w:val="1"/>
+      <w:numFmt w:val="bullet"/>
+      <w:lvlText w:val="o"/>
+      <w:lvlJc w:val="left"/>
+      <w:pPr>
+        <w:ind w:left="1440" w:hanging="360"/>
+      </w:pPr>
+      <w:rPr>
+        <w:rFonts w:ascii="Courier New" w:hAnsi="Courier New" w:cs="Courier New" w:hint="default"/>
+      </w:rPr>
+    </w:lvl>
+    <w:lvl w:ilvl="2" w:tplc="18090005" w:tentative="1">
+      <w:start w:val="1"/>
+      <w:numFmt w:val="bullet"/>
+      <w:lvlText w:val=""/>
+      <w:lvlJc w:val="left"/>
+      <w:pPr>
+        <w:ind w:left="2160" w:hanging="360"/>
+      </w:pPr>
+      <w:rPr>
+        <w:rFonts w:ascii="Wingdings" w:hAnsi="Wingdings" w:hint="default"/>
+      </w:rPr>
+    </w:lvl>
+    <w:lvl w:ilvl="3" w:tplc="18090001" w:tentative="1">
+      <w:start w:val="1"/>
+      <w:numFmt w:val="bullet"/>
+      <w:lvlText w:val=""/>
+      <w:lvlJc w:val="left"/>
+      <w:pPr>
+        <w:ind w:left="2880" w:hanging="360"/>
+      </w:pPr>
+      <w:rPr>
+        <w:rFonts w:ascii="Symbol" w:hAnsi="Symbol" w:hint="default"/>
+      </w:rPr>
+    </w:lvl>
+    <w:lvl w:ilvl="4" w:tplc="18090003" w:tentative="1">
+      <w:start w:val="1"/>
+      <w:numFmt w:val="bullet"/>
+      <w:lvlText w:val="o"/>
+      <w:lvlJc w:val="left"/>
+      <w:pPr>
+        <w:ind w:left="3600" w:hanging="360"/>
+      </w:pPr>
+      <w:rPr>
+        <w:rFonts w:ascii="Courier New" w:hAnsi="Courier New" w:cs="Courier New" w:hint="default"/>
+      </w:rPr>
+    </w:lvl>
+    <w:lvl w:ilvl="5" w:tplc="18090005" w:tentative="1">
+      <w:start w:val="1"/>
+      <w:numFmt w:val="bullet"/>
+      <w:lvlText w:val=""/>
+      <w:lvlJc w:val="left"/>
+      <w:pPr>
+        <w:ind w:left="4320" w:hanging="360"/>
+      </w:pPr>
+      <w:rPr>
+        <w:rFonts w:ascii="Wingdings" w:hAnsi="Wingdings" w:hint="default"/>
+      </w:rPr>
+    </w:lvl>
+    <w:lvl w:ilvl="6" w:tplc="18090001" w:tentative="1">
+      <w:start w:val="1"/>
+      <w:numFmt w:val="bullet"/>
+      <w:lvlText w:val=""/>
+      <w:lvlJc w:val="left"/>
+      <w:pPr>
+        <w:ind w:left="5040" w:hanging="360"/>
+      </w:pPr>
+      <w:rPr>
+        <w:rFonts w:ascii="Symbol" w:hAnsi="Symbol" w:hint="default"/>
+      </w:rPr>
+    </w:lvl>
+    <w:lvl w:ilvl="7" w:tplc="18090003" w:tentative="1">
+      <w:start w:val="1"/>
+      <w:numFmt w:val="bullet"/>
+      <w:lvlText w:val="o"/>
+      <w:lvlJc w:val="left"/>
+      <w:pPr>
+        <w:ind w:left="5760" w:hanging="360"/>
+      </w:pPr>
+      <w:rPr>
+        <w:rFonts w:ascii="Courier New" w:hAnsi="Courier New" w:cs="Courier New" w:hint="default"/>
+      </w:rPr>
+    </w:lvl>
+    <w:lvl w:ilvl="8" w:tplc="18090005" w:tentative="1">
+      <w:start w:val="1"/>
+      <w:numFmt w:val="bullet"/>
+      <w:lvlText w:val=""/>
+      <w:lvlJc w:val="left"/>
+      <w:pPr>
+        <w:ind w:left="6480" w:hanging="360"/>
+      </w:pPr>
+      <w:rPr>
+        <w:rFonts w:ascii="Wingdings" w:hAnsi="Wingdings" w:hint="default"/>
+      </w:rPr>
+    </w:lvl>
+  </w:abstractNum>
   <w:num w:numId="1" w16cid:durableId="174224286">
-    <w:abstractNumId w:val="7"/>
+    <w:abstractNumId w:val="8"/>
   </w:num>
   <w:num w:numId="2" w16cid:durableId="1361129327">
+    <w:abstractNumId w:val="3"/>
+  </w:num>
+  <w:num w:numId="3" w16cid:durableId="195971568">
+    <w:abstractNumId w:val="4"/>
+  </w:num>
+  <w:num w:numId="4" w16cid:durableId="1006785311">
     <w:abstractNumId w:val="2"/>
   </w:num>
-  <w:num w:numId="3" w16cid:durableId="195971568">
-    <w:abstractNumId w:val="3"/>
-  </w:num>
-  <w:num w:numId="4" w16cid:durableId="1006785311">
-    <w:abstractNumId w:val="1"/>
-  </w:num>
   <w:num w:numId="5" w16cid:durableId="648944939">
-    <w:abstractNumId w:val="4"/>
+    <w:abstractNumId w:val="5"/>
   </w:num>
   <w:num w:numId="6" w16cid:durableId="1307972348">
     <w:abstractNumId w:val="0"/>
   </w:num>
   <w:num w:numId="7" w16cid:durableId="66808331">
+    <w:abstractNumId w:val="7"/>
+  </w:num>
+  <w:num w:numId="8" w16cid:durableId="1063331100">
+    <w:abstractNumId w:val="9"/>
+  </w:num>
+  <w:num w:numId="9" w16cid:durableId="1117336085">
     <w:abstractNumId w:val="6"/>
   </w:num>
-  <w:num w:numId="8" w16cid:durableId="1063331100">
-    <w:abstractNumId w:val="8"/>
+  <w:num w:numId="10" w16cid:durableId="1239363529">
+    <w:abstractNumId w:val="10"/>
   </w:num>
-  <w:num w:numId="9" w16cid:durableId="1117336085">
-    <w:abstractNumId w:val="5"/>
+  <w:num w:numId="11" w16cid:durableId="1582258454">
+    <w:abstractNumId w:val="11"/>
   </w:num>
-  <w:num w:numId="10" w16cid:durableId="1239363529">
-    <w:abstractNumId w:val="9"/>
+  <w:num w:numId="12" w16cid:durableId="17777198">
+    <w:abstractNumId w:val="1"/>
   </w:num>
 </w:numbering>
 </file>
@@ -9242,7 +11370,7 @@
   <w:style w:type="paragraph" w:default="1" w:styleId="Normal">
     <w:name w:val="Normal"/>
     <w:qFormat/>
-    <w:rsid w:val="00A57F93"/>
+    <w:rsid w:val="002D4F7C"/>
   </w:style>
   <w:style w:type="paragraph" w:styleId="Heading1">
     <w:name w:val="heading 1"/>

</xml_diff>

<commit_message>
Update report and notebook with choropleths which have titles and colour bar legends
</commit_message>
<xml_diff>
--- a/CA1_Report.docx
+++ b/CA1_Report.docx
@@ -4815,15 +4815,7 @@
           <w:sz w:val="28"/>
           <w:szCs w:val="28"/>
         </w:rPr>
-        <w:t>1</w:t>
-      </w:r>
-      <w:r>
-        <w:rPr>
-          <w:b/>
-          <w:sz w:val="28"/>
-          <w:szCs w:val="28"/>
-        </w:rPr>
-        <w:t>. Feature creation</w:t>
+        <w:t>1. Feature creation</w:t>
       </w:r>
     </w:p>
     <w:p>
@@ -4948,19 +4940,7 @@
         <w:rPr>
           <w:bCs/>
         </w:rPr>
-        <w:t>Data</w:t>
-      </w:r>
-      <w:r>
-        <w:rPr>
-          <w:bCs/>
-        </w:rPr>
-        <w:t xml:space="preserve"> </w:t>
-      </w:r>
-      <w:r>
-        <w:rPr>
-          <w:bCs/>
-        </w:rPr>
-        <w:t>frame Merging</w:t>
+        <w:t>Data frame Merging</w:t>
       </w:r>
     </w:p>
     <w:p>
@@ -4994,15 +4974,7 @@
           <w:sz w:val="28"/>
           <w:szCs w:val="28"/>
         </w:rPr>
-        <w:t>2</w:t>
-      </w:r>
-      <w:r>
-        <w:rPr>
-          <w:b/>
-          <w:sz w:val="28"/>
-          <w:szCs w:val="28"/>
-        </w:rPr>
-        <w:t>. Feature Selection</w:t>
+        <w:t>2. Feature Selection</w:t>
       </w:r>
     </w:p>
     <w:p>
@@ -7630,13 +7602,7 @@
         <w:rPr>
           <w:bCs/>
         </w:rPr>
-        <w:t>normally</w:t>
-      </w:r>
-      <w:r>
-        <w:rPr>
-          <w:bCs/>
-        </w:rPr>
-        <w:t xml:space="preserve"> distributed. The other five</w:t>
+        <w:t>normally distributed. The other five</w:t>
       </w:r>
       <w:r>
         <w:rPr>
@@ -7781,19 +7747,7 @@
         <w:rPr>
           <w:bCs/>
         </w:rPr>
-        <w:t>n ‘</w:t>
-      </w:r>
-      <w:r>
-        <w:rPr>
-          <w:bCs/>
-        </w:rPr>
-        <w:t>Disposable Income (pp)</w:t>
-      </w:r>
-      <w:r>
-        <w:rPr>
-          <w:bCs/>
-        </w:rPr>
-        <w:t>’</w:t>
+        <w:t>n ‘Disposable Income (pp)’</w:t>
       </w:r>
       <w:r>
         <w:rPr>
@@ -8338,6 +8292,936 @@
           <w:b/>
         </w:rPr>
       </w:pPr>
+      <w:r>
+        <w:rPr>
+          <w:b/>
+        </w:rPr>
+        <w:t xml:space="preserve">Scatter Plots: </w:t>
+      </w:r>
+    </w:p>
+    <w:p>
+      <w:pPr>
+        <w:spacing w:after="0"/>
+        <w:rPr>
+          <w:b/>
+        </w:rPr>
+      </w:pPr>
+    </w:p>
+    <w:p>
+      <w:pPr>
+        <w:spacing w:after="0"/>
+        <w:rPr>
+          <w:b/>
+        </w:rPr>
+      </w:pPr>
+      <w:r>
+        <w:rPr>
+          <w:b/>
+        </w:rPr>
+        <w:t>Scatter/Bubble Plot:</w:t>
+      </w:r>
+    </w:p>
+    <w:p>
+      <w:pPr>
+        <w:spacing w:after="0"/>
+        <w:rPr>
+          <w:b/>
+        </w:rPr>
+      </w:pPr>
+    </w:p>
+    <w:p>
+      <w:pPr>
+        <w:spacing w:after="0"/>
+        <w:rPr>
+          <w:b/>
+        </w:rPr>
+      </w:pPr>
+      <w:r>
+        <w:rPr>
+          <w:b/>
+        </w:rPr>
+        <w:t>Heat Map:</w:t>
+      </w:r>
+    </w:p>
+    <w:p>
+      <w:pPr>
+        <w:spacing w:after="0"/>
+        <w:rPr>
+          <w:b/>
+        </w:rPr>
+      </w:pPr>
+    </w:p>
+    <w:p>
+      <w:pPr>
+        <w:spacing w:after="0"/>
+        <w:rPr>
+          <w:b/>
+        </w:rPr>
+      </w:pPr>
+      <w:r>
+        <w:rPr>
+          <w:b/>
+        </w:rPr>
+        <w:t xml:space="preserve">Density Plot/Histogram: </w:t>
+      </w:r>
+    </w:p>
+    <w:p>
+      <w:pPr>
+        <w:spacing w:after="0"/>
+        <w:rPr>
+          <w:b/>
+        </w:rPr>
+      </w:pPr>
+    </w:p>
+    <w:p>
+      <w:pPr>
+        <w:spacing w:after="0"/>
+        <w:rPr>
+          <w:b/>
+        </w:rPr>
+      </w:pPr>
+    </w:p>
+    <w:p>
+      <w:pPr>
+        <w:spacing w:after="0"/>
+        <w:rPr>
+          <w:b/>
+        </w:rPr>
+      </w:pPr>
+      <w:r>
+        <w:rPr>
+          <w:b/>
+        </w:rPr>
+        <w:lastRenderedPageBreak/>
+        <w:t>Choropleths:</w:t>
+      </w:r>
+    </w:p>
+    <w:p>
+      <w:pPr>
+        <w:spacing w:after="0"/>
+        <w:rPr>
+          <w:bCs/>
+        </w:rPr>
+      </w:pPr>
+    </w:p>
+    <w:p>
+      <w:pPr>
+        <w:spacing w:after="0"/>
+        <w:rPr>
+          <w:bCs/>
+        </w:rPr>
+      </w:pPr>
+      <w:r>
+        <w:rPr>
+          <w:bCs/>
+        </w:rPr>
+        <w:t>A final interesting visualisation that we can look at for our data is the geospatial choropleth plot. This allows us to conceptualise our data for all 26 Counties of the Republic of Ireland at once in a way relative to each other. Like the heatmap, this plot gives the viewer of the weight of the data value based on the intensity of colour. While it is impossible to determine the exact figures we are looking at, it is a great visual aid for broad data conceptualisation.</w:t>
+      </w:r>
+    </w:p>
+    <w:p>
+      <w:pPr>
+        <w:spacing w:after="0"/>
+        <w:rPr>
+          <w:bCs/>
+        </w:rPr>
+      </w:pPr>
+      <w:r>
+        <w:rPr>
+          <w:noProof/>
+        </w:rPr>
+        <w:drawing>
+          <wp:anchor distT="0" distB="0" distL="114300" distR="114300" simplePos="0" relativeHeight="251659264" behindDoc="0" locked="0" layoutInCell="1" allowOverlap="1" wp14:anchorId="0BA49E92" wp14:editId="74478FDA">
+            <wp:simplePos x="0" y="0"/>
+            <wp:positionH relativeFrom="column">
+              <wp:posOffset>3095625</wp:posOffset>
+            </wp:positionH>
+            <wp:positionV relativeFrom="page">
+              <wp:posOffset>2863850</wp:posOffset>
+            </wp:positionV>
+            <wp:extent cx="2733675" cy="3012440"/>
+            <wp:effectExtent l="0" t="0" r="9525" b="0"/>
+            <wp:wrapTopAndBottom/>
+            <wp:docPr id="247694910" name="Picture 1" descr="A map of ireland with a green area&#10;&#10;Description automatically generated"/>
+            <wp:cNvGraphicFramePr>
+              <a:graphicFrameLocks xmlns:a="http://schemas.openxmlformats.org/drawingml/2006/main" noChangeAspect="1"/>
+            </wp:cNvGraphicFramePr>
+            <a:graphic xmlns:a="http://schemas.openxmlformats.org/drawingml/2006/main">
+              <a:graphicData uri="http://schemas.openxmlformats.org/drawingml/2006/picture">
+                <pic:pic xmlns:pic="http://schemas.openxmlformats.org/drawingml/2006/picture">
+                  <pic:nvPicPr>
+                    <pic:cNvPr id="247694910" name="Picture 1" descr="A map of ireland with a green area&#10;&#10;Description automatically generated"/>
+                    <pic:cNvPicPr/>
+                  </pic:nvPicPr>
+                  <pic:blipFill>
+                    <a:blip r:embed="rId49">
+                      <a:extLst>
+                        <a:ext uri="{28A0092B-C50C-407E-A947-70E740481C1C}">
+                          <a14:useLocalDpi xmlns:a14="http://schemas.microsoft.com/office/drawing/2010/main" val="0"/>
+                        </a:ext>
+                      </a:extLst>
+                    </a:blip>
+                    <a:stretch>
+                      <a:fillRect/>
+                    </a:stretch>
+                  </pic:blipFill>
+                  <pic:spPr>
+                    <a:xfrm>
+                      <a:off x="0" y="0"/>
+                      <a:ext cx="2733675" cy="3012440"/>
+                    </a:xfrm>
+                    <a:prstGeom prst="rect">
+                      <a:avLst/>
+                    </a:prstGeom>
+                  </pic:spPr>
+                </pic:pic>
+              </a:graphicData>
+            </a:graphic>
+            <wp14:sizeRelH relativeFrom="margin">
+              <wp14:pctWidth>0</wp14:pctWidth>
+            </wp14:sizeRelH>
+            <wp14:sizeRelV relativeFrom="margin">
+              <wp14:pctHeight>0</wp14:pctHeight>
+            </wp14:sizeRelV>
+          </wp:anchor>
+        </w:drawing>
+      </w:r>
+      <w:r>
+        <w:rPr>
+          <w:noProof/>
+        </w:rPr>
+        <w:drawing>
+          <wp:anchor distT="0" distB="0" distL="114300" distR="114300" simplePos="0" relativeHeight="251658240" behindDoc="0" locked="0" layoutInCell="1" allowOverlap="1" wp14:anchorId="2A4C03DC" wp14:editId="59AF1488">
+            <wp:simplePos x="0" y="0"/>
+            <wp:positionH relativeFrom="column">
+              <wp:posOffset>0</wp:posOffset>
+            </wp:positionH>
+            <wp:positionV relativeFrom="page">
+              <wp:posOffset>2857500</wp:posOffset>
+            </wp:positionV>
+            <wp:extent cx="2598420" cy="3019425"/>
+            <wp:effectExtent l="0" t="0" r="0" b="9525"/>
+            <wp:wrapTopAndBottom/>
+            <wp:docPr id="1989802944" name="Picture 1" descr="A green map of ireland&#10;&#10;Description automatically generated"/>
+            <wp:cNvGraphicFramePr>
+              <a:graphicFrameLocks xmlns:a="http://schemas.openxmlformats.org/drawingml/2006/main" noChangeAspect="1"/>
+            </wp:cNvGraphicFramePr>
+            <a:graphic xmlns:a="http://schemas.openxmlformats.org/drawingml/2006/main">
+              <a:graphicData uri="http://schemas.openxmlformats.org/drawingml/2006/picture">
+                <pic:pic xmlns:pic="http://schemas.openxmlformats.org/drawingml/2006/picture">
+                  <pic:nvPicPr>
+                    <pic:cNvPr id="1989802944" name="Picture 1" descr="A green map of ireland&#10;&#10;Description automatically generated"/>
+                    <pic:cNvPicPr/>
+                  </pic:nvPicPr>
+                  <pic:blipFill>
+                    <a:blip r:embed="rId50">
+                      <a:extLst>
+                        <a:ext uri="{28A0092B-C50C-407E-A947-70E740481C1C}">
+                          <a14:useLocalDpi xmlns:a14="http://schemas.microsoft.com/office/drawing/2010/main" val="0"/>
+                        </a:ext>
+                      </a:extLst>
+                    </a:blip>
+                    <a:stretch>
+                      <a:fillRect/>
+                    </a:stretch>
+                  </pic:blipFill>
+                  <pic:spPr>
+                    <a:xfrm>
+                      <a:off x="0" y="0"/>
+                      <a:ext cx="2598420" cy="3019425"/>
+                    </a:xfrm>
+                    <a:prstGeom prst="rect">
+                      <a:avLst/>
+                    </a:prstGeom>
+                  </pic:spPr>
+                </pic:pic>
+              </a:graphicData>
+            </a:graphic>
+            <wp14:sizeRelH relativeFrom="margin">
+              <wp14:pctWidth>0</wp14:pctWidth>
+            </wp14:sizeRelH>
+            <wp14:sizeRelV relativeFrom="margin">
+              <wp14:pctHeight>0</wp14:pctHeight>
+            </wp14:sizeRelV>
+          </wp:anchor>
+        </w:drawing>
+      </w:r>
+    </w:p>
+    <w:p>
+      <w:pPr>
+        <w:spacing w:after="0"/>
+        <w:rPr>
+          <w:b/>
+          <w:bCs/>
+          <w:sz w:val="20"/>
+          <w:szCs w:val="20"/>
+        </w:rPr>
+      </w:pPr>
+      <w:r>
+        <w:rPr>
+          <w:noProof/>
+        </w:rPr>
+        <w:drawing>
+          <wp:anchor distT="0" distB="0" distL="114300" distR="114300" simplePos="0" relativeHeight="251660288" behindDoc="0" locked="0" layoutInCell="1" allowOverlap="1" wp14:anchorId="024CBA6A" wp14:editId="1EA78396">
+            <wp:simplePos x="0" y="0"/>
+            <wp:positionH relativeFrom="column">
+              <wp:posOffset>0</wp:posOffset>
+            </wp:positionH>
+            <wp:positionV relativeFrom="page">
+              <wp:posOffset>6191250</wp:posOffset>
+            </wp:positionV>
+            <wp:extent cx="2598420" cy="3371215"/>
+            <wp:effectExtent l="0" t="0" r="0" b="635"/>
+            <wp:wrapTopAndBottom/>
+            <wp:docPr id="1690078482" name="Picture 1" descr="A map of ireland with different shades of green&#10;&#10;Description automatically generated"/>
+            <wp:cNvGraphicFramePr>
+              <a:graphicFrameLocks xmlns:a="http://schemas.openxmlformats.org/drawingml/2006/main" noChangeAspect="1"/>
+            </wp:cNvGraphicFramePr>
+            <a:graphic xmlns:a="http://schemas.openxmlformats.org/drawingml/2006/main">
+              <a:graphicData uri="http://schemas.openxmlformats.org/drawingml/2006/picture">
+                <pic:pic xmlns:pic="http://schemas.openxmlformats.org/drawingml/2006/picture">
+                  <pic:nvPicPr>
+                    <pic:cNvPr id="1690078482" name="Picture 1" descr="A map of ireland with different shades of green&#10;&#10;Description automatically generated"/>
+                    <pic:cNvPicPr/>
+                  </pic:nvPicPr>
+                  <pic:blipFill>
+                    <a:blip r:embed="rId51">
+                      <a:extLst>
+                        <a:ext uri="{28A0092B-C50C-407E-A947-70E740481C1C}">
+                          <a14:useLocalDpi xmlns:a14="http://schemas.microsoft.com/office/drawing/2010/main" val="0"/>
+                        </a:ext>
+                      </a:extLst>
+                    </a:blip>
+                    <a:stretch>
+                      <a:fillRect/>
+                    </a:stretch>
+                  </pic:blipFill>
+                  <pic:spPr>
+                    <a:xfrm>
+                      <a:off x="0" y="0"/>
+                      <a:ext cx="2598420" cy="3371215"/>
+                    </a:xfrm>
+                    <a:prstGeom prst="rect">
+                      <a:avLst/>
+                    </a:prstGeom>
+                  </pic:spPr>
+                </pic:pic>
+              </a:graphicData>
+            </a:graphic>
+            <wp14:sizeRelH relativeFrom="margin">
+              <wp14:pctWidth>0</wp14:pctWidth>
+            </wp14:sizeRelH>
+            <wp14:sizeRelV relativeFrom="margin">
+              <wp14:pctHeight>0</wp14:pctHeight>
+            </wp14:sizeRelV>
+          </wp:anchor>
+        </w:drawing>
+      </w:r>
+      <w:r>
+        <w:rPr>
+          <w:noProof/>
+        </w:rPr>
+        <w:drawing>
+          <wp:anchor distT="0" distB="0" distL="114300" distR="114300" simplePos="0" relativeHeight="251661312" behindDoc="0" locked="0" layoutInCell="1" allowOverlap="1" wp14:anchorId="57ABE93C" wp14:editId="4031CA70">
+            <wp:simplePos x="0" y="0"/>
+            <wp:positionH relativeFrom="column">
+              <wp:posOffset>3162300</wp:posOffset>
+            </wp:positionH>
+            <wp:positionV relativeFrom="page">
+              <wp:posOffset>6191250</wp:posOffset>
+            </wp:positionV>
+            <wp:extent cx="2667000" cy="3423920"/>
+            <wp:effectExtent l="0" t="0" r="0" b="5080"/>
+            <wp:wrapTopAndBottom/>
+            <wp:docPr id="522314546" name="Picture 1" descr="A map of ireland with different colored areas&#10;&#10;Description automatically generated"/>
+            <wp:cNvGraphicFramePr>
+              <a:graphicFrameLocks xmlns:a="http://schemas.openxmlformats.org/drawingml/2006/main" noChangeAspect="1"/>
+            </wp:cNvGraphicFramePr>
+            <a:graphic xmlns:a="http://schemas.openxmlformats.org/drawingml/2006/main">
+              <a:graphicData uri="http://schemas.openxmlformats.org/drawingml/2006/picture">
+                <pic:pic xmlns:pic="http://schemas.openxmlformats.org/drawingml/2006/picture">
+                  <pic:nvPicPr>
+                    <pic:cNvPr id="522314546" name="Picture 1" descr="A map of ireland with different colored areas&#10;&#10;Description automatically generated"/>
+                    <pic:cNvPicPr/>
+                  </pic:nvPicPr>
+                  <pic:blipFill>
+                    <a:blip r:embed="rId52">
+                      <a:extLst>
+                        <a:ext uri="{28A0092B-C50C-407E-A947-70E740481C1C}">
+                          <a14:useLocalDpi xmlns:a14="http://schemas.microsoft.com/office/drawing/2010/main" val="0"/>
+                        </a:ext>
+                      </a:extLst>
+                    </a:blip>
+                    <a:stretch>
+                      <a:fillRect/>
+                    </a:stretch>
+                  </pic:blipFill>
+                  <pic:spPr>
+                    <a:xfrm>
+                      <a:off x="0" y="0"/>
+                      <a:ext cx="2667000" cy="3423920"/>
+                    </a:xfrm>
+                    <a:prstGeom prst="rect">
+                      <a:avLst/>
+                    </a:prstGeom>
+                  </pic:spPr>
+                </pic:pic>
+              </a:graphicData>
+            </a:graphic>
+            <wp14:sizeRelH relativeFrom="margin">
+              <wp14:pctWidth>0</wp14:pctWidth>
+            </wp14:sizeRelH>
+            <wp14:sizeRelV relativeFrom="margin">
+              <wp14:pctHeight>0</wp14:pctHeight>
+            </wp14:sizeRelV>
+          </wp:anchor>
+        </w:drawing>
+      </w:r>
+      <w:r>
+        <w:rPr>
+          <w:b/>
+          <w:bCs/>
+          <w:sz w:val="20"/>
+          <w:szCs w:val="20"/>
+        </w:rPr>
+        <w:t xml:space="preserve">                                 </w:t>
+      </w:r>
+      <w:r>
+        <w:rPr>
+          <w:b/>
+          <w:bCs/>
+          <w:sz w:val="20"/>
+          <w:szCs w:val="20"/>
+        </w:rPr>
+        <w:t xml:space="preserve">(Figure </w:t>
+      </w:r>
+      <w:r>
+        <w:rPr>
+          <w:b/>
+          <w:bCs/>
+          <w:sz w:val="20"/>
+          <w:szCs w:val="20"/>
+        </w:rPr>
+        <w:t>1</w:t>
+      </w:r>
+      <w:r>
+        <w:rPr>
+          <w:b/>
+          <w:bCs/>
+          <w:sz w:val="20"/>
+          <w:szCs w:val="20"/>
+        </w:rPr>
+        <w:t>9</w:t>
+      </w:r>
+      <w:r>
+        <w:rPr>
+          <w:b/>
+          <w:bCs/>
+          <w:sz w:val="20"/>
+          <w:szCs w:val="20"/>
+        </w:rPr>
+        <w:t>)</w:t>
+      </w:r>
+      <w:r>
+        <w:rPr>
+          <w:b/>
+          <w:bCs/>
+          <w:sz w:val="20"/>
+          <w:szCs w:val="20"/>
+        </w:rPr>
+        <w:t xml:space="preserve">                                                                                                       </w:t>
+      </w:r>
+      <w:proofErr w:type="gramStart"/>
+      <w:r>
+        <w:rPr>
+          <w:b/>
+          <w:bCs/>
+          <w:sz w:val="20"/>
+          <w:szCs w:val="20"/>
+        </w:rPr>
+        <w:t xml:space="preserve">   </w:t>
+      </w:r>
+      <w:r>
+        <w:rPr>
+          <w:b/>
+          <w:bCs/>
+          <w:sz w:val="20"/>
+          <w:szCs w:val="20"/>
+        </w:rPr>
+        <w:t>(</w:t>
+      </w:r>
+      <w:proofErr w:type="gramEnd"/>
+      <w:r>
+        <w:rPr>
+          <w:b/>
+          <w:bCs/>
+          <w:sz w:val="20"/>
+          <w:szCs w:val="20"/>
+        </w:rPr>
+        <w:t xml:space="preserve">Figure </w:t>
+      </w:r>
+      <w:r>
+        <w:rPr>
+          <w:b/>
+          <w:bCs/>
+          <w:sz w:val="20"/>
+          <w:szCs w:val="20"/>
+        </w:rPr>
+        <w:t>19</w:t>
+      </w:r>
+      <w:r>
+        <w:rPr>
+          <w:b/>
+          <w:bCs/>
+          <w:sz w:val="20"/>
+          <w:szCs w:val="20"/>
+        </w:rPr>
+        <w:t>)</w:t>
+      </w:r>
+    </w:p>
+    <w:p>
+      <w:pPr>
+        <w:spacing w:after="0"/>
+        <w:rPr>
+          <w:b/>
+        </w:rPr>
+      </w:pPr>
+      <w:r>
+        <w:rPr>
+          <w:b/>
+          <w:bCs/>
+          <w:sz w:val="20"/>
+          <w:szCs w:val="20"/>
+        </w:rPr>
+        <w:t xml:space="preserve">                               </w:t>
+      </w:r>
+      <w:proofErr w:type="gramStart"/>
+      <w:r>
+        <w:rPr>
+          <w:b/>
+          <w:bCs/>
+          <w:sz w:val="20"/>
+          <w:szCs w:val="20"/>
+        </w:rPr>
+        <w:t xml:space="preserve">( </w:t>
+      </w:r>
+      <w:r>
+        <w:rPr>
+          <w:b/>
+          <w:bCs/>
+          <w:sz w:val="20"/>
+          <w:szCs w:val="20"/>
+        </w:rPr>
+        <w:t>Figure</w:t>
+      </w:r>
+      <w:proofErr w:type="gramEnd"/>
+      <w:r>
+        <w:rPr>
+          <w:b/>
+          <w:bCs/>
+          <w:sz w:val="20"/>
+          <w:szCs w:val="20"/>
+        </w:rPr>
+        <w:t xml:space="preserve"> </w:t>
+      </w:r>
+      <w:r>
+        <w:rPr>
+          <w:b/>
+          <w:bCs/>
+          <w:sz w:val="20"/>
+          <w:szCs w:val="20"/>
+        </w:rPr>
+        <w:t>19</w:t>
+      </w:r>
+      <w:r>
+        <w:rPr>
+          <w:b/>
+          <w:bCs/>
+          <w:sz w:val="20"/>
+          <w:szCs w:val="20"/>
+        </w:rPr>
+        <w:t>)</w:t>
+      </w:r>
+      <w:r>
+        <w:rPr>
+          <w:b/>
+          <w:bCs/>
+          <w:sz w:val="20"/>
+          <w:szCs w:val="20"/>
+        </w:rPr>
+        <w:t xml:space="preserve">                                                                                                          </w:t>
+      </w:r>
+      <w:r>
+        <w:rPr>
+          <w:b/>
+          <w:bCs/>
+          <w:sz w:val="20"/>
+          <w:szCs w:val="20"/>
+        </w:rPr>
+        <w:t xml:space="preserve">(Figure </w:t>
+      </w:r>
+      <w:r>
+        <w:rPr>
+          <w:b/>
+          <w:bCs/>
+          <w:sz w:val="20"/>
+          <w:szCs w:val="20"/>
+        </w:rPr>
+        <w:t>19</w:t>
+      </w:r>
+      <w:r>
+        <w:rPr>
+          <w:b/>
+          <w:bCs/>
+          <w:sz w:val="20"/>
+          <w:szCs w:val="20"/>
+        </w:rPr>
+        <w:t>)</w:t>
+      </w:r>
+    </w:p>
+    <w:p>
+      <w:pPr>
+        <w:spacing w:after="0"/>
+        <w:rPr>
+          <w:b/>
+          <w:bCs/>
+          <w:sz w:val="20"/>
+          <w:szCs w:val="20"/>
+        </w:rPr>
+      </w:pPr>
+    </w:p>
+    <w:p>
+      <w:pPr>
+        <w:spacing w:after="0"/>
+        <w:rPr>
+          <w:b/>
+          <w:bCs/>
+          <w:sz w:val="20"/>
+          <w:szCs w:val="20"/>
+        </w:rPr>
+      </w:pPr>
+      <w:r>
+        <w:rPr>
+          <w:noProof/>
+        </w:rPr>
+        <w:drawing>
+          <wp:anchor distT="0" distB="0" distL="114300" distR="114300" simplePos="0" relativeHeight="251663360" behindDoc="0" locked="0" layoutInCell="1" allowOverlap="1" wp14:anchorId="7CB9B2CC" wp14:editId="680DB707">
+            <wp:simplePos x="0" y="0"/>
+            <wp:positionH relativeFrom="column">
+              <wp:posOffset>2960370</wp:posOffset>
+            </wp:positionH>
+            <wp:positionV relativeFrom="page">
+              <wp:posOffset>1343025</wp:posOffset>
+            </wp:positionV>
+            <wp:extent cx="2730500" cy="3369310"/>
+            <wp:effectExtent l="0" t="0" r="0" b="2540"/>
+            <wp:wrapTopAndBottom/>
+            <wp:docPr id="1265332945" name="Picture 1" descr="A map of ireland with different shades of green&#10;&#10;Description automatically generated"/>
+            <wp:cNvGraphicFramePr>
+              <a:graphicFrameLocks xmlns:a="http://schemas.openxmlformats.org/drawingml/2006/main" noChangeAspect="1"/>
+            </wp:cNvGraphicFramePr>
+            <a:graphic xmlns:a="http://schemas.openxmlformats.org/drawingml/2006/main">
+              <a:graphicData uri="http://schemas.openxmlformats.org/drawingml/2006/picture">
+                <pic:pic xmlns:pic="http://schemas.openxmlformats.org/drawingml/2006/picture">
+                  <pic:nvPicPr>
+                    <pic:cNvPr id="1265332945" name="Picture 1" descr="A map of ireland with different shades of green&#10;&#10;Description automatically generated"/>
+                    <pic:cNvPicPr/>
+                  </pic:nvPicPr>
+                  <pic:blipFill>
+                    <a:blip r:embed="rId53">
+                      <a:extLst>
+                        <a:ext uri="{28A0092B-C50C-407E-A947-70E740481C1C}">
+                          <a14:useLocalDpi xmlns:a14="http://schemas.microsoft.com/office/drawing/2010/main" val="0"/>
+                        </a:ext>
+                      </a:extLst>
+                    </a:blip>
+                    <a:stretch>
+                      <a:fillRect/>
+                    </a:stretch>
+                  </pic:blipFill>
+                  <pic:spPr>
+                    <a:xfrm>
+                      <a:off x="0" y="0"/>
+                      <a:ext cx="2730500" cy="3369310"/>
+                    </a:xfrm>
+                    <a:prstGeom prst="rect">
+                      <a:avLst/>
+                    </a:prstGeom>
+                  </pic:spPr>
+                </pic:pic>
+              </a:graphicData>
+            </a:graphic>
+            <wp14:sizeRelH relativeFrom="margin">
+              <wp14:pctWidth>0</wp14:pctWidth>
+            </wp14:sizeRelH>
+            <wp14:sizeRelV relativeFrom="margin">
+              <wp14:pctHeight>0</wp14:pctHeight>
+            </wp14:sizeRelV>
+          </wp:anchor>
+        </w:drawing>
+      </w:r>
+      <w:r>
+        <w:rPr>
+          <w:noProof/>
+        </w:rPr>
+        <w:drawing>
+          <wp:anchor distT="0" distB="0" distL="114300" distR="114300" simplePos="0" relativeHeight="251662336" behindDoc="0" locked="0" layoutInCell="1" allowOverlap="1" wp14:anchorId="37A43F03" wp14:editId="07C39A38">
+            <wp:simplePos x="0" y="0"/>
+            <wp:positionH relativeFrom="column">
+              <wp:posOffset>-171450</wp:posOffset>
+            </wp:positionH>
+            <wp:positionV relativeFrom="page">
+              <wp:posOffset>1346200</wp:posOffset>
+            </wp:positionV>
+            <wp:extent cx="2647950" cy="3369310"/>
+            <wp:effectExtent l="0" t="0" r="0" b="2540"/>
+            <wp:wrapTopAndBottom/>
+            <wp:docPr id="1800732000" name="Picture 1" descr="A map of ireland with different colored areas&#10;&#10;Description automatically generated"/>
+            <wp:cNvGraphicFramePr>
+              <a:graphicFrameLocks xmlns:a="http://schemas.openxmlformats.org/drawingml/2006/main" noChangeAspect="1"/>
+            </wp:cNvGraphicFramePr>
+            <a:graphic xmlns:a="http://schemas.openxmlformats.org/drawingml/2006/main">
+              <a:graphicData uri="http://schemas.openxmlformats.org/drawingml/2006/picture">
+                <pic:pic xmlns:pic="http://schemas.openxmlformats.org/drawingml/2006/picture">
+                  <pic:nvPicPr>
+                    <pic:cNvPr id="1800732000" name="Picture 1" descr="A map of ireland with different colored areas&#10;&#10;Description automatically generated"/>
+                    <pic:cNvPicPr/>
+                  </pic:nvPicPr>
+                  <pic:blipFill>
+                    <a:blip r:embed="rId54">
+                      <a:extLst>
+                        <a:ext uri="{28A0092B-C50C-407E-A947-70E740481C1C}">
+                          <a14:useLocalDpi xmlns:a14="http://schemas.microsoft.com/office/drawing/2010/main" val="0"/>
+                        </a:ext>
+                      </a:extLst>
+                    </a:blip>
+                    <a:stretch>
+                      <a:fillRect/>
+                    </a:stretch>
+                  </pic:blipFill>
+                  <pic:spPr>
+                    <a:xfrm>
+                      <a:off x="0" y="0"/>
+                      <a:ext cx="2647950" cy="3369310"/>
+                    </a:xfrm>
+                    <a:prstGeom prst="rect">
+                      <a:avLst/>
+                    </a:prstGeom>
+                  </pic:spPr>
+                </pic:pic>
+              </a:graphicData>
+            </a:graphic>
+            <wp14:sizeRelH relativeFrom="margin">
+              <wp14:pctWidth>0</wp14:pctWidth>
+            </wp14:sizeRelH>
+            <wp14:sizeRelV relativeFrom="margin">
+              <wp14:pctHeight>0</wp14:pctHeight>
+            </wp14:sizeRelV>
+          </wp:anchor>
+        </w:drawing>
+      </w:r>
+    </w:p>
+    <w:p>
+      <w:pPr>
+        <w:spacing w:after="0"/>
+        <w:rPr>
+          <w:b/>
+        </w:rPr>
+      </w:pPr>
+      <w:r>
+        <w:rPr>
+          <w:b/>
+          <w:bCs/>
+          <w:sz w:val="20"/>
+          <w:szCs w:val="20"/>
+        </w:rPr>
+        <w:t xml:space="preserve">                          (</w:t>
+      </w:r>
+      <w:r>
+        <w:rPr>
+          <w:b/>
+          <w:bCs/>
+          <w:sz w:val="20"/>
+          <w:szCs w:val="20"/>
+        </w:rPr>
+        <w:t xml:space="preserve">Figure </w:t>
+      </w:r>
+      <w:r>
+        <w:rPr>
+          <w:b/>
+          <w:bCs/>
+          <w:sz w:val="20"/>
+          <w:szCs w:val="20"/>
+        </w:rPr>
+        <w:t>19</w:t>
+      </w:r>
+      <w:r>
+        <w:rPr>
+          <w:b/>
+          <w:bCs/>
+          <w:sz w:val="20"/>
+          <w:szCs w:val="20"/>
+        </w:rPr>
+        <w:t>)</w:t>
+      </w:r>
+      <w:r>
+        <w:rPr>
+          <w:b/>
+          <w:bCs/>
+          <w:sz w:val="20"/>
+          <w:szCs w:val="20"/>
+        </w:rPr>
+        <w:t xml:space="preserve">                                                                                                       </w:t>
+      </w:r>
+      <w:proofErr w:type="gramStart"/>
+      <w:r>
+        <w:rPr>
+          <w:b/>
+          <w:bCs/>
+          <w:sz w:val="20"/>
+          <w:szCs w:val="20"/>
+        </w:rPr>
+        <w:t xml:space="preserve">   </w:t>
+      </w:r>
+      <w:r>
+        <w:rPr>
+          <w:b/>
+          <w:bCs/>
+          <w:sz w:val="20"/>
+          <w:szCs w:val="20"/>
+        </w:rPr>
+        <w:t>(</w:t>
+      </w:r>
+      <w:proofErr w:type="gramEnd"/>
+      <w:r>
+        <w:rPr>
+          <w:b/>
+          <w:bCs/>
+          <w:sz w:val="20"/>
+          <w:szCs w:val="20"/>
+        </w:rPr>
+        <w:t xml:space="preserve">Figure </w:t>
+      </w:r>
+      <w:r>
+        <w:rPr>
+          <w:b/>
+          <w:bCs/>
+          <w:sz w:val="20"/>
+          <w:szCs w:val="20"/>
+        </w:rPr>
+        <w:t>19</w:t>
+      </w:r>
+      <w:r>
+        <w:rPr>
+          <w:b/>
+          <w:bCs/>
+          <w:sz w:val="20"/>
+          <w:szCs w:val="20"/>
+        </w:rPr>
+        <w:t>)</w:t>
+      </w:r>
+    </w:p>
+    <w:p>
+      <w:pPr>
+        <w:rPr>
+          <w:bCs/>
+        </w:rPr>
+      </w:pPr>
+    </w:p>
+    <w:p>
+      <w:pPr>
+        <w:spacing w:after="0"/>
+        <w:rPr>
+          <w:bCs/>
+        </w:rPr>
+      </w:pPr>
+    </w:p>
+    <w:p>
+      <w:pPr>
+        <w:spacing w:after="0"/>
+        <w:rPr>
+          <w:b/>
+        </w:rPr>
+      </w:pPr>
+    </w:p>
+    <w:p>
+      <w:pPr>
+        <w:spacing w:after="0"/>
+        <w:rPr>
+          <w:b/>
+        </w:rPr>
+      </w:pPr>
+    </w:p>
+    <w:p>
+      <w:pPr>
+        <w:spacing w:after="0"/>
+        <w:rPr>
+          <w:b/>
+        </w:rPr>
+      </w:pPr>
+    </w:p>
+    <w:p>
+      <w:pPr>
+        <w:spacing w:after="0"/>
+        <w:rPr>
+          <w:b/>
+        </w:rPr>
+      </w:pPr>
+    </w:p>
+    <w:p>
+      <w:pPr>
+        <w:spacing w:after="0"/>
+        <w:rPr>
+          <w:b/>
+        </w:rPr>
+      </w:pPr>
+    </w:p>
+    <w:p>
+      <w:pPr>
+        <w:spacing w:after="0"/>
+        <w:rPr>
+          <w:b/>
+        </w:rPr>
+      </w:pPr>
+    </w:p>
+    <w:p>
+      <w:pPr>
+        <w:spacing w:after="0"/>
+        <w:rPr>
+          <w:b/>
+        </w:rPr>
+      </w:pPr>
+    </w:p>
+    <w:p>
+      <w:pPr>
+        <w:spacing w:after="0"/>
+        <w:rPr>
+          <w:b/>
+        </w:rPr>
+      </w:pPr>
+    </w:p>
+    <w:p>
+      <w:pPr>
+        <w:spacing w:after="0"/>
+        <w:rPr>
+          <w:b/>
+        </w:rPr>
+      </w:pPr>
+    </w:p>
+    <w:p>
+      <w:pPr>
+        <w:spacing w:after="0"/>
+        <w:rPr>
+          <w:b/>
+        </w:rPr>
+      </w:pPr>
+    </w:p>
+    <w:p>
+      <w:pPr>
+        <w:spacing w:after="0"/>
+        <w:rPr>
+          <w:b/>
+        </w:rPr>
+      </w:pPr>
     </w:p>
     <w:p>
       <w:pPr>
@@ -8426,6 +9310,7 @@
           <w:sz w:val="32"/>
           <w:szCs w:val="32"/>
         </w:rPr>
+        <w:lastRenderedPageBreak/>
         <w:t>4. Visualization Design and Tufts Principles</w:t>
       </w:r>
     </w:p>
@@ -11370,7 +12255,7 @@
   <w:style w:type="paragraph" w:default="1" w:styleId="Normal">
     <w:name w:val="Normal"/>
     <w:qFormat/>
-    <w:rsid w:val="002D4F7C"/>
+    <w:rsid w:val="007D1CF4"/>
   </w:style>
   <w:style w:type="paragraph" w:styleId="Heading1">
     <w:name w:val="heading 1"/>

</xml_diff>

<commit_message>
Update notebook by running ML models and tune hyper parameters using GridSearchCV, update report to start ML Section
</commit_message>
<xml_diff>
--- a/CA1_Report.docx
+++ b/CA1_Report.docx
@@ -8701,16 +8701,7 @@
           <w:sz w:val="20"/>
           <w:szCs w:val="20"/>
         </w:rPr>
-        <w:t>1</w:t>
-      </w:r>
-      <w:r>
-        <w:rPr>
-          <w:b/>
-          <w:bCs/>
-          <w:sz w:val="20"/>
-          <w:szCs w:val="20"/>
-        </w:rPr>
-        <w:t>9</w:t>
+        <w:t>19</w:t>
       </w:r>
       <w:r>
         <w:rPr>
@@ -9940,32 +9931,502 @@
           <w:bCs/>
         </w:rPr>
       </w:pPr>
-      <w:r>
-        <w:rPr>
-          <w:b/>
-        </w:rPr>
-        <w:t xml:space="preserve">Part 2: </w:t>
-      </w:r>
-      <w:r>
-        <w:rPr>
-          <w:bCs/>
-        </w:rPr>
-        <w:t>ML Technique used (supervised, unsupervised, semi-supervised)</w:t>
-      </w:r>
     </w:p>
     <w:p>
       <w:pPr>
         <w:spacing w:after="0" w:line="259" w:lineRule="auto"/>
         <w:jc w:val="both"/>
         <w:rPr>
-          <w:b/>
-        </w:rPr>
-      </w:pPr>
+          <w:bCs/>
+        </w:rPr>
+      </w:pPr>
+      <w:r>
+        <w:rPr>
+          <w:bCs/>
+        </w:rPr>
+        <w:t>CRISP-DM</w:t>
+      </w:r>
+      <w:r>
+        <w:rPr>
+          <w:bCs/>
+        </w:rPr>
+        <w:t xml:space="preserve"> </w:t>
+      </w:r>
+      <w:proofErr w:type="gramStart"/>
+      <w:r>
+        <w:rPr>
+          <w:bCs/>
+        </w:rPr>
+        <w:t>(</w:t>
+      </w:r>
+      <w:r>
+        <w:rPr>
+          <w:bCs/>
+        </w:rPr>
+        <w:t xml:space="preserve"> Cross</w:t>
+      </w:r>
+      <w:proofErr w:type="gramEnd"/>
+      <w:r>
+        <w:rPr>
+          <w:bCs/>
+        </w:rPr>
+        <w:t>-Industry Standard Process for Data Mining</w:t>
+      </w:r>
+      <w:r>
+        <w:rPr>
+          <w:bCs/>
+        </w:rPr>
+        <w:t>) has been selected as the project management framework for the implementation of this project for the following reasons –</w:t>
+      </w:r>
     </w:p>
     <w:p>
       <w:pPr>
         <w:spacing w:after="0" w:line="259" w:lineRule="auto"/>
         <w:jc w:val="both"/>
+        <w:rPr>
+          <w:bCs/>
+        </w:rPr>
+      </w:pPr>
+    </w:p>
+    <w:p>
+      <w:pPr>
+        <w:pStyle w:val="ListParagraph"/>
+        <w:numPr>
+          <w:ilvl w:val="0"/>
+          <w:numId w:val="13"/>
+        </w:numPr>
+        <w:spacing w:after="0" w:line="259" w:lineRule="auto"/>
+        <w:jc w:val="both"/>
+        <w:rPr>
+          <w:bCs/>
+        </w:rPr>
+      </w:pPr>
+      <w:r>
+        <w:rPr>
+          <w:bCs/>
+        </w:rPr>
+        <w:t>Structured approach to data collection</w:t>
+      </w:r>
+    </w:p>
+    <w:p>
+      <w:pPr>
+        <w:pStyle w:val="ListParagraph"/>
+        <w:numPr>
+          <w:ilvl w:val="0"/>
+          <w:numId w:val="13"/>
+        </w:numPr>
+        <w:spacing w:after="0" w:line="259" w:lineRule="auto"/>
+        <w:jc w:val="both"/>
+        <w:rPr>
+          <w:bCs/>
+        </w:rPr>
+      </w:pPr>
+      <w:r>
+        <w:rPr>
+          <w:bCs/>
+        </w:rPr>
+        <w:t>Experimentation and refinement at core of approach</w:t>
+      </w:r>
+    </w:p>
+    <w:p>
+      <w:pPr>
+        <w:pStyle w:val="ListParagraph"/>
+        <w:numPr>
+          <w:ilvl w:val="0"/>
+          <w:numId w:val="13"/>
+        </w:numPr>
+        <w:spacing w:after="0" w:line="259" w:lineRule="auto"/>
+        <w:jc w:val="both"/>
+        <w:rPr>
+          <w:bCs/>
+        </w:rPr>
+      </w:pPr>
+      <w:r>
+        <w:rPr>
+          <w:bCs/>
+        </w:rPr>
+        <w:t xml:space="preserve">Iterativie approach to deploying machine learning </w:t>
+      </w:r>
+      <w:proofErr w:type="gramStart"/>
+      <w:r>
+        <w:rPr>
+          <w:bCs/>
+        </w:rPr>
+        <w:t>models</w:t>
+      </w:r>
+      <w:proofErr w:type="gramEnd"/>
+    </w:p>
+    <w:p>
+      <w:pPr>
+        <w:spacing w:after="0" w:line="259" w:lineRule="auto"/>
+        <w:jc w:val="both"/>
+        <w:rPr>
+          <w:bCs/>
+        </w:rPr>
+      </w:pPr>
+    </w:p>
+    <w:p>
+      <w:pPr>
+        <w:spacing w:after="0" w:line="259" w:lineRule="auto"/>
+        <w:jc w:val="both"/>
+        <w:rPr>
+          <w:bCs/>
+        </w:rPr>
+      </w:pPr>
+    </w:p>
+    <w:p>
+      <w:pPr>
+        <w:spacing w:after="0" w:line="259" w:lineRule="auto"/>
+        <w:jc w:val="both"/>
+        <w:rPr>
+          <w:bCs/>
+        </w:rPr>
+      </w:pPr>
+      <w:r>
+        <w:rPr>
+          <w:bCs/>
+        </w:rPr>
+        <w:t xml:space="preserve">CRISP-DM operates along the distinct phase-based iteration of projects, which is very suitable for this project as the author has been required to satisfy individual component elements from statistics, data preparation and visualisation, machine learning and programming. The data being used for each of these individual parts of the project needs to be constantly updated and re-assessed so this iterative approach has been ideal to manage these considerations. This has allowed the author to produce a clean and structured data set that can now be taken forward for applying to machine learning algorithms to address the problem outlined at the beginning of this project. </w:t>
+      </w:r>
+    </w:p>
+    <w:p>
+      <w:pPr>
+        <w:spacing w:after="0" w:line="259" w:lineRule="auto"/>
+        <w:jc w:val="both"/>
+        <w:rPr>
+          <w:bCs/>
+        </w:rPr>
+      </w:pPr>
+    </w:p>
+    <w:p>
+      <w:pPr>
+        <w:spacing w:after="0" w:line="259" w:lineRule="auto"/>
+        <w:jc w:val="both"/>
+        <w:rPr>
+          <w:bCs/>
+        </w:rPr>
+      </w:pPr>
+      <w:r>
+        <w:rPr>
+          <w:bCs/>
+        </w:rPr>
+        <w:t xml:space="preserve">The data modelling and feature engineering of this project has been a focused process which has required the author to constantly experiment and re-evaluate at all stages. CRISP-DM has allowed this to be conducted in an efficient manner while allowing the </w:t>
+      </w:r>
+      <w:r>
+        <w:rPr>
+          <w:bCs/>
+        </w:rPr>
+        <w:t xml:space="preserve">flexibility needed for ongoing testing. </w:t>
+      </w:r>
+    </w:p>
+    <w:p>
+      <w:pPr>
+        <w:spacing w:after="0" w:line="259" w:lineRule="auto"/>
+        <w:jc w:val="both"/>
+        <w:rPr>
+          <w:bCs/>
+        </w:rPr>
+      </w:pPr>
+    </w:p>
+    <w:p>
+      <w:pPr>
+        <w:spacing w:after="0" w:line="259" w:lineRule="auto"/>
+        <w:jc w:val="both"/>
+        <w:rPr>
+          <w:bCs/>
+        </w:rPr>
+      </w:pPr>
+    </w:p>
+    <w:p>
+      <w:pPr>
+        <w:spacing w:after="0" w:line="259" w:lineRule="auto"/>
+        <w:jc w:val="both"/>
+        <w:rPr>
+          <w:bCs/>
+        </w:rPr>
+      </w:pPr>
+    </w:p>
+    <w:p>
+      <w:pPr>
+        <w:spacing w:after="0" w:line="259" w:lineRule="auto"/>
+        <w:jc w:val="both"/>
+        <w:rPr>
+          <w:bCs/>
+        </w:rPr>
+      </w:pPr>
+    </w:p>
+    <w:p>
+      <w:pPr>
+        <w:spacing w:after="0" w:line="259" w:lineRule="auto"/>
+        <w:jc w:val="both"/>
+        <w:rPr>
+          <w:bCs/>
+        </w:rPr>
+      </w:pPr>
+    </w:p>
+    <w:p>
+      <w:pPr>
+        <w:spacing w:after="0" w:line="259" w:lineRule="auto"/>
+        <w:jc w:val="both"/>
+        <w:rPr>
+          <w:bCs/>
+        </w:rPr>
+      </w:pPr>
+    </w:p>
+    <w:p>
+      <w:pPr>
+        <w:spacing w:after="0" w:line="259" w:lineRule="auto"/>
+        <w:jc w:val="both"/>
+        <w:rPr>
+          <w:bCs/>
+        </w:rPr>
+      </w:pPr>
+    </w:p>
+    <w:p>
+      <w:pPr>
+        <w:spacing w:after="0" w:line="259" w:lineRule="auto"/>
+        <w:jc w:val="both"/>
+        <w:rPr>
+          <w:bCs/>
+        </w:rPr>
+      </w:pPr>
+    </w:p>
+    <w:p>
+      <w:pPr>
+        <w:spacing w:after="0" w:line="259" w:lineRule="auto"/>
+        <w:jc w:val="both"/>
+        <w:rPr>
+          <w:bCs/>
+        </w:rPr>
+      </w:pPr>
+      <w:r>
+        <w:rPr>
+          <w:b/>
+        </w:rPr>
+        <w:lastRenderedPageBreak/>
+        <w:t xml:space="preserve">Part 2: </w:t>
+      </w:r>
+      <w:r>
+        <w:rPr>
+          <w:bCs/>
+        </w:rPr>
+        <w:t>ML Technique used (supervised, unsupervised, semi-supervised)</w:t>
+      </w:r>
+    </w:p>
+    <w:p>
+      <w:pPr>
+        <w:spacing w:after="0" w:line="259" w:lineRule="auto"/>
+        <w:jc w:val="both"/>
+        <w:rPr>
+          <w:bCs/>
+        </w:rPr>
+      </w:pPr>
+    </w:p>
+    <w:p>
+      <w:pPr>
+        <w:spacing w:after="0" w:line="259" w:lineRule="auto"/>
+        <w:jc w:val="both"/>
+        <w:rPr>
+          <w:bCs/>
+        </w:rPr>
+      </w:pPr>
+      <w:r>
+        <w:rPr>
+          <w:bCs/>
+        </w:rPr>
+        <w:t>The question that we are going to look at for this project is ‘</w:t>
+      </w:r>
+      <w:r>
+        <w:rPr>
+          <w:bCs/>
+        </w:rPr>
+        <w:t xml:space="preserve">Can we try and predict the 'Total Activities' of a County by the additional features that we have selected </w:t>
+      </w:r>
+      <w:r>
+        <w:rPr>
+          <w:bCs/>
+        </w:rPr>
+        <w:t>using</w:t>
+      </w:r>
+      <w:r>
+        <w:rPr>
+          <w:bCs/>
+        </w:rPr>
+        <w:t xml:space="preserve"> </w:t>
+      </w:r>
+      <w:r>
+        <w:rPr>
+          <w:bCs/>
+        </w:rPr>
+        <w:t xml:space="preserve">machine learning </w:t>
+      </w:r>
+      <w:r>
+        <w:rPr>
+          <w:bCs/>
+        </w:rPr>
+        <w:t>models</w:t>
+      </w:r>
+      <w:r>
+        <w:rPr>
+          <w:bCs/>
+        </w:rPr>
+        <w:t>?’</w:t>
+      </w:r>
+    </w:p>
+    <w:p>
+      <w:pPr>
+        <w:spacing w:after="0" w:line="259" w:lineRule="auto"/>
+        <w:jc w:val="both"/>
+        <w:rPr>
+          <w:bCs/>
+        </w:rPr>
+      </w:pPr>
+    </w:p>
+    <w:p>
+      <w:pPr>
+        <w:spacing w:after="0" w:line="259" w:lineRule="auto"/>
+        <w:jc w:val="both"/>
+        <w:rPr>
+          <w:bCs/>
+        </w:rPr>
+      </w:pPr>
+      <w:r>
+        <w:rPr>
+          <w:bCs/>
+        </w:rPr>
+        <w:t>As</w:t>
+      </w:r>
+      <w:r>
+        <w:rPr>
+          <w:bCs/>
+        </w:rPr>
+        <w:t xml:space="preserve"> this problem will use continuous data that we already have labelled, we will use supervised machine learning approaches. </w:t>
+      </w:r>
+      <w:r>
+        <w:rPr>
+          <w:bCs/>
+        </w:rPr>
+        <w:t xml:space="preserve">This problem </w:t>
+      </w:r>
+      <w:r>
+        <w:rPr>
+          <w:bCs/>
+        </w:rPr>
+        <w:t xml:space="preserve">is </w:t>
+      </w:r>
+      <w:r>
+        <w:rPr>
+          <w:bCs/>
+        </w:rPr>
+        <w:t xml:space="preserve">a regression task due to the nature of the target variable 'Total Activities', which is continuous. </w:t>
+      </w:r>
+      <w:r>
+        <w:rPr>
+          <w:bCs/>
+        </w:rPr>
+        <w:t>Our main goal will be</w:t>
+      </w:r>
+      <w:r>
+        <w:rPr>
+          <w:bCs/>
+        </w:rPr>
+        <w:t xml:space="preserve"> to develop </w:t>
+      </w:r>
+      <w:r>
+        <w:rPr>
+          <w:bCs/>
+        </w:rPr>
+        <w:t xml:space="preserve">two machine learning </w:t>
+      </w:r>
+      <w:r>
+        <w:rPr>
+          <w:bCs/>
+        </w:rPr>
+        <w:t xml:space="preserve">models </w:t>
+      </w:r>
+      <w:r>
+        <w:rPr>
+          <w:bCs/>
+        </w:rPr>
+        <w:t>which can understand</w:t>
+      </w:r>
+      <w:r>
+        <w:rPr>
+          <w:bCs/>
+        </w:rPr>
+        <w:t xml:space="preserve"> the </w:t>
+      </w:r>
+      <w:r>
+        <w:rPr>
+          <w:bCs/>
+        </w:rPr>
+        <w:t>relationships</w:t>
+      </w:r>
+      <w:r>
+        <w:rPr>
+          <w:bCs/>
+        </w:rPr>
+        <w:t xml:space="preserve"> betwee</w:t>
+      </w:r>
+      <w:r>
+        <w:rPr>
+          <w:bCs/>
+        </w:rPr>
+        <w:t>n</w:t>
+      </w:r>
+      <w:r>
+        <w:rPr>
+          <w:bCs/>
+        </w:rPr>
+        <w:t xml:space="preserve"> </w:t>
+      </w:r>
+      <w:r>
+        <w:rPr>
+          <w:bCs/>
+        </w:rPr>
+        <w:t xml:space="preserve">our selected (independent) </w:t>
+      </w:r>
+      <w:r>
+        <w:rPr>
+          <w:bCs/>
+        </w:rPr>
+        <w:t xml:space="preserve">features and the target variable. </w:t>
+      </w:r>
+      <w:r>
+        <w:rPr>
+          <w:bCs/>
+        </w:rPr>
+        <w:t>These</w:t>
+      </w:r>
+      <w:r>
+        <w:rPr>
+          <w:bCs/>
+        </w:rPr>
+        <w:t xml:space="preserve"> models aim to produce precise predictions regarding the 'Total Activities' based on the </w:t>
+      </w:r>
+      <w:r>
+        <w:rPr>
+          <w:bCs/>
+        </w:rPr>
+        <w:t>chosen</w:t>
+      </w:r>
+      <w:r>
+        <w:rPr>
+          <w:bCs/>
+        </w:rPr>
+        <w:t xml:space="preserve"> relationships.</w:t>
+      </w:r>
+      <w:r>
+        <w:rPr>
+          <w:bCs/>
+        </w:rPr>
+        <w:t xml:space="preserve"> </w:t>
+      </w:r>
+    </w:p>
+    <w:p>
+      <w:pPr>
+        <w:spacing w:after="0" w:line="259" w:lineRule="auto"/>
+        <w:jc w:val="both"/>
       </w:pPr>
     </w:p>
     <w:p>
@@ -10002,15 +10463,7 @@
         <w:t>Question 2:</w:t>
       </w:r>
       <w:r>
-        <w:t xml:space="preserve"> Machine learning models have a wide range of uses, including prediction, classification, and clustering. It is advised that you assess several approaches (at least two), choose appropriate hyperparameters for the optimal outcomes of Machine Learning models using an approach of hyperparameter tunning, such as </w:t>
-      </w:r>
-      <w:proofErr w:type="spellStart"/>
-      <w:r>
-        <w:t>GridSearchCV</w:t>
-      </w:r>
-      <w:proofErr w:type="spellEnd"/>
-      <w:r>
-        <w:t xml:space="preserve"> or </w:t>
+        <w:t xml:space="preserve"> Machine learning models have a wide range of uses, including prediction, classification, and clustering. It is advised that you assess several approaches (at least two), choose appropriate hyperparameters for the optimal outcomes of Machine Learning models using an approach of hyperparameter tunning, such as GridSearchCV or </w:t>
       </w:r>
       <w:proofErr w:type="spellStart"/>
       <w:r>
@@ -10032,7 +10485,7 @@
         <w:spacing w:after="0" w:line="259" w:lineRule="auto"/>
         <w:jc w:val="both"/>
         <w:rPr>
-          <w:b/>
+          <w:bCs/>
         </w:rPr>
       </w:pPr>
     </w:p>
@@ -10046,15 +10499,27 @@
       </w:pPr>
       <w:r>
         <w:rPr>
-          <w:b/>
-        </w:rPr>
-        <w:t xml:space="preserve">Part 1: </w:t>
-      </w:r>
-      <w:r>
-        <w:rPr>
-          <w:bCs/>
-        </w:rPr>
-        <w:t>Select ML Models</w:t>
+          <w:bCs/>
+        </w:rPr>
+        <w:t>The t</w:t>
+      </w:r>
+      <w:r>
+        <w:rPr>
+          <w:bCs/>
+        </w:rPr>
+        <w:t>hree</w:t>
+      </w:r>
+      <w:r>
+        <w:rPr>
+          <w:bCs/>
+        </w:rPr>
+        <w:t xml:space="preserve"> machine learning models that we will use to address our problem </w:t>
+      </w:r>
+      <w:r>
+        <w:rPr>
+          <w:bCs/>
+        </w:rPr>
+        <w:t>are:</w:t>
       </w:r>
     </w:p>
     <w:p>
@@ -10065,29 +10530,14 @@
           <w:bCs/>
         </w:rPr>
       </w:pPr>
-      <w:r>
-        <w:rPr>
-          <w:b/>
-        </w:rPr>
-        <w:t xml:space="preserve">Part 2: </w:t>
-      </w:r>
-      <w:r>
-        <w:rPr>
-          <w:bCs/>
-        </w:rPr>
-        <w:t xml:space="preserve">Select Hyperparameters and </w:t>
-      </w:r>
-      <w:proofErr w:type="gramStart"/>
-      <w:r>
-        <w:rPr>
-          <w:bCs/>
-        </w:rPr>
-        <w:t>test</w:t>
-      </w:r>
-      <w:proofErr w:type="gramEnd"/>
-    </w:p>
-    <w:p>
-      <w:pPr>
+    </w:p>
+    <w:p>
+      <w:pPr>
+        <w:pStyle w:val="ListParagraph"/>
+        <w:numPr>
+          <w:ilvl w:val="0"/>
+          <w:numId w:val="15"/>
+        </w:numPr>
         <w:spacing w:after="0" w:line="259" w:lineRule="auto"/>
         <w:jc w:val="both"/>
         <w:rPr>
@@ -10096,66 +10546,468 @@
       </w:pPr>
       <w:r>
         <w:rPr>
-          <w:b/>
-        </w:rPr>
-        <w:t xml:space="preserve">Part 3: </w:t>
-      </w:r>
-      <w:r>
-        <w:rPr>
-          <w:bCs/>
-        </w:rPr>
-        <w:t xml:space="preserve">Use </w:t>
-      </w:r>
-      <w:proofErr w:type="spellStart"/>
-      <w:r>
-        <w:rPr>
-          <w:bCs/>
-        </w:rPr>
-        <w:t>Gridsearch</w:t>
-      </w:r>
-      <w:proofErr w:type="spellEnd"/>
-      <w:r>
-        <w:rPr>
-          <w:bCs/>
-        </w:rPr>
-        <w:t xml:space="preserve"> Cross Validation to </w:t>
-      </w:r>
-      <w:proofErr w:type="spellStart"/>
-      <w:r>
-        <w:rPr>
-          <w:bCs/>
-        </w:rPr>
-        <w:t>hypertune</w:t>
-      </w:r>
-      <w:proofErr w:type="spellEnd"/>
-      <w:r>
-        <w:rPr>
-          <w:bCs/>
-        </w:rPr>
-        <w:t xml:space="preserve"> </w:t>
-      </w:r>
-      <w:proofErr w:type="gramStart"/>
-      <w:r>
-        <w:rPr>
-          <w:bCs/>
-        </w:rPr>
-        <w:t>parameters</w:t>
-      </w:r>
-      <w:proofErr w:type="gramEnd"/>
-    </w:p>
-    <w:p>
-      <w:pPr>
+          <w:bCs/>
+        </w:rPr>
+        <w:t>Random Forest</w:t>
+      </w:r>
+    </w:p>
+    <w:p>
+      <w:pPr>
+        <w:pStyle w:val="ListParagraph"/>
+        <w:numPr>
+          <w:ilvl w:val="0"/>
+          <w:numId w:val="15"/>
+        </w:numPr>
         <w:spacing w:after="0" w:line="259" w:lineRule="auto"/>
         <w:jc w:val="both"/>
         <w:rPr>
-          <w:b/>
-        </w:rPr>
-      </w:pPr>
-    </w:p>
-    <w:p>
-      <w:pPr>
+          <w:bCs/>
+        </w:rPr>
+      </w:pPr>
+      <w:r>
+        <w:rPr>
+          <w:bCs/>
+        </w:rPr>
+        <w:t xml:space="preserve">Linear Regression </w:t>
+      </w:r>
+    </w:p>
+    <w:p>
+      <w:pPr>
+        <w:pStyle w:val="ListParagraph"/>
+        <w:numPr>
+          <w:ilvl w:val="0"/>
+          <w:numId w:val="15"/>
+        </w:numPr>
         <w:spacing w:after="0" w:line="259" w:lineRule="auto"/>
         <w:jc w:val="both"/>
+        <w:rPr>
+          <w:bCs/>
+        </w:rPr>
+      </w:pPr>
+      <w:r>
+        <w:rPr>
+          <w:bCs/>
+        </w:rPr>
+        <w:t>Support Vector Regression</w:t>
+      </w:r>
+    </w:p>
+    <w:p>
+      <w:pPr>
+        <w:pStyle w:val="ListParagraph"/>
+        <w:spacing w:after="0" w:line="259" w:lineRule="auto"/>
+        <w:jc w:val="both"/>
+        <w:rPr>
+          <w:bCs/>
+        </w:rPr>
+      </w:pPr>
+    </w:p>
+    <w:p>
+      <w:pPr>
+        <w:spacing w:after="0" w:line="259" w:lineRule="auto"/>
+        <w:jc w:val="both"/>
+        <w:rPr>
+          <w:bCs/>
+        </w:rPr>
+      </w:pPr>
+    </w:p>
+    <w:p>
+      <w:pPr>
+        <w:spacing w:after="0" w:line="259" w:lineRule="auto"/>
+        <w:jc w:val="both"/>
+        <w:rPr>
+          <w:bCs/>
+        </w:rPr>
+      </w:pPr>
+      <w:r>
+        <w:rPr>
+          <w:bCs/>
+        </w:rPr>
+        <w:t xml:space="preserve">We will develop and fit our models with test and train data and select hyperparameters to obtain preliminary results. Once this has been done, we will utilise GridSearchCV to hyper-tune these parameters and then get new results for our models and compare and examine them in a comparative results table. </w:t>
+      </w:r>
+    </w:p>
+    <w:p>
+      <w:pPr>
+        <w:spacing w:after="0" w:line="259" w:lineRule="auto"/>
+        <w:jc w:val="both"/>
+        <w:rPr>
+          <w:bCs/>
+        </w:rPr>
+      </w:pPr>
+    </w:p>
+    <w:p>
+      <w:pPr>
+        <w:spacing w:after="0" w:line="259" w:lineRule="auto"/>
+        <w:jc w:val="both"/>
+        <w:rPr>
+          <w:bCs/>
+        </w:rPr>
+      </w:pPr>
+      <w:r>
+        <w:rPr>
+          <w:bCs/>
+        </w:rPr>
+        <w:t>The metrics that we will use to assess our machine learning models are -</w:t>
+      </w:r>
+    </w:p>
+    <w:p>
+      <w:pPr>
+        <w:spacing w:after="0" w:line="259" w:lineRule="auto"/>
+        <w:jc w:val="both"/>
+        <w:rPr>
+          <w:bCs/>
+        </w:rPr>
+      </w:pPr>
+    </w:p>
+    <w:p>
+      <w:pPr>
+        <w:spacing w:after="0" w:line="259" w:lineRule="auto"/>
+        <w:jc w:val="both"/>
+        <w:rPr>
+          <w:bCs/>
+        </w:rPr>
+      </w:pPr>
+      <w:r>
+        <w:rPr>
+          <w:bCs/>
+        </w:rPr>
+        <w:t>MSE</w:t>
+      </w:r>
+    </w:p>
+    <w:p>
+      <w:pPr>
+        <w:spacing w:after="0" w:line="259" w:lineRule="auto"/>
+        <w:jc w:val="both"/>
+        <w:rPr>
+          <w:bCs/>
+        </w:rPr>
+      </w:pPr>
+      <w:r>
+        <w:rPr>
+          <w:bCs/>
+        </w:rPr>
+        <w:t>MAE</w:t>
+      </w:r>
+    </w:p>
+    <w:p>
+      <w:pPr>
+        <w:spacing w:after="0" w:line="259" w:lineRule="auto"/>
+        <w:jc w:val="both"/>
+        <w:rPr>
+          <w:bCs/>
+        </w:rPr>
+      </w:pPr>
+      <w:r>
+        <w:rPr>
+          <w:bCs/>
+        </w:rPr>
+        <w:t xml:space="preserve">R2 </w:t>
+      </w:r>
+    </w:p>
+    <w:p>
+      <w:pPr>
+        <w:spacing w:after="0" w:line="259" w:lineRule="auto"/>
+        <w:jc w:val="both"/>
+        <w:rPr>
+          <w:bCs/>
+        </w:rPr>
+      </w:pPr>
+    </w:p>
+    <w:p>
+      <w:pPr>
+        <w:spacing w:after="0" w:line="259" w:lineRule="auto"/>
+        <w:jc w:val="both"/>
+        <w:rPr>
+          <w:bCs/>
+        </w:rPr>
+      </w:pPr>
+      <w:r>
+        <w:rPr>
+          <w:bCs/>
+        </w:rPr>
+        <w:t xml:space="preserve">These have been chosen based on the research available. </w:t>
+      </w:r>
+    </w:p>
+    <w:p>
+      <w:pPr>
+        <w:spacing w:after="0" w:line="259" w:lineRule="auto"/>
+        <w:jc w:val="both"/>
+        <w:rPr>
+          <w:bCs/>
+        </w:rPr>
+      </w:pPr>
+    </w:p>
+    <w:p>
+      <w:pPr>
+        <w:spacing w:after="0" w:line="259" w:lineRule="auto"/>
+        <w:jc w:val="both"/>
+        <w:rPr>
+          <w:bCs/>
+        </w:rPr>
+      </w:pPr>
+    </w:p>
+    <w:p>
+      <w:pPr>
+        <w:spacing w:after="0" w:line="259" w:lineRule="auto"/>
+        <w:jc w:val="both"/>
+        <w:rPr>
+          <w:bCs/>
+        </w:rPr>
+      </w:pPr>
+    </w:p>
+    <w:p>
+      <w:pPr>
+        <w:spacing w:after="0" w:line="259" w:lineRule="auto"/>
+        <w:jc w:val="both"/>
+        <w:rPr>
+          <w:bCs/>
+        </w:rPr>
+      </w:pPr>
+    </w:p>
+    <w:p>
+      <w:pPr>
+        <w:spacing w:after="0" w:line="259" w:lineRule="auto"/>
+        <w:jc w:val="both"/>
+        <w:rPr>
+          <w:bCs/>
+        </w:rPr>
+      </w:pPr>
+      <w:r>
+        <w:rPr>
+          <w:b/>
+        </w:rPr>
+        <w:t xml:space="preserve">Part 2: </w:t>
+      </w:r>
+      <w:r>
+        <w:rPr>
+          <w:bCs/>
+        </w:rPr>
+        <w:t xml:space="preserve">Select Hyperparameters and </w:t>
+      </w:r>
+      <w:proofErr w:type="gramStart"/>
+      <w:r>
+        <w:rPr>
+          <w:bCs/>
+        </w:rPr>
+        <w:t>test</w:t>
+      </w:r>
+      <w:proofErr w:type="gramEnd"/>
+    </w:p>
+    <w:p>
+      <w:pPr>
+        <w:spacing w:after="0" w:line="259" w:lineRule="auto"/>
+        <w:jc w:val="both"/>
+        <w:rPr>
+          <w:bCs/>
+        </w:rPr>
+      </w:pPr>
+    </w:p>
+    <w:p>
+      <w:pPr>
+        <w:spacing w:after="0" w:line="259" w:lineRule="auto"/>
+        <w:jc w:val="both"/>
+        <w:rPr>
+          <w:b/>
+        </w:rPr>
+      </w:pPr>
+      <w:r>
+        <w:rPr>
+          <w:b/>
+        </w:rPr>
+        <w:t>Random Forest:</w:t>
+      </w:r>
+    </w:p>
+    <w:p>
+      <w:pPr>
+        <w:spacing w:after="0" w:line="259" w:lineRule="auto"/>
+        <w:jc w:val="both"/>
+        <w:rPr>
+          <w:b/>
+        </w:rPr>
+      </w:pPr>
+    </w:p>
+    <w:p>
+      <w:pPr>
+        <w:spacing w:after="0" w:line="259" w:lineRule="auto"/>
+        <w:jc w:val="both"/>
+        <w:rPr>
+          <w:bCs/>
+        </w:rPr>
+      </w:pPr>
+      <w:proofErr w:type="gramStart"/>
+      <w:r>
+        <w:rPr>
+          <w:bCs/>
+        </w:rPr>
+        <w:t>First</w:t>
+      </w:r>
+      <w:proofErr w:type="gramEnd"/>
+      <w:r>
+        <w:rPr>
+          <w:bCs/>
+        </w:rPr>
+        <w:t xml:space="preserve"> we will look at the random forest model</w:t>
+      </w:r>
+      <w:r>
+        <w:rPr>
+          <w:bCs/>
+        </w:rPr>
+        <w:t xml:space="preserve">. </w:t>
+      </w:r>
+    </w:p>
+    <w:p>
+      <w:pPr>
+        <w:spacing w:after="0" w:line="259" w:lineRule="auto"/>
+        <w:jc w:val="both"/>
+        <w:rPr>
+          <w:bCs/>
+        </w:rPr>
+      </w:pPr>
+    </w:p>
+    <w:p>
+      <w:pPr>
+        <w:spacing w:after="0" w:line="259" w:lineRule="auto"/>
+        <w:jc w:val="both"/>
+        <w:rPr>
+          <w:b/>
+        </w:rPr>
+      </w:pPr>
+    </w:p>
+    <w:p>
+      <w:pPr>
+        <w:spacing w:after="0" w:line="259" w:lineRule="auto"/>
+        <w:jc w:val="both"/>
+        <w:rPr>
+          <w:b/>
+        </w:rPr>
+      </w:pPr>
+      <w:r>
+        <w:rPr>
+          <w:b/>
+        </w:rPr>
+        <w:t>Linear Regression:</w:t>
+      </w:r>
+    </w:p>
+    <w:p>
+      <w:pPr>
+        <w:spacing w:after="0" w:line="259" w:lineRule="auto"/>
+        <w:jc w:val="both"/>
+        <w:rPr>
+          <w:b/>
+        </w:rPr>
+      </w:pPr>
+    </w:p>
+    <w:p>
+      <w:pPr>
+        <w:spacing w:after="0" w:line="259" w:lineRule="auto"/>
+        <w:jc w:val="both"/>
+        <w:rPr>
+          <w:b/>
+        </w:rPr>
+      </w:pPr>
+    </w:p>
+    <w:p>
+      <w:pPr>
+        <w:spacing w:after="0" w:line="259" w:lineRule="auto"/>
+        <w:jc w:val="both"/>
+        <w:rPr>
+          <w:b/>
+        </w:rPr>
+      </w:pPr>
+      <w:r>
+        <w:rPr>
+          <w:b/>
+        </w:rPr>
+        <w:t>Support Vector Regression:</w:t>
+      </w:r>
+    </w:p>
+    <w:p>
+      <w:pPr>
+        <w:spacing w:after="0" w:line="259" w:lineRule="auto"/>
+        <w:jc w:val="both"/>
+        <w:rPr>
+          <w:b/>
+        </w:rPr>
+      </w:pPr>
+    </w:p>
+    <w:p>
+      <w:pPr>
+        <w:spacing w:after="0" w:line="259" w:lineRule="auto"/>
+        <w:jc w:val="both"/>
+        <w:rPr>
+          <w:b/>
+        </w:rPr>
+      </w:pPr>
+    </w:p>
+    <w:p>
+      <w:pPr>
+        <w:spacing w:after="0" w:line="259" w:lineRule="auto"/>
+        <w:jc w:val="both"/>
+        <w:rPr>
+          <w:bCs/>
+        </w:rPr>
+      </w:pPr>
+      <w:r>
+        <w:rPr>
+          <w:b/>
+        </w:rPr>
+        <w:t xml:space="preserve">Part 3: </w:t>
+      </w:r>
+      <w:r>
+        <w:rPr>
+          <w:bCs/>
+        </w:rPr>
+        <w:t xml:space="preserve">Use </w:t>
+      </w:r>
+      <w:proofErr w:type="spellStart"/>
+      <w:r>
+        <w:rPr>
+          <w:bCs/>
+        </w:rPr>
+        <w:t>Gridsearch</w:t>
+      </w:r>
+      <w:proofErr w:type="spellEnd"/>
+      <w:r>
+        <w:rPr>
+          <w:bCs/>
+        </w:rPr>
+        <w:t xml:space="preserve"> Cross Validation to </w:t>
+      </w:r>
+      <w:proofErr w:type="spellStart"/>
+      <w:r>
+        <w:rPr>
+          <w:bCs/>
+        </w:rPr>
+        <w:t>hypertune</w:t>
+      </w:r>
+      <w:proofErr w:type="spellEnd"/>
+      <w:r>
+        <w:rPr>
+          <w:bCs/>
+        </w:rPr>
+        <w:t xml:space="preserve"> </w:t>
+      </w:r>
+      <w:proofErr w:type="gramStart"/>
+      <w:r>
+        <w:rPr>
+          <w:bCs/>
+        </w:rPr>
+        <w:t>parameters</w:t>
+      </w:r>
+      <w:proofErr w:type="gramEnd"/>
+    </w:p>
+    <w:p>
+      <w:pPr>
+        <w:spacing w:after="0" w:line="259" w:lineRule="auto"/>
+        <w:jc w:val="both"/>
+        <w:rPr>
+          <w:b/>
+        </w:rPr>
+      </w:pPr>
+    </w:p>
+    <w:p>
+      <w:pPr>
+        <w:spacing w:after="0" w:line="259" w:lineRule="auto"/>
+        <w:jc w:val="both"/>
       </w:pPr>
     </w:p>
     <w:p>
@@ -10313,7 +11165,6 @@
           <w:sz w:val="32"/>
           <w:szCs w:val="32"/>
         </w:rPr>
-        <w:lastRenderedPageBreak/>
         <w:t xml:space="preserve">4. Result Interpretation and Findings </w:t>
       </w:r>
     </w:p>
@@ -10670,6 +11521,95 @@
     </w:lvl>
   </w:abstractNum>
   <w:abstractNum w:abstractNumId="1" w15:restartNumberingAfterBreak="0">
+    <w:nsid w:val="0D4B2190"/>
+    <w:multiLevelType w:val="hybridMultilevel"/>
+    <w:tmpl w:val="4DE4AD10"/>
+    <w:lvl w:ilvl="0" w:tplc="1809000F">
+      <w:start w:val="1"/>
+      <w:numFmt w:val="decimal"/>
+      <w:lvlText w:val="%1."/>
+      <w:lvlJc w:val="left"/>
+      <w:pPr>
+        <w:ind w:left="720" w:hanging="360"/>
+      </w:pPr>
+      <w:rPr>
+        <w:rFonts w:hint="default"/>
+      </w:rPr>
+    </w:lvl>
+    <w:lvl w:ilvl="1" w:tplc="18090019" w:tentative="1">
+      <w:start w:val="1"/>
+      <w:numFmt w:val="lowerLetter"/>
+      <w:lvlText w:val="%2."/>
+      <w:lvlJc w:val="left"/>
+      <w:pPr>
+        <w:ind w:left="1440" w:hanging="360"/>
+      </w:pPr>
+    </w:lvl>
+    <w:lvl w:ilvl="2" w:tplc="1809001B" w:tentative="1">
+      <w:start w:val="1"/>
+      <w:numFmt w:val="lowerRoman"/>
+      <w:lvlText w:val="%3."/>
+      <w:lvlJc w:val="right"/>
+      <w:pPr>
+        <w:ind w:left="2160" w:hanging="180"/>
+      </w:pPr>
+    </w:lvl>
+    <w:lvl w:ilvl="3" w:tplc="1809000F" w:tentative="1">
+      <w:start w:val="1"/>
+      <w:numFmt w:val="decimal"/>
+      <w:lvlText w:val="%4."/>
+      <w:lvlJc w:val="left"/>
+      <w:pPr>
+        <w:ind w:left="2880" w:hanging="360"/>
+      </w:pPr>
+    </w:lvl>
+    <w:lvl w:ilvl="4" w:tplc="18090019" w:tentative="1">
+      <w:start w:val="1"/>
+      <w:numFmt w:val="lowerLetter"/>
+      <w:lvlText w:val="%5."/>
+      <w:lvlJc w:val="left"/>
+      <w:pPr>
+        <w:ind w:left="3600" w:hanging="360"/>
+      </w:pPr>
+    </w:lvl>
+    <w:lvl w:ilvl="5" w:tplc="1809001B" w:tentative="1">
+      <w:start w:val="1"/>
+      <w:numFmt w:val="lowerRoman"/>
+      <w:lvlText w:val="%6."/>
+      <w:lvlJc w:val="right"/>
+      <w:pPr>
+        <w:ind w:left="4320" w:hanging="180"/>
+      </w:pPr>
+    </w:lvl>
+    <w:lvl w:ilvl="6" w:tplc="1809000F" w:tentative="1">
+      <w:start w:val="1"/>
+      <w:numFmt w:val="decimal"/>
+      <w:lvlText w:val="%7."/>
+      <w:lvlJc w:val="left"/>
+      <w:pPr>
+        <w:ind w:left="5040" w:hanging="360"/>
+      </w:pPr>
+    </w:lvl>
+    <w:lvl w:ilvl="7" w:tplc="18090019" w:tentative="1">
+      <w:start w:val="1"/>
+      <w:numFmt w:val="lowerLetter"/>
+      <w:lvlText w:val="%8."/>
+      <w:lvlJc w:val="left"/>
+      <w:pPr>
+        <w:ind w:left="5760" w:hanging="360"/>
+      </w:pPr>
+    </w:lvl>
+    <w:lvl w:ilvl="8" w:tplc="1809001B" w:tentative="1">
+      <w:start w:val="1"/>
+      <w:numFmt w:val="lowerRoman"/>
+      <w:lvlText w:val="%9."/>
+      <w:lvlJc w:val="right"/>
+      <w:pPr>
+        <w:ind w:left="6480" w:hanging="180"/>
+      </w:pPr>
+    </w:lvl>
+  </w:abstractNum>
+  <w:abstractNum w:abstractNumId="2" w15:restartNumberingAfterBreak="0">
     <w:nsid w:val="0FA67835"/>
     <w:multiLevelType w:val="hybridMultilevel"/>
     <w:tmpl w:val="C26648C8"/>
@@ -10782,10 +11722,10 @@
       </w:rPr>
     </w:lvl>
   </w:abstractNum>
-  <w:abstractNum w:abstractNumId="2" w15:restartNumberingAfterBreak="0">
-    <w:nsid w:val="1AB54FDE"/>
+  <w:abstractNum w:abstractNumId="3" w15:restartNumberingAfterBreak="0">
+    <w:nsid w:val="15AA5E06"/>
     <w:multiLevelType w:val="hybridMultilevel"/>
-    <w:tmpl w:val="5E2AD1B2"/>
+    <w:tmpl w:val="C9568FA4"/>
     <w:lvl w:ilvl="0" w:tplc="18090001">
       <w:start w:val="1"/>
       <w:numFmt w:val="bullet"/>
@@ -10895,7 +11835,233 @@
       </w:rPr>
     </w:lvl>
   </w:abstractNum>
-  <w:abstractNum w:abstractNumId="3" w15:restartNumberingAfterBreak="0">
+  <w:abstractNum w:abstractNumId="4" w15:restartNumberingAfterBreak="0">
+    <w:nsid w:val="178214D9"/>
+    <w:multiLevelType w:val="hybridMultilevel"/>
+    <w:tmpl w:val="0B949692"/>
+    <w:lvl w:ilvl="0" w:tplc="18090001">
+      <w:start w:val="1"/>
+      <w:numFmt w:val="bullet"/>
+      <w:lvlText w:val=""/>
+      <w:lvlJc w:val="left"/>
+      <w:pPr>
+        <w:ind w:left="720" w:hanging="360"/>
+      </w:pPr>
+      <w:rPr>
+        <w:rFonts w:ascii="Symbol" w:hAnsi="Symbol" w:hint="default"/>
+      </w:rPr>
+    </w:lvl>
+    <w:lvl w:ilvl="1" w:tplc="18090003" w:tentative="1">
+      <w:start w:val="1"/>
+      <w:numFmt w:val="bullet"/>
+      <w:lvlText w:val="o"/>
+      <w:lvlJc w:val="left"/>
+      <w:pPr>
+        <w:ind w:left="1440" w:hanging="360"/>
+      </w:pPr>
+      <w:rPr>
+        <w:rFonts w:ascii="Courier New" w:hAnsi="Courier New" w:cs="Courier New" w:hint="default"/>
+      </w:rPr>
+    </w:lvl>
+    <w:lvl w:ilvl="2" w:tplc="18090005" w:tentative="1">
+      <w:start w:val="1"/>
+      <w:numFmt w:val="bullet"/>
+      <w:lvlText w:val=""/>
+      <w:lvlJc w:val="left"/>
+      <w:pPr>
+        <w:ind w:left="2160" w:hanging="360"/>
+      </w:pPr>
+      <w:rPr>
+        <w:rFonts w:ascii="Wingdings" w:hAnsi="Wingdings" w:hint="default"/>
+      </w:rPr>
+    </w:lvl>
+    <w:lvl w:ilvl="3" w:tplc="18090001" w:tentative="1">
+      <w:start w:val="1"/>
+      <w:numFmt w:val="bullet"/>
+      <w:lvlText w:val=""/>
+      <w:lvlJc w:val="left"/>
+      <w:pPr>
+        <w:ind w:left="2880" w:hanging="360"/>
+      </w:pPr>
+      <w:rPr>
+        <w:rFonts w:ascii="Symbol" w:hAnsi="Symbol" w:hint="default"/>
+      </w:rPr>
+    </w:lvl>
+    <w:lvl w:ilvl="4" w:tplc="18090003" w:tentative="1">
+      <w:start w:val="1"/>
+      <w:numFmt w:val="bullet"/>
+      <w:lvlText w:val="o"/>
+      <w:lvlJc w:val="left"/>
+      <w:pPr>
+        <w:ind w:left="3600" w:hanging="360"/>
+      </w:pPr>
+      <w:rPr>
+        <w:rFonts w:ascii="Courier New" w:hAnsi="Courier New" w:cs="Courier New" w:hint="default"/>
+      </w:rPr>
+    </w:lvl>
+    <w:lvl w:ilvl="5" w:tplc="18090005" w:tentative="1">
+      <w:start w:val="1"/>
+      <w:numFmt w:val="bullet"/>
+      <w:lvlText w:val=""/>
+      <w:lvlJc w:val="left"/>
+      <w:pPr>
+        <w:ind w:left="4320" w:hanging="360"/>
+      </w:pPr>
+      <w:rPr>
+        <w:rFonts w:ascii="Wingdings" w:hAnsi="Wingdings" w:hint="default"/>
+      </w:rPr>
+    </w:lvl>
+    <w:lvl w:ilvl="6" w:tplc="18090001" w:tentative="1">
+      <w:start w:val="1"/>
+      <w:numFmt w:val="bullet"/>
+      <w:lvlText w:val=""/>
+      <w:lvlJc w:val="left"/>
+      <w:pPr>
+        <w:ind w:left="5040" w:hanging="360"/>
+      </w:pPr>
+      <w:rPr>
+        <w:rFonts w:ascii="Symbol" w:hAnsi="Symbol" w:hint="default"/>
+      </w:rPr>
+    </w:lvl>
+    <w:lvl w:ilvl="7" w:tplc="18090003" w:tentative="1">
+      <w:start w:val="1"/>
+      <w:numFmt w:val="bullet"/>
+      <w:lvlText w:val="o"/>
+      <w:lvlJc w:val="left"/>
+      <w:pPr>
+        <w:ind w:left="5760" w:hanging="360"/>
+      </w:pPr>
+      <w:rPr>
+        <w:rFonts w:ascii="Courier New" w:hAnsi="Courier New" w:cs="Courier New" w:hint="default"/>
+      </w:rPr>
+    </w:lvl>
+    <w:lvl w:ilvl="8" w:tplc="18090005" w:tentative="1">
+      <w:start w:val="1"/>
+      <w:numFmt w:val="bullet"/>
+      <w:lvlText w:val=""/>
+      <w:lvlJc w:val="left"/>
+      <w:pPr>
+        <w:ind w:left="6480" w:hanging="360"/>
+      </w:pPr>
+      <w:rPr>
+        <w:rFonts w:ascii="Wingdings" w:hAnsi="Wingdings" w:hint="default"/>
+      </w:rPr>
+    </w:lvl>
+  </w:abstractNum>
+  <w:abstractNum w:abstractNumId="5" w15:restartNumberingAfterBreak="0">
+    <w:nsid w:val="1AB54FDE"/>
+    <w:multiLevelType w:val="hybridMultilevel"/>
+    <w:tmpl w:val="5E2AD1B2"/>
+    <w:lvl w:ilvl="0" w:tplc="18090001">
+      <w:start w:val="1"/>
+      <w:numFmt w:val="bullet"/>
+      <w:lvlText w:val=""/>
+      <w:lvlJc w:val="left"/>
+      <w:pPr>
+        <w:ind w:left="720" w:hanging="360"/>
+      </w:pPr>
+      <w:rPr>
+        <w:rFonts w:ascii="Symbol" w:hAnsi="Symbol" w:hint="default"/>
+      </w:rPr>
+    </w:lvl>
+    <w:lvl w:ilvl="1" w:tplc="18090003" w:tentative="1">
+      <w:start w:val="1"/>
+      <w:numFmt w:val="bullet"/>
+      <w:lvlText w:val="o"/>
+      <w:lvlJc w:val="left"/>
+      <w:pPr>
+        <w:ind w:left="1440" w:hanging="360"/>
+      </w:pPr>
+      <w:rPr>
+        <w:rFonts w:ascii="Courier New" w:hAnsi="Courier New" w:cs="Courier New" w:hint="default"/>
+      </w:rPr>
+    </w:lvl>
+    <w:lvl w:ilvl="2" w:tplc="18090005" w:tentative="1">
+      <w:start w:val="1"/>
+      <w:numFmt w:val="bullet"/>
+      <w:lvlText w:val=""/>
+      <w:lvlJc w:val="left"/>
+      <w:pPr>
+        <w:ind w:left="2160" w:hanging="360"/>
+      </w:pPr>
+      <w:rPr>
+        <w:rFonts w:ascii="Wingdings" w:hAnsi="Wingdings" w:hint="default"/>
+      </w:rPr>
+    </w:lvl>
+    <w:lvl w:ilvl="3" w:tplc="18090001" w:tentative="1">
+      <w:start w:val="1"/>
+      <w:numFmt w:val="bullet"/>
+      <w:lvlText w:val=""/>
+      <w:lvlJc w:val="left"/>
+      <w:pPr>
+        <w:ind w:left="2880" w:hanging="360"/>
+      </w:pPr>
+      <w:rPr>
+        <w:rFonts w:ascii="Symbol" w:hAnsi="Symbol" w:hint="default"/>
+      </w:rPr>
+    </w:lvl>
+    <w:lvl w:ilvl="4" w:tplc="18090003" w:tentative="1">
+      <w:start w:val="1"/>
+      <w:numFmt w:val="bullet"/>
+      <w:lvlText w:val="o"/>
+      <w:lvlJc w:val="left"/>
+      <w:pPr>
+        <w:ind w:left="3600" w:hanging="360"/>
+      </w:pPr>
+      <w:rPr>
+        <w:rFonts w:ascii="Courier New" w:hAnsi="Courier New" w:cs="Courier New" w:hint="default"/>
+      </w:rPr>
+    </w:lvl>
+    <w:lvl w:ilvl="5" w:tplc="18090005" w:tentative="1">
+      <w:start w:val="1"/>
+      <w:numFmt w:val="bullet"/>
+      <w:lvlText w:val=""/>
+      <w:lvlJc w:val="left"/>
+      <w:pPr>
+        <w:ind w:left="4320" w:hanging="360"/>
+      </w:pPr>
+      <w:rPr>
+        <w:rFonts w:ascii="Wingdings" w:hAnsi="Wingdings" w:hint="default"/>
+      </w:rPr>
+    </w:lvl>
+    <w:lvl w:ilvl="6" w:tplc="18090001" w:tentative="1">
+      <w:start w:val="1"/>
+      <w:numFmt w:val="bullet"/>
+      <w:lvlText w:val=""/>
+      <w:lvlJc w:val="left"/>
+      <w:pPr>
+        <w:ind w:left="5040" w:hanging="360"/>
+      </w:pPr>
+      <w:rPr>
+        <w:rFonts w:ascii="Symbol" w:hAnsi="Symbol" w:hint="default"/>
+      </w:rPr>
+    </w:lvl>
+    <w:lvl w:ilvl="7" w:tplc="18090003" w:tentative="1">
+      <w:start w:val="1"/>
+      <w:numFmt w:val="bullet"/>
+      <w:lvlText w:val="o"/>
+      <w:lvlJc w:val="left"/>
+      <w:pPr>
+        <w:ind w:left="5760" w:hanging="360"/>
+      </w:pPr>
+      <w:rPr>
+        <w:rFonts w:ascii="Courier New" w:hAnsi="Courier New" w:cs="Courier New" w:hint="default"/>
+      </w:rPr>
+    </w:lvl>
+    <w:lvl w:ilvl="8" w:tplc="18090005" w:tentative="1">
+      <w:start w:val="1"/>
+      <w:numFmt w:val="bullet"/>
+      <w:lvlText w:val=""/>
+      <w:lvlJc w:val="left"/>
+      <w:pPr>
+        <w:ind w:left="6480" w:hanging="360"/>
+      </w:pPr>
+      <w:rPr>
+        <w:rFonts w:ascii="Wingdings" w:hAnsi="Wingdings" w:hint="default"/>
+      </w:rPr>
+    </w:lvl>
+  </w:abstractNum>
+  <w:abstractNum w:abstractNumId="6" w15:restartNumberingAfterBreak="0">
     <w:nsid w:val="2E647BAD"/>
     <w:multiLevelType w:val="hybridMultilevel"/>
     <w:tmpl w:val="230C070C"/>
@@ -10984,7 +12150,7 @@
       </w:pPr>
     </w:lvl>
   </w:abstractNum>
-  <w:abstractNum w:abstractNumId="4" w15:restartNumberingAfterBreak="0">
+  <w:abstractNum w:abstractNumId="7" w15:restartNumberingAfterBreak="0">
     <w:nsid w:val="34CF2FF6"/>
     <w:multiLevelType w:val="hybridMultilevel"/>
     <w:tmpl w:val="7186A0FE"/>
@@ -11073,7 +12239,7 @@
       </w:pPr>
     </w:lvl>
   </w:abstractNum>
-  <w:abstractNum w:abstractNumId="5" w15:restartNumberingAfterBreak="0">
+  <w:abstractNum w:abstractNumId="8" w15:restartNumberingAfterBreak="0">
     <w:nsid w:val="44B51D4C"/>
     <w:multiLevelType w:val="hybridMultilevel"/>
     <w:tmpl w:val="572A3EEA"/>
@@ -11186,7 +12352,7 @@
       </w:rPr>
     </w:lvl>
   </w:abstractNum>
-  <w:abstractNum w:abstractNumId="6" w15:restartNumberingAfterBreak="0">
+  <w:abstractNum w:abstractNumId="9" w15:restartNumberingAfterBreak="0">
     <w:nsid w:val="476406D5"/>
     <w:multiLevelType w:val="hybridMultilevel"/>
     <w:tmpl w:val="16B6CC66"/>
@@ -11275,7 +12441,7 @@
       </w:pPr>
     </w:lvl>
   </w:abstractNum>
-  <w:abstractNum w:abstractNumId="7" w15:restartNumberingAfterBreak="0">
+  <w:abstractNum w:abstractNumId="10" w15:restartNumberingAfterBreak="0">
     <w:nsid w:val="53831365"/>
     <w:multiLevelType w:val="multilevel"/>
     <w:tmpl w:val="8766E478"/>
@@ -11388,7 +12554,7 @@
       </w:rPr>
     </w:lvl>
   </w:abstractNum>
-  <w:abstractNum w:abstractNumId="8" w15:restartNumberingAfterBreak="0">
+  <w:abstractNum w:abstractNumId="11" w15:restartNumberingAfterBreak="0">
     <w:nsid w:val="59172206"/>
     <w:multiLevelType w:val="hybridMultilevel"/>
     <w:tmpl w:val="A028B4F0"/>
@@ -11501,7 +12667,7 @@
       </w:rPr>
     </w:lvl>
   </w:abstractNum>
-  <w:abstractNum w:abstractNumId="9" w15:restartNumberingAfterBreak="0">
+  <w:abstractNum w:abstractNumId="12" w15:restartNumberingAfterBreak="0">
     <w:nsid w:val="675D26ED"/>
     <w:multiLevelType w:val="hybridMultilevel"/>
     <w:tmpl w:val="A294BB0A"/>
@@ -11590,7 +12756,7 @@
       </w:pPr>
     </w:lvl>
   </w:abstractNum>
-  <w:abstractNum w:abstractNumId="10" w15:restartNumberingAfterBreak="0">
+  <w:abstractNum w:abstractNumId="13" w15:restartNumberingAfterBreak="0">
     <w:nsid w:val="6F892037"/>
     <w:multiLevelType w:val="hybridMultilevel"/>
     <w:tmpl w:val="1854A34A"/>
@@ -11703,7 +12869,7 @@
       </w:rPr>
     </w:lvl>
   </w:abstractNum>
-  <w:abstractNum w:abstractNumId="11" w15:restartNumberingAfterBreak="0">
+  <w:abstractNum w:abstractNumId="14" w15:restartNumberingAfterBreak="0">
     <w:nsid w:val="7BC33C5D"/>
     <w:multiLevelType w:val="hybridMultilevel"/>
     <w:tmpl w:val="F7CE5FE2"/>
@@ -11817,40 +12983,49 @@
     </w:lvl>
   </w:abstractNum>
   <w:num w:numId="1" w16cid:durableId="174224286">
-    <w:abstractNumId w:val="8"/>
+    <w:abstractNumId w:val="11"/>
   </w:num>
   <w:num w:numId="2" w16cid:durableId="1361129327">
-    <w:abstractNumId w:val="3"/>
+    <w:abstractNumId w:val="6"/>
   </w:num>
   <w:num w:numId="3" w16cid:durableId="195971568">
-    <w:abstractNumId w:val="4"/>
+    <w:abstractNumId w:val="7"/>
   </w:num>
   <w:num w:numId="4" w16cid:durableId="1006785311">
-    <w:abstractNumId w:val="2"/>
+    <w:abstractNumId w:val="5"/>
   </w:num>
   <w:num w:numId="5" w16cid:durableId="648944939">
-    <w:abstractNumId w:val="5"/>
+    <w:abstractNumId w:val="8"/>
   </w:num>
   <w:num w:numId="6" w16cid:durableId="1307972348">
     <w:abstractNumId w:val="0"/>
   </w:num>
   <w:num w:numId="7" w16cid:durableId="66808331">
-    <w:abstractNumId w:val="7"/>
+    <w:abstractNumId w:val="10"/>
   </w:num>
   <w:num w:numId="8" w16cid:durableId="1063331100">
+    <w:abstractNumId w:val="12"/>
+  </w:num>
+  <w:num w:numId="9" w16cid:durableId="1117336085">
     <w:abstractNumId w:val="9"/>
   </w:num>
-  <w:num w:numId="9" w16cid:durableId="1117336085">
-    <w:abstractNumId w:val="6"/>
-  </w:num>
   <w:num w:numId="10" w16cid:durableId="1239363529">
-    <w:abstractNumId w:val="10"/>
+    <w:abstractNumId w:val="13"/>
   </w:num>
   <w:num w:numId="11" w16cid:durableId="1582258454">
-    <w:abstractNumId w:val="11"/>
+    <w:abstractNumId w:val="14"/>
   </w:num>
   <w:num w:numId="12" w16cid:durableId="17777198">
+    <w:abstractNumId w:val="2"/>
+  </w:num>
+  <w:num w:numId="13" w16cid:durableId="389040763">
+    <w:abstractNumId w:val="4"/>
+  </w:num>
+  <w:num w:numId="14" w16cid:durableId="1554732892">
     <w:abstractNumId w:val="1"/>
+  </w:num>
+  <w:num w:numId="15" w16cid:durableId="1218013668">
+    <w:abstractNumId w:val="3"/>
   </w:num>
 </w:numbering>
 </file>
@@ -12255,7 +13430,7 @@
   <w:style w:type="paragraph" w:default="1" w:styleId="Normal">
     <w:name w:val="Normal"/>
     <w:qFormat/>
-    <w:rsid w:val="007D1CF4"/>
+    <w:rsid w:val="00A77075"/>
   </w:style>
   <w:style w:type="paragraph" w:styleId="Heading1">
     <w:name w:val="heading 1"/>

</xml_diff>

<commit_message>
Update report with ML Comparative results table from model testing
</commit_message>
<xml_diff>
--- a/CA1_Report.docx
+++ b/CA1_Report.docx
@@ -2765,6 +2765,182 @@
       <w:pPr>
         <w:spacing w:after="0"/>
         <w:rPr>
+          <w:bCs/>
+        </w:rPr>
+      </w:pPr>
+    </w:p>
+    <w:p>
+      <w:pPr>
+        <w:spacing w:after="0"/>
+        <w:rPr>
+          <w:bCs/>
+        </w:rPr>
+      </w:pPr>
+      <w:r>
+        <w:rPr>
+          <w:bCs/>
+        </w:rPr>
+        <w:t>Characterising the Dataset</w:t>
+      </w:r>
+    </w:p>
+    <w:p>
+      <w:pPr>
+        <w:spacing w:after="0"/>
+        <w:rPr>
+          <w:bCs/>
+        </w:rPr>
+      </w:pPr>
+      <w:r>
+        <w:rPr>
+          <w:bCs/>
+        </w:rPr>
+        <w:t>When dealing with a new dataset like this, it is important to do some preliminary investigations to gain a better understanding of the type of data that you will be dealing If this is done thoroughly it can give an analyst a better idea of the challenges within the dataset. We can do this by using various methods such as the ones listed below -</w:t>
+      </w:r>
+    </w:p>
+    <w:p>
+      <w:pPr>
+        <w:spacing w:after="0"/>
+        <w:rPr>
+          <w:bCs/>
+        </w:rPr>
+      </w:pPr>
+    </w:p>
+    <w:p>
+      <w:pPr>
+        <w:spacing w:after="0"/>
+        <w:rPr>
+          <w:bCs/>
+        </w:rPr>
+      </w:pPr>
+      <w:proofErr w:type="gramStart"/>
+      <w:r>
+        <w:rPr>
+          <w:bCs/>
+        </w:rPr>
+        <w:t>shape(</w:t>
+      </w:r>
+      <w:proofErr w:type="gramEnd"/>
+      <w:r>
+        <w:rPr>
+          <w:bCs/>
+        </w:rPr>
+        <w:t>): This tells us how many features and entries are contained in our data</w:t>
+      </w:r>
+    </w:p>
+    <w:p>
+      <w:pPr>
+        <w:spacing w:after="0"/>
+        <w:rPr>
+          <w:bCs/>
+        </w:rPr>
+      </w:pPr>
+      <w:proofErr w:type="gramStart"/>
+      <w:r>
+        <w:rPr>
+          <w:bCs/>
+        </w:rPr>
+        <w:t>head(</w:t>
+      </w:r>
+      <w:proofErr w:type="gramEnd"/>
+      <w:r>
+        <w:rPr>
+          <w:bCs/>
+        </w:rPr>
+        <w:t>) : This allows us to see a sample of the first rows of the data</w:t>
+      </w:r>
+    </w:p>
+    <w:p>
+      <w:pPr>
+        <w:spacing w:after="0"/>
+        <w:rPr>
+          <w:bCs/>
+        </w:rPr>
+      </w:pPr>
+      <w:proofErr w:type="gramStart"/>
+      <w:r>
+        <w:rPr>
+          <w:bCs/>
+        </w:rPr>
+        <w:t>info(</w:t>
+      </w:r>
+      <w:proofErr w:type="gramEnd"/>
+      <w:r>
+        <w:rPr>
+          <w:bCs/>
+        </w:rPr>
+        <w:t>) : This provides a summary of information about the data</w:t>
+      </w:r>
+    </w:p>
+    <w:p>
+      <w:pPr>
+        <w:spacing w:after="0"/>
+        <w:rPr>
+          <w:bCs/>
+        </w:rPr>
+      </w:pPr>
+      <w:proofErr w:type="gramStart"/>
+      <w:r>
+        <w:rPr>
+          <w:bCs/>
+        </w:rPr>
+        <w:t>describe(</w:t>
+      </w:r>
+      <w:proofErr w:type="gramEnd"/>
+      <w:r>
+        <w:rPr>
+          <w:bCs/>
+        </w:rPr>
+        <w:t>) : This provides us with the statistical details of the data</w:t>
+      </w:r>
+    </w:p>
+    <w:p>
+      <w:pPr>
+        <w:spacing w:after="0"/>
+        <w:rPr>
+          <w:bCs/>
+        </w:rPr>
+      </w:pPr>
+      <w:proofErr w:type="spellStart"/>
+      <w:proofErr w:type="gramStart"/>
+      <w:r>
+        <w:rPr>
+          <w:bCs/>
+        </w:rPr>
+        <w:t>nunique</w:t>
+      </w:r>
+      <w:proofErr w:type="spellEnd"/>
+      <w:r>
+        <w:rPr>
+          <w:bCs/>
+        </w:rPr>
+        <w:t>(</w:t>
+      </w:r>
+      <w:proofErr w:type="gramEnd"/>
+      <w:r>
+        <w:rPr>
+          <w:bCs/>
+        </w:rPr>
+        <w:t xml:space="preserve">): This helps us to identify if a column is continuous  or </w:t>
+      </w:r>
+      <w:r>
+        <w:rPr>
+          <w:bCs/>
+        </w:rPr>
+        <w:t>categorical</w:t>
+      </w:r>
+    </w:p>
+    <w:p>
+      <w:pPr>
+        <w:spacing w:after="0"/>
+        <w:rPr>
+          <w:bCs/>
+        </w:rPr>
+      </w:pPr>
+    </w:p>
+    <w:p>
+      <w:pPr>
+        <w:spacing w:after="0"/>
+        <w:rPr>
           <w:b/>
         </w:rPr>
       </w:pPr>
@@ -2816,6 +2992,7 @@
         <w:rPr>
           <w:noProof/>
         </w:rPr>
+        <w:lastRenderedPageBreak/>
         <w:drawing>
           <wp:inline distT="0" distB="0" distL="0" distR="0" wp14:anchorId="69DFEF4E" wp14:editId="2833FB56">
             <wp:extent cx="3884195" cy="1419225"/>
@@ -3557,6 +3734,7 @@
         <w:rPr>
           <w:noProof/>
         </w:rPr>
+        <w:lastRenderedPageBreak/>
         <w:drawing>
           <wp:inline distT="0" distB="0" distL="0" distR="0" wp14:anchorId="52F58D79" wp14:editId="3805A7A6">
             <wp:extent cx="5731510" cy="2036445"/>
@@ -3650,64 +3828,20 @@
         <w:spacing w:after="0"/>
         <w:rPr>
           <w:b/>
-        </w:rPr>
-      </w:pPr>
-    </w:p>
-    <w:p>
-      <w:pPr>
-        <w:spacing w:after="0"/>
-        <w:rPr>
-          <w:b/>
-        </w:rPr>
-      </w:pPr>
-    </w:p>
-    <w:p>
-      <w:pPr>
-        <w:spacing w:after="0"/>
-        <w:rPr>
-          <w:b/>
-        </w:rPr>
-      </w:pPr>
-    </w:p>
-    <w:p>
-      <w:pPr>
-        <w:spacing w:after="0"/>
-        <w:rPr>
-          <w:b/>
-        </w:rPr>
-      </w:pPr>
-    </w:p>
-    <w:p>
-      <w:pPr>
-        <w:spacing w:after="0"/>
-        <w:rPr>
-          <w:b/>
-        </w:rPr>
-      </w:pPr>
-    </w:p>
-    <w:p>
-      <w:pPr>
-        <w:spacing w:after="0"/>
-        <w:rPr>
-          <w:b/>
-        </w:rPr>
-      </w:pPr>
-    </w:p>
-    <w:p>
-      <w:pPr>
-        <w:spacing w:after="0"/>
-        <w:rPr>
-          <w:b/>
-        </w:rPr>
-      </w:pPr>
-    </w:p>
-    <w:p>
-      <w:pPr>
-        <w:spacing w:after="0"/>
-        <w:rPr>
-          <w:b/>
-        </w:rPr>
-      </w:pPr>
+          <w:sz w:val="28"/>
+          <w:szCs w:val="28"/>
+        </w:rPr>
+      </w:pPr>
+      <w:r>
+        <w:rPr>
+          <w:rFonts w:eastAsia="Microsoft Sans Serif" w:cs="Calibri"/>
+          <w:noProof/>
+          <w:kern w:val="0"/>
+          <w:lang w:val="en-US"/>
+          <w14:ligatures w14:val="none"/>
+        </w:rPr>
+        <w:t>The process above will give us a good idea of the type of data that we will be handling in this project and there is no substitute for these types of investigations, especially when getting familiar with a new dataset (Müller and Guido, 2017).</w:t>
+      </w:r>
     </w:p>
     <w:p>
       <w:pPr>
@@ -3967,6 +4101,7 @@
         <w:rPr>
           <w:noProof/>
         </w:rPr>
+        <w:lastRenderedPageBreak/>
         <w:drawing>
           <wp:inline distT="0" distB="0" distL="0" distR="0" wp14:anchorId="677AE52D" wp14:editId="191B8B06">
             <wp:extent cx="4876800" cy="1753292"/>
@@ -4096,7 +4231,6 @@
         <w:rPr>
           <w:noProof/>
         </w:rPr>
-        <w:lastRenderedPageBreak/>
         <w:drawing>
           <wp:inline distT="0" distB="0" distL="0" distR="0" wp14:anchorId="17839C33" wp14:editId="612C9CFE">
             <wp:extent cx="5731510" cy="1979930"/>
@@ -4352,6 +4486,7 @@
         <w:rPr>
           <w:noProof/>
         </w:rPr>
+        <w:lastRenderedPageBreak/>
         <w:drawing>
           <wp:inline distT="0" distB="0" distL="0" distR="0" wp14:anchorId="3B1E8067" wp14:editId="17807052">
             <wp:extent cx="5731510" cy="1146175"/>
@@ -4563,7 +4698,6 @@
         <w:rPr>
           <w:b/>
         </w:rPr>
-        <w:lastRenderedPageBreak/>
         <w:t>Dataframe</w:t>
       </w:r>
       <w:proofErr w:type="spellEnd"/>
@@ -5150,7 +5284,6 @@
         <w:rPr>
           <w:bCs/>
         </w:rPr>
-        <w:lastRenderedPageBreak/>
         <w:t>Total Attractions</w:t>
       </w:r>
     </w:p>
@@ -5413,6 +5546,7 @@
         <w:rPr>
           <w:noProof/>
         </w:rPr>
+        <w:lastRenderedPageBreak/>
         <w:drawing>
           <wp:inline distT="0" distB="0" distL="0" distR="0" wp14:anchorId="09926983" wp14:editId="339449A5">
             <wp:extent cx="2505075" cy="1959893"/>
@@ -5580,7 +5714,6 @@
         <w:rPr>
           <w:noProof/>
         </w:rPr>
-        <w:lastRenderedPageBreak/>
         <w:drawing>
           <wp:inline distT="0" distB="0" distL="0" distR="0" wp14:anchorId="7B5AEA22" wp14:editId="7F9AABD2">
             <wp:extent cx="2642235" cy="2085975"/>
@@ -5708,6 +5841,7 @@
         <w:rPr>
           <w:noProof/>
         </w:rPr>
+        <w:lastRenderedPageBreak/>
         <w:drawing>
           <wp:inline distT="0" distB="0" distL="0" distR="0" wp14:anchorId="2B650588" wp14:editId="11C2E70A">
             <wp:extent cx="2543277" cy="1952625"/>
@@ -5837,7 +5971,6 @@
         <w:rPr>
           <w:noProof/>
         </w:rPr>
-        <w:lastRenderedPageBreak/>
         <w:drawing>
           <wp:inline distT="0" distB="0" distL="0" distR="0" wp14:anchorId="3713DD36" wp14:editId="4493B970">
             <wp:extent cx="1941770" cy="3476625"/>
@@ -6207,6 +6340,7 @@
         <w:rPr>
           <w:noProof/>
         </w:rPr>
+        <w:lastRenderedPageBreak/>
         <w:drawing>
           <wp:inline distT="0" distB="0" distL="0" distR="0" wp14:anchorId="239E7465" wp14:editId="73C0D4AD">
             <wp:extent cx="3383063" cy="2933700"/>
@@ -6326,14 +6460,7 @@
         <w:rPr>
           <w:bCs/>
         </w:rPr>
-        <w:t xml:space="preserve">is the </w:t>
-      </w:r>
-      <w:r>
-        <w:rPr>
-          <w:bCs/>
-        </w:rPr>
-        <w:lastRenderedPageBreak/>
-        <w:t>most normal distribution of the three with the mean appearing close to the centre of the box and just to the left of the middle of the plot. While we can infer that there are extreme values within the first two plots which are causing this skew, it is not appropriate to our problem to remove or impute these outlying values.</w:t>
+        <w:t>is the most normal distribution of the three with the mean appearing close to the centre of the box and just to the left of the middle of the plot. While we can infer that there are extreme values within the first two plots which are causing this skew, it is not appropriate to our problem to remove or impute these outlying values.</w:t>
       </w:r>
       <w:r>
         <w:rPr>
@@ -6542,6 +6669,7 @@
         <w:rPr>
           <w:bCs/>
         </w:rPr>
+        <w:lastRenderedPageBreak/>
         <w:t>Attraction Range</w:t>
       </w:r>
     </w:p>
@@ -6704,7 +6832,6 @@
         <w:rPr>
           <w:noProof/>
         </w:rPr>
-        <w:lastRenderedPageBreak/>
         <w:drawing>
           <wp:inline distT="0" distB="0" distL="0" distR="0" wp14:anchorId="25C8B8D0" wp14:editId="25AAFFF8">
             <wp:extent cx="4029075" cy="1783798"/>
@@ -7089,7 +7216,6 @@
         <w:rPr>
           <w:bCs/>
         </w:rPr>
-        <w:lastRenderedPageBreak/>
         <w:t>Once this has been done, we will then have to convert these True/False values into their binary representatives 1 and 0. We can do that by using the Pandas ‘</w:t>
       </w:r>
       <w:proofErr w:type="spellStart"/>
@@ -7350,6 +7476,7 @@
         <w:rPr>
           <w:bCs/>
         </w:rPr>
+        <w:lastRenderedPageBreak/>
         <w:t xml:space="preserve">Now we need to </w:t>
       </w:r>
       <w:r>
@@ -7535,7 +7662,6 @@
         <w:rPr>
           <w:bCs/>
         </w:rPr>
-        <w:lastRenderedPageBreak/>
         <w:t xml:space="preserve">From the above (figure 31) we can see that </w:t>
       </w:r>
       <w:r>
@@ -7727,6 +7853,7 @@
         <w:rPr>
           <w:b/>
         </w:rPr>
+        <w:lastRenderedPageBreak/>
         <w:t>Standard Scaler:</w:t>
       </w:r>
     </w:p>
@@ -7977,7 +8104,6 @@
         <w:rPr>
           <w:bCs/>
         </w:rPr>
-        <w:lastRenderedPageBreak/>
         <w:t xml:space="preserve">This will map a new range of values to our features based on 0 being the lowest value in the range and 1 being the highest. </w:t>
       </w:r>
     </w:p>
@@ -8240,6 +8366,7 @@
         <w:rPr>
           <w:bCs/>
         </w:rPr>
+        <w:lastRenderedPageBreak/>
         <w:t xml:space="preserve">Through the process of exploratory data analysis and data preprocessing, several </w:t>
       </w:r>
       <w:r>
@@ -8392,7 +8519,6 @@
         <w:rPr>
           <w:b/>
         </w:rPr>
-        <w:lastRenderedPageBreak/>
         <w:t>Choropleths:</w:t>
       </w:r>
     </w:p>
@@ -8560,6 +8686,7 @@
         <w:rPr>
           <w:noProof/>
         </w:rPr>
+        <w:lastRenderedPageBreak/>
         <w:drawing>
           <wp:anchor distT="0" distB="0" distL="114300" distR="114300" simplePos="0" relativeHeight="251660288" behindDoc="0" locked="0" layoutInCell="1" allowOverlap="1" wp14:anchorId="024CBA6A" wp14:editId="1EA78396">
             <wp:simplePos x="0" y="0"/>
@@ -9301,7 +9428,6 @@
           <w:sz w:val="32"/>
           <w:szCs w:val="32"/>
         </w:rPr>
-        <w:lastRenderedPageBreak/>
         <w:t>4. Visualization Design and Tufts Principles</w:t>
       </w:r>
     </w:p>
@@ -9638,6 +9764,7 @@
         <w:rPr>
           <w:b/>
         </w:rPr>
+        <w:lastRenderedPageBreak/>
         <w:t>5.</w:t>
       </w:r>
       <w:r>
@@ -9788,7 +9915,6 @@
           <w:szCs w:val="36"/>
           <w:u w:val="single"/>
         </w:rPr>
-        <w:lastRenderedPageBreak/>
         <w:t xml:space="preserve">Section </w:t>
       </w:r>
       <w:r>
@@ -10086,7 +10212,14 @@
         <w:rPr>
           <w:bCs/>
         </w:rPr>
-        <w:t xml:space="preserve">CRISP-DM operates along the distinct phase-based iteration of projects, which is very suitable for this project as the author has been required to satisfy individual component elements from statistics, data preparation and visualisation, machine learning and programming. The data being used for each of these individual parts of the project needs to be constantly updated and re-assessed so this iterative approach has been ideal to manage these considerations. This has allowed the author to produce a clean and structured data set that can now be taken forward for applying to machine learning algorithms to address the problem outlined at the beginning of this project. </w:t>
+        <w:t xml:space="preserve">CRISP-DM operates along the distinct phase-based iteration of projects, which is very suitable for this project as the author has been required to satisfy individual component </w:t>
+      </w:r>
+      <w:r>
+        <w:rPr>
+          <w:bCs/>
+        </w:rPr>
+        <w:lastRenderedPageBreak/>
+        <w:t xml:space="preserve">elements from statistics, data preparation and visualisation, machine learning and programming. The data being used for each of these individual parts of the project needs to be constantly updated and re-assessed so this iterative approach has been ideal to manage these considerations. This has allowed the author to produce a clean and structured data set that can now be taken forward for applying to machine learning algorithms to address the problem outlined at the beginning of this project. </w:t>
       </w:r>
     </w:p>
     <w:p>
@@ -10203,7 +10336,6 @@
         <w:rPr>
           <w:b/>
         </w:rPr>
-        <w:lastRenderedPageBreak/>
         <w:t xml:space="preserve">Part 2: </w:t>
       </w:r>
       <w:r>
@@ -10240,13 +10372,7 @@
         <w:rPr>
           <w:bCs/>
         </w:rPr>
-        <w:t xml:space="preserve">Can we try and predict the 'Total Activities' of a County by the additional features that we have selected </w:t>
-      </w:r>
-      <w:r>
-        <w:rPr>
-          <w:bCs/>
-        </w:rPr>
-        <w:t>using</w:t>
+        <w:t>Can we try and predict the 'Total Activities' of a County by the additional features that we have selected using</w:t>
       </w:r>
       <w:r>
         <w:rPr>
@@ -10548,6 +10674,7 @@
         <w:rPr>
           <w:bCs/>
         </w:rPr>
+        <w:lastRenderedPageBreak/>
         <w:t>Random Forest</w:t>
       </w:r>
     </w:p>
@@ -11008,6 +11135,60 @@
       <w:pPr>
         <w:spacing w:after="0" w:line="259" w:lineRule="auto"/>
         <w:jc w:val="both"/>
+        <w:rPr>
+          <w:b/>
+        </w:rPr>
+      </w:pPr>
+    </w:p>
+    <w:p>
+      <w:pPr>
+        <w:spacing w:after="0" w:line="259" w:lineRule="auto"/>
+        <w:jc w:val="both"/>
+        <w:rPr>
+          <w:b/>
+        </w:rPr>
+      </w:pPr>
+    </w:p>
+    <w:p>
+      <w:pPr>
+        <w:spacing w:after="0" w:line="259" w:lineRule="auto"/>
+        <w:jc w:val="both"/>
+        <w:rPr>
+          <w:b/>
+        </w:rPr>
+      </w:pPr>
+    </w:p>
+    <w:p>
+      <w:pPr>
+        <w:spacing w:after="0" w:line="259" w:lineRule="auto"/>
+        <w:jc w:val="both"/>
+        <w:rPr>
+          <w:b/>
+        </w:rPr>
+      </w:pPr>
+    </w:p>
+    <w:p>
+      <w:pPr>
+        <w:spacing w:after="0" w:line="259" w:lineRule="auto"/>
+        <w:jc w:val="both"/>
+        <w:rPr>
+          <w:b/>
+        </w:rPr>
+      </w:pPr>
+    </w:p>
+    <w:p>
+      <w:pPr>
+        <w:spacing w:after="0" w:line="259" w:lineRule="auto"/>
+        <w:jc w:val="both"/>
+        <w:rPr>
+          <w:b/>
+        </w:rPr>
+      </w:pPr>
+    </w:p>
+    <w:p>
+      <w:pPr>
+        <w:spacing w:after="0" w:line="259" w:lineRule="auto"/>
+        <w:jc w:val="both"/>
       </w:pPr>
     </w:p>
     <w:p>
@@ -11025,6 +11206,7 @@
           <w:sz w:val="32"/>
           <w:szCs w:val="32"/>
         </w:rPr>
+        <w:lastRenderedPageBreak/>
         <w:t>3. ML Model Results</w:t>
       </w:r>
     </w:p>
@@ -11075,7 +11257,7 @@
         <w:spacing w:after="0" w:line="259" w:lineRule="auto"/>
         <w:jc w:val="both"/>
         <w:rPr>
-          <w:b/>
+          <w:bCs/>
         </w:rPr>
       </w:pPr>
       <w:r>
@@ -11090,6 +11272,2755 @@
         </w:rPr>
         <w:t>Create table of results</w:t>
       </w:r>
+    </w:p>
+    <w:p>
+      <w:pPr>
+        <w:spacing w:after="0" w:line="259" w:lineRule="auto"/>
+        <w:jc w:val="both"/>
+        <w:rPr>
+          <w:bCs/>
+        </w:rPr>
+      </w:pPr>
+    </w:p>
+    <w:p>
+      <w:pPr>
+        <w:spacing w:after="0" w:line="259" w:lineRule="auto"/>
+        <w:jc w:val="both"/>
+        <w:rPr>
+          <w:bCs/>
+        </w:rPr>
+      </w:pPr>
+    </w:p>
+    <w:p>
+      <w:pPr>
+        <w:spacing w:after="0" w:line="240" w:lineRule="auto"/>
+        <w:jc w:val="center"/>
+        <w:rPr>
+          <w:rFonts w:ascii="Arial" w:eastAsia="Times New Roman" w:hAnsi="Arial" w:cs="Arial"/>
+          <w:b/>
+          <w:bCs/>
+          <w:color w:val="000000"/>
+          <w:kern w:val="0"/>
+          <w:sz w:val="26"/>
+          <w:szCs w:val="26"/>
+          <w:u w:val="single"/>
+          <w:lang w:eastAsia="en-IE"/>
+          <w14:ligatures w14:val="none"/>
+        </w:rPr>
+      </w:pPr>
+      <w:r>
+        <w:rPr>
+          <w:rFonts w:ascii="Arial" w:eastAsia="Times New Roman" w:hAnsi="Arial" w:cs="Arial"/>
+          <w:b/>
+          <w:bCs/>
+          <w:color w:val="000000"/>
+          <w:kern w:val="0"/>
+          <w:sz w:val="26"/>
+          <w:szCs w:val="26"/>
+          <w:u w:val="single"/>
+          <w:lang w:eastAsia="en-IE"/>
+          <w14:ligatures w14:val="none"/>
+        </w:rPr>
+        <w:t>Comparative Results Tables</w:t>
+      </w:r>
+    </w:p>
+    <w:p>
+      <w:pPr>
+        <w:spacing w:after="0" w:line="240" w:lineRule="auto"/>
+        <w:jc w:val="center"/>
+        <w:rPr>
+          <w:rFonts w:ascii="Arial" w:eastAsia="Times New Roman" w:hAnsi="Arial" w:cs="Arial"/>
+          <w:b/>
+          <w:bCs/>
+          <w:color w:val="000000"/>
+          <w:kern w:val="0"/>
+          <w:sz w:val="26"/>
+          <w:szCs w:val="26"/>
+          <w:u w:val="single"/>
+          <w:lang w:eastAsia="en-IE"/>
+          <w14:ligatures w14:val="none"/>
+        </w:rPr>
+      </w:pPr>
+    </w:p>
+    <w:p>
+      <w:pPr>
+        <w:spacing w:after="0" w:line="240" w:lineRule="auto"/>
+        <w:rPr>
+          <w:rFonts w:ascii="Arial" w:eastAsia="Times New Roman" w:hAnsi="Arial" w:cs="Arial"/>
+          <w:b/>
+          <w:bCs/>
+          <w:color w:val="000000"/>
+          <w:kern w:val="0"/>
+          <w:sz w:val="26"/>
+          <w:szCs w:val="26"/>
+          <w:u w:val="single"/>
+          <w:lang w:eastAsia="en-IE"/>
+          <w14:ligatures w14:val="none"/>
+        </w:rPr>
+      </w:pPr>
+    </w:p>
+    <w:p>
+      <w:pPr>
+        <w:spacing w:after="0" w:line="240" w:lineRule="auto"/>
+        <w:rPr>
+          <w:rFonts w:ascii="Arial" w:eastAsia="Times New Roman" w:hAnsi="Arial" w:cs="Arial"/>
+          <w:b/>
+          <w:bCs/>
+          <w:color w:val="000000"/>
+          <w:kern w:val="0"/>
+          <w:sz w:val="22"/>
+          <w:szCs w:val="22"/>
+          <w:lang w:eastAsia="en-IE"/>
+          <w14:ligatures w14:val="none"/>
+        </w:rPr>
+      </w:pPr>
+      <w:r>
+        <w:rPr>
+          <w:rFonts w:ascii="Arial" w:eastAsia="Times New Roman" w:hAnsi="Arial" w:cs="Arial"/>
+          <w:b/>
+          <w:bCs/>
+          <w:color w:val="000000"/>
+          <w:kern w:val="0"/>
+          <w:sz w:val="22"/>
+          <w:szCs w:val="22"/>
+          <w:lang w:eastAsia="en-IE"/>
+          <w14:ligatures w14:val="none"/>
+        </w:rPr>
+        <w:t>Evaluation Metric: R2</w:t>
+      </w:r>
+    </w:p>
+    <w:tbl>
+      <w:tblPr>
+        <w:tblStyle w:val="TableGrid"/>
+        <w:tblW w:w="0" w:type="auto"/>
+        <w:tblLook w:val="04A0" w:firstRow="1" w:lastRow="0" w:firstColumn="1" w:lastColumn="0" w:noHBand="0" w:noVBand="1"/>
+      </w:tblPr>
+      <w:tblGrid>
+        <w:gridCol w:w="1803"/>
+        <w:gridCol w:w="1803"/>
+        <w:gridCol w:w="1803"/>
+        <w:gridCol w:w="1803"/>
+        <w:gridCol w:w="1804"/>
+      </w:tblGrid>
+      <w:tr>
+        <w:tc>
+          <w:tcPr>
+            <w:tcW w:w="1803" w:type="dxa"/>
+          </w:tcPr>
+          <w:p>
+            <w:pPr>
+              <w:jc w:val="center"/>
+              <w:rPr>
+                <w:rFonts w:ascii="Arial" w:eastAsia="Times New Roman" w:hAnsi="Arial" w:cs="Arial"/>
+                <w:b/>
+                <w:bCs/>
+                <w:color w:val="000000"/>
+                <w:kern w:val="0"/>
+                <w:sz w:val="22"/>
+                <w:szCs w:val="22"/>
+                <w:lang w:eastAsia="en-IE"/>
+                <w14:ligatures w14:val="none"/>
+              </w:rPr>
+            </w:pPr>
+            <w:r>
+              <w:rPr>
+                <w:rFonts w:ascii="Arial" w:eastAsia="Times New Roman" w:hAnsi="Arial" w:cs="Arial"/>
+                <w:b/>
+                <w:bCs/>
+                <w:color w:val="000000"/>
+                <w:kern w:val="0"/>
+                <w:sz w:val="22"/>
+                <w:szCs w:val="22"/>
+                <w:lang w:eastAsia="en-IE"/>
+                <w14:ligatures w14:val="none"/>
+              </w:rPr>
+              <w:t>Model</w:t>
+            </w:r>
+          </w:p>
+        </w:tc>
+        <w:tc>
+          <w:tcPr>
+            <w:tcW w:w="1803" w:type="dxa"/>
+          </w:tcPr>
+          <w:p>
+            <w:pPr>
+              <w:jc w:val="center"/>
+              <w:rPr>
+                <w:rFonts w:ascii="Arial" w:eastAsia="Times New Roman" w:hAnsi="Arial" w:cs="Arial"/>
+                <w:b/>
+                <w:bCs/>
+                <w:color w:val="000000"/>
+                <w:kern w:val="0"/>
+                <w:sz w:val="22"/>
+                <w:szCs w:val="22"/>
+                <w:lang w:eastAsia="en-IE"/>
+                <w14:ligatures w14:val="none"/>
+              </w:rPr>
+            </w:pPr>
+            <w:r>
+              <w:rPr>
+                <w:rFonts w:ascii="Arial" w:eastAsia="Times New Roman" w:hAnsi="Arial" w:cs="Arial"/>
+                <w:b/>
+                <w:bCs/>
+                <w:color w:val="000000"/>
+                <w:kern w:val="0"/>
+                <w:sz w:val="22"/>
+                <w:szCs w:val="22"/>
+                <w:lang w:eastAsia="en-IE"/>
+                <w14:ligatures w14:val="none"/>
+              </w:rPr>
+              <w:t>Default</w:t>
+            </w:r>
+          </w:p>
+          <w:p>
+            <w:pPr>
+              <w:jc w:val="center"/>
+              <w:rPr>
+                <w:rFonts w:ascii="Arial" w:eastAsia="Times New Roman" w:hAnsi="Arial" w:cs="Arial"/>
+                <w:b/>
+                <w:bCs/>
+                <w:color w:val="000000"/>
+                <w:kern w:val="0"/>
+                <w:sz w:val="22"/>
+                <w:szCs w:val="22"/>
+                <w:lang w:eastAsia="en-IE"/>
+                <w14:ligatures w14:val="none"/>
+              </w:rPr>
+            </w:pPr>
+            <w:r>
+              <w:rPr>
+                <w:rFonts w:ascii="Arial" w:eastAsia="Times New Roman" w:hAnsi="Arial" w:cs="Arial"/>
+                <w:b/>
+                <w:bCs/>
+                <w:color w:val="000000"/>
+                <w:kern w:val="0"/>
+                <w:sz w:val="22"/>
+                <w:szCs w:val="22"/>
+                <w:lang w:eastAsia="en-IE"/>
+                <w14:ligatures w14:val="none"/>
+              </w:rPr>
+              <w:t>Tune</w:t>
+            </w:r>
+          </w:p>
+        </w:tc>
+        <w:tc>
+          <w:tcPr>
+            <w:tcW w:w="1803" w:type="dxa"/>
+          </w:tcPr>
+          <w:p>
+            <w:pPr>
+              <w:jc w:val="center"/>
+              <w:rPr>
+                <w:rFonts w:ascii="Arial" w:eastAsia="Times New Roman" w:hAnsi="Arial" w:cs="Arial"/>
+                <w:b/>
+                <w:bCs/>
+                <w:color w:val="000000"/>
+                <w:kern w:val="0"/>
+                <w:sz w:val="22"/>
+                <w:szCs w:val="22"/>
+                <w:lang w:eastAsia="en-IE"/>
+                <w14:ligatures w14:val="none"/>
+              </w:rPr>
+            </w:pPr>
+            <w:r>
+              <w:rPr>
+                <w:rFonts w:ascii="Arial" w:eastAsia="Times New Roman" w:hAnsi="Arial" w:cs="Arial"/>
+                <w:b/>
+                <w:bCs/>
+                <w:color w:val="000000"/>
+                <w:kern w:val="0"/>
+                <w:sz w:val="22"/>
+                <w:szCs w:val="22"/>
+                <w:lang w:eastAsia="en-IE"/>
+                <w14:ligatures w14:val="none"/>
+              </w:rPr>
+              <w:t xml:space="preserve">Manual </w:t>
+            </w:r>
+          </w:p>
+          <w:p>
+            <w:pPr>
+              <w:jc w:val="center"/>
+              <w:rPr>
+                <w:rFonts w:ascii="Arial" w:eastAsia="Times New Roman" w:hAnsi="Arial" w:cs="Arial"/>
+                <w:b/>
+                <w:bCs/>
+                <w:color w:val="000000"/>
+                <w:kern w:val="0"/>
+                <w:sz w:val="22"/>
+                <w:szCs w:val="22"/>
+                <w:lang w:eastAsia="en-IE"/>
+                <w14:ligatures w14:val="none"/>
+              </w:rPr>
+            </w:pPr>
+            <w:r>
+              <w:rPr>
+                <w:rFonts w:ascii="Arial" w:eastAsia="Times New Roman" w:hAnsi="Arial" w:cs="Arial"/>
+                <w:b/>
+                <w:bCs/>
+                <w:color w:val="000000"/>
+                <w:kern w:val="0"/>
+                <w:sz w:val="22"/>
+                <w:szCs w:val="22"/>
+                <w:lang w:eastAsia="en-IE"/>
+                <w14:ligatures w14:val="none"/>
+              </w:rPr>
+              <w:t>Tune</w:t>
+            </w:r>
+          </w:p>
+        </w:tc>
+        <w:tc>
+          <w:tcPr>
+            <w:tcW w:w="1803" w:type="dxa"/>
+          </w:tcPr>
+          <w:p>
+            <w:pPr>
+              <w:jc w:val="center"/>
+              <w:rPr>
+                <w:rFonts w:ascii="Arial" w:eastAsia="Times New Roman" w:hAnsi="Arial" w:cs="Arial"/>
+                <w:b/>
+                <w:bCs/>
+                <w:color w:val="000000"/>
+                <w:kern w:val="0"/>
+                <w:sz w:val="22"/>
+                <w:szCs w:val="22"/>
+                <w:lang w:eastAsia="en-IE"/>
+                <w14:ligatures w14:val="none"/>
+              </w:rPr>
+            </w:pPr>
+            <w:r>
+              <w:rPr>
+                <w:rFonts w:ascii="Arial" w:eastAsia="Times New Roman" w:hAnsi="Arial" w:cs="Arial"/>
+                <w:b/>
+                <w:bCs/>
+                <w:color w:val="000000"/>
+                <w:kern w:val="0"/>
+                <w:sz w:val="22"/>
+                <w:szCs w:val="22"/>
+                <w:lang w:eastAsia="en-IE"/>
+                <w14:ligatures w14:val="none"/>
+              </w:rPr>
+              <w:t>GridSearchCV</w:t>
+            </w:r>
+          </w:p>
+          <w:p>
+            <w:pPr>
+              <w:jc w:val="center"/>
+              <w:rPr>
+                <w:rFonts w:ascii="Arial" w:eastAsia="Times New Roman" w:hAnsi="Arial" w:cs="Arial"/>
+                <w:b/>
+                <w:bCs/>
+                <w:color w:val="000000"/>
+                <w:kern w:val="0"/>
+                <w:sz w:val="22"/>
+                <w:szCs w:val="22"/>
+                <w:lang w:eastAsia="en-IE"/>
+                <w14:ligatures w14:val="none"/>
+              </w:rPr>
+            </w:pPr>
+            <w:r>
+              <w:rPr>
+                <w:rFonts w:ascii="Arial" w:eastAsia="Times New Roman" w:hAnsi="Arial" w:cs="Arial"/>
+                <w:b/>
+                <w:bCs/>
+                <w:color w:val="000000"/>
+                <w:kern w:val="0"/>
+                <w:sz w:val="22"/>
+                <w:szCs w:val="22"/>
+                <w:lang w:eastAsia="en-IE"/>
+                <w14:ligatures w14:val="none"/>
+              </w:rPr>
+              <w:t xml:space="preserve">Tune </w:t>
+            </w:r>
+          </w:p>
+        </w:tc>
+        <w:tc>
+          <w:tcPr>
+            <w:tcW w:w="1804" w:type="dxa"/>
+          </w:tcPr>
+          <w:p>
+            <w:pPr>
+              <w:jc w:val="center"/>
+              <w:rPr>
+                <w:rFonts w:ascii="Arial" w:eastAsia="Times New Roman" w:hAnsi="Arial" w:cs="Arial"/>
+                <w:b/>
+                <w:bCs/>
+                <w:color w:val="000000"/>
+                <w:kern w:val="0"/>
+                <w:sz w:val="22"/>
+                <w:szCs w:val="22"/>
+                <w:lang w:eastAsia="en-IE"/>
+                <w14:ligatures w14:val="none"/>
+              </w:rPr>
+            </w:pPr>
+            <w:r>
+              <w:rPr>
+                <w:rFonts w:ascii="Arial" w:eastAsia="Times New Roman" w:hAnsi="Arial" w:cs="Arial"/>
+                <w:b/>
+                <w:bCs/>
+                <w:color w:val="000000"/>
+                <w:kern w:val="0"/>
+                <w:sz w:val="22"/>
+                <w:szCs w:val="22"/>
+                <w:lang w:eastAsia="en-IE"/>
+                <w14:ligatures w14:val="none"/>
+              </w:rPr>
+              <w:t>Scaled and Optimised</w:t>
+            </w:r>
+          </w:p>
+        </w:tc>
+      </w:tr>
+      <w:tr>
+        <w:tc>
+          <w:tcPr>
+            <w:tcW w:w="1803" w:type="dxa"/>
+          </w:tcPr>
+          <w:p>
+            <w:pPr>
+              <w:jc w:val="center"/>
+              <w:rPr>
+                <w:rFonts w:ascii="Arial" w:eastAsia="Times New Roman" w:hAnsi="Arial" w:cs="Arial"/>
+                <w:color w:val="000000"/>
+                <w:kern w:val="0"/>
+                <w:sz w:val="22"/>
+                <w:szCs w:val="22"/>
+                <w:lang w:eastAsia="en-IE"/>
+                <w14:ligatures w14:val="none"/>
+              </w:rPr>
+            </w:pPr>
+            <w:r>
+              <w:rPr>
+                <w:rFonts w:ascii="Arial" w:eastAsia="Times New Roman" w:hAnsi="Arial" w:cs="Arial"/>
+                <w:color w:val="000000"/>
+                <w:kern w:val="0"/>
+                <w:sz w:val="22"/>
+                <w:szCs w:val="22"/>
+                <w:lang w:eastAsia="en-IE"/>
+                <w14:ligatures w14:val="none"/>
+              </w:rPr>
+              <w:t>Linear Regression</w:t>
+            </w:r>
+          </w:p>
+        </w:tc>
+        <w:tc>
+          <w:tcPr>
+            <w:tcW w:w="1803" w:type="dxa"/>
+          </w:tcPr>
+          <w:p>
+            <w:pPr>
+              <w:jc w:val="center"/>
+              <w:rPr>
+                <w:rFonts w:ascii="Arial" w:eastAsia="Times New Roman" w:hAnsi="Arial" w:cs="Arial"/>
+                <w:color w:val="000000"/>
+                <w:kern w:val="0"/>
+                <w:sz w:val="22"/>
+                <w:szCs w:val="22"/>
+                <w:lang w:eastAsia="en-IE"/>
+                <w14:ligatures w14:val="none"/>
+              </w:rPr>
+            </w:pPr>
+            <w:r>
+              <w:rPr>
+                <w:rFonts w:ascii="Arial" w:eastAsia="Times New Roman" w:hAnsi="Arial" w:cs="Arial"/>
+                <w:color w:val="000000"/>
+                <w:kern w:val="0"/>
+                <w:sz w:val="22"/>
+                <w:szCs w:val="22"/>
+                <w:lang w:eastAsia="en-IE"/>
+                <w14:ligatures w14:val="none"/>
+              </w:rPr>
+              <w:t>0.2057</w:t>
+            </w:r>
+          </w:p>
+        </w:tc>
+        <w:tc>
+          <w:tcPr>
+            <w:tcW w:w="1803" w:type="dxa"/>
+          </w:tcPr>
+          <w:p>
+            <w:pPr>
+              <w:jc w:val="center"/>
+              <w:rPr>
+                <w:rFonts w:ascii="Arial" w:eastAsia="Times New Roman" w:hAnsi="Arial" w:cs="Arial"/>
+                <w:color w:val="000000"/>
+                <w:kern w:val="0"/>
+                <w:sz w:val="22"/>
+                <w:szCs w:val="22"/>
+                <w:lang w:eastAsia="en-IE"/>
+                <w14:ligatures w14:val="none"/>
+              </w:rPr>
+            </w:pPr>
+            <w:r>
+              <w:rPr>
+                <w:rFonts w:ascii="Arial" w:eastAsia="Times New Roman" w:hAnsi="Arial" w:cs="Arial"/>
+                <w:color w:val="000000"/>
+                <w:kern w:val="0"/>
+                <w:sz w:val="22"/>
+                <w:szCs w:val="22"/>
+                <w:lang w:eastAsia="en-IE"/>
+                <w14:ligatures w14:val="none"/>
+              </w:rPr>
+              <w:t>0.1466</w:t>
+            </w:r>
+          </w:p>
+        </w:tc>
+        <w:tc>
+          <w:tcPr>
+            <w:tcW w:w="1803" w:type="dxa"/>
+          </w:tcPr>
+          <w:p>
+            <w:pPr>
+              <w:jc w:val="center"/>
+              <w:rPr>
+                <w:rFonts w:ascii="Arial" w:eastAsia="Times New Roman" w:hAnsi="Arial" w:cs="Arial"/>
+                <w:color w:val="000000"/>
+                <w:kern w:val="0"/>
+                <w:sz w:val="22"/>
+                <w:szCs w:val="22"/>
+                <w:lang w:eastAsia="en-IE"/>
+                <w14:ligatures w14:val="none"/>
+              </w:rPr>
+            </w:pPr>
+            <w:r>
+              <w:rPr>
+                <w:rFonts w:ascii="Arial" w:eastAsia="Times New Roman" w:hAnsi="Arial" w:cs="Arial"/>
+                <w:color w:val="000000"/>
+                <w:kern w:val="0"/>
+                <w:sz w:val="22"/>
+                <w:szCs w:val="22"/>
+                <w:lang w:eastAsia="en-IE"/>
+                <w14:ligatures w14:val="none"/>
+              </w:rPr>
+              <w:t>n/a</w:t>
+            </w:r>
+          </w:p>
+        </w:tc>
+        <w:tc>
+          <w:tcPr>
+            <w:tcW w:w="1804" w:type="dxa"/>
+          </w:tcPr>
+          <w:p>
+            <w:pPr>
+              <w:jc w:val="center"/>
+              <w:rPr>
+                <w:rFonts w:ascii="Arial" w:eastAsia="Times New Roman" w:hAnsi="Arial" w:cs="Arial"/>
+                <w:color w:val="000000"/>
+                <w:kern w:val="0"/>
+                <w:sz w:val="22"/>
+                <w:szCs w:val="22"/>
+                <w:lang w:eastAsia="en-IE"/>
+                <w14:ligatures w14:val="none"/>
+              </w:rPr>
+            </w:pPr>
+            <w:r>
+              <w:rPr>
+                <w:rFonts w:ascii="Arial" w:eastAsia="Times New Roman" w:hAnsi="Arial" w:cs="Arial"/>
+                <w:color w:val="000000"/>
+                <w:kern w:val="0"/>
+                <w:sz w:val="22"/>
+                <w:szCs w:val="22"/>
+                <w:lang w:eastAsia="en-IE"/>
+                <w14:ligatures w14:val="none"/>
+              </w:rPr>
+              <w:t>0.2057</w:t>
+            </w:r>
+          </w:p>
+        </w:tc>
+      </w:tr>
+      <w:tr>
+        <w:trPr>
+          <w:trHeight w:val="415"/>
+        </w:trPr>
+        <w:tc>
+          <w:tcPr>
+            <w:tcW w:w="1803" w:type="dxa"/>
+          </w:tcPr>
+          <w:p>
+            <w:pPr>
+              <w:jc w:val="center"/>
+              <w:rPr>
+                <w:rFonts w:ascii="Arial" w:eastAsia="Times New Roman" w:hAnsi="Arial" w:cs="Arial"/>
+                <w:color w:val="000000"/>
+                <w:kern w:val="0"/>
+                <w:sz w:val="22"/>
+                <w:szCs w:val="22"/>
+                <w:lang w:eastAsia="en-IE"/>
+                <w14:ligatures w14:val="none"/>
+              </w:rPr>
+            </w:pPr>
+            <w:r>
+              <w:rPr>
+                <w:rFonts w:ascii="Arial" w:eastAsia="Times New Roman" w:hAnsi="Arial" w:cs="Arial"/>
+                <w:color w:val="000000"/>
+                <w:kern w:val="0"/>
+                <w:sz w:val="22"/>
+                <w:szCs w:val="22"/>
+                <w:lang w:eastAsia="en-IE"/>
+                <w14:ligatures w14:val="none"/>
+              </w:rPr>
+              <w:t xml:space="preserve">Random </w:t>
+            </w:r>
+          </w:p>
+          <w:p>
+            <w:pPr>
+              <w:jc w:val="center"/>
+              <w:rPr>
+                <w:rFonts w:ascii="Arial" w:eastAsia="Times New Roman" w:hAnsi="Arial" w:cs="Arial"/>
+                <w:color w:val="000000"/>
+                <w:kern w:val="0"/>
+                <w:sz w:val="22"/>
+                <w:szCs w:val="22"/>
+                <w:lang w:eastAsia="en-IE"/>
+                <w14:ligatures w14:val="none"/>
+              </w:rPr>
+            </w:pPr>
+            <w:r>
+              <w:rPr>
+                <w:rFonts w:ascii="Arial" w:eastAsia="Times New Roman" w:hAnsi="Arial" w:cs="Arial"/>
+                <w:color w:val="000000"/>
+                <w:kern w:val="0"/>
+                <w:sz w:val="22"/>
+                <w:szCs w:val="22"/>
+                <w:lang w:eastAsia="en-IE"/>
+                <w14:ligatures w14:val="none"/>
+              </w:rPr>
+              <w:t>Forest</w:t>
+            </w:r>
+          </w:p>
+        </w:tc>
+        <w:tc>
+          <w:tcPr>
+            <w:tcW w:w="1803" w:type="dxa"/>
+          </w:tcPr>
+          <w:p>
+            <w:pPr>
+              <w:jc w:val="center"/>
+              <w:rPr>
+                <w:rFonts w:ascii="Arial" w:eastAsia="Times New Roman" w:hAnsi="Arial" w:cs="Arial"/>
+                <w:b/>
+                <w:bCs/>
+                <w:color w:val="000000"/>
+                <w:kern w:val="0"/>
+                <w:sz w:val="22"/>
+                <w:szCs w:val="22"/>
+                <w:lang w:eastAsia="en-IE"/>
+                <w14:ligatures w14:val="none"/>
+              </w:rPr>
+            </w:pPr>
+            <w:r>
+              <w:rPr>
+                <w:rFonts w:ascii="Arial" w:eastAsia="Times New Roman" w:hAnsi="Arial" w:cs="Arial"/>
+                <w:b/>
+                <w:bCs/>
+                <w:color w:val="000000"/>
+                <w:kern w:val="0"/>
+                <w:sz w:val="22"/>
+                <w:szCs w:val="22"/>
+                <w:lang w:eastAsia="en-IE"/>
+                <w14:ligatures w14:val="none"/>
+              </w:rPr>
+              <w:t>0.3953</w:t>
+            </w:r>
+          </w:p>
+        </w:tc>
+        <w:tc>
+          <w:tcPr>
+            <w:tcW w:w="1803" w:type="dxa"/>
+          </w:tcPr>
+          <w:p>
+            <w:pPr>
+              <w:jc w:val="center"/>
+              <w:rPr>
+                <w:rFonts w:ascii="Arial" w:eastAsia="Times New Roman" w:hAnsi="Arial" w:cs="Arial"/>
+                <w:b/>
+                <w:bCs/>
+                <w:color w:val="000000"/>
+                <w:kern w:val="0"/>
+                <w:sz w:val="22"/>
+                <w:szCs w:val="22"/>
+                <w:lang w:eastAsia="en-IE"/>
+                <w14:ligatures w14:val="none"/>
+              </w:rPr>
+            </w:pPr>
+            <w:r>
+              <w:rPr>
+                <w:rFonts w:ascii="Arial" w:eastAsia="Times New Roman" w:hAnsi="Arial" w:cs="Arial"/>
+                <w:b/>
+                <w:bCs/>
+                <w:color w:val="000000"/>
+                <w:kern w:val="0"/>
+                <w:sz w:val="22"/>
+                <w:szCs w:val="22"/>
+                <w:lang w:eastAsia="en-IE"/>
+                <w14:ligatures w14:val="none"/>
+              </w:rPr>
+              <w:t>0.2915</w:t>
+            </w:r>
+          </w:p>
+        </w:tc>
+        <w:tc>
+          <w:tcPr>
+            <w:tcW w:w="1803" w:type="dxa"/>
+          </w:tcPr>
+          <w:p>
+            <w:pPr>
+              <w:jc w:val="center"/>
+              <w:rPr>
+                <w:rFonts w:ascii="Arial" w:eastAsia="Times New Roman" w:hAnsi="Arial" w:cs="Arial"/>
+                <w:b/>
+                <w:bCs/>
+                <w:color w:val="000000"/>
+                <w:kern w:val="0"/>
+                <w:sz w:val="22"/>
+                <w:szCs w:val="22"/>
+                <w:lang w:eastAsia="en-IE"/>
+                <w14:ligatures w14:val="none"/>
+              </w:rPr>
+            </w:pPr>
+            <w:r>
+              <w:rPr>
+                <w:rFonts w:ascii="Arial" w:eastAsia="Times New Roman" w:hAnsi="Arial" w:cs="Arial"/>
+                <w:b/>
+                <w:bCs/>
+                <w:color w:val="000000"/>
+                <w:kern w:val="0"/>
+                <w:sz w:val="22"/>
+                <w:szCs w:val="22"/>
+                <w:lang w:eastAsia="en-IE"/>
+                <w14:ligatures w14:val="none"/>
+              </w:rPr>
+              <w:t>0.46147</w:t>
+            </w:r>
+          </w:p>
+        </w:tc>
+        <w:tc>
+          <w:tcPr>
+            <w:tcW w:w="1804" w:type="dxa"/>
+          </w:tcPr>
+          <w:p>
+            <w:pPr>
+              <w:jc w:val="center"/>
+              <w:rPr>
+                <w:rFonts w:ascii="Arial" w:eastAsia="Times New Roman" w:hAnsi="Arial" w:cs="Arial"/>
+                <w:color w:val="000000"/>
+                <w:kern w:val="0"/>
+                <w:sz w:val="22"/>
+                <w:szCs w:val="22"/>
+                <w:lang w:eastAsia="en-IE"/>
+                <w14:ligatures w14:val="none"/>
+              </w:rPr>
+            </w:pPr>
+          </w:p>
+        </w:tc>
+      </w:tr>
+      <w:tr>
+        <w:trPr>
+          <w:trHeight w:val="420"/>
+        </w:trPr>
+        <w:tc>
+          <w:tcPr>
+            <w:tcW w:w="1803" w:type="dxa"/>
+          </w:tcPr>
+          <w:p>
+            <w:pPr>
+              <w:jc w:val="center"/>
+              <w:rPr>
+                <w:rFonts w:ascii="Arial" w:eastAsia="Times New Roman" w:hAnsi="Arial" w:cs="Arial"/>
+                <w:color w:val="000000"/>
+                <w:kern w:val="0"/>
+                <w:sz w:val="22"/>
+                <w:szCs w:val="22"/>
+                <w:lang w:eastAsia="en-IE"/>
+                <w14:ligatures w14:val="none"/>
+              </w:rPr>
+            </w:pPr>
+            <w:r>
+              <w:rPr>
+                <w:rFonts w:ascii="Arial" w:eastAsia="Times New Roman" w:hAnsi="Arial" w:cs="Arial"/>
+                <w:color w:val="000000"/>
+                <w:kern w:val="0"/>
+                <w:sz w:val="22"/>
+                <w:szCs w:val="22"/>
+                <w:lang w:eastAsia="en-IE"/>
+                <w14:ligatures w14:val="none"/>
+              </w:rPr>
+              <w:t>Support Vector Regression</w:t>
+            </w:r>
+          </w:p>
+        </w:tc>
+        <w:tc>
+          <w:tcPr>
+            <w:tcW w:w="1803" w:type="dxa"/>
+          </w:tcPr>
+          <w:p>
+            <w:pPr>
+              <w:jc w:val="center"/>
+              <w:rPr>
+                <w:rFonts w:ascii="Arial" w:eastAsia="Times New Roman" w:hAnsi="Arial" w:cs="Arial"/>
+                <w:color w:val="000000"/>
+                <w:kern w:val="0"/>
+                <w:sz w:val="22"/>
+                <w:szCs w:val="22"/>
+                <w:lang w:eastAsia="en-IE"/>
+                <w14:ligatures w14:val="none"/>
+              </w:rPr>
+            </w:pPr>
+            <w:r>
+              <w:rPr>
+                <w:rFonts w:ascii="Arial" w:eastAsia="Times New Roman" w:hAnsi="Arial" w:cs="Arial"/>
+                <w:color w:val="000000"/>
+                <w:kern w:val="0"/>
+                <w:sz w:val="22"/>
+                <w:szCs w:val="22"/>
+                <w:lang w:eastAsia="en-IE"/>
+                <w14:ligatures w14:val="none"/>
+              </w:rPr>
+              <w:t>-1.4181</w:t>
+            </w:r>
+          </w:p>
+        </w:tc>
+        <w:tc>
+          <w:tcPr>
+            <w:tcW w:w="1803" w:type="dxa"/>
+          </w:tcPr>
+          <w:p>
+            <w:pPr>
+              <w:jc w:val="center"/>
+              <w:rPr>
+                <w:rFonts w:ascii="Arial" w:eastAsia="Times New Roman" w:hAnsi="Arial" w:cs="Arial"/>
+                <w:color w:val="000000"/>
+                <w:kern w:val="0"/>
+                <w:sz w:val="22"/>
+                <w:szCs w:val="22"/>
+                <w:lang w:eastAsia="en-IE"/>
+                <w14:ligatures w14:val="none"/>
+              </w:rPr>
+            </w:pPr>
+            <w:r>
+              <w:rPr>
+                <w:rFonts w:ascii="Arial" w:eastAsia="Times New Roman" w:hAnsi="Arial" w:cs="Arial"/>
+                <w:color w:val="000000"/>
+                <w:kern w:val="0"/>
+                <w:sz w:val="22"/>
+                <w:szCs w:val="22"/>
+                <w:lang w:eastAsia="en-IE"/>
+                <w14:ligatures w14:val="none"/>
+              </w:rPr>
+              <w:t>-1.4137</w:t>
+            </w:r>
+          </w:p>
+        </w:tc>
+        <w:tc>
+          <w:tcPr>
+            <w:tcW w:w="1803" w:type="dxa"/>
+          </w:tcPr>
+          <w:p>
+            <w:pPr>
+              <w:jc w:val="center"/>
+              <w:rPr>
+                <w:rFonts w:ascii="Arial" w:eastAsia="Times New Roman" w:hAnsi="Arial" w:cs="Arial"/>
+                <w:color w:val="000000"/>
+                <w:kern w:val="0"/>
+                <w:sz w:val="22"/>
+                <w:szCs w:val="22"/>
+                <w:lang w:eastAsia="en-IE"/>
+                <w14:ligatures w14:val="none"/>
+              </w:rPr>
+            </w:pPr>
+          </w:p>
+        </w:tc>
+        <w:tc>
+          <w:tcPr>
+            <w:tcW w:w="1804" w:type="dxa"/>
+          </w:tcPr>
+          <w:p>
+            <w:pPr>
+              <w:jc w:val="center"/>
+              <w:rPr>
+                <w:rFonts w:ascii="Arial" w:eastAsia="Times New Roman" w:hAnsi="Arial" w:cs="Arial"/>
+                <w:color w:val="000000"/>
+                <w:kern w:val="0"/>
+                <w:sz w:val="22"/>
+                <w:szCs w:val="22"/>
+                <w:lang w:eastAsia="en-IE"/>
+                <w14:ligatures w14:val="none"/>
+              </w:rPr>
+            </w:pPr>
+          </w:p>
+        </w:tc>
+      </w:tr>
+    </w:tbl>
+    <w:p>
+      <w:pPr>
+        <w:spacing w:after="0" w:line="240" w:lineRule="auto"/>
+        <w:jc w:val="center"/>
+        <w:rPr>
+          <w:rFonts w:ascii="Arial" w:eastAsia="Times New Roman" w:hAnsi="Arial" w:cs="Arial"/>
+          <w:b/>
+          <w:bCs/>
+          <w:color w:val="000000"/>
+          <w:kern w:val="0"/>
+          <w:sz w:val="22"/>
+          <w:szCs w:val="22"/>
+          <w:lang w:eastAsia="en-IE"/>
+          <w14:ligatures w14:val="none"/>
+        </w:rPr>
+      </w:pPr>
+    </w:p>
+    <w:p>
+      <w:pPr>
+        <w:spacing w:after="0" w:line="240" w:lineRule="auto"/>
+        <w:rPr>
+          <w:rFonts w:ascii="Arial" w:eastAsia="Times New Roman" w:hAnsi="Arial" w:cs="Arial"/>
+          <w:b/>
+          <w:bCs/>
+          <w:color w:val="000000"/>
+          <w:kern w:val="0"/>
+          <w:sz w:val="22"/>
+          <w:szCs w:val="22"/>
+          <w:lang w:eastAsia="en-IE"/>
+          <w14:ligatures w14:val="none"/>
+        </w:rPr>
+      </w:pPr>
+      <w:r>
+        <w:rPr>
+          <w:rFonts w:ascii="Arial" w:eastAsia="Times New Roman" w:hAnsi="Arial" w:cs="Arial"/>
+          <w:b/>
+          <w:bCs/>
+          <w:color w:val="000000"/>
+          <w:kern w:val="0"/>
+          <w:sz w:val="22"/>
+          <w:szCs w:val="22"/>
+          <w:lang w:eastAsia="en-IE"/>
+          <w14:ligatures w14:val="none"/>
+        </w:rPr>
+        <w:t>Evaluation Metric: MAE</w:t>
+      </w:r>
+    </w:p>
+    <w:tbl>
+      <w:tblPr>
+        <w:tblStyle w:val="TableGrid"/>
+        <w:tblW w:w="0" w:type="auto"/>
+        <w:tblLook w:val="04A0" w:firstRow="1" w:lastRow="0" w:firstColumn="1" w:lastColumn="0" w:noHBand="0" w:noVBand="1"/>
+      </w:tblPr>
+      <w:tblGrid>
+        <w:gridCol w:w="1803"/>
+        <w:gridCol w:w="1803"/>
+        <w:gridCol w:w="1803"/>
+        <w:gridCol w:w="1803"/>
+        <w:gridCol w:w="1804"/>
+      </w:tblGrid>
+      <w:tr>
+        <w:tc>
+          <w:tcPr>
+            <w:tcW w:w="1803" w:type="dxa"/>
+          </w:tcPr>
+          <w:p>
+            <w:pPr>
+              <w:jc w:val="center"/>
+              <w:rPr>
+                <w:rFonts w:ascii="Arial" w:eastAsia="Times New Roman" w:hAnsi="Arial" w:cs="Arial"/>
+                <w:b/>
+                <w:bCs/>
+                <w:color w:val="000000"/>
+                <w:kern w:val="0"/>
+                <w:sz w:val="22"/>
+                <w:szCs w:val="22"/>
+                <w:lang w:eastAsia="en-IE"/>
+                <w14:ligatures w14:val="none"/>
+              </w:rPr>
+            </w:pPr>
+            <w:r>
+              <w:rPr>
+                <w:rFonts w:ascii="Arial" w:eastAsia="Times New Roman" w:hAnsi="Arial" w:cs="Arial"/>
+                <w:b/>
+                <w:bCs/>
+                <w:color w:val="000000"/>
+                <w:kern w:val="0"/>
+                <w:sz w:val="22"/>
+                <w:szCs w:val="22"/>
+                <w:lang w:eastAsia="en-IE"/>
+                <w14:ligatures w14:val="none"/>
+              </w:rPr>
+              <w:t>Model</w:t>
+            </w:r>
+          </w:p>
+        </w:tc>
+        <w:tc>
+          <w:tcPr>
+            <w:tcW w:w="1803" w:type="dxa"/>
+          </w:tcPr>
+          <w:p>
+            <w:pPr>
+              <w:jc w:val="center"/>
+              <w:rPr>
+                <w:rFonts w:ascii="Arial" w:eastAsia="Times New Roman" w:hAnsi="Arial" w:cs="Arial"/>
+                <w:b/>
+                <w:bCs/>
+                <w:color w:val="000000"/>
+                <w:kern w:val="0"/>
+                <w:sz w:val="22"/>
+                <w:szCs w:val="22"/>
+                <w:lang w:eastAsia="en-IE"/>
+                <w14:ligatures w14:val="none"/>
+              </w:rPr>
+            </w:pPr>
+            <w:r>
+              <w:rPr>
+                <w:rFonts w:ascii="Arial" w:eastAsia="Times New Roman" w:hAnsi="Arial" w:cs="Arial"/>
+                <w:b/>
+                <w:bCs/>
+                <w:color w:val="000000"/>
+                <w:kern w:val="0"/>
+                <w:sz w:val="22"/>
+                <w:szCs w:val="22"/>
+                <w:lang w:eastAsia="en-IE"/>
+                <w14:ligatures w14:val="none"/>
+              </w:rPr>
+              <w:t>Default</w:t>
+            </w:r>
+          </w:p>
+          <w:p>
+            <w:pPr>
+              <w:jc w:val="center"/>
+              <w:rPr>
+                <w:rFonts w:ascii="Arial" w:eastAsia="Times New Roman" w:hAnsi="Arial" w:cs="Arial"/>
+                <w:b/>
+                <w:bCs/>
+                <w:color w:val="000000"/>
+                <w:kern w:val="0"/>
+                <w:sz w:val="22"/>
+                <w:szCs w:val="22"/>
+                <w:lang w:eastAsia="en-IE"/>
+                <w14:ligatures w14:val="none"/>
+              </w:rPr>
+            </w:pPr>
+            <w:r>
+              <w:rPr>
+                <w:rFonts w:ascii="Arial" w:eastAsia="Times New Roman" w:hAnsi="Arial" w:cs="Arial"/>
+                <w:b/>
+                <w:bCs/>
+                <w:color w:val="000000"/>
+                <w:kern w:val="0"/>
+                <w:sz w:val="22"/>
+                <w:szCs w:val="22"/>
+                <w:lang w:eastAsia="en-IE"/>
+                <w14:ligatures w14:val="none"/>
+              </w:rPr>
+              <w:t>Tune</w:t>
+            </w:r>
+          </w:p>
+        </w:tc>
+        <w:tc>
+          <w:tcPr>
+            <w:tcW w:w="1803" w:type="dxa"/>
+          </w:tcPr>
+          <w:p>
+            <w:pPr>
+              <w:jc w:val="center"/>
+              <w:rPr>
+                <w:rFonts w:ascii="Arial" w:eastAsia="Times New Roman" w:hAnsi="Arial" w:cs="Arial"/>
+                <w:b/>
+                <w:bCs/>
+                <w:color w:val="000000"/>
+                <w:kern w:val="0"/>
+                <w:sz w:val="22"/>
+                <w:szCs w:val="22"/>
+                <w:lang w:eastAsia="en-IE"/>
+                <w14:ligatures w14:val="none"/>
+              </w:rPr>
+            </w:pPr>
+            <w:r>
+              <w:rPr>
+                <w:rFonts w:ascii="Arial" w:eastAsia="Times New Roman" w:hAnsi="Arial" w:cs="Arial"/>
+                <w:b/>
+                <w:bCs/>
+                <w:color w:val="000000"/>
+                <w:kern w:val="0"/>
+                <w:sz w:val="22"/>
+                <w:szCs w:val="22"/>
+                <w:lang w:eastAsia="en-IE"/>
+                <w14:ligatures w14:val="none"/>
+              </w:rPr>
+              <w:t xml:space="preserve">Manual </w:t>
+            </w:r>
+          </w:p>
+          <w:p>
+            <w:pPr>
+              <w:jc w:val="center"/>
+              <w:rPr>
+                <w:rFonts w:ascii="Arial" w:eastAsia="Times New Roman" w:hAnsi="Arial" w:cs="Arial"/>
+                <w:b/>
+                <w:bCs/>
+                <w:color w:val="000000"/>
+                <w:kern w:val="0"/>
+                <w:sz w:val="22"/>
+                <w:szCs w:val="22"/>
+                <w:lang w:eastAsia="en-IE"/>
+                <w14:ligatures w14:val="none"/>
+              </w:rPr>
+            </w:pPr>
+            <w:r>
+              <w:rPr>
+                <w:rFonts w:ascii="Arial" w:eastAsia="Times New Roman" w:hAnsi="Arial" w:cs="Arial"/>
+                <w:b/>
+                <w:bCs/>
+                <w:color w:val="000000"/>
+                <w:kern w:val="0"/>
+                <w:sz w:val="22"/>
+                <w:szCs w:val="22"/>
+                <w:lang w:eastAsia="en-IE"/>
+                <w14:ligatures w14:val="none"/>
+              </w:rPr>
+              <w:t>Tune</w:t>
+            </w:r>
+          </w:p>
+        </w:tc>
+        <w:tc>
+          <w:tcPr>
+            <w:tcW w:w="1803" w:type="dxa"/>
+          </w:tcPr>
+          <w:p>
+            <w:pPr>
+              <w:jc w:val="center"/>
+              <w:rPr>
+                <w:rFonts w:ascii="Arial" w:eastAsia="Times New Roman" w:hAnsi="Arial" w:cs="Arial"/>
+                <w:b/>
+                <w:bCs/>
+                <w:color w:val="000000"/>
+                <w:kern w:val="0"/>
+                <w:sz w:val="22"/>
+                <w:szCs w:val="22"/>
+                <w:lang w:eastAsia="en-IE"/>
+                <w14:ligatures w14:val="none"/>
+              </w:rPr>
+            </w:pPr>
+            <w:r>
+              <w:rPr>
+                <w:rFonts w:ascii="Arial" w:eastAsia="Times New Roman" w:hAnsi="Arial" w:cs="Arial"/>
+                <w:b/>
+                <w:bCs/>
+                <w:color w:val="000000"/>
+                <w:kern w:val="0"/>
+                <w:sz w:val="22"/>
+                <w:szCs w:val="22"/>
+                <w:lang w:eastAsia="en-IE"/>
+                <w14:ligatures w14:val="none"/>
+              </w:rPr>
+              <w:t>GridSearchCV</w:t>
+            </w:r>
+          </w:p>
+          <w:p>
+            <w:pPr>
+              <w:jc w:val="center"/>
+              <w:rPr>
+                <w:rFonts w:ascii="Arial" w:eastAsia="Times New Roman" w:hAnsi="Arial" w:cs="Arial"/>
+                <w:b/>
+                <w:bCs/>
+                <w:color w:val="000000"/>
+                <w:kern w:val="0"/>
+                <w:sz w:val="22"/>
+                <w:szCs w:val="22"/>
+                <w:lang w:eastAsia="en-IE"/>
+                <w14:ligatures w14:val="none"/>
+              </w:rPr>
+            </w:pPr>
+            <w:r>
+              <w:rPr>
+                <w:rFonts w:ascii="Arial" w:eastAsia="Times New Roman" w:hAnsi="Arial" w:cs="Arial"/>
+                <w:b/>
+                <w:bCs/>
+                <w:color w:val="000000"/>
+                <w:kern w:val="0"/>
+                <w:sz w:val="22"/>
+                <w:szCs w:val="22"/>
+                <w:lang w:eastAsia="en-IE"/>
+                <w14:ligatures w14:val="none"/>
+              </w:rPr>
+              <w:t xml:space="preserve">Tune </w:t>
+            </w:r>
+          </w:p>
+        </w:tc>
+        <w:tc>
+          <w:tcPr>
+            <w:tcW w:w="1804" w:type="dxa"/>
+          </w:tcPr>
+          <w:p>
+            <w:pPr>
+              <w:jc w:val="center"/>
+              <w:rPr>
+                <w:rFonts w:ascii="Arial" w:eastAsia="Times New Roman" w:hAnsi="Arial" w:cs="Arial"/>
+                <w:b/>
+                <w:bCs/>
+                <w:color w:val="000000"/>
+                <w:kern w:val="0"/>
+                <w:sz w:val="22"/>
+                <w:szCs w:val="22"/>
+                <w:lang w:eastAsia="en-IE"/>
+                <w14:ligatures w14:val="none"/>
+              </w:rPr>
+            </w:pPr>
+            <w:r>
+              <w:rPr>
+                <w:rFonts w:ascii="Arial" w:eastAsia="Times New Roman" w:hAnsi="Arial" w:cs="Arial"/>
+                <w:b/>
+                <w:bCs/>
+                <w:color w:val="000000"/>
+                <w:kern w:val="0"/>
+                <w:sz w:val="22"/>
+                <w:szCs w:val="22"/>
+                <w:lang w:eastAsia="en-IE"/>
+                <w14:ligatures w14:val="none"/>
+              </w:rPr>
+              <w:t>Scaled and Optimised</w:t>
+            </w:r>
+          </w:p>
+        </w:tc>
+      </w:tr>
+      <w:tr>
+        <w:tc>
+          <w:tcPr>
+            <w:tcW w:w="1803" w:type="dxa"/>
+          </w:tcPr>
+          <w:p>
+            <w:pPr>
+              <w:jc w:val="center"/>
+              <w:rPr>
+                <w:rFonts w:ascii="Arial" w:eastAsia="Times New Roman" w:hAnsi="Arial" w:cs="Arial"/>
+                <w:color w:val="000000"/>
+                <w:kern w:val="0"/>
+                <w:sz w:val="22"/>
+                <w:szCs w:val="22"/>
+                <w:lang w:eastAsia="en-IE"/>
+                <w14:ligatures w14:val="none"/>
+              </w:rPr>
+            </w:pPr>
+            <w:r>
+              <w:rPr>
+                <w:rFonts w:ascii="Arial" w:eastAsia="Times New Roman" w:hAnsi="Arial" w:cs="Arial"/>
+                <w:color w:val="000000"/>
+                <w:kern w:val="0"/>
+                <w:sz w:val="22"/>
+                <w:szCs w:val="22"/>
+                <w:lang w:eastAsia="en-IE"/>
+                <w14:ligatures w14:val="none"/>
+              </w:rPr>
+              <w:t>Linear Regression</w:t>
+            </w:r>
+          </w:p>
+        </w:tc>
+        <w:tc>
+          <w:tcPr>
+            <w:tcW w:w="1803" w:type="dxa"/>
+          </w:tcPr>
+          <w:p>
+            <w:pPr>
+              <w:jc w:val="center"/>
+              <w:rPr>
+                <w:rFonts w:ascii="Arial" w:eastAsia="Times New Roman" w:hAnsi="Arial" w:cs="Arial"/>
+                <w:color w:val="000000"/>
+                <w:kern w:val="0"/>
+                <w:sz w:val="22"/>
+                <w:szCs w:val="22"/>
+                <w:lang w:eastAsia="en-IE"/>
+                <w14:ligatures w14:val="none"/>
+              </w:rPr>
+            </w:pPr>
+            <w:r>
+              <w:rPr>
+                <w:rFonts w:ascii="Arial" w:eastAsia="Times New Roman" w:hAnsi="Arial" w:cs="Arial"/>
+                <w:color w:val="000000"/>
+                <w:kern w:val="0"/>
+                <w:sz w:val="22"/>
+                <w:szCs w:val="22"/>
+                <w:lang w:eastAsia="en-IE"/>
+                <w14:ligatures w14:val="none"/>
+              </w:rPr>
+              <w:t>38.7011</w:t>
+            </w:r>
+          </w:p>
+        </w:tc>
+        <w:tc>
+          <w:tcPr>
+            <w:tcW w:w="1803" w:type="dxa"/>
+          </w:tcPr>
+          <w:p>
+            <w:pPr>
+              <w:jc w:val="center"/>
+              <w:rPr>
+                <w:rFonts w:ascii="Arial" w:eastAsia="Times New Roman" w:hAnsi="Arial" w:cs="Arial"/>
+                <w:color w:val="000000"/>
+                <w:kern w:val="0"/>
+                <w:sz w:val="22"/>
+                <w:szCs w:val="22"/>
+                <w:lang w:eastAsia="en-IE"/>
+                <w14:ligatures w14:val="none"/>
+              </w:rPr>
+            </w:pPr>
+            <w:r>
+              <w:rPr>
+                <w:rFonts w:ascii="Arial" w:eastAsia="Times New Roman" w:hAnsi="Arial" w:cs="Arial"/>
+                <w:color w:val="000000"/>
+                <w:kern w:val="0"/>
+                <w:sz w:val="22"/>
+                <w:szCs w:val="22"/>
+                <w:lang w:eastAsia="en-IE"/>
+                <w14:ligatures w14:val="none"/>
+              </w:rPr>
+              <w:t>39.1208</w:t>
+            </w:r>
+          </w:p>
+        </w:tc>
+        <w:tc>
+          <w:tcPr>
+            <w:tcW w:w="1803" w:type="dxa"/>
+          </w:tcPr>
+          <w:p>
+            <w:pPr>
+              <w:jc w:val="center"/>
+              <w:rPr>
+                <w:rFonts w:ascii="Arial" w:eastAsia="Times New Roman" w:hAnsi="Arial" w:cs="Arial"/>
+                <w:color w:val="000000"/>
+                <w:kern w:val="0"/>
+                <w:sz w:val="22"/>
+                <w:szCs w:val="22"/>
+                <w:lang w:eastAsia="en-IE"/>
+                <w14:ligatures w14:val="none"/>
+              </w:rPr>
+            </w:pPr>
+            <w:r>
+              <w:rPr>
+                <w:rFonts w:ascii="Arial" w:eastAsia="Times New Roman" w:hAnsi="Arial" w:cs="Arial"/>
+                <w:color w:val="000000"/>
+                <w:kern w:val="0"/>
+                <w:sz w:val="22"/>
+                <w:szCs w:val="22"/>
+                <w:lang w:eastAsia="en-IE"/>
+                <w14:ligatures w14:val="none"/>
+              </w:rPr>
+              <w:t>n/a</w:t>
+            </w:r>
+          </w:p>
+        </w:tc>
+        <w:tc>
+          <w:tcPr>
+            <w:tcW w:w="1804" w:type="dxa"/>
+          </w:tcPr>
+          <w:p>
+            <w:pPr>
+              <w:jc w:val="center"/>
+              <w:rPr>
+                <w:rFonts w:ascii="Arial" w:eastAsia="Times New Roman" w:hAnsi="Arial" w:cs="Arial"/>
+                <w:color w:val="000000"/>
+                <w:kern w:val="0"/>
+                <w:sz w:val="22"/>
+                <w:szCs w:val="22"/>
+                <w:lang w:eastAsia="en-IE"/>
+                <w14:ligatures w14:val="none"/>
+              </w:rPr>
+            </w:pPr>
+            <w:r>
+              <w:rPr>
+                <w:rFonts w:ascii="Arial" w:eastAsia="Times New Roman" w:hAnsi="Arial" w:cs="Arial"/>
+                <w:color w:val="000000"/>
+                <w:kern w:val="0"/>
+                <w:sz w:val="22"/>
+                <w:szCs w:val="22"/>
+                <w:lang w:eastAsia="en-IE"/>
+                <w14:ligatures w14:val="none"/>
+              </w:rPr>
+              <w:t>0.0347</w:t>
+            </w:r>
+          </w:p>
+        </w:tc>
+      </w:tr>
+      <w:tr>
+        <w:trPr>
+          <w:trHeight w:val="415"/>
+        </w:trPr>
+        <w:tc>
+          <w:tcPr>
+            <w:tcW w:w="1803" w:type="dxa"/>
+          </w:tcPr>
+          <w:p>
+            <w:pPr>
+              <w:jc w:val="center"/>
+              <w:rPr>
+                <w:rFonts w:ascii="Arial" w:eastAsia="Times New Roman" w:hAnsi="Arial" w:cs="Arial"/>
+                <w:color w:val="000000"/>
+                <w:kern w:val="0"/>
+                <w:sz w:val="22"/>
+                <w:szCs w:val="22"/>
+                <w:lang w:eastAsia="en-IE"/>
+                <w14:ligatures w14:val="none"/>
+              </w:rPr>
+            </w:pPr>
+            <w:r>
+              <w:rPr>
+                <w:rFonts w:ascii="Arial" w:eastAsia="Times New Roman" w:hAnsi="Arial" w:cs="Arial"/>
+                <w:color w:val="000000"/>
+                <w:kern w:val="0"/>
+                <w:sz w:val="22"/>
+                <w:szCs w:val="22"/>
+                <w:lang w:eastAsia="en-IE"/>
+                <w14:ligatures w14:val="none"/>
+              </w:rPr>
+              <w:t xml:space="preserve">Random </w:t>
+            </w:r>
+          </w:p>
+          <w:p>
+            <w:pPr>
+              <w:jc w:val="center"/>
+              <w:rPr>
+                <w:rFonts w:ascii="Arial" w:eastAsia="Times New Roman" w:hAnsi="Arial" w:cs="Arial"/>
+                <w:color w:val="000000"/>
+                <w:kern w:val="0"/>
+                <w:sz w:val="22"/>
+                <w:szCs w:val="22"/>
+                <w:lang w:eastAsia="en-IE"/>
+                <w14:ligatures w14:val="none"/>
+              </w:rPr>
+            </w:pPr>
+            <w:r>
+              <w:rPr>
+                <w:rFonts w:ascii="Arial" w:eastAsia="Times New Roman" w:hAnsi="Arial" w:cs="Arial"/>
+                <w:color w:val="000000"/>
+                <w:kern w:val="0"/>
+                <w:sz w:val="22"/>
+                <w:szCs w:val="22"/>
+                <w:lang w:eastAsia="en-IE"/>
+                <w14:ligatures w14:val="none"/>
+              </w:rPr>
+              <w:t>Forest</w:t>
+            </w:r>
+          </w:p>
+        </w:tc>
+        <w:tc>
+          <w:tcPr>
+            <w:tcW w:w="1803" w:type="dxa"/>
+          </w:tcPr>
+          <w:p>
+            <w:pPr>
+              <w:jc w:val="center"/>
+              <w:rPr>
+                <w:rFonts w:ascii="Arial" w:eastAsia="Times New Roman" w:hAnsi="Arial" w:cs="Arial"/>
+                <w:b/>
+                <w:bCs/>
+                <w:color w:val="000000"/>
+                <w:kern w:val="0"/>
+                <w:sz w:val="22"/>
+                <w:szCs w:val="22"/>
+                <w:lang w:eastAsia="en-IE"/>
+                <w14:ligatures w14:val="none"/>
+              </w:rPr>
+            </w:pPr>
+            <w:r>
+              <w:rPr>
+                <w:rFonts w:ascii="Arial" w:eastAsia="Times New Roman" w:hAnsi="Arial" w:cs="Arial"/>
+                <w:b/>
+                <w:bCs/>
+                <w:color w:val="000000"/>
+                <w:kern w:val="0"/>
+                <w:sz w:val="22"/>
+                <w:szCs w:val="22"/>
+                <w:lang w:eastAsia="en-IE"/>
+                <w14:ligatures w14:val="none"/>
+              </w:rPr>
+              <w:t>31.6866</w:t>
+            </w:r>
+          </w:p>
+        </w:tc>
+        <w:tc>
+          <w:tcPr>
+            <w:tcW w:w="1803" w:type="dxa"/>
+          </w:tcPr>
+          <w:p>
+            <w:pPr>
+              <w:spacing w:after="0" w:line="240" w:lineRule="auto"/>
+              <w:jc w:val="center"/>
+              <w:rPr>
+                <w:rFonts w:ascii="Arial" w:eastAsia="Times New Roman" w:hAnsi="Arial" w:cs="Arial"/>
+                <w:b/>
+                <w:bCs/>
+                <w:color w:val="000000"/>
+                <w:kern w:val="0"/>
+                <w:sz w:val="22"/>
+                <w:szCs w:val="22"/>
+                <w:lang w:eastAsia="en-IE"/>
+                <w14:ligatures w14:val="none"/>
+              </w:rPr>
+            </w:pPr>
+            <w:r>
+              <w:rPr>
+                <w:rFonts w:ascii="Arial" w:eastAsia="Times New Roman" w:hAnsi="Arial" w:cs="Arial"/>
+                <w:b/>
+                <w:bCs/>
+                <w:color w:val="000000"/>
+                <w:kern w:val="0"/>
+                <w:sz w:val="22"/>
+                <w:szCs w:val="22"/>
+                <w:lang w:eastAsia="en-IE"/>
+                <w14:ligatures w14:val="none"/>
+              </w:rPr>
+              <w:t>31.3138</w:t>
+            </w:r>
+          </w:p>
+          <w:p>
+            <w:pPr>
+              <w:jc w:val="center"/>
+              <w:rPr>
+                <w:rFonts w:ascii="Arial" w:eastAsia="Times New Roman" w:hAnsi="Arial" w:cs="Arial"/>
+                <w:b/>
+                <w:bCs/>
+                <w:color w:val="000000"/>
+                <w:kern w:val="0"/>
+                <w:sz w:val="22"/>
+                <w:szCs w:val="22"/>
+                <w:lang w:eastAsia="en-IE"/>
+                <w14:ligatures w14:val="none"/>
+              </w:rPr>
+            </w:pPr>
+          </w:p>
+        </w:tc>
+        <w:tc>
+          <w:tcPr>
+            <w:tcW w:w="1803" w:type="dxa"/>
+          </w:tcPr>
+          <w:p>
+            <w:pPr>
+              <w:jc w:val="center"/>
+              <w:rPr>
+                <w:rFonts w:ascii="Arial" w:eastAsia="Times New Roman" w:hAnsi="Arial" w:cs="Arial"/>
+                <w:b/>
+                <w:bCs/>
+                <w:color w:val="000000"/>
+                <w:kern w:val="0"/>
+                <w:sz w:val="22"/>
+                <w:szCs w:val="22"/>
+                <w:lang w:eastAsia="en-IE"/>
+                <w14:ligatures w14:val="none"/>
+              </w:rPr>
+            </w:pPr>
+            <w:r>
+              <w:rPr>
+                <w:rFonts w:ascii="Arial" w:eastAsia="Times New Roman" w:hAnsi="Arial" w:cs="Arial"/>
+                <w:b/>
+                <w:bCs/>
+                <w:color w:val="000000"/>
+                <w:kern w:val="0"/>
+                <w:sz w:val="22"/>
+                <w:szCs w:val="22"/>
+                <w:lang w:eastAsia="en-IE"/>
+                <w14:ligatures w14:val="none"/>
+              </w:rPr>
+              <w:t>26.4331</w:t>
+            </w:r>
+          </w:p>
+        </w:tc>
+        <w:tc>
+          <w:tcPr>
+            <w:tcW w:w="1804" w:type="dxa"/>
+          </w:tcPr>
+          <w:p>
+            <w:pPr>
+              <w:jc w:val="center"/>
+              <w:rPr>
+                <w:rFonts w:ascii="Arial" w:eastAsia="Times New Roman" w:hAnsi="Arial" w:cs="Arial"/>
+                <w:color w:val="000000"/>
+                <w:kern w:val="0"/>
+                <w:sz w:val="22"/>
+                <w:szCs w:val="22"/>
+                <w:lang w:eastAsia="en-IE"/>
+                <w14:ligatures w14:val="none"/>
+              </w:rPr>
+            </w:pPr>
+          </w:p>
+        </w:tc>
+      </w:tr>
+      <w:tr>
+        <w:trPr>
+          <w:trHeight w:val="420"/>
+        </w:trPr>
+        <w:tc>
+          <w:tcPr>
+            <w:tcW w:w="1803" w:type="dxa"/>
+          </w:tcPr>
+          <w:p>
+            <w:pPr>
+              <w:jc w:val="center"/>
+              <w:rPr>
+                <w:rFonts w:ascii="Arial" w:eastAsia="Times New Roman" w:hAnsi="Arial" w:cs="Arial"/>
+                <w:color w:val="000000"/>
+                <w:kern w:val="0"/>
+                <w:sz w:val="22"/>
+                <w:szCs w:val="22"/>
+                <w:lang w:eastAsia="en-IE"/>
+                <w14:ligatures w14:val="none"/>
+              </w:rPr>
+            </w:pPr>
+            <w:r>
+              <w:rPr>
+                <w:rFonts w:ascii="Arial" w:eastAsia="Times New Roman" w:hAnsi="Arial" w:cs="Arial"/>
+                <w:color w:val="000000"/>
+                <w:kern w:val="0"/>
+                <w:sz w:val="22"/>
+                <w:szCs w:val="22"/>
+                <w:lang w:eastAsia="en-IE"/>
+                <w14:ligatures w14:val="none"/>
+              </w:rPr>
+              <w:t>Support Vector Regression</w:t>
+            </w:r>
+          </w:p>
+        </w:tc>
+        <w:tc>
+          <w:tcPr>
+            <w:tcW w:w="1803" w:type="dxa"/>
+          </w:tcPr>
+          <w:p>
+            <w:pPr>
+              <w:jc w:val="center"/>
+              <w:rPr>
+                <w:rFonts w:ascii="Arial" w:eastAsia="Times New Roman" w:hAnsi="Arial" w:cs="Arial"/>
+                <w:color w:val="000000"/>
+                <w:kern w:val="0"/>
+                <w:sz w:val="22"/>
+                <w:szCs w:val="22"/>
+                <w:lang w:eastAsia="en-IE"/>
+                <w14:ligatures w14:val="none"/>
+              </w:rPr>
+            </w:pPr>
+            <w:r>
+              <w:rPr>
+                <w:rFonts w:ascii="Arial" w:eastAsia="Times New Roman" w:hAnsi="Arial" w:cs="Arial"/>
+                <w:color w:val="000000"/>
+                <w:kern w:val="0"/>
+                <w:sz w:val="22"/>
+                <w:szCs w:val="22"/>
+                <w:lang w:eastAsia="en-IE"/>
+                <w14:ligatures w14:val="none"/>
+              </w:rPr>
+              <w:t>61.9804</w:t>
+            </w:r>
+          </w:p>
+        </w:tc>
+        <w:tc>
+          <w:tcPr>
+            <w:tcW w:w="1803" w:type="dxa"/>
+          </w:tcPr>
+          <w:p>
+            <w:pPr>
+              <w:jc w:val="center"/>
+              <w:rPr>
+                <w:rFonts w:ascii="Arial" w:eastAsia="Times New Roman" w:hAnsi="Arial" w:cs="Arial"/>
+                <w:color w:val="000000"/>
+                <w:kern w:val="0"/>
+                <w:sz w:val="22"/>
+                <w:szCs w:val="22"/>
+                <w:lang w:eastAsia="en-IE"/>
+                <w14:ligatures w14:val="none"/>
+              </w:rPr>
+            </w:pPr>
+            <w:r>
+              <w:rPr>
+                <w:rFonts w:ascii="Arial" w:eastAsia="Times New Roman" w:hAnsi="Arial" w:cs="Arial"/>
+                <w:color w:val="000000"/>
+                <w:kern w:val="0"/>
+                <w:sz w:val="22"/>
+                <w:szCs w:val="22"/>
+                <w:lang w:eastAsia="en-IE"/>
+                <w14:ligatures w14:val="none"/>
+              </w:rPr>
+              <w:t>61.9609</w:t>
+            </w:r>
+          </w:p>
+        </w:tc>
+        <w:tc>
+          <w:tcPr>
+            <w:tcW w:w="1803" w:type="dxa"/>
+          </w:tcPr>
+          <w:p>
+            <w:pPr>
+              <w:jc w:val="center"/>
+              <w:rPr>
+                <w:rFonts w:ascii="Arial" w:eastAsia="Times New Roman" w:hAnsi="Arial" w:cs="Arial"/>
+                <w:color w:val="000000"/>
+                <w:kern w:val="0"/>
+                <w:sz w:val="22"/>
+                <w:szCs w:val="22"/>
+                <w:lang w:eastAsia="en-IE"/>
+                <w14:ligatures w14:val="none"/>
+              </w:rPr>
+            </w:pPr>
+          </w:p>
+        </w:tc>
+        <w:tc>
+          <w:tcPr>
+            <w:tcW w:w="1804" w:type="dxa"/>
+          </w:tcPr>
+          <w:p>
+            <w:pPr>
+              <w:jc w:val="center"/>
+              <w:rPr>
+                <w:rFonts w:ascii="Arial" w:eastAsia="Times New Roman" w:hAnsi="Arial" w:cs="Arial"/>
+                <w:color w:val="000000"/>
+                <w:kern w:val="0"/>
+                <w:sz w:val="22"/>
+                <w:szCs w:val="22"/>
+                <w:lang w:eastAsia="en-IE"/>
+                <w14:ligatures w14:val="none"/>
+              </w:rPr>
+            </w:pPr>
+          </w:p>
+        </w:tc>
+      </w:tr>
+    </w:tbl>
+    <w:p>
+      <w:pPr>
+        <w:spacing w:after="0" w:line="240" w:lineRule="auto"/>
+        <w:jc w:val="center"/>
+        <w:rPr>
+          <w:rFonts w:ascii="Arial" w:eastAsia="Times New Roman" w:hAnsi="Arial" w:cs="Arial"/>
+          <w:b/>
+          <w:bCs/>
+          <w:color w:val="000000"/>
+          <w:kern w:val="0"/>
+          <w:sz w:val="22"/>
+          <w:szCs w:val="22"/>
+          <w:u w:val="single"/>
+          <w:lang w:eastAsia="en-IE"/>
+          <w14:ligatures w14:val="none"/>
+        </w:rPr>
+      </w:pPr>
+    </w:p>
+    <w:p>
+      <w:pPr>
+        <w:spacing w:after="0" w:line="240" w:lineRule="auto"/>
+        <w:jc w:val="center"/>
+        <w:rPr>
+          <w:rFonts w:ascii="Arial" w:eastAsia="Times New Roman" w:hAnsi="Arial" w:cs="Arial"/>
+          <w:b/>
+          <w:bCs/>
+          <w:color w:val="000000"/>
+          <w:kern w:val="0"/>
+          <w:sz w:val="22"/>
+          <w:szCs w:val="22"/>
+          <w:u w:val="single"/>
+          <w:lang w:eastAsia="en-IE"/>
+          <w14:ligatures w14:val="none"/>
+        </w:rPr>
+      </w:pPr>
+    </w:p>
+    <w:p>
+      <w:pPr>
+        <w:spacing w:after="0" w:line="240" w:lineRule="auto"/>
+        <w:rPr>
+          <w:rFonts w:ascii="Arial" w:eastAsia="Times New Roman" w:hAnsi="Arial" w:cs="Arial"/>
+          <w:b/>
+          <w:bCs/>
+          <w:color w:val="000000"/>
+          <w:kern w:val="0"/>
+          <w:sz w:val="22"/>
+          <w:szCs w:val="22"/>
+          <w:lang w:eastAsia="en-IE"/>
+          <w14:ligatures w14:val="none"/>
+        </w:rPr>
+      </w:pPr>
+      <w:r>
+        <w:rPr>
+          <w:rFonts w:ascii="Arial" w:eastAsia="Times New Roman" w:hAnsi="Arial" w:cs="Arial"/>
+          <w:b/>
+          <w:bCs/>
+          <w:color w:val="000000"/>
+          <w:kern w:val="0"/>
+          <w:sz w:val="22"/>
+          <w:szCs w:val="22"/>
+          <w:lang w:eastAsia="en-IE"/>
+          <w14:ligatures w14:val="none"/>
+        </w:rPr>
+        <w:t xml:space="preserve">Evaluation Metric: </w:t>
+      </w:r>
+      <w:r>
+        <w:rPr>
+          <w:rFonts w:ascii="Arial" w:eastAsia="Times New Roman" w:hAnsi="Arial" w:cs="Arial"/>
+          <w:b/>
+          <w:bCs/>
+          <w:color w:val="000000"/>
+          <w:kern w:val="0"/>
+          <w:sz w:val="22"/>
+          <w:szCs w:val="22"/>
+          <w:lang w:eastAsia="en-IE"/>
+          <w14:ligatures w14:val="none"/>
+        </w:rPr>
+        <w:t>MSE</w:t>
+      </w:r>
+    </w:p>
+    <w:tbl>
+      <w:tblPr>
+        <w:tblStyle w:val="TableGrid"/>
+        <w:tblW w:w="0" w:type="auto"/>
+        <w:tblLook w:val="04A0" w:firstRow="1" w:lastRow="0" w:firstColumn="1" w:lastColumn="0" w:noHBand="0" w:noVBand="1"/>
+      </w:tblPr>
+      <w:tblGrid>
+        <w:gridCol w:w="1803"/>
+        <w:gridCol w:w="1803"/>
+        <w:gridCol w:w="1803"/>
+        <w:gridCol w:w="1803"/>
+        <w:gridCol w:w="1804"/>
+      </w:tblGrid>
+      <w:tr>
+        <w:tc>
+          <w:tcPr>
+            <w:tcW w:w="1803" w:type="dxa"/>
+          </w:tcPr>
+          <w:p>
+            <w:pPr>
+              <w:jc w:val="center"/>
+              <w:rPr>
+                <w:rFonts w:ascii="Arial" w:eastAsia="Times New Roman" w:hAnsi="Arial" w:cs="Arial"/>
+                <w:b/>
+                <w:bCs/>
+                <w:color w:val="000000"/>
+                <w:kern w:val="0"/>
+                <w:sz w:val="22"/>
+                <w:szCs w:val="22"/>
+                <w:lang w:eastAsia="en-IE"/>
+                <w14:ligatures w14:val="none"/>
+              </w:rPr>
+            </w:pPr>
+            <w:r>
+              <w:rPr>
+                <w:rFonts w:ascii="Arial" w:eastAsia="Times New Roman" w:hAnsi="Arial" w:cs="Arial"/>
+                <w:b/>
+                <w:bCs/>
+                <w:color w:val="000000"/>
+                <w:kern w:val="0"/>
+                <w:sz w:val="22"/>
+                <w:szCs w:val="22"/>
+                <w:lang w:eastAsia="en-IE"/>
+                <w14:ligatures w14:val="none"/>
+              </w:rPr>
+              <w:t>Model</w:t>
+            </w:r>
+          </w:p>
+        </w:tc>
+        <w:tc>
+          <w:tcPr>
+            <w:tcW w:w="1803" w:type="dxa"/>
+          </w:tcPr>
+          <w:p>
+            <w:pPr>
+              <w:jc w:val="center"/>
+              <w:rPr>
+                <w:rFonts w:ascii="Arial" w:eastAsia="Times New Roman" w:hAnsi="Arial" w:cs="Arial"/>
+                <w:b/>
+                <w:bCs/>
+                <w:color w:val="000000"/>
+                <w:kern w:val="0"/>
+                <w:sz w:val="22"/>
+                <w:szCs w:val="22"/>
+                <w:lang w:eastAsia="en-IE"/>
+                <w14:ligatures w14:val="none"/>
+              </w:rPr>
+            </w:pPr>
+            <w:r>
+              <w:rPr>
+                <w:rFonts w:ascii="Arial" w:eastAsia="Times New Roman" w:hAnsi="Arial" w:cs="Arial"/>
+                <w:b/>
+                <w:bCs/>
+                <w:color w:val="000000"/>
+                <w:kern w:val="0"/>
+                <w:sz w:val="22"/>
+                <w:szCs w:val="22"/>
+                <w:lang w:eastAsia="en-IE"/>
+                <w14:ligatures w14:val="none"/>
+              </w:rPr>
+              <w:t>Default</w:t>
+            </w:r>
+          </w:p>
+          <w:p>
+            <w:pPr>
+              <w:jc w:val="center"/>
+              <w:rPr>
+                <w:rFonts w:ascii="Arial" w:eastAsia="Times New Roman" w:hAnsi="Arial" w:cs="Arial"/>
+                <w:b/>
+                <w:bCs/>
+                <w:color w:val="000000"/>
+                <w:kern w:val="0"/>
+                <w:sz w:val="22"/>
+                <w:szCs w:val="22"/>
+                <w:lang w:eastAsia="en-IE"/>
+                <w14:ligatures w14:val="none"/>
+              </w:rPr>
+            </w:pPr>
+            <w:r>
+              <w:rPr>
+                <w:rFonts w:ascii="Arial" w:eastAsia="Times New Roman" w:hAnsi="Arial" w:cs="Arial"/>
+                <w:b/>
+                <w:bCs/>
+                <w:color w:val="000000"/>
+                <w:kern w:val="0"/>
+                <w:sz w:val="22"/>
+                <w:szCs w:val="22"/>
+                <w:lang w:eastAsia="en-IE"/>
+                <w14:ligatures w14:val="none"/>
+              </w:rPr>
+              <w:t>Tune</w:t>
+            </w:r>
+          </w:p>
+        </w:tc>
+        <w:tc>
+          <w:tcPr>
+            <w:tcW w:w="1803" w:type="dxa"/>
+          </w:tcPr>
+          <w:p>
+            <w:pPr>
+              <w:jc w:val="center"/>
+              <w:rPr>
+                <w:rFonts w:ascii="Arial" w:eastAsia="Times New Roman" w:hAnsi="Arial" w:cs="Arial"/>
+                <w:b/>
+                <w:bCs/>
+                <w:color w:val="000000"/>
+                <w:kern w:val="0"/>
+                <w:sz w:val="22"/>
+                <w:szCs w:val="22"/>
+                <w:lang w:eastAsia="en-IE"/>
+                <w14:ligatures w14:val="none"/>
+              </w:rPr>
+            </w:pPr>
+            <w:r>
+              <w:rPr>
+                <w:rFonts w:ascii="Arial" w:eastAsia="Times New Roman" w:hAnsi="Arial" w:cs="Arial"/>
+                <w:b/>
+                <w:bCs/>
+                <w:color w:val="000000"/>
+                <w:kern w:val="0"/>
+                <w:sz w:val="22"/>
+                <w:szCs w:val="22"/>
+                <w:lang w:eastAsia="en-IE"/>
+                <w14:ligatures w14:val="none"/>
+              </w:rPr>
+              <w:t xml:space="preserve">Manual </w:t>
+            </w:r>
+          </w:p>
+          <w:p>
+            <w:pPr>
+              <w:jc w:val="center"/>
+              <w:rPr>
+                <w:rFonts w:ascii="Arial" w:eastAsia="Times New Roman" w:hAnsi="Arial" w:cs="Arial"/>
+                <w:b/>
+                <w:bCs/>
+                <w:color w:val="000000"/>
+                <w:kern w:val="0"/>
+                <w:sz w:val="22"/>
+                <w:szCs w:val="22"/>
+                <w:lang w:eastAsia="en-IE"/>
+                <w14:ligatures w14:val="none"/>
+              </w:rPr>
+            </w:pPr>
+            <w:r>
+              <w:rPr>
+                <w:rFonts w:ascii="Arial" w:eastAsia="Times New Roman" w:hAnsi="Arial" w:cs="Arial"/>
+                <w:b/>
+                <w:bCs/>
+                <w:color w:val="000000"/>
+                <w:kern w:val="0"/>
+                <w:sz w:val="22"/>
+                <w:szCs w:val="22"/>
+                <w:lang w:eastAsia="en-IE"/>
+                <w14:ligatures w14:val="none"/>
+              </w:rPr>
+              <w:t>Tune</w:t>
+            </w:r>
+          </w:p>
+        </w:tc>
+        <w:tc>
+          <w:tcPr>
+            <w:tcW w:w="1803" w:type="dxa"/>
+          </w:tcPr>
+          <w:p>
+            <w:pPr>
+              <w:jc w:val="center"/>
+              <w:rPr>
+                <w:rFonts w:ascii="Arial" w:eastAsia="Times New Roman" w:hAnsi="Arial" w:cs="Arial"/>
+                <w:b/>
+                <w:bCs/>
+                <w:color w:val="000000"/>
+                <w:kern w:val="0"/>
+                <w:sz w:val="22"/>
+                <w:szCs w:val="22"/>
+                <w:lang w:eastAsia="en-IE"/>
+                <w14:ligatures w14:val="none"/>
+              </w:rPr>
+            </w:pPr>
+            <w:r>
+              <w:rPr>
+                <w:rFonts w:ascii="Arial" w:eastAsia="Times New Roman" w:hAnsi="Arial" w:cs="Arial"/>
+                <w:b/>
+                <w:bCs/>
+                <w:color w:val="000000"/>
+                <w:kern w:val="0"/>
+                <w:sz w:val="22"/>
+                <w:szCs w:val="22"/>
+                <w:lang w:eastAsia="en-IE"/>
+                <w14:ligatures w14:val="none"/>
+              </w:rPr>
+              <w:t>GridSearchCV</w:t>
+            </w:r>
+          </w:p>
+          <w:p>
+            <w:pPr>
+              <w:jc w:val="center"/>
+              <w:rPr>
+                <w:rFonts w:ascii="Arial" w:eastAsia="Times New Roman" w:hAnsi="Arial" w:cs="Arial"/>
+                <w:b/>
+                <w:bCs/>
+                <w:color w:val="000000"/>
+                <w:kern w:val="0"/>
+                <w:sz w:val="22"/>
+                <w:szCs w:val="22"/>
+                <w:lang w:eastAsia="en-IE"/>
+                <w14:ligatures w14:val="none"/>
+              </w:rPr>
+            </w:pPr>
+            <w:r>
+              <w:rPr>
+                <w:rFonts w:ascii="Arial" w:eastAsia="Times New Roman" w:hAnsi="Arial" w:cs="Arial"/>
+                <w:b/>
+                <w:bCs/>
+                <w:color w:val="000000"/>
+                <w:kern w:val="0"/>
+                <w:sz w:val="22"/>
+                <w:szCs w:val="22"/>
+                <w:lang w:eastAsia="en-IE"/>
+                <w14:ligatures w14:val="none"/>
+              </w:rPr>
+              <w:t xml:space="preserve">Tune </w:t>
+            </w:r>
+          </w:p>
+        </w:tc>
+        <w:tc>
+          <w:tcPr>
+            <w:tcW w:w="1804" w:type="dxa"/>
+          </w:tcPr>
+          <w:p>
+            <w:pPr>
+              <w:jc w:val="center"/>
+              <w:rPr>
+                <w:rFonts w:ascii="Arial" w:eastAsia="Times New Roman" w:hAnsi="Arial" w:cs="Arial"/>
+                <w:b/>
+                <w:bCs/>
+                <w:color w:val="000000"/>
+                <w:kern w:val="0"/>
+                <w:sz w:val="22"/>
+                <w:szCs w:val="22"/>
+                <w:lang w:eastAsia="en-IE"/>
+                <w14:ligatures w14:val="none"/>
+              </w:rPr>
+            </w:pPr>
+            <w:r>
+              <w:rPr>
+                <w:rFonts w:ascii="Arial" w:eastAsia="Times New Roman" w:hAnsi="Arial" w:cs="Arial"/>
+                <w:b/>
+                <w:bCs/>
+                <w:color w:val="000000"/>
+                <w:kern w:val="0"/>
+                <w:sz w:val="22"/>
+                <w:szCs w:val="22"/>
+                <w:lang w:eastAsia="en-IE"/>
+                <w14:ligatures w14:val="none"/>
+              </w:rPr>
+              <w:t>Scaled and Optimised</w:t>
+            </w:r>
+          </w:p>
+        </w:tc>
+      </w:tr>
+      <w:tr>
+        <w:tc>
+          <w:tcPr>
+            <w:tcW w:w="1803" w:type="dxa"/>
+          </w:tcPr>
+          <w:p>
+            <w:pPr>
+              <w:jc w:val="center"/>
+              <w:rPr>
+                <w:rFonts w:ascii="Arial" w:eastAsia="Times New Roman" w:hAnsi="Arial" w:cs="Arial"/>
+                <w:color w:val="000000"/>
+                <w:kern w:val="0"/>
+                <w:sz w:val="22"/>
+                <w:szCs w:val="22"/>
+                <w:lang w:eastAsia="en-IE"/>
+                <w14:ligatures w14:val="none"/>
+              </w:rPr>
+            </w:pPr>
+            <w:r>
+              <w:rPr>
+                <w:rFonts w:ascii="Arial" w:eastAsia="Times New Roman" w:hAnsi="Arial" w:cs="Arial"/>
+                <w:color w:val="000000"/>
+                <w:kern w:val="0"/>
+                <w:sz w:val="22"/>
+                <w:szCs w:val="22"/>
+                <w:lang w:eastAsia="en-IE"/>
+                <w14:ligatures w14:val="none"/>
+              </w:rPr>
+              <w:t>Linear Regression</w:t>
+            </w:r>
+          </w:p>
+        </w:tc>
+        <w:tc>
+          <w:tcPr>
+            <w:tcW w:w="1803" w:type="dxa"/>
+          </w:tcPr>
+          <w:p>
+            <w:pPr>
+              <w:jc w:val="center"/>
+              <w:rPr>
+                <w:rFonts w:ascii="Arial" w:eastAsia="Times New Roman" w:hAnsi="Arial" w:cs="Arial"/>
+                <w:color w:val="000000"/>
+                <w:kern w:val="0"/>
+                <w:sz w:val="22"/>
+                <w:szCs w:val="22"/>
+                <w:lang w:eastAsia="en-IE"/>
+                <w14:ligatures w14:val="none"/>
+              </w:rPr>
+            </w:pPr>
+            <w:r>
+              <w:rPr>
+                <w:rFonts w:ascii="Arial" w:eastAsia="Times New Roman" w:hAnsi="Arial" w:cs="Arial"/>
+                <w:color w:val="000000"/>
+                <w:kern w:val="0"/>
+                <w:sz w:val="22"/>
+                <w:szCs w:val="22"/>
+                <w:lang w:eastAsia="en-IE"/>
+                <w14:ligatures w14:val="none"/>
+              </w:rPr>
+              <w:t>2020.9854</w:t>
+            </w:r>
+          </w:p>
+        </w:tc>
+        <w:tc>
+          <w:tcPr>
+            <w:tcW w:w="1803" w:type="dxa"/>
+          </w:tcPr>
+          <w:p>
+            <w:pPr>
+              <w:jc w:val="center"/>
+              <w:rPr>
+                <w:rFonts w:ascii="Arial" w:eastAsia="Times New Roman" w:hAnsi="Arial" w:cs="Arial"/>
+                <w:b/>
+                <w:bCs/>
+                <w:color w:val="000000"/>
+                <w:kern w:val="0"/>
+                <w:sz w:val="22"/>
+                <w:szCs w:val="22"/>
+                <w:lang w:eastAsia="en-IE"/>
+                <w14:ligatures w14:val="none"/>
+              </w:rPr>
+            </w:pPr>
+            <w:r>
+              <w:rPr>
+                <w:rFonts w:ascii="Arial" w:eastAsia="Times New Roman" w:hAnsi="Arial" w:cs="Arial"/>
+                <w:b/>
+                <w:bCs/>
+                <w:color w:val="000000"/>
+                <w:kern w:val="0"/>
+                <w:sz w:val="22"/>
+                <w:szCs w:val="22"/>
+                <w:lang w:eastAsia="en-IE"/>
+                <w14:ligatures w14:val="none"/>
+              </w:rPr>
+              <w:t>2171.3883</w:t>
+            </w:r>
+          </w:p>
+        </w:tc>
+        <w:tc>
+          <w:tcPr>
+            <w:tcW w:w="1803" w:type="dxa"/>
+          </w:tcPr>
+          <w:p>
+            <w:pPr>
+              <w:jc w:val="center"/>
+              <w:rPr>
+                <w:rFonts w:ascii="Arial" w:eastAsia="Times New Roman" w:hAnsi="Arial" w:cs="Arial"/>
+                <w:color w:val="000000"/>
+                <w:kern w:val="0"/>
+                <w:sz w:val="22"/>
+                <w:szCs w:val="22"/>
+                <w:lang w:eastAsia="en-IE"/>
+                <w14:ligatures w14:val="none"/>
+              </w:rPr>
+            </w:pPr>
+            <w:r>
+              <w:rPr>
+                <w:rFonts w:ascii="Arial" w:eastAsia="Times New Roman" w:hAnsi="Arial" w:cs="Arial"/>
+                <w:color w:val="000000"/>
+                <w:kern w:val="0"/>
+                <w:sz w:val="22"/>
+                <w:szCs w:val="22"/>
+                <w:lang w:eastAsia="en-IE"/>
+                <w14:ligatures w14:val="none"/>
+              </w:rPr>
+              <w:t>n/a</w:t>
+            </w:r>
+          </w:p>
+        </w:tc>
+        <w:tc>
+          <w:tcPr>
+            <w:tcW w:w="1804" w:type="dxa"/>
+          </w:tcPr>
+          <w:p>
+            <w:pPr>
+              <w:jc w:val="center"/>
+              <w:rPr>
+                <w:rFonts w:ascii="Arial" w:eastAsia="Times New Roman" w:hAnsi="Arial" w:cs="Arial"/>
+                <w:color w:val="000000"/>
+                <w:kern w:val="0"/>
+                <w:sz w:val="22"/>
+                <w:szCs w:val="22"/>
+                <w:lang w:eastAsia="en-IE"/>
+                <w14:ligatures w14:val="none"/>
+              </w:rPr>
+            </w:pPr>
+            <w:r>
+              <w:rPr>
+                <w:rFonts w:ascii="Arial" w:eastAsia="Times New Roman" w:hAnsi="Arial" w:cs="Arial"/>
+                <w:color w:val="000000"/>
+                <w:kern w:val="0"/>
+                <w:sz w:val="22"/>
+                <w:szCs w:val="22"/>
+                <w:lang w:eastAsia="en-IE"/>
+                <w14:ligatures w14:val="none"/>
+              </w:rPr>
+              <w:t>0.0016</w:t>
+            </w:r>
+          </w:p>
+        </w:tc>
+      </w:tr>
+      <w:tr>
+        <w:trPr>
+          <w:trHeight w:val="415"/>
+        </w:trPr>
+        <w:tc>
+          <w:tcPr>
+            <w:tcW w:w="1803" w:type="dxa"/>
+          </w:tcPr>
+          <w:p>
+            <w:pPr>
+              <w:jc w:val="center"/>
+              <w:rPr>
+                <w:rFonts w:ascii="Arial" w:eastAsia="Times New Roman" w:hAnsi="Arial" w:cs="Arial"/>
+                <w:color w:val="000000"/>
+                <w:kern w:val="0"/>
+                <w:sz w:val="22"/>
+                <w:szCs w:val="22"/>
+                <w:lang w:eastAsia="en-IE"/>
+                <w14:ligatures w14:val="none"/>
+              </w:rPr>
+            </w:pPr>
+            <w:r>
+              <w:rPr>
+                <w:rFonts w:ascii="Arial" w:eastAsia="Times New Roman" w:hAnsi="Arial" w:cs="Arial"/>
+                <w:color w:val="000000"/>
+                <w:kern w:val="0"/>
+                <w:sz w:val="22"/>
+                <w:szCs w:val="22"/>
+                <w:lang w:eastAsia="en-IE"/>
+                <w14:ligatures w14:val="none"/>
+              </w:rPr>
+              <w:t xml:space="preserve">Random </w:t>
+            </w:r>
+          </w:p>
+          <w:p>
+            <w:pPr>
+              <w:jc w:val="center"/>
+              <w:rPr>
+                <w:rFonts w:ascii="Arial" w:eastAsia="Times New Roman" w:hAnsi="Arial" w:cs="Arial"/>
+                <w:color w:val="000000"/>
+                <w:kern w:val="0"/>
+                <w:sz w:val="22"/>
+                <w:szCs w:val="22"/>
+                <w:lang w:eastAsia="en-IE"/>
+                <w14:ligatures w14:val="none"/>
+              </w:rPr>
+            </w:pPr>
+            <w:r>
+              <w:rPr>
+                <w:rFonts w:ascii="Arial" w:eastAsia="Times New Roman" w:hAnsi="Arial" w:cs="Arial"/>
+                <w:color w:val="000000"/>
+                <w:kern w:val="0"/>
+                <w:sz w:val="22"/>
+                <w:szCs w:val="22"/>
+                <w:lang w:eastAsia="en-IE"/>
+                <w14:ligatures w14:val="none"/>
+              </w:rPr>
+              <w:t>Forest</w:t>
+            </w:r>
+          </w:p>
+        </w:tc>
+        <w:tc>
+          <w:tcPr>
+            <w:tcW w:w="1803" w:type="dxa"/>
+          </w:tcPr>
+          <w:p>
+            <w:pPr>
+              <w:jc w:val="center"/>
+              <w:rPr>
+                <w:rFonts w:ascii="Arial" w:eastAsia="Times New Roman" w:hAnsi="Arial" w:cs="Arial"/>
+                <w:b/>
+                <w:bCs/>
+                <w:color w:val="000000"/>
+                <w:kern w:val="0"/>
+                <w:sz w:val="22"/>
+                <w:szCs w:val="22"/>
+                <w:lang w:eastAsia="en-IE"/>
+                <w14:ligatures w14:val="none"/>
+              </w:rPr>
+            </w:pPr>
+            <w:r>
+              <w:rPr>
+                <w:rFonts w:ascii="Arial" w:eastAsia="Times New Roman" w:hAnsi="Arial" w:cs="Arial"/>
+                <w:b/>
+                <w:bCs/>
+                <w:color w:val="000000"/>
+                <w:kern w:val="0"/>
+                <w:sz w:val="22"/>
+                <w:szCs w:val="22"/>
+                <w:lang w:eastAsia="en-IE"/>
+                <w14:ligatures w14:val="none"/>
+              </w:rPr>
+              <w:t>1538.5821</w:t>
+            </w:r>
+          </w:p>
+        </w:tc>
+        <w:tc>
+          <w:tcPr>
+            <w:tcW w:w="1803" w:type="dxa"/>
+          </w:tcPr>
+          <w:p>
+            <w:pPr>
+              <w:jc w:val="center"/>
+              <w:rPr>
+                <w:rFonts w:ascii="Arial" w:eastAsia="Times New Roman" w:hAnsi="Arial" w:cs="Arial"/>
+                <w:color w:val="000000"/>
+                <w:kern w:val="0"/>
+                <w:sz w:val="22"/>
+                <w:szCs w:val="22"/>
+                <w:lang w:eastAsia="en-IE"/>
+                <w14:ligatures w14:val="none"/>
+              </w:rPr>
+            </w:pPr>
+            <w:r>
+              <w:rPr>
+                <w:rFonts w:ascii="Arial" w:eastAsia="Times New Roman" w:hAnsi="Arial" w:cs="Arial"/>
+                <w:color w:val="000000"/>
+                <w:kern w:val="0"/>
+                <w:sz w:val="22"/>
+                <w:szCs w:val="22"/>
+                <w:lang w:eastAsia="en-IE"/>
+                <w14:ligatures w14:val="none"/>
+              </w:rPr>
+              <w:t>2195.8576</w:t>
+            </w:r>
+          </w:p>
+        </w:tc>
+        <w:tc>
+          <w:tcPr>
+            <w:tcW w:w="1803" w:type="dxa"/>
+          </w:tcPr>
+          <w:p>
+            <w:pPr>
+              <w:jc w:val="center"/>
+              <w:rPr>
+                <w:rFonts w:ascii="Arial" w:eastAsia="Times New Roman" w:hAnsi="Arial" w:cs="Arial"/>
+                <w:b/>
+                <w:bCs/>
+                <w:color w:val="000000"/>
+                <w:kern w:val="0"/>
+                <w:sz w:val="22"/>
+                <w:szCs w:val="22"/>
+                <w:lang w:eastAsia="en-IE"/>
+                <w14:ligatures w14:val="none"/>
+              </w:rPr>
+            </w:pPr>
+            <w:r>
+              <w:rPr>
+                <w:rFonts w:ascii="Arial" w:eastAsia="Times New Roman" w:hAnsi="Arial" w:cs="Arial"/>
+                <w:b/>
+                <w:bCs/>
+                <w:color w:val="000000"/>
+                <w:kern w:val="0"/>
+                <w:sz w:val="22"/>
+                <w:szCs w:val="22"/>
+                <w:lang w:eastAsia="en-IE"/>
+                <w14:ligatures w14:val="none"/>
+              </w:rPr>
+              <w:t>1370.3093</w:t>
+            </w:r>
+          </w:p>
+        </w:tc>
+        <w:tc>
+          <w:tcPr>
+            <w:tcW w:w="1804" w:type="dxa"/>
+          </w:tcPr>
+          <w:p>
+            <w:pPr>
+              <w:jc w:val="center"/>
+              <w:rPr>
+                <w:rFonts w:ascii="Arial" w:eastAsia="Times New Roman" w:hAnsi="Arial" w:cs="Arial"/>
+                <w:color w:val="000000"/>
+                <w:kern w:val="0"/>
+                <w:sz w:val="22"/>
+                <w:szCs w:val="22"/>
+                <w:lang w:eastAsia="en-IE"/>
+                <w14:ligatures w14:val="none"/>
+              </w:rPr>
+            </w:pPr>
+          </w:p>
+        </w:tc>
+      </w:tr>
+      <w:tr>
+        <w:trPr>
+          <w:trHeight w:val="420"/>
+        </w:trPr>
+        <w:tc>
+          <w:tcPr>
+            <w:tcW w:w="1803" w:type="dxa"/>
+          </w:tcPr>
+          <w:p>
+            <w:pPr>
+              <w:jc w:val="center"/>
+              <w:rPr>
+                <w:rFonts w:ascii="Arial" w:eastAsia="Times New Roman" w:hAnsi="Arial" w:cs="Arial"/>
+                <w:color w:val="000000"/>
+                <w:kern w:val="0"/>
+                <w:sz w:val="22"/>
+                <w:szCs w:val="22"/>
+                <w:lang w:eastAsia="en-IE"/>
+                <w14:ligatures w14:val="none"/>
+              </w:rPr>
+            </w:pPr>
+            <w:r>
+              <w:rPr>
+                <w:rFonts w:ascii="Arial" w:eastAsia="Times New Roman" w:hAnsi="Arial" w:cs="Arial"/>
+                <w:color w:val="000000"/>
+                <w:kern w:val="0"/>
+                <w:sz w:val="22"/>
+                <w:szCs w:val="22"/>
+                <w:lang w:eastAsia="en-IE"/>
+                <w14:ligatures w14:val="none"/>
+              </w:rPr>
+              <w:t>Support Vector Regression</w:t>
+            </w:r>
+          </w:p>
+        </w:tc>
+        <w:tc>
+          <w:tcPr>
+            <w:tcW w:w="1803" w:type="dxa"/>
+          </w:tcPr>
+          <w:p>
+            <w:pPr>
+              <w:jc w:val="center"/>
+              <w:rPr>
+                <w:rFonts w:ascii="Arial" w:eastAsia="Times New Roman" w:hAnsi="Arial" w:cs="Arial"/>
+                <w:color w:val="000000"/>
+                <w:kern w:val="0"/>
+                <w:sz w:val="22"/>
+                <w:szCs w:val="22"/>
+                <w:lang w:eastAsia="en-IE"/>
+                <w14:ligatures w14:val="none"/>
+              </w:rPr>
+            </w:pPr>
+            <w:r>
+              <w:rPr>
+                <w:rFonts w:ascii="Arial" w:eastAsia="Times New Roman" w:hAnsi="Arial" w:cs="Arial"/>
+                <w:color w:val="000000"/>
+                <w:kern w:val="0"/>
+                <w:sz w:val="22"/>
+                <w:szCs w:val="22"/>
+                <w:lang w:eastAsia="en-IE"/>
+                <w14:ligatures w14:val="none"/>
+              </w:rPr>
+              <w:t>6153.2259</w:t>
+            </w:r>
+          </w:p>
+        </w:tc>
+        <w:tc>
+          <w:tcPr>
+            <w:tcW w:w="1803" w:type="dxa"/>
+          </w:tcPr>
+          <w:p>
+            <w:pPr>
+              <w:jc w:val="center"/>
+              <w:rPr>
+                <w:rFonts w:ascii="Arial" w:eastAsia="Times New Roman" w:hAnsi="Arial" w:cs="Arial"/>
+                <w:color w:val="000000"/>
+                <w:kern w:val="0"/>
+                <w:sz w:val="22"/>
+                <w:szCs w:val="22"/>
+                <w:lang w:eastAsia="en-IE"/>
+                <w14:ligatures w14:val="none"/>
+              </w:rPr>
+            </w:pPr>
+            <w:r>
+              <w:rPr>
+                <w:rFonts w:ascii="Arial" w:eastAsia="Times New Roman" w:hAnsi="Arial" w:cs="Arial"/>
+                <w:color w:val="000000"/>
+                <w:kern w:val="0"/>
+                <w:sz w:val="22"/>
+                <w:szCs w:val="22"/>
+                <w:lang w:eastAsia="en-IE"/>
+                <w14:ligatures w14:val="none"/>
+              </w:rPr>
+              <w:t>6141.9810</w:t>
+            </w:r>
+          </w:p>
+        </w:tc>
+        <w:tc>
+          <w:tcPr>
+            <w:tcW w:w="1803" w:type="dxa"/>
+          </w:tcPr>
+          <w:p>
+            <w:pPr>
+              <w:jc w:val="center"/>
+              <w:rPr>
+                <w:rFonts w:ascii="Arial" w:eastAsia="Times New Roman" w:hAnsi="Arial" w:cs="Arial"/>
+                <w:color w:val="000000"/>
+                <w:kern w:val="0"/>
+                <w:sz w:val="22"/>
+                <w:szCs w:val="22"/>
+                <w:lang w:eastAsia="en-IE"/>
+                <w14:ligatures w14:val="none"/>
+              </w:rPr>
+            </w:pPr>
+          </w:p>
+        </w:tc>
+        <w:tc>
+          <w:tcPr>
+            <w:tcW w:w="1804" w:type="dxa"/>
+          </w:tcPr>
+          <w:p>
+            <w:pPr>
+              <w:jc w:val="center"/>
+              <w:rPr>
+                <w:rFonts w:ascii="Arial" w:eastAsia="Times New Roman" w:hAnsi="Arial" w:cs="Arial"/>
+                <w:color w:val="000000"/>
+                <w:kern w:val="0"/>
+                <w:sz w:val="22"/>
+                <w:szCs w:val="22"/>
+                <w:lang w:eastAsia="en-IE"/>
+                <w14:ligatures w14:val="none"/>
+              </w:rPr>
+            </w:pPr>
+          </w:p>
+        </w:tc>
+      </w:tr>
+    </w:tbl>
+    <w:p>
+      <w:pPr>
+        <w:spacing w:after="0"/>
+        <w:rPr>
+          <w:b/>
+        </w:rPr>
+      </w:pPr>
+      <w:r>
+        <w:rPr>
+          <w:b/>
+          <w:bCs/>
+          <w:sz w:val="20"/>
+          <w:szCs w:val="20"/>
+        </w:rPr>
+        <w:t>(</w:t>
+      </w:r>
+      <w:r>
+        <w:rPr>
+          <w:b/>
+          <w:bCs/>
+          <w:sz w:val="20"/>
+          <w:szCs w:val="20"/>
+        </w:rPr>
+        <w:t>Table 1</w:t>
+      </w:r>
+      <w:r>
+        <w:rPr>
+          <w:b/>
+          <w:bCs/>
+          <w:sz w:val="20"/>
+          <w:szCs w:val="20"/>
+        </w:rPr>
+        <w:t>)</w:t>
+      </w:r>
+    </w:p>
+    <w:p>
+      <w:pPr>
+        <w:spacing w:after="0" w:line="240" w:lineRule="auto"/>
+        <w:jc w:val="center"/>
+        <w:rPr>
+          <w:rFonts w:ascii="Arial" w:eastAsia="Times New Roman" w:hAnsi="Arial" w:cs="Arial"/>
+          <w:b/>
+          <w:bCs/>
+          <w:color w:val="000000"/>
+          <w:kern w:val="0"/>
+          <w:sz w:val="26"/>
+          <w:szCs w:val="26"/>
+          <w:u w:val="single"/>
+          <w:lang w:eastAsia="en-IE"/>
+          <w14:ligatures w14:val="none"/>
+        </w:rPr>
+      </w:pPr>
+    </w:p>
+    <w:p>
+      <w:pPr>
+        <w:spacing w:after="0" w:line="240" w:lineRule="auto"/>
+        <w:jc w:val="center"/>
+        <w:rPr>
+          <w:rFonts w:ascii="Arial" w:eastAsia="Times New Roman" w:hAnsi="Arial" w:cs="Arial"/>
+          <w:b/>
+          <w:bCs/>
+          <w:color w:val="000000"/>
+          <w:kern w:val="0"/>
+          <w:sz w:val="26"/>
+          <w:szCs w:val="26"/>
+          <w:u w:val="single"/>
+          <w:lang w:eastAsia="en-IE"/>
+          <w14:ligatures w14:val="none"/>
+        </w:rPr>
+      </w:pPr>
+    </w:p>
+    <w:p>
+      <w:pPr>
+        <w:spacing w:after="0" w:line="240" w:lineRule="auto"/>
+        <w:jc w:val="center"/>
+        <w:rPr>
+          <w:rFonts w:ascii="Arial" w:eastAsia="Times New Roman" w:hAnsi="Arial" w:cs="Arial"/>
+          <w:b/>
+          <w:bCs/>
+          <w:color w:val="000000"/>
+          <w:kern w:val="0"/>
+          <w:sz w:val="26"/>
+          <w:szCs w:val="26"/>
+          <w:u w:val="single"/>
+          <w:lang w:eastAsia="en-IE"/>
+          <w14:ligatures w14:val="none"/>
+        </w:rPr>
+      </w:pPr>
+    </w:p>
+    <w:p>
+      <w:pPr>
+        <w:spacing w:after="0" w:line="240" w:lineRule="auto"/>
+        <w:jc w:val="center"/>
+        <w:rPr>
+          <w:rFonts w:ascii="Arial" w:eastAsia="Times New Roman" w:hAnsi="Arial" w:cs="Arial"/>
+          <w:b/>
+          <w:bCs/>
+          <w:color w:val="000000"/>
+          <w:kern w:val="0"/>
+          <w:sz w:val="26"/>
+          <w:szCs w:val="26"/>
+          <w:u w:val="single"/>
+          <w:lang w:eastAsia="en-IE"/>
+          <w14:ligatures w14:val="none"/>
+        </w:rPr>
+      </w:pPr>
+    </w:p>
+    <w:p>
+      <w:pPr>
+        <w:spacing w:after="0" w:line="240" w:lineRule="auto"/>
+        <w:jc w:val="center"/>
+        <w:rPr>
+          <w:rFonts w:ascii="Arial" w:eastAsia="Times New Roman" w:hAnsi="Arial" w:cs="Arial"/>
+          <w:b/>
+          <w:bCs/>
+          <w:color w:val="000000"/>
+          <w:kern w:val="0"/>
+          <w:sz w:val="26"/>
+          <w:szCs w:val="26"/>
+          <w:u w:val="single"/>
+          <w:lang w:eastAsia="en-IE"/>
+          <w14:ligatures w14:val="none"/>
+        </w:rPr>
+      </w:pPr>
+    </w:p>
+    <w:p>
+      <w:pPr>
+        <w:spacing w:after="0" w:line="240" w:lineRule="auto"/>
+        <w:jc w:val="center"/>
+        <w:rPr>
+          <w:rFonts w:ascii="Arial" w:eastAsia="Times New Roman" w:hAnsi="Arial" w:cs="Arial"/>
+          <w:b/>
+          <w:bCs/>
+          <w:color w:val="000000"/>
+          <w:kern w:val="0"/>
+          <w:sz w:val="26"/>
+          <w:szCs w:val="26"/>
+          <w:u w:val="single"/>
+          <w:lang w:eastAsia="en-IE"/>
+          <w14:ligatures w14:val="none"/>
+        </w:rPr>
+      </w:pPr>
+    </w:p>
+    <w:p>
+      <w:pPr>
+        <w:spacing w:after="0" w:line="240" w:lineRule="auto"/>
+        <w:jc w:val="center"/>
+        <w:rPr>
+          <w:rFonts w:ascii="Arial" w:eastAsia="Times New Roman" w:hAnsi="Arial" w:cs="Arial"/>
+          <w:b/>
+          <w:bCs/>
+          <w:color w:val="000000"/>
+          <w:kern w:val="0"/>
+          <w:sz w:val="26"/>
+          <w:szCs w:val="26"/>
+          <w:u w:val="single"/>
+          <w:lang w:eastAsia="en-IE"/>
+          <w14:ligatures w14:val="none"/>
+        </w:rPr>
+      </w:pPr>
+    </w:p>
+    <w:p>
+      <w:pPr>
+        <w:spacing w:after="0" w:line="240" w:lineRule="auto"/>
+        <w:jc w:val="center"/>
+        <w:rPr>
+          <w:rFonts w:ascii="Times New Roman" w:eastAsia="Times New Roman" w:hAnsi="Times New Roman" w:cs="Times New Roman"/>
+          <w:kern w:val="0"/>
+          <w:lang w:eastAsia="en-IE"/>
+          <w14:ligatures w14:val="none"/>
+        </w:rPr>
+      </w:pPr>
+    </w:p>
+    <w:p>
+      <w:pPr>
+        <w:spacing w:after="0" w:line="259" w:lineRule="auto"/>
+        <w:jc w:val="both"/>
+        <w:rPr>
+          <w:bCs/>
+        </w:rPr>
+      </w:pPr>
+    </w:p>
+    <w:p>
+      <w:pPr>
+        <w:spacing w:after="0" w:line="259" w:lineRule="auto"/>
+        <w:jc w:val="both"/>
+        <w:rPr>
+          <w:bCs/>
+        </w:rPr>
+      </w:pPr>
+    </w:p>
+    <w:p>
+      <w:pPr>
+        <w:spacing w:after="0" w:line="259" w:lineRule="auto"/>
+        <w:jc w:val="both"/>
+        <w:rPr>
+          <w:bCs/>
+        </w:rPr>
+      </w:pPr>
+    </w:p>
+    <w:p>
+      <w:pPr>
+        <w:spacing w:after="0" w:line="259" w:lineRule="auto"/>
+        <w:jc w:val="both"/>
+        <w:rPr>
+          <w:b/>
+        </w:rPr>
+      </w:pPr>
     </w:p>
     <w:p>
       <w:pPr>
@@ -11401,6 +14332,7 @@
           <w:sz w:val="32"/>
           <w:szCs w:val="32"/>
         </w:rPr>
+        <w:lastRenderedPageBreak/>
         <w:t xml:space="preserve">2. Programming Paradigms </w:t>
       </w:r>
     </w:p>
@@ -13430,7 +16362,7 @@
   <w:style w:type="paragraph" w:default="1" w:styleId="Normal">
     <w:name w:val="Normal"/>
     <w:qFormat/>
-    <w:rsid w:val="00A77075"/>
+    <w:rsid w:val="00DE469F"/>
   </w:style>
   <w:style w:type="paragraph" w:styleId="Heading1">
     <w:name w:val="heading 1"/>
@@ -13634,7 +16566,6 @@
   <w:style w:type="character" w:default="1" w:styleId="DefaultParagraphFont">
     <w:name w:val="Default Paragraph Font"/>
     <w:uiPriority w:val="1"/>
-    <w:semiHidden/>
     <w:unhideWhenUsed/>
   </w:style>
   <w:style w:type="table" w:default="1" w:styleId="TableNormal">
@@ -13948,6 +16879,25 @@
       <w:spacing w:val="5"/>
     </w:rPr>
   </w:style>
+  <w:style w:type="table" w:styleId="TableGrid">
+    <w:name w:val="Table Grid"/>
+    <w:basedOn w:val="TableNormal"/>
+    <w:uiPriority w:val="39"/>
+    <w:rsid w:val="00BD4A95"/>
+    <w:pPr>
+      <w:spacing w:after="0" w:line="240" w:lineRule="auto"/>
+    </w:pPr>
+    <w:tblPr>
+      <w:tblBorders>
+        <w:top w:val="single" w:sz="4" w:space="0" w:color="auto"/>
+        <w:left w:val="single" w:sz="4" w:space="0" w:color="auto"/>
+        <w:bottom w:val="single" w:sz="4" w:space="0" w:color="auto"/>
+        <w:right w:val="single" w:sz="4" w:space="0" w:color="auto"/>
+        <w:insideH w:val="single" w:sz="4" w:space="0" w:color="auto"/>
+        <w:insideV w:val="single" w:sz="4" w:space="0" w:color="auto"/>
+      </w:tblBorders>
+    </w:tblPr>
+  </w:style>
 </w:styles>
 </file>
 

</xml_diff>

<commit_message>
Update report and notebook with ML Questions 1,2,3
</commit_message>
<xml_diff>
--- a/CA1_Report.docx
+++ b/CA1_Report.docx
@@ -71,7 +71,7 @@
                     <pic:cNvPicPr/>
                   </pic:nvPicPr>
                   <pic:blipFill>
-                    <a:blip r:embed="rId5"/>
+                    <a:blip r:embed="rId6"/>
                     <a:stretch>
                       <a:fillRect/>
                     </a:stretch>
@@ -151,7 +151,7 @@
                     <pic:cNvPicPr/>
                   </pic:nvPicPr>
                   <pic:blipFill>
-                    <a:blip r:embed="rId6"/>
+                    <a:blip r:embed="rId7"/>
                     <a:stretch>
                       <a:fillRect/>
                     </a:stretch>
@@ -249,7 +249,7 @@
                     <pic:cNvPicPr/>
                   </pic:nvPicPr>
                   <pic:blipFill>
-                    <a:blip r:embed="rId7"/>
+                    <a:blip r:embed="rId8"/>
                     <a:stretch>
                       <a:fillRect/>
                     </a:stretch>
@@ -357,7 +357,7 @@
                     <pic:cNvPicPr/>
                   </pic:nvPicPr>
                   <pic:blipFill>
-                    <a:blip r:embed="rId8"/>
+                    <a:blip r:embed="rId9"/>
                     <a:stretch>
                       <a:fillRect/>
                     </a:stretch>
@@ -437,7 +437,7 @@
                     <pic:cNvPicPr/>
                   </pic:nvPicPr>
                   <pic:blipFill>
-                    <a:blip r:embed="rId9"/>
+                    <a:blip r:embed="rId10"/>
                     <a:stretch>
                       <a:fillRect/>
                     </a:stretch>
@@ -529,7 +529,7 @@
                     <pic:cNvPicPr/>
                   </pic:nvPicPr>
                   <pic:blipFill>
-                    <a:blip r:embed="rId10"/>
+                    <a:blip r:embed="rId11"/>
                     <a:stretch>
                       <a:fillRect/>
                     </a:stretch>
@@ -613,7 +613,7 @@
                     <pic:cNvPicPr/>
                   </pic:nvPicPr>
                   <pic:blipFill>
-                    <a:blip r:embed="rId11"/>
+                    <a:blip r:embed="rId12"/>
                     <a:stretch>
                       <a:fillRect/>
                     </a:stretch>
@@ -694,7 +694,7 @@
                     <pic:cNvPicPr/>
                   </pic:nvPicPr>
                   <pic:blipFill>
-                    <a:blip r:embed="rId12"/>
+                    <a:blip r:embed="rId13"/>
                     <a:stretch>
                       <a:fillRect/>
                     </a:stretch>
@@ -773,7 +773,7 @@
                     <pic:cNvPicPr/>
                   </pic:nvPicPr>
                   <pic:blipFill>
-                    <a:blip r:embed="rId13"/>
+                    <a:blip r:embed="rId14"/>
                     <a:stretch>
                       <a:fillRect/>
                     </a:stretch>
@@ -852,7 +852,7 @@
                     <pic:cNvPicPr/>
                   </pic:nvPicPr>
                   <pic:blipFill>
-                    <a:blip r:embed="rId14"/>
+                    <a:blip r:embed="rId15"/>
                     <a:stretch>
                       <a:fillRect/>
                     </a:stretch>
@@ -932,7 +932,7 @@
                     <pic:cNvPicPr/>
                   </pic:nvPicPr>
                   <pic:blipFill>
-                    <a:blip r:embed="rId15"/>
+                    <a:blip r:embed="rId16"/>
                     <a:stretch>
                       <a:fillRect/>
                     </a:stretch>
@@ -1012,7 +1012,7 @@
                     <pic:cNvPicPr/>
                   </pic:nvPicPr>
                   <pic:blipFill>
-                    <a:blip r:embed="rId16"/>
+                    <a:blip r:embed="rId17"/>
                     <a:stretch>
                       <a:fillRect/>
                     </a:stretch>
@@ -1406,7 +1406,7 @@
                     <pic:cNvPicPr/>
                   </pic:nvPicPr>
                   <pic:blipFill>
-                    <a:blip r:embed="rId17"/>
+                    <a:blip r:embed="rId18"/>
                     <a:stretch>
                       <a:fillRect/>
                     </a:stretch>
@@ -1570,7 +1570,7 @@
                     <pic:cNvPicPr/>
                   </pic:nvPicPr>
                   <pic:blipFill>
-                    <a:blip r:embed="rId18"/>
+                    <a:blip r:embed="rId19"/>
                     <a:stretch>
                       <a:fillRect/>
                     </a:stretch>
@@ -1817,7 +1817,7 @@
                     </pic:cNvPicPr>
                   </pic:nvPicPr>
                   <pic:blipFill>
-                    <a:blip r:embed="rId19" cstate="print">
+                    <a:blip r:embed="rId20" cstate="print">
                       <a:extLst>
                         <a:ext uri="{28A0092B-C50C-407E-A947-70E740481C1C}">
                           <a14:useLocalDpi xmlns:a14="http://schemas.microsoft.com/office/drawing/2010/main" val="0"/>
@@ -1928,7 +1928,7 @@
                     <pic:cNvPicPr/>
                   </pic:nvPicPr>
                   <pic:blipFill>
-                    <a:blip r:embed="rId20"/>
+                    <a:blip r:embed="rId21"/>
                     <a:stretch>
                       <a:fillRect/>
                     </a:stretch>
@@ -2118,7 +2118,7 @@
                     <pic:cNvPicPr/>
                   </pic:nvPicPr>
                   <pic:blipFill>
-                    <a:blip r:embed="rId21"/>
+                    <a:blip r:embed="rId22"/>
                     <a:stretch>
                       <a:fillRect/>
                     </a:stretch>
@@ -2323,7 +2323,7 @@
                     <pic:cNvPicPr/>
                   </pic:nvPicPr>
                   <pic:blipFill>
-                    <a:blip r:embed="rId22"/>
+                    <a:blip r:embed="rId23"/>
                     <a:stretch>
                       <a:fillRect/>
                     </a:stretch>
@@ -2509,7 +2509,7 @@
                     <pic:cNvPicPr/>
                   </pic:nvPicPr>
                   <pic:blipFill>
-                    <a:blip r:embed="rId23"/>
+                    <a:blip r:embed="rId24"/>
                     <a:stretch>
                       <a:fillRect/>
                     </a:stretch>
@@ -3009,7 +3009,7 @@
                     <pic:cNvPicPr/>
                   </pic:nvPicPr>
                   <pic:blipFill>
-                    <a:blip r:embed="rId24"/>
+                    <a:blip r:embed="rId25"/>
                     <a:stretch>
                       <a:fillRect/>
                     </a:stretch>
@@ -3150,7 +3150,7 @@
                     <pic:cNvPicPr/>
                   </pic:nvPicPr>
                   <pic:blipFill>
-                    <a:blip r:embed="rId25"/>
+                    <a:blip r:embed="rId26"/>
                     <a:stretch>
                       <a:fillRect/>
                     </a:stretch>
@@ -3315,7 +3315,7 @@
                     <pic:cNvPicPr/>
                   </pic:nvPicPr>
                   <pic:blipFill>
-                    <a:blip r:embed="rId26"/>
+                    <a:blip r:embed="rId27"/>
                     <a:stretch>
                       <a:fillRect/>
                     </a:stretch>
@@ -3472,7 +3472,7 @@
                     <pic:cNvPicPr/>
                   </pic:nvPicPr>
                   <pic:blipFill>
-                    <a:blip r:embed="rId27"/>
+                    <a:blip r:embed="rId28"/>
                     <a:stretch>
                       <a:fillRect/>
                     </a:stretch>
@@ -3629,7 +3629,7 @@
                     <pic:cNvPicPr/>
                   </pic:nvPicPr>
                   <pic:blipFill>
-                    <a:blip r:embed="rId28"/>
+                    <a:blip r:embed="rId29"/>
                     <a:stretch>
                       <a:fillRect/>
                     </a:stretch>
@@ -3751,7 +3751,7 @@
                     <pic:cNvPicPr/>
                   </pic:nvPicPr>
                   <pic:blipFill>
-                    <a:blip r:embed="rId29"/>
+                    <a:blip r:embed="rId30"/>
                     <a:stretch>
                       <a:fillRect/>
                     </a:stretch>
@@ -3982,7 +3982,7 @@
                     <pic:cNvPicPr/>
                   </pic:nvPicPr>
                   <pic:blipFill>
-                    <a:blip r:embed="rId30"/>
+                    <a:blip r:embed="rId31"/>
                     <a:stretch>
                       <a:fillRect/>
                     </a:stretch>
@@ -4118,7 +4118,7 @@
                     <pic:cNvPicPr/>
                   </pic:nvPicPr>
                   <pic:blipFill>
-                    <a:blip r:embed="rId31"/>
+                    <a:blip r:embed="rId32"/>
                     <a:stretch>
                       <a:fillRect/>
                     </a:stretch>
@@ -4247,7 +4247,7 @@
                     <pic:cNvPicPr/>
                   </pic:nvPicPr>
                   <pic:blipFill>
-                    <a:blip r:embed="rId32"/>
+                    <a:blip r:embed="rId33"/>
                     <a:stretch>
                       <a:fillRect/>
                     </a:stretch>
@@ -4503,7 +4503,7 @@
                     <pic:cNvPicPr/>
                   </pic:nvPicPr>
                   <pic:blipFill>
-                    <a:blip r:embed="rId33"/>
+                    <a:blip r:embed="rId34"/>
                     <a:stretch>
                       <a:fillRect/>
                     </a:stretch>
@@ -4614,7 +4614,7 @@
                     <pic:cNvPicPr/>
                   </pic:nvPicPr>
                   <pic:blipFill>
-                    <a:blip r:embed="rId34"/>
+                    <a:blip r:embed="rId35"/>
                     <a:stretch>
                       <a:fillRect/>
                     </a:stretch>
@@ -4749,7 +4749,7 @@
                     <pic:cNvPicPr/>
                   </pic:nvPicPr>
                   <pic:blipFill>
-                    <a:blip r:embed="rId35"/>
+                    <a:blip r:embed="rId36"/>
                     <a:stretch>
                       <a:fillRect/>
                     </a:stretch>
@@ -5563,7 +5563,7 @@
                     <pic:cNvPicPr/>
                   </pic:nvPicPr>
                   <pic:blipFill>
-                    <a:blip r:embed="rId36"/>
+                    <a:blip r:embed="rId37"/>
                     <a:stretch>
                       <a:fillRect/>
                     </a:stretch>
@@ -5730,7 +5730,7 @@
                     <pic:cNvPicPr/>
                   </pic:nvPicPr>
                   <pic:blipFill>
-                    <a:blip r:embed="rId37"/>
+                    <a:blip r:embed="rId38"/>
                     <a:stretch>
                       <a:fillRect/>
                     </a:stretch>
@@ -5858,7 +5858,7 @@
                     <pic:cNvPicPr/>
                   </pic:nvPicPr>
                   <pic:blipFill>
-                    <a:blip r:embed="rId38"/>
+                    <a:blip r:embed="rId39"/>
                     <a:stretch>
                       <a:fillRect/>
                     </a:stretch>
@@ -5987,7 +5987,7 @@
                     <pic:cNvPicPr/>
                   </pic:nvPicPr>
                   <pic:blipFill>
-                    <a:blip r:embed="rId39"/>
+                    <a:blip r:embed="rId40"/>
                     <a:stretch>
                       <a:fillRect/>
                     </a:stretch>
@@ -6142,7 +6142,7 @@
                     <pic:cNvPicPr/>
                   </pic:nvPicPr>
                   <pic:blipFill>
-                    <a:blip r:embed="rId40"/>
+                    <a:blip r:embed="rId41"/>
                     <a:stretch>
                       <a:fillRect/>
                     </a:stretch>
@@ -6241,7 +6241,7 @@
                     <pic:cNvPicPr/>
                   </pic:nvPicPr>
                   <pic:blipFill>
-                    <a:blip r:embed="rId41"/>
+                    <a:blip r:embed="rId42"/>
                     <a:stretch>
                       <a:fillRect/>
                     </a:stretch>
@@ -6357,7 +6357,7 @@
                     <pic:cNvPicPr/>
                   </pic:nvPicPr>
                   <pic:blipFill>
-                    <a:blip r:embed="rId42"/>
+                    <a:blip r:embed="rId43"/>
                     <a:stretch>
                       <a:fillRect/>
                     </a:stretch>
@@ -6848,7 +6848,7 @@
                     <pic:cNvPicPr/>
                   </pic:nvPicPr>
                   <pic:blipFill>
-                    <a:blip r:embed="rId43"/>
+                    <a:blip r:embed="rId44"/>
                     <a:stretch>
                       <a:fillRect/>
                     </a:stretch>
@@ -7125,7 +7125,7 @@
                     <pic:cNvPicPr/>
                   </pic:nvPicPr>
                   <pic:blipFill>
-                    <a:blip r:embed="rId44"/>
+                    <a:blip r:embed="rId45"/>
                     <a:stretch>
                       <a:fillRect/>
                     </a:stretch>
@@ -7274,7 +7274,7 @@
                     <pic:cNvPicPr/>
                   </pic:nvPicPr>
                   <pic:blipFill>
-                    <a:blip r:embed="rId45"/>
+                    <a:blip r:embed="rId46"/>
                     <a:stretch>
                       <a:fillRect/>
                     </a:stretch>
@@ -7587,7 +7587,7 @@
                     <pic:cNvPicPr/>
                   </pic:nvPicPr>
                   <pic:blipFill>
-                    <a:blip r:embed="rId46"/>
+                    <a:blip r:embed="rId47"/>
                     <a:stretch>
                       <a:fillRect/>
                     </a:stretch>
@@ -7772,7 +7772,7 @@
                     <pic:cNvPicPr/>
                   </pic:nvPicPr>
                   <pic:blipFill>
-                    <a:blip r:embed="rId47"/>
+                    <a:blip r:embed="rId48"/>
                     <a:stretch>
                       <a:fillRect/>
                     </a:stretch>
@@ -8164,7 +8164,7 @@
                     <pic:cNvPicPr/>
                   </pic:nvPicPr>
                   <pic:blipFill>
-                    <a:blip r:embed="rId48"/>
+                    <a:blip r:embed="rId49"/>
                     <a:stretch>
                       <a:fillRect/>
                     </a:stretch>
@@ -8579,7 +8579,7 @@
                     <pic:cNvPicPr/>
                   </pic:nvPicPr>
                   <pic:blipFill>
-                    <a:blip r:embed="rId49">
+                    <a:blip r:embed="rId50">
                       <a:extLst>
                         <a:ext uri="{28A0092B-C50C-407E-A947-70E740481C1C}">
                           <a14:useLocalDpi xmlns:a14="http://schemas.microsoft.com/office/drawing/2010/main" val="0"/>
@@ -8639,7 +8639,7 @@
                     <pic:cNvPicPr/>
                   </pic:nvPicPr>
                   <pic:blipFill>
-                    <a:blip r:embed="rId50">
+                    <a:blip r:embed="rId51">
                       <a:extLst>
                         <a:ext uri="{28A0092B-C50C-407E-A947-70E740481C1C}">
                           <a14:useLocalDpi xmlns:a14="http://schemas.microsoft.com/office/drawing/2010/main" val="0"/>
@@ -8711,7 +8711,7 @@
                     <pic:cNvPicPr/>
                   </pic:nvPicPr>
                   <pic:blipFill>
-                    <a:blip r:embed="rId51">
+                    <a:blip r:embed="rId52">
                       <a:extLst>
                         <a:ext uri="{28A0092B-C50C-407E-A947-70E740481C1C}">
                           <a14:useLocalDpi xmlns:a14="http://schemas.microsoft.com/office/drawing/2010/main" val="0"/>
@@ -8771,7 +8771,7 @@
                     <pic:cNvPicPr/>
                   </pic:nvPicPr>
                   <pic:blipFill>
-                    <a:blip r:embed="rId52">
+                    <a:blip r:embed="rId53">
                       <a:extLst>
                         <a:ext uri="{28A0092B-C50C-407E-A947-70E740481C1C}">
                           <a14:useLocalDpi xmlns:a14="http://schemas.microsoft.com/office/drawing/2010/main" val="0"/>
@@ -9045,7 +9045,7 @@
                     <pic:cNvPicPr/>
                   </pic:nvPicPr>
                   <pic:blipFill>
-                    <a:blip r:embed="rId53">
+                    <a:blip r:embed="rId54">
                       <a:extLst>
                         <a:ext uri="{28A0092B-C50C-407E-A947-70E740481C1C}">
                           <a14:useLocalDpi xmlns:a14="http://schemas.microsoft.com/office/drawing/2010/main" val="0"/>
@@ -9105,7 +9105,7 @@
                     <pic:cNvPicPr/>
                   </pic:nvPicPr>
                   <pic:blipFill>
-                    <a:blip r:embed="rId54">
+                    <a:blip r:embed="rId55">
                       <a:extLst>
                         <a:ext uri="{28A0092B-C50C-407E-A947-70E740481C1C}">
                           <a14:useLocalDpi xmlns:a14="http://schemas.microsoft.com/office/drawing/2010/main" val="0"/>
@@ -9996,19 +9996,23 @@
       <w:r>
         <w:t xml:space="preserve"> Explain which project management </w:t>
       </w:r>
+      <w:r>
+        <w:t>framework (</w:t>
+      </w:r>
+      <w:r>
+        <w:t xml:space="preserve">CRISP-DM, </w:t>
+      </w:r>
       <w:proofErr w:type="gramStart"/>
       <w:r>
-        <w:t>framework  (</w:t>
+        <w:t>KDD</w:t>
       </w:r>
       <w:proofErr w:type="gramEnd"/>
       <w:r>
-        <w:t xml:space="preserve">CRISP-DM, KDD or SEMMA) is required for a data science project. Discuss and justify with real-life scenarios. Provide an explanation of why you chose a supervised, unsupervised, or semi-supervised machine learning technique for the dataset you used for ML </w:t>
-      </w:r>
-      <w:proofErr w:type="spellStart"/>
-      <w:r>
-        <w:t>modeling</w:t>
-      </w:r>
-      <w:proofErr w:type="spellEnd"/>
+        <w:t xml:space="preserve"> or SEMMA) is required for a data science project. Discuss and justify with real-life scenarios. Provide an explanation of why you chose a supervised, unsupervised, or semi-supervised machine learning technique for the dataset you used for ML </w:t>
+      </w:r>
+      <w:r>
+        <w:t>modelling</w:t>
+      </w:r>
       <w:r>
         <w:t xml:space="preserve">. </w:t>
       </w:r>
@@ -10660,23 +10664,12 @@
     <w:p>
       <w:pPr>
         <w:pStyle w:val="ListParagraph"/>
-        <w:numPr>
-          <w:ilvl w:val="0"/>
-          <w:numId w:val="15"/>
-        </w:numPr>
         <w:spacing w:after="0" w:line="259" w:lineRule="auto"/>
         <w:jc w:val="both"/>
         <w:rPr>
           <w:bCs/>
         </w:rPr>
       </w:pPr>
-      <w:r>
-        <w:rPr>
-          <w:bCs/>
-        </w:rPr>
-        <w:lastRenderedPageBreak/>
-        <w:t>Random Forest</w:t>
-      </w:r>
     </w:p>
     <w:p>
       <w:pPr>
@@ -10715,6 +10708,26 @@
         <w:rPr>
           <w:bCs/>
         </w:rPr>
+        <w:t>Random Forest</w:t>
+      </w:r>
+    </w:p>
+    <w:p>
+      <w:pPr>
+        <w:pStyle w:val="ListParagraph"/>
+        <w:numPr>
+          <w:ilvl w:val="0"/>
+          <w:numId w:val="15"/>
+        </w:numPr>
+        <w:spacing w:after="0" w:line="259" w:lineRule="auto"/>
+        <w:jc w:val="both"/>
+        <w:rPr>
+          <w:bCs/>
+        </w:rPr>
+      </w:pPr>
+      <w:r>
+        <w:rPr>
+          <w:bCs/>
+        </w:rPr>
         <w:t>Support Vector Regression</w:t>
       </w:r>
     </w:p>
@@ -10787,6 +10800,11 @@
     </w:p>
     <w:p>
       <w:pPr>
+        <w:pStyle w:val="ListParagraph"/>
+        <w:numPr>
+          <w:ilvl w:val="0"/>
+          <w:numId w:val="16"/>
+        </w:numPr>
         <w:spacing w:after="0" w:line="259" w:lineRule="auto"/>
         <w:jc w:val="both"/>
         <w:rPr>
@@ -10799,9 +10817,20 @@
         </w:rPr>
         <w:t>MSE</w:t>
       </w:r>
-    </w:p>
-    <w:p>
-      <w:pPr>
+      <w:r>
+        <w:rPr>
+          <w:bCs/>
+        </w:rPr>
+        <w:t xml:space="preserve"> (Mean squared error)</w:t>
+      </w:r>
+    </w:p>
+    <w:p>
+      <w:pPr>
+        <w:pStyle w:val="ListParagraph"/>
+        <w:numPr>
+          <w:ilvl w:val="0"/>
+          <w:numId w:val="16"/>
+        </w:numPr>
         <w:spacing w:after="0" w:line="259" w:lineRule="auto"/>
         <w:jc w:val="both"/>
         <w:rPr>
@@ -10814,9 +10843,20 @@
         </w:rPr>
         <w:t>MAE</w:t>
       </w:r>
-    </w:p>
-    <w:p>
-      <w:pPr>
+      <w:r>
+        <w:rPr>
+          <w:bCs/>
+        </w:rPr>
+        <w:t xml:space="preserve"> (Mean absolute error)</w:t>
+      </w:r>
+    </w:p>
+    <w:p>
+      <w:pPr>
+        <w:pStyle w:val="ListParagraph"/>
+        <w:numPr>
+          <w:ilvl w:val="0"/>
+          <w:numId w:val="16"/>
+        </w:numPr>
         <w:spacing w:after="0" w:line="259" w:lineRule="auto"/>
         <w:jc w:val="both"/>
         <w:rPr>
@@ -10827,7 +10867,7 @@
         <w:rPr>
           <w:bCs/>
         </w:rPr>
-        <w:t xml:space="preserve">R2 </w:t>
+        <w:t xml:space="preserve">R-squared (R^2/R2) </w:t>
       </w:r>
     </w:p>
     <w:p>
@@ -10851,7 +10891,85 @@
         <w:rPr>
           <w:bCs/>
         </w:rPr>
-        <w:t xml:space="preserve">These have been chosen based on the research available. </w:t>
+        <w:t xml:space="preserve">MSE, MAE, and R-squared are </w:t>
+      </w:r>
+      <w:r>
+        <w:rPr>
+          <w:bCs/>
+        </w:rPr>
+        <w:t>valuable</w:t>
+      </w:r>
+      <w:r>
+        <w:rPr>
+          <w:bCs/>
+        </w:rPr>
+        <w:t xml:space="preserve"> metrics for evaluating the performance of </w:t>
+      </w:r>
+      <w:r>
+        <w:rPr>
+          <w:bCs/>
+        </w:rPr>
+        <w:t xml:space="preserve">supervised </w:t>
+      </w:r>
+      <w:r>
+        <w:rPr>
+          <w:bCs/>
+        </w:rPr>
+        <w:t>regression models. They provide different perspectives o</w:t>
+      </w:r>
+      <w:r>
+        <w:rPr>
+          <w:bCs/>
+        </w:rPr>
+        <w:t>f a</w:t>
+      </w:r>
+      <w:r>
+        <w:rPr>
+          <w:bCs/>
+        </w:rPr>
+        <w:t xml:space="preserve"> model's accuracy, </w:t>
+      </w:r>
+      <w:r>
+        <w:rPr>
+          <w:bCs/>
+        </w:rPr>
+        <w:t>error,</w:t>
+      </w:r>
+      <w:r>
+        <w:rPr>
+          <w:bCs/>
+        </w:rPr>
+        <w:t xml:space="preserve"> and goodness of fit</w:t>
+      </w:r>
+      <w:r>
+        <w:rPr>
+          <w:bCs/>
+        </w:rPr>
+        <w:t>. This</w:t>
+      </w:r>
+      <w:r>
+        <w:rPr>
+          <w:bCs/>
+        </w:rPr>
+        <w:t xml:space="preserve"> allow</w:t>
+      </w:r>
+      <w:r>
+        <w:rPr>
+          <w:bCs/>
+        </w:rPr>
+        <w:t>s</w:t>
+      </w:r>
+      <w:r>
+        <w:rPr>
+          <w:bCs/>
+        </w:rPr>
+        <w:t xml:space="preserve"> for a comprehensive assessment of model performance</w:t>
+      </w:r>
+      <w:r>
+        <w:rPr>
+          <w:bCs/>
+        </w:rPr>
+        <w:t xml:space="preserve"> and is a good way to facilitate relative evaluations of multiple ML models. </w:t>
       </w:r>
     </w:p>
     <w:p>
@@ -10880,6 +10998,26 @@
           <w:bCs/>
         </w:rPr>
       </w:pPr>
+      <w:r>
+        <w:rPr>
+          <w:b/>
+        </w:rPr>
+        <w:t xml:space="preserve">Part 2: </w:t>
+      </w:r>
+      <w:r>
+        <w:rPr>
+          <w:bCs/>
+        </w:rPr>
+        <w:t xml:space="preserve">Select Hyperparameters and </w:t>
+      </w:r>
+      <w:proofErr w:type="gramStart"/>
+      <w:r>
+        <w:rPr>
+          <w:bCs/>
+        </w:rPr>
+        <w:t>test</w:t>
+      </w:r>
+      <w:proofErr w:type="gramEnd"/>
     </w:p>
     <w:p>
       <w:pPr>
@@ -10895,27 +11033,51 @@
         <w:spacing w:after="0" w:line="259" w:lineRule="auto"/>
         <w:jc w:val="both"/>
         <w:rPr>
-          <w:bCs/>
-        </w:rPr>
-      </w:pPr>
-      <w:r>
-        <w:rPr>
-          <w:b/>
-        </w:rPr>
-        <w:t xml:space="preserve">Part 2: </w:t>
-      </w:r>
-      <w:r>
-        <w:rPr>
-          <w:bCs/>
-        </w:rPr>
-        <w:t xml:space="preserve">Select Hyperparameters and </w:t>
+          <w:b/>
+        </w:rPr>
+      </w:pPr>
+      <w:r>
+        <w:rPr>
+          <w:b/>
+        </w:rPr>
+        <w:t>Linear Regression:</w:t>
+      </w:r>
+      <w:r>
+        <w:rPr>
+          <w:b/>
+        </w:rPr>
+        <w:t xml:space="preserve"> </w:t>
+      </w:r>
+      <w:r>
+        <w:rPr>
+          <w:bCs/>
+        </w:rPr>
+        <w:t>First</w:t>
+      </w:r>
+      <w:r>
+        <w:rPr>
+          <w:bCs/>
+        </w:rPr>
+        <w:t>,</w:t>
+      </w:r>
+      <w:r>
+        <w:rPr>
+          <w:bCs/>
+        </w:rPr>
+        <w:t xml:space="preserve"> we will look at the</w:t>
+      </w:r>
+      <w:r>
+        <w:rPr>
+          <w:bCs/>
+        </w:rPr>
+        <w:t xml:space="preserve"> hyperparameters for our Linear regression model, as Linear Regression is a relatively simple model, there are only the following </w:t>
       </w:r>
       <w:proofErr w:type="gramStart"/>
       <w:r>
         <w:rPr>
           <w:bCs/>
         </w:rPr>
-        <w:t>test</w:t>
+        <w:t>available</w:t>
       </w:r>
       <w:proofErr w:type="gramEnd"/>
     </w:p>
@@ -10930,65 +11092,129 @@
     </w:p>
     <w:p>
       <w:pPr>
+        <w:pStyle w:val="ListParagraph"/>
+        <w:numPr>
+          <w:ilvl w:val="0"/>
+          <w:numId w:val="17"/>
+        </w:numPr>
         <w:spacing w:after="0" w:line="259" w:lineRule="auto"/>
         <w:jc w:val="both"/>
         <w:rPr>
-          <w:b/>
-        </w:rPr>
-      </w:pPr>
-      <w:r>
-        <w:rPr>
-          <w:b/>
-        </w:rPr>
-        <w:t>Random Forest:</w:t>
-      </w:r>
-    </w:p>
-    <w:p>
-      <w:pPr>
+          <w:bCs/>
+          <w:sz w:val="20"/>
+          <w:szCs w:val="20"/>
+        </w:rPr>
+      </w:pPr>
+      <w:proofErr w:type="spellStart"/>
+      <w:r>
+        <w:rPr>
+          <w:bCs/>
+          <w:sz w:val="20"/>
+          <w:szCs w:val="20"/>
+        </w:rPr>
+        <w:t>fit_intercept</w:t>
+      </w:r>
+      <w:proofErr w:type="spellEnd"/>
+      <w:r>
+        <w:rPr>
+          <w:bCs/>
+          <w:sz w:val="20"/>
+          <w:szCs w:val="20"/>
+        </w:rPr>
+        <w:t>=False</w:t>
+      </w:r>
+    </w:p>
+    <w:p>
+      <w:pPr>
+        <w:pStyle w:val="ListParagraph"/>
+        <w:numPr>
+          <w:ilvl w:val="0"/>
+          <w:numId w:val="17"/>
+        </w:numPr>
         <w:spacing w:after="0" w:line="259" w:lineRule="auto"/>
         <w:jc w:val="both"/>
         <w:rPr>
-          <w:b/>
-        </w:rPr>
-      </w:pPr>
-    </w:p>
-    <w:p>
-      <w:pPr>
+          <w:bCs/>
+          <w:sz w:val="20"/>
+          <w:szCs w:val="20"/>
+        </w:rPr>
+      </w:pPr>
+      <w:proofErr w:type="spellStart"/>
+      <w:r>
+        <w:rPr>
+          <w:bCs/>
+          <w:sz w:val="20"/>
+          <w:szCs w:val="20"/>
+        </w:rPr>
+        <w:t>copy_X</w:t>
+      </w:r>
+      <w:proofErr w:type="spellEnd"/>
+      <w:r>
+        <w:rPr>
+          <w:bCs/>
+          <w:sz w:val="20"/>
+          <w:szCs w:val="20"/>
+        </w:rPr>
+        <w:t xml:space="preserve">=False       </w:t>
+      </w:r>
+    </w:p>
+    <w:p>
+      <w:pPr>
+        <w:pStyle w:val="ListParagraph"/>
+        <w:numPr>
+          <w:ilvl w:val="0"/>
+          <w:numId w:val="17"/>
+        </w:numPr>
         <w:spacing w:after="0" w:line="259" w:lineRule="auto"/>
         <w:jc w:val="both"/>
         <w:rPr>
           <w:bCs/>
-        </w:rPr>
-      </w:pPr>
-      <w:proofErr w:type="gramStart"/>
-      <w:r>
-        <w:rPr>
-          <w:bCs/>
-        </w:rPr>
-        <w:t>First</w:t>
-      </w:r>
-      <w:proofErr w:type="gramEnd"/>
-      <w:r>
-        <w:rPr>
-          <w:bCs/>
-        </w:rPr>
-        <w:t xml:space="preserve"> we will look at the random forest model</w:t>
-      </w:r>
-      <w:r>
-        <w:rPr>
-          <w:bCs/>
-        </w:rPr>
-        <w:t xml:space="preserve">. </w:t>
-      </w:r>
-    </w:p>
-    <w:p>
-      <w:pPr>
+          <w:sz w:val="20"/>
+          <w:szCs w:val="20"/>
+        </w:rPr>
+      </w:pPr>
+      <w:r>
+        <w:rPr>
+          <w:bCs/>
+          <w:sz w:val="20"/>
+          <w:szCs w:val="20"/>
+        </w:rPr>
+        <w:t>positive=True</w:t>
+      </w:r>
+    </w:p>
+    <w:p>
+      <w:pPr>
+        <w:pStyle w:val="ListParagraph"/>
+        <w:numPr>
+          <w:ilvl w:val="0"/>
+          <w:numId w:val="17"/>
+        </w:numPr>
         <w:spacing w:after="0" w:line="259" w:lineRule="auto"/>
         <w:jc w:val="both"/>
         <w:rPr>
           <w:bCs/>
-        </w:rPr>
-      </w:pPr>
+          <w:sz w:val="20"/>
+          <w:szCs w:val="20"/>
+        </w:rPr>
+      </w:pPr>
+      <w:proofErr w:type="spellStart"/>
+      <w:r>
+        <w:rPr>
+          <w:bCs/>
+          <w:sz w:val="20"/>
+          <w:szCs w:val="20"/>
+        </w:rPr>
+        <w:t>n_jobs</w:t>
+      </w:r>
+      <w:proofErr w:type="spellEnd"/>
+      <w:r>
+        <w:rPr>
+          <w:bCs/>
+          <w:sz w:val="20"/>
+          <w:szCs w:val="20"/>
+        </w:rPr>
+        <w:t xml:space="preserve">=None       </w:t>
+      </w:r>
     </w:p>
     <w:p>
       <w:pPr>
@@ -11004,14 +11230,46 @@
         <w:spacing w:after="0" w:line="259" w:lineRule="auto"/>
         <w:jc w:val="both"/>
         <w:rPr>
-          <w:b/>
-        </w:rPr>
-      </w:pPr>
-      <w:r>
-        <w:rPr>
-          <w:b/>
-        </w:rPr>
-        <w:t>Linear Regression:</w:t>
+          <w:bCs/>
+        </w:rPr>
+      </w:pPr>
+      <w:r>
+        <w:rPr>
+          <w:bCs/>
+        </w:rPr>
+        <w:t>Three of these are True/False so testing can be done very easy</w:t>
+      </w:r>
+      <w:r>
+        <w:rPr>
+          <w:bCs/>
+        </w:rPr>
+        <w:t xml:space="preserve"> with a manual switch</w:t>
+      </w:r>
+      <w:r>
+        <w:rPr>
+          <w:bCs/>
+        </w:rPr>
+        <w:t xml:space="preserve"> and the ‘</w:t>
+      </w:r>
+      <w:proofErr w:type="spellStart"/>
+      <w:r>
+        <w:rPr>
+          <w:bCs/>
+        </w:rPr>
+        <w:t>n_jobs</w:t>
+      </w:r>
+      <w:proofErr w:type="spellEnd"/>
+      <w:r>
+        <w:rPr>
+          <w:bCs/>
+        </w:rPr>
+        <w:t xml:space="preserve">’ parameter can be defined to </w:t>
+      </w:r>
+      <w:r>
+        <w:rPr>
+          <w:bCs/>
+        </w:rPr>
+        <w:t>how many cores computation will be carried out on to speed up the process. The default parameters for Linear Regression returned the most favourable results in our testing.</w:t>
       </w:r>
     </w:p>
     <w:p>
@@ -11019,7 +11277,7 @@
         <w:spacing w:after="0" w:line="259" w:lineRule="auto"/>
         <w:jc w:val="both"/>
         <w:rPr>
-          <w:b/>
+          <w:bCs/>
         </w:rPr>
       </w:pPr>
     </w:p>
@@ -11028,9 +11286,84 @@
         <w:spacing w:after="0" w:line="259" w:lineRule="auto"/>
         <w:jc w:val="both"/>
         <w:rPr>
-          <w:b/>
-        </w:rPr>
-      </w:pPr>
+          <w:bCs/>
+        </w:rPr>
+      </w:pPr>
+      <w:r>
+        <w:rPr>
+          <w:noProof/>
+        </w:rPr>
+        <w:drawing>
+          <wp:inline distT="0" distB="0" distL="0" distR="0" wp14:anchorId="342B9530" wp14:editId="45CE50E1">
+            <wp:extent cx="3171825" cy="616518"/>
+            <wp:effectExtent l="0" t="0" r="0" b="0"/>
+            <wp:docPr id="161653402" name="Picture 1" descr="A number of numbers and letters&#10;&#10;Description automatically generated with medium confidence"/>
+            <wp:cNvGraphicFramePr>
+              <a:graphicFrameLocks xmlns:a="http://schemas.openxmlformats.org/drawingml/2006/main" noChangeAspect="1"/>
+            </wp:cNvGraphicFramePr>
+            <a:graphic xmlns:a="http://schemas.openxmlformats.org/drawingml/2006/main">
+              <a:graphicData uri="http://schemas.openxmlformats.org/drawingml/2006/picture">
+                <pic:pic xmlns:pic="http://schemas.openxmlformats.org/drawingml/2006/picture">
+                  <pic:nvPicPr>
+                    <pic:cNvPr id="161653402" name="Picture 1" descr="A number of numbers and letters&#10;&#10;Description automatically generated with medium confidence"/>
+                    <pic:cNvPicPr/>
+                  </pic:nvPicPr>
+                  <pic:blipFill>
+                    <a:blip r:embed="rId56"/>
+                    <a:stretch>
+                      <a:fillRect/>
+                    </a:stretch>
+                  </pic:blipFill>
+                  <pic:spPr>
+                    <a:xfrm>
+                      <a:off x="0" y="0"/>
+                      <a:ext cx="3180641" cy="618232"/>
+                    </a:xfrm>
+                    <a:prstGeom prst="rect">
+                      <a:avLst/>
+                    </a:prstGeom>
+                  </pic:spPr>
+                </pic:pic>
+              </a:graphicData>
+            </a:graphic>
+          </wp:inline>
+        </w:drawing>
+      </w:r>
+    </w:p>
+    <w:p>
+      <w:pPr>
+        <w:spacing w:after="0"/>
+        <w:rPr>
+          <w:b/>
+        </w:rPr>
+      </w:pPr>
+      <w:r>
+        <w:rPr>
+          <w:b/>
+          <w:bCs/>
+          <w:sz w:val="20"/>
+          <w:szCs w:val="20"/>
+        </w:rPr>
+        <w:t xml:space="preserve">(Figure </w:t>
+      </w:r>
+      <w:r>
+        <w:rPr>
+          <w:b/>
+          <w:bCs/>
+          <w:sz w:val="20"/>
+          <w:szCs w:val="20"/>
+        </w:rPr>
+        <w:t>19</w:t>
+      </w:r>
+      <w:r>
+        <w:rPr>
+          <w:b/>
+          <w:bCs/>
+          <w:sz w:val="20"/>
+          <w:szCs w:val="20"/>
+        </w:rPr>
+        <w:t>)</w:t>
+      </w:r>
     </w:p>
     <w:p>
       <w:pPr>
@@ -11040,12 +11373,6 @@
           <w:b/>
         </w:rPr>
       </w:pPr>
-      <w:r>
-        <w:rPr>
-          <w:b/>
-        </w:rPr>
-        <w:t>Support Vector Regression:</w:t>
-      </w:r>
     </w:p>
     <w:p>
       <w:pPr>
@@ -11070,125 +11397,1769 @@
         <w:spacing w:after="0" w:line="259" w:lineRule="auto"/>
         <w:jc w:val="both"/>
         <w:rPr>
-          <w:bCs/>
-        </w:rPr>
-      </w:pPr>
-      <w:r>
-        <w:rPr>
-          <w:b/>
-        </w:rPr>
-        <w:t xml:space="preserve">Part 3: </w:t>
-      </w:r>
-      <w:r>
-        <w:rPr>
-          <w:bCs/>
-        </w:rPr>
-        <w:t xml:space="preserve">Use </w:t>
-      </w:r>
-      <w:proofErr w:type="spellStart"/>
-      <w:r>
-        <w:rPr>
-          <w:bCs/>
-        </w:rPr>
-        <w:t>Gridsearch</w:t>
-      </w:r>
-      <w:proofErr w:type="spellEnd"/>
-      <w:r>
-        <w:rPr>
-          <w:bCs/>
-        </w:rPr>
-        <w:t xml:space="preserve"> Cross Validation to </w:t>
-      </w:r>
-      <w:proofErr w:type="spellStart"/>
-      <w:r>
-        <w:rPr>
-          <w:bCs/>
-        </w:rPr>
-        <w:t>hypertune</w:t>
-      </w:r>
-      <w:proofErr w:type="spellEnd"/>
-      <w:r>
-        <w:rPr>
-          <w:bCs/>
+          <w:b/>
+        </w:rPr>
+      </w:pPr>
+      <w:r>
+        <w:rPr>
+          <w:b/>
+        </w:rPr>
+        <w:t>Random Forest:</w:t>
+      </w:r>
+      <w:r>
+        <w:rPr>
+          <w:b/>
         </w:rPr>
         <w:t xml:space="preserve"> </w:t>
       </w:r>
+      <w:r>
+        <w:rPr>
+          <w:bCs/>
+        </w:rPr>
+        <w:t xml:space="preserve">The hyperparameters that we will look at for the Random Forest model are the </w:t>
+      </w:r>
       <w:proofErr w:type="gramStart"/>
       <w:r>
         <w:rPr>
           <w:bCs/>
         </w:rPr>
-        <w:t>parameters</w:t>
+        <w:t>following</w:t>
       </w:r>
       <w:proofErr w:type="gramEnd"/>
+      <w:r>
+        <w:rPr>
+          <w:bCs/>
+        </w:rPr>
+        <w:t xml:space="preserve"> </w:t>
+      </w:r>
     </w:p>
     <w:p>
       <w:pPr>
         <w:spacing w:after="0" w:line="259" w:lineRule="auto"/>
         <w:jc w:val="both"/>
         <w:rPr>
-          <w:b/>
-        </w:rPr>
-      </w:pPr>
-    </w:p>
-    <w:p>
-      <w:pPr>
+          <w:bCs/>
+        </w:rPr>
+      </w:pPr>
+    </w:p>
+    <w:p>
+      <w:pPr>
+        <w:pStyle w:val="ListParagraph"/>
+        <w:numPr>
+          <w:ilvl w:val="0"/>
+          <w:numId w:val="18"/>
+        </w:numPr>
         <w:spacing w:after="0" w:line="259" w:lineRule="auto"/>
         <w:jc w:val="both"/>
         <w:rPr>
-          <w:b/>
-        </w:rPr>
-      </w:pPr>
-    </w:p>
-    <w:p>
-      <w:pPr>
+          <w:bCs/>
+          <w:sz w:val="20"/>
+          <w:szCs w:val="20"/>
+        </w:rPr>
+      </w:pPr>
+      <w:r>
+        <w:rPr>
+          <w:bCs/>
+          <w:sz w:val="20"/>
+          <w:szCs w:val="20"/>
+        </w:rPr>
+        <w:t>'</w:t>
+      </w:r>
+      <w:proofErr w:type="spellStart"/>
+      <w:r>
+        <w:rPr>
+          <w:bCs/>
+          <w:sz w:val="20"/>
+          <w:szCs w:val="20"/>
+        </w:rPr>
+        <w:t>n_estimators</w:t>
+      </w:r>
+      <w:proofErr w:type="spellEnd"/>
+      <w:r>
+        <w:rPr>
+          <w:bCs/>
+          <w:sz w:val="20"/>
+          <w:szCs w:val="20"/>
+        </w:rPr>
+        <w:t>': [100, 200, 300],</w:t>
+      </w:r>
+    </w:p>
+    <w:p>
+      <w:pPr>
+        <w:pStyle w:val="ListParagraph"/>
+        <w:numPr>
+          <w:ilvl w:val="0"/>
+          <w:numId w:val="18"/>
+        </w:numPr>
         <w:spacing w:after="0" w:line="259" w:lineRule="auto"/>
         <w:jc w:val="both"/>
         <w:rPr>
-          <w:b/>
-        </w:rPr>
-      </w:pPr>
-    </w:p>
-    <w:p>
-      <w:pPr>
+          <w:bCs/>
+          <w:sz w:val="20"/>
+          <w:szCs w:val="20"/>
+        </w:rPr>
+      </w:pPr>
+      <w:r>
+        <w:rPr>
+          <w:bCs/>
+          <w:sz w:val="20"/>
+          <w:szCs w:val="20"/>
+        </w:rPr>
+        <w:t>'</w:t>
+      </w:r>
+      <w:proofErr w:type="spellStart"/>
+      <w:proofErr w:type="gramStart"/>
+      <w:r>
+        <w:rPr>
+          <w:bCs/>
+          <w:sz w:val="20"/>
+          <w:szCs w:val="20"/>
+        </w:rPr>
+        <w:t>max</w:t>
+      </w:r>
+      <w:proofErr w:type="gramEnd"/>
+      <w:r>
+        <w:rPr>
+          <w:bCs/>
+          <w:sz w:val="20"/>
+          <w:szCs w:val="20"/>
+        </w:rPr>
+        <w:t>_depth</w:t>
+      </w:r>
+      <w:proofErr w:type="spellEnd"/>
+      <w:r>
+        <w:rPr>
+          <w:bCs/>
+          <w:sz w:val="20"/>
+          <w:szCs w:val="20"/>
+        </w:rPr>
+        <w:t>': [None, 10, 20],</w:t>
+      </w:r>
+    </w:p>
+    <w:p>
+      <w:pPr>
+        <w:pStyle w:val="ListParagraph"/>
+        <w:numPr>
+          <w:ilvl w:val="0"/>
+          <w:numId w:val="18"/>
+        </w:numPr>
         <w:spacing w:after="0" w:line="259" w:lineRule="auto"/>
         <w:jc w:val="both"/>
         <w:rPr>
-          <w:b/>
-        </w:rPr>
-      </w:pPr>
-    </w:p>
-    <w:p>
-      <w:pPr>
+          <w:bCs/>
+          <w:sz w:val="20"/>
+          <w:szCs w:val="20"/>
+        </w:rPr>
+      </w:pPr>
+      <w:r>
+        <w:rPr>
+          <w:bCs/>
+          <w:sz w:val="20"/>
+          <w:szCs w:val="20"/>
+        </w:rPr>
+        <w:t>'</w:t>
+      </w:r>
+      <w:proofErr w:type="spellStart"/>
+      <w:proofErr w:type="gramStart"/>
+      <w:r>
+        <w:rPr>
+          <w:bCs/>
+          <w:sz w:val="20"/>
+          <w:szCs w:val="20"/>
+        </w:rPr>
+        <w:t>min</w:t>
+      </w:r>
+      <w:proofErr w:type="gramEnd"/>
+      <w:r>
+        <w:rPr>
+          <w:bCs/>
+          <w:sz w:val="20"/>
+          <w:szCs w:val="20"/>
+        </w:rPr>
+        <w:t>_samples_split</w:t>
+      </w:r>
+      <w:proofErr w:type="spellEnd"/>
+      <w:r>
+        <w:rPr>
+          <w:bCs/>
+          <w:sz w:val="20"/>
+          <w:szCs w:val="20"/>
+        </w:rPr>
+        <w:t>': [2, 5, 10],</w:t>
+      </w:r>
+    </w:p>
+    <w:p>
+      <w:pPr>
+        <w:pStyle w:val="ListParagraph"/>
+        <w:numPr>
+          <w:ilvl w:val="0"/>
+          <w:numId w:val="18"/>
+        </w:numPr>
         <w:spacing w:after="0" w:line="259" w:lineRule="auto"/>
         <w:jc w:val="both"/>
         <w:rPr>
-          <w:b/>
-        </w:rPr>
-      </w:pPr>
-    </w:p>
-    <w:p>
-      <w:pPr>
+          <w:bCs/>
+          <w:sz w:val="20"/>
+          <w:szCs w:val="20"/>
+        </w:rPr>
+      </w:pPr>
+      <w:r>
+        <w:rPr>
+          <w:bCs/>
+          <w:sz w:val="20"/>
+          <w:szCs w:val="20"/>
+        </w:rPr>
+        <w:t>'</w:t>
+      </w:r>
+      <w:proofErr w:type="spellStart"/>
+      <w:proofErr w:type="gramStart"/>
+      <w:r>
+        <w:rPr>
+          <w:bCs/>
+          <w:sz w:val="20"/>
+          <w:szCs w:val="20"/>
+        </w:rPr>
+        <w:t>min</w:t>
+      </w:r>
+      <w:proofErr w:type="gramEnd"/>
+      <w:r>
+        <w:rPr>
+          <w:bCs/>
+          <w:sz w:val="20"/>
+          <w:szCs w:val="20"/>
+        </w:rPr>
+        <w:t>_samples_leaf</w:t>
+      </w:r>
+      <w:proofErr w:type="spellEnd"/>
+      <w:r>
+        <w:rPr>
+          <w:bCs/>
+          <w:sz w:val="20"/>
+          <w:szCs w:val="20"/>
+        </w:rPr>
+        <w:t>': [1, 2, 4],</w:t>
+      </w:r>
+    </w:p>
+    <w:p>
+      <w:pPr>
+        <w:pStyle w:val="ListParagraph"/>
+        <w:numPr>
+          <w:ilvl w:val="0"/>
+          <w:numId w:val="18"/>
+        </w:numPr>
         <w:spacing w:after="0" w:line="259" w:lineRule="auto"/>
         <w:jc w:val="both"/>
         <w:rPr>
-          <w:b/>
-        </w:rPr>
-      </w:pPr>
-    </w:p>
-    <w:p>
-      <w:pPr>
+          <w:bCs/>
+          <w:sz w:val="20"/>
+          <w:szCs w:val="20"/>
+        </w:rPr>
+      </w:pPr>
+      <w:r>
+        <w:rPr>
+          <w:bCs/>
+          <w:sz w:val="20"/>
+          <w:szCs w:val="20"/>
+        </w:rPr>
+        <w:t>'</w:t>
+      </w:r>
+      <w:proofErr w:type="spellStart"/>
+      <w:proofErr w:type="gramStart"/>
+      <w:r>
+        <w:rPr>
+          <w:bCs/>
+          <w:sz w:val="20"/>
+          <w:szCs w:val="20"/>
+        </w:rPr>
+        <w:t>max</w:t>
+      </w:r>
+      <w:proofErr w:type="gramEnd"/>
+      <w:r>
+        <w:rPr>
+          <w:bCs/>
+          <w:sz w:val="20"/>
+          <w:szCs w:val="20"/>
+        </w:rPr>
+        <w:t>_features</w:t>
+      </w:r>
+      <w:proofErr w:type="spellEnd"/>
+      <w:r>
+        <w:rPr>
+          <w:bCs/>
+          <w:sz w:val="20"/>
+          <w:szCs w:val="20"/>
+        </w:rPr>
+        <w:t>': ['auto', 'sqrt', 'log2'],</w:t>
+      </w:r>
+    </w:p>
+    <w:p>
+      <w:pPr>
+        <w:pStyle w:val="ListParagraph"/>
+        <w:numPr>
+          <w:ilvl w:val="0"/>
+          <w:numId w:val="18"/>
+        </w:numPr>
         <w:spacing w:after="0" w:line="259" w:lineRule="auto"/>
         <w:jc w:val="both"/>
         <w:rPr>
-          <w:b/>
-        </w:rPr>
-      </w:pPr>
-    </w:p>
-    <w:p>
-      <w:pPr>
+          <w:bCs/>
+          <w:sz w:val="20"/>
+          <w:szCs w:val="20"/>
+        </w:rPr>
+      </w:pPr>
+      <w:r>
+        <w:rPr>
+          <w:bCs/>
+          <w:sz w:val="20"/>
+          <w:szCs w:val="20"/>
+        </w:rPr>
+        <w:t>'bootstrap': [True, False],</w:t>
+      </w:r>
+    </w:p>
+    <w:p>
+      <w:pPr>
+        <w:pStyle w:val="ListParagraph"/>
+        <w:numPr>
+          <w:ilvl w:val="0"/>
+          <w:numId w:val="18"/>
+        </w:numPr>
         <w:spacing w:after="0" w:line="259" w:lineRule="auto"/>
         <w:jc w:val="both"/>
+        <w:rPr>
+          <w:bCs/>
+          <w:sz w:val="20"/>
+          <w:szCs w:val="20"/>
+        </w:rPr>
+      </w:pPr>
+      <w:r>
+        <w:rPr>
+          <w:bCs/>
+          <w:sz w:val="20"/>
+          <w:szCs w:val="20"/>
+        </w:rPr>
+        <w:t>'criterion': ['</w:t>
+      </w:r>
+      <w:proofErr w:type="spellStart"/>
+      <w:r>
+        <w:rPr>
+          <w:bCs/>
+          <w:sz w:val="20"/>
+          <w:szCs w:val="20"/>
+        </w:rPr>
+        <w:t>squared_error</w:t>
+      </w:r>
+      <w:proofErr w:type="spellEnd"/>
+      <w:r>
+        <w:rPr>
+          <w:bCs/>
+          <w:sz w:val="20"/>
+          <w:szCs w:val="20"/>
+        </w:rPr>
+        <w:t>', '</w:t>
+      </w:r>
+      <w:proofErr w:type="spellStart"/>
+      <w:r>
+        <w:rPr>
+          <w:bCs/>
+          <w:sz w:val="20"/>
+          <w:szCs w:val="20"/>
+        </w:rPr>
+        <w:t>absolute_error</w:t>
+      </w:r>
+      <w:proofErr w:type="spellEnd"/>
+      <w:r>
+        <w:rPr>
+          <w:bCs/>
+          <w:sz w:val="20"/>
+          <w:szCs w:val="20"/>
+        </w:rPr>
+        <w:t>']</w:t>
+      </w:r>
+    </w:p>
+    <w:p>
+      <w:pPr>
+        <w:spacing w:after="0" w:line="259" w:lineRule="auto"/>
+        <w:jc w:val="both"/>
+        <w:rPr>
+          <w:b/>
+        </w:rPr>
+      </w:pPr>
+    </w:p>
+    <w:p>
+      <w:pPr>
+        <w:spacing w:after="0" w:line="259" w:lineRule="auto"/>
+        <w:jc w:val="both"/>
+        <w:rPr>
+          <w:bCs/>
+        </w:rPr>
+      </w:pPr>
+      <w:r>
+        <w:rPr>
+          <w:bCs/>
+        </w:rPr>
+        <w:t xml:space="preserve">As this is a complex model and there are so many </w:t>
+      </w:r>
+      <w:proofErr w:type="spellStart"/>
+      <w:r>
+        <w:rPr>
+          <w:bCs/>
+        </w:rPr>
+        <w:t>hyperparamters</w:t>
+      </w:r>
+      <w:proofErr w:type="spellEnd"/>
+      <w:r>
+        <w:rPr>
+          <w:bCs/>
+        </w:rPr>
+        <w:t>, it is necessary to use an automated approach to testing for parameter optimisation.  More discussion on this is below</w:t>
+      </w:r>
+      <w:r>
+        <w:rPr>
+          <w:bCs/>
+        </w:rPr>
+        <w:t xml:space="preserve">, but the most favourable results returned from manual testing was the below – </w:t>
+      </w:r>
+    </w:p>
+    <w:p>
+      <w:pPr>
+        <w:spacing w:after="0" w:line="259" w:lineRule="auto"/>
+        <w:jc w:val="both"/>
+        <w:rPr>
+          <w:bCs/>
+        </w:rPr>
+      </w:pPr>
+    </w:p>
+    <w:p>
+      <w:pPr>
+        <w:spacing w:after="0" w:line="259" w:lineRule="auto"/>
+        <w:jc w:val="both"/>
+        <w:rPr>
+          <w:bCs/>
+        </w:rPr>
+      </w:pPr>
+      <w:r>
+        <w:rPr>
+          <w:noProof/>
+        </w:rPr>
+        <w:drawing>
+          <wp:inline distT="0" distB="0" distL="0" distR="0" wp14:anchorId="06F52370" wp14:editId="1BD3EC1D">
+            <wp:extent cx="3352800" cy="648929"/>
+            <wp:effectExtent l="0" t="0" r="0" b="0"/>
+            <wp:docPr id="1171460503" name="Picture 1" descr="A black text with black text&#10;&#10;Description automatically generated with medium confidence"/>
+            <wp:cNvGraphicFramePr>
+              <a:graphicFrameLocks xmlns:a="http://schemas.openxmlformats.org/drawingml/2006/main" noChangeAspect="1"/>
+            </wp:cNvGraphicFramePr>
+            <a:graphic xmlns:a="http://schemas.openxmlformats.org/drawingml/2006/main">
+              <a:graphicData uri="http://schemas.openxmlformats.org/drawingml/2006/picture">
+                <pic:pic xmlns:pic="http://schemas.openxmlformats.org/drawingml/2006/picture">
+                  <pic:nvPicPr>
+                    <pic:cNvPr id="1171460503" name="Picture 1" descr="A black text with black text&#10;&#10;Description automatically generated with medium confidence"/>
+                    <pic:cNvPicPr/>
+                  </pic:nvPicPr>
+                  <pic:blipFill>
+                    <a:blip r:embed="rId57"/>
+                    <a:stretch>
+                      <a:fillRect/>
+                    </a:stretch>
+                  </pic:blipFill>
+                  <pic:spPr>
+                    <a:xfrm>
+                      <a:off x="0" y="0"/>
+                      <a:ext cx="3364337" cy="651162"/>
+                    </a:xfrm>
+                    <a:prstGeom prst="rect">
+                      <a:avLst/>
+                    </a:prstGeom>
+                  </pic:spPr>
+                </pic:pic>
+              </a:graphicData>
+            </a:graphic>
+          </wp:inline>
+        </w:drawing>
+      </w:r>
+    </w:p>
+    <w:p>
+      <w:pPr>
+        <w:spacing w:after="0"/>
+        <w:rPr>
+          <w:b/>
+          <w:bCs/>
+          <w:sz w:val="20"/>
+          <w:szCs w:val="20"/>
+        </w:rPr>
+      </w:pPr>
+      <w:r>
+        <w:rPr>
+          <w:b/>
+          <w:bCs/>
+          <w:sz w:val="20"/>
+          <w:szCs w:val="20"/>
+        </w:rPr>
+        <w:t xml:space="preserve">(Figure </w:t>
+      </w:r>
+      <w:r>
+        <w:rPr>
+          <w:b/>
+          <w:bCs/>
+          <w:sz w:val="20"/>
+          <w:szCs w:val="20"/>
+        </w:rPr>
+        <w:t>19</w:t>
+      </w:r>
+      <w:r>
+        <w:rPr>
+          <w:b/>
+          <w:bCs/>
+          <w:sz w:val="20"/>
+          <w:szCs w:val="20"/>
+        </w:rPr>
+        <w:t>)</w:t>
+      </w:r>
+    </w:p>
+    <w:p>
+      <w:pPr>
+        <w:spacing w:after="0"/>
+        <w:rPr>
+          <w:b/>
+          <w:bCs/>
+          <w:sz w:val="20"/>
+          <w:szCs w:val="20"/>
+        </w:rPr>
+      </w:pPr>
+    </w:p>
+    <w:p>
+      <w:pPr>
+        <w:spacing w:after="0"/>
+        <w:rPr>
+          <w:b/>
+          <w:bCs/>
+        </w:rPr>
+      </w:pPr>
+      <w:r>
+        <w:rPr>
+          <w:b/>
+          <w:bCs/>
+        </w:rPr>
+        <w:t>Which used the following hyperparameters –</w:t>
+      </w:r>
+    </w:p>
+    <w:p>
+      <w:pPr>
+        <w:spacing w:after="0"/>
+        <w:rPr>
+          <w:b/>
+          <w:bCs/>
+          <w:sz w:val="20"/>
+          <w:szCs w:val="20"/>
+        </w:rPr>
+      </w:pPr>
+    </w:p>
+    <w:p>
+      <w:pPr>
+        <w:spacing w:after="0"/>
+        <w:rPr>
+          <w:bCs/>
+          <w:sz w:val="20"/>
+          <w:szCs w:val="20"/>
+        </w:rPr>
+      </w:pPr>
+      <w:proofErr w:type="spellStart"/>
+      <w:r>
+        <w:rPr>
+          <w:bCs/>
+          <w:sz w:val="20"/>
+          <w:szCs w:val="20"/>
+        </w:rPr>
+        <w:t>n_estimators</w:t>
+      </w:r>
+      <w:proofErr w:type="spellEnd"/>
+      <w:r>
+        <w:rPr>
+          <w:bCs/>
+          <w:sz w:val="20"/>
+          <w:szCs w:val="20"/>
+        </w:rPr>
+        <w:t xml:space="preserve">=200, </w:t>
+      </w:r>
+    </w:p>
+    <w:p>
+      <w:pPr>
+        <w:spacing w:after="0"/>
+        <w:rPr>
+          <w:bCs/>
+          <w:sz w:val="20"/>
+          <w:szCs w:val="20"/>
+        </w:rPr>
+      </w:pPr>
+      <w:proofErr w:type="spellStart"/>
+      <w:r>
+        <w:rPr>
+          <w:bCs/>
+          <w:sz w:val="20"/>
+          <w:szCs w:val="20"/>
+        </w:rPr>
+        <w:t>max_depth</w:t>
+      </w:r>
+      <w:proofErr w:type="spellEnd"/>
+      <w:r>
+        <w:rPr>
+          <w:bCs/>
+          <w:sz w:val="20"/>
+          <w:szCs w:val="20"/>
+        </w:rPr>
+        <w:t xml:space="preserve">=10, </w:t>
+      </w:r>
+    </w:p>
+    <w:p>
+      <w:pPr>
+        <w:spacing w:after="0"/>
+        <w:rPr>
+          <w:bCs/>
+          <w:sz w:val="20"/>
+          <w:szCs w:val="20"/>
+        </w:rPr>
+      </w:pPr>
+      <w:proofErr w:type="spellStart"/>
+      <w:r>
+        <w:rPr>
+          <w:bCs/>
+          <w:sz w:val="20"/>
+          <w:szCs w:val="20"/>
+        </w:rPr>
+        <w:t>min_samples_split</w:t>
+      </w:r>
+      <w:proofErr w:type="spellEnd"/>
+      <w:r>
+        <w:rPr>
+          <w:bCs/>
+          <w:sz w:val="20"/>
+          <w:szCs w:val="20"/>
+        </w:rPr>
+        <w:t xml:space="preserve">=4, </w:t>
+      </w:r>
+    </w:p>
+    <w:p>
+      <w:pPr>
+        <w:spacing w:after="0"/>
+        <w:rPr>
+          <w:bCs/>
+          <w:sz w:val="20"/>
+          <w:szCs w:val="20"/>
+        </w:rPr>
+      </w:pPr>
+      <w:proofErr w:type="spellStart"/>
+      <w:r>
+        <w:rPr>
+          <w:bCs/>
+          <w:sz w:val="20"/>
+          <w:szCs w:val="20"/>
+        </w:rPr>
+        <w:t>max_features</w:t>
+      </w:r>
+      <w:proofErr w:type="spellEnd"/>
+      <w:r>
+        <w:rPr>
+          <w:bCs/>
+          <w:sz w:val="20"/>
+          <w:szCs w:val="20"/>
+        </w:rPr>
+        <w:t xml:space="preserve">='log2', </w:t>
+      </w:r>
+    </w:p>
+    <w:p>
+      <w:pPr>
+        <w:spacing w:after="0" w:line="259" w:lineRule="auto"/>
+        <w:jc w:val="both"/>
+        <w:rPr>
+          <w:b/>
+        </w:rPr>
+      </w:pPr>
+    </w:p>
+    <w:p>
+      <w:pPr>
+        <w:spacing w:after="0" w:line="259" w:lineRule="auto"/>
+        <w:jc w:val="both"/>
+        <w:rPr>
+          <w:bCs/>
+        </w:rPr>
+      </w:pPr>
+      <w:r>
+        <w:rPr>
+          <w:b/>
+        </w:rPr>
+        <w:t>Support Vector Regression:</w:t>
+      </w:r>
+      <w:r>
+        <w:rPr>
+          <w:b/>
+        </w:rPr>
+        <w:t xml:space="preserve"> </w:t>
+      </w:r>
+      <w:r>
+        <w:rPr>
+          <w:bCs/>
+        </w:rPr>
+        <w:t xml:space="preserve">This model falls between the two previous models that we looked at </w:t>
+      </w:r>
+      <w:r>
+        <w:rPr>
+          <w:bCs/>
+        </w:rPr>
+        <w:t>regarding</w:t>
+      </w:r>
+      <w:r>
+        <w:rPr>
+          <w:bCs/>
+        </w:rPr>
+        <w:t xml:space="preserve"> hyperparameter complexity and the following were used for this project – </w:t>
+      </w:r>
+    </w:p>
+    <w:p>
+      <w:pPr>
+        <w:spacing w:after="0" w:line="259" w:lineRule="auto"/>
+        <w:jc w:val="both"/>
+        <w:rPr>
+          <w:b/>
+        </w:rPr>
+      </w:pPr>
+    </w:p>
+    <w:p>
+      <w:pPr>
+        <w:pStyle w:val="ListParagraph"/>
+        <w:numPr>
+          <w:ilvl w:val="0"/>
+          <w:numId w:val="19"/>
+        </w:numPr>
+        <w:spacing w:after="0" w:line="259" w:lineRule="auto"/>
+        <w:jc w:val="both"/>
+        <w:rPr>
+          <w:bCs/>
+          <w:sz w:val="20"/>
+          <w:szCs w:val="20"/>
+        </w:rPr>
+      </w:pPr>
+      <w:r>
+        <w:rPr>
+          <w:bCs/>
+          <w:sz w:val="20"/>
+          <w:szCs w:val="20"/>
+        </w:rPr>
+        <w:t>'kernel': ['linear', 'poly', '</w:t>
+      </w:r>
+      <w:proofErr w:type="spellStart"/>
+      <w:r>
+        <w:rPr>
+          <w:bCs/>
+          <w:sz w:val="20"/>
+          <w:szCs w:val="20"/>
+        </w:rPr>
+        <w:t>rbf</w:t>
+      </w:r>
+      <w:proofErr w:type="spellEnd"/>
+      <w:r>
+        <w:rPr>
+          <w:bCs/>
+          <w:sz w:val="20"/>
+          <w:szCs w:val="20"/>
+        </w:rPr>
+        <w:t>'],</w:t>
+      </w:r>
+    </w:p>
+    <w:p>
+      <w:pPr>
+        <w:pStyle w:val="ListParagraph"/>
+        <w:numPr>
+          <w:ilvl w:val="0"/>
+          <w:numId w:val="19"/>
+        </w:numPr>
+        <w:spacing w:after="0" w:line="259" w:lineRule="auto"/>
+        <w:jc w:val="both"/>
+        <w:rPr>
+          <w:bCs/>
+          <w:sz w:val="20"/>
+          <w:szCs w:val="20"/>
+        </w:rPr>
+      </w:pPr>
+      <w:r>
+        <w:rPr>
+          <w:bCs/>
+          <w:sz w:val="20"/>
+          <w:szCs w:val="20"/>
+        </w:rPr>
+        <w:t>'C': [0.1, 1, 10],</w:t>
+      </w:r>
+    </w:p>
+    <w:p>
+      <w:pPr>
+        <w:pStyle w:val="ListParagraph"/>
+        <w:numPr>
+          <w:ilvl w:val="0"/>
+          <w:numId w:val="19"/>
+        </w:numPr>
+        <w:spacing w:after="0" w:line="259" w:lineRule="auto"/>
+        <w:jc w:val="both"/>
+        <w:rPr>
+          <w:bCs/>
+          <w:sz w:val="20"/>
+          <w:szCs w:val="20"/>
+        </w:rPr>
+      </w:pPr>
+      <w:r>
+        <w:rPr>
+          <w:bCs/>
+          <w:sz w:val="20"/>
+          <w:szCs w:val="20"/>
+        </w:rPr>
+        <w:t>'gamma': ['scale', 'auto'],</w:t>
+      </w:r>
+    </w:p>
+    <w:p>
+      <w:pPr>
+        <w:pStyle w:val="ListParagraph"/>
+        <w:numPr>
+          <w:ilvl w:val="0"/>
+          <w:numId w:val="19"/>
+        </w:numPr>
+        <w:spacing w:after="0" w:line="259" w:lineRule="auto"/>
+        <w:jc w:val="both"/>
+        <w:rPr>
+          <w:bCs/>
+          <w:sz w:val="20"/>
+          <w:szCs w:val="20"/>
+        </w:rPr>
+      </w:pPr>
+      <w:r>
+        <w:rPr>
+          <w:bCs/>
+          <w:sz w:val="20"/>
+          <w:szCs w:val="20"/>
+        </w:rPr>
+        <w:t>'epsilon': [0.1, 0.01, 0.001]</w:t>
+      </w:r>
+    </w:p>
+    <w:p>
+      <w:pPr>
+        <w:spacing w:after="0" w:line="259" w:lineRule="auto"/>
+        <w:jc w:val="both"/>
+        <w:rPr>
+          <w:b/>
+        </w:rPr>
+      </w:pPr>
+    </w:p>
+    <w:p>
+      <w:pPr>
+        <w:spacing w:after="0" w:line="259" w:lineRule="auto"/>
+        <w:jc w:val="both"/>
+        <w:rPr>
+          <w:bCs/>
+        </w:rPr>
+      </w:pPr>
+      <w:r>
+        <w:rPr>
+          <w:bCs/>
+        </w:rPr>
+        <w:t>It was discovered that the ‘</w:t>
+      </w:r>
+      <w:proofErr w:type="spellStart"/>
+      <w:r>
+        <w:rPr>
+          <w:bCs/>
+        </w:rPr>
+        <w:t>kernel’:’poly</w:t>
+      </w:r>
+      <w:proofErr w:type="spellEnd"/>
+      <w:r>
+        <w:rPr>
+          <w:bCs/>
+        </w:rPr>
+        <w:t xml:space="preserve">’ parameter was causing the notebook to crash so this was left out of further testing. </w:t>
+      </w:r>
+      <w:r>
+        <w:rPr>
+          <w:bCs/>
+        </w:rPr>
+        <w:t xml:space="preserve">The most favourable manual testing was returned on the results below – </w:t>
+      </w:r>
+    </w:p>
+    <w:p>
+      <w:pPr>
+        <w:spacing w:after="0" w:line="259" w:lineRule="auto"/>
+        <w:jc w:val="both"/>
+        <w:rPr>
+          <w:bCs/>
+        </w:rPr>
+      </w:pPr>
+    </w:p>
+    <w:p>
+      <w:pPr>
+        <w:spacing w:after="0" w:line="259" w:lineRule="auto"/>
+        <w:jc w:val="both"/>
+        <w:rPr>
+          <w:bCs/>
+        </w:rPr>
+      </w:pPr>
+    </w:p>
+    <w:p>
+      <w:pPr>
+        <w:spacing w:after="0" w:line="259" w:lineRule="auto"/>
+        <w:jc w:val="both"/>
+        <w:rPr>
+          <w:b/>
+        </w:rPr>
+      </w:pPr>
+    </w:p>
+    <w:p>
+      <w:pPr>
+        <w:spacing w:after="0" w:line="259" w:lineRule="auto"/>
+        <w:jc w:val="both"/>
+        <w:rPr>
+          <w:b/>
+        </w:rPr>
+      </w:pPr>
+      <w:r>
+        <w:rPr>
+          <w:noProof/>
+        </w:rPr>
+        <w:lastRenderedPageBreak/>
+        <w:drawing>
+          <wp:inline distT="0" distB="0" distL="0" distR="0" wp14:anchorId="58CC880F" wp14:editId="09F41FCB">
+            <wp:extent cx="2453589" cy="514350"/>
+            <wp:effectExtent l="0" t="0" r="4445" b="0"/>
+            <wp:docPr id="1861663873" name="Picture 1" descr="A black text with black text&#10;&#10;Description automatically generated with medium confidence"/>
+            <wp:cNvGraphicFramePr>
+              <a:graphicFrameLocks xmlns:a="http://schemas.openxmlformats.org/drawingml/2006/main" noChangeAspect="1"/>
+            </wp:cNvGraphicFramePr>
+            <a:graphic xmlns:a="http://schemas.openxmlformats.org/drawingml/2006/main">
+              <a:graphicData uri="http://schemas.openxmlformats.org/drawingml/2006/picture">
+                <pic:pic xmlns:pic="http://schemas.openxmlformats.org/drawingml/2006/picture">
+                  <pic:nvPicPr>
+                    <pic:cNvPr id="1861663873" name="Picture 1" descr="A black text with black text&#10;&#10;Description automatically generated with medium confidence"/>
+                    <pic:cNvPicPr/>
+                  </pic:nvPicPr>
+                  <pic:blipFill>
+                    <a:blip r:embed="rId58"/>
+                    <a:stretch>
+                      <a:fillRect/>
+                    </a:stretch>
+                  </pic:blipFill>
+                  <pic:spPr>
+                    <a:xfrm>
+                      <a:off x="0" y="0"/>
+                      <a:ext cx="2467163" cy="517196"/>
+                    </a:xfrm>
+                    <a:prstGeom prst="rect">
+                      <a:avLst/>
+                    </a:prstGeom>
+                  </pic:spPr>
+                </pic:pic>
+              </a:graphicData>
+            </a:graphic>
+          </wp:inline>
+        </w:drawing>
+      </w:r>
+    </w:p>
+    <w:p>
+      <w:pPr>
+        <w:spacing w:after="0"/>
+        <w:rPr>
+          <w:b/>
+          <w:bCs/>
+          <w:sz w:val="20"/>
+          <w:szCs w:val="20"/>
+        </w:rPr>
+      </w:pPr>
+      <w:r>
+        <w:rPr>
+          <w:b/>
+          <w:bCs/>
+          <w:sz w:val="20"/>
+          <w:szCs w:val="20"/>
+        </w:rPr>
+        <w:t xml:space="preserve">(Figure </w:t>
+      </w:r>
+      <w:r>
+        <w:rPr>
+          <w:b/>
+          <w:bCs/>
+          <w:sz w:val="20"/>
+          <w:szCs w:val="20"/>
+        </w:rPr>
+        <w:t>19</w:t>
+      </w:r>
+      <w:r>
+        <w:rPr>
+          <w:b/>
+          <w:bCs/>
+          <w:sz w:val="20"/>
+          <w:szCs w:val="20"/>
+        </w:rPr>
+        <w:t>)</w:t>
+      </w:r>
+    </w:p>
+    <w:p>
+      <w:pPr>
+        <w:spacing w:after="0"/>
+        <w:rPr>
+          <w:b/>
+          <w:bCs/>
+          <w:sz w:val="20"/>
+          <w:szCs w:val="20"/>
+        </w:rPr>
+      </w:pPr>
+    </w:p>
+    <w:p>
+      <w:pPr>
+        <w:spacing w:after="0"/>
+        <w:rPr>
+          <w:b/>
+          <w:bCs/>
+          <w:sz w:val="20"/>
+          <w:szCs w:val="20"/>
+        </w:rPr>
+      </w:pPr>
+      <w:r>
+        <w:rPr>
+          <w:b/>
+          <w:bCs/>
+          <w:sz w:val="20"/>
+          <w:szCs w:val="20"/>
+        </w:rPr>
+        <w:t xml:space="preserve">Which used the hyper parameters below – </w:t>
+      </w:r>
+    </w:p>
+    <w:p>
+      <w:pPr>
+        <w:spacing w:after="0"/>
+        <w:rPr>
+          <w:b/>
+          <w:bCs/>
+          <w:sz w:val="20"/>
+          <w:szCs w:val="20"/>
+        </w:rPr>
+      </w:pPr>
+    </w:p>
+    <w:p>
+      <w:pPr>
+        <w:spacing w:after="0"/>
+        <w:rPr>
+          <w:sz w:val="20"/>
+          <w:szCs w:val="20"/>
+        </w:rPr>
+      </w:pPr>
+      <w:r>
+        <w:rPr>
+          <w:sz w:val="20"/>
+          <w:szCs w:val="20"/>
+        </w:rPr>
+        <w:t>kernel='linear'</w:t>
+      </w:r>
+    </w:p>
+    <w:p>
+      <w:pPr>
+        <w:spacing w:after="0"/>
+        <w:rPr>
+          <w:sz w:val="20"/>
+          <w:szCs w:val="20"/>
+        </w:rPr>
+      </w:pPr>
+      <w:r>
+        <w:rPr>
+          <w:sz w:val="20"/>
+          <w:szCs w:val="20"/>
+        </w:rPr>
+        <w:t>C=0.1</w:t>
+      </w:r>
+    </w:p>
+    <w:p>
+      <w:pPr>
+        <w:spacing w:after="0"/>
+        <w:rPr>
+          <w:sz w:val="20"/>
+          <w:szCs w:val="20"/>
+        </w:rPr>
+      </w:pPr>
+      <w:r>
+        <w:rPr>
+          <w:sz w:val="20"/>
+          <w:szCs w:val="20"/>
+        </w:rPr>
+        <w:t>gamma='auto'</w:t>
+      </w:r>
+    </w:p>
+    <w:p>
+      <w:pPr>
+        <w:spacing w:after="0"/>
+        <w:rPr>
+          <w:sz w:val="20"/>
+          <w:szCs w:val="20"/>
+        </w:rPr>
+      </w:pPr>
+      <w:r>
+        <w:rPr>
+          <w:sz w:val="20"/>
+          <w:szCs w:val="20"/>
+        </w:rPr>
+        <w:t>epsilon=0.001</w:t>
+      </w:r>
+    </w:p>
+    <w:p>
+      <w:pPr>
+        <w:spacing w:after="0" w:line="259" w:lineRule="auto"/>
+        <w:jc w:val="both"/>
+        <w:rPr>
+          <w:b/>
+        </w:rPr>
+      </w:pPr>
+    </w:p>
+    <w:p>
+      <w:pPr>
+        <w:spacing w:after="0" w:line="259" w:lineRule="auto"/>
+        <w:jc w:val="both"/>
+        <w:rPr>
+          <w:b/>
+        </w:rPr>
+      </w:pPr>
+    </w:p>
+    <w:p>
+      <w:pPr>
+        <w:spacing w:after="0" w:line="259" w:lineRule="auto"/>
+        <w:jc w:val="both"/>
+        <w:rPr>
+          <w:bCs/>
+        </w:rPr>
+      </w:pPr>
+      <w:r>
+        <w:rPr>
+          <w:b/>
+        </w:rPr>
+        <w:t xml:space="preserve">Part 3: </w:t>
+      </w:r>
+      <w:r>
+        <w:rPr>
+          <w:bCs/>
+        </w:rPr>
+        <w:t xml:space="preserve">Use </w:t>
+      </w:r>
+      <w:proofErr w:type="spellStart"/>
+      <w:r>
+        <w:rPr>
+          <w:bCs/>
+        </w:rPr>
+        <w:t>Gridsearch</w:t>
+      </w:r>
+      <w:proofErr w:type="spellEnd"/>
+      <w:r>
+        <w:rPr>
+          <w:bCs/>
+        </w:rPr>
+        <w:t xml:space="preserve"> Cross Validation to </w:t>
+      </w:r>
+      <w:proofErr w:type="spellStart"/>
+      <w:r>
+        <w:rPr>
+          <w:bCs/>
+        </w:rPr>
+        <w:t>hypertune</w:t>
+      </w:r>
+      <w:proofErr w:type="spellEnd"/>
+      <w:r>
+        <w:rPr>
+          <w:bCs/>
+        </w:rPr>
+        <w:t xml:space="preserve"> </w:t>
+      </w:r>
+      <w:proofErr w:type="gramStart"/>
+      <w:r>
+        <w:rPr>
+          <w:bCs/>
+        </w:rPr>
+        <w:t>parameters</w:t>
+      </w:r>
+      <w:proofErr w:type="gramEnd"/>
+    </w:p>
+    <w:p>
+      <w:pPr>
+        <w:spacing w:after="0" w:line="259" w:lineRule="auto"/>
+        <w:jc w:val="both"/>
+        <w:rPr>
+          <w:b/>
+        </w:rPr>
+      </w:pPr>
+    </w:p>
+    <w:p>
+      <w:pPr>
+        <w:spacing w:after="0" w:line="259" w:lineRule="auto"/>
+        <w:jc w:val="both"/>
+        <w:rPr>
+          <w:b/>
+        </w:rPr>
+      </w:pPr>
+      <w:r>
+        <w:rPr>
+          <w:b/>
+        </w:rPr>
+        <w:t xml:space="preserve">Using GridSearchCV </w:t>
+      </w:r>
+    </w:p>
+    <w:p>
+      <w:pPr>
+        <w:spacing w:after="0" w:line="259" w:lineRule="auto"/>
+        <w:jc w:val="both"/>
+        <w:rPr>
+          <w:b/>
+        </w:rPr>
+      </w:pPr>
+    </w:p>
+    <w:p>
+      <w:pPr>
+        <w:spacing w:after="0" w:line="259" w:lineRule="auto"/>
+        <w:jc w:val="both"/>
+        <w:rPr>
+          <w:b/>
+        </w:rPr>
+      </w:pPr>
+      <w:r>
+        <w:rPr>
+          <w:b/>
+        </w:rPr>
+        <w:t>What is GridSearchCV and how can it help us tune our ML models?</w:t>
+      </w:r>
+    </w:p>
+    <w:p>
+      <w:pPr>
+        <w:spacing w:after="0" w:line="259" w:lineRule="auto"/>
+        <w:jc w:val="both"/>
+        <w:rPr>
+          <w:b/>
+        </w:rPr>
+      </w:pPr>
+    </w:p>
+    <w:p>
+      <w:pPr>
+        <w:spacing w:after="0" w:line="259" w:lineRule="auto"/>
+        <w:jc w:val="both"/>
+        <w:rPr>
+          <w:bCs/>
+        </w:rPr>
+      </w:pPr>
+      <w:r>
+        <w:rPr>
+          <w:bCs/>
+        </w:rPr>
+        <w:t>Linear Regression</w:t>
+      </w:r>
+      <w:r>
+        <w:rPr>
+          <w:bCs/>
+        </w:rPr>
+        <w:t xml:space="preserve"> is a simple model and does not utilise </w:t>
+      </w:r>
+      <w:proofErr w:type="spellStart"/>
+      <w:r>
+        <w:rPr>
+          <w:bCs/>
+        </w:rPr>
+        <w:t>GridsearchCV</w:t>
+      </w:r>
+      <w:proofErr w:type="spellEnd"/>
+      <w:r>
+        <w:rPr>
+          <w:bCs/>
+        </w:rPr>
+        <w:t xml:space="preserve"> for parameter optimisation.</w:t>
+      </w:r>
+    </w:p>
+    <w:p>
+      <w:pPr>
+        <w:spacing w:after="0" w:line="259" w:lineRule="auto"/>
+        <w:jc w:val="both"/>
+        <w:rPr>
+          <w:bCs/>
+        </w:rPr>
+      </w:pPr>
+    </w:p>
+    <w:p>
+      <w:pPr>
+        <w:spacing w:after="0" w:line="259" w:lineRule="auto"/>
+        <w:jc w:val="both"/>
+        <w:rPr>
+          <w:bCs/>
+        </w:rPr>
+      </w:pPr>
+      <w:r>
+        <w:rPr>
+          <w:bCs/>
+        </w:rPr>
+        <w:t xml:space="preserve">Random Forest, </w:t>
+      </w:r>
+      <w:r>
+        <w:rPr>
+          <w:bCs/>
+        </w:rPr>
+        <w:t xml:space="preserve">the results received from GridSearchCV were very positive and reflected the best improvement and final scores of all our models across the </w:t>
+      </w:r>
+      <w:r>
+        <w:rPr>
+          <w:bCs/>
+        </w:rPr>
+        <w:t>three-evaluation</w:t>
+      </w:r>
+      <w:r>
+        <w:rPr>
+          <w:bCs/>
+        </w:rPr>
+        <w:t xml:space="preserve"> metrics.</w:t>
+      </w:r>
+      <w:r>
+        <w:rPr>
+          <w:bCs/>
+        </w:rPr>
+        <w:t xml:space="preserve"> The results below show us the efficiency of the </w:t>
+      </w:r>
+      <w:proofErr w:type="gramStart"/>
+      <w:r>
+        <w:rPr>
+          <w:bCs/>
+        </w:rPr>
+        <w:t>cross validation</w:t>
+      </w:r>
+      <w:proofErr w:type="gramEnd"/>
+      <w:r>
+        <w:rPr>
+          <w:bCs/>
+        </w:rPr>
+        <w:t xml:space="preserve"> search in action - </w:t>
+      </w:r>
+    </w:p>
+    <w:p>
+      <w:pPr>
+        <w:spacing w:after="0" w:line="259" w:lineRule="auto"/>
+        <w:jc w:val="both"/>
+        <w:rPr>
+          <w:b/>
+        </w:rPr>
+      </w:pPr>
+    </w:p>
+    <w:p>
+      <w:pPr>
+        <w:spacing w:after="0" w:line="259" w:lineRule="auto"/>
+        <w:jc w:val="both"/>
+        <w:rPr>
+          <w:b/>
+        </w:rPr>
+      </w:pPr>
+      <w:r>
+        <w:rPr>
+          <w:noProof/>
+        </w:rPr>
+        <w:drawing>
+          <wp:inline distT="0" distB="0" distL="0" distR="0" wp14:anchorId="4E6D913C" wp14:editId="63349092">
+            <wp:extent cx="5731510" cy="779780"/>
+            <wp:effectExtent l="0" t="0" r="2540" b="1270"/>
+            <wp:docPr id="543817465" name="Picture 1" descr="A screenshot of a computer code&#10;&#10;Description automatically generated"/>
+            <wp:cNvGraphicFramePr>
+              <a:graphicFrameLocks xmlns:a="http://schemas.openxmlformats.org/drawingml/2006/main" noChangeAspect="1"/>
+            </wp:cNvGraphicFramePr>
+            <a:graphic xmlns:a="http://schemas.openxmlformats.org/drawingml/2006/main">
+              <a:graphicData uri="http://schemas.openxmlformats.org/drawingml/2006/picture">
+                <pic:pic xmlns:pic="http://schemas.openxmlformats.org/drawingml/2006/picture">
+                  <pic:nvPicPr>
+                    <pic:cNvPr id="543817465" name="Picture 1" descr="A screenshot of a computer code&#10;&#10;Description automatically generated"/>
+                    <pic:cNvPicPr/>
+                  </pic:nvPicPr>
+                  <pic:blipFill>
+                    <a:blip r:embed="rId59"/>
+                    <a:stretch>
+                      <a:fillRect/>
+                    </a:stretch>
+                  </pic:blipFill>
+                  <pic:spPr>
+                    <a:xfrm>
+                      <a:off x="0" y="0"/>
+                      <a:ext cx="5731510" cy="779780"/>
+                    </a:xfrm>
+                    <a:prstGeom prst="rect">
+                      <a:avLst/>
+                    </a:prstGeom>
+                  </pic:spPr>
+                </pic:pic>
+              </a:graphicData>
+            </a:graphic>
+          </wp:inline>
+        </w:drawing>
+      </w:r>
+    </w:p>
+    <w:p>
+      <w:pPr>
+        <w:spacing w:after="0" w:line="259" w:lineRule="auto"/>
+        <w:jc w:val="both"/>
+        <w:rPr>
+          <w:b/>
+        </w:rPr>
+      </w:pPr>
+      <w:r>
+        <w:rPr>
+          <w:noProof/>
+        </w:rPr>
+        <w:drawing>
+          <wp:inline distT="0" distB="0" distL="0" distR="0" wp14:anchorId="3A2ACA01" wp14:editId="169451B9">
+            <wp:extent cx="4943475" cy="790575"/>
+            <wp:effectExtent l="0" t="0" r="9525" b="9525"/>
+            <wp:docPr id="1396574885" name="Picture 1" descr="A number on a white background&#10;&#10;Description automatically generated"/>
+            <wp:cNvGraphicFramePr>
+              <a:graphicFrameLocks xmlns:a="http://schemas.openxmlformats.org/drawingml/2006/main" noChangeAspect="1"/>
+            </wp:cNvGraphicFramePr>
+            <a:graphic xmlns:a="http://schemas.openxmlformats.org/drawingml/2006/main">
+              <a:graphicData uri="http://schemas.openxmlformats.org/drawingml/2006/picture">
+                <pic:pic xmlns:pic="http://schemas.openxmlformats.org/drawingml/2006/picture">
+                  <pic:nvPicPr>
+                    <pic:cNvPr id="1396574885" name="Picture 1" descr="A number on a white background&#10;&#10;Description automatically generated"/>
+                    <pic:cNvPicPr/>
+                  </pic:nvPicPr>
+                  <pic:blipFill>
+                    <a:blip r:embed="rId60"/>
+                    <a:stretch>
+                      <a:fillRect/>
+                    </a:stretch>
+                  </pic:blipFill>
+                  <pic:spPr>
+                    <a:xfrm>
+                      <a:off x="0" y="0"/>
+                      <a:ext cx="4943475" cy="790575"/>
+                    </a:xfrm>
+                    <a:prstGeom prst="rect">
+                      <a:avLst/>
+                    </a:prstGeom>
+                  </pic:spPr>
+                </pic:pic>
+              </a:graphicData>
+            </a:graphic>
+          </wp:inline>
+        </w:drawing>
+      </w:r>
+    </w:p>
+    <w:p>
+      <w:pPr>
+        <w:spacing w:after="0"/>
+        <w:rPr>
+          <w:b/>
+          <w:bCs/>
+          <w:sz w:val="20"/>
+          <w:szCs w:val="20"/>
+        </w:rPr>
+      </w:pPr>
+      <w:r>
+        <w:rPr>
+          <w:b/>
+          <w:bCs/>
+          <w:sz w:val="20"/>
+          <w:szCs w:val="20"/>
+        </w:rPr>
+        <w:t xml:space="preserve">(Figure </w:t>
+      </w:r>
+      <w:r>
+        <w:rPr>
+          <w:b/>
+          <w:bCs/>
+          <w:sz w:val="20"/>
+          <w:szCs w:val="20"/>
+        </w:rPr>
+        <w:t>19</w:t>
+      </w:r>
+      <w:r>
+        <w:rPr>
+          <w:b/>
+          <w:bCs/>
+          <w:sz w:val="20"/>
+          <w:szCs w:val="20"/>
+        </w:rPr>
+        <w:t>)</w:t>
+      </w:r>
+    </w:p>
+    <w:p>
+      <w:pPr>
+        <w:spacing w:after="0" w:line="259" w:lineRule="auto"/>
+        <w:jc w:val="both"/>
+        <w:rPr>
+          <w:b/>
+        </w:rPr>
+      </w:pPr>
+    </w:p>
+    <w:p>
+      <w:pPr>
+        <w:spacing w:after="0" w:line="259" w:lineRule="auto"/>
+        <w:jc w:val="both"/>
+        <w:rPr>
+          <w:bCs/>
+        </w:rPr>
+      </w:pPr>
+      <w:r>
+        <w:rPr>
+          <w:bCs/>
+        </w:rPr>
+        <w:t xml:space="preserve">Support Vector Regression, </w:t>
+      </w:r>
+      <w:proofErr w:type="spellStart"/>
+      <w:r>
+        <w:rPr>
+          <w:bCs/>
+        </w:rPr>
+        <w:t>GridsearchCV</w:t>
+      </w:r>
+      <w:proofErr w:type="spellEnd"/>
+      <w:r>
+        <w:rPr>
+          <w:bCs/>
+        </w:rPr>
+        <w:t xml:space="preserve"> was ran on this model for over eight hours and it was still running and did </w:t>
+      </w:r>
+      <w:r>
+        <w:rPr>
+          <w:bCs/>
+        </w:rPr>
+        <w:t>n</w:t>
+      </w:r>
+      <w:r>
+        <w:rPr>
+          <w:bCs/>
+        </w:rPr>
+        <w:t xml:space="preserve">ot return a result. Based on the resource intensity of this testing, </w:t>
+      </w:r>
+      <w:r>
+        <w:rPr>
+          <w:bCs/>
+        </w:rPr>
+        <w:t>a decision was made to stop the kernel from running and test the grid parameters on a manual basis to see if much approvement could be found for parameter optimisation.</w:t>
+      </w:r>
+      <w:r>
+        <w:rPr>
+          <w:bCs/>
+        </w:rPr>
+        <w:t xml:space="preserve"> From manual testing, it was discovered that the </w:t>
+      </w:r>
+      <w:r>
+        <w:rPr>
+          <w:bCs/>
+        </w:rPr>
+        <w:t>kernel='poly'</w:t>
+      </w:r>
+      <w:r>
+        <w:rPr>
+          <w:bCs/>
+        </w:rPr>
+        <w:t xml:space="preserve"> hyperparameter was the one causing the issue, so this was removed from the </w:t>
+      </w:r>
+      <w:r>
+        <w:rPr>
+          <w:bCs/>
+        </w:rPr>
+        <w:t>parameter</w:t>
+      </w:r>
+      <w:r>
+        <w:rPr>
+          <w:bCs/>
+        </w:rPr>
+        <w:t xml:space="preserve"> grid and the GridSearchCV was re-ran giving the results below – </w:t>
+      </w:r>
+    </w:p>
+    <w:p>
+      <w:pPr>
+        <w:spacing w:after="0" w:line="259" w:lineRule="auto"/>
+        <w:jc w:val="both"/>
+        <w:rPr>
+          <w:bCs/>
+        </w:rPr>
+      </w:pPr>
+    </w:p>
+    <w:p>
+      <w:pPr>
+        <w:spacing w:after="0" w:line="259" w:lineRule="auto"/>
+        <w:jc w:val="both"/>
+        <w:rPr>
+          <w:noProof/>
+        </w:rPr>
+      </w:pPr>
+    </w:p>
+    <w:p>
+      <w:pPr>
+        <w:spacing w:after="0" w:line="259" w:lineRule="auto"/>
+        <w:jc w:val="both"/>
+        <w:rPr>
+          <w:bCs/>
+        </w:rPr>
+      </w:pPr>
+      <w:r>
+        <w:rPr>
+          <w:noProof/>
+        </w:rPr>
+        <w:drawing>
+          <wp:inline distT="0" distB="0" distL="0" distR="0" wp14:anchorId="1D32F21F" wp14:editId="56F8331D">
+            <wp:extent cx="2181225" cy="638175"/>
+            <wp:effectExtent l="0" t="0" r="9525" b="9525"/>
+            <wp:docPr id="94432232" name="Picture 1" descr="A screen shot of a computer&#10;&#10;Description automatically generated"/>
+            <wp:cNvGraphicFramePr>
+              <a:graphicFrameLocks xmlns:a="http://schemas.openxmlformats.org/drawingml/2006/main" noChangeAspect="1"/>
+            </wp:cNvGraphicFramePr>
+            <a:graphic xmlns:a="http://schemas.openxmlformats.org/drawingml/2006/main">
+              <a:graphicData uri="http://schemas.openxmlformats.org/drawingml/2006/picture">
+                <pic:pic xmlns:pic="http://schemas.openxmlformats.org/drawingml/2006/picture">
+                  <pic:nvPicPr>
+                    <pic:cNvPr id="94432232" name="Picture 1" descr="A screen shot of a computer&#10;&#10;Description automatically generated"/>
+                    <pic:cNvPicPr/>
+                  </pic:nvPicPr>
+                  <pic:blipFill rotWithShape="1">
+                    <a:blip r:embed="rId61"/>
+                    <a:srcRect t="8219" b="1"/>
+                    <a:stretch/>
+                  </pic:blipFill>
+                  <pic:spPr bwMode="auto">
+                    <a:xfrm>
+                      <a:off x="0" y="0"/>
+                      <a:ext cx="2181225" cy="638175"/>
+                    </a:xfrm>
+                    <a:prstGeom prst="rect">
+                      <a:avLst/>
+                    </a:prstGeom>
+                    <a:ln>
+                      <a:noFill/>
+                    </a:ln>
+                    <a:extLst>
+                      <a:ext uri="{53640926-AAD7-44D8-BBD7-CCE9431645EC}">
+                        <a14:shadowObscured xmlns:a14="http://schemas.microsoft.com/office/drawing/2010/main"/>
+                      </a:ext>
+                    </a:extLst>
+                  </pic:spPr>
+                </pic:pic>
+              </a:graphicData>
+            </a:graphic>
+          </wp:inline>
+        </w:drawing>
+      </w:r>
+    </w:p>
+    <w:p>
+      <w:pPr>
+        <w:spacing w:after="0" w:line="259" w:lineRule="auto"/>
+        <w:jc w:val="both"/>
+        <w:rPr>
+          <w:bCs/>
+        </w:rPr>
+      </w:pPr>
+      <w:r>
+        <w:rPr>
+          <w:noProof/>
+        </w:rPr>
+        <w:drawing>
+          <wp:inline distT="0" distB="0" distL="0" distR="0" wp14:anchorId="2F339D3D" wp14:editId="6A23F16B">
+            <wp:extent cx="4714875" cy="704850"/>
+            <wp:effectExtent l="0" t="0" r="9525" b="0"/>
+            <wp:docPr id="2005889358" name="Picture 1" descr="A number on a white background&#10;&#10;Description automatically generated"/>
+            <wp:cNvGraphicFramePr>
+              <a:graphicFrameLocks xmlns:a="http://schemas.openxmlformats.org/drawingml/2006/main" noChangeAspect="1"/>
+            </wp:cNvGraphicFramePr>
+            <a:graphic xmlns:a="http://schemas.openxmlformats.org/drawingml/2006/main">
+              <a:graphicData uri="http://schemas.openxmlformats.org/drawingml/2006/picture">
+                <pic:pic xmlns:pic="http://schemas.openxmlformats.org/drawingml/2006/picture">
+                  <pic:nvPicPr>
+                    <pic:cNvPr id="2005889358" name="Picture 1" descr="A number on a white background&#10;&#10;Description automatically generated"/>
+                    <pic:cNvPicPr/>
+                  </pic:nvPicPr>
+                  <pic:blipFill>
+                    <a:blip r:embed="rId62"/>
+                    <a:stretch>
+                      <a:fillRect/>
+                    </a:stretch>
+                  </pic:blipFill>
+                  <pic:spPr>
+                    <a:xfrm>
+                      <a:off x="0" y="0"/>
+                      <a:ext cx="4714875" cy="704850"/>
+                    </a:xfrm>
+                    <a:prstGeom prst="rect">
+                      <a:avLst/>
+                    </a:prstGeom>
+                  </pic:spPr>
+                </pic:pic>
+              </a:graphicData>
+            </a:graphic>
+          </wp:inline>
+        </w:drawing>
+      </w:r>
+    </w:p>
+    <w:p>
+      <w:pPr>
+        <w:spacing w:after="0"/>
+        <w:rPr>
+          <w:b/>
+          <w:bCs/>
+          <w:sz w:val="20"/>
+          <w:szCs w:val="20"/>
+        </w:rPr>
+      </w:pPr>
+      <w:r>
+        <w:rPr>
+          <w:b/>
+          <w:bCs/>
+          <w:sz w:val="20"/>
+          <w:szCs w:val="20"/>
+        </w:rPr>
+        <w:t xml:space="preserve">(Figure </w:t>
+      </w:r>
+      <w:r>
+        <w:rPr>
+          <w:b/>
+          <w:bCs/>
+          <w:sz w:val="20"/>
+          <w:szCs w:val="20"/>
+        </w:rPr>
+        <w:t>19</w:t>
+      </w:r>
+      <w:r>
+        <w:rPr>
+          <w:b/>
+          <w:bCs/>
+          <w:sz w:val="20"/>
+          <w:szCs w:val="20"/>
+        </w:rPr>
+        <w:t>)</w:t>
+      </w:r>
+    </w:p>
+    <w:p>
+      <w:pPr>
+        <w:spacing w:after="0" w:line="259" w:lineRule="auto"/>
+        <w:jc w:val="both"/>
+        <w:rPr>
+          <w:bCs/>
+        </w:rPr>
+      </w:pPr>
+    </w:p>
+    <w:p>
+      <w:pPr>
+        <w:spacing w:after="0" w:line="259" w:lineRule="auto"/>
+        <w:jc w:val="both"/>
+        <w:rPr>
+          <w:bCs/>
+        </w:rPr>
+      </w:pPr>
+      <w:r>
+        <w:rPr>
+          <w:bCs/>
+        </w:rPr>
+        <w:t xml:space="preserve">In summary, GridSearchCV is a powerful tool which can remove a lot of the time given over to manual hyperparameter testing. This is evidenced by the results from the Random Forest model above and shows how automating the process of hyperparameter testing can really streamline the efficiency of a suitable machine learning model. However, we have also seen that with the SVR model, this can also be a very resource intensive process and sometimes the results might not be worth the time and processing power required, especially on large data sets. </w:t>
+      </w:r>
+    </w:p>
+    <w:p>
+      <w:pPr>
+        <w:spacing w:after="0" w:line="259" w:lineRule="auto"/>
+        <w:jc w:val="both"/>
+        <w:rPr>
+          <w:b/>
+        </w:rPr>
+      </w:pPr>
+    </w:p>
+    <w:p>
+      <w:pPr>
+        <w:spacing w:after="0" w:line="259" w:lineRule="auto"/>
+        <w:jc w:val="both"/>
       </w:pPr>
     </w:p>
     <w:p>
@@ -11206,7 +13177,6 @@
           <w:sz w:val="32"/>
           <w:szCs w:val="32"/>
         </w:rPr>
-        <w:lastRenderedPageBreak/>
         <w:t>3. ML Model Results</w:t>
       </w:r>
     </w:p>
@@ -11272,6 +13242,141 @@
         </w:rPr>
         <w:t>Create table of results</w:t>
       </w:r>
+    </w:p>
+    <w:p>
+      <w:pPr>
+        <w:spacing w:after="0" w:line="259" w:lineRule="auto"/>
+        <w:jc w:val="both"/>
+        <w:rPr>
+          <w:bCs/>
+        </w:rPr>
+      </w:pPr>
+    </w:p>
+    <w:p>
+      <w:pPr>
+        <w:spacing w:after="0" w:line="259" w:lineRule="auto"/>
+        <w:jc w:val="both"/>
+        <w:rPr>
+          <w:bCs/>
+        </w:rPr>
+      </w:pPr>
+    </w:p>
+    <w:p>
+      <w:pPr>
+        <w:spacing w:after="0" w:line="259" w:lineRule="auto"/>
+        <w:jc w:val="both"/>
+        <w:rPr>
+          <w:bCs/>
+        </w:rPr>
+      </w:pPr>
+    </w:p>
+    <w:p>
+      <w:pPr>
+        <w:spacing w:after="0" w:line="259" w:lineRule="auto"/>
+        <w:jc w:val="both"/>
+        <w:rPr>
+          <w:bCs/>
+        </w:rPr>
+      </w:pPr>
+    </w:p>
+    <w:p>
+      <w:pPr>
+        <w:spacing w:after="0" w:line="259" w:lineRule="auto"/>
+        <w:jc w:val="both"/>
+        <w:rPr>
+          <w:bCs/>
+        </w:rPr>
+      </w:pPr>
+    </w:p>
+    <w:p>
+      <w:pPr>
+        <w:spacing w:after="0" w:line="259" w:lineRule="auto"/>
+        <w:jc w:val="both"/>
+        <w:rPr>
+          <w:bCs/>
+        </w:rPr>
+      </w:pPr>
+    </w:p>
+    <w:p>
+      <w:pPr>
+        <w:spacing w:after="0" w:line="259" w:lineRule="auto"/>
+        <w:jc w:val="both"/>
+        <w:rPr>
+          <w:bCs/>
+        </w:rPr>
+      </w:pPr>
+    </w:p>
+    <w:p>
+      <w:pPr>
+        <w:spacing w:after="0" w:line="259" w:lineRule="auto"/>
+        <w:jc w:val="both"/>
+        <w:rPr>
+          <w:bCs/>
+        </w:rPr>
+      </w:pPr>
+    </w:p>
+    <w:p>
+      <w:pPr>
+        <w:spacing w:after="0" w:line="259" w:lineRule="auto"/>
+        <w:jc w:val="both"/>
+        <w:rPr>
+          <w:bCs/>
+        </w:rPr>
+      </w:pPr>
+    </w:p>
+    <w:p>
+      <w:pPr>
+        <w:spacing w:after="0" w:line="259" w:lineRule="auto"/>
+        <w:jc w:val="both"/>
+        <w:rPr>
+          <w:bCs/>
+        </w:rPr>
+      </w:pPr>
+    </w:p>
+    <w:p>
+      <w:pPr>
+        <w:spacing w:after="0" w:line="259" w:lineRule="auto"/>
+        <w:jc w:val="both"/>
+        <w:rPr>
+          <w:bCs/>
+        </w:rPr>
+      </w:pPr>
+    </w:p>
+    <w:p>
+      <w:pPr>
+        <w:spacing w:after="0" w:line="259" w:lineRule="auto"/>
+        <w:jc w:val="both"/>
+        <w:rPr>
+          <w:bCs/>
+        </w:rPr>
+      </w:pPr>
+    </w:p>
+    <w:p>
+      <w:pPr>
+        <w:spacing w:after="0" w:line="259" w:lineRule="auto"/>
+        <w:jc w:val="both"/>
+        <w:rPr>
+          <w:bCs/>
+        </w:rPr>
+      </w:pPr>
+    </w:p>
+    <w:p>
+      <w:pPr>
+        <w:spacing w:after="0" w:line="259" w:lineRule="auto"/>
+        <w:jc w:val="both"/>
+        <w:rPr>
+          <w:bCs/>
+        </w:rPr>
+      </w:pPr>
+    </w:p>
+    <w:p>
+      <w:pPr>
+        <w:spacing w:after="0" w:line="259" w:lineRule="auto"/>
+        <w:jc w:val="both"/>
+        <w:rPr>
+          <w:bCs/>
+        </w:rPr>
+      </w:pPr>
     </w:p>
     <w:p>
       <w:pPr>
@@ -11321,6 +13426,7 @@
           <w:lang w:eastAsia="en-IE"/>
           <w14:ligatures w14:val="none"/>
         </w:rPr>
+        <w:lastRenderedPageBreak/>
         <w:t>Comparative Results Tables</w:t>
       </w:r>
     </w:p>
@@ -12001,6 +14107,8 @@
               <w:jc w:val="center"/>
               <w:rPr>
                 <w:rFonts w:ascii="Arial" w:eastAsia="Times New Roman" w:hAnsi="Arial" w:cs="Arial"/>
+                <w:b/>
+                <w:bCs/>
                 <w:color w:val="000000"/>
                 <w:kern w:val="0"/>
                 <w:sz w:val="22"/>
@@ -12009,6 +14117,20 @@
                 <w14:ligatures w14:val="none"/>
               </w:rPr>
             </w:pPr>
+            <w:r>
+              <w:rPr>
+                <w:rFonts w:ascii="Arial" w:eastAsia="Times New Roman" w:hAnsi="Arial" w:cs="Arial"/>
+                <w:b/>
+                <w:bCs/>
+                <w:color w:val="000000"/>
+                <w:kern w:val="0"/>
+                <w:sz w:val="22"/>
+                <w:szCs w:val="22"/>
+                <w:lang w:eastAsia="en-IE"/>
+                <w14:ligatures w14:val="none"/>
+              </w:rPr>
+              <w:t>0.4583</w:t>
+            </w:r>
           </w:p>
         </w:tc>
       </w:tr>
@@ -12105,7 +14227,7 @@
                 <w:lang w:eastAsia="en-IE"/>
                 <w14:ligatures w14:val="none"/>
               </w:rPr>
-              <w:t>-1.4137</w:t>
+              <w:t>0.1953</w:t>
             </w:r>
           </w:p>
         </w:tc>
@@ -12126,6 +14248,18 @@
                 <w14:ligatures w14:val="none"/>
               </w:rPr>
             </w:pPr>
+            <w:r>
+              <w:rPr>
+                <w:rFonts w:ascii="Arial" w:eastAsia="Times New Roman" w:hAnsi="Arial" w:cs="Arial"/>
+                <w:color w:val="000000"/>
+                <w:kern w:val="0"/>
+                <w:sz w:val="22"/>
+                <w:szCs w:val="22"/>
+                <w:lang w:eastAsia="en-IE"/>
+                <w14:ligatures w14:val="none"/>
+              </w:rPr>
+              <w:t>0.1551</w:t>
+            </w:r>
           </w:p>
         </w:tc>
         <w:tc>
@@ -12145,6 +14279,18 @@
                 <w14:ligatures w14:val="none"/>
               </w:rPr>
             </w:pPr>
+            <w:r>
+              <w:rPr>
+                <w:rFonts w:ascii="Arial" w:eastAsia="Times New Roman" w:hAnsi="Arial" w:cs="Arial"/>
+                <w:color w:val="000000"/>
+                <w:kern w:val="0"/>
+                <w:sz w:val="22"/>
+                <w:szCs w:val="22"/>
+                <w:lang w:eastAsia="en-IE"/>
+                <w14:ligatures w14:val="none"/>
+              </w:rPr>
+              <w:t>-0.2226</w:t>
+            </w:r>
           </w:p>
         </w:tc>
       </w:tr>
@@ -12735,7 +14881,6 @@
           </w:tcPr>
           <w:p>
             <w:pPr>
-              <w:spacing w:after="0" w:line="240" w:lineRule="auto"/>
               <w:jc w:val="center"/>
               <w:rPr>
                 <w:rFonts w:ascii="Arial" w:eastAsia="Times New Roman" w:hAnsi="Arial" w:cs="Arial"/>
@@ -12825,6 +14970,8 @@
               <w:jc w:val="center"/>
               <w:rPr>
                 <w:rFonts w:ascii="Arial" w:eastAsia="Times New Roman" w:hAnsi="Arial" w:cs="Arial"/>
+                <w:b/>
+                <w:bCs/>
                 <w:color w:val="000000"/>
                 <w:kern w:val="0"/>
                 <w:sz w:val="22"/>
@@ -12833,6 +14980,20 @@
                 <w14:ligatures w14:val="none"/>
               </w:rPr>
             </w:pPr>
+            <w:r>
+              <w:rPr>
+                <w:rFonts w:ascii="Arial" w:eastAsia="Times New Roman" w:hAnsi="Arial" w:cs="Arial"/>
+                <w:b/>
+                <w:bCs/>
+                <w:color w:val="000000"/>
+                <w:kern w:val="0"/>
+                <w:sz w:val="22"/>
+                <w:szCs w:val="22"/>
+                <w:lang w:eastAsia="en-IE"/>
+                <w14:ligatures w14:val="none"/>
+              </w:rPr>
+              <w:t>0.0229</w:t>
+            </w:r>
           </w:p>
         </w:tc>
       </w:tr>
@@ -12929,7 +15090,7 @@
                 <w:lang w:eastAsia="en-IE"/>
                 <w14:ligatures w14:val="none"/>
               </w:rPr>
-              <w:t>61.9609</w:t>
+              <w:t>37.9999</w:t>
             </w:r>
           </w:p>
         </w:tc>
@@ -12950,6 +15111,18 @@
                 <w14:ligatures w14:val="none"/>
               </w:rPr>
             </w:pPr>
+            <w:r>
+              <w:rPr>
+                <w:rFonts w:ascii="Arial" w:eastAsia="Times New Roman" w:hAnsi="Arial" w:cs="Arial"/>
+                <w:color w:val="000000"/>
+                <w:kern w:val="0"/>
+                <w:sz w:val="22"/>
+                <w:szCs w:val="22"/>
+                <w:lang w:eastAsia="en-IE"/>
+                <w14:ligatures w14:val="none"/>
+              </w:rPr>
+              <w:t>38.3939</w:t>
+            </w:r>
           </w:p>
         </w:tc>
         <w:tc>
@@ -12969,6 +15142,18 @@
                 <w14:ligatures w14:val="none"/>
               </w:rPr>
             </w:pPr>
+            <w:r>
+              <w:rPr>
+                <w:rFonts w:ascii="Arial" w:eastAsia="Times New Roman" w:hAnsi="Arial" w:cs="Arial"/>
+                <w:color w:val="000000"/>
+                <w:kern w:val="0"/>
+                <w:sz w:val="22"/>
+                <w:szCs w:val="22"/>
+                <w:lang w:eastAsia="en-IE"/>
+                <w14:ligatures w14:val="none"/>
+              </w:rPr>
+              <w:t>0.0469</w:t>
+            </w:r>
           </w:p>
         </w:tc>
       </w:tr>
@@ -13036,21 +15221,7 @@
           <w:lang w:eastAsia="en-IE"/>
           <w14:ligatures w14:val="none"/>
         </w:rPr>
-        <w:t xml:space="preserve">Evaluation Metric: </w:t>
-      </w:r>
-      <w:r>
-        <w:rPr>
-          <w:rFonts w:ascii="Arial" w:eastAsia="Times New Roman" w:hAnsi="Arial" w:cs="Arial"/>
-          <w:b/>
-          <w:bCs/>
-          <w:color w:val="000000"/>
-          <w:kern w:val="0"/>
-          <w:sz w:val="22"/>
-          <w:szCs w:val="22"/>
-          <w:lang w:eastAsia="en-IE"/>
-          <w14:ligatures w14:val="none"/>
-        </w:rPr>
-        <w:t>MSE</w:t>
+        <w:t>Evaluation Metric: MSE</w:t>
       </w:r>
     </w:p>
     <w:tbl>
@@ -13405,8 +15576,6 @@
               <w:jc w:val="center"/>
               <w:rPr>
                 <w:rFonts w:ascii="Arial" w:eastAsia="Times New Roman" w:hAnsi="Arial" w:cs="Arial"/>
-                <w:b/>
-                <w:bCs/>
                 <w:color w:val="000000"/>
                 <w:kern w:val="0"/>
                 <w:sz w:val="22"/>
@@ -13418,8 +15587,6 @@
             <w:r>
               <w:rPr>
                 <w:rFonts w:ascii="Arial" w:eastAsia="Times New Roman" w:hAnsi="Arial" w:cs="Arial"/>
-                <w:b/>
-                <w:bCs/>
                 <w:color w:val="000000"/>
                 <w:kern w:val="0"/>
                 <w:sz w:val="22"/>
@@ -13665,6 +15832,8 @@
               <w:jc w:val="center"/>
               <w:rPr>
                 <w:rFonts w:ascii="Arial" w:eastAsia="Times New Roman" w:hAnsi="Arial" w:cs="Arial"/>
+                <w:b/>
+                <w:bCs/>
                 <w:color w:val="000000"/>
                 <w:kern w:val="0"/>
                 <w:sz w:val="22"/>
@@ -13673,6 +15842,20 @@
                 <w14:ligatures w14:val="none"/>
               </w:rPr>
             </w:pPr>
+            <w:r>
+              <w:rPr>
+                <w:rFonts w:ascii="Arial" w:eastAsia="Times New Roman" w:hAnsi="Arial" w:cs="Arial"/>
+                <w:b/>
+                <w:bCs/>
+                <w:color w:val="000000"/>
+                <w:kern w:val="0"/>
+                <w:sz w:val="22"/>
+                <w:szCs w:val="22"/>
+                <w:lang w:eastAsia="en-IE"/>
+                <w14:ligatures w14:val="none"/>
+              </w:rPr>
+              <w:t>0.0011</w:t>
+            </w:r>
           </w:p>
         </w:tc>
       </w:tr>
@@ -13751,6 +15934,8 @@
               <w:jc w:val="center"/>
               <w:rPr>
                 <w:rFonts w:ascii="Arial" w:eastAsia="Times New Roman" w:hAnsi="Arial" w:cs="Arial"/>
+                <w:b/>
+                <w:bCs/>
                 <w:color w:val="000000"/>
                 <w:kern w:val="0"/>
                 <w:sz w:val="22"/>
@@ -13762,6 +15947,8 @@
             <w:r>
               <w:rPr>
                 <w:rFonts w:ascii="Arial" w:eastAsia="Times New Roman" w:hAnsi="Arial" w:cs="Arial"/>
+                <w:b/>
+                <w:bCs/>
                 <w:color w:val="000000"/>
                 <w:kern w:val="0"/>
                 <w:sz w:val="22"/>
@@ -13769,7 +15956,7 @@
                 <w:lang w:eastAsia="en-IE"/>
                 <w14:ligatures w14:val="none"/>
               </w:rPr>
-              <w:t>6141.9810</w:t>
+              <w:t>2047.5482</w:t>
             </w:r>
           </w:p>
         </w:tc>
@@ -13790,6 +15977,18 @@
                 <w14:ligatures w14:val="none"/>
               </w:rPr>
             </w:pPr>
+            <w:r>
+              <w:rPr>
+                <w:rFonts w:ascii="Arial" w:eastAsia="Times New Roman" w:hAnsi="Arial" w:cs="Arial"/>
+                <w:color w:val="000000"/>
+                <w:kern w:val="0"/>
+                <w:sz w:val="22"/>
+                <w:szCs w:val="22"/>
+                <w:lang w:eastAsia="en-IE"/>
+                <w14:ligatures w14:val="none"/>
+              </w:rPr>
+              <w:t>2149.7513</w:t>
+            </w:r>
           </w:p>
         </w:tc>
         <w:tc>
@@ -13809,6 +16008,18 @@
                 <w14:ligatures w14:val="none"/>
               </w:rPr>
             </w:pPr>
+            <w:r>
+              <w:rPr>
+                <w:rFonts w:ascii="Arial" w:eastAsia="Times New Roman" w:hAnsi="Arial" w:cs="Arial"/>
+                <w:color w:val="000000"/>
+                <w:kern w:val="0"/>
+                <w:sz w:val="22"/>
+                <w:szCs w:val="22"/>
+                <w:lang w:eastAsia="en-IE"/>
+                <w14:ligatures w14:val="none"/>
+              </w:rPr>
+              <w:t>0.0025</w:t>
+            </w:r>
           </w:p>
         </w:tc>
       </w:tr>
@@ -13868,165 +16079,89 @@
     </w:p>
     <w:p>
       <w:pPr>
-        <w:spacing w:after="0" w:line="240" w:lineRule="auto"/>
-        <w:jc w:val="center"/>
-        <w:rPr>
-          <w:rFonts w:ascii="Arial" w:eastAsia="Times New Roman" w:hAnsi="Arial" w:cs="Arial"/>
-          <w:b/>
-          <w:bCs/>
-          <w:color w:val="000000"/>
-          <w:kern w:val="0"/>
-          <w:sz w:val="26"/>
-          <w:szCs w:val="26"/>
-          <w:u w:val="single"/>
-          <w:lang w:eastAsia="en-IE"/>
-          <w14:ligatures w14:val="none"/>
-        </w:rPr>
-      </w:pPr>
-    </w:p>
-    <w:p>
-      <w:pPr>
-        <w:spacing w:after="0" w:line="240" w:lineRule="auto"/>
-        <w:jc w:val="center"/>
-        <w:rPr>
-          <w:rFonts w:ascii="Arial" w:eastAsia="Times New Roman" w:hAnsi="Arial" w:cs="Arial"/>
-          <w:b/>
-          <w:bCs/>
-          <w:color w:val="000000"/>
-          <w:kern w:val="0"/>
-          <w:sz w:val="26"/>
-          <w:szCs w:val="26"/>
-          <w:u w:val="single"/>
-          <w:lang w:eastAsia="en-IE"/>
-          <w14:ligatures w14:val="none"/>
-        </w:rPr>
-      </w:pPr>
-    </w:p>
-    <w:p>
-      <w:pPr>
-        <w:spacing w:after="0" w:line="240" w:lineRule="auto"/>
-        <w:jc w:val="center"/>
-        <w:rPr>
-          <w:rFonts w:ascii="Arial" w:eastAsia="Times New Roman" w:hAnsi="Arial" w:cs="Arial"/>
-          <w:b/>
-          <w:bCs/>
-          <w:color w:val="000000"/>
-          <w:kern w:val="0"/>
-          <w:sz w:val="26"/>
-          <w:szCs w:val="26"/>
-          <w:u w:val="single"/>
-          <w:lang w:eastAsia="en-IE"/>
-          <w14:ligatures w14:val="none"/>
-        </w:rPr>
-      </w:pPr>
-    </w:p>
-    <w:p>
-      <w:pPr>
-        <w:spacing w:after="0" w:line="240" w:lineRule="auto"/>
-        <w:jc w:val="center"/>
-        <w:rPr>
-          <w:rFonts w:ascii="Arial" w:eastAsia="Times New Roman" w:hAnsi="Arial" w:cs="Arial"/>
-          <w:b/>
-          <w:bCs/>
-          <w:color w:val="000000"/>
-          <w:kern w:val="0"/>
-          <w:sz w:val="26"/>
-          <w:szCs w:val="26"/>
-          <w:u w:val="single"/>
-          <w:lang w:eastAsia="en-IE"/>
-          <w14:ligatures w14:val="none"/>
-        </w:rPr>
-      </w:pPr>
-    </w:p>
-    <w:p>
-      <w:pPr>
-        <w:spacing w:after="0" w:line="240" w:lineRule="auto"/>
-        <w:jc w:val="center"/>
-        <w:rPr>
-          <w:rFonts w:ascii="Arial" w:eastAsia="Times New Roman" w:hAnsi="Arial" w:cs="Arial"/>
-          <w:b/>
-          <w:bCs/>
-          <w:color w:val="000000"/>
-          <w:kern w:val="0"/>
-          <w:sz w:val="26"/>
-          <w:szCs w:val="26"/>
-          <w:u w:val="single"/>
-          <w:lang w:eastAsia="en-IE"/>
-          <w14:ligatures w14:val="none"/>
-        </w:rPr>
-      </w:pPr>
-    </w:p>
-    <w:p>
-      <w:pPr>
-        <w:spacing w:after="0" w:line="240" w:lineRule="auto"/>
-        <w:jc w:val="center"/>
-        <w:rPr>
-          <w:rFonts w:ascii="Arial" w:eastAsia="Times New Roman" w:hAnsi="Arial" w:cs="Arial"/>
-          <w:b/>
-          <w:bCs/>
-          <w:color w:val="000000"/>
-          <w:kern w:val="0"/>
-          <w:sz w:val="26"/>
-          <w:szCs w:val="26"/>
-          <w:u w:val="single"/>
-          <w:lang w:eastAsia="en-IE"/>
-          <w14:ligatures w14:val="none"/>
-        </w:rPr>
-      </w:pPr>
-    </w:p>
-    <w:p>
-      <w:pPr>
-        <w:spacing w:after="0" w:line="240" w:lineRule="auto"/>
-        <w:jc w:val="center"/>
-        <w:rPr>
-          <w:rFonts w:ascii="Times New Roman" w:eastAsia="Times New Roman" w:hAnsi="Times New Roman" w:cs="Times New Roman"/>
-          <w:kern w:val="0"/>
-          <w:lang w:eastAsia="en-IE"/>
-          <w14:ligatures w14:val="none"/>
-        </w:rPr>
-      </w:pPr>
-    </w:p>
-    <w:p>
-      <w:pPr>
         <w:spacing w:after="0" w:line="259" w:lineRule="auto"/>
         <w:jc w:val="both"/>
-        <w:rPr>
-          <w:bCs/>
-        </w:rPr>
-      </w:pPr>
-    </w:p>
+      </w:pPr>
+    </w:p>
+    <w:p>
+      <w:pPr>
+        <w:spacing w:after="300"/>
+        <w:rPr>
+          <w:b/>
+          <w:sz w:val="32"/>
+          <w:szCs w:val="32"/>
+        </w:rPr>
+      </w:pPr>
+      <w:r>
+        <w:rPr>
+          <w:b/>
+          <w:sz w:val="32"/>
+          <w:szCs w:val="32"/>
+        </w:rPr>
+        <w:t xml:space="preserve">4. Result Interpretation and Findings </w:t>
+      </w:r>
+    </w:p>
+    <w:p>
+      <w:pPr>
+        <w:spacing w:after="300" w:line="259" w:lineRule="auto"/>
+        <w:jc w:val="both"/>
+      </w:pPr>
+      <w:r>
+        <w:rPr>
+          <w:b/>
+          <w:bCs/>
+        </w:rPr>
+        <w:t>Question 4:</w:t>
+      </w:r>
+      <w:r>
+        <w:t xml:space="preserve"> Demonstrate the similarities and differences between your Machine Learning modelling results using the tables or visualizations. Provide a report along with an explanation and interpretation of the relevance and effectiveness of your findings. </w:t>
+      </w:r>
+      <w:r>
+        <w:rPr>
+          <w:b/>
+        </w:rPr>
+        <w:t>[0 - 20]</w:t>
+      </w:r>
+    </w:p>
+    <w:p/>
     <w:p>
       <w:pPr>
         <w:spacing w:after="0" w:line="259" w:lineRule="auto"/>
         <w:jc w:val="both"/>
         <w:rPr>
-          <w:bCs/>
-        </w:rPr>
-      </w:pPr>
+          <w:b/>
+        </w:rPr>
+      </w:pPr>
+      <w:r>
+        <w:rPr>
+          <w:b/>
+        </w:rPr>
+        <w:t xml:space="preserve">Part 1: </w:t>
+      </w:r>
+      <w:r>
+        <w:rPr>
+          <w:bCs/>
+        </w:rPr>
+        <w:t xml:space="preserve">Explain results and </w:t>
+      </w:r>
+      <w:r>
+        <w:rPr>
+          <w:bCs/>
+        </w:rPr>
+        <w:t>interpret.</w:t>
+      </w:r>
+      <w:r>
+        <w:rPr>
+          <w:bCs/>
+        </w:rPr>
+        <w:t xml:space="preserve"> </w:t>
+      </w:r>
     </w:p>
     <w:p>
       <w:pPr>
         <w:spacing w:after="0" w:line="259" w:lineRule="auto"/>
         <w:jc w:val="both"/>
         <w:rPr>
-          <w:bCs/>
-        </w:rPr>
-      </w:pPr>
-    </w:p>
-    <w:p>
-      <w:pPr>
-        <w:spacing w:after="0" w:line="259" w:lineRule="auto"/>
-        <w:jc w:val="both"/>
-        <w:rPr>
-          <w:b/>
-        </w:rPr>
-      </w:pPr>
-    </w:p>
-    <w:p>
-      <w:pPr>
-        <w:spacing w:after="0" w:line="259" w:lineRule="auto"/>
-        <w:jc w:val="both"/>
-        <w:rPr>
           <w:b/>
         </w:rPr>
       </w:pPr>
@@ -14040,116 +16175,16 @@
         <w:rPr>
           <w:bCs/>
         </w:rPr>
-        <w:t xml:space="preserve">Examine and discuss </w:t>
+        <w:t xml:space="preserve">Conclude report on </w:t>
       </w:r>
       <w:proofErr w:type="gramStart"/>
       <w:r>
         <w:rPr>
           <w:bCs/>
         </w:rPr>
-        <w:t>results</w:t>
+        <w:t>ML</w:t>
       </w:r>
       <w:proofErr w:type="gramEnd"/>
-    </w:p>
-    <w:p>
-      <w:pPr>
-        <w:spacing w:after="0" w:line="259" w:lineRule="auto"/>
-        <w:jc w:val="both"/>
-      </w:pPr>
-    </w:p>
-    <w:p>
-      <w:pPr>
-        <w:spacing w:after="0" w:line="259" w:lineRule="auto"/>
-        <w:jc w:val="both"/>
-      </w:pPr>
-    </w:p>
-    <w:p>
-      <w:pPr>
-        <w:spacing w:after="0" w:line="259" w:lineRule="auto"/>
-        <w:jc w:val="both"/>
-      </w:pPr>
-    </w:p>
-    <w:p>
-      <w:pPr>
-        <w:spacing w:after="0" w:line="259" w:lineRule="auto"/>
-        <w:jc w:val="both"/>
-      </w:pPr>
-    </w:p>
-    <w:p>
-      <w:pPr>
-        <w:spacing w:after="0" w:line="259" w:lineRule="auto"/>
-        <w:jc w:val="both"/>
-      </w:pPr>
-    </w:p>
-    <w:p>
-      <w:pPr>
-        <w:spacing w:after="300"/>
-        <w:rPr>
-          <w:b/>
-          <w:sz w:val="32"/>
-          <w:szCs w:val="32"/>
-        </w:rPr>
-      </w:pPr>
-      <w:r>
-        <w:rPr>
-          <w:b/>
-          <w:sz w:val="32"/>
-          <w:szCs w:val="32"/>
-        </w:rPr>
-        <w:t xml:space="preserve">4. Result Interpretation and Findings </w:t>
-      </w:r>
-    </w:p>
-    <w:p>
-      <w:pPr>
-        <w:spacing w:after="300" w:line="259" w:lineRule="auto"/>
-        <w:jc w:val="both"/>
-      </w:pPr>
-      <w:r>
-        <w:rPr>
-          <w:b/>
-          <w:bCs/>
-        </w:rPr>
-        <w:t>Question 4:</w:t>
-      </w:r>
-      <w:r>
-        <w:t xml:space="preserve"> Demonstrate the similarities and differences between your Machine Learning modelling results using the tables or visualizations. Provide a report along with an explanation and interpretation of the relevance and effectiveness of your findings. </w:t>
-      </w:r>
-      <w:r>
-        <w:rPr>
-          <w:b/>
-        </w:rPr>
-        <w:t>[0 - 20]</w:t>
-      </w:r>
-    </w:p>
-    <w:p/>
-    <w:p>
-      <w:pPr>
-        <w:spacing w:after="0" w:line="259" w:lineRule="auto"/>
-        <w:jc w:val="both"/>
-        <w:rPr>
-          <w:b/>
-        </w:rPr>
-      </w:pPr>
-      <w:r>
-        <w:rPr>
-          <w:b/>
-        </w:rPr>
-        <w:t xml:space="preserve">Part 1: </w:t>
-      </w:r>
-      <w:r>
-        <w:rPr>
-          <w:bCs/>
-        </w:rPr>
-        <w:t xml:space="preserve">Explain results and </w:t>
-      </w:r>
-      <w:proofErr w:type="gramStart"/>
-      <w:r>
-        <w:rPr>
-          <w:bCs/>
-        </w:rPr>
-        <w:t>interpret</w:t>
-      </w:r>
-      <w:proofErr w:type="gramEnd"/>
       <w:r>
         <w:rPr>
           <w:bCs/>
@@ -14157,42 +16192,6 @@
         <w:t xml:space="preserve"> </w:t>
       </w:r>
     </w:p>
-    <w:p>
-      <w:pPr>
-        <w:spacing w:after="0" w:line="259" w:lineRule="auto"/>
-        <w:jc w:val="both"/>
-        <w:rPr>
-          <w:b/>
-        </w:rPr>
-      </w:pPr>
-      <w:r>
-        <w:rPr>
-          <w:b/>
-        </w:rPr>
-        <w:t xml:space="preserve">Part 2: </w:t>
-      </w:r>
-      <w:r>
-        <w:rPr>
-          <w:bCs/>
-        </w:rPr>
-        <w:t xml:space="preserve">Conclude report on </w:t>
-      </w:r>
-      <w:proofErr w:type="gramStart"/>
-      <w:r>
-        <w:rPr>
-          <w:bCs/>
-        </w:rPr>
-        <w:t>ML</w:t>
-      </w:r>
-      <w:proofErr w:type="gramEnd"/>
-      <w:r>
-        <w:rPr>
-          <w:bCs/>
-        </w:rPr>
-        <w:t xml:space="preserve"> </w:t>
-      </w:r>
-    </w:p>
-    <w:p/>
     <w:p/>
     <w:p/>
     <w:p>
@@ -14214,6 +16213,7 @@
           <w:szCs w:val="36"/>
           <w:u w:val="single"/>
         </w:rPr>
+        <w:lastRenderedPageBreak/>
         <w:t xml:space="preserve">Section </w:t>
       </w:r>
       <w:r>
@@ -14332,7 +16332,6 @@
           <w:sz w:val="32"/>
           <w:szCs w:val="32"/>
         </w:rPr>
-        <w:lastRenderedPageBreak/>
         <w:t xml:space="preserve">2. Programming Paradigms </w:t>
       </w:r>
     </w:p>
@@ -14881,9 +16880,9 @@
     </w:lvl>
   </w:abstractNum>
   <w:abstractNum w:abstractNumId="5" w15:restartNumberingAfterBreak="0">
-    <w:nsid w:val="1AB54FDE"/>
+    <w:nsid w:val="190177F1"/>
     <w:multiLevelType w:val="hybridMultilevel"/>
-    <w:tmpl w:val="5E2AD1B2"/>
+    <w:tmpl w:val="423C6EE4"/>
     <w:lvl w:ilvl="0" w:tplc="18090001">
       <w:start w:val="1"/>
       <w:numFmt w:val="bullet"/>
@@ -14994,6 +16993,119 @@
     </w:lvl>
   </w:abstractNum>
   <w:abstractNum w:abstractNumId="6" w15:restartNumberingAfterBreak="0">
+    <w:nsid w:val="1AB54FDE"/>
+    <w:multiLevelType w:val="hybridMultilevel"/>
+    <w:tmpl w:val="5E2AD1B2"/>
+    <w:lvl w:ilvl="0" w:tplc="18090001">
+      <w:start w:val="1"/>
+      <w:numFmt w:val="bullet"/>
+      <w:lvlText w:val=""/>
+      <w:lvlJc w:val="left"/>
+      <w:pPr>
+        <w:ind w:left="720" w:hanging="360"/>
+      </w:pPr>
+      <w:rPr>
+        <w:rFonts w:ascii="Symbol" w:hAnsi="Symbol" w:hint="default"/>
+      </w:rPr>
+    </w:lvl>
+    <w:lvl w:ilvl="1" w:tplc="18090003" w:tentative="1">
+      <w:start w:val="1"/>
+      <w:numFmt w:val="bullet"/>
+      <w:lvlText w:val="o"/>
+      <w:lvlJc w:val="left"/>
+      <w:pPr>
+        <w:ind w:left="1440" w:hanging="360"/>
+      </w:pPr>
+      <w:rPr>
+        <w:rFonts w:ascii="Courier New" w:hAnsi="Courier New" w:cs="Courier New" w:hint="default"/>
+      </w:rPr>
+    </w:lvl>
+    <w:lvl w:ilvl="2" w:tplc="18090005" w:tentative="1">
+      <w:start w:val="1"/>
+      <w:numFmt w:val="bullet"/>
+      <w:lvlText w:val=""/>
+      <w:lvlJc w:val="left"/>
+      <w:pPr>
+        <w:ind w:left="2160" w:hanging="360"/>
+      </w:pPr>
+      <w:rPr>
+        <w:rFonts w:ascii="Wingdings" w:hAnsi="Wingdings" w:hint="default"/>
+      </w:rPr>
+    </w:lvl>
+    <w:lvl w:ilvl="3" w:tplc="18090001" w:tentative="1">
+      <w:start w:val="1"/>
+      <w:numFmt w:val="bullet"/>
+      <w:lvlText w:val=""/>
+      <w:lvlJc w:val="left"/>
+      <w:pPr>
+        <w:ind w:left="2880" w:hanging="360"/>
+      </w:pPr>
+      <w:rPr>
+        <w:rFonts w:ascii="Symbol" w:hAnsi="Symbol" w:hint="default"/>
+      </w:rPr>
+    </w:lvl>
+    <w:lvl w:ilvl="4" w:tplc="18090003" w:tentative="1">
+      <w:start w:val="1"/>
+      <w:numFmt w:val="bullet"/>
+      <w:lvlText w:val="o"/>
+      <w:lvlJc w:val="left"/>
+      <w:pPr>
+        <w:ind w:left="3600" w:hanging="360"/>
+      </w:pPr>
+      <w:rPr>
+        <w:rFonts w:ascii="Courier New" w:hAnsi="Courier New" w:cs="Courier New" w:hint="default"/>
+      </w:rPr>
+    </w:lvl>
+    <w:lvl w:ilvl="5" w:tplc="18090005" w:tentative="1">
+      <w:start w:val="1"/>
+      <w:numFmt w:val="bullet"/>
+      <w:lvlText w:val=""/>
+      <w:lvlJc w:val="left"/>
+      <w:pPr>
+        <w:ind w:left="4320" w:hanging="360"/>
+      </w:pPr>
+      <w:rPr>
+        <w:rFonts w:ascii="Wingdings" w:hAnsi="Wingdings" w:hint="default"/>
+      </w:rPr>
+    </w:lvl>
+    <w:lvl w:ilvl="6" w:tplc="18090001" w:tentative="1">
+      <w:start w:val="1"/>
+      <w:numFmt w:val="bullet"/>
+      <w:lvlText w:val=""/>
+      <w:lvlJc w:val="left"/>
+      <w:pPr>
+        <w:ind w:left="5040" w:hanging="360"/>
+      </w:pPr>
+      <w:rPr>
+        <w:rFonts w:ascii="Symbol" w:hAnsi="Symbol" w:hint="default"/>
+      </w:rPr>
+    </w:lvl>
+    <w:lvl w:ilvl="7" w:tplc="18090003" w:tentative="1">
+      <w:start w:val="1"/>
+      <w:numFmt w:val="bullet"/>
+      <w:lvlText w:val="o"/>
+      <w:lvlJc w:val="left"/>
+      <w:pPr>
+        <w:ind w:left="5760" w:hanging="360"/>
+      </w:pPr>
+      <w:rPr>
+        <w:rFonts w:ascii="Courier New" w:hAnsi="Courier New" w:cs="Courier New" w:hint="default"/>
+      </w:rPr>
+    </w:lvl>
+    <w:lvl w:ilvl="8" w:tplc="18090005" w:tentative="1">
+      <w:start w:val="1"/>
+      <w:numFmt w:val="bullet"/>
+      <w:lvlText w:val=""/>
+      <w:lvlJc w:val="left"/>
+      <w:pPr>
+        <w:ind w:left="6480" w:hanging="360"/>
+      </w:pPr>
+      <w:rPr>
+        <w:rFonts w:ascii="Wingdings" w:hAnsi="Wingdings" w:hint="default"/>
+      </w:rPr>
+    </w:lvl>
+  </w:abstractNum>
+  <w:abstractNum w:abstractNumId="7" w15:restartNumberingAfterBreak="0">
     <w:nsid w:val="2E647BAD"/>
     <w:multiLevelType w:val="hybridMultilevel"/>
     <w:tmpl w:val="230C070C"/>
@@ -15082,7 +17194,120 @@
       </w:pPr>
     </w:lvl>
   </w:abstractNum>
-  <w:abstractNum w:abstractNumId="7" w15:restartNumberingAfterBreak="0">
+  <w:abstractNum w:abstractNumId="8" w15:restartNumberingAfterBreak="0">
+    <w:nsid w:val="30CF27EA"/>
+    <w:multiLevelType w:val="hybridMultilevel"/>
+    <w:tmpl w:val="E0A221C0"/>
+    <w:lvl w:ilvl="0" w:tplc="18090001">
+      <w:start w:val="1"/>
+      <w:numFmt w:val="bullet"/>
+      <w:lvlText w:val=""/>
+      <w:lvlJc w:val="left"/>
+      <w:pPr>
+        <w:ind w:left="720" w:hanging="360"/>
+      </w:pPr>
+      <w:rPr>
+        <w:rFonts w:ascii="Symbol" w:hAnsi="Symbol" w:hint="default"/>
+      </w:rPr>
+    </w:lvl>
+    <w:lvl w:ilvl="1" w:tplc="18090003" w:tentative="1">
+      <w:start w:val="1"/>
+      <w:numFmt w:val="bullet"/>
+      <w:lvlText w:val="o"/>
+      <w:lvlJc w:val="left"/>
+      <w:pPr>
+        <w:ind w:left="1440" w:hanging="360"/>
+      </w:pPr>
+      <w:rPr>
+        <w:rFonts w:ascii="Courier New" w:hAnsi="Courier New" w:cs="Courier New" w:hint="default"/>
+      </w:rPr>
+    </w:lvl>
+    <w:lvl w:ilvl="2" w:tplc="18090005" w:tentative="1">
+      <w:start w:val="1"/>
+      <w:numFmt w:val="bullet"/>
+      <w:lvlText w:val=""/>
+      <w:lvlJc w:val="left"/>
+      <w:pPr>
+        <w:ind w:left="2160" w:hanging="360"/>
+      </w:pPr>
+      <w:rPr>
+        <w:rFonts w:ascii="Wingdings" w:hAnsi="Wingdings" w:hint="default"/>
+      </w:rPr>
+    </w:lvl>
+    <w:lvl w:ilvl="3" w:tplc="18090001" w:tentative="1">
+      <w:start w:val="1"/>
+      <w:numFmt w:val="bullet"/>
+      <w:lvlText w:val=""/>
+      <w:lvlJc w:val="left"/>
+      <w:pPr>
+        <w:ind w:left="2880" w:hanging="360"/>
+      </w:pPr>
+      <w:rPr>
+        <w:rFonts w:ascii="Symbol" w:hAnsi="Symbol" w:hint="default"/>
+      </w:rPr>
+    </w:lvl>
+    <w:lvl w:ilvl="4" w:tplc="18090003" w:tentative="1">
+      <w:start w:val="1"/>
+      <w:numFmt w:val="bullet"/>
+      <w:lvlText w:val="o"/>
+      <w:lvlJc w:val="left"/>
+      <w:pPr>
+        <w:ind w:left="3600" w:hanging="360"/>
+      </w:pPr>
+      <w:rPr>
+        <w:rFonts w:ascii="Courier New" w:hAnsi="Courier New" w:cs="Courier New" w:hint="default"/>
+      </w:rPr>
+    </w:lvl>
+    <w:lvl w:ilvl="5" w:tplc="18090005" w:tentative="1">
+      <w:start w:val="1"/>
+      <w:numFmt w:val="bullet"/>
+      <w:lvlText w:val=""/>
+      <w:lvlJc w:val="left"/>
+      <w:pPr>
+        <w:ind w:left="4320" w:hanging="360"/>
+      </w:pPr>
+      <w:rPr>
+        <w:rFonts w:ascii="Wingdings" w:hAnsi="Wingdings" w:hint="default"/>
+      </w:rPr>
+    </w:lvl>
+    <w:lvl w:ilvl="6" w:tplc="18090001" w:tentative="1">
+      <w:start w:val="1"/>
+      <w:numFmt w:val="bullet"/>
+      <w:lvlText w:val=""/>
+      <w:lvlJc w:val="left"/>
+      <w:pPr>
+        <w:ind w:left="5040" w:hanging="360"/>
+      </w:pPr>
+      <w:rPr>
+        <w:rFonts w:ascii="Symbol" w:hAnsi="Symbol" w:hint="default"/>
+      </w:rPr>
+    </w:lvl>
+    <w:lvl w:ilvl="7" w:tplc="18090003" w:tentative="1">
+      <w:start w:val="1"/>
+      <w:numFmt w:val="bullet"/>
+      <w:lvlText w:val="o"/>
+      <w:lvlJc w:val="left"/>
+      <w:pPr>
+        <w:ind w:left="5760" w:hanging="360"/>
+      </w:pPr>
+      <w:rPr>
+        <w:rFonts w:ascii="Courier New" w:hAnsi="Courier New" w:cs="Courier New" w:hint="default"/>
+      </w:rPr>
+    </w:lvl>
+    <w:lvl w:ilvl="8" w:tplc="18090005" w:tentative="1">
+      <w:start w:val="1"/>
+      <w:numFmt w:val="bullet"/>
+      <w:lvlText w:val=""/>
+      <w:lvlJc w:val="left"/>
+      <w:pPr>
+        <w:ind w:left="6480" w:hanging="360"/>
+      </w:pPr>
+      <w:rPr>
+        <w:rFonts w:ascii="Wingdings" w:hAnsi="Wingdings" w:hint="default"/>
+      </w:rPr>
+    </w:lvl>
+  </w:abstractNum>
+  <w:abstractNum w:abstractNumId="9" w15:restartNumberingAfterBreak="0">
     <w:nsid w:val="34CF2FF6"/>
     <w:multiLevelType w:val="hybridMultilevel"/>
     <w:tmpl w:val="7186A0FE"/>
@@ -15171,10 +17396,10 @@
       </w:pPr>
     </w:lvl>
   </w:abstractNum>
-  <w:abstractNum w:abstractNumId="8" w15:restartNumberingAfterBreak="0">
-    <w:nsid w:val="44B51D4C"/>
+  <w:abstractNum w:abstractNumId="10" w15:restartNumberingAfterBreak="0">
+    <w:nsid w:val="41994DB3"/>
     <w:multiLevelType w:val="hybridMultilevel"/>
-    <w:tmpl w:val="572A3EEA"/>
+    <w:tmpl w:val="FEA0FB96"/>
     <w:lvl w:ilvl="0" w:tplc="18090001">
       <w:start w:val="1"/>
       <w:numFmt w:val="bullet"/>
@@ -15284,7 +17509,120 @@
       </w:rPr>
     </w:lvl>
   </w:abstractNum>
-  <w:abstractNum w:abstractNumId="9" w15:restartNumberingAfterBreak="0">
+  <w:abstractNum w:abstractNumId="11" w15:restartNumberingAfterBreak="0">
+    <w:nsid w:val="44B51D4C"/>
+    <w:multiLevelType w:val="hybridMultilevel"/>
+    <w:tmpl w:val="572A3EEA"/>
+    <w:lvl w:ilvl="0" w:tplc="18090001">
+      <w:start w:val="1"/>
+      <w:numFmt w:val="bullet"/>
+      <w:lvlText w:val=""/>
+      <w:lvlJc w:val="left"/>
+      <w:pPr>
+        <w:ind w:left="720" w:hanging="360"/>
+      </w:pPr>
+      <w:rPr>
+        <w:rFonts w:ascii="Symbol" w:hAnsi="Symbol" w:hint="default"/>
+      </w:rPr>
+    </w:lvl>
+    <w:lvl w:ilvl="1" w:tplc="18090003" w:tentative="1">
+      <w:start w:val="1"/>
+      <w:numFmt w:val="bullet"/>
+      <w:lvlText w:val="o"/>
+      <w:lvlJc w:val="left"/>
+      <w:pPr>
+        <w:ind w:left="1440" w:hanging="360"/>
+      </w:pPr>
+      <w:rPr>
+        <w:rFonts w:ascii="Courier New" w:hAnsi="Courier New" w:cs="Courier New" w:hint="default"/>
+      </w:rPr>
+    </w:lvl>
+    <w:lvl w:ilvl="2" w:tplc="18090005" w:tentative="1">
+      <w:start w:val="1"/>
+      <w:numFmt w:val="bullet"/>
+      <w:lvlText w:val=""/>
+      <w:lvlJc w:val="left"/>
+      <w:pPr>
+        <w:ind w:left="2160" w:hanging="360"/>
+      </w:pPr>
+      <w:rPr>
+        <w:rFonts w:ascii="Wingdings" w:hAnsi="Wingdings" w:hint="default"/>
+      </w:rPr>
+    </w:lvl>
+    <w:lvl w:ilvl="3" w:tplc="18090001" w:tentative="1">
+      <w:start w:val="1"/>
+      <w:numFmt w:val="bullet"/>
+      <w:lvlText w:val=""/>
+      <w:lvlJc w:val="left"/>
+      <w:pPr>
+        <w:ind w:left="2880" w:hanging="360"/>
+      </w:pPr>
+      <w:rPr>
+        <w:rFonts w:ascii="Symbol" w:hAnsi="Symbol" w:hint="default"/>
+      </w:rPr>
+    </w:lvl>
+    <w:lvl w:ilvl="4" w:tplc="18090003" w:tentative="1">
+      <w:start w:val="1"/>
+      <w:numFmt w:val="bullet"/>
+      <w:lvlText w:val="o"/>
+      <w:lvlJc w:val="left"/>
+      <w:pPr>
+        <w:ind w:left="3600" w:hanging="360"/>
+      </w:pPr>
+      <w:rPr>
+        <w:rFonts w:ascii="Courier New" w:hAnsi="Courier New" w:cs="Courier New" w:hint="default"/>
+      </w:rPr>
+    </w:lvl>
+    <w:lvl w:ilvl="5" w:tplc="18090005" w:tentative="1">
+      <w:start w:val="1"/>
+      <w:numFmt w:val="bullet"/>
+      <w:lvlText w:val=""/>
+      <w:lvlJc w:val="left"/>
+      <w:pPr>
+        <w:ind w:left="4320" w:hanging="360"/>
+      </w:pPr>
+      <w:rPr>
+        <w:rFonts w:ascii="Wingdings" w:hAnsi="Wingdings" w:hint="default"/>
+      </w:rPr>
+    </w:lvl>
+    <w:lvl w:ilvl="6" w:tplc="18090001" w:tentative="1">
+      <w:start w:val="1"/>
+      <w:numFmt w:val="bullet"/>
+      <w:lvlText w:val=""/>
+      <w:lvlJc w:val="left"/>
+      <w:pPr>
+        <w:ind w:left="5040" w:hanging="360"/>
+      </w:pPr>
+      <w:rPr>
+        <w:rFonts w:ascii="Symbol" w:hAnsi="Symbol" w:hint="default"/>
+      </w:rPr>
+    </w:lvl>
+    <w:lvl w:ilvl="7" w:tplc="18090003" w:tentative="1">
+      <w:start w:val="1"/>
+      <w:numFmt w:val="bullet"/>
+      <w:lvlText w:val="o"/>
+      <w:lvlJc w:val="left"/>
+      <w:pPr>
+        <w:ind w:left="5760" w:hanging="360"/>
+      </w:pPr>
+      <w:rPr>
+        <w:rFonts w:ascii="Courier New" w:hAnsi="Courier New" w:cs="Courier New" w:hint="default"/>
+      </w:rPr>
+    </w:lvl>
+    <w:lvl w:ilvl="8" w:tplc="18090005" w:tentative="1">
+      <w:start w:val="1"/>
+      <w:numFmt w:val="bullet"/>
+      <w:lvlText w:val=""/>
+      <w:lvlJc w:val="left"/>
+      <w:pPr>
+        <w:ind w:left="6480" w:hanging="360"/>
+      </w:pPr>
+      <w:rPr>
+        <w:rFonts w:ascii="Wingdings" w:hAnsi="Wingdings" w:hint="default"/>
+      </w:rPr>
+    </w:lvl>
+  </w:abstractNum>
+  <w:abstractNum w:abstractNumId="12" w15:restartNumberingAfterBreak="0">
     <w:nsid w:val="476406D5"/>
     <w:multiLevelType w:val="hybridMultilevel"/>
     <w:tmpl w:val="16B6CC66"/>
@@ -15373,7 +17711,7 @@
       </w:pPr>
     </w:lvl>
   </w:abstractNum>
-  <w:abstractNum w:abstractNumId="10" w15:restartNumberingAfterBreak="0">
+  <w:abstractNum w:abstractNumId="13" w15:restartNumberingAfterBreak="0">
     <w:nsid w:val="53831365"/>
     <w:multiLevelType w:val="multilevel"/>
     <w:tmpl w:val="8766E478"/>
@@ -15486,7 +17824,7 @@
       </w:rPr>
     </w:lvl>
   </w:abstractNum>
-  <w:abstractNum w:abstractNumId="11" w15:restartNumberingAfterBreak="0">
+  <w:abstractNum w:abstractNumId="14" w15:restartNumberingAfterBreak="0">
     <w:nsid w:val="59172206"/>
     <w:multiLevelType w:val="hybridMultilevel"/>
     <w:tmpl w:val="A028B4F0"/>
@@ -15599,7 +17937,120 @@
       </w:rPr>
     </w:lvl>
   </w:abstractNum>
-  <w:abstractNum w:abstractNumId="12" w15:restartNumberingAfterBreak="0">
+  <w:abstractNum w:abstractNumId="15" w15:restartNumberingAfterBreak="0">
+    <w:nsid w:val="5EF7616B"/>
+    <w:multiLevelType w:val="hybridMultilevel"/>
+    <w:tmpl w:val="27FC57EE"/>
+    <w:lvl w:ilvl="0" w:tplc="18090001">
+      <w:start w:val="1"/>
+      <w:numFmt w:val="bullet"/>
+      <w:lvlText w:val=""/>
+      <w:lvlJc w:val="left"/>
+      <w:pPr>
+        <w:ind w:left="720" w:hanging="360"/>
+      </w:pPr>
+      <w:rPr>
+        <w:rFonts w:ascii="Symbol" w:hAnsi="Symbol" w:hint="default"/>
+      </w:rPr>
+    </w:lvl>
+    <w:lvl w:ilvl="1" w:tplc="18090003" w:tentative="1">
+      <w:start w:val="1"/>
+      <w:numFmt w:val="bullet"/>
+      <w:lvlText w:val="o"/>
+      <w:lvlJc w:val="left"/>
+      <w:pPr>
+        <w:ind w:left="1440" w:hanging="360"/>
+      </w:pPr>
+      <w:rPr>
+        <w:rFonts w:ascii="Courier New" w:hAnsi="Courier New" w:cs="Courier New" w:hint="default"/>
+      </w:rPr>
+    </w:lvl>
+    <w:lvl w:ilvl="2" w:tplc="18090005" w:tentative="1">
+      <w:start w:val="1"/>
+      <w:numFmt w:val="bullet"/>
+      <w:lvlText w:val=""/>
+      <w:lvlJc w:val="left"/>
+      <w:pPr>
+        <w:ind w:left="2160" w:hanging="360"/>
+      </w:pPr>
+      <w:rPr>
+        <w:rFonts w:ascii="Wingdings" w:hAnsi="Wingdings" w:hint="default"/>
+      </w:rPr>
+    </w:lvl>
+    <w:lvl w:ilvl="3" w:tplc="18090001" w:tentative="1">
+      <w:start w:val="1"/>
+      <w:numFmt w:val="bullet"/>
+      <w:lvlText w:val=""/>
+      <w:lvlJc w:val="left"/>
+      <w:pPr>
+        <w:ind w:left="2880" w:hanging="360"/>
+      </w:pPr>
+      <w:rPr>
+        <w:rFonts w:ascii="Symbol" w:hAnsi="Symbol" w:hint="default"/>
+      </w:rPr>
+    </w:lvl>
+    <w:lvl w:ilvl="4" w:tplc="18090003" w:tentative="1">
+      <w:start w:val="1"/>
+      <w:numFmt w:val="bullet"/>
+      <w:lvlText w:val="o"/>
+      <w:lvlJc w:val="left"/>
+      <w:pPr>
+        <w:ind w:left="3600" w:hanging="360"/>
+      </w:pPr>
+      <w:rPr>
+        <w:rFonts w:ascii="Courier New" w:hAnsi="Courier New" w:cs="Courier New" w:hint="default"/>
+      </w:rPr>
+    </w:lvl>
+    <w:lvl w:ilvl="5" w:tplc="18090005" w:tentative="1">
+      <w:start w:val="1"/>
+      <w:numFmt w:val="bullet"/>
+      <w:lvlText w:val=""/>
+      <w:lvlJc w:val="left"/>
+      <w:pPr>
+        <w:ind w:left="4320" w:hanging="360"/>
+      </w:pPr>
+      <w:rPr>
+        <w:rFonts w:ascii="Wingdings" w:hAnsi="Wingdings" w:hint="default"/>
+      </w:rPr>
+    </w:lvl>
+    <w:lvl w:ilvl="6" w:tplc="18090001" w:tentative="1">
+      <w:start w:val="1"/>
+      <w:numFmt w:val="bullet"/>
+      <w:lvlText w:val=""/>
+      <w:lvlJc w:val="left"/>
+      <w:pPr>
+        <w:ind w:left="5040" w:hanging="360"/>
+      </w:pPr>
+      <w:rPr>
+        <w:rFonts w:ascii="Symbol" w:hAnsi="Symbol" w:hint="default"/>
+      </w:rPr>
+    </w:lvl>
+    <w:lvl w:ilvl="7" w:tplc="18090003" w:tentative="1">
+      <w:start w:val="1"/>
+      <w:numFmt w:val="bullet"/>
+      <w:lvlText w:val="o"/>
+      <w:lvlJc w:val="left"/>
+      <w:pPr>
+        <w:ind w:left="5760" w:hanging="360"/>
+      </w:pPr>
+      <w:rPr>
+        <w:rFonts w:ascii="Courier New" w:hAnsi="Courier New" w:cs="Courier New" w:hint="default"/>
+      </w:rPr>
+    </w:lvl>
+    <w:lvl w:ilvl="8" w:tplc="18090005" w:tentative="1">
+      <w:start w:val="1"/>
+      <w:numFmt w:val="bullet"/>
+      <w:lvlText w:val=""/>
+      <w:lvlJc w:val="left"/>
+      <w:pPr>
+        <w:ind w:left="6480" w:hanging="360"/>
+      </w:pPr>
+      <w:rPr>
+        <w:rFonts w:ascii="Wingdings" w:hAnsi="Wingdings" w:hint="default"/>
+      </w:rPr>
+    </w:lvl>
+  </w:abstractNum>
+  <w:abstractNum w:abstractNumId="16" w15:restartNumberingAfterBreak="0">
     <w:nsid w:val="675D26ED"/>
     <w:multiLevelType w:val="hybridMultilevel"/>
     <w:tmpl w:val="A294BB0A"/>
@@ -15688,7 +18139,7 @@
       </w:pPr>
     </w:lvl>
   </w:abstractNum>
-  <w:abstractNum w:abstractNumId="13" w15:restartNumberingAfterBreak="0">
+  <w:abstractNum w:abstractNumId="17" w15:restartNumberingAfterBreak="0">
     <w:nsid w:val="6F892037"/>
     <w:multiLevelType w:val="hybridMultilevel"/>
     <w:tmpl w:val="1854A34A"/>
@@ -15801,7 +18252,7 @@
       </w:rPr>
     </w:lvl>
   </w:abstractNum>
-  <w:abstractNum w:abstractNumId="14" w15:restartNumberingAfterBreak="0">
+  <w:abstractNum w:abstractNumId="18" w15:restartNumberingAfterBreak="0">
     <w:nsid w:val="7BC33C5D"/>
     <w:multiLevelType w:val="hybridMultilevel"/>
     <w:tmpl w:val="F7CE5FE2"/>
@@ -15914,38 +18365,151 @@
       </w:rPr>
     </w:lvl>
   </w:abstractNum>
+  <w:abstractNum w:abstractNumId="19" w15:restartNumberingAfterBreak="0">
+    <w:nsid w:val="7D40501B"/>
+    <w:multiLevelType w:val="hybridMultilevel"/>
+    <w:tmpl w:val="DD58299C"/>
+    <w:lvl w:ilvl="0" w:tplc="18090001">
+      <w:start w:val="1"/>
+      <w:numFmt w:val="bullet"/>
+      <w:lvlText w:val=""/>
+      <w:lvlJc w:val="left"/>
+      <w:pPr>
+        <w:ind w:left="720" w:hanging="360"/>
+      </w:pPr>
+      <w:rPr>
+        <w:rFonts w:ascii="Symbol" w:hAnsi="Symbol" w:hint="default"/>
+      </w:rPr>
+    </w:lvl>
+    <w:lvl w:ilvl="1" w:tplc="18090003" w:tentative="1">
+      <w:start w:val="1"/>
+      <w:numFmt w:val="bullet"/>
+      <w:lvlText w:val="o"/>
+      <w:lvlJc w:val="left"/>
+      <w:pPr>
+        <w:ind w:left="1440" w:hanging="360"/>
+      </w:pPr>
+      <w:rPr>
+        <w:rFonts w:ascii="Courier New" w:hAnsi="Courier New" w:cs="Courier New" w:hint="default"/>
+      </w:rPr>
+    </w:lvl>
+    <w:lvl w:ilvl="2" w:tplc="18090005" w:tentative="1">
+      <w:start w:val="1"/>
+      <w:numFmt w:val="bullet"/>
+      <w:lvlText w:val=""/>
+      <w:lvlJc w:val="left"/>
+      <w:pPr>
+        <w:ind w:left="2160" w:hanging="360"/>
+      </w:pPr>
+      <w:rPr>
+        <w:rFonts w:ascii="Wingdings" w:hAnsi="Wingdings" w:hint="default"/>
+      </w:rPr>
+    </w:lvl>
+    <w:lvl w:ilvl="3" w:tplc="18090001" w:tentative="1">
+      <w:start w:val="1"/>
+      <w:numFmt w:val="bullet"/>
+      <w:lvlText w:val=""/>
+      <w:lvlJc w:val="left"/>
+      <w:pPr>
+        <w:ind w:left="2880" w:hanging="360"/>
+      </w:pPr>
+      <w:rPr>
+        <w:rFonts w:ascii="Symbol" w:hAnsi="Symbol" w:hint="default"/>
+      </w:rPr>
+    </w:lvl>
+    <w:lvl w:ilvl="4" w:tplc="18090003" w:tentative="1">
+      <w:start w:val="1"/>
+      <w:numFmt w:val="bullet"/>
+      <w:lvlText w:val="o"/>
+      <w:lvlJc w:val="left"/>
+      <w:pPr>
+        <w:ind w:left="3600" w:hanging="360"/>
+      </w:pPr>
+      <w:rPr>
+        <w:rFonts w:ascii="Courier New" w:hAnsi="Courier New" w:cs="Courier New" w:hint="default"/>
+      </w:rPr>
+    </w:lvl>
+    <w:lvl w:ilvl="5" w:tplc="18090005" w:tentative="1">
+      <w:start w:val="1"/>
+      <w:numFmt w:val="bullet"/>
+      <w:lvlText w:val=""/>
+      <w:lvlJc w:val="left"/>
+      <w:pPr>
+        <w:ind w:left="4320" w:hanging="360"/>
+      </w:pPr>
+      <w:rPr>
+        <w:rFonts w:ascii="Wingdings" w:hAnsi="Wingdings" w:hint="default"/>
+      </w:rPr>
+    </w:lvl>
+    <w:lvl w:ilvl="6" w:tplc="18090001" w:tentative="1">
+      <w:start w:val="1"/>
+      <w:numFmt w:val="bullet"/>
+      <w:lvlText w:val=""/>
+      <w:lvlJc w:val="left"/>
+      <w:pPr>
+        <w:ind w:left="5040" w:hanging="360"/>
+      </w:pPr>
+      <w:rPr>
+        <w:rFonts w:ascii="Symbol" w:hAnsi="Symbol" w:hint="default"/>
+      </w:rPr>
+    </w:lvl>
+    <w:lvl w:ilvl="7" w:tplc="18090003" w:tentative="1">
+      <w:start w:val="1"/>
+      <w:numFmt w:val="bullet"/>
+      <w:lvlText w:val="o"/>
+      <w:lvlJc w:val="left"/>
+      <w:pPr>
+        <w:ind w:left="5760" w:hanging="360"/>
+      </w:pPr>
+      <w:rPr>
+        <w:rFonts w:ascii="Courier New" w:hAnsi="Courier New" w:cs="Courier New" w:hint="default"/>
+      </w:rPr>
+    </w:lvl>
+    <w:lvl w:ilvl="8" w:tplc="18090005" w:tentative="1">
+      <w:start w:val="1"/>
+      <w:numFmt w:val="bullet"/>
+      <w:lvlText w:val=""/>
+      <w:lvlJc w:val="left"/>
+      <w:pPr>
+        <w:ind w:left="6480" w:hanging="360"/>
+      </w:pPr>
+      <w:rPr>
+        <w:rFonts w:ascii="Wingdings" w:hAnsi="Wingdings" w:hint="default"/>
+      </w:rPr>
+    </w:lvl>
+  </w:abstractNum>
   <w:num w:numId="1" w16cid:durableId="174224286">
-    <w:abstractNumId w:val="11"/>
+    <w:abstractNumId w:val="14"/>
   </w:num>
   <w:num w:numId="2" w16cid:durableId="1361129327">
+    <w:abstractNumId w:val="7"/>
+  </w:num>
+  <w:num w:numId="3" w16cid:durableId="195971568">
+    <w:abstractNumId w:val="9"/>
+  </w:num>
+  <w:num w:numId="4" w16cid:durableId="1006785311">
     <w:abstractNumId w:val="6"/>
   </w:num>
-  <w:num w:numId="3" w16cid:durableId="195971568">
-    <w:abstractNumId w:val="7"/>
-  </w:num>
-  <w:num w:numId="4" w16cid:durableId="1006785311">
-    <w:abstractNumId w:val="5"/>
-  </w:num>
   <w:num w:numId="5" w16cid:durableId="648944939">
-    <w:abstractNumId w:val="8"/>
+    <w:abstractNumId w:val="11"/>
   </w:num>
   <w:num w:numId="6" w16cid:durableId="1307972348">
     <w:abstractNumId w:val="0"/>
   </w:num>
   <w:num w:numId="7" w16cid:durableId="66808331">
-    <w:abstractNumId w:val="10"/>
+    <w:abstractNumId w:val="13"/>
   </w:num>
   <w:num w:numId="8" w16cid:durableId="1063331100">
+    <w:abstractNumId w:val="16"/>
+  </w:num>
+  <w:num w:numId="9" w16cid:durableId="1117336085">
     <w:abstractNumId w:val="12"/>
   </w:num>
-  <w:num w:numId="9" w16cid:durableId="1117336085">
-    <w:abstractNumId w:val="9"/>
-  </w:num>
   <w:num w:numId="10" w16cid:durableId="1239363529">
-    <w:abstractNumId w:val="13"/>
+    <w:abstractNumId w:val="17"/>
   </w:num>
   <w:num w:numId="11" w16cid:durableId="1582258454">
-    <w:abstractNumId w:val="14"/>
+    <w:abstractNumId w:val="18"/>
   </w:num>
   <w:num w:numId="12" w16cid:durableId="17777198">
     <w:abstractNumId w:val="2"/>
@@ -15958,6 +18522,21 @@
   </w:num>
   <w:num w:numId="15" w16cid:durableId="1218013668">
     <w:abstractNumId w:val="3"/>
+  </w:num>
+  <w:num w:numId="16" w16cid:durableId="1996449971">
+    <w:abstractNumId w:val="15"/>
+  </w:num>
+  <w:num w:numId="17" w16cid:durableId="1390179853">
+    <w:abstractNumId w:val="8"/>
+  </w:num>
+  <w:num w:numId="18" w16cid:durableId="1608731467">
+    <w:abstractNumId w:val="10"/>
+  </w:num>
+  <w:num w:numId="19" w16cid:durableId="1289431639">
+    <w:abstractNumId w:val="19"/>
+  </w:num>
+  <w:num w:numId="20" w16cid:durableId="1417482214">
+    <w:abstractNumId w:val="5"/>
   </w:num>
 </w:numbering>
 </file>
@@ -16362,7 +18941,7 @@
   <w:style w:type="paragraph" w:default="1" w:styleId="Normal">
     <w:name w:val="Normal"/>
     <w:qFormat/>
-    <w:rsid w:val="00DE469F"/>
+    <w:rsid w:val="001B39EA"/>
   </w:style>
   <w:style w:type="paragraph" w:styleId="Heading1">
     <w:name w:val="heading 1"/>
@@ -16566,6 +19145,7 @@
   <w:style w:type="character" w:default="1" w:styleId="DefaultParagraphFont">
     <w:name w:val="Default Paragraph Font"/>
     <w:uiPriority w:val="1"/>
+    <w:semiHidden/>
     <w:unhideWhenUsed/>
   </w:style>
   <w:style w:type="table" w:default="1" w:styleId="TableNormal">
@@ -17194,4 +19774,16 @@
     </a:ext>
   </a:extLst>
 </a:theme>
+</file>
+
+<file path=customXml/item1.xml><?xml version="1.0" encoding="utf-8"?>
+<b:Sources xmlns:b="http://schemas.openxmlformats.org/officeDocument/2006/bibliography" xmlns="http://schemas.openxmlformats.org/officeDocument/2006/bibliography" SelectedStyle="\APASixthEditionOfficeOnline.xsl" StyleName="APA" Version="6"/>
+</file>
+
+<file path=customXml/itemProps1.xml><?xml version="1.0" encoding="utf-8"?>
+<ds:datastoreItem xmlns:ds="http://schemas.openxmlformats.org/officeDocument/2006/customXml" ds:itemID="{07457360-3F3F-4E04-9FF0-76CD719B8600}">
+  <ds:schemaRefs>
+    <ds:schemaRef ds:uri="http://schemas.openxmlformats.org/officeDocument/2006/bibliography"/>
+  </ds:schemaRefs>
+</ds:datastoreItem>
 </file>
</xml_diff>

<commit_message>
Update report and notebook with visualisations section and clean up ML report sections
</commit_message>
<xml_diff>
--- a/CA1_Report.docx
+++ b/CA1_Report.docx
@@ -1800,9 +1800,9 @@
           <w:noProof/>
         </w:rPr>
         <w:drawing>
-          <wp:inline distT="0" distB="0" distL="0" distR="0" wp14:anchorId="044F6489" wp14:editId="746EC5F0">
-            <wp:extent cx="3533775" cy="2402184"/>
-            <wp:effectExtent l="0" t="0" r="0" b="0"/>
+          <wp:inline distT="0" distB="0" distL="0" distR="0" wp14:anchorId="044F6489" wp14:editId="44C809B4">
+            <wp:extent cx="4151870" cy="2822351"/>
+            <wp:effectExtent l="0" t="0" r="1270" b="0"/>
             <wp:docPr id="299686801" name="Picture 1"/>
             <wp:cNvGraphicFramePr>
               <a:graphicFrameLocks xmlns:a="http://schemas.openxmlformats.org/drawingml/2006/main" noChangeAspect="1"/>
@@ -1832,7 +1832,7 @@
                   <pic:spPr bwMode="auto">
                     <a:xfrm>
                       <a:off x="0" y="0"/>
-                      <a:ext cx="3542045" cy="2407805"/>
+                      <a:ext cx="4169240" cy="2834159"/>
                     </a:xfrm>
                     <a:prstGeom prst="rect">
                       <a:avLst/>
@@ -4854,54 +4854,8 @@
       <w:r>
         <w:rPr>
           <w:b/>
-          <w:bCs/>
-        </w:rPr>
-        <w:t xml:space="preserve">Question </w:t>
-      </w:r>
-      <w:r>
-        <w:rPr>
-          <w:b/>
-          <w:bCs/>
-        </w:rPr>
-        <w:t>2.</w:t>
-      </w:r>
-      <w:r>
-        <w:rPr>
-          <w:sz w:val="14"/>
-          <w:szCs w:val="14"/>
-        </w:rPr>
-        <w:t xml:space="preserve">   </w:t>
-      </w:r>
-      <w:r>
-        <w:t xml:space="preserve">You must also rationalise, justify, and detail all the methods used to prepare the data for ML (Scaling, Encoding, imputation etc…). </w:t>
-      </w:r>
-      <w:r>
-        <w:rPr>
-          <w:b/>
-        </w:rPr>
-        <w:t>[0-40]</w:t>
-      </w:r>
-    </w:p>
-    <w:p>
-      <w:pPr>
-        <w:spacing w:after="0"/>
-        <w:rPr>
-          <w:b/>
-        </w:rPr>
-      </w:pPr>
-    </w:p>
-    <w:p>
-      <w:pPr>
-        <w:spacing w:after="0"/>
-        <w:rPr>
-          <w:b/>
-        </w:rPr>
-      </w:pPr>
-      <w:r>
-        <w:rPr>
-          <w:b/>
-        </w:rPr>
-        <w:t xml:space="preserve">Five Elements of Pre-processing and </w:t>
+        </w:rPr>
+        <w:t xml:space="preserve">Elements of Pre-processing and </w:t>
       </w:r>
       <w:r>
         <w:rPr>
@@ -4913,7 +4867,7 @@
         <w:rPr>
           <w:b/>
         </w:rPr>
-        <w:t>eature Engineering for ML:</w:t>
+        <w:t>eature Engineering for ML</w:t>
       </w:r>
     </w:p>
     <w:p>
@@ -5074,6 +5028,7 @@
         <w:rPr>
           <w:bCs/>
         </w:rPr>
+        <w:lastRenderedPageBreak/>
         <w:t>Data frame Merging</w:t>
       </w:r>
     </w:p>
@@ -8277,6 +8232,54 @@
         <w:spacing w:after="0"/>
         <w:rPr>
           <w:b/>
+        </w:rPr>
+      </w:pPr>
+    </w:p>
+    <w:p>
+      <w:pPr>
+        <w:spacing w:after="0"/>
+        <w:rPr>
+          <w:b/>
+        </w:rPr>
+      </w:pPr>
+    </w:p>
+    <w:p>
+      <w:pPr>
+        <w:spacing w:after="0"/>
+        <w:rPr>
+          <w:b/>
+        </w:rPr>
+      </w:pPr>
+    </w:p>
+    <w:p>
+      <w:pPr>
+        <w:spacing w:after="0"/>
+        <w:rPr>
+          <w:b/>
+        </w:rPr>
+      </w:pPr>
+    </w:p>
+    <w:p>
+      <w:pPr>
+        <w:spacing w:after="0"/>
+        <w:rPr>
+          <w:b/>
+        </w:rPr>
+      </w:pPr>
+    </w:p>
+    <w:p>
+      <w:pPr>
+        <w:spacing w:after="0"/>
+        <w:rPr>
+          <w:b/>
+        </w:rPr>
+      </w:pPr>
+    </w:p>
+    <w:p>
+      <w:pPr>
+        <w:spacing w:after="0"/>
+        <w:rPr>
+          <w:b/>
           <w:sz w:val="32"/>
           <w:szCs w:val="32"/>
         </w:rPr>
@@ -8287,6 +8290,7 @@
           <w:sz w:val="32"/>
           <w:szCs w:val="32"/>
         </w:rPr>
+        <w:lastRenderedPageBreak/>
         <w:t xml:space="preserve">3. Insight through Visualisation </w:t>
       </w:r>
     </w:p>
@@ -8302,71 +8306,13 @@
       <w:pPr>
         <w:spacing w:after="0"/>
         <w:rPr>
-          <w:b/>
-        </w:rPr>
-      </w:pPr>
-      <w:r>
-        <w:rPr>
-          <w:b/>
-          <w:bCs/>
-          <w:kern w:val="0"/>
-          <w14:ligatures w14:val="none"/>
-        </w:rPr>
-        <w:t>Question</w:t>
-      </w:r>
-      <w:r>
-        <w:rPr>
-          <w:b/>
-          <w:bCs/>
-          <w:kern w:val="0"/>
-          <w14:ligatures w14:val="none"/>
-        </w:rPr>
-        <w:t xml:space="preserve"> </w:t>
-      </w:r>
-      <w:r>
-        <w:rPr>
-          <w:b/>
-          <w:bCs/>
-        </w:rPr>
-        <w:t>3.</w:t>
-      </w:r>
-      <w:r>
-        <w:rPr>
-          <w:sz w:val="14"/>
-          <w:szCs w:val="14"/>
-        </w:rPr>
-        <w:t xml:space="preserve">      </w:t>
-      </w:r>
-      <w:r>
-        <w:t xml:space="preserve">Appropriate visualizations must be used to engender insight into the dataset and to illustrate your final insights gained in your analysis. </w:t>
-      </w:r>
-      <w:r>
-        <w:rPr>
-          <w:b/>
-        </w:rPr>
-        <w:t>[0-20]</w:t>
-      </w:r>
-    </w:p>
-    <w:p>
-      <w:pPr>
-        <w:spacing w:after="0"/>
-        <w:rPr>
-          <w:b/>
-        </w:rPr>
-      </w:pPr>
-    </w:p>
-    <w:p>
-      <w:pPr>
-        <w:spacing w:after="0"/>
-        <w:rPr>
-          <w:bCs/>
-        </w:rPr>
-      </w:pPr>
-      <w:r>
-        <w:rPr>
-          <w:bCs/>
-        </w:rPr>
-        <w:lastRenderedPageBreak/>
+          <w:bCs/>
+        </w:rPr>
+      </w:pPr>
+      <w:r>
+        <w:rPr>
+          <w:bCs/>
+        </w:rPr>
         <w:t xml:space="preserve">Through the process of exploratory data analysis and data preprocessing, several </w:t>
       </w:r>
       <w:r>
@@ -8400,149 +8346,61 @@
       <w:pPr>
         <w:spacing w:after="0"/>
         <w:rPr>
-          <w:bCs/>
-        </w:rPr>
-      </w:pPr>
-    </w:p>
-    <w:p>
-      <w:pPr>
-        <w:spacing w:after="0"/>
-        <w:rPr>
-          <w:b/>
-        </w:rPr>
-      </w:pPr>
-    </w:p>
-    <w:p>
-      <w:pPr>
-        <w:spacing w:after="0"/>
-        <w:rPr>
-          <w:b/>
-        </w:rPr>
-      </w:pPr>
-      <w:r>
-        <w:rPr>
-          <w:b/>
-        </w:rPr>
-        <w:t xml:space="preserve">Scatter Plots: </w:t>
-      </w:r>
-    </w:p>
-    <w:p>
-      <w:pPr>
-        <w:spacing w:after="0"/>
-        <w:rPr>
-          <w:b/>
-        </w:rPr>
-      </w:pPr>
-    </w:p>
-    <w:p>
-      <w:pPr>
-        <w:spacing w:after="0"/>
-        <w:rPr>
-          <w:b/>
-        </w:rPr>
-      </w:pPr>
-      <w:r>
-        <w:rPr>
-          <w:b/>
-        </w:rPr>
-        <w:t>Scatter/Bubble Plot:</w:t>
-      </w:r>
-    </w:p>
-    <w:p>
-      <w:pPr>
-        <w:spacing w:after="0"/>
-        <w:rPr>
-          <w:b/>
-        </w:rPr>
-      </w:pPr>
-    </w:p>
-    <w:p>
-      <w:pPr>
-        <w:spacing w:after="0"/>
-        <w:rPr>
-          <w:b/>
-        </w:rPr>
-      </w:pPr>
-      <w:r>
-        <w:rPr>
-          <w:b/>
-        </w:rPr>
-        <w:t>Heat Map:</w:t>
-      </w:r>
-    </w:p>
-    <w:p>
-      <w:pPr>
-        <w:spacing w:after="0"/>
-        <w:rPr>
-          <w:b/>
-        </w:rPr>
-      </w:pPr>
-    </w:p>
-    <w:p>
-      <w:pPr>
-        <w:spacing w:after="0"/>
-        <w:rPr>
-          <w:b/>
-        </w:rPr>
-      </w:pPr>
-      <w:r>
-        <w:rPr>
-          <w:b/>
-        </w:rPr>
-        <w:t xml:space="preserve">Density Plot/Histogram: </w:t>
-      </w:r>
-    </w:p>
-    <w:p>
-      <w:pPr>
-        <w:spacing w:after="0"/>
-        <w:rPr>
-          <w:b/>
-        </w:rPr>
-      </w:pPr>
-    </w:p>
-    <w:p>
-      <w:pPr>
-        <w:spacing w:after="0"/>
-        <w:rPr>
-          <w:b/>
-        </w:rPr>
-      </w:pPr>
-    </w:p>
-    <w:p>
-      <w:pPr>
-        <w:spacing w:after="0"/>
-        <w:rPr>
-          <w:b/>
-        </w:rPr>
-      </w:pPr>
-      <w:r>
-        <w:rPr>
-          <w:b/>
-        </w:rPr>
-        <w:t>Choropleths:</w:t>
-      </w:r>
-    </w:p>
-    <w:p>
-      <w:pPr>
-        <w:spacing w:after="0"/>
-        <w:rPr>
-          <w:bCs/>
-        </w:rPr>
-      </w:pPr>
-    </w:p>
-    <w:p>
-      <w:pPr>
-        <w:spacing w:after="0"/>
-        <w:rPr>
-          <w:bCs/>
-        </w:rPr>
-      </w:pPr>
-      <w:r>
-        <w:rPr>
-          <w:bCs/>
-        </w:rPr>
-        <w:t>A final interesting visualisation that we can look at for our data is the geospatial choropleth plot. This allows us to conceptualise our data for all 26 Counties of the Republic of Ireland at once in a way relative to each other. Like the heatmap, this plot gives the viewer of the weight of the data value based on the intensity of colour. While it is impossible to determine the exact figures we are looking at, it is a great visual aid for broad data conceptualisation.</w:t>
-      </w:r>
+          <w:b/>
+        </w:rPr>
+      </w:pPr>
+      <w:r>
+        <w:rPr>
+          <w:b/>
+        </w:rPr>
+        <w:t xml:space="preserve">Grouped </w:t>
+      </w:r>
+      <w:r>
+        <w:rPr>
+          <w:b/>
+        </w:rPr>
+        <w:t>Bar chart</w:t>
+      </w:r>
+      <w:r>
+        <w:rPr>
+          <w:b/>
+        </w:rPr>
+        <w:t>:</w:t>
+      </w:r>
+    </w:p>
+    <w:p>
+      <w:pPr>
+        <w:spacing w:after="0"/>
+        <w:rPr>
+          <w:bCs/>
+        </w:rPr>
+      </w:pPr>
+      <w:r>
+        <w:rPr>
+          <w:bCs/>
+        </w:rPr>
+        <w:t xml:space="preserve">As a way of looking at multiple amounts plotted on one graph, we can use a </w:t>
+      </w:r>
+      <w:r>
+        <w:rPr>
+          <w:bCs/>
+        </w:rPr>
+        <w:t>grouped</w:t>
+      </w:r>
+      <w:r>
+        <w:rPr>
+          <w:bCs/>
+        </w:rPr>
+        <w:t xml:space="preserve"> bar. This can be useful when we are trying to get a better understanding of multiple features in relation to each other across multiple entries. Below is an example of how these can be used to good effect. </w:t>
+      </w:r>
+    </w:p>
+    <w:p>
+      <w:pPr>
+        <w:spacing w:after="0"/>
+        <w:rPr>
+          <w:bCs/>
+        </w:rPr>
+      </w:pPr>
     </w:p>
     <w:p>
       <w:pPr>
@@ -8556,18 +8414,10 @@
           <w:noProof/>
         </w:rPr>
         <w:drawing>
-          <wp:anchor distT="0" distB="0" distL="114300" distR="114300" simplePos="0" relativeHeight="251659264" behindDoc="0" locked="0" layoutInCell="1" allowOverlap="1" wp14:anchorId="0BA49E92" wp14:editId="74478FDA">
-            <wp:simplePos x="0" y="0"/>
-            <wp:positionH relativeFrom="column">
-              <wp:posOffset>3095625</wp:posOffset>
-            </wp:positionH>
-            <wp:positionV relativeFrom="page">
-              <wp:posOffset>2863850</wp:posOffset>
-            </wp:positionV>
-            <wp:extent cx="2733675" cy="3012440"/>
-            <wp:effectExtent l="0" t="0" r="9525" b="0"/>
-            <wp:wrapTopAndBottom/>
-            <wp:docPr id="247694910" name="Picture 1" descr="A map of ireland with a green area&#10;&#10;Description automatically generated"/>
+          <wp:inline distT="0" distB="0" distL="0" distR="0" wp14:anchorId="4A4253AC" wp14:editId="17B6A63E">
+            <wp:extent cx="3807646" cy="2714625"/>
+            <wp:effectExtent l="0" t="0" r="2540" b="0"/>
+            <wp:docPr id="1442043380" name="Picture 1" descr="A graph of different colored bars&#10;&#10;Description automatically generated"/>
             <wp:cNvGraphicFramePr>
               <a:graphicFrameLocks xmlns:a="http://schemas.openxmlformats.org/drawingml/2006/main" noChangeAspect="1"/>
             </wp:cNvGraphicFramePr>
@@ -8575,11 +8425,958 @@
               <a:graphicData uri="http://schemas.openxmlformats.org/drawingml/2006/picture">
                 <pic:pic xmlns:pic="http://schemas.openxmlformats.org/drawingml/2006/picture">
                   <pic:nvPicPr>
-                    <pic:cNvPr id="247694910" name="Picture 1" descr="A map of ireland with a green area&#10;&#10;Description automatically generated"/>
+                    <pic:cNvPr id="1442043380" name="Picture 1" descr="A graph of different colored bars&#10;&#10;Description automatically generated"/>
                     <pic:cNvPicPr/>
                   </pic:nvPicPr>
                   <pic:blipFill>
-                    <a:blip r:embed="rId50">
+                    <a:blip r:embed="rId50"/>
+                    <a:stretch>
+                      <a:fillRect/>
+                    </a:stretch>
+                  </pic:blipFill>
+                  <pic:spPr>
+                    <a:xfrm>
+                      <a:off x="0" y="0"/>
+                      <a:ext cx="3815656" cy="2720336"/>
+                    </a:xfrm>
+                    <a:prstGeom prst="rect">
+                      <a:avLst/>
+                    </a:prstGeom>
+                  </pic:spPr>
+                </pic:pic>
+              </a:graphicData>
+            </a:graphic>
+          </wp:inline>
+        </w:drawing>
+      </w:r>
+    </w:p>
+    <w:p>
+      <w:pPr>
+        <w:spacing w:after="0"/>
+        <w:rPr>
+          <w:b/>
+        </w:rPr>
+      </w:pPr>
+      <w:r>
+        <w:rPr>
+          <w:b/>
+          <w:bCs/>
+          <w:sz w:val="20"/>
+          <w:szCs w:val="20"/>
+        </w:rPr>
+        <w:t xml:space="preserve">(Figure </w:t>
+      </w:r>
+      <w:r>
+        <w:rPr>
+          <w:b/>
+          <w:bCs/>
+          <w:sz w:val="20"/>
+          <w:szCs w:val="20"/>
+        </w:rPr>
+        <w:t>19</w:t>
+      </w:r>
+      <w:r>
+        <w:rPr>
+          <w:b/>
+          <w:bCs/>
+          <w:sz w:val="20"/>
+          <w:szCs w:val="20"/>
+        </w:rPr>
+        <w:t>)</w:t>
+      </w:r>
+    </w:p>
+    <w:p>
+      <w:pPr>
+        <w:spacing w:after="0"/>
+        <w:rPr>
+          <w:b/>
+        </w:rPr>
+      </w:pPr>
+    </w:p>
+    <w:p>
+      <w:pPr>
+        <w:spacing w:after="0"/>
+        <w:rPr>
+          <w:b/>
+        </w:rPr>
+      </w:pPr>
+    </w:p>
+    <w:p>
+      <w:pPr>
+        <w:spacing w:after="0"/>
+        <w:rPr>
+          <w:bCs/>
+        </w:rPr>
+      </w:pPr>
+    </w:p>
+    <w:p>
+      <w:pPr>
+        <w:spacing w:after="0"/>
+        <w:rPr>
+          <w:b/>
+        </w:rPr>
+      </w:pPr>
+      <w:r>
+        <w:rPr>
+          <w:b/>
+        </w:rPr>
+        <w:t>Scatter Bubble Plot:</w:t>
+      </w:r>
+    </w:p>
+    <w:p>
+      <w:pPr>
+        <w:spacing w:after="0"/>
+        <w:rPr>
+          <w:bCs/>
+        </w:rPr>
+      </w:pPr>
+      <w:r>
+        <w:rPr>
+          <w:bCs/>
+        </w:rPr>
+        <w:t xml:space="preserve">In </w:t>
+      </w:r>
+      <w:r>
+        <w:rPr>
+          <w:bCs/>
+        </w:rPr>
+        <w:t xml:space="preserve">the bubble scatter plot </w:t>
+      </w:r>
+      <w:r>
+        <w:rPr>
+          <w:bCs/>
+        </w:rPr>
+        <w:t xml:space="preserve">visualisation below, we can </w:t>
+      </w:r>
+      <w:r>
+        <w:rPr>
+          <w:bCs/>
+        </w:rPr>
+        <w:t xml:space="preserve">see a complexity of information being displayed simultaneously. The X and Y relationship of two variables (Total Activities and Total Accommodation) is being shown for </w:t>
+      </w:r>
+      <w:proofErr w:type="gramStart"/>
+      <w:r>
+        <w:rPr>
+          <w:bCs/>
+        </w:rPr>
+        <w:t>each individual</w:t>
+      </w:r>
+      <w:proofErr w:type="gramEnd"/>
+      <w:r>
+        <w:rPr>
+          <w:bCs/>
+        </w:rPr>
+        <w:t xml:space="preserve"> ‘County’ in our dataset by the colour of each data plot and the Household Income (Million EUR) is being shown by the size of each bubble. This is a novel way to represent 4 variables at the same time and while the correlation relationship can be valuable, having the size of another variable really adds to what is being conveyed.</w:t>
+      </w:r>
+    </w:p>
+    <w:p>
+      <w:pPr>
+        <w:spacing w:after="0"/>
+        <w:rPr>
+          <w:b/>
+        </w:rPr>
+      </w:pPr>
+    </w:p>
+    <w:p>
+      <w:pPr>
+        <w:spacing w:after="0"/>
+        <w:rPr>
+          <w:b/>
+        </w:rPr>
+      </w:pPr>
+    </w:p>
+    <w:p>
+      <w:pPr>
+        <w:spacing w:after="0"/>
+        <w:rPr>
+          <w:b/>
+        </w:rPr>
+      </w:pPr>
+    </w:p>
+    <w:p>
+      <w:pPr>
+        <w:spacing w:after="0"/>
+        <w:rPr>
+          <w:b/>
+        </w:rPr>
+      </w:pPr>
+    </w:p>
+    <w:p>
+      <w:pPr>
+        <w:spacing w:after="0"/>
+        <w:rPr>
+          <w:b/>
+        </w:rPr>
+      </w:pPr>
+      <w:r>
+        <w:rPr>
+          <w:noProof/>
+        </w:rPr>
+        <w:lastRenderedPageBreak/>
+        <w:drawing>
+          <wp:inline distT="0" distB="0" distL="0" distR="0" wp14:anchorId="6934F5C0" wp14:editId="6BC8B4E2">
+            <wp:extent cx="4191000" cy="2879281"/>
+            <wp:effectExtent l="0" t="0" r="0" b="0"/>
+            <wp:docPr id="377417298" name="Picture 1" descr="A graph with colorful dots&#10;&#10;Description automatically generated"/>
+            <wp:cNvGraphicFramePr>
+              <a:graphicFrameLocks xmlns:a="http://schemas.openxmlformats.org/drawingml/2006/main" noChangeAspect="1"/>
+            </wp:cNvGraphicFramePr>
+            <a:graphic xmlns:a="http://schemas.openxmlformats.org/drawingml/2006/main">
+              <a:graphicData uri="http://schemas.openxmlformats.org/drawingml/2006/picture">
+                <pic:pic xmlns:pic="http://schemas.openxmlformats.org/drawingml/2006/picture">
+                  <pic:nvPicPr>
+                    <pic:cNvPr id="377417298" name="Picture 1" descr="A graph with colorful dots&#10;&#10;Description automatically generated"/>
+                    <pic:cNvPicPr/>
+                  </pic:nvPicPr>
+                  <pic:blipFill>
+                    <a:blip r:embed="rId51"/>
+                    <a:stretch>
+                      <a:fillRect/>
+                    </a:stretch>
+                  </pic:blipFill>
+                  <pic:spPr>
+                    <a:xfrm>
+                      <a:off x="0" y="0"/>
+                      <a:ext cx="4196613" cy="2883137"/>
+                    </a:xfrm>
+                    <a:prstGeom prst="rect">
+                      <a:avLst/>
+                    </a:prstGeom>
+                  </pic:spPr>
+                </pic:pic>
+              </a:graphicData>
+            </a:graphic>
+          </wp:inline>
+        </w:drawing>
+      </w:r>
+    </w:p>
+    <w:p>
+      <w:pPr>
+        <w:spacing w:after="0"/>
+        <w:rPr>
+          <w:b/>
+        </w:rPr>
+      </w:pPr>
+      <w:r>
+        <w:rPr>
+          <w:b/>
+          <w:bCs/>
+          <w:sz w:val="20"/>
+          <w:szCs w:val="20"/>
+        </w:rPr>
+        <w:t xml:space="preserve">(Figure </w:t>
+      </w:r>
+      <w:r>
+        <w:rPr>
+          <w:b/>
+          <w:bCs/>
+          <w:sz w:val="20"/>
+          <w:szCs w:val="20"/>
+        </w:rPr>
+        <w:t>19</w:t>
+      </w:r>
+      <w:r>
+        <w:rPr>
+          <w:b/>
+          <w:bCs/>
+          <w:sz w:val="20"/>
+          <w:szCs w:val="20"/>
+        </w:rPr>
+        <w:t>)</w:t>
+      </w:r>
+    </w:p>
+    <w:p>
+      <w:pPr>
+        <w:spacing w:after="0"/>
+        <w:rPr>
+          <w:b/>
+        </w:rPr>
+      </w:pPr>
+    </w:p>
+    <w:p>
+      <w:pPr>
+        <w:spacing w:after="0"/>
+        <w:rPr>
+          <w:b/>
+        </w:rPr>
+      </w:pPr>
+      <w:r>
+        <w:rPr>
+          <w:b/>
+        </w:rPr>
+        <w:t>Heat Map:</w:t>
+      </w:r>
+    </w:p>
+    <w:p>
+      <w:pPr>
+        <w:spacing w:after="0"/>
+        <w:rPr>
+          <w:bCs/>
+        </w:rPr>
+      </w:pPr>
+      <w:r>
+        <w:rPr>
+          <w:bCs/>
+        </w:rPr>
+        <w:t>The heatmap is a</w:t>
+      </w:r>
+      <w:r>
+        <w:rPr>
+          <w:bCs/>
+        </w:rPr>
+        <w:t>nother way to quickly convey the relationship between several variables simultaneously.</w:t>
+      </w:r>
+      <w:r>
+        <w:rPr>
+          <w:bCs/>
+        </w:rPr>
+        <w:t xml:space="preserve"> The colour bar legend on the righthand side is essential for the heatmap to ensure that </w:t>
+      </w:r>
+      <w:r>
+        <w:rPr>
+          <w:bCs/>
+        </w:rPr>
+        <w:t>the viewer is aware of how the feature correlation is mapped.</w:t>
+      </w:r>
+    </w:p>
+    <w:p>
+      <w:pPr>
+        <w:spacing w:after="0"/>
+        <w:rPr>
+          <w:bCs/>
+        </w:rPr>
+      </w:pPr>
+    </w:p>
+    <w:p>
+      <w:pPr>
+        <w:spacing w:after="0"/>
+        <w:rPr>
+          <w:b/>
+        </w:rPr>
+      </w:pPr>
+      <w:r>
+        <w:rPr>
+          <w:noProof/>
+        </w:rPr>
+        <w:drawing>
+          <wp:inline distT="0" distB="0" distL="0" distR="0" wp14:anchorId="5D67A4CC" wp14:editId="3B5018B5">
+            <wp:extent cx="4610100" cy="4076357"/>
+            <wp:effectExtent l="0" t="0" r="0" b="635"/>
+            <wp:docPr id="1152620354" name="Picture 1" descr="A screenshot of a computer screen&#10;&#10;Description automatically generated"/>
+            <wp:cNvGraphicFramePr>
+              <a:graphicFrameLocks xmlns:a="http://schemas.openxmlformats.org/drawingml/2006/main" noChangeAspect="1"/>
+            </wp:cNvGraphicFramePr>
+            <a:graphic xmlns:a="http://schemas.openxmlformats.org/drawingml/2006/main">
+              <a:graphicData uri="http://schemas.openxmlformats.org/drawingml/2006/picture">
+                <pic:pic xmlns:pic="http://schemas.openxmlformats.org/drawingml/2006/picture">
+                  <pic:nvPicPr>
+                    <pic:cNvPr id="1152620354" name="Picture 1" descr="A screenshot of a computer screen&#10;&#10;Description automatically generated"/>
+                    <pic:cNvPicPr/>
+                  </pic:nvPicPr>
+                  <pic:blipFill>
+                    <a:blip r:embed="rId52"/>
+                    <a:stretch>
+                      <a:fillRect/>
+                    </a:stretch>
+                  </pic:blipFill>
+                  <pic:spPr>
+                    <a:xfrm>
+                      <a:off x="0" y="0"/>
+                      <a:ext cx="4626733" cy="4091064"/>
+                    </a:xfrm>
+                    <a:prstGeom prst="rect">
+                      <a:avLst/>
+                    </a:prstGeom>
+                  </pic:spPr>
+                </pic:pic>
+              </a:graphicData>
+            </a:graphic>
+          </wp:inline>
+        </w:drawing>
+      </w:r>
+    </w:p>
+    <w:p>
+      <w:pPr>
+        <w:spacing w:after="0"/>
+        <w:rPr>
+          <w:b/>
+          <w:bCs/>
+          <w:sz w:val="20"/>
+          <w:szCs w:val="20"/>
+        </w:rPr>
+      </w:pPr>
+      <w:r>
+        <w:rPr>
+          <w:b/>
+          <w:bCs/>
+          <w:sz w:val="20"/>
+          <w:szCs w:val="20"/>
+        </w:rPr>
+        <w:t xml:space="preserve">(Figure </w:t>
+      </w:r>
+      <w:r>
+        <w:rPr>
+          <w:b/>
+          <w:bCs/>
+          <w:sz w:val="20"/>
+          <w:szCs w:val="20"/>
+        </w:rPr>
+        <w:t>19</w:t>
+      </w:r>
+      <w:r>
+        <w:rPr>
+          <w:b/>
+          <w:bCs/>
+          <w:sz w:val="20"/>
+          <w:szCs w:val="20"/>
+        </w:rPr>
+        <w:t>)</w:t>
+      </w:r>
+    </w:p>
+    <w:p>
+      <w:pPr>
+        <w:spacing w:after="0"/>
+        <w:rPr>
+          <w:b/>
+        </w:rPr>
+      </w:pPr>
+    </w:p>
+    <w:p>
+      <w:pPr>
+        <w:spacing w:after="0"/>
+        <w:rPr>
+          <w:b/>
+        </w:rPr>
+      </w:pPr>
+      <w:r>
+        <w:rPr>
+          <w:b/>
+        </w:rPr>
+        <w:t>Density Plot/Histogram</w:t>
+      </w:r>
+    </w:p>
+    <w:p>
+      <w:pPr>
+        <w:spacing w:after="0"/>
+        <w:rPr>
+          <w:b/>
+        </w:rPr>
+      </w:pPr>
+    </w:p>
+    <w:p>
+      <w:pPr>
+        <w:spacing w:after="0"/>
+        <w:rPr>
+          <w:bCs/>
+        </w:rPr>
+      </w:pPr>
+      <w:r>
+        <w:rPr>
+          <w:bCs/>
+        </w:rPr>
+        <w:t>Previously in the EDA element of the project we plotted other examples of distribution but b</w:t>
+      </w:r>
+      <w:r>
+        <w:rPr>
+          <w:bCs/>
+        </w:rPr>
+        <w:t xml:space="preserve">elow are </w:t>
+      </w:r>
+      <w:proofErr w:type="gramStart"/>
+      <w:r>
+        <w:rPr>
+          <w:bCs/>
+        </w:rPr>
+        <w:t>a number of</w:t>
+      </w:r>
+      <w:proofErr w:type="gramEnd"/>
+      <w:r>
+        <w:rPr>
+          <w:bCs/>
+        </w:rPr>
+        <w:t xml:space="preserve"> </w:t>
+      </w:r>
+      <w:r>
+        <w:rPr>
+          <w:bCs/>
+        </w:rPr>
+        <w:t xml:space="preserve">other </w:t>
+      </w:r>
+      <w:r>
+        <w:rPr>
+          <w:bCs/>
+        </w:rPr>
+        <w:t xml:space="preserve">ways that </w:t>
+      </w:r>
+      <w:r>
+        <w:rPr>
+          <w:bCs/>
+        </w:rPr>
+        <w:t xml:space="preserve">these can also be plotted. </w:t>
+      </w:r>
+    </w:p>
+    <w:p>
+      <w:pPr>
+        <w:spacing w:after="0"/>
+        <w:rPr>
+          <w:bCs/>
+        </w:rPr>
+      </w:pPr>
+    </w:p>
+    <w:p>
+      <w:pPr>
+        <w:spacing w:after="0"/>
+        <w:rPr>
+          <w:b/>
+        </w:rPr>
+      </w:pPr>
+    </w:p>
+    <w:p>
+      <w:pPr>
+        <w:spacing w:after="0"/>
+        <w:rPr>
+          <w:b/>
+        </w:rPr>
+      </w:pPr>
+      <w:r>
+        <w:rPr>
+          <w:noProof/>
+        </w:rPr>
+        <w:drawing>
+          <wp:inline distT="0" distB="0" distL="0" distR="0" wp14:anchorId="48148EDC" wp14:editId="6B0553CA">
+            <wp:extent cx="5731510" cy="2829560"/>
+            <wp:effectExtent l="0" t="0" r="2540" b="8890"/>
+            <wp:docPr id="1953971263" name="Picture 1" descr="A green and black graph&#10;&#10;Description automatically generated"/>
+            <wp:cNvGraphicFramePr>
+              <a:graphicFrameLocks xmlns:a="http://schemas.openxmlformats.org/drawingml/2006/main" noChangeAspect="1"/>
+            </wp:cNvGraphicFramePr>
+            <a:graphic xmlns:a="http://schemas.openxmlformats.org/drawingml/2006/main">
+              <a:graphicData uri="http://schemas.openxmlformats.org/drawingml/2006/picture">
+                <pic:pic xmlns:pic="http://schemas.openxmlformats.org/drawingml/2006/picture">
+                  <pic:nvPicPr>
+                    <pic:cNvPr id="1953971263" name="Picture 1" descr="A green and black graph&#10;&#10;Description automatically generated"/>
+                    <pic:cNvPicPr/>
+                  </pic:nvPicPr>
+                  <pic:blipFill>
+                    <a:blip r:embed="rId53"/>
+                    <a:stretch>
+                      <a:fillRect/>
+                    </a:stretch>
+                  </pic:blipFill>
+                  <pic:spPr>
+                    <a:xfrm>
+                      <a:off x="0" y="0"/>
+                      <a:ext cx="5731510" cy="2829560"/>
+                    </a:xfrm>
+                    <a:prstGeom prst="rect">
+                      <a:avLst/>
+                    </a:prstGeom>
+                  </pic:spPr>
+                </pic:pic>
+              </a:graphicData>
+            </a:graphic>
+          </wp:inline>
+        </w:drawing>
+      </w:r>
+    </w:p>
+    <w:p>
+      <w:pPr>
+        <w:spacing w:after="0"/>
+        <w:rPr>
+          <w:b/>
+          <w:bCs/>
+          <w:sz w:val="20"/>
+          <w:szCs w:val="20"/>
+        </w:rPr>
+      </w:pPr>
+      <w:r>
+        <w:rPr>
+          <w:b/>
+          <w:bCs/>
+          <w:sz w:val="20"/>
+          <w:szCs w:val="20"/>
+        </w:rPr>
+        <w:t xml:space="preserve">(Figure </w:t>
+      </w:r>
+      <w:r>
+        <w:rPr>
+          <w:b/>
+          <w:bCs/>
+          <w:sz w:val="20"/>
+          <w:szCs w:val="20"/>
+        </w:rPr>
+        <w:t>19</w:t>
+      </w:r>
+      <w:r>
+        <w:rPr>
+          <w:b/>
+          <w:bCs/>
+          <w:sz w:val="20"/>
+          <w:szCs w:val="20"/>
+        </w:rPr>
+        <w:t>)</w:t>
+      </w:r>
+    </w:p>
+    <w:p>
+      <w:pPr>
+        <w:spacing w:after="0"/>
+        <w:rPr>
+          <w:b/>
+          <w:bCs/>
+          <w:sz w:val="20"/>
+          <w:szCs w:val="20"/>
+        </w:rPr>
+      </w:pPr>
+    </w:p>
+    <w:p>
+      <w:pPr>
+        <w:spacing w:after="0"/>
+        <w:rPr>
+          <w:b/>
+          <w:bCs/>
+          <w:sz w:val="20"/>
+          <w:szCs w:val="20"/>
+        </w:rPr>
+      </w:pPr>
+    </w:p>
+    <w:p>
+      <w:pPr>
+        <w:spacing w:after="0"/>
+        <w:rPr>
+          <w:b/>
+          <w:bCs/>
+          <w:sz w:val="20"/>
+          <w:szCs w:val="20"/>
+        </w:rPr>
+      </w:pPr>
+    </w:p>
+    <w:p>
+      <w:pPr>
+        <w:spacing w:after="0"/>
+        <w:rPr>
+          <w:b/>
+          <w:bCs/>
+          <w:sz w:val="20"/>
+          <w:szCs w:val="20"/>
+        </w:rPr>
+      </w:pPr>
+      <w:r>
+        <w:rPr>
+          <w:noProof/>
+        </w:rPr>
+        <w:drawing>
+          <wp:inline distT="0" distB="0" distL="0" distR="0" wp14:anchorId="353E39C1" wp14:editId="75181D91">
+            <wp:extent cx="5731510" cy="2836545"/>
+            <wp:effectExtent l="0" t="0" r="2540" b="1905"/>
+            <wp:docPr id="1222718035" name="Picture 1" descr="A graph of disposable income&#10;&#10;Description automatically generated"/>
+            <wp:cNvGraphicFramePr>
+              <a:graphicFrameLocks xmlns:a="http://schemas.openxmlformats.org/drawingml/2006/main" noChangeAspect="1"/>
+            </wp:cNvGraphicFramePr>
+            <a:graphic xmlns:a="http://schemas.openxmlformats.org/drawingml/2006/main">
+              <a:graphicData uri="http://schemas.openxmlformats.org/drawingml/2006/picture">
+                <pic:pic xmlns:pic="http://schemas.openxmlformats.org/drawingml/2006/picture">
+                  <pic:nvPicPr>
+                    <pic:cNvPr id="1222718035" name="Picture 1" descr="A graph of disposable income&#10;&#10;Description automatically generated"/>
+                    <pic:cNvPicPr/>
+                  </pic:nvPicPr>
+                  <pic:blipFill>
+                    <a:blip r:embed="rId54"/>
+                    <a:stretch>
+                      <a:fillRect/>
+                    </a:stretch>
+                  </pic:blipFill>
+                  <pic:spPr>
+                    <a:xfrm>
+                      <a:off x="0" y="0"/>
+                      <a:ext cx="5731510" cy="2836545"/>
+                    </a:xfrm>
+                    <a:prstGeom prst="rect">
+                      <a:avLst/>
+                    </a:prstGeom>
+                  </pic:spPr>
+                </pic:pic>
+              </a:graphicData>
+            </a:graphic>
+          </wp:inline>
+        </w:drawing>
+      </w:r>
+    </w:p>
+    <w:p>
+      <w:pPr>
+        <w:spacing w:after="0"/>
+        <w:rPr>
+          <w:b/>
+          <w:bCs/>
+          <w:sz w:val="20"/>
+          <w:szCs w:val="20"/>
+        </w:rPr>
+      </w:pPr>
+    </w:p>
+    <w:p>
+      <w:pPr>
+        <w:spacing w:after="0"/>
+        <w:rPr>
+          <w:b/>
+          <w:bCs/>
+          <w:sz w:val="20"/>
+          <w:szCs w:val="20"/>
+        </w:rPr>
+      </w:pPr>
+      <w:r>
+        <w:rPr>
+          <w:b/>
+          <w:bCs/>
+          <w:sz w:val="20"/>
+          <w:szCs w:val="20"/>
+        </w:rPr>
+        <w:t xml:space="preserve">(Figure </w:t>
+      </w:r>
+      <w:r>
+        <w:rPr>
+          <w:b/>
+          <w:bCs/>
+          <w:sz w:val="20"/>
+          <w:szCs w:val="20"/>
+        </w:rPr>
+        <w:t>19</w:t>
+      </w:r>
+      <w:r>
+        <w:rPr>
+          <w:b/>
+          <w:bCs/>
+          <w:sz w:val="20"/>
+          <w:szCs w:val="20"/>
+        </w:rPr>
+        <w:t>)</w:t>
+      </w:r>
+    </w:p>
+    <w:p>
+      <w:pPr>
+        <w:spacing w:after="0"/>
+        <w:rPr>
+          <w:b/>
+          <w:bCs/>
+          <w:sz w:val="20"/>
+          <w:szCs w:val="20"/>
+        </w:rPr>
+      </w:pPr>
+    </w:p>
+    <w:p>
+      <w:pPr>
+        <w:spacing w:after="0"/>
+        <w:rPr>
+          <w:b/>
+          <w:bCs/>
+          <w:sz w:val="20"/>
+          <w:szCs w:val="20"/>
+        </w:rPr>
+      </w:pPr>
+    </w:p>
+    <w:p>
+      <w:pPr>
+        <w:spacing w:after="0"/>
+        <w:rPr>
+          <w:b/>
+          <w:bCs/>
+          <w:sz w:val="20"/>
+          <w:szCs w:val="20"/>
+        </w:rPr>
+      </w:pPr>
+    </w:p>
+    <w:p>
+      <w:pPr>
+        <w:spacing w:after="0"/>
+        <w:rPr>
+          <w:b/>
+          <w:bCs/>
+          <w:sz w:val="20"/>
+          <w:szCs w:val="20"/>
+        </w:rPr>
+      </w:pPr>
+    </w:p>
+    <w:p>
+      <w:pPr>
+        <w:spacing w:after="0"/>
+        <w:rPr>
+          <w:b/>
+          <w:bCs/>
+          <w:sz w:val="20"/>
+          <w:szCs w:val="20"/>
+        </w:rPr>
+      </w:pPr>
+    </w:p>
+    <w:p>
+      <w:pPr>
+        <w:spacing w:after="0"/>
+        <w:rPr>
+          <w:b/>
+          <w:bCs/>
+          <w:sz w:val="20"/>
+          <w:szCs w:val="20"/>
+        </w:rPr>
+      </w:pPr>
+      <w:r>
+        <w:rPr>
+          <w:noProof/>
+        </w:rPr>
+        <w:drawing>
+          <wp:inline distT="0" distB="0" distL="0" distR="0" wp14:anchorId="1FE3DAD9" wp14:editId="4642F435">
+            <wp:extent cx="4821257" cy="2381250"/>
+            <wp:effectExtent l="0" t="0" r="0" b="0"/>
+            <wp:docPr id="556286709" name="Picture 1" descr="A graph of a graph with a red line and blue dots&#10;&#10;Description automatically generated"/>
+            <wp:cNvGraphicFramePr>
+              <a:graphicFrameLocks xmlns:a="http://schemas.openxmlformats.org/drawingml/2006/main" noChangeAspect="1"/>
+            </wp:cNvGraphicFramePr>
+            <a:graphic xmlns:a="http://schemas.openxmlformats.org/drawingml/2006/main">
+              <a:graphicData uri="http://schemas.openxmlformats.org/drawingml/2006/picture">
+                <pic:pic xmlns:pic="http://schemas.openxmlformats.org/drawingml/2006/picture">
+                  <pic:nvPicPr>
+                    <pic:cNvPr id="556286709" name="Picture 1" descr="A graph of a graph with a red line and blue dots&#10;&#10;Description automatically generated"/>
+                    <pic:cNvPicPr/>
+                  </pic:nvPicPr>
+                  <pic:blipFill>
+                    <a:blip r:embed="rId55"/>
+                    <a:stretch>
+                      <a:fillRect/>
+                    </a:stretch>
+                  </pic:blipFill>
+                  <pic:spPr>
+                    <a:xfrm>
+                      <a:off x="0" y="0"/>
+                      <a:ext cx="4825362" cy="2383278"/>
+                    </a:xfrm>
+                    <a:prstGeom prst="rect">
+                      <a:avLst/>
+                    </a:prstGeom>
+                  </pic:spPr>
+                </pic:pic>
+              </a:graphicData>
+            </a:graphic>
+          </wp:inline>
+        </w:drawing>
+      </w:r>
+    </w:p>
+    <w:p>
+      <w:pPr>
+        <w:spacing w:after="0"/>
+        <w:rPr>
+          <w:b/>
+          <w:bCs/>
+          <w:sz w:val="20"/>
+          <w:szCs w:val="20"/>
+        </w:rPr>
+      </w:pPr>
+      <w:r>
+        <w:rPr>
+          <w:b/>
+          <w:bCs/>
+          <w:sz w:val="20"/>
+          <w:szCs w:val="20"/>
+        </w:rPr>
+        <w:t xml:space="preserve">(Figure </w:t>
+      </w:r>
+      <w:r>
+        <w:rPr>
+          <w:b/>
+          <w:bCs/>
+          <w:sz w:val="20"/>
+          <w:szCs w:val="20"/>
+        </w:rPr>
+        <w:t>19</w:t>
+      </w:r>
+      <w:r>
+        <w:rPr>
+          <w:b/>
+          <w:bCs/>
+          <w:sz w:val="20"/>
+          <w:szCs w:val="20"/>
+        </w:rPr>
+        <w:t>)</w:t>
+      </w:r>
+    </w:p>
+    <w:p>
+      <w:pPr>
+        <w:spacing w:after="0"/>
+        <w:rPr>
+          <w:b/>
+        </w:rPr>
+      </w:pPr>
+    </w:p>
+    <w:p>
+      <w:pPr>
+        <w:spacing w:after="0"/>
+        <w:rPr>
+          <w:b/>
+        </w:rPr>
+      </w:pPr>
+      <w:r>
+        <w:rPr>
+          <w:b/>
+        </w:rPr>
+        <w:t>Choropleths:</w:t>
+      </w:r>
+    </w:p>
+    <w:p>
+      <w:pPr>
+        <w:spacing w:after="0"/>
+        <w:rPr>
+          <w:bCs/>
+        </w:rPr>
+      </w:pPr>
+    </w:p>
+    <w:p>
+      <w:pPr>
+        <w:spacing w:after="0"/>
+        <w:rPr>
+          <w:bCs/>
+        </w:rPr>
+      </w:pPr>
+      <w:r>
+        <w:rPr>
+          <w:bCs/>
+        </w:rPr>
+        <w:t>A final interesting visualisation that we can look at for our data is the geospatial choropleth plot. This allows us to conceptualise our data for all 26 Counties of the Republic of Ireland at once in a way relative to each other. Like the heatmap, this plot gives the viewer of the weight of the data value based on the intensity of colour. While it is impossible to determine the exact figures we are looking at, it is a great visual aid for broad data conceptualisation.</w:t>
+      </w:r>
+    </w:p>
+    <w:p>
+      <w:pPr>
+        <w:spacing w:after="0"/>
+        <w:rPr>
+          <w:b/>
+          <w:bCs/>
+          <w:sz w:val="20"/>
+          <w:szCs w:val="20"/>
+        </w:rPr>
+      </w:pPr>
+      <w:r>
+        <w:rPr>
+          <w:noProof/>
+        </w:rPr>
+        <w:drawing>
+          <wp:anchor distT="0" distB="0" distL="114300" distR="114300" simplePos="0" relativeHeight="251660288" behindDoc="0" locked="0" layoutInCell="1" allowOverlap="1" wp14:anchorId="7A2AE039" wp14:editId="092ACCC0">
+            <wp:simplePos x="0" y="0"/>
+            <wp:positionH relativeFrom="column">
+              <wp:posOffset>3314700</wp:posOffset>
+            </wp:positionH>
+            <wp:positionV relativeFrom="page">
+              <wp:posOffset>6077585</wp:posOffset>
+            </wp:positionV>
+            <wp:extent cx="2628900" cy="3244850"/>
+            <wp:effectExtent l="0" t="0" r="0" b="0"/>
+            <wp:wrapTopAndBottom/>
+            <wp:docPr id="1265332945" name="Picture 1" descr="A map of ireland with different shades of green&#10;&#10;Description automatically generated"/>
+            <wp:cNvGraphicFramePr>
+              <a:graphicFrameLocks xmlns:a="http://schemas.openxmlformats.org/drawingml/2006/main" noChangeAspect="1"/>
+            </wp:cNvGraphicFramePr>
+            <a:graphic xmlns:a="http://schemas.openxmlformats.org/drawingml/2006/main">
+              <a:graphicData uri="http://schemas.openxmlformats.org/drawingml/2006/picture">
+                <pic:pic xmlns:pic="http://schemas.openxmlformats.org/drawingml/2006/picture">
+                  <pic:nvPicPr>
+                    <pic:cNvPr id="1265332945" name="Picture 1" descr="A map of ireland with different shades of green&#10;&#10;Description automatically generated"/>
+                    <pic:cNvPicPr/>
+                  </pic:nvPicPr>
+                  <pic:blipFill>
+                    <a:blip r:embed="rId56">
                       <a:extLst>
                         <a:ext uri="{28A0092B-C50C-407E-A947-70E740481C1C}">
                           <a14:useLocalDpi xmlns:a14="http://schemas.microsoft.com/office/drawing/2010/main" val="0"/>
@@ -8593,7 +9390,7 @@
                   <pic:spPr>
                     <a:xfrm>
                       <a:off x="0" y="0"/>
-                      <a:ext cx="2733675" cy="3012440"/>
+                      <a:ext cx="2628900" cy="3244850"/>
                     </a:xfrm>
                     <a:prstGeom prst="rect">
                       <a:avLst/>
@@ -8616,18 +9413,18 @@
           <w:noProof/>
         </w:rPr>
         <w:drawing>
-          <wp:anchor distT="0" distB="0" distL="114300" distR="114300" simplePos="0" relativeHeight="251658240" behindDoc="0" locked="0" layoutInCell="1" allowOverlap="1" wp14:anchorId="2A4C03DC" wp14:editId="59AF1488">
+          <wp:anchor distT="0" distB="0" distL="114300" distR="114300" simplePos="0" relativeHeight="251659264" behindDoc="0" locked="0" layoutInCell="1" allowOverlap="1" wp14:anchorId="1DF27D10" wp14:editId="751196D9">
             <wp:simplePos x="0" y="0"/>
             <wp:positionH relativeFrom="column">
               <wp:posOffset>0</wp:posOffset>
             </wp:positionH>
             <wp:positionV relativeFrom="page">
-              <wp:posOffset>2857500</wp:posOffset>
+              <wp:posOffset>6026150</wp:posOffset>
             </wp:positionV>
-            <wp:extent cx="2598420" cy="3019425"/>
-            <wp:effectExtent l="0" t="0" r="0" b="9525"/>
+            <wp:extent cx="2585085" cy="3288665"/>
+            <wp:effectExtent l="0" t="0" r="5715" b="6985"/>
             <wp:wrapTopAndBottom/>
-            <wp:docPr id="1989802944" name="Picture 1" descr="A green map of ireland&#10;&#10;Description automatically generated"/>
+            <wp:docPr id="1800732000" name="Picture 1" descr="A map of ireland with different colored areas&#10;&#10;Description automatically generated"/>
             <wp:cNvGraphicFramePr>
               <a:graphicFrameLocks xmlns:a="http://schemas.openxmlformats.org/drawingml/2006/main" noChangeAspect="1"/>
             </wp:cNvGraphicFramePr>
@@ -8635,11 +9432,11 @@
               <a:graphicData uri="http://schemas.openxmlformats.org/drawingml/2006/picture">
                 <pic:pic xmlns:pic="http://schemas.openxmlformats.org/drawingml/2006/picture">
                   <pic:nvPicPr>
-                    <pic:cNvPr id="1989802944" name="Picture 1" descr="A green map of ireland&#10;&#10;Description automatically generated"/>
+                    <pic:cNvPr id="1800732000" name="Picture 1" descr="A map of ireland with different colored areas&#10;&#10;Description automatically generated"/>
                     <pic:cNvPicPr/>
                   </pic:nvPicPr>
                   <pic:blipFill>
-                    <a:blip r:embed="rId51">
+                    <a:blip r:embed="rId57">
                       <a:extLst>
                         <a:ext uri="{28A0092B-C50C-407E-A947-70E740481C1C}">
                           <a14:useLocalDpi xmlns:a14="http://schemas.microsoft.com/office/drawing/2010/main" val="0"/>
@@ -8653,7 +9450,7 @@
                   <pic:spPr>
                     <a:xfrm>
                       <a:off x="0" y="0"/>
-                      <a:ext cx="2598420" cy="3019425"/>
+                      <a:ext cx="2585085" cy="3288665"/>
                     </a:xfrm>
                     <a:prstGeom prst="rect">
                       <a:avLst/>
@@ -8671,6 +9468,126 @@
           </wp:anchor>
         </w:drawing>
       </w:r>
+      <w:r>
+        <w:rPr>
+          <w:b/>
+          <w:bCs/>
+          <w:sz w:val="20"/>
+          <w:szCs w:val="20"/>
+        </w:rPr>
+        <w:t xml:space="preserve">                    </w:t>
+      </w:r>
+    </w:p>
+    <w:p>
+      <w:pPr>
+        <w:spacing w:after="0"/>
+        <w:rPr>
+          <w:b/>
+        </w:rPr>
+      </w:pPr>
+    </w:p>
+    <w:p>
+      <w:pPr>
+        <w:spacing w:after="0"/>
+        <w:rPr>
+          <w:b/>
+          <w:bCs/>
+          <w:sz w:val="20"/>
+          <w:szCs w:val="20"/>
+        </w:rPr>
+      </w:pPr>
+      <w:r>
+        <w:rPr>
+          <w:b/>
+          <w:bCs/>
+          <w:sz w:val="20"/>
+          <w:szCs w:val="20"/>
+        </w:rPr>
+        <w:t xml:space="preserve">         </w:t>
+      </w:r>
+      <w:r>
+        <w:rPr>
+          <w:b/>
+          <w:bCs/>
+          <w:sz w:val="20"/>
+          <w:szCs w:val="20"/>
+        </w:rPr>
+        <w:t xml:space="preserve">(Figure </w:t>
+      </w:r>
+      <w:r>
+        <w:rPr>
+          <w:b/>
+          <w:bCs/>
+          <w:sz w:val="20"/>
+          <w:szCs w:val="20"/>
+        </w:rPr>
+        <w:t>19</w:t>
+      </w:r>
+      <w:r>
+        <w:rPr>
+          <w:b/>
+          <w:bCs/>
+          <w:sz w:val="20"/>
+          <w:szCs w:val="20"/>
+        </w:rPr>
+        <w:t>)</w:t>
+      </w:r>
+      <w:r>
+        <w:rPr>
+          <w:b/>
+          <w:bCs/>
+          <w:sz w:val="20"/>
+          <w:szCs w:val="20"/>
+        </w:rPr>
+        <w:t xml:space="preserve">                                                                                                       </w:t>
+      </w:r>
+      <w:proofErr w:type="gramStart"/>
+      <w:r>
+        <w:rPr>
+          <w:b/>
+          <w:bCs/>
+          <w:sz w:val="20"/>
+          <w:szCs w:val="20"/>
+        </w:rPr>
+        <w:t xml:space="preserve">   </w:t>
+      </w:r>
+      <w:r>
+        <w:rPr>
+          <w:b/>
+          <w:bCs/>
+          <w:sz w:val="20"/>
+          <w:szCs w:val="20"/>
+        </w:rPr>
+        <w:t>(</w:t>
+      </w:r>
+      <w:proofErr w:type="gramEnd"/>
+      <w:r>
+        <w:rPr>
+          <w:b/>
+          <w:bCs/>
+          <w:sz w:val="20"/>
+          <w:szCs w:val="20"/>
+        </w:rPr>
+        <w:t xml:space="preserve">Figure </w:t>
+      </w:r>
+      <w:r>
+        <w:rPr>
+          <w:b/>
+          <w:bCs/>
+          <w:sz w:val="20"/>
+          <w:szCs w:val="20"/>
+        </w:rPr>
+        <w:t>19</w:t>
+      </w:r>
+      <w:r>
+        <w:rPr>
+          <w:b/>
+          <w:bCs/>
+          <w:sz w:val="20"/>
+          <w:szCs w:val="20"/>
+        </w:rPr>
+        <w:t>)</w:t>
+      </w:r>
     </w:p>
     <w:p>
       <w:pPr>
@@ -8688,13 +9605,298 @@
         </w:rPr>
         <w:lastRenderedPageBreak/>
         <w:drawing>
-          <wp:anchor distT="0" distB="0" distL="114300" distR="114300" simplePos="0" relativeHeight="251660288" behindDoc="0" locked="0" layoutInCell="1" allowOverlap="1" wp14:anchorId="024CBA6A" wp14:editId="1EA78396">
+          <wp:anchor distT="0" distB="0" distL="114300" distR="114300" simplePos="0" relativeHeight="251663360" behindDoc="0" locked="0" layoutInCell="1" allowOverlap="1" wp14:anchorId="2150BB4E" wp14:editId="3336B289">
             <wp:simplePos x="0" y="0"/>
             <wp:positionH relativeFrom="column">
-              <wp:posOffset>0</wp:posOffset>
+              <wp:posOffset>3171190</wp:posOffset>
             </wp:positionH>
             <wp:positionV relativeFrom="page">
-              <wp:posOffset>6191250</wp:posOffset>
+              <wp:posOffset>590550</wp:posOffset>
+            </wp:positionV>
+            <wp:extent cx="2667000" cy="3423920"/>
+            <wp:effectExtent l="0" t="0" r="0" b="5080"/>
+            <wp:wrapTopAndBottom/>
+            <wp:docPr id="522314546" name="Picture 1" descr="A map of ireland with different colored areas&#10;&#10;Description automatically generated"/>
+            <wp:cNvGraphicFramePr>
+              <a:graphicFrameLocks xmlns:a="http://schemas.openxmlformats.org/drawingml/2006/main" noChangeAspect="1"/>
+            </wp:cNvGraphicFramePr>
+            <a:graphic xmlns:a="http://schemas.openxmlformats.org/drawingml/2006/main">
+              <a:graphicData uri="http://schemas.openxmlformats.org/drawingml/2006/picture">
+                <pic:pic xmlns:pic="http://schemas.openxmlformats.org/drawingml/2006/picture">
+                  <pic:nvPicPr>
+                    <pic:cNvPr id="522314546" name="Picture 1" descr="A map of ireland with different colored areas&#10;&#10;Description automatically generated"/>
+                    <pic:cNvPicPr/>
+                  </pic:nvPicPr>
+                  <pic:blipFill>
+                    <a:blip r:embed="rId58">
+                      <a:extLst>
+                        <a:ext uri="{28A0092B-C50C-407E-A947-70E740481C1C}">
+                          <a14:useLocalDpi xmlns:a14="http://schemas.microsoft.com/office/drawing/2010/main" val="0"/>
+                        </a:ext>
+                      </a:extLst>
+                    </a:blip>
+                    <a:stretch>
+                      <a:fillRect/>
+                    </a:stretch>
+                  </pic:blipFill>
+                  <pic:spPr>
+                    <a:xfrm>
+                      <a:off x="0" y="0"/>
+                      <a:ext cx="2667000" cy="3423920"/>
+                    </a:xfrm>
+                    <a:prstGeom prst="rect">
+                      <a:avLst/>
+                    </a:prstGeom>
+                  </pic:spPr>
+                </pic:pic>
+              </a:graphicData>
+            </a:graphic>
+            <wp14:sizeRelH relativeFrom="margin">
+              <wp14:pctWidth>0</wp14:pctWidth>
+            </wp14:sizeRelH>
+            <wp14:sizeRelV relativeFrom="margin">
+              <wp14:pctHeight>0</wp14:pctHeight>
+            </wp14:sizeRelV>
+          </wp:anchor>
+        </w:drawing>
+      </w:r>
+      <w:r>
+        <w:rPr>
+          <w:noProof/>
+        </w:rPr>
+        <w:drawing>
+          <wp:anchor distT="0" distB="0" distL="114300" distR="114300" simplePos="0" relativeHeight="251662336" behindDoc="0" locked="0" layoutInCell="1" allowOverlap="1" wp14:anchorId="48482C56" wp14:editId="680B2357">
+            <wp:simplePos x="0" y="0"/>
+            <wp:positionH relativeFrom="column">
+              <wp:posOffset>-85725</wp:posOffset>
+            </wp:positionH>
+            <wp:positionV relativeFrom="page">
+              <wp:posOffset>588456</wp:posOffset>
+            </wp:positionV>
+            <wp:extent cx="2895600" cy="3364230"/>
+            <wp:effectExtent l="0" t="0" r="0" b="7620"/>
+            <wp:wrapTopAndBottom/>
+            <wp:docPr id="1989802944" name="Picture 1" descr="A green map of ireland&#10;&#10;Description automatically generated"/>
+            <wp:cNvGraphicFramePr>
+              <a:graphicFrameLocks xmlns:a="http://schemas.openxmlformats.org/drawingml/2006/main" noChangeAspect="1"/>
+            </wp:cNvGraphicFramePr>
+            <a:graphic xmlns:a="http://schemas.openxmlformats.org/drawingml/2006/main">
+              <a:graphicData uri="http://schemas.openxmlformats.org/drawingml/2006/picture">
+                <pic:pic xmlns:pic="http://schemas.openxmlformats.org/drawingml/2006/picture">
+                  <pic:nvPicPr>
+                    <pic:cNvPr id="1989802944" name="Picture 1" descr="A green map of ireland&#10;&#10;Description automatically generated"/>
+                    <pic:cNvPicPr/>
+                  </pic:nvPicPr>
+                  <pic:blipFill>
+                    <a:blip r:embed="rId59">
+                      <a:extLst>
+                        <a:ext uri="{28A0092B-C50C-407E-A947-70E740481C1C}">
+                          <a14:useLocalDpi xmlns:a14="http://schemas.microsoft.com/office/drawing/2010/main" val="0"/>
+                        </a:ext>
+                      </a:extLst>
+                    </a:blip>
+                    <a:stretch>
+                      <a:fillRect/>
+                    </a:stretch>
+                  </pic:blipFill>
+                  <pic:spPr>
+                    <a:xfrm>
+                      <a:off x="0" y="0"/>
+                      <a:ext cx="2895600" cy="3364230"/>
+                    </a:xfrm>
+                    <a:prstGeom prst="rect">
+                      <a:avLst/>
+                    </a:prstGeom>
+                  </pic:spPr>
+                </pic:pic>
+              </a:graphicData>
+            </a:graphic>
+            <wp14:sizeRelH relativeFrom="margin">
+              <wp14:pctWidth>0</wp14:pctWidth>
+            </wp14:sizeRelH>
+            <wp14:sizeRelV relativeFrom="margin">
+              <wp14:pctHeight>0</wp14:pctHeight>
+            </wp14:sizeRelV>
+          </wp:anchor>
+        </w:drawing>
+      </w:r>
+      <w:r>
+        <w:rPr>
+          <w:b/>
+          <w:bCs/>
+          <w:sz w:val="20"/>
+          <w:szCs w:val="20"/>
+        </w:rPr>
+        <w:t xml:space="preserve">  </w:t>
+      </w:r>
+      <w:r>
+        <w:rPr>
+          <w:b/>
+          <w:bCs/>
+          <w:sz w:val="20"/>
+          <w:szCs w:val="20"/>
+        </w:rPr>
+        <w:t xml:space="preserve">(Figure </w:t>
+      </w:r>
+      <w:r>
+        <w:rPr>
+          <w:b/>
+          <w:bCs/>
+          <w:sz w:val="20"/>
+          <w:szCs w:val="20"/>
+        </w:rPr>
+        <w:t>19</w:t>
+      </w:r>
+      <w:r>
+        <w:rPr>
+          <w:b/>
+          <w:bCs/>
+          <w:sz w:val="20"/>
+          <w:szCs w:val="20"/>
+        </w:rPr>
+        <w:t>)</w:t>
+      </w:r>
+      <w:r>
+        <w:rPr>
+          <w:b/>
+          <w:bCs/>
+          <w:sz w:val="20"/>
+          <w:szCs w:val="20"/>
+        </w:rPr>
+        <w:t xml:space="preserve">                                                                                                      </w:t>
+      </w:r>
+      <w:proofErr w:type="gramStart"/>
+      <w:r>
+        <w:rPr>
+          <w:b/>
+          <w:bCs/>
+          <w:sz w:val="20"/>
+          <w:szCs w:val="20"/>
+        </w:rPr>
+        <w:t xml:space="preserve">   </w:t>
+      </w:r>
+      <w:bookmarkStart w:id="1" w:name="_Hlk163253219"/>
+      <w:r>
+        <w:rPr>
+          <w:b/>
+          <w:bCs/>
+          <w:sz w:val="20"/>
+          <w:szCs w:val="20"/>
+        </w:rPr>
+        <w:t>(</w:t>
+      </w:r>
+      <w:proofErr w:type="gramEnd"/>
+      <w:r>
+        <w:rPr>
+          <w:b/>
+          <w:bCs/>
+          <w:sz w:val="20"/>
+          <w:szCs w:val="20"/>
+        </w:rPr>
+        <w:t xml:space="preserve">Figure </w:t>
+      </w:r>
+      <w:r>
+        <w:rPr>
+          <w:b/>
+          <w:bCs/>
+          <w:sz w:val="20"/>
+          <w:szCs w:val="20"/>
+        </w:rPr>
+        <w:t>19</w:t>
+      </w:r>
+      <w:r>
+        <w:rPr>
+          <w:b/>
+          <w:bCs/>
+          <w:sz w:val="20"/>
+          <w:szCs w:val="20"/>
+        </w:rPr>
+        <w:t>)</w:t>
+      </w:r>
+      <w:r>
+        <w:rPr>
+          <w:b/>
+          <w:bCs/>
+          <w:sz w:val="20"/>
+          <w:szCs w:val="20"/>
+        </w:rPr>
+        <w:t xml:space="preserve">                                                                                                          </w:t>
+      </w:r>
+    </w:p>
+    <w:bookmarkEnd w:id="1"/>
+    <w:p>
+      <w:r>
+        <w:rPr>
+          <w:noProof/>
+        </w:rPr>
+        <w:drawing>
+          <wp:anchor distT="0" distB="0" distL="114300" distR="114300" simplePos="0" relativeHeight="251665408" behindDoc="0" locked="0" layoutInCell="1" allowOverlap="1" wp14:anchorId="02EEC155" wp14:editId="63638CA3">
+            <wp:simplePos x="0" y="0"/>
+            <wp:positionH relativeFrom="column">
+              <wp:posOffset>2868295</wp:posOffset>
+            </wp:positionH>
+            <wp:positionV relativeFrom="page">
+              <wp:posOffset>4668554</wp:posOffset>
+            </wp:positionV>
+            <wp:extent cx="2973070" cy="3276600"/>
+            <wp:effectExtent l="0" t="0" r="0" b="0"/>
+            <wp:wrapTopAndBottom/>
+            <wp:docPr id="247694910" name="Picture 1" descr="A map of ireland with a green area&#10;&#10;Description automatically generated"/>
+            <wp:cNvGraphicFramePr>
+              <a:graphicFrameLocks xmlns:a="http://schemas.openxmlformats.org/drawingml/2006/main" noChangeAspect="1"/>
+            </wp:cNvGraphicFramePr>
+            <a:graphic xmlns:a="http://schemas.openxmlformats.org/drawingml/2006/main">
+              <a:graphicData uri="http://schemas.openxmlformats.org/drawingml/2006/picture">
+                <pic:pic xmlns:pic="http://schemas.openxmlformats.org/drawingml/2006/picture">
+                  <pic:nvPicPr>
+                    <pic:cNvPr id="247694910" name="Picture 1" descr="A map of ireland with a green area&#10;&#10;Description automatically generated"/>
+                    <pic:cNvPicPr/>
+                  </pic:nvPicPr>
+                  <pic:blipFill>
+                    <a:blip r:embed="rId60">
+                      <a:extLst>
+                        <a:ext uri="{28A0092B-C50C-407E-A947-70E740481C1C}">
+                          <a14:useLocalDpi xmlns:a14="http://schemas.microsoft.com/office/drawing/2010/main" val="0"/>
+                        </a:ext>
+                      </a:extLst>
+                    </a:blip>
+                    <a:stretch>
+                      <a:fillRect/>
+                    </a:stretch>
+                  </pic:blipFill>
+                  <pic:spPr>
+                    <a:xfrm>
+                      <a:off x="0" y="0"/>
+                      <a:ext cx="2973070" cy="3276600"/>
+                    </a:xfrm>
+                    <a:prstGeom prst="rect">
+                      <a:avLst/>
+                    </a:prstGeom>
+                  </pic:spPr>
+                </pic:pic>
+              </a:graphicData>
+            </a:graphic>
+            <wp14:sizeRelH relativeFrom="margin">
+              <wp14:pctWidth>0</wp14:pctWidth>
+            </wp14:sizeRelH>
+            <wp14:sizeRelV relativeFrom="margin">
+              <wp14:pctHeight>0</wp14:pctHeight>
+            </wp14:sizeRelV>
+          </wp:anchor>
+        </w:drawing>
+      </w:r>
+      <w:r>
+        <w:rPr>
+          <w:noProof/>
+        </w:rPr>
+        <w:drawing>
+          <wp:anchor distT="0" distB="0" distL="114300" distR="114300" simplePos="0" relativeHeight="251666432" behindDoc="0" locked="0" layoutInCell="1" allowOverlap="1" wp14:anchorId="480ACED7" wp14:editId="4ABA2D74">
+            <wp:simplePos x="0" y="0"/>
+            <wp:positionH relativeFrom="column">
+              <wp:posOffset>-86360</wp:posOffset>
+            </wp:positionH>
+            <wp:positionV relativeFrom="page">
+              <wp:posOffset>4568362</wp:posOffset>
             </wp:positionV>
             <wp:extent cx="2598420" cy="3371215"/>
             <wp:effectExtent l="0" t="0" r="0" b="635"/>
@@ -8711,7 +9913,7 @@
                     <pic:cNvPicPr/>
                   </pic:nvPicPr>
                   <pic:blipFill>
-                    <a:blip r:embed="rId52">
+                    <a:blip r:embed="rId61">
                       <a:extLst>
                         <a:ext uri="{28A0092B-C50C-407E-A947-70E740481C1C}">
                           <a14:useLocalDpi xmlns:a14="http://schemas.microsoft.com/office/drawing/2010/main" val="0"/>
@@ -8743,74 +9945,30 @@
           </wp:anchor>
         </w:drawing>
       </w:r>
-      <w:r>
-        <w:rPr>
-          <w:noProof/>
-        </w:rPr>
-        <w:drawing>
-          <wp:anchor distT="0" distB="0" distL="114300" distR="114300" simplePos="0" relativeHeight="251661312" behindDoc="0" locked="0" layoutInCell="1" allowOverlap="1" wp14:anchorId="57ABE93C" wp14:editId="4031CA70">
-            <wp:simplePos x="0" y="0"/>
-            <wp:positionH relativeFrom="column">
-              <wp:posOffset>3162300</wp:posOffset>
-            </wp:positionH>
-            <wp:positionV relativeFrom="page">
-              <wp:posOffset>6191250</wp:posOffset>
-            </wp:positionV>
-            <wp:extent cx="2667000" cy="3423920"/>
-            <wp:effectExtent l="0" t="0" r="0" b="5080"/>
-            <wp:wrapTopAndBottom/>
-            <wp:docPr id="522314546" name="Picture 1" descr="A map of ireland with different colored areas&#10;&#10;Description automatically generated"/>
-            <wp:cNvGraphicFramePr>
-              <a:graphicFrameLocks xmlns:a="http://schemas.openxmlformats.org/drawingml/2006/main" noChangeAspect="1"/>
-            </wp:cNvGraphicFramePr>
-            <a:graphic xmlns:a="http://schemas.openxmlformats.org/drawingml/2006/main">
-              <a:graphicData uri="http://schemas.openxmlformats.org/drawingml/2006/picture">
-                <pic:pic xmlns:pic="http://schemas.openxmlformats.org/drawingml/2006/picture">
-                  <pic:nvPicPr>
-                    <pic:cNvPr id="522314546" name="Picture 1" descr="A map of ireland with different colored areas&#10;&#10;Description automatically generated"/>
-                    <pic:cNvPicPr/>
-                  </pic:nvPicPr>
-                  <pic:blipFill>
-                    <a:blip r:embed="rId53">
-                      <a:extLst>
-                        <a:ext uri="{28A0092B-C50C-407E-A947-70E740481C1C}">
-                          <a14:useLocalDpi xmlns:a14="http://schemas.microsoft.com/office/drawing/2010/main" val="0"/>
-                        </a:ext>
-                      </a:extLst>
-                    </a:blip>
-                    <a:stretch>
-                      <a:fillRect/>
-                    </a:stretch>
-                  </pic:blipFill>
-                  <pic:spPr>
-                    <a:xfrm>
-                      <a:off x="0" y="0"/>
-                      <a:ext cx="2667000" cy="3423920"/>
-                    </a:xfrm>
-                    <a:prstGeom prst="rect">
-                      <a:avLst/>
-                    </a:prstGeom>
-                  </pic:spPr>
-                </pic:pic>
-              </a:graphicData>
-            </a:graphic>
-            <wp14:sizeRelH relativeFrom="margin">
-              <wp14:pctWidth>0</wp14:pctWidth>
-            </wp14:sizeRelH>
-            <wp14:sizeRelV relativeFrom="margin">
-              <wp14:pctHeight>0</wp14:pctHeight>
-            </wp14:sizeRelV>
-          </wp:anchor>
-        </w:drawing>
-      </w:r>
-      <w:r>
-        <w:rPr>
-          <w:b/>
-          <w:bCs/>
-          <w:sz w:val="20"/>
-          <w:szCs w:val="20"/>
-        </w:rPr>
-        <w:t xml:space="preserve">                                 </w:t>
+    </w:p>
+    <w:p>
+      <w:pPr>
+        <w:spacing w:after="0"/>
+        <w:rPr>
+          <w:b/>
+        </w:rPr>
+      </w:pPr>
+    </w:p>
+    <w:p>
+      <w:pPr>
+        <w:spacing w:after="0"/>
+        <w:rPr>
+          <w:b/>
+        </w:rPr>
+      </w:pPr>
+      <w:r>
+        <w:rPr>
+          <w:b/>
+          <w:bCs/>
+          <w:sz w:val="20"/>
+          <w:szCs w:val="20"/>
+        </w:rPr>
+        <w:t xml:space="preserve">         </w:t>
       </w:r>
       <w:r>
         <w:rPr>
@@ -8903,507 +10061,26 @@
           <w:b/>
         </w:rPr>
       </w:pPr>
-      <w:r>
-        <w:rPr>
-          <w:b/>
-          <w:bCs/>
-          <w:sz w:val="20"/>
-          <w:szCs w:val="20"/>
-        </w:rPr>
-        <w:t xml:space="preserve">                               </w:t>
-      </w:r>
-      <w:proofErr w:type="gramStart"/>
-      <w:r>
-        <w:rPr>
-          <w:b/>
-          <w:bCs/>
-          <w:sz w:val="20"/>
-          <w:szCs w:val="20"/>
-        </w:rPr>
-        <w:t xml:space="preserve">( </w:t>
-      </w:r>
-      <w:r>
-        <w:rPr>
-          <w:b/>
-          <w:bCs/>
-          <w:sz w:val="20"/>
-          <w:szCs w:val="20"/>
-        </w:rPr>
-        <w:t>Figure</w:t>
-      </w:r>
-      <w:proofErr w:type="gramEnd"/>
-      <w:r>
-        <w:rPr>
-          <w:b/>
-          <w:bCs/>
-          <w:sz w:val="20"/>
-          <w:szCs w:val="20"/>
-        </w:rPr>
-        <w:t xml:space="preserve"> </w:t>
-      </w:r>
-      <w:r>
-        <w:rPr>
-          <w:b/>
-          <w:bCs/>
-          <w:sz w:val="20"/>
-          <w:szCs w:val="20"/>
-        </w:rPr>
-        <w:t>19</w:t>
-      </w:r>
-      <w:r>
-        <w:rPr>
-          <w:b/>
-          <w:bCs/>
-          <w:sz w:val="20"/>
-          <w:szCs w:val="20"/>
-        </w:rPr>
-        <w:t>)</w:t>
-      </w:r>
-      <w:r>
-        <w:rPr>
-          <w:b/>
-          <w:bCs/>
-          <w:sz w:val="20"/>
-          <w:szCs w:val="20"/>
-        </w:rPr>
-        <w:t xml:space="preserve">                                                                                                          </w:t>
-      </w:r>
-      <w:r>
-        <w:rPr>
-          <w:b/>
-          <w:bCs/>
-          <w:sz w:val="20"/>
-          <w:szCs w:val="20"/>
-        </w:rPr>
-        <w:t xml:space="preserve">(Figure </w:t>
-      </w:r>
-      <w:r>
-        <w:rPr>
-          <w:b/>
-          <w:bCs/>
-          <w:sz w:val="20"/>
-          <w:szCs w:val="20"/>
-        </w:rPr>
-        <w:t>19</w:t>
-      </w:r>
-      <w:r>
-        <w:rPr>
-          <w:b/>
-          <w:bCs/>
-          <w:sz w:val="20"/>
-          <w:szCs w:val="20"/>
-        </w:rPr>
-        <w:t>)</w:t>
-      </w:r>
-    </w:p>
-    <w:p>
-      <w:pPr>
-        <w:spacing w:after="0"/>
-        <w:rPr>
-          <w:b/>
-          <w:bCs/>
-          <w:sz w:val="20"/>
-          <w:szCs w:val="20"/>
-        </w:rPr>
-      </w:pPr>
-    </w:p>
-    <w:p>
-      <w:pPr>
-        <w:spacing w:after="0"/>
-        <w:rPr>
-          <w:b/>
-          <w:bCs/>
-          <w:sz w:val="20"/>
-          <w:szCs w:val="20"/>
-        </w:rPr>
-      </w:pPr>
-      <w:r>
-        <w:rPr>
-          <w:noProof/>
-        </w:rPr>
-        <w:drawing>
-          <wp:anchor distT="0" distB="0" distL="114300" distR="114300" simplePos="0" relativeHeight="251663360" behindDoc="0" locked="0" layoutInCell="1" allowOverlap="1" wp14:anchorId="7CB9B2CC" wp14:editId="680DB707">
-            <wp:simplePos x="0" y="0"/>
-            <wp:positionH relativeFrom="column">
-              <wp:posOffset>2960370</wp:posOffset>
-            </wp:positionH>
-            <wp:positionV relativeFrom="page">
-              <wp:posOffset>1343025</wp:posOffset>
-            </wp:positionV>
-            <wp:extent cx="2730500" cy="3369310"/>
-            <wp:effectExtent l="0" t="0" r="0" b="2540"/>
-            <wp:wrapTopAndBottom/>
-            <wp:docPr id="1265332945" name="Picture 1" descr="A map of ireland with different shades of green&#10;&#10;Description automatically generated"/>
-            <wp:cNvGraphicFramePr>
-              <a:graphicFrameLocks xmlns:a="http://schemas.openxmlformats.org/drawingml/2006/main" noChangeAspect="1"/>
-            </wp:cNvGraphicFramePr>
-            <a:graphic xmlns:a="http://schemas.openxmlformats.org/drawingml/2006/main">
-              <a:graphicData uri="http://schemas.openxmlformats.org/drawingml/2006/picture">
-                <pic:pic xmlns:pic="http://schemas.openxmlformats.org/drawingml/2006/picture">
-                  <pic:nvPicPr>
-                    <pic:cNvPr id="1265332945" name="Picture 1" descr="A map of ireland with different shades of green&#10;&#10;Description automatically generated"/>
-                    <pic:cNvPicPr/>
-                  </pic:nvPicPr>
-                  <pic:blipFill>
-                    <a:blip r:embed="rId54">
-                      <a:extLst>
-                        <a:ext uri="{28A0092B-C50C-407E-A947-70E740481C1C}">
-                          <a14:useLocalDpi xmlns:a14="http://schemas.microsoft.com/office/drawing/2010/main" val="0"/>
-                        </a:ext>
-                      </a:extLst>
-                    </a:blip>
-                    <a:stretch>
-                      <a:fillRect/>
-                    </a:stretch>
-                  </pic:blipFill>
-                  <pic:spPr>
-                    <a:xfrm>
-                      <a:off x="0" y="0"/>
-                      <a:ext cx="2730500" cy="3369310"/>
-                    </a:xfrm>
-                    <a:prstGeom prst="rect">
-                      <a:avLst/>
-                    </a:prstGeom>
-                  </pic:spPr>
-                </pic:pic>
-              </a:graphicData>
-            </a:graphic>
-            <wp14:sizeRelH relativeFrom="margin">
-              <wp14:pctWidth>0</wp14:pctWidth>
-            </wp14:sizeRelH>
-            <wp14:sizeRelV relativeFrom="margin">
-              <wp14:pctHeight>0</wp14:pctHeight>
-            </wp14:sizeRelV>
-          </wp:anchor>
-        </w:drawing>
-      </w:r>
-      <w:r>
-        <w:rPr>
-          <w:noProof/>
-        </w:rPr>
-        <w:drawing>
-          <wp:anchor distT="0" distB="0" distL="114300" distR="114300" simplePos="0" relativeHeight="251662336" behindDoc="0" locked="0" layoutInCell="1" allowOverlap="1" wp14:anchorId="37A43F03" wp14:editId="07C39A38">
-            <wp:simplePos x="0" y="0"/>
-            <wp:positionH relativeFrom="column">
-              <wp:posOffset>-171450</wp:posOffset>
-            </wp:positionH>
-            <wp:positionV relativeFrom="page">
-              <wp:posOffset>1346200</wp:posOffset>
-            </wp:positionV>
-            <wp:extent cx="2647950" cy="3369310"/>
-            <wp:effectExtent l="0" t="0" r="0" b="2540"/>
-            <wp:wrapTopAndBottom/>
-            <wp:docPr id="1800732000" name="Picture 1" descr="A map of ireland with different colored areas&#10;&#10;Description automatically generated"/>
-            <wp:cNvGraphicFramePr>
-              <a:graphicFrameLocks xmlns:a="http://schemas.openxmlformats.org/drawingml/2006/main" noChangeAspect="1"/>
-            </wp:cNvGraphicFramePr>
-            <a:graphic xmlns:a="http://schemas.openxmlformats.org/drawingml/2006/main">
-              <a:graphicData uri="http://schemas.openxmlformats.org/drawingml/2006/picture">
-                <pic:pic xmlns:pic="http://schemas.openxmlformats.org/drawingml/2006/picture">
-                  <pic:nvPicPr>
-                    <pic:cNvPr id="1800732000" name="Picture 1" descr="A map of ireland with different colored areas&#10;&#10;Description automatically generated"/>
-                    <pic:cNvPicPr/>
-                  </pic:nvPicPr>
-                  <pic:blipFill>
-                    <a:blip r:embed="rId55">
-                      <a:extLst>
-                        <a:ext uri="{28A0092B-C50C-407E-A947-70E740481C1C}">
-                          <a14:useLocalDpi xmlns:a14="http://schemas.microsoft.com/office/drawing/2010/main" val="0"/>
-                        </a:ext>
-                      </a:extLst>
-                    </a:blip>
-                    <a:stretch>
-                      <a:fillRect/>
-                    </a:stretch>
-                  </pic:blipFill>
-                  <pic:spPr>
-                    <a:xfrm>
-                      <a:off x="0" y="0"/>
-                      <a:ext cx="2647950" cy="3369310"/>
-                    </a:xfrm>
-                    <a:prstGeom prst="rect">
-                      <a:avLst/>
-                    </a:prstGeom>
-                  </pic:spPr>
-                </pic:pic>
-              </a:graphicData>
-            </a:graphic>
-            <wp14:sizeRelH relativeFrom="margin">
-              <wp14:pctWidth>0</wp14:pctWidth>
-            </wp14:sizeRelH>
-            <wp14:sizeRelV relativeFrom="margin">
-              <wp14:pctHeight>0</wp14:pctHeight>
-            </wp14:sizeRelV>
-          </wp:anchor>
-        </w:drawing>
-      </w:r>
-    </w:p>
-    <w:p>
-      <w:pPr>
-        <w:spacing w:after="0"/>
-        <w:rPr>
-          <w:b/>
-        </w:rPr>
-      </w:pPr>
-      <w:r>
-        <w:rPr>
-          <w:b/>
-          <w:bCs/>
-          <w:sz w:val="20"/>
-          <w:szCs w:val="20"/>
-        </w:rPr>
-        <w:t xml:space="preserve">                          (</w:t>
-      </w:r>
-      <w:r>
-        <w:rPr>
-          <w:b/>
-          <w:bCs/>
-          <w:sz w:val="20"/>
-          <w:szCs w:val="20"/>
-        </w:rPr>
-        <w:t xml:space="preserve">Figure </w:t>
-      </w:r>
-      <w:r>
-        <w:rPr>
-          <w:b/>
-          <w:bCs/>
-          <w:sz w:val="20"/>
-          <w:szCs w:val="20"/>
-        </w:rPr>
-        <w:t>19</w:t>
-      </w:r>
-      <w:r>
-        <w:rPr>
-          <w:b/>
-          <w:bCs/>
-          <w:sz w:val="20"/>
-          <w:szCs w:val="20"/>
-        </w:rPr>
-        <w:t>)</w:t>
-      </w:r>
-      <w:r>
-        <w:rPr>
-          <w:b/>
-          <w:bCs/>
-          <w:sz w:val="20"/>
-          <w:szCs w:val="20"/>
-        </w:rPr>
-        <w:t xml:space="preserve">                                                                                                       </w:t>
-      </w:r>
-      <w:proofErr w:type="gramStart"/>
-      <w:r>
-        <w:rPr>
-          <w:b/>
-          <w:bCs/>
-          <w:sz w:val="20"/>
-          <w:szCs w:val="20"/>
-        </w:rPr>
-        <w:t xml:space="preserve">   </w:t>
-      </w:r>
-      <w:r>
-        <w:rPr>
-          <w:b/>
-          <w:bCs/>
-          <w:sz w:val="20"/>
-          <w:szCs w:val="20"/>
-        </w:rPr>
-        <w:t>(</w:t>
-      </w:r>
-      <w:proofErr w:type="gramEnd"/>
-      <w:r>
-        <w:rPr>
-          <w:b/>
-          <w:bCs/>
-          <w:sz w:val="20"/>
-          <w:szCs w:val="20"/>
-        </w:rPr>
-        <w:t xml:space="preserve">Figure </w:t>
-      </w:r>
-      <w:r>
-        <w:rPr>
-          <w:b/>
-          <w:bCs/>
-          <w:sz w:val="20"/>
-          <w:szCs w:val="20"/>
-        </w:rPr>
-        <w:t>19</w:t>
-      </w:r>
-      <w:r>
-        <w:rPr>
-          <w:b/>
-          <w:bCs/>
-          <w:sz w:val="20"/>
-          <w:szCs w:val="20"/>
-        </w:rPr>
-        <w:t>)</w:t>
-      </w:r>
-    </w:p>
-    <w:p>
-      <w:pPr>
-        <w:rPr>
-          <w:bCs/>
-        </w:rPr>
-      </w:pPr>
-    </w:p>
-    <w:p>
-      <w:pPr>
-        <w:spacing w:after="0"/>
-        <w:rPr>
-          <w:bCs/>
-        </w:rPr>
-      </w:pPr>
-    </w:p>
-    <w:p>
-      <w:pPr>
-        <w:spacing w:after="0"/>
-        <w:rPr>
-          <w:b/>
-        </w:rPr>
-      </w:pPr>
-    </w:p>
-    <w:p>
-      <w:pPr>
-        <w:spacing w:after="0"/>
-        <w:rPr>
-          <w:b/>
-        </w:rPr>
-      </w:pPr>
-    </w:p>
-    <w:p>
-      <w:pPr>
-        <w:spacing w:after="0"/>
-        <w:rPr>
-          <w:b/>
-        </w:rPr>
-      </w:pPr>
-    </w:p>
-    <w:p>
-      <w:pPr>
-        <w:spacing w:after="0"/>
-        <w:rPr>
-          <w:b/>
-        </w:rPr>
-      </w:pPr>
-    </w:p>
-    <w:p>
-      <w:pPr>
-        <w:spacing w:after="0"/>
-        <w:rPr>
-          <w:b/>
-        </w:rPr>
-      </w:pPr>
-    </w:p>
-    <w:p>
-      <w:pPr>
-        <w:spacing w:after="0"/>
-        <w:rPr>
-          <w:b/>
-        </w:rPr>
-      </w:pPr>
-    </w:p>
-    <w:p>
-      <w:pPr>
-        <w:spacing w:after="0"/>
-        <w:rPr>
-          <w:b/>
-        </w:rPr>
-      </w:pPr>
-    </w:p>
-    <w:p>
-      <w:pPr>
-        <w:spacing w:after="0"/>
-        <w:rPr>
-          <w:b/>
-        </w:rPr>
-      </w:pPr>
-    </w:p>
-    <w:p>
-      <w:pPr>
-        <w:spacing w:after="0"/>
-        <w:rPr>
-          <w:b/>
-        </w:rPr>
-      </w:pPr>
-    </w:p>
-    <w:p>
-      <w:pPr>
-        <w:spacing w:after="0"/>
-        <w:rPr>
-          <w:b/>
-        </w:rPr>
-      </w:pPr>
-    </w:p>
-    <w:p>
-      <w:pPr>
-        <w:spacing w:after="0"/>
-        <w:rPr>
-          <w:b/>
-        </w:rPr>
-      </w:pPr>
-    </w:p>
-    <w:p>
-      <w:pPr>
-        <w:spacing w:after="0"/>
-        <w:rPr>
-          <w:b/>
-        </w:rPr>
-      </w:pPr>
-    </w:p>
-    <w:p>
-      <w:pPr>
-        <w:spacing w:after="0"/>
-        <w:rPr>
-          <w:b/>
-        </w:rPr>
-      </w:pPr>
-    </w:p>
-    <w:p>
-      <w:pPr>
-        <w:spacing w:after="0"/>
-        <w:rPr>
-          <w:b/>
-        </w:rPr>
-      </w:pPr>
-    </w:p>
-    <w:p>
-      <w:pPr>
-        <w:spacing w:after="0"/>
-        <w:rPr>
-          <w:b/>
-        </w:rPr>
-      </w:pPr>
-    </w:p>
-    <w:p>
-      <w:pPr>
-        <w:spacing w:after="0"/>
-        <w:rPr>
-          <w:b/>
-        </w:rPr>
-      </w:pPr>
-    </w:p>
-    <w:p>
-      <w:pPr>
-        <w:spacing w:after="0"/>
-        <w:rPr>
-          <w:b/>
-        </w:rPr>
-      </w:pPr>
-    </w:p>
-    <w:p>
-      <w:pPr>
-        <w:spacing w:after="0"/>
-        <w:rPr>
-          <w:b/>
-        </w:rPr>
-      </w:pPr>
-    </w:p>
-    <w:p>
-      <w:pPr>
-        <w:spacing w:after="0"/>
-        <w:rPr>
-          <w:b/>
-        </w:rPr>
-      </w:pPr>
+    </w:p>
+    <w:p>
+      <w:pPr>
+        <w:spacing w:after="0"/>
+        <w:rPr>
+          <w:bCs/>
+        </w:rPr>
+      </w:pPr>
+      <w:r>
+        <w:rPr>
+          <w:bCs/>
+        </w:rPr>
+        <w:t xml:space="preserve">From the above, we can see that there are many ways that we can visualise the data that we work with in a project like this one. </w:t>
+      </w:r>
+      <w:r>
+        <w:rPr>
+          <w:bCs/>
+        </w:rPr>
+        <w:t>In the next section we will discuss the design and implementation of data visualisation in reference to Edwards Tufts design principles.</w:t>
+      </w:r>
     </w:p>
     <w:p>
       <w:pPr>
@@ -9428,6 +10105,7 @@
           <w:sz w:val="32"/>
           <w:szCs w:val="32"/>
         </w:rPr>
+        <w:lastRenderedPageBreak/>
         <w:t>4. Visualization Design and Tufts Principles</w:t>
       </w:r>
     </w:p>
@@ -9473,78 +10151,78 @@
       <w:pPr>
         <w:spacing w:after="300"/>
         <w:rPr>
-          <w:b/>
-        </w:rPr>
-      </w:pPr>
-      <w:r>
-        <w:rPr>
-          <w:b/>
+          <w:bCs/>
+        </w:rPr>
+      </w:pPr>
+      <w:r>
+        <w:rPr>
+          <w:bCs/>
         </w:rPr>
         <w:t>Tufts Six principles</w:t>
       </w:r>
       <w:r>
         <w:rPr>
-          <w:b/>
+          <w:bCs/>
         </w:rPr>
         <w:t xml:space="preserve"> of </w:t>
       </w:r>
       <w:r>
         <w:rPr>
-          <w:b/>
+          <w:bCs/>
         </w:rPr>
         <w:t>graphical integrity</w:t>
       </w:r>
       <w:r>
         <w:rPr>
-          <w:b/>
+          <w:bCs/>
         </w:rPr>
         <w:t xml:space="preserve"> that </w:t>
       </w:r>
       <w:r>
         <w:rPr>
-          <w:b/>
+          <w:bCs/>
         </w:rPr>
         <w:t>have been</w:t>
       </w:r>
       <w:r>
         <w:rPr>
-          <w:b/>
+          <w:bCs/>
         </w:rPr>
         <w:t xml:space="preserve"> considered</w:t>
       </w:r>
       <w:r>
         <w:rPr>
-          <w:b/>
+          <w:bCs/>
         </w:rPr>
         <w:t xml:space="preserve"> and utilised</w:t>
       </w:r>
       <w:r>
         <w:rPr>
-          <w:b/>
+          <w:bCs/>
         </w:rPr>
         <w:t xml:space="preserve"> in th</w:t>
       </w:r>
       <w:r>
         <w:rPr>
-          <w:b/>
+          <w:bCs/>
         </w:rPr>
         <w:t>is</w:t>
       </w:r>
       <w:r>
         <w:rPr>
-          <w:b/>
+          <w:bCs/>
         </w:rPr>
         <w:t xml:space="preserve"> project </w:t>
       </w:r>
       <w:r>
         <w:rPr>
-          <w:b/>
+          <w:bCs/>
         </w:rPr>
         <w:t>are</w:t>
       </w:r>
       <w:r>
         <w:rPr>
-          <w:b/>
+          <w:bCs/>
         </w:rPr>
         <w:t xml:space="preserve"> – </w:t>
       </w:r>
@@ -9553,49 +10231,253 @@
       <w:pPr>
         <w:spacing w:after="300"/>
         <w:rPr>
-          <w:b/>
-        </w:rPr>
-      </w:pPr>
+          <w:bCs/>
+        </w:rPr>
+      </w:pPr>
+      <w:r>
+        <w:rPr>
+          <w:bCs/>
+        </w:rPr>
+        <w:t>1.</w:t>
+      </w:r>
+      <w:r>
+        <w:rPr>
+          <w:bCs/>
+        </w:rPr>
+        <w:t xml:space="preserve"> The representation of numbers, as physically measured on </w:t>
+      </w:r>
+      <w:proofErr w:type="gramStart"/>
+      <w:r>
+        <w:rPr>
+          <w:bCs/>
+        </w:rPr>
+        <w:t>the  surface</w:t>
+      </w:r>
+      <w:proofErr w:type="gramEnd"/>
+      <w:r>
+        <w:rPr>
+          <w:bCs/>
+        </w:rPr>
+        <w:t xml:space="preserve"> of the graphic itself, should be directly proportional to  the numerical quantities measured.</w:t>
+      </w:r>
     </w:p>
     <w:p>
       <w:pPr>
         <w:spacing w:after="300"/>
         <w:rPr>
-          <w:b/>
-        </w:rPr>
-      </w:pPr>
-      <w:r>
-        <w:rPr>
-          <w:b/>
-        </w:rPr>
-        <w:t>1.</w:t>
-      </w:r>
-      <w:r>
-        <w:rPr>
-          <w:b/>
+          <w:bCs/>
+        </w:rPr>
+      </w:pPr>
+      <w:r>
+        <w:rPr>
+          <w:bCs/>
+        </w:rPr>
+        <w:t xml:space="preserve">2. Clear, detailed, and thorough </w:t>
+      </w:r>
+      <w:proofErr w:type="spellStart"/>
+      <w:r>
+        <w:rPr>
+          <w:bCs/>
+        </w:rPr>
+        <w:t>labeling</w:t>
+      </w:r>
+      <w:proofErr w:type="spellEnd"/>
+      <w:r>
+        <w:rPr>
+          <w:bCs/>
+        </w:rPr>
+        <w:t xml:space="preserve"> should be used </w:t>
+      </w:r>
+      <w:proofErr w:type="gramStart"/>
+      <w:r>
+        <w:rPr>
+          <w:bCs/>
+        </w:rPr>
+        <w:t>to  defeat</w:t>
+      </w:r>
+      <w:proofErr w:type="gramEnd"/>
+      <w:r>
+        <w:rPr>
+          <w:bCs/>
+        </w:rPr>
+        <w:t xml:space="preserve"> graphical distortion and ambiguity. Write </w:t>
+      </w:r>
+      <w:proofErr w:type="gramStart"/>
+      <w:r>
+        <w:rPr>
+          <w:bCs/>
+        </w:rPr>
+        <w:t>out  explanations</w:t>
+      </w:r>
+      <w:proofErr w:type="gramEnd"/>
+      <w:r>
+        <w:rPr>
+          <w:bCs/>
+        </w:rPr>
+        <w:t xml:space="preserve"> of the data on the graphic itself. Label </w:t>
+      </w:r>
+      <w:proofErr w:type="gramStart"/>
+      <w:r>
+        <w:rPr>
+          <w:bCs/>
+        </w:rPr>
+        <w:t>important  events</w:t>
+      </w:r>
+      <w:proofErr w:type="gramEnd"/>
+      <w:r>
+        <w:rPr>
+          <w:bCs/>
+        </w:rPr>
+        <w:t xml:space="preserve"> in the data</w:t>
+      </w:r>
+    </w:p>
+    <w:p>
+      <w:pPr>
+        <w:spacing w:after="300"/>
+        <w:rPr>
+          <w:bCs/>
+        </w:rPr>
+      </w:pPr>
+      <w:r>
+        <w:rPr>
+          <w:bCs/>
+        </w:rPr>
+        <w:t>3.</w:t>
+      </w:r>
+      <w:r>
+        <w:rPr>
+          <w:bCs/>
+        </w:rPr>
+        <w:t xml:space="preserve"> Show </w:t>
+      </w:r>
+      <w:proofErr w:type="gramStart"/>
+      <w:r>
+        <w:rPr>
+          <w:bCs/>
+        </w:rPr>
+        <w:t>data  variation</w:t>
+      </w:r>
+      <w:proofErr w:type="gramEnd"/>
+      <w:r>
+        <w:rPr>
+          <w:bCs/>
+        </w:rPr>
+        <w:t>, not design variation</w:t>
+      </w:r>
+    </w:p>
+    <w:p>
+      <w:pPr>
+        <w:spacing w:after="300"/>
+        <w:rPr>
+          <w:bCs/>
+        </w:rPr>
+      </w:pPr>
+      <w:r>
+        <w:rPr>
+          <w:bCs/>
+        </w:rPr>
+        <w:t>4.</w:t>
+      </w:r>
+      <w:r>
+        <w:rPr>
+          <w:bCs/>
+        </w:rPr>
+        <w:t xml:space="preserve"> In time-</w:t>
+      </w:r>
+      <w:proofErr w:type="gramStart"/>
+      <w:r>
+        <w:rPr>
+          <w:bCs/>
+        </w:rPr>
+        <w:t>series  displays</w:t>
+      </w:r>
+      <w:proofErr w:type="gramEnd"/>
+      <w:r>
+        <w:rPr>
+          <w:bCs/>
+        </w:rPr>
+        <w:t xml:space="preserve"> of money, deflated and standardized units of monetary  measurement are nearly always better than nominal units.</w:t>
+      </w:r>
+    </w:p>
+    <w:p>
+      <w:pPr>
+        <w:spacing w:after="300"/>
+        <w:rPr>
+          <w:bCs/>
+        </w:rPr>
+      </w:pPr>
+      <w:r>
+        <w:rPr>
+          <w:bCs/>
+        </w:rPr>
+        <w:t>5.</w:t>
+      </w:r>
+      <w:r>
+        <w:rPr>
+          <w:bCs/>
+        </w:rPr>
+        <w:t xml:space="preserve"> The number of information-carrying (variable) dimensions depicted should not exceed the number of dimensions in the data</w:t>
+      </w:r>
+    </w:p>
+    <w:p>
+      <w:pPr>
+        <w:spacing w:after="300"/>
+        <w:rPr>
+          <w:bCs/>
+        </w:rPr>
+      </w:pPr>
+      <w:r>
+        <w:rPr>
+          <w:bCs/>
+        </w:rPr>
+        <w:t>6.</w:t>
+      </w:r>
+      <w:r>
+        <w:rPr>
+          <w:bCs/>
+        </w:rPr>
+        <w:t xml:space="preserve"> Graphics must </w:t>
+      </w:r>
+      <w:r>
+        <w:rPr>
+          <w:bCs/>
+        </w:rPr>
+        <w:t>not quote</w:t>
+      </w:r>
+      <w:r>
+        <w:rPr>
+          <w:bCs/>
+        </w:rPr>
+        <w:t xml:space="preserve"> data out of context (page 74).</w:t>
+      </w:r>
+    </w:p>
+    <w:p>
+      <w:pPr>
+        <w:spacing w:after="300"/>
+        <w:rPr>
+          <w:bCs/>
+        </w:rPr>
+      </w:pPr>
+      <w:r>
+        <w:rPr>
+          <w:bCs/>
+        </w:rPr>
+        <w:t xml:space="preserve">These have been utilised in the following </w:t>
+      </w:r>
+      <w:proofErr w:type="gramStart"/>
+      <w:r>
+        <w:rPr>
+          <w:bCs/>
+        </w:rPr>
+        <w:t>ways</w:t>
+      </w:r>
+      <w:proofErr w:type="gramEnd"/>
+      <w:r>
+        <w:rPr>
+          <w:bCs/>
         </w:rPr>
         <w:t xml:space="preserve"> </w:t>
       </w:r>
-      <w:r>
-        <w:rPr>
-          <w:b/>
-        </w:rPr>
-        <w:t xml:space="preserve">The representation of numbers, as physically measured on </w:t>
-      </w:r>
-      <w:proofErr w:type="gramStart"/>
-      <w:r>
-        <w:rPr>
-          <w:b/>
-        </w:rPr>
-        <w:t>the  surface</w:t>
-      </w:r>
-      <w:proofErr w:type="gramEnd"/>
-      <w:r>
-        <w:rPr>
-          <w:b/>
-        </w:rPr>
-        <w:t xml:space="preserve"> of the graphic itself, should be directly proportional to  the numerical quantities measured.</w:t>
-      </w:r>
     </w:p>
     <w:p>
       <w:pPr>
@@ -9604,74 +10486,6 @@
           <w:b/>
         </w:rPr>
       </w:pPr>
-      <w:r>
-        <w:rPr>
-          <w:b/>
-        </w:rPr>
-        <w:t xml:space="preserve">2. </w:t>
-      </w:r>
-      <w:r>
-        <w:rPr>
-          <w:b/>
-        </w:rPr>
-        <w:t xml:space="preserve">Clear, detailed, and thorough </w:t>
-      </w:r>
-      <w:proofErr w:type="spellStart"/>
-      <w:r>
-        <w:rPr>
-          <w:b/>
-        </w:rPr>
-        <w:t>labeling</w:t>
-      </w:r>
-      <w:proofErr w:type="spellEnd"/>
-      <w:r>
-        <w:rPr>
-          <w:b/>
-        </w:rPr>
-        <w:t xml:space="preserve"> should be used </w:t>
-      </w:r>
-      <w:proofErr w:type="gramStart"/>
-      <w:r>
-        <w:rPr>
-          <w:b/>
-        </w:rPr>
-        <w:t>to  defeat</w:t>
-      </w:r>
-      <w:proofErr w:type="gramEnd"/>
-      <w:r>
-        <w:rPr>
-          <w:b/>
-        </w:rPr>
-        <w:t xml:space="preserve"> graphical distortion and ambiguity. Write </w:t>
-      </w:r>
-      <w:proofErr w:type="gramStart"/>
-      <w:r>
-        <w:rPr>
-          <w:b/>
-        </w:rPr>
-        <w:t>out  explanations</w:t>
-      </w:r>
-      <w:proofErr w:type="gramEnd"/>
-      <w:r>
-        <w:rPr>
-          <w:b/>
-        </w:rPr>
-        <w:t xml:space="preserve"> of the data on the graphic itself. Label </w:t>
-      </w:r>
-      <w:proofErr w:type="gramStart"/>
-      <w:r>
-        <w:rPr>
-          <w:b/>
-        </w:rPr>
-        <w:t>important  events</w:t>
-      </w:r>
-      <w:proofErr w:type="gramEnd"/>
-      <w:r>
-        <w:rPr>
-          <w:b/>
-        </w:rPr>
-        <w:t xml:space="preserve"> in the data</w:t>
-      </w:r>
     </w:p>
     <w:p>
       <w:pPr>
@@ -9680,38 +10494,6 @@
           <w:b/>
         </w:rPr>
       </w:pPr>
-      <w:r>
-        <w:rPr>
-          <w:b/>
-        </w:rPr>
-        <w:t>3.</w:t>
-      </w:r>
-      <w:r>
-        <w:rPr>
-          <w:b/>
-        </w:rPr>
-        <w:t xml:space="preserve"> </w:t>
-      </w:r>
-      <w:r>
-        <w:rPr>
-          <w:b/>
-        </w:rPr>
-        <w:t xml:space="preserve">Show </w:t>
-      </w:r>
-      <w:proofErr w:type="gramStart"/>
-      <w:r>
-        <w:rPr>
-          <w:b/>
-        </w:rPr>
-        <w:t>data  variation</w:t>
-      </w:r>
-      <w:proofErr w:type="gramEnd"/>
-      <w:r>
-        <w:rPr>
-          <w:b/>
-        </w:rPr>
-        <w:t>, not design variation</w:t>
-      </w:r>
     </w:p>
     <w:p>
       <w:pPr>
@@ -9720,141 +10502,6 @@
           <w:b/>
         </w:rPr>
       </w:pPr>
-      <w:r>
-        <w:rPr>
-          <w:b/>
-        </w:rPr>
-        <w:t>4.</w:t>
-      </w:r>
-      <w:r>
-        <w:rPr>
-          <w:b/>
-        </w:rPr>
-        <w:t xml:space="preserve"> </w:t>
-      </w:r>
-      <w:r>
-        <w:rPr>
-          <w:b/>
-        </w:rPr>
-        <w:t>In time-</w:t>
-      </w:r>
-      <w:proofErr w:type="gramStart"/>
-      <w:r>
-        <w:rPr>
-          <w:b/>
-        </w:rPr>
-        <w:t>series  displays</w:t>
-      </w:r>
-      <w:proofErr w:type="gramEnd"/>
-      <w:r>
-        <w:rPr>
-          <w:b/>
-        </w:rPr>
-        <w:t xml:space="preserve"> of money, deflated and standardized units of monetary  measurement are nearly always better than nominal units.</w:t>
-      </w:r>
-    </w:p>
-    <w:p>
-      <w:pPr>
-        <w:spacing w:after="300"/>
-        <w:rPr>
-          <w:b/>
-        </w:rPr>
-      </w:pPr>
-      <w:r>
-        <w:rPr>
-          <w:b/>
-        </w:rPr>
-        <w:lastRenderedPageBreak/>
-        <w:t>5.</w:t>
-      </w:r>
-      <w:r>
-        <w:rPr>
-          <w:b/>
-        </w:rPr>
-        <w:t xml:space="preserve"> </w:t>
-      </w:r>
-      <w:r>
-        <w:rPr>
-          <w:b/>
-        </w:rPr>
-        <w:t>The number of information-carrying (variable) dimensions depicted should not exceed the number of dimensions in the data</w:t>
-      </w:r>
-    </w:p>
-    <w:p>
-      <w:pPr>
-        <w:spacing w:after="300"/>
-        <w:rPr>
-          <w:b/>
-        </w:rPr>
-      </w:pPr>
-      <w:r>
-        <w:rPr>
-          <w:b/>
-        </w:rPr>
-        <w:t>6.</w:t>
-      </w:r>
-      <w:r>
-        <w:rPr>
-          <w:b/>
-        </w:rPr>
-        <w:t xml:space="preserve"> </w:t>
-      </w:r>
-      <w:r>
-        <w:rPr>
-          <w:b/>
-        </w:rPr>
-        <w:t xml:space="preserve">Graphics must </w:t>
-      </w:r>
-      <w:proofErr w:type="gramStart"/>
-      <w:r>
-        <w:rPr>
-          <w:b/>
-        </w:rPr>
-        <w:t>not  quote</w:t>
-      </w:r>
-      <w:proofErr w:type="gramEnd"/>
-      <w:r>
-        <w:rPr>
-          <w:b/>
-        </w:rPr>
-        <w:t xml:space="preserve"> data out of context (page 74).</w:t>
-      </w:r>
-    </w:p>
-    <w:p>
-      <w:pPr>
-        <w:spacing w:after="300"/>
-        <w:rPr>
-          <w:b/>
-        </w:rPr>
-      </w:pPr>
-    </w:p>
-    <w:p>
-      <w:pPr>
-        <w:spacing w:after="300"/>
-        <w:rPr>
-          <w:bCs/>
-        </w:rPr>
-      </w:pPr>
-      <w:r>
-        <w:rPr>
-          <w:bCs/>
-        </w:rPr>
-        <w:t xml:space="preserve">These have been utilised in the following </w:t>
-      </w:r>
-      <w:proofErr w:type="gramStart"/>
-      <w:r>
-        <w:rPr>
-          <w:bCs/>
-        </w:rPr>
-        <w:t>ways</w:t>
-      </w:r>
-      <w:proofErr w:type="gramEnd"/>
-      <w:r>
-        <w:rPr>
-          <w:bCs/>
-        </w:rPr>
-        <w:t xml:space="preserve"> </w:t>
-      </w:r>
     </w:p>
     <w:p>
       <w:pPr>
@@ -9915,6 +10562,7 @@
           <w:szCs w:val="36"/>
           <w:u w:val="single"/>
         </w:rPr>
+        <w:lastRenderedPageBreak/>
         <w:t xml:space="preserve">Section </w:t>
       </w:r>
       <w:r>
@@ -10216,14 +10864,7 @@
         <w:rPr>
           <w:bCs/>
         </w:rPr>
-        <w:t xml:space="preserve">CRISP-DM operates along the distinct phase-based iteration of projects, which is very suitable for this project as the author has been required to satisfy individual component </w:t>
-      </w:r>
-      <w:r>
-        <w:rPr>
-          <w:bCs/>
-        </w:rPr>
-        <w:lastRenderedPageBreak/>
-        <w:t xml:space="preserve">elements from statistics, data preparation and visualisation, machine learning and programming. The data being used for each of these individual parts of the project needs to be constantly updated and re-assessed so this iterative approach has been ideal to manage these considerations. This has allowed the author to produce a clean and structured data set that can now be taken forward for applying to machine learning algorithms to address the problem outlined at the beginning of this project. </w:t>
+        <w:t xml:space="preserve">CRISP-DM operates along the distinct phase-based iteration of projects, which is very suitable for this project as the author has been required to satisfy individual component elements from statistics, data preparation and visualisation, machine learning and programming. The data being used for each of these individual parts of the project needs to be constantly updated and re-assessed so this iterative approach has been ideal to manage these considerations. This has allowed the author to produce a clean and structured data set that can now be taken forward for applying to machine learning algorithms to address the problem outlined at the beginning of this project. </w:t>
       </w:r>
     </w:p>
     <w:p>
@@ -10340,6 +10981,7 @@
         <w:rPr>
           <w:b/>
         </w:rPr>
+        <w:lastRenderedPageBreak/>
         <w:t xml:space="preserve">Part 2: </w:t>
       </w:r>
       <w:r>
@@ -10933,6 +11575,7 @@
         <w:rPr>
           <w:bCs/>
         </w:rPr>
+        <w:lastRenderedPageBreak/>
         <w:t>error,</w:t>
       </w:r>
       <w:r>
@@ -11309,7 +11952,7 @@
                     <pic:cNvPicPr/>
                   </pic:nvPicPr>
                   <pic:blipFill>
-                    <a:blip r:embed="rId56"/>
+                    <a:blip r:embed="rId62"/>
                     <a:stretch>
                       <a:fillRect/>
                     </a:stretch>
@@ -11857,7 +12500,7 @@
                     <pic:cNvPicPr/>
                   </pic:nvPicPr>
                   <pic:blipFill>
-                    <a:blip r:embed="rId57"/>
+                    <a:blip r:embed="rId63"/>
                     <a:stretch>
                       <a:fillRect/>
                     </a:stretch>
@@ -11895,6 +12538,7 @@
           <w:sz w:val="20"/>
           <w:szCs w:val="20"/>
         </w:rPr>
+        <w:lastRenderedPageBreak/>
         <w:t xml:space="preserve">(Figure </w:t>
       </w:r>
       <w:r>
@@ -12320,7 +12964,6 @@
         <w:rPr>
           <w:noProof/>
         </w:rPr>
-        <w:lastRenderedPageBreak/>
         <w:drawing>
           <wp:inline distT="0" distB="0" distL="0" distR="0" wp14:anchorId="58CC880F" wp14:editId="09F41FCB">
             <wp:extent cx="2453589" cy="514350"/>
@@ -12337,7 +12980,7 @@
                     <pic:cNvPicPr/>
                   </pic:nvPicPr>
                   <pic:blipFill>
-                    <a:blip r:embed="rId58"/>
+                    <a:blip r:embed="rId64"/>
                     <a:stretch>
                       <a:fillRect/>
                     </a:stretch>
@@ -12690,6 +13333,7 @@
         <w:rPr>
           <w:bCs/>
         </w:rPr>
+        <w:lastRenderedPageBreak/>
         <w:t xml:space="preserve">Random Forest, </w:t>
       </w:r>
       <w:r>
@@ -12768,7 +13412,7 @@
                     <pic:cNvPicPr/>
                   </pic:nvPicPr>
                   <pic:blipFill>
-                    <a:blip r:embed="rId59"/>
+                    <a:blip r:embed="rId65"/>
                     <a:stretch>
                       <a:fillRect/>
                     </a:stretch>
@@ -12817,7 +13461,7 @@
                     <pic:cNvPicPr/>
                   </pic:nvPicPr>
                   <pic:blipFill>
-                    <a:blip r:embed="rId60"/>
+                    <a:blip r:embed="rId66"/>
                     <a:stretch>
                       <a:fillRect/>
                     </a:stretch>
@@ -13008,7 +13652,7 @@
                     <pic:cNvPicPr/>
                   </pic:nvPicPr>
                   <pic:blipFill rotWithShape="1">
-                    <a:blip r:embed="rId61"/>
+                    <a:blip r:embed="rId67"/>
                     <a:srcRect t="8219" b="1"/>
                     <a:stretch/>
                   </pic:blipFill>
@@ -13064,7 +13708,7 @@
                     <pic:cNvPicPr/>
                   </pic:nvPicPr>
                   <pic:blipFill>
-                    <a:blip r:embed="rId62"/>
+                    <a:blip r:embed="rId68"/>
                     <a:stretch>
                       <a:fillRect/>
                     </a:stretch>
@@ -13171,12 +13815,23 @@
           <w:szCs w:val="32"/>
         </w:rPr>
       </w:pPr>
-      <w:r>
+    </w:p>
+    <w:p>
+      <w:pPr>
+        <w:spacing w:after="300"/>
         <w:rPr>
           <w:b/>
           <w:sz w:val="32"/>
           <w:szCs w:val="32"/>
         </w:rPr>
+      </w:pPr>
+      <w:r>
+        <w:rPr>
+          <w:b/>
+          <w:sz w:val="32"/>
+          <w:szCs w:val="32"/>
+        </w:rPr>
+        <w:lastRenderedPageBreak/>
         <w:t>3. ML Model Results</w:t>
       </w:r>
     </w:p>
@@ -13242,132 +13897,6 @@
         </w:rPr>
         <w:t>Create table of results</w:t>
       </w:r>
-    </w:p>
-    <w:p>
-      <w:pPr>
-        <w:spacing w:after="0" w:line="259" w:lineRule="auto"/>
-        <w:jc w:val="both"/>
-        <w:rPr>
-          <w:bCs/>
-        </w:rPr>
-      </w:pPr>
-    </w:p>
-    <w:p>
-      <w:pPr>
-        <w:spacing w:after="0" w:line="259" w:lineRule="auto"/>
-        <w:jc w:val="both"/>
-        <w:rPr>
-          <w:bCs/>
-        </w:rPr>
-      </w:pPr>
-    </w:p>
-    <w:p>
-      <w:pPr>
-        <w:spacing w:after="0" w:line="259" w:lineRule="auto"/>
-        <w:jc w:val="both"/>
-        <w:rPr>
-          <w:bCs/>
-        </w:rPr>
-      </w:pPr>
-    </w:p>
-    <w:p>
-      <w:pPr>
-        <w:spacing w:after="0" w:line="259" w:lineRule="auto"/>
-        <w:jc w:val="both"/>
-        <w:rPr>
-          <w:bCs/>
-        </w:rPr>
-      </w:pPr>
-    </w:p>
-    <w:p>
-      <w:pPr>
-        <w:spacing w:after="0" w:line="259" w:lineRule="auto"/>
-        <w:jc w:val="both"/>
-        <w:rPr>
-          <w:bCs/>
-        </w:rPr>
-      </w:pPr>
-    </w:p>
-    <w:p>
-      <w:pPr>
-        <w:spacing w:after="0" w:line="259" w:lineRule="auto"/>
-        <w:jc w:val="both"/>
-        <w:rPr>
-          <w:bCs/>
-        </w:rPr>
-      </w:pPr>
-    </w:p>
-    <w:p>
-      <w:pPr>
-        <w:spacing w:after="0" w:line="259" w:lineRule="auto"/>
-        <w:jc w:val="both"/>
-        <w:rPr>
-          <w:bCs/>
-        </w:rPr>
-      </w:pPr>
-    </w:p>
-    <w:p>
-      <w:pPr>
-        <w:spacing w:after="0" w:line="259" w:lineRule="auto"/>
-        <w:jc w:val="both"/>
-        <w:rPr>
-          <w:bCs/>
-        </w:rPr>
-      </w:pPr>
-    </w:p>
-    <w:p>
-      <w:pPr>
-        <w:spacing w:after="0" w:line="259" w:lineRule="auto"/>
-        <w:jc w:val="both"/>
-        <w:rPr>
-          <w:bCs/>
-        </w:rPr>
-      </w:pPr>
-    </w:p>
-    <w:p>
-      <w:pPr>
-        <w:spacing w:after="0" w:line="259" w:lineRule="auto"/>
-        <w:jc w:val="both"/>
-        <w:rPr>
-          <w:bCs/>
-        </w:rPr>
-      </w:pPr>
-    </w:p>
-    <w:p>
-      <w:pPr>
-        <w:spacing w:after="0" w:line="259" w:lineRule="auto"/>
-        <w:jc w:val="both"/>
-        <w:rPr>
-          <w:bCs/>
-        </w:rPr>
-      </w:pPr>
-    </w:p>
-    <w:p>
-      <w:pPr>
-        <w:spacing w:after="0" w:line="259" w:lineRule="auto"/>
-        <w:jc w:val="both"/>
-        <w:rPr>
-          <w:bCs/>
-        </w:rPr>
-      </w:pPr>
-    </w:p>
-    <w:p>
-      <w:pPr>
-        <w:spacing w:after="0" w:line="259" w:lineRule="auto"/>
-        <w:jc w:val="both"/>
-        <w:rPr>
-          <w:bCs/>
-        </w:rPr>
-      </w:pPr>
-    </w:p>
-    <w:p>
-      <w:pPr>
-        <w:spacing w:after="0" w:line="259" w:lineRule="auto"/>
-        <w:jc w:val="both"/>
-        <w:rPr>
-          <w:bCs/>
-        </w:rPr>
-      </w:pPr>
     </w:p>
     <w:p>
       <w:pPr>
@@ -13426,7 +13955,6 @@
           <w:lang w:eastAsia="en-IE"/>
           <w14:ligatures w14:val="none"/>
         </w:rPr>
-        <w:lastRenderedPageBreak/>
         <w:t>Comparative Results Tables</w:t>
       </w:r>
     </w:p>
@@ -16092,12 +16620,23 @@
           <w:szCs w:val="32"/>
         </w:rPr>
       </w:pPr>
-      <w:r>
+    </w:p>
+    <w:p>
+      <w:pPr>
+        <w:spacing w:after="300"/>
         <w:rPr>
           <w:b/>
           <w:sz w:val="32"/>
           <w:szCs w:val="32"/>
         </w:rPr>
+      </w:pPr>
+      <w:r>
+        <w:rPr>
+          <w:b/>
+          <w:sz w:val="32"/>
+          <w:szCs w:val="32"/>
+        </w:rPr>
+        <w:lastRenderedPageBreak/>
         <w:t xml:space="preserve">4. Result Interpretation and Findings </w:t>
       </w:r>
     </w:p>
@@ -16192,6 +16731,25 @@
         <w:t xml:space="preserve"> </w:t>
       </w:r>
     </w:p>
+    <w:p/>
+    <w:p/>
+    <w:p/>
+    <w:p/>
+    <w:p/>
+    <w:p/>
+    <w:p/>
+    <w:p/>
+    <w:p/>
+    <w:p/>
+    <w:p/>
+    <w:p/>
+    <w:p/>
+    <w:p/>
+    <w:p/>
+    <w:p/>
+    <w:p/>
+    <w:p/>
+    <w:p/>
     <w:p/>
     <w:p/>
     <w:p>
@@ -18941,7 +19499,7 @@
   <w:style w:type="paragraph" w:default="1" w:styleId="Normal">
     <w:name w:val="Normal"/>
     <w:qFormat/>
-    <w:rsid w:val="001B39EA"/>
+    <w:rsid w:val="009B6E88"/>
   </w:style>
   <w:style w:type="paragraph" w:styleId="Heading1">
     <w:name w:val="heading 1"/>

</xml_diff>

<commit_message>
Update report with Programming Section
</commit_message>
<xml_diff>
--- a/CA1_Report.docx
+++ b/CA1_Report.docx
@@ -1101,15 +1101,7 @@
         <w:t xml:space="preserve"> </w:t>
       </w:r>
       <w:r>
-        <w:t xml:space="preserve">Use two discrete distributions (Binomial and/or Poisson) </w:t>
-      </w:r>
-      <w:proofErr w:type="gramStart"/>
-      <w:r>
-        <w:t>in order to</w:t>
-      </w:r>
-      <w:proofErr w:type="gramEnd"/>
-      <w:r>
-        <w:t xml:space="preserve"> explain/identify some information about your dataset. You must explain your reasoning and the techniques you have used. Visualise your data and explain what happens with the large samples in these cases. You must work with Python and your mathematical reasoning must be documented in your report. [0-30]</w:t>
+        <w:t>Use two discrete distributions (Binomial and/or Poisson) in order to explain/identify some information about your dataset. You must explain your reasoning and the techniques you have used. Visualise your data and explain what happens with the large samples in these cases. You must work with Python and your mathematical reasoning must be documented in your report. [0-30]</w:t>
       </w:r>
     </w:p>
     <w:p/>
@@ -1284,13 +1276,8 @@
       <w:r>
         <w:t xml:space="preserve">Calculating the number of </w:t>
       </w:r>
-      <w:proofErr w:type="gramStart"/>
-      <w:r>
-        <w:t>outcomes</w:t>
-      </w:r>
-      <w:proofErr w:type="gramEnd"/>
-      <w:r>
-        <w:t xml:space="preserve"> </w:t>
+      <w:r>
+        <w:t xml:space="preserve">outcomes </w:t>
       </w:r>
       <w:r>
         <w:t>we care about (k)</w:t>
@@ -1512,11 +1499,7 @@
     </w:p>
     <w:p>
       <w:r>
-        <w:t xml:space="preserve">n </w:t>
-      </w:r>
-      <w:proofErr w:type="gramStart"/>
-      <w:r>
-        <w:t xml:space="preserve">= </w:t>
+        <w:t xml:space="preserve">n = </w:t>
       </w:r>
       <w:r>
         <w:t xml:space="preserve"> </w:t>
@@ -1528,7 +1511,6 @@
         </w:rPr>
         <w:t>26</w:t>
       </w:r>
-      <w:proofErr w:type="gramEnd"/>
     </w:p>
     <w:p>
       <w:pPr>
@@ -1785,13 +1767,8 @@
     </w:p>
     <w:p/>
     <w:p>
-      <w:proofErr w:type="gramStart"/>
-      <w:r>
-        <w:t>First</w:t>
-      </w:r>
-      <w:proofErr w:type="gramEnd"/>
-      <w:r>
-        <w:t xml:space="preserve"> we will need to look at the distribution of our data and see which of our variables have normal or skewed distribution levels. </w:t>
+      <w:r>
+        <w:t xml:space="preserve">First we will need to look at the distribution of our data and see which of our variables have normal or skewed distribution levels. </w:t>
       </w:r>
     </w:p>
     <w:p>
@@ -1885,23 +1862,16 @@
     </w:p>
     <w:p>
       <w:r>
-        <w:t>From the above we can see that the distribution of all of our 6 variables is skewed, except for one – ‘Disposable Income (pp)</w:t>
-      </w:r>
-      <w:proofErr w:type="gramStart"/>
-      <w:r>
-        <w:t>’ .</w:t>
-      </w:r>
-      <w:proofErr w:type="gramEnd"/>
+        <w:t>From the above we can see that the distribution of all of our 6 variables is skewed, except for one – ‘Disposable Income (pp)’ .</w:t>
+      </w:r>
       <w:r>
         <w:t xml:space="preserve"> Let us take a closer look at this variable and </w:t>
       </w:r>
       <w:proofErr w:type="spellStart"/>
-      <w:proofErr w:type="gramStart"/>
       <w:r>
         <w:t>it’s</w:t>
       </w:r>
       <w:proofErr w:type="spellEnd"/>
-      <w:proofErr w:type="gramEnd"/>
       <w:r>
         <w:t xml:space="preserve"> distribution –</w:t>
       </w:r>
@@ -2261,16 +2231,11 @@
         <w:t xml:space="preserve">First we need to calculate the </w:t>
       </w:r>
       <w:r>
-        <w:t xml:space="preserve">values less than or equal </w:t>
-      </w:r>
-      <w:proofErr w:type="gramStart"/>
-      <w:r>
-        <w:t xml:space="preserve">to  </w:t>
+        <w:t xml:space="preserve">values less than or equal to  </w:t>
       </w:r>
       <w:r>
         <w:t>€</w:t>
       </w:r>
-      <w:proofErr w:type="gramEnd"/>
       <w:r>
         <w:t>28,000</w:t>
       </w:r>
@@ -2396,15 +2361,7 @@
           <w:b/>
           <w:bCs/>
         </w:rPr>
-        <w:t xml:space="preserve">= </w:t>
-      </w:r>
-      <w:proofErr w:type="gramStart"/>
-      <w:r>
-        <w:rPr>
-          <w:b/>
-          <w:bCs/>
-        </w:rPr>
-        <w:t>0.995970</w:t>
+        <w:t>= 0.995970</w:t>
       </w:r>
       <w:r>
         <w:rPr>
@@ -2427,24 +2384,18 @@
         </w:rPr>
         <w:t>%</w:t>
       </w:r>
-      <w:proofErr w:type="gramEnd"/>
-    </w:p>
-    <w:p>
-      <w:pPr>
-        <w:rPr>
-          <w:b/>
-          <w:bCs/>
-        </w:rPr>
-      </w:pPr>
-    </w:p>
-    <w:p>
-      <w:proofErr w:type="gramStart"/>
-      <w:r>
-        <w:t>Next</w:t>
-      </w:r>
-      <w:proofErr w:type="gramEnd"/>
-      <w:r>
-        <w:t xml:space="preserve"> we need to calculate</w:t>
+    </w:p>
+    <w:p>
+      <w:pPr>
+        <w:rPr>
+          <w:b/>
+          <w:bCs/>
+        </w:rPr>
+      </w:pPr>
+    </w:p>
+    <w:p>
+      <w:r>
+        <w:t>Next we need to calculate</w:t>
       </w:r>
       <w:r>
         <w:t xml:space="preserve"> the difference between our two results by using the following –</w:t>
@@ -2542,7 +2493,6 @@
         </w:rPr>
         <w:t xml:space="preserve">= </w:t>
       </w:r>
-      <w:proofErr w:type="gramStart"/>
       <w:r>
         <w:rPr>
           <w:b/>
@@ -2571,7 +2521,6 @@
         </w:rPr>
         <w:t>%</w:t>
       </w:r>
-      <w:proofErr w:type="gramEnd"/>
     </w:p>
     <w:p/>
     <w:p/>
@@ -2744,21 +2693,7 @@
         <w:rPr>
           <w:bCs/>
         </w:rPr>
-        <w:t xml:space="preserve">This project aims to infer the correlations between common tourist amenities and economic factors specific to local regions (Counties) of Ireland. At the outset of this task, it was clear that several datasets would need to be combined to create data that might offer insights into this problem. This being the case, EDA was utilised across </w:t>
-      </w:r>
-      <w:proofErr w:type="gramStart"/>
-      <w:r>
-        <w:rPr>
-          <w:bCs/>
-        </w:rPr>
-        <w:t>all of</w:t>
-      </w:r>
-      <w:proofErr w:type="gramEnd"/>
-      <w:r>
-        <w:rPr>
-          <w:bCs/>
-        </w:rPr>
-        <w:t xml:space="preserve"> these datasets in different ways and for different reasons. Below is a sample of these investigations, the methods that were used and the insights gained through this process. </w:t>
+        <w:t xml:space="preserve">This project aims to infer the correlations between common tourist amenities and economic factors specific to local regions (Counties) of Ireland. At the outset of this task, it was clear that several datasets would need to be combined to create data that might offer insights into this problem. This being the case, EDA was utilised across all of these datasets in different ways and for different reasons. Below is a sample of these investigations, the methods that were used and the insights gained through this process. </w:t>
       </w:r>
     </w:p>
     <w:p>
@@ -2812,85 +2747,53 @@
           <w:bCs/>
         </w:rPr>
       </w:pPr>
-      <w:proofErr w:type="gramStart"/>
-      <w:r>
-        <w:rPr>
-          <w:bCs/>
-        </w:rPr>
-        <w:t>shape(</w:t>
-      </w:r>
-      <w:proofErr w:type="gramEnd"/>
-      <w:r>
-        <w:rPr>
-          <w:bCs/>
-        </w:rPr>
-        <w:t>): This tells us how many features and entries are contained in our data</w:t>
-      </w:r>
-    </w:p>
-    <w:p>
-      <w:pPr>
-        <w:spacing w:after="0"/>
-        <w:rPr>
-          <w:bCs/>
-        </w:rPr>
-      </w:pPr>
-      <w:proofErr w:type="gramStart"/>
-      <w:r>
-        <w:rPr>
-          <w:bCs/>
-        </w:rPr>
-        <w:t>head(</w:t>
-      </w:r>
-      <w:proofErr w:type="gramEnd"/>
-      <w:r>
-        <w:rPr>
-          <w:bCs/>
-        </w:rPr>
-        <w:t>) : This allows us to see a sample of the first rows of the data</w:t>
-      </w:r>
-    </w:p>
-    <w:p>
-      <w:pPr>
-        <w:spacing w:after="0"/>
-        <w:rPr>
-          <w:bCs/>
-        </w:rPr>
-      </w:pPr>
-      <w:proofErr w:type="gramStart"/>
-      <w:r>
-        <w:rPr>
-          <w:bCs/>
-        </w:rPr>
-        <w:t>info(</w:t>
-      </w:r>
-      <w:proofErr w:type="gramEnd"/>
-      <w:r>
-        <w:rPr>
-          <w:bCs/>
-        </w:rPr>
-        <w:t>) : This provides a summary of information about the data</w:t>
-      </w:r>
-    </w:p>
-    <w:p>
-      <w:pPr>
-        <w:spacing w:after="0"/>
-        <w:rPr>
-          <w:bCs/>
-        </w:rPr>
-      </w:pPr>
-      <w:proofErr w:type="gramStart"/>
-      <w:r>
-        <w:rPr>
-          <w:bCs/>
-        </w:rPr>
-        <w:t>describe(</w:t>
-      </w:r>
-      <w:proofErr w:type="gramEnd"/>
-      <w:r>
-        <w:rPr>
-          <w:bCs/>
-        </w:rPr>
-        <w:t>) : This provides us with the statistical details of the data</w:t>
+      <w:r>
+        <w:rPr>
+          <w:bCs/>
+        </w:rPr>
+        <w:t>shape(): This tells us how many features and entries are contained in our data</w:t>
+      </w:r>
+    </w:p>
+    <w:p>
+      <w:pPr>
+        <w:spacing w:after="0"/>
+        <w:rPr>
+          <w:bCs/>
+        </w:rPr>
+      </w:pPr>
+      <w:r>
+        <w:rPr>
+          <w:bCs/>
+        </w:rPr>
+        <w:t>head() : This allows us to see a sample of the first rows of the data</w:t>
+      </w:r>
+    </w:p>
+    <w:p>
+      <w:pPr>
+        <w:spacing w:after="0"/>
+        <w:rPr>
+          <w:bCs/>
+        </w:rPr>
+      </w:pPr>
+      <w:r>
+        <w:rPr>
+          <w:bCs/>
+        </w:rPr>
+        <w:t>info() : This provides a summary of information about the data</w:t>
+      </w:r>
+    </w:p>
+    <w:p>
+      <w:pPr>
+        <w:spacing w:after="0"/>
+        <w:rPr>
+          <w:bCs/>
+        </w:rPr>
+      </w:pPr>
+      <w:r>
+        <w:rPr>
+          <w:bCs/>
+        </w:rPr>
+        <w:t>describe() : This provides us with the statistical details of the data</w:t>
       </w:r>
     </w:p>
     <w:p>
@@ -2901,7 +2804,6 @@
         </w:rPr>
       </w:pPr>
       <w:proofErr w:type="spellStart"/>
-      <w:proofErr w:type="gramStart"/>
       <w:r>
         <w:rPr>
           <w:bCs/>
@@ -2913,14 +2815,7 @@
         <w:rPr>
           <w:bCs/>
         </w:rPr>
-        <w:t>(</w:t>
-      </w:r>
-      <w:proofErr w:type="gramEnd"/>
-      <w:r>
-        <w:rPr>
-          <w:bCs/>
-        </w:rPr>
-        <w:t xml:space="preserve">): This helps us to identify if a column is continuous  or </w:t>
+        <w:t xml:space="preserve">(): This helps us to identify if a column is continuous  or </w:t>
       </w:r>
       <w:r>
         <w:rPr>
@@ -3902,21 +3797,7 @@
         <w:rPr>
           <w:bCs/>
         </w:rPr>
-        <w:t xml:space="preserve"> The data used here was cleaned </w:t>
-      </w:r>
-      <w:proofErr w:type="gramStart"/>
-      <w:r>
-        <w:rPr>
-          <w:bCs/>
-        </w:rPr>
-        <w:t>by</w:t>
-      </w:r>
-      <w:proofErr w:type="gramEnd"/>
-      <w:r>
-        <w:rPr>
-          <w:bCs/>
-        </w:rPr>
-        <w:t xml:space="preserve"> </w:t>
+        <w:t xml:space="preserve"> The data used here was cleaned by </w:t>
       </w:r>
     </w:p>
     <w:p>
@@ -5001,16 +4882,8 @@
         <w:rPr>
           <w:bCs/>
         </w:rPr>
-        <w:t xml:space="preserve">Array </w:t>
-      </w:r>
-      <w:proofErr w:type="gramStart"/>
-      <w:r>
-        <w:rPr>
-          <w:bCs/>
-        </w:rPr>
-        <w:t>concatenation</w:t>
-      </w:r>
-      <w:proofErr w:type="gramEnd"/>
+        <w:t>Array concatenation</w:t>
+      </w:r>
     </w:p>
     <w:p>
       <w:pPr>
@@ -6395,21 +6268,7 @@
         <w:rPr>
           <w:bCs/>
         </w:rPr>
-        <w:t xml:space="preserve">In the first two boxplots above (figure 25 and figure 26) we can see that there is a lot of rightward </w:t>
-      </w:r>
-      <w:proofErr w:type="gramStart"/>
-      <w:r>
-        <w:rPr>
-          <w:bCs/>
-        </w:rPr>
-        <w:t>skew</w:t>
-      </w:r>
-      <w:proofErr w:type="gramEnd"/>
-      <w:r>
-        <w:rPr>
-          <w:bCs/>
-        </w:rPr>
-        <w:t xml:space="preserve"> which indicates to us that the skew is positive and that the majority of extreme (higher data points) taper off more slowly. The third boxplot (figure 27) </w:t>
+        <w:t xml:space="preserve">In the first two boxplots above (figure 25 and figure 26) we can see that there is a lot of rightward skew which indicates to us that the skew is positive and that the majority of extreme (higher data points) taper off more slowly. The third boxplot (figure 27) </w:t>
       </w:r>
       <w:r>
         <w:rPr>
@@ -6647,21 +6506,7 @@
         <w:rPr>
           <w:bCs/>
         </w:rPr>
-        <w:t xml:space="preserve">Within these we have three values (based on percentiles) of High, </w:t>
-      </w:r>
-      <w:proofErr w:type="gramStart"/>
-      <w:r>
-        <w:rPr>
-          <w:bCs/>
-        </w:rPr>
-        <w:t>Middle</w:t>
-      </w:r>
-      <w:proofErr w:type="gramEnd"/>
-      <w:r>
-        <w:rPr>
-          <w:bCs/>
-        </w:rPr>
-        <w:t xml:space="preserve"> and Low. These are ordinal values as they denote if a</w:t>
+        <w:t>Within these we have three values (based on percentiles) of High, Middle and Low. These are ordinal values as they denote if a</w:t>
       </w:r>
       <w:r>
         <w:rPr>
@@ -7395,21 +7240,7 @@
         <w:rPr>
           <w:bCs/>
         </w:rPr>
-        <w:t xml:space="preserve"> </w:t>
-      </w:r>
-      <w:proofErr w:type="gramStart"/>
-      <w:r>
-        <w:rPr>
-          <w:bCs/>
-        </w:rPr>
-        <w:t>( *</w:t>
-      </w:r>
-      <w:proofErr w:type="gramEnd"/>
-      <w:r>
-        <w:rPr>
-          <w:bCs/>
-        </w:rPr>
-        <w:t xml:space="preserve">ref) </w:t>
+        <w:t xml:space="preserve"> ( *ref) </w:t>
       </w:r>
     </w:p>
     <w:p>
@@ -7870,14 +7701,7 @@
         <w:rPr>
           <w:bCs/>
         </w:rPr>
-        <w:t>Dis_Income_</w:t>
-      </w:r>
-      <w:proofErr w:type="gramStart"/>
-      <w:r>
-        <w:rPr>
-          <w:bCs/>
-        </w:rPr>
-        <w:t>Stand</w:t>
+        <w:t>Dis_Income_Stand</w:t>
       </w:r>
       <w:proofErr w:type="spellEnd"/>
       <w:r>
@@ -7886,7 +7710,6 @@
         </w:rPr>
         <w:t>’</w:t>
       </w:r>
-      <w:proofErr w:type="gramEnd"/>
     </w:p>
     <w:p>
       <w:pPr>
@@ -8552,21 +8375,7 @@
         <w:rPr>
           <w:bCs/>
         </w:rPr>
-        <w:t xml:space="preserve">see a complexity of information being displayed simultaneously. The X and Y relationship of two variables (Total Activities and Total Accommodation) is being shown for </w:t>
-      </w:r>
-      <w:proofErr w:type="gramStart"/>
-      <w:r>
-        <w:rPr>
-          <w:bCs/>
-        </w:rPr>
-        <w:t>each individual</w:t>
-      </w:r>
-      <w:proofErr w:type="gramEnd"/>
-      <w:r>
-        <w:rPr>
-          <w:bCs/>
-        </w:rPr>
-        <w:t xml:space="preserve"> ‘County’ in our dataset by the colour of each data plot and the Household Income (Million EUR) is being shown by the size of each bubble. This is a novel way to represent 4 variables at the same time and while the correlation relationship can be valuable, having the size of another variable really adds to what is being conveyed.</w:t>
+        <w:t>see a complexity of information being displayed simultaneously. The X and Y relationship of two variables (Total Activities and Total Accommodation) is being shown for each individual ‘County’ in our dataset by the colour of each data plot and the Household Income (Million EUR) is being shown by the size of each bubble. This is a novel way to represent 4 variables at the same time and while the correlation relationship can be valuable, having the size of another variable really adds to what is being conveyed.</w:t>
       </w:r>
     </w:p>
     <w:p>
@@ -8730,13 +8539,7 @@
         <w:rPr>
           <w:bCs/>
         </w:rPr>
-        <w:t xml:space="preserve"> The colour bar legend on the righthand side is essential for the heatmap to ensure that </w:t>
-      </w:r>
-      <w:r>
-        <w:rPr>
-          <w:bCs/>
-        </w:rPr>
-        <w:t>the viewer is aware of how the feature correlation is mapped.</w:t>
+        <w:t xml:space="preserve"> The colour bar legend on the righthand side is essential for the heatmap to ensure that the viewer is aware of how the feature correlation is mapped.</w:t>
       </w:r>
     </w:p>
     <w:p>
@@ -8880,21 +8683,7 @@
         <w:rPr>
           <w:bCs/>
         </w:rPr>
-        <w:t xml:space="preserve">elow are </w:t>
-      </w:r>
-      <w:proofErr w:type="gramStart"/>
-      <w:r>
-        <w:rPr>
-          <w:bCs/>
-        </w:rPr>
-        <w:t>a number of</w:t>
-      </w:r>
-      <w:proofErr w:type="gramEnd"/>
-      <w:r>
-        <w:rPr>
-          <w:bCs/>
-        </w:rPr>
-        <w:t xml:space="preserve"> </w:t>
+        <w:t xml:space="preserve">elow are a number of </w:t>
       </w:r>
       <w:r>
         <w:rPr>
@@ -9539,36 +9328,16 @@
           <w:sz w:val="20"/>
           <w:szCs w:val="20"/>
         </w:rPr>
-        <w:t xml:space="preserve">                                                                                                       </w:t>
-      </w:r>
-      <w:proofErr w:type="gramStart"/>
-      <w:r>
-        <w:rPr>
-          <w:b/>
-          <w:bCs/>
-          <w:sz w:val="20"/>
-          <w:szCs w:val="20"/>
-        </w:rPr>
-        <w:t xml:space="preserve">   </w:t>
-      </w:r>
-      <w:r>
-        <w:rPr>
-          <w:b/>
-          <w:bCs/>
-          <w:sz w:val="20"/>
-          <w:szCs w:val="20"/>
-        </w:rPr>
-        <w:t>(</w:t>
-      </w:r>
-      <w:proofErr w:type="gramEnd"/>
-      <w:r>
-        <w:rPr>
-          <w:b/>
-          <w:bCs/>
-          <w:sz w:val="20"/>
-          <w:szCs w:val="20"/>
-        </w:rPr>
-        <w:t xml:space="preserve">Figure </w:t>
+        <w:t xml:space="preserve">                                                                                                          </w:t>
+      </w:r>
+      <w:r>
+        <w:rPr>
+          <w:b/>
+          <w:bCs/>
+          <w:sz w:val="20"/>
+          <w:szCs w:val="20"/>
+        </w:rPr>
+        <w:t xml:space="preserve">(Figure </w:t>
       </w:r>
       <w:r>
         <w:rPr>
@@ -9763,17 +9532,7 @@
           <w:sz w:val="20"/>
           <w:szCs w:val="20"/>
         </w:rPr>
-        <w:t xml:space="preserve">                                                                                                      </w:t>
-      </w:r>
-      <w:proofErr w:type="gramStart"/>
-      <w:r>
-        <w:rPr>
-          <w:b/>
-          <w:bCs/>
-          <w:sz w:val="20"/>
-          <w:szCs w:val="20"/>
-        </w:rPr>
-        <w:t xml:space="preserve">   </w:t>
+        <w:t xml:space="preserve">                                                                                                         </w:t>
       </w:r>
       <w:bookmarkStart w:id="1" w:name="_Hlk163253219"/>
       <w:r>
@@ -9783,17 +9542,7 @@
           <w:sz w:val="20"/>
           <w:szCs w:val="20"/>
         </w:rPr>
-        <w:t>(</w:t>
-      </w:r>
-      <w:proofErr w:type="gramEnd"/>
-      <w:r>
-        <w:rPr>
-          <w:b/>
-          <w:bCs/>
-          <w:sz w:val="20"/>
-          <w:szCs w:val="20"/>
-        </w:rPr>
-        <w:t xml:space="preserve">Figure </w:t>
+        <w:t xml:space="preserve">(Figure </w:t>
       </w:r>
       <w:r>
         <w:rPr>
@@ -10004,36 +9753,16 @@
           <w:sz w:val="20"/>
           <w:szCs w:val="20"/>
         </w:rPr>
-        <w:t xml:space="preserve">                                                                                                       </w:t>
-      </w:r>
-      <w:proofErr w:type="gramStart"/>
-      <w:r>
-        <w:rPr>
-          <w:b/>
-          <w:bCs/>
-          <w:sz w:val="20"/>
-          <w:szCs w:val="20"/>
-        </w:rPr>
-        <w:t xml:space="preserve">   </w:t>
-      </w:r>
-      <w:r>
-        <w:rPr>
-          <w:b/>
-          <w:bCs/>
-          <w:sz w:val="20"/>
-          <w:szCs w:val="20"/>
-        </w:rPr>
-        <w:t>(</w:t>
-      </w:r>
-      <w:proofErr w:type="gramEnd"/>
-      <w:r>
-        <w:rPr>
-          <w:b/>
-          <w:bCs/>
-          <w:sz w:val="20"/>
-          <w:szCs w:val="20"/>
-        </w:rPr>
-        <w:t xml:space="preserve">Figure </w:t>
+        <w:t xml:space="preserve">                                                                                                          </w:t>
+      </w:r>
+      <w:r>
+        <w:rPr>
+          <w:b/>
+          <w:bCs/>
+          <w:sz w:val="20"/>
+          <w:szCs w:val="20"/>
+        </w:rPr>
+        <w:t xml:space="preserve">(Figure </w:t>
       </w:r>
       <w:r>
         <w:rPr>
@@ -10244,21 +9973,7 @@
         <w:rPr>
           <w:bCs/>
         </w:rPr>
-        <w:t xml:space="preserve"> The representation of numbers, as physically measured on </w:t>
-      </w:r>
-      <w:proofErr w:type="gramStart"/>
-      <w:r>
-        <w:rPr>
-          <w:bCs/>
-        </w:rPr>
-        <w:t>the  surface</w:t>
-      </w:r>
-      <w:proofErr w:type="gramEnd"/>
-      <w:r>
-        <w:rPr>
-          <w:bCs/>
-        </w:rPr>
-        <w:t xml:space="preserve"> of the graphic itself, should be directly proportional to  the numerical quantities measured.</w:t>
+        <w:t xml:space="preserve"> The representation of numbers, as physically measured on the  surface of the graphic itself, should be directly proportional to  the numerical quantities measured.</w:t>
       </w:r>
     </w:p>
     <w:p>
@@ -10286,49 +10001,7 @@
         <w:rPr>
           <w:bCs/>
         </w:rPr>
-        <w:t xml:space="preserve"> should be used </w:t>
-      </w:r>
-      <w:proofErr w:type="gramStart"/>
-      <w:r>
-        <w:rPr>
-          <w:bCs/>
-        </w:rPr>
-        <w:t>to  defeat</w:t>
-      </w:r>
-      <w:proofErr w:type="gramEnd"/>
-      <w:r>
-        <w:rPr>
-          <w:bCs/>
-        </w:rPr>
-        <w:t xml:space="preserve"> graphical distortion and ambiguity. Write </w:t>
-      </w:r>
-      <w:proofErr w:type="gramStart"/>
-      <w:r>
-        <w:rPr>
-          <w:bCs/>
-        </w:rPr>
-        <w:t>out  explanations</w:t>
-      </w:r>
-      <w:proofErr w:type="gramEnd"/>
-      <w:r>
-        <w:rPr>
-          <w:bCs/>
-        </w:rPr>
-        <w:t xml:space="preserve"> of the data on the graphic itself. Label </w:t>
-      </w:r>
-      <w:proofErr w:type="gramStart"/>
-      <w:r>
-        <w:rPr>
-          <w:bCs/>
-        </w:rPr>
-        <w:t>important  events</w:t>
-      </w:r>
-      <w:proofErr w:type="gramEnd"/>
-      <w:r>
-        <w:rPr>
-          <w:bCs/>
-        </w:rPr>
-        <w:t xml:space="preserve"> in the data</w:t>
+        <w:t xml:space="preserve"> should be used to  defeat graphical distortion and ambiguity. Write out  explanations of the data on the graphic itself. Label important  events in the data</w:t>
       </w:r>
     </w:p>
     <w:p>
@@ -10348,21 +10021,7 @@
         <w:rPr>
           <w:bCs/>
         </w:rPr>
-        <w:t xml:space="preserve"> Show </w:t>
-      </w:r>
-      <w:proofErr w:type="gramStart"/>
-      <w:r>
-        <w:rPr>
-          <w:bCs/>
-        </w:rPr>
-        <w:t>data  variation</w:t>
-      </w:r>
-      <w:proofErr w:type="gramEnd"/>
-      <w:r>
-        <w:rPr>
-          <w:bCs/>
-        </w:rPr>
-        <w:t>, not design variation</w:t>
+        <w:t xml:space="preserve"> Show data  variation, not design variation</w:t>
       </w:r>
     </w:p>
     <w:p>
@@ -10382,21 +10041,7 @@
         <w:rPr>
           <w:bCs/>
         </w:rPr>
-        <w:t xml:space="preserve"> In time-</w:t>
-      </w:r>
-      <w:proofErr w:type="gramStart"/>
-      <w:r>
-        <w:rPr>
-          <w:bCs/>
-        </w:rPr>
-        <w:t>series  displays</w:t>
-      </w:r>
-      <w:proofErr w:type="gramEnd"/>
-      <w:r>
-        <w:rPr>
-          <w:bCs/>
-        </w:rPr>
-        <w:t xml:space="preserve"> of money, deflated and standardized units of monetary  measurement are nearly always better than nominal units.</w:t>
+        <w:t xml:space="preserve"> In time-series  displays of money, deflated and standardized units of monetary  measurement are nearly always better than nominal units.</w:t>
       </w:r>
     </w:p>
     <w:p>
@@ -10462,21 +10107,7 @@
         <w:rPr>
           <w:bCs/>
         </w:rPr>
-        <w:t xml:space="preserve">These have been utilised in the following </w:t>
-      </w:r>
-      <w:proofErr w:type="gramStart"/>
-      <w:r>
-        <w:rPr>
-          <w:bCs/>
-        </w:rPr>
-        <w:t>ways</w:t>
-      </w:r>
-      <w:proofErr w:type="gramEnd"/>
-      <w:r>
-        <w:rPr>
-          <w:bCs/>
-        </w:rPr>
-        <w:t xml:space="preserve"> </w:t>
+        <w:t xml:space="preserve">These have been utilised in the following ways </w:t>
       </w:r>
     </w:p>
     <w:p>
@@ -10631,44 +10262,20 @@
         <w:spacing w:after="0" w:line="259" w:lineRule="auto"/>
         <w:jc w:val="both"/>
         <w:rPr>
-          <w:b/>
-        </w:rPr>
-      </w:pPr>
-      <w:r>
-        <w:rPr>
-          <w:b/>
-          <w:bCs/>
-        </w:rPr>
-        <w:t>Question 1:</w:t>
-      </w:r>
-      <w:r>
-        <w:t xml:space="preserve"> Explain which project management </w:t>
-      </w:r>
-      <w:r>
-        <w:t>framework (</w:t>
-      </w:r>
-      <w:r>
-        <w:t xml:space="preserve">CRISP-DM, </w:t>
-      </w:r>
-      <w:proofErr w:type="gramStart"/>
-      <w:r>
-        <w:t>KDD</w:t>
-      </w:r>
-      <w:proofErr w:type="gramEnd"/>
-      <w:r>
-        <w:t xml:space="preserve"> or SEMMA) is required for a data science project. Discuss and justify with real-life scenarios. Provide an explanation of why you chose a supervised, unsupervised, or semi-supervised machine learning technique for the dataset you used for ML </w:t>
-      </w:r>
-      <w:r>
-        <w:t>modelling</w:t>
-      </w:r>
-      <w:r>
-        <w:t xml:space="preserve">. </w:t>
-      </w:r>
-      <w:r>
-        <w:rPr>
-          <w:b/>
-        </w:rPr>
-        <w:t>[0 - 20]</w:t>
+          <w:bCs/>
+        </w:rPr>
+      </w:pPr>
+      <w:r>
+        <w:rPr>
+          <w:b/>
+        </w:rPr>
+        <w:t xml:space="preserve">Part 1: </w:t>
+      </w:r>
+      <w:r>
+        <w:rPr>
+          <w:bCs/>
+        </w:rPr>
+        <w:t>PM Framework: CRISP-DM</w:t>
       </w:r>
     </w:p>
     <w:p>
@@ -10676,7 +10283,7 @@
         <w:spacing w:after="0" w:line="259" w:lineRule="auto"/>
         <w:jc w:val="both"/>
         <w:rPr>
-          <w:b/>
+          <w:bCs/>
         </w:rPr>
       </w:pPr>
     </w:p>
@@ -10690,36 +10297,6 @@
       </w:pPr>
       <w:r>
         <w:rPr>
-          <w:b/>
-        </w:rPr>
-        <w:t xml:space="preserve">Part 1: </w:t>
-      </w:r>
-      <w:r>
-        <w:rPr>
-          <w:bCs/>
-        </w:rPr>
-        <w:t>PM Framework: CRISP-DM</w:t>
-      </w:r>
-    </w:p>
-    <w:p>
-      <w:pPr>
-        <w:spacing w:after="0" w:line="259" w:lineRule="auto"/>
-        <w:jc w:val="both"/>
-        <w:rPr>
-          <w:bCs/>
-        </w:rPr>
-      </w:pPr>
-    </w:p>
-    <w:p>
-      <w:pPr>
-        <w:spacing w:after="0" w:line="259" w:lineRule="auto"/>
-        <w:jc w:val="both"/>
-        <w:rPr>
-          <w:bCs/>
-        </w:rPr>
-      </w:pPr>
-      <w:r>
-        <w:rPr>
           <w:bCs/>
         </w:rPr>
         <w:t>CRISP-DM</w:t>
@@ -10728,27 +10305,13 @@
         <w:rPr>
           <w:bCs/>
         </w:rPr>
-        <w:t xml:space="preserve"> </w:t>
-      </w:r>
-      <w:proofErr w:type="gramStart"/>
-      <w:r>
-        <w:rPr>
-          <w:bCs/>
-        </w:rPr>
-        <w:t>(</w:t>
-      </w:r>
-      <w:r>
-        <w:rPr>
-          <w:bCs/>
-        </w:rPr>
-        <w:t xml:space="preserve"> Cross</w:t>
-      </w:r>
-      <w:proofErr w:type="gramEnd"/>
-      <w:r>
-        <w:rPr>
-          <w:bCs/>
-        </w:rPr>
-        <w:t>-Industry Standard Process for Data Mining</w:t>
+        <w:t xml:space="preserve"> (</w:t>
+      </w:r>
+      <w:r>
+        <w:rPr>
+          <w:bCs/>
+        </w:rPr>
+        <w:t xml:space="preserve"> Cross-Industry Standard Process for Data Mining</w:t>
       </w:r>
       <w:r>
         <w:rPr>
@@ -10823,16 +10386,8 @@
         <w:rPr>
           <w:bCs/>
         </w:rPr>
-        <w:t xml:space="preserve">Iterativie approach to deploying machine learning </w:t>
-      </w:r>
-      <w:proofErr w:type="gramStart"/>
-      <w:r>
-        <w:rPr>
-          <w:bCs/>
-        </w:rPr>
-        <w:t>models</w:t>
-      </w:r>
-      <w:proofErr w:type="gramEnd"/>
+        <w:t>Iterativie approach to deploying machine learning models</w:t>
+      </w:r>
     </w:p>
     <w:p>
       <w:pPr>
@@ -10932,6 +10487,18 @@
           <w:bCs/>
         </w:rPr>
       </w:pPr>
+      <w:r>
+        <w:rPr>
+          <w:b/>
+        </w:rPr>
+        <w:t xml:space="preserve">Part 2: </w:t>
+      </w:r>
+      <w:r>
+        <w:rPr>
+          <w:bCs/>
+        </w:rPr>
+        <w:t>ML Technique used (supervised, unsupervised, semi-supervised)</w:t>
+      </w:r>
     </w:p>
     <w:p>
       <w:pPr>
@@ -10950,6 +10517,42 @@
           <w:bCs/>
         </w:rPr>
       </w:pPr>
+      <w:r>
+        <w:rPr>
+          <w:bCs/>
+        </w:rPr>
+        <w:t>The question that we are going to look at for this project is ‘</w:t>
+      </w:r>
+      <w:r>
+        <w:rPr>
+          <w:bCs/>
+        </w:rPr>
+        <w:t>Can we try and predict the 'Total Activities' of a County by the additional features that we have selected using</w:t>
+      </w:r>
+      <w:r>
+        <w:rPr>
+          <w:bCs/>
+        </w:rPr>
+        <w:t xml:space="preserve"> </w:t>
+      </w:r>
+      <w:r>
+        <w:rPr>
+          <w:bCs/>
+        </w:rPr>
+        <w:t xml:space="preserve">machine learning </w:t>
+      </w:r>
+      <w:r>
+        <w:rPr>
+          <w:bCs/>
+        </w:rPr>
+        <w:t>models</w:t>
+      </w:r>
+      <w:r>
+        <w:rPr>
+          <w:bCs/>
+        </w:rPr>
+        <w:t>?’</w:t>
+      </w:r>
     </w:p>
     <w:p>
       <w:pPr>
@@ -10968,177 +10571,90 @@
           <w:bCs/>
         </w:rPr>
       </w:pPr>
-    </w:p>
-    <w:p>
-      <w:pPr>
-        <w:spacing w:after="0" w:line="259" w:lineRule="auto"/>
-        <w:jc w:val="both"/>
-        <w:rPr>
-          <w:bCs/>
-        </w:rPr>
-      </w:pPr>
-      <w:r>
-        <w:rPr>
-          <w:b/>
+      <w:r>
+        <w:rPr>
+          <w:bCs/>
+        </w:rPr>
+        <w:t>As</w:t>
+      </w:r>
+      <w:r>
+        <w:rPr>
+          <w:bCs/>
+        </w:rPr>
+        <w:t xml:space="preserve"> this problem will use continuous data that we already have labelled, we will use supervised machine learning approaches. </w:t>
+      </w:r>
+      <w:r>
+        <w:rPr>
+          <w:bCs/>
+        </w:rPr>
+        <w:t xml:space="preserve">This problem </w:t>
+      </w:r>
+      <w:r>
+        <w:rPr>
+          <w:bCs/>
+        </w:rPr>
+        <w:t xml:space="preserve">is </w:t>
+      </w:r>
+      <w:r>
+        <w:rPr>
+          <w:bCs/>
+        </w:rPr>
+        <w:t xml:space="preserve">a regression task due to the nature of the target variable 'Total Activities', which is continuous. </w:t>
+      </w:r>
+      <w:r>
+        <w:rPr>
+          <w:bCs/>
+        </w:rPr>
+        <w:t>Our main goal will be</w:t>
+      </w:r>
+      <w:r>
+        <w:rPr>
+          <w:bCs/>
+        </w:rPr>
+        <w:t xml:space="preserve"> to develop </w:t>
+      </w:r>
+      <w:r>
+        <w:rPr>
+          <w:bCs/>
+        </w:rPr>
+        <w:t xml:space="preserve">two machine learning </w:t>
+      </w:r>
+      <w:r>
+        <w:rPr>
+          <w:bCs/>
+        </w:rPr>
+        <w:t xml:space="preserve">models </w:t>
+      </w:r>
+      <w:r>
+        <w:rPr>
+          <w:bCs/>
+        </w:rPr>
+        <w:t>which can understand</w:t>
+      </w:r>
+      <w:r>
+        <w:rPr>
+          <w:bCs/>
+        </w:rPr>
+        <w:t xml:space="preserve"> the </w:t>
+      </w:r>
+      <w:r>
+        <w:rPr>
+          <w:bCs/>
+        </w:rPr>
+        <w:t>relationships</w:t>
+      </w:r>
+      <w:r>
+        <w:rPr>
+          <w:bCs/>
+        </w:rPr>
+        <w:t xml:space="preserve"> </w:t>
+      </w:r>
+      <w:r>
+        <w:rPr>
+          <w:bCs/>
         </w:rPr>
         <w:lastRenderedPageBreak/>
-        <w:t xml:space="preserve">Part 2: </w:t>
-      </w:r>
-      <w:r>
-        <w:rPr>
-          <w:bCs/>
-        </w:rPr>
-        <w:t>ML Technique used (supervised, unsupervised, semi-supervised)</w:t>
-      </w:r>
-    </w:p>
-    <w:p>
-      <w:pPr>
-        <w:spacing w:after="0" w:line="259" w:lineRule="auto"/>
-        <w:jc w:val="both"/>
-        <w:rPr>
-          <w:bCs/>
-        </w:rPr>
-      </w:pPr>
-    </w:p>
-    <w:p>
-      <w:pPr>
-        <w:spacing w:after="0" w:line="259" w:lineRule="auto"/>
-        <w:jc w:val="both"/>
-        <w:rPr>
-          <w:bCs/>
-        </w:rPr>
-      </w:pPr>
-      <w:r>
-        <w:rPr>
-          <w:bCs/>
-        </w:rPr>
-        <w:t>The question that we are going to look at for this project is ‘</w:t>
-      </w:r>
-      <w:r>
-        <w:rPr>
-          <w:bCs/>
-        </w:rPr>
-        <w:t>Can we try and predict the 'Total Activities' of a County by the additional features that we have selected using</w:t>
-      </w:r>
-      <w:r>
-        <w:rPr>
-          <w:bCs/>
-        </w:rPr>
-        <w:t xml:space="preserve"> </w:t>
-      </w:r>
-      <w:r>
-        <w:rPr>
-          <w:bCs/>
-        </w:rPr>
-        <w:t xml:space="preserve">machine learning </w:t>
-      </w:r>
-      <w:r>
-        <w:rPr>
-          <w:bCs/>
-        </w:rPr>
-        <w:t>models</w:t>
-      </w:r>
-      <w:r>
-        <w:rPr>
-          <w:bCs/>
-        </w:rPr>
-        <w:t>?’</w:t>
-      </w:r>
-    </w:p>
-    <w:p>
-      <w:pPr>
-        <w:spacing w:after="0" w:line="259" w:lineRule="auto"/>
-        <w:jc w:val="both"/>
-        <w:rPr>
-          <w:bCs/>
-        </w:rPr>
-      </w:pPr>
-    </w:p>
-    <w:p>
-      <w:pPr>
-        <w:spacing w:after="0" w:line="259" w:lineRule="auto"/>
-        <w:jc w:val="both"/>
-        <w:rPr>
-          <w:bCs/>
-        </w:rPr>
-      </w:pPr>
-      <w:r>
-        <w:rPr>
-          <w:bCs/>
-        </w:rPr>
-        <w:t>As</w:t>
-      </w:r>
-      <w:r>
-        <w:rPr>
-          <w:bCs/>
-        </w:rPr>
-        <w:t xml:space="preserve"> this problem will use continuous data that we already have labelled, we will use supervised machine learning approaches. </w:t>
-      </w:r>
-      <w:r>
-        <w:rPr>
-          <w:bCs/>
-        </w:rPr>
-        <w:t xml:space="preserve">This problem </w:t>
-      </w:r>
-      <w:r>
-        <w:rPr>
-          <w:bCs/>
-        </w:rPr>
-        <w:t xml:space="preserve">is </w:t>
-      </w:r>
-      <w:r>
-        <w:rPr>
-          <w:bCs/>
-        </w:rPr>
-        <w:t xml:space="preserve">a regression task due to the nature of the target variable 'Total Activities', which is continuous. </w:t>
-      </w:r>
-      <w:r>
-        <w:rPr>
-          <w:bCs/>
-        </w:rPr>
-        <w:t>Our main goal will be</w:t>
-      </w:r>
-      <w:r>
-        <w:rPr>
-          <w:bCs/>
-        </w:rPr>
-        <w:t xml:space="preserve"> to develop </w:t>
-      </w:r>
-      <w:r>
-        <w:rPr>
-          <w:bCs/>
-        </w:rPr>
-        <w:t xml:space="preserve">two machine learning </w:t>
-      </w:r>
-      <w:r>
-        <w:rPr>
-          <w:bCs/>
-        </w:rPr>
-        <w:t xml:space="preserve">models </w:t>
-      </w:r>
-      <w:r>
-        <w:rPr>
-          <w:bCs/>
-        </w:rPr>
-        <w:t>which can understand</w:t>
-      </w:r>
-      <w:r>
-        <w:rPr>
-          <w:bCs/>
-        </w:rPr>
-        <w:t xml:space="preserve"> the </w:t>
-      </w:r>
-      <w:r>
-        <w:rPr>
-          <w:bCs/>
-        </w:rPr>
-        <w:t>relationships</w:t>
-      </w:r>
-      <w:r>
-        <w:rPr>
-          <w:bCs/>
-        </w:rPr>
-        <w:t xml:space="preserve"> betwee</w:t>
+        <w:t>betwee</w:t>
       </w:r>
       <w:r>
         <w:rPr>
@@ -11575,7 +11091,6 @@
         <w:rPr>
           <w:bCs/>
         </w:rPr>
-        <w:lastRenderedPageBreak/>
         <w:t>error,</w:t>
       </w:r>
       <w:r>
@@ -11651,16 +11166,8 @@
         <w:rPr>
           <w:bCs/>
         </w:rPr>
-        <w:t xml:space="preserve">Select Hyperparameters and </w:t>
-      </w:r>
-      <w:proofErr w:type="gramStart"/>
-      <w:r>
-        <w:rPr>
-          <w:bCs/>
-        </w:rPr>
-        <w:t>test</w:t>
-      </w:r>
-      <w:proofErr w:type="gramEnd"/>
+        <w:t>Select Hyperparameters and test</w:t>
+      </w:r>
     </w:p>
     <w:p>
       <w:pPr>
@@ -11713,16 +11220,8 @@
         <w:rPr>
           <w:bCs/>
         </w:rPr>
-        <w:t xml:space="preserve"> hyperparameters for our Linear regression model, as Linear Regression is a relatively simple model, there are only the following </w:t>
-      </w:r>
-      <w:proofErr w:type="gramStart"/>
-      <w:r>
-        <w:rPr>
-          <w:bCs/>
-        </w:rPr>
-        <w:t>available</w:t>
-      </w:r>
-      <w:proofErr w:type="gramEnd"/>
+        <w:t xml:space="preserve"> hyperparameters for our Linear regression model, as Linear Regression is a relatively simple model, there are only the following available</w:t>
+      </w:r>
     </w:p>
     <w:p>
       <w:pPr>
@@ -11755,6 +11254,7 @@
           <w:sz w:val="20"/>
           <w:szCs w:val="20"/>
         </w:rPr>
+        <w:lastRenderedPageBreak/>
         <w:t>fit_intercept</w:t>
       </w:r>
       <w:proofErr w:type="spellEnd"/>
@@ -12059,21 +11559,7 @@
         <w:rPr>
           <w:bCs/>
         </w:rPr>
-        <w:t xml:space="preserve">The hyperparameters that we will look at for the Random Forest model are the </w:t>
-      </w:r>
-      <w:proofErr w:type="gramStart"/>
-      <w:r>
-        <w:rPr>
-          <w:bCs/>
-        </w:rPr>
-        <w:t>following</w:t>
-      </w:r>
-      <w:proofErr w:type="gramEnd"/>
-      <w:r>
-        <w:rPr>
-          <w:bCs/>
-        </w:rPr>
-        <w:t xml:space="preserve"> </w:t>
+        <w:t xml:space="preserve">The hyperparameters that we will look at for the Random Forest model are the following </w:t>
       </w:r>
     </w:p>
     <w:p>
@@ -12151,23 +11637,13 @@
         <w:t>'</w:t>
       </w:r>
       <w:proofErr w:type="spellStart"/>
-      <w:proofErr w:type="gramStart"/>
-      <w:r>
-        <w:rPr>
-          <w:bCs/>
-          <w:sz w:val="20"/>
-          <w:szCs w:val="20"/>
-        </w:rPr>
-        <w:t>max</w:t>
-      </w:r>
-      <w:proofErr w:type="gramEnd"/>
-      <w:r>
-        <w:rPr>
-          <w:bCs/>
-          <w:sz w:val="20"/>
-          <w:szCs w:val="20"/>
-        </w:rPr>
-        <w:t>_depth</w:t>
+      <w:r>
+        <w:rPr>
+          <w:bCs/>
+          <w:sz w:val="20"/>
+          <w:szCs w:val="20"/>
+        </w:rPr>
+        <w:t>max_depth</w:t>
       </w:r>
       <w:proofErr w:type="spellEnd"/>
       <w:r>
@@ -12203,23 +11679,13 @@
         <w:t>'</w:t>
       </w:r>
       <w:proofErr w:type="spellStart"/>
-      <w:proofErr w:type="gramStart"/>
-      <w:r>
-        <w:rPr>
-          <w:bCs/>
-          <w:sz w:val="20"/>
-          <w:szCs w:val="20"/>
-        </w:rPr>
-        <w:t>min</w:t>
-      </w:r>
-      <w:proofErr w:type="gramEnd"/>
-      <w:r>
-        <w:rPr>
-          <w:bCs/>
-          <w:sz w:val="20"/>
-          <w:szCs w:val="20"/>
-        </w:rPr>
-        <w:t>_samples_split</w:t>
+      <w:r>
+        <w:rPr>
+          <w:bCs/>
+          <w:sz w:val="20"/>
+          <w:szCs w:val="20"/>
+        </w:rPr>
+        <w:t>min_samples_split</w:t>
       </w:r>
       <w:proofErr w:type="spellEnd"/>
       <w:r>
@@ -12255,23 +11721,13 @@
         <w:t>'</w:t>
       </w:r>
       <w:proofErr w:type="spellStart"/>
-      <w:proofErr w:type="gramStart"/>
-      <w:r>
-        <w:rPr>
-          <w:bCs/>
-          <w:sz w:val="20"/>
-          <w:szCs w:val="20"/>
-        </w:rPr>
-        <w:t>min</w:t>
-      </w:r>
-      <w:proofErr w:type="gramEnd"/>
-      <w:r>
-        <w:rPr>
-          <w:bCs/>
-          <w:sz w:val="20"/>
-          <w:szCs w:val="20"/>
-        </w:rPr>
-        <w:t>_samples_leaf</w:t>
+      <w:r>
+        <w:rPr>
+          <w:bCs/>
+          <w:sz w:val="20"/>
+          <w:szCs w:val="20"/>
+        </w:rPr>
+        <w:t>min_samples_leaf</w:t>
       </w:r>
       <w:proofErr w:type="spellEnd"/>
       <w:r>
@@ -12307,23 +11763,13 @@
         <w:t>'</w:t>
       </w:r>
       <w:proofErr w:type="spellStart"/>
-      <w:proofErr w:type="gramStart"/>
-      <w:r>
-        <w:rPr>
-          <w:bCs/>
-          <w:sz w:val="20"/>
-          <w:szCs w:val="20"/>
-        </w:rPr>
-        <w:t>max</w:t>
-      </w:r>
-      <w:proofErr w:type="gramEnd"/>
-      <w:r>
-        <w:rPr>
-          <w:bCs/>
-          <w:sz w:val="20"/>
-          <w:szCs w:val="20"/>
-        </w:rPr>
-        <w:t>_features</w:t>
+      <w:r>
+        <w:rPr>
+          <w:bCs/>
+          <w:sz w:val="20"/>
+          <w:szCs w:val="20"/>
+        </w:rPr>
+        <w:t>max_features</w:t>
       </w:r>
       <w:proofErr w:type="spellEnd"/>
       <w:r>
@@ -12538,7 +11984,6 @@
           <w:sz w:val="20"/>
           <w:szCs w:val="20"/>
         </w:rPr>
-        <w:lastRenderedPageBreak/>
         <w:t xml:space="preserve">(Figure </w:t>
       </w:r>
       <w:r>
@@ -12731,6 +12176,7 @@
         <w:rPr>
           <w:b/>
         </w:rPr>
+        <w:lastRenderedPageBreak/>
         <w:t>Support Vector Regression:</w:t>
       </w:r>
       <w:r>
@@ -13209,16 +12655,8 @@
         <w:rPr>
           <w:bCs/>
         </w:rPr>
-        <w:t xml:space="preserve"> </w:t>
-      </w:r>
-      <w:proofErr w:type="gramStart"/>
-      <w:r>
-        <w:rPr>
-          <w:bCs/>
-        </w:rPr>
-        <w:t>parameters</w:t>
-      </w:r>
-      <w:proofErr w:type="gramEnd"/>
+        <w:t xml:space="preserve"> parameters</w:t>
+      </w:r>
     </w:p>
     <w:p>
       <w:pPr>
@@ -13261,21 +12699,41 @@
           <w:b/>
         </w:rPr>
       </w:pPr>
-      <w:r>
-        <w:rPr>
-          <w:b/>
-        </w:rPr>
-        <w:t>What is GridSearchCV and how can it help us tune our ML models?</w:t>
-      </w:r>
     </w:p>
     <w:p>
       <w:pPr>
         <w:spacing w:after="0" w:line="259" w:lineRule="auto"/>
         <w:jc w:val="both"/>
         <w:rPr>
-          <w:b/>
-        </w:rPr>
-      </w:pPr>
+          <w:bCs/>
+        </w:rPr>
+      </w:pPr>
+      <w:r>
+        <w:rPr>
+          <w:bCs/>
+        </w:rPr>
+        <w:t>Linear Regression</w:t>
+      </w:r>
+      <w:r>
+        <w:rPr>
+          <w:bCs/>
+        </w:rPr>
+        <w:t xml:space="preserve"> is a simple model and does not utilise </w:t>
+      </w:r>
+      <w:proofErr w:type="spellStart"/>
+      <w:r>
+        <w:rPr>
+          <w:bCs/>
+        </w:rPr>
+        <w:t>GridsearchCV</w:t>
+      </w:r>
+      <w:proofErr w:type="spellEnd"/>
+      <w:r>
+        <w:rPr>
+          <w:bCs/>
+        </w:rPr>
+        <w:t xml:space="preserve"> for parameter optimisation.</w:t>
+      </w:r>
     </w:p>
     <w:p>
       <w:pPr>
@@ -13285,32 +12743,6 @@
           <w:bCs/>
         </w:rPr>
       </w:pPr>
-      <w:r>
-        <w:rPr>
-          <w:bCs/>
-        </w:rPr>
-        <w:t>Linear Regression</w:t>
-      </w:r>
-      <w:r>
-        <w:rPr>
-          <w:bCs/>
-        </w:rPr>
-        <w:t xml:space="preserve"> is a simple model and does not utilise </w:t>
-      </w:r>
-      <w:proofErr w:type="spellStart"/>
-      <w:r>
-        <w:rPr>
-          <w:bCs/>
-        </w:rPr>
-        <w:t>GridsearchCV</w:t>
-      </w:r>
-      <w:proofErr w:type="spellEnd"/>
-      <w:r>
-        <w:rPr>
-          <w:bCs/>
-        </w:rPr>
-        <w:t xml:space="preserve"> for parameter optimisation.</w:t>
-      </w:r>
     </w:p>
     <w:p>
       <w:pPr>
@@ -13320,20 +12752,10 @@
           <w:bCs/>
         </w:rPr>
       </w:pPr>
-    </w:p>
-    <w:p>
-      <w:pPr>
-        <w:spacing w:after="0" w:line="259" w:lineRule="auto"/>
-        <w:jc w:val="both"/>
-        <w:rPr>
-          <w:bCs/>
-        </w:rPr>
-      </w:pPr>
-      <w:r>
-        <w:rPr>
-          <w:bCs/>
-        </w:rPr>
-        <w:lastRenderedPageBreak/>
+      <w:r>
+        <w:rPr>
+          <w:bCs/>
+        </w:rPr>
         <w:t xml:space="preserve">Random Forest, </w:t>
       </w:r>
       <w:r>
@@ -13358,21 +12780,7 @@
         <w:rPr>
           <w:bCs/>
         </w:rPr>
-        <w:t xml:space="preserve"> The results below show us the efficiency of the </w:t>
-      </w:r>
-      <w:proofErr w:type="gramStart"/>
-      <w:r>
-        <w:rPr>
-          <w:bCs/>
-        </w:rPr>
-        <w:t>cross validation</w:t>
-      </w:r>
-      <w:proofErr w:type="gramEnd"/>
-      <w:r>
-        <w:rPr>
-          <w:bCs/>
-        </w:rPr>
-        <w:t xml:space="preserve"> search in action - </w:t>
+        <w:t xml:space="preserve"> The results below show us the efficiency of the cross validation search in action -</w:t>
       </w:r>
     </w:p>
     <w:p>
@@ -13445,6 +12853,7 @@
         <w:rPr>
           <w:noProof/>
         </w:rPr>
+        <w:lastRenderedPageBreak/>
         <w:drawing>
           <wp:inline distT="0" distB="0" distL="0" distR="0" wp14:anchorId="3A2ACA01" wp14:editId="169451B9">
             <wp:extent cx="4943475" cy="790575"/>
@@ -13522,6 +12931,17 @@
     </w:p>
     <w:p>
       <w:pPr>
+        <w:spacing w:after="0"/>
+        <w:rPr>
+          <w:b/>
+          <w:bCs/>
+          <w:sz w:val="20"/>
+          <w:szCs w:val="20"/>
+        </w:rPr>
+      </w:pPr>
+    </w:p>
+    <w:p>
+      <w:pPr>
         <w:spacing w:after="0" w:line="259" w:lineRule="auto"/>
         <w:jc w:val="both"/>
         <w:rPr>
@@ -13605,6 +13025,15 @@
         </w:rPr>
         <w:t xml:space="preserve"> grid and the GridSearchCV was re-ran giving the results below – </w:t>
       </w:r>
+    </w:p>
+    <w:p>
+      <w:pPr>
+        <w:spacing w:after="0" w:line="259" w:lineRule="auto"/>
+        <w:jc w:val="both"/>
+        <w:rPr>
+          <w:bCs/>
+        </w:rPr>
+      </w:pPr>
     </w:p>
     <w:p>
       <w:pPr>
@@ -13769,6 +13198,17 @@
     </w:p>
     <w:p>
       <w:pPr>
+        <w:spacing w:after="0"/>
+        <w:rPr>
+          <w:b/>
+          <w:bCs/>
+          <w:sz w:val="20"/>
+          <w:szCs w:val="20"/>
+        </w:rPr>
+      </w:pPr>
+    </w:p>
+    <w:p>
+      <w:pPr>
         <w:spacing w:after="0" w:line="259" w:lineRule="auto"/>
         <w:jc w:val="both"/>
         <w:rPr>
@@ -13802,8 +13242,17 @@
     </w:p>
     <w:p>
       <w:pPr>
-        <w:spacing w:after="0" w:line="259" w:lineRule="auto"/>
-        <w:jc w:val="both"/>
+        <w:spacing w:after="300"/>
+      </w:pPr>
+    </w:p>
+    <w:p>
+      <w:pPr>
+        <w:spacing w:after="300"/>
+      </w:pPr>
+    </w:p>
+    <w:p>
+      <w:pPr>
+        <w:spacing w:after="300"/>
       </w:pPr>
     </w:p>
     <w:p>
@@ -13834,48 +13283,6 @@
         <w:lastRenderedPageBreak/>
         <w:t>3. ML Model Results</w:t>
       </w:r>
-    </w:p>
-    <w:p>
-      <w:pPr>
-        <w:spacing w:after="0" w:line="259" w:lineRule="auto"/>
-        <w:jc w:val="both"/>
-        <w:rPr>
-          <w:b/>
-        </w:rPr>
-      </w:pPr>
-      <w:r>
-        <w:rPr>
-          <w:b/>
-          <w:bCs/>
-        </w:rPr>
-        <w:t>Question 3:</w:t>
-      </w:r>
-      <w:r>
-        <w:t xml:space="preserve"> Show the results of two or more ML </w:t>
-      </w:r>
-      <w:proofErr w:type="spellStart"/>
-      <w:r>
-        <w:t>modeling</w:t>
-      </w:r>
-      <w:proofErr w:type="spellEnd"/>
-      <w:r>
-        <w:t xml:space="preserve"> comparisons in a table or graph format. Review and critically examine the machine learning models' performance based on the selected metric for supervised, unsupervised, and semi-supervised approaches. </w:t>
-      </w:r>
-      <w:r>
-        <w:rPr>
-          <w:b/>
-        </w:rPr>
-        <w:t>[0 - 30]</w:t>
-      </w:r>
-    </w:p>
-    <w:p>
-      <w:pPr>
-        <w:spacing w:after="0" w:line="259" w:lineRule="auto"/>
-        <w:jc w:val="both"/>
-        <w:rPr>
-          <w:b/>
-        </w:rPr>
-      </w:pPr>
     </w:p>
     <w:p>
       <w:pPr>
@@ -16636,7 +16043,6 @@
           <w:sz w:val="32"/>
           <w:szCs w:val="32"/>
         </w:rPr>
-        <w:lastRenderedPageBreak/>
         <w:t xml:space="preserve">4. Result Interpretation and Findings </w:t>
       </w:r>
     </w:p>
@@ -16653,7 +16059,11 @@
         <w:t>Question 4:</w:t>
       </w:r>
       <w:r>
-        <w:t xml:space="preserve"> Demonstrate the similarities and differences between your Machine Learning modelling results using the tables or visualizations. Provide a report along with an explanation and interpretation of the relevance and effectiveness of your findings. </w:t>
+        <w:t xml:space="preserve"> Demonstrate the similarities and differences between your Machine Learning modelling results using the tables or visualizations. Provide a report along with </w:t>
+      </w:r>
+      <w:r>
+        <w:lastRenderedPageBreak/>
+        <w:t xml:space="preserve">an explanation and interpretation of the relevance and effectiveness of your findings. </w:t>
       </w:r>
       <w:r>
         <w:rPr>
@@ -16714,21 +16124,7 @@
         <w:rPr>
           <w:bCs/>
         </w:rPr>
-        <w:t xml:space="preserve">Conclude report on </w:t>
-      </w:r>
-      <w:proofErr w:type="gramStart"/>
-      <w:r>
-        <w:rPr>
-          <w:bCs/>
-        </w:rPr>
-        <w:t>ML</w:t>
-      </w:r>
-      <w:proofErr w:type="gramEnd"/>
-      <w:r>
-        <w:rPr>
-          <w:bCs/>
-        </w:rPr>
-        <w:t xml:space="preserve"> </w:t>
+        <w:t xml:space="preserve">Conclude report on ML </w:t>
       </w:r>
     </w:p>
     <w:p/>
@@ -16771,7 +16167,6 @@
           <w:szCs w:val="36"/>
           <w:u w:val="single"/>
         </w:rPr>
-        <w:lastRenderedPageBreak/>
         <w:t xml:space="preserve">Section </w:t>
       </w:r>
       <w:r>
@@ -16808,106 +16203,648 @@
     <w:p/>
     <w:p>
       <w:pPr>
-        <w:rPr>
-          <w:b/>
-          <w:bCs/>
-          <w:sz w:val="32"/>
-          <w:szCs w:val="32"/>
-        </w:rPr>
-      </w:pPr>
-      <w:r>
-        <w:rPr>
-          <w:b/>
-          <w:bCs/>
-          <w:sz w:val="32"/>
-          <w:szCs w:val="32"/>
-        </w:rPr>
-        <w:t xml:space="preserve">1. Code Justification and Explanation </w:t>
-      </w:r>
-    </w:p>
-    <w:p>
-      <w:pPr>
-        <w:rPr>
-          <w:b/>
-          <w:bCs/>
-        </w:rPr>
-      </w:pPr>
-      <w:r>
-        <w:rPr>
-          <w:b/>
-          <w:bCs/>
-        </w:rPr>
-        <w:t>Question 1:</w:t>
-      </w:r>
-      <w:r>
-        <w:t xml:space="preserve"> The project must be explored programmatically; this means that you must implement suitable Python tools (code and/or libraries) to complete the analysis required. All of this is to be implemented in a </w:t>
-      </w:r>
+        <w:jc w:val="both"/>
+      </w:pPr>
+      <w:bookmarkStart w:id="2" w:name="_Hlk163407220"/>
+      <w:r>
+        <w:lastRenderedPageBreak/>
+        <w:t>As the author is coming from a software development background, Pep8 coding practices were largely adhered to throughout the course of this project. Some considerations for this were the ensuring that meaningful and consistent names were given to variables and functions. Comments were used extensively throughout the project to describe what was being carried out in the many cases where complex actions were being conducted and the variable names could not be descriptive enough. Indentation and spacing was used in a consistent manner to facilitate an easier reader interfacing experience. By taking steps to ensure the basic steps above were implemented congruently throughout the project, it made the programming an easier and more enjoyable experience but more importantly it allows code to be shared for collaboration or a future point of reference.</w:t>
+      </w:r>
+    </w:p>
+    <w:p>
+      <w:pPr>
+        <w:jc w:val="both"/>
+      </w:pPr>
+      <w:r>
+        <w:t xml:space="preserve">This project was approached from a pythonic programming perspective. The libraries that were utilised throughout were the following – </w:t>
+      </w:r>
+    </w:p>
+    <w:p>
+      <w:pPr>
+        <w:jc w:val="both"/>
+      </w:pPr>
+      <w:r>
+        <w:rPr>
+          <w:b/>
+          <w:bCs/>
+        </w:rPr>
+        <w:t>Pandas</w:t>
+      </w:r>
+      <w:r>
+        <w:t xml:space="preserve"> </w:t>
+      </w:r>
+      <w:r>
+        <w:t xml:space="preserve"> - </w:t>
+      </w:r>
+      <w:r>
+        <w:t>open-source data analysis and manipulation tool.</w:t>
+      </w:r>
+    </w:p>
+    <w:p>
+      <w:pPr>
+        <w:jc w:val="both"/>
+      </w:pPr>
+      <w:r>
+        <w:rPr>
+          <w:b/>
+          <w:bCs/>
+        </w:rPr>
+        <w:t>NumPy</w:t>
+      </w:r>
+      <w:r>
+        <w:t xml:space="preserve"> </w:t>
+      </w:r>
+      <w:r>
+        <w:t xml:space="preserve"> -</w:t>
+      </w:r>
+      <w:r>
+        <w:t xml:space="preserve"> package for scientific computing </w:t>
+      </w:r>
+      <w:r>
+        <w:t xml:space="preserve">package for </w:t>
+      </w:r>
+      <w:r>
+        <w:t xml:space="preserve">and is used in numerical tasks </w:t>
+      </w:r>
+    </w:p>
+    <w:p>
+      <w:pPr>
+        <w:jc w:val="both"/>
+      </w:pPr>
+      <w:r>
+        <w:rPr>
+          <w:b/>
+          <w:bCs/>
+        </w:rPr>
+        <w:t>SciPy</w:t>
+      </w:r>
+      <w:r>
+        <w:t xml:space="preserve"> </w:t>
+      </w:r>
+      <w:r>
+        <w:t xml:space="preserve"> - </w:t>
+      </w:r>
+      <w:r>
+        <w:t xml:space="preserve">library for scientific computing </w:t>
+      </w:r>
+      <w:r>
+        <w:t>with additional</w:t>
+      </w:r>
+      <w:r>
+        <w:t xml:space="preserve"> functions for numerical integration, interpolation, optimisation</w:t>
+      </w:r>
+    </w:p>
+    <w:p>
+      <w:pPr>
+        <w:jc w:val="both"/>
+      </w:pPr>
+      <w:r>
+        <w:rPr>
+          <w:b/>
+          <w:bCs/>
+        </w:rPr>
+        <w:t>Seaborn</w:t>
+      </w:r>
+      <w:r>
+        <w:t xml:space="preserve"> </w:t>
+      </w:r>
+      <w:r>
+        <w:t xml:space="preserve">- </w:t>
+      </w:r>
+      <w:r>
+        <w:t>statistical data visualization library based on matplotlib</w:t>
+      </w:r>
+    </w:p>
+    <w:p>
+      <w:pPr>
+        <w:jc w:val="both"/>
+      </w:pPr>
+      <w:r>
+        <w:rPr>
+          <w:b/>
+          <w:bCs/>
+        </w:rPr>
+        <w:t>Matplotlib</w:t>
+      </w:r>
+      <w:r>
+        <w:t xml:space="preserve"> </w:t>
+      </w:r>
+      <w:r>
+        <w:t>- detailed</w:t>
+      </w:r>
+      <w:r>
+        <w:t xml:space="preserve"> library for creating static, animated, and interactive visualisations </w:t>
+      </w:r>
+    </w:p>
+    <w:p>
+      <w:pPr>
+        <w:jc w:val="both"/>
+      </w:pPr>
       <w:proofErr w:type="spellStart"/>
       <w:r>
-        <w:t>Jupyter</w:t>
+        <w:rPr>
+          <w:b/>
+          <w:bCs/>
+        </w:rPr>
+        <w:t>Geopandas</w:t>
       </w:r>
       <w:proofErr w:type="spellEnd"/>
       <w:r>
-        <w:t xml:space="preserve"> Notebook. Your codebook should be properly annotated. The project documentation must include sound justifications and explanation of your code choices (code quality standards should also be applied). </w:t>
-      </w:r>
-      <w:r>
-        <w:rPr>
-          <w:b/>
-          <w:bCs/>
-        </w:rPr>
-        <w:t>[0-50]</w:t>
-      </w:r>
-    </w:p>
-    <w:p>
-      <w:pPr>
-        <w:rPr>
-          <w:b/>
-          <w:bCs/>
-        </w:rPr>
-      </w:pPr>
-    </w:p>
-    <w:p>
-      <w:pPr>
-        <w:rPr>
-          <w:b/>
-          <w:bCs/>
-        </w:rPr>
-      </w:pPr>
-    </w:p>
-    <w:p>
-      <w:pPr>
-        <w:rPr>
-          <w:b/>
-          <w:bCs/>
-          <w:sz w:val="32"/>
-          <w:szCs w:val="32"/>
-        </w:rPr>
-      </w:pPr>
-      <w:r>
-        <w:rPr>
-          <w:b/>
-          <w:bCs/>
-          <w:sz w:val="32"/>
-          <w:szCs w:val="32"/>
-        </w:rPr>
-        <w:t xml:space="preserve">2. Programming Paradigms </w:t>
-      </w:r>
-    </w:p>
-    <w:p>
-      <w:r>
-        <w:rPr>
-          <w:b/>
-          <w:bCs/>
-        </w:rPr>
-        <w:t>Question 2:</w:t>
-      </w:r>
-      <w:r>
-        <w:t xml:space="preserve"> In a dedicated section in your report, discuss your use of aspects of various programming paradigms in the development of your project. For example, this may include (but is not limited to) how they influenced your design decisions or how they helped you solve problems. Note that marks may not be awarded if the discussion does not involve your specific project. [0-50]</w:t>
-      </w:r>
-    </w:p>
-    <w:p/>
-    <w:p/>
-    <w:p/>
+        <w:t xml:space="preserve"> </w:t>
+      </w:r>
+      <w:r>
+        <w:t xml:space="preserve">- open-source </w:t>
+      </w:r>
+      <w:r>
+        <w:t xml:space="preserve">pandas </w:t>
+      </w:r>
+      <w:r>
+        <w:t xml:space="preserve">library for </w:t>
+      </w:r>
+      <w:r>
+        <w:t>geospatial data</w:t>
+      </w:r>
+    </w:p>
+    <w:p>
+      <w:pPr>
+        <w:jc w:val="both"/>
+      </w:pPr>
+      <w:r>
+        <w:t xml:space="preserve">Throughout the course of this project, a structured imperative approach was taken to programming paradigms. These two paradigms can be used to work together in the ways in which were required by the author and therefore chosen for this complimentary relationship. Some of the aspects of these paradigms which define this complimentary relationship are through control flow, modular capability for re-use, state management and ease of testing and debugging.  Control flow was used in the implementation of writing nested loops, conditional statements, and subroutines. These allowed the author to write code which provide step by step instruction which is easy to understand and can be efficiently organised. </w:t>
+      </w:r>
+    </w:p>
+    <w:p>
+      <w:pPr>
+        <w:jc w:val="both"/>
+      </w:pPr>
+    </w:p>
+    <w:p>
+      <w:pPr>
+        <w:jc w:val="both"/>
+      </w:pPr>
+      <w:r>
+        <w:t xml:space="preserve">An example of this can be seen in the data visualisation section, where a for loop was used to filter and iterate through the code to be used for a specific visualisation. </w:t>
+      </w:r>
+    </w:p>
+    <w:p>
+      <w:pPr>
+        <w:jc w:val="both"/>
+      </w:pPr>
+      <w:r>
+        <w:rPr>
+          <w:noProof/>
+        </w:rPr>
+        <w:lastRenderedPageBreak/>
+        <w:drawing>
+          <wp:inline distT="0" distB="0" distL="0" distR="0" wp14:anchorId="2DF2884A" wp14:editId="442E4137">
+            <wp:extent cx="3498112" cy="1793625"/>
+            <wp:effectExtent l="0" t="0" r="7620" b="0"/>
+            <wp:docPr id="1900536620" name="Picture 1" descr="A screenshot of a computer code&#10;&#10;Description automatically generated"/>
+            <wp:cNvGraphicFramePr>
+              <a:graphicFrameLocks xmlns:a="http://schemas.openxmlformats.org/drawingml/2006/main" noChangeAspect="1"/>
+            </wp:cNvGraphicFramePr>
+            <a:graphic xmlns:a="http://schemas.openxmlformats.org/drawingml/2006/main">
+              <a:graphicData uri="http://schemas.openxmlformats.org/drawingml/2006/picture">
+                <pic:pic xmlns:pic="http://schemas.openxmlformats.org/drawingml/2006/picture">
+                  <pic:nvPicPr>
+                    <pic:cNvPr id="1900536620" name="Picture 1" descr="A screenshot of a computer code&#10;&#10;Description automatically generated"/>
+                    <pic:cNvPicPr/>
+                  </pic:nvPicPr>
+                  <pic:blipFill>
+                    <a:blip r:embed="rId69"/>
+                    <a:stretch>
+                      <a:fillRect/>
+                    </a:stretch>
+                  </pic:blipFill>
+                  <pic:spPr>
+                    <a:xfrm>
+                      <a:off x="0" y="0"/>
+                      <a:ext cx="3514555" cy="1802056"/>
+                    </a:xfrm>
+                    <a:prstGeom prst="rect">
+                      <a:avLst/>
+                    </a:prstGeom>
+                  </pic:spPr>
+                </pic:pic>
+              </a:graphicData>
+            </a:graphic>
+          </wp:inline>
+        </w:drawing>
+      </w:r>
+    </w:p>
+    <w:p>
+      <w:pPr>
+        <w:spacing w:after="0"/>
+        <w:jc w:val="both"/>
+        <w:rPr>
+          <w:b/>
+          <w:bCs/>
+          <w:sz w:val="20"/>
+          <w:szCs w:val="20"/>
+        </w:rPr>
+      </w:pPr>
+      <w:r>
+        <w:rPr>
+          <w:b/>
+          <w:bCs/>
+          <w:sz w:val="20"/>
+          <w:szCs w:val="20"/>
+        </w:rPr>
+        <w:t xml:space="preserve">(Figure </w:t>
+      </w:r>
+      <w:r>
+        <w:rPr>
+          <w:b/>
+          <w:bCs/>
+          <w:sz w:val="20"/>
+          <w:szCs w:val="20"/>
+        </w:rPr>
+        <w:t>19</w:t>
+      </w:r>
+      <w:r>
+        <w:rPr>
+          <w:b/>
+          <w:bCs/>
+          <w:sz w:val="20"/>
+          <w:szCs w:val="20"/>
+        </w:rPr>
+        <w:t>)</w:t>
+      </w:r>
+    </w:p>
+    <w:p>
+      <w:pPr>
+        <w:spacing w:after="0"/>
+        <w:jc w:val="both"/>
+        <w:rPr>
+          <w:b/>
+          <w:bCs/>
+          <w:sz w:val="20"/>
+          <w:szCs w:val="20"/>
+        </w:rPr>
+      </w:pPr>
+    </w:p>
+    <w:p>
+      <w:pPr>
+        <w:jc w:val="both"/>
+      </w:pPr>
+      <w:r>
+        <w:t xml:space="preserve">Another example of how control flow was used was when ‘if else’ statements were nested within a category assigning function which was necessary to answer Binomial questions in the Statistics part of this project. </w:t>
+      </w:r>
+    </w:p>
+    <w:p>
+      <w:pPr>
+        <w:jc w:val="both"/>
+      </w:pPr>
+      <w:r>
+        <w:rPr>
+          <w:noProof/>
+        </w:rPr>
+        <w:drawing>
+          <wp:inline distT="0" distB="0" distL="0" distR="0" wp14:anchorId="17CE7FB9" wp14:editId="02B8BCDD">
+            <wp:extent cx="4912242" cy="1507524"/>
+            <wp:effectExtent l="0" t="0" r="3175" b="0"/>
+            <wp:docPr id="206381129" name="Picture 1" descr="A computer code with many colorful text&#10;&#10;Description automatically generated with medium confidence"/>
+            <wp:cNvGraphicFramePr>
+              <a:graphicFrameLocks xmlns:a="http://schemas.openxmlformats.org/drawingml/2006/main" noChangeAspect="1"/>
+            </wp:cNvGraphicFramePr>
+            <a:graphic xmlns:a="http://schemas.openxmlformats.org/drawingml/2006/main">
+              <a:graphicData uri="http://schemas.openxmlformats.org/drawingml/2006/picture">
+                <pic:pic xmlns:pic="http://schemas.openxmlformats.org/drawingml/2006/picture">
+                  <pic:nvPicPr>
+                    <pic:cNvPr id="206381129" name="Picture 1" descr="A computer code with many colorful text&#10;&#10;Description automatically generated with medium confidence"/>
+                    <pic:cNvPicPr/>
+                  </pic:nvPicPr>
+                  <pic:blipFill>
+                    <a:blip r:embed="rId70"/>
+                    <a:stretch>
+                      <a:fillRect/>
+                    </a:stretch>
+                  </pic:blipFill>
+                  <pic:spPr>
+                    <a:xfrm>
+                      <a:off x="0" y="0"/>
+                      <a:ext cx="4918314" cy="1509387"/>
+                    </a:xfrm>
+                    <a:prstGeom prst="rect">
+                      <a:avLst/>
+                    </a:prstGeom>
+                  </pic:spPr>
+                </pic:pic>
+              </a:graphicData>
+            </a:graphic>
+          </wp:inline>
+        </w:drawing>
+      </w:r>
+    </w:p>
+    <w:p>
+      <w:pPr>
+        <w:spacing w:after="0"/>
+        <w:jc w:val="both"/>
+        <w:rPr>
+          <w:b/>
+          <w:bCs/>
+          <w:sz w:val="20"/>
+          <w:szCs w:val="20"/>
+        </w:rPr>
+      </w:pPr>
+      <w:r>
+        <w:rPr>
+          <w:b/>
+          <w:bCs/>
+          <w:sz w:val="20"/>
+          <w:szCs w:val="20"/>
+        </w:rPr>
+        <w:t xml:space="preserve">(Figure </w:t>
+      </w:r>
+      <w:r>
+        <w:rPr>
+          <w:b/>
+          <w:bCs/>
+          <w:sz w:val="20"/>
+          <w:szCs w:val="20"/>
+        </w:rPr>
+        <w:t>19</w:t>
+      </w:r>
+      <w:r>
+        <w:rPr>
+          <w:b/>
+          <w:bCs/>
+          <w:sz w:val="20"/>
+          <w:szCs w:val="20"/>
+        </w:rPr>
+        <w:t>)</w:t>
+      </w:r>
+    </w:p>
+    <w:p>
+      <w:pPr>
+        <w:spacing w:after="0"/>
+        <w:jc w:val="both"/>
+        <w:rPr>
+          <w:b/>
+          <w:bCs/>
+          <w:sz w:val="20"/>
+          <w:szCs w:val="20"/>
+        </w:rPr>
+      </w:pPr>
+    </w:p>
+    <w:p>
+      <w:pPr>
+        <w:jc w:val="both"/>
+      </w:pPr>
+      <w:r>
+        <w:t>Modularity was used to create functions which broke down complex tasks into more easily understood blocks of code and were more manageable to program. This allowed the author to easily re-use these blocks of code which was essential to the type of comparative approach which was required for machine learning models. Some examples of how this procedural module approach below are below –</w:t>
+      </w:r>
+    </w:p>
+    <w:p>
+      <w:pPr>
+        <w:jc w:val="both"/>
+      </w:pPr>
+      <w:r>
+        <w:rPr>
+          <w:noProof/>
+        </w:rPr>
+        <w:drawing>
+          <wp:inline distT="0" distB="0" distL="0" distR="0" wp14:anchorId="5E6FA1FF" wp14:editId="6A46CE8A">
+            <wp:extent cx="4306186" cy="2107293"/>
+            <wp:effectExtent l="0" t="0" r="0" b="7620"/>
+            <wp:docPr id="633303589" name="Picture 1" descr="A screenshot of a computer program&#10;&#10;Description automatically generated"/>
+            <wp:cNvGraphicFramePr>
+              <a:graphicFrameLocks xmlns:a="http://schemas.openxmlformats.org/drawingml/2006/main" noChangeAspect="1"/>
+            </wp:cNvGraphicFramePr>
+            <a:graphic xmlns:a="http://schemas.openxmlformats.org/drawingml/2006/main">
+              <a:graphicData uri="http://schemas.openxmlformats.org/drawingml/2006/picture">
+                <pic:pic xmlns:pic="http://schemas.openxmlformats.org/drawingml/2006/picture">
+                  <pic:nvPicPr>
+                    <pic:cNvPr id="633303589" name="Picture 1" descr="A screenshot of a computer program&#10;&#10;Description automatically generated"/>
+                    <pic:cNvPicPr/>
+                  </pic:nvPicPr>
+                  <pic:blipFill>
+                    <a:blip r:embed="rId71"/>
+                    <a:stretch>
+                      <a:fillRect/>
+                    </a:stretch>
+                  </pic:blipFill>
+                  <pic:spPr>
+                    <a:xfrm>
+                      <a:off x="0" y="0"/>
+                      <a:ext cx="4308684" cy="2108515"/>
+                    </a:xfrm>
+                    <a:prstGeom prst="rect">
+                      <a:avLst/>
+                    </a:prstGeom>
+                  </pic:spPr>
+                </pic:pic>
+              </a:graphicData>
+            </a:graphic>
+          </wp:inline>
+        </w:drawing>
+      </w:r>
+    </w:p>
+    <w:p>
+      <w:pPr>
+        <w:spacing w:after="0"/>
+        <w:jc w:val="both"/>
+        <w:rPr>
+          <w:b/>
+          <w:bCs/>
+          <w:sz w:val="20"/>
+          <w:szCs w:val="20"/>
+        </w:rPr>
+      </w:pPr>
+      <w:r>
+        <w:rPr>
+          <w:b/>
+          <w:bCs/>
+          <w:sz w:val="20"/>
+          <w:szCs w:val="20"/>
+        </w:rPr>
+        <w:t xml:space="preserve">(Figure </w:t>
+      </w:r>
+      <w:r>
+        <w:rPr>
+          <w:b/>
+          <w:bCs/>
+          <w:sz w:val="20"/>
+          <w:szCs w:val="20"/>
+        </w:rPr>
+        <w:t>19</w:t>
+      </w:r>
+      <w:r>
+        <w:rPr>
+          <w:b/>
+          <w:bCs/>
+          <w:sz w:val="20"/>
+          <w:szCs w:val="20"/>
+        </w:rPr>
+        <w:t>)</w:t>
+      </w:r>
+    </w:p>
+    <w:p>
+      <w:pPr>
+        <w:jc w:val="both"/>
+      </w:pPr>
+    </w:p>
+    <w:p>
+      <w:pPr>
+        <w:jc w:val="both"/>
+      </w:pPr>
+      <w:r>
+        <w:lastRenderedPageBreak/>
+        <w:t>Being able to define and then re-use the testing and training data for the various machine learning models save the author a lot of time and allowed for more robust manual hyper parameter testing practices to be applied –</w:t>
+      </w:r>
+    </w:p>
+    <w:p>
+      <w:pPr>
+        <w:jc w:val="both"/>
+      </w:pPr>
+    </w:p>
+    <w:p>
+      <w:pPr>
+        <w:jc w:val="both"/>
+      </w:pPr>
+      <w:r>
+        <w:rPr>
+          <w:noProof/>
+        </w:rPr>
+        <w:drawing>
+          <wp:inline distT="0" distB="0" distL="0" distR="0" wp14:anchorId="4026AC23" wp14:editId="717AAE2C">
+            <wp:extent cx="4997953" cy="3636335"/>
+            <wp:effectExtent l="0" t="0" r="0" b="2540"/>
+            <wp:docPr id="813615829" name="Picture 1" descr="A screenshot of a computer program&#10;&#10;Description automatically generated"/>
+            <wp:cNvGraphicFramePr>
+              <a:graphicFrameLocks xmlns:a="http://schemas.openxmlformats.org/drawingml/2006/main" noChangeAspect="1"/>
+            </wp:cNvGraphicFramePr>
+            <a:graphic xmlns:a="http://schemas.openxmlformats.org/drawingml/2006/main">
+              <a:graphicData uri="http://schemas.openxmlformats.org/drawingml/2006/picture">
+                <pic:pic xmlns:pic="http://schemas.openxmlformats.org/drawingml/2006/picture">
+                  <pic:nvPicPr>
+                    <pic:cNvPr id="813615829" name="Picture 1" descr="A screenshot of a computer program&#10;&#10;Description automatically generated"/>
+                    <pic:cNvPicPr/>
+                  </pic:nvPicPr>
+                  <pic:blipFill>
+                    <a:blip r:embed="rId72"/>
+                    <a:stretch>
+                      <a:fillRect/>
+                    </a:stretch>
+                  </pic:blipFill>
+                  <pic:spPr>
+                    <a:xfrm>
+                      <a:off x="0" y="0"/>
+                      <a:ext cx="5003282" cy="3640212"/>
+                    </a:xfrm>
+                    <a:prstGeom prst="rect">
+                      <a:avLst/>
+                    </a:prstGeom>
+                  </pic:spPr>
+                </pic:pic>
+              </a:graphicData>
+            </a:graphic>
+          </wp:inline>
+        </w:drawing>
+      </w:r>
+    </w:p>
+    <w:p>
+      <w:pPr>
+        <w:spacing w:after="0"/>
+        <w:jc w:val="both"/>
+        <w:rPr>
+          <w:b/>
+          <w:bCs/>
+          <w:sz w:val="20"/>
+          <w:szCs w:val="20"/>
+        </w:rPr>
+      </w:pPr>
+      <w:r>
+        <w:rPr>
+          <w:b/>
+          <w:bCs/>
+          <w:sz w:val="20"/>
+          <w:szCs w:val="20"/>
+        </w:rPr>
+        <w:t xml:space="preserve">(Figure </w:t>
+      </w:r>
+      <w:r>
+        <w:rPr>
+          <w:b/>
+          <w:bCs/>
+          <w:sz w:val="20"/>
+          <w:szCs w:val="20"/>
+        </w:rPr>
+        <w:t>19</w:t>
+      </w:r>
+      <w:r>
+        <w:rPr>
+          <w:b/>
+          <w:bCs/>
+          <w:sz w:val="20"/>
+          <w:szCs w:val="20"/>
+        </w:rPr>
+        <w:t>)</w:t>
+      </w:r>
+    </w:p>
+    <w:p>
+      <w:pPr>
+        <w:jc w:val="both"/>
+      </w:pPr>
+    </w:p>
+    <w:p>
+      <w:pPr>
+        <w:jc w:val="both"/>
+      </w:pPr>
+      <w:r>
+        <w:t xml:space="preserve">State management was used to manipulate the data into various forms during the EDA process of the project. This was necessary because of how the data would need to be transformed multiple times to try and draw out new information but the ability to revert to older states of the data was needed to maintain a consistent back stop point as a benchmark for the data. Some examples of this are how the data was transformed into different scaling test features using </w:t>
+      </w:r>
+      <w:proofErr w:type="spellStart"/>
+      <w:r>
+        <w:t>MinMax</w:t>
+      </w:r>
+      <w:proofErr w:type="spellEnd"/>
+      <w:r>
+        <w:t xml:space="preserve"> and Robust to test different distributions of the data. Another example is how the data was taken from a raw form, merged into different test arrays and data frames, and then eventually encoded using ordinal and one hot encoding to create a multiplicity of data states while always having a handle on how this was being managed.</w:t>
+      </w:r>
+    </w:p>
+    <w:p>
+      <w:pPr>
+        <w:jc w:val="both"/>
+      </w:pPr>
+      <w:r>
+        <w:t xml:space="preserve">Due to the complexity of elements to this project (Statistical, Data Visualisation and Machine Learning) Testing and debugging was an integral part of the process from the beginning. A lot of this work is not seen in final products or reports, but it was essential to this project. For the statistical aspect, much testing was required to clean, merge, and transform the data that would eventually be used with the statistical testing. Debugging was used to identify any incorrect data transformation and to resolve unexpected </w:t>
+      </w:r>
+      <w:r>
+        <w:lastRenderedPageBreak/>
+        <w:t xml:space="preserve">behaviours. For visualisation, this was much the same and really helped to look at how each line of code was behaving and what impact it had on the final visualisations. The structured approach allowed changes to be made at a granular level which meant that once these were resolved, the totality of the visualisations could work as intended. </w:t>
+      </w:r>
+    </w:p>
+    <w:p>
+      <w:pPr>
+        <w:jc w:val="both"/>
+      </w:pPr>
+      <w:r>
+        <w:t>For</w:t>
+      </w:r>
+      <w:r>
+        <w:t xml:space="preserve"> machine learning, testing and debugging was essential – one particular case where this proved invaluable was in the application of GridSearchCV to a Support Vector Regression model that was built. GridSearchCV took over 8 hours to run on this model and still had not finished, but because the code had been written in the imperative paradigm, it meant that the author could break down the code into smaller sections to identify where the resources were being consumed in running the cross validation and through this testing the offending hyperparameter was removed from the parameter grid and the GridSearchCV was re-run and returned results in a much less resource intensive manner and allowed for results to be obtained for reporting. </w:t>
+      </w:r>
+    </w:p>
+    <w:p>
+      <w:pPr>
+        <w:jc w:val="both"/>
+      </w:pPr>
+      <w:r>
+        <w:t xml:space="preserve">In conclusion, by adopting Pep8 coding practices the author employed a pythonic programming approach to solve multiple problems across three distinct areas of Data Analysis (Statistics, Visualisation and Machine Learning). Through the knowledge gained via lectures and additional research, multiple Python libraries were used to give form to the complexity of ideas which were attempting to be realised by the author. The structured imperative approach allowed for an integration of control flow, modular capability, state management, testing, and debugging throughout the project. The flexibility and power of pythonic programming ensured that this project could be delivered on time and to a standard which hopefully addresses the problems set at the outset. </w:t>
+      </w:r>
+    </w:p>
+    <w:bookmarkEnd w:id="2"/>
+    <w:p>
+      <w:pPr>
+        <w:jc w:val="both"/>
+      </w:pPr>
+    </w:p>
+    <w:p>
+      <w:pPr>
+        <w:jc w:val="both"/>
+      </w:pPr>
+    </w:p>
     <w:sectPr>
       <w:pgSz w:w="11906" w:h="16838"/>
       <w:pgMar w:top="1440" w:right="1440" w:bottom="1440" w:left="1440" w:header="708" w:footer="708" w:gutter="0"/>
@@ -19499,7 +19436,7 @@
   <w:style w:type="paragraph" w:default="1" w:styleId="Normal">
     <w:name w:val="Normal"/>
     <w:qFormat/>
-    <w:rsid w:val="009B6E88"/>
+    <w:rsid w:val="00CA30A1"/>
   </w:style>
   <w:style w:type="paragraph" w:styleId="Heading1">
     <w:name w:val="heading 1"/>

</xml_diff>

<commit_message>
Update report with Statistics distribution analyses and discussion
</commit_message>
<xml_diff>
--- a/CA1_Report.docx
+++ b/CA1_Report.docx
@@ -24,19 +24,23 @@
         </w:rPr>
         <w:t>Section 1: Statistics</w:t>
       </w:r>
-    </w:p>
-    <w:bookmarkEnd w:id="0"/>
-    <w:p/>
-    <w:p>
-      <w:r>
-        <w:rPr>
-          <w:b/>
-          <w:bCs/>
-        </w:rPr>
-        <w:t>Question 1:</w:t>
-      </w:r>
-      <w:r>
-        <w:t xml:space="preserve">  Summarise your dataset clearly, using relevant descriptive statistics and appropriate plots. These should be carefully motivated and justified, and clearly presented. You should critically analyse your findings, in addition to including the necessary Python code, output and plots in the report. You are required to plot at least three graphs. [0-35]</w:t>
+      <w:bookmarkEnd w:id="0"/>
+    </w:p>
+    <w:p>
+      <w:pPr>
+        <w:jc w:val="center"/>
+        <w:rPr>
+          <w:b/>
+          <w:bCs/>
+          <w:sz w:val="32"/>
+          <w:szCs w:val="32"/>
+          <w:u w:val="single"/>
+        </w:rPr>
+      </w:pPr>
+    </w:p>
+    <w:p>
+      <w:r>
+        <w:t xml:space="preserve">To begin we will interrogate the central tendencies of our data and then summarise the dataset using descriptive statistical methods and some basic plot visualisation. </w:t>
       </w:r>
     </w:p>
     <w:p/>
@@ -199,7 +203,6 @@
     <w:p/>
     <w:p>
       <w:r>
-        <w:lastRenderedPageBreak/>
         <w:t>(ii)</w:t>
       </w:r>
       <w:r>
@@ -495,7 +498,6 @@
     </w:p>
     <w:p>
       <w:r>
-        <w:lastRenderedPageBreak/>
         <w:t>c)</w:t>
       </w:r>
       <w:r>
@@ -513,6 +515,7 @@
         <w:rPr>
           <w:noProof/>
         </w:rPr>
+        <w:lastRenderedPageBreak/>
         <w:drawing>
           <wp:inline distT="0" distB="0" distL="0" distR="0" wp14:anchorId="225E61B4" wp14:editId="200DE36F">
             <wp:extent cx="5731510" cy="3892550"/>
@@ -1079,38 +1082,15 @@
         <w:t>)</w:t>
       </w:r>
     </w:p>
-    <w:p>
-      <w:pPr>
-        <w:rPr>
-          <w:b/>
-          <w:bCs/>
-          <w:sz w:val="20"/>
-          <w:szCs w:val="20"/>
-        </w:rPr>
-      </w:pPr>
-    </w:p>
-    <w:p>
-      <w:r>
-        <w:rPr>
-          <w:b/>
-          <w:bCs/>
-        </w:rPr>
-        <w:t>Question 2:</w:t>
-      </w:r>
-      <w:r>
-        <w:t xml:space="preserve"> </w:t>
-      </w:r>
-      <w:r>
-        <w:t>Use two discrete distributions (Binomial and/or Poisson) in order to explain/identify some information about your dataset. You must explain your reasoning and the techniques you have used. Visualise your data and explain what happens with the large samples in these cases. You must work with Python and your mathematical reasoning must be documented in your report. [0-30]</w:t>
-      </w:r>
-    </w:p>
     <w:p/>
     <w:p/>
     <w:p/>
     <w:p>
       <w:r>
-        <w:lastRenderedPageBreak/>
-        <w:t>Create a new discrete variable class which will categorise our data into three categories which analyses tourist attractions</w:t>
+        <w:t>We will first need to c</w:t>
+      </w:r>
+      <w:r>
+        <w:t>reate a new discrete variable class which will categorise our data into three categories which analyses tourist attractions</w:t>
       </w:r>
       <w:r>
         <w:t xml:space="preserve">. This will be done by </w:t>
@@ -1162,6 +1142,7 @@
         </w:numPr>
       </w:pPr>
       <w:r>
+        <w:lastRenderedPageBreak/>
         <w:t xml:space="preserve">Total Attractions  </w:t>
       </w:r>
     </w:p>
@@ -1276,8 +1257,13 @@
       <w:r>
         <w:t xml:space="preserve">Calculating the number of </w:t>
       </w:r>
-      <w:r>
-        <w:t xml:space="preserve">outcomes </w:t>
+      <w:proofErr w:type="gramStart"/>
+      <w:r>
+        <w:t>outcomes</w:t>
+      </w:r>
+      <w:proofErr w:type="gramEnd"/>
+      <w:r>
+        <w:t xml:space="preserve"> </w:t>
       </w:r>
       <w:r>
         <w:t>we care about (k)</w:t>
@@ -1318,49 +1304,49 @@
           <w:b/>
           <w:bCs/>
         </w:rPr>
+        <w:t>Question 1:</w:t>
+      </w:r>
+      <w:r>
+        <w:t xml:space="preserve">  Calculate the probability of a County having an above average Household Income (million EUR) if it has a High 'Accommodation Range' using Binomial Probability Mass Function (PMF)</w:t>
+      </w:r>
+    </w:p>
+    <w:p/>
+    <w:p>
+      <w:r>
+        <w:t>k =</w:t>
+      </w:r>
+      <w:r>
+        <w:t xml:space="preserve"> </w:t>
+      </w:r>
+      <w:r>
+        <w:rPr>
+          <w:b/>
+          <w:bCs/>
+        </w:rPr>
+        <w:t xml:space="preserve">3 </w:t>
+      </w:r>
+    </w:p>
+    <w:p>
+      <w:r>
+        <w:t xml:space="preserve">n = </w:t>
+      </w:r>
+      <w:r>
+        <w:rPr>
+          <w:b/>
+          <w:bCs/>
+        </w:rPr>
+        <w:t>26</w:t>
+      </w:r>
+    </w:p>
+    <w:p>
+      <w:pPr>
+        <w:rPr>
+          <w:b/>
+          <w:bCs/>
+        </w:rPr>
+      </w:pPr>
+      <w:r>
         <w:lastRenderedPageBreak/>
-        <w:t>Question 1:</w:t>
-      </w:r>
-      <w:r>
-        <w:t xml:space="preserve">  Calculate the probability of a County having an above average Household Income (million EUR) if it has a High 'Accommodation Range' using Binomial Probability Mass Function (PMF)</w:t>
-      </w:r>
-    </w:p>
-    <w:p/>
-    <w:p>
-      <w:r>
-        <w:t>k =</w:t>
-      </w:r>
-      <w:r>
-        <w:t xml:space="preserve"> </w:t>
-      </w:r>
-      <w:r>
-        <w:rPr>
-          <w:b/>
-          <w:bCs/>
-        </w:rPr>
-        <w:t xml:space="preserve">3 </w:t>
-      </w:r>
-    </w:p>
-    <w:p>
-      <w:r>
-        <w:t xml:space="preserve">n = </w:t>
-      </w:r>
-      <w:r>
-        <w:rPr>
-          <w:b/>
-          <w:bCs/>
-        </w:rPr>
-        <w:t>26</w:t>
-      </w:r>
-    </w:p>
-    <w:p>
-      <w:pPr>
-        <w:rPr>
-          <w:b/>
-          <w:bCs/>
-        </w:rPr>
-      </w:pPr>
-      <w:r>
         <w:t xml:space="preserve">p = </w:t>
       </w:r>
       <w:r>
@@ -1499,7 +1485,11 @@
     </w:p>
     <w:p>
       <w:r>
-        <w:t xml:space="preserve">n = </w:t>
+        <w:t xml:space="preserve">n </w:t>
+      </w:r>
+      <w:proofErr w:type="gramStart"/>
+      <w:r>
+        <w:t xml:space="preserve">= </w:t>
       </w:r>
       <w:r>
         <w:t xml:space="preserve"> </w:t>
@@ -1511,6 +1501,7 @@
         </w:rPr>
         <w:t>26</w:t>
       </w:r>
+      <w:proofErr w:type="gramEnd"/>
     </w:p>
     <w:p>
       <w:pPr>
@@ -1733,42 +1724,15 @@
         </w:rPr>
       </w:pPr>
     </w:p>
-    <w:p>
-      <w:pPr>
-        <w:rPr>
-          <w:b/>
-          <w:bCs/>
-        </w:rPr>
-      </w:pPr>
-    </w:p>
-    <w:p>
-      <w:pPr>
-        <w:rPr>
-          <w:b/>
-          <w:bCs/>
-        </w:rPr>
-      </w:pPr>
-    </w:p>
     <w:p/>
     <w:p>
-      <w:r>
-        <w:rPr>
-          <w:b/>
-          <w:bCs/>
-        </w:rPr>
-        <w:t>Question 3:</w:t>
-      </w:r>
-      <w:r>
-        <w:t xml:space="preserve"> </w:t>
-      </w:r>
-      <w:r>
-        <w:t xml:space="preserve"> Use Normal distribution to explain or identify some information about your dataset. [0-20]</w:t>
-      </w:r>
-    </w:p>
-    <w:p/>
-    <w:p>
-      <w:r>
-        <w:t xml:space="preserve">First we will need to look at the distribution of our data and see which of our variables have normal or skewed distribution levels. </w:t>
+      <w:proofErr w:type="gramStart"/>
+      <w:r>
+        <w:t>First</w:t>
+      </w:r>
+      <w:proofErr w:type="gramEnd"/>
+      <w:r>
+        <w:t xml:space="preserve"> we will need to look at the distribution of our data and see which of our variables have normal or skewed distribution levels. </w:t>
       </w:r>
     </w:p>
     <w:p>
@@ -1862,16 +1826,23 @@
     </w:p>
     <w:p>
       <w:r>
-        <w:t>From the above we can see that the distribution of all of our 6 variables is skewed, except for one – ‘Disposable Income (pp)’ .</w:t>
-      </w:r>
+        <w:t>From the above we can see that the distribution of all of our 6 variables is skewed, except for one – ‘Disposable Income (pp)</w:t>
+      </w:r>
+      <w:proofErr w:type="gramStart"/>
+      <w:r>
+        <w:t>’ .</w:t>
+      </w:r>
+      <w:proofErr w:type="gramEnd"/>
       <w:r>
         <w:t xml:space="preserve"> Let us take a closer look at this variable and </w:t>
       </w:r>
       <w:proofErr w:type="spellStart"/>
+      <w:proofErr w:type="gramStart"/>
       <w:r>
         <w:t>it’s</w:t>
       </w:r>
       <w:proofErr w:type="spellEnd"/>
+      <w:proofErr w:type="gramEnd"/>
       <w:r>
         <w:t xml:space="preserve"> distribution –</w:t>
       </w:r>
@@ -1881,7 +1852,6 @@
         <w:rPr>
           <w:noProof/>
         </w:rPr>
-        <w:lastRenderedPageBreak/>
         <w:drawing>
           <wp:inline distT="0" distB="0" distL="0" distR="0" wp14:anchorId="31899118" wp14:editId="29B76087">
             <wp:extent cx="4143375" cy="3259647"/>
@@ -2071,7 +2041,6 @@
         <w:rPr>
           <w:noProof/>
         </w:rPr>
-        <w:lastRenderedPageBreak/>
         <w:drawing>
           <wp:inline distT="0" distB="0" distL="0" distR="0" wp14:anchorId="47E8E718" wp14:editId="72AC79D7">
             <wp:extent cx="5731510" cy="2103120"/>
@@ -2228,14 +2197,20 @@
     </w:p>
     <w:p>
       <w:r>
+        <w:lastRenderedPageBreak/>
         <w:t xml:space="preserve">First we need to calculate the </w:t>
       </w:r>
       <w:r>
-        <w:t xml:space="preserve">values less than or equal to  </w:t>
+        <w:t xml:space="preserve">values less than or equal </w:t>
+      </w:r>
+      <w:proofErr w:type="gramStart"/>
+      <w:r>
+        <w:t xml:space="preserve">to  </w:t>
       </w:r>
       <w:r>
         <w:t>€</w:t>
       </w:r>
+      <w:proofErr w:type="gramEnd"/>
       <w:r>
         <w:t>28,000</w:t>
       </w:r>
@@ -2361,7 +2336,15 @@
           <w:b/>
           <w:bCs/>
         </w:rPr>
-        <w:t>= 0.995970</w:t>
+        <w:t xml:space="preserve">= </w:t>
+      </w:r>
+      <w:proofErr w:type="gramStart"/>
+      <w:r>
+        <w:rPr>
+          <w:b/>
+          <w:bCs/>
+        </w:rPr>
+        <w:t>0.995970</w:t>
       </w:r>
       <w:r>
         <w:rPr>
@@ -2384,18 +2367,24 @@
         </w:rPr>
         <w:t>%</w:t>
       </w:r>
-    </w:p>
-    <w:p>
-      <w:pPr>
-        <w:rPr>
-          <w:b/>
-          <w:bCs/>
-        </w:rPr>
-      </w:pPr>
-    </w:p>
-    <w:p>
-      <w:r>
-        <w:t>Next we need to calculate</w:t>
+      <w:proofErr w:type="gramEnd"/>
+    </w:p>
+    <w:p>
+      <w:pPr>
+        <w:rPr>
+          <w:b/>
+          <w:bCs/>
+        </w:rPr>
+      </w:pPr>
+    </w:p>
+    <w:p>
+      <w:proofErr w:type="gramStart"/>
+      <w:r>
+        <w:t>Next</w:t>
+      </w:r>
+      <w:proofErr w:type="gramEnd"/>
+      <w:r>
+        <w:t xml:space="preserve"> we need to calculate</w:t>
       </w:r>
       <w:r>
         <w:t xml:space="preserve"> the difference between our two results by using the following –</w:t>
@@ -2404,7 +2393,6 @@
     <w:p>
       <w:proofErr w:type="spellStart"/>
       <w:r>
-        <w:lastRenderedPageBreak/>
         <w:t>norm.cdf</w:t>
       </w:r>
       <w:proofErr w:type="spellEnd"/>
@@ -2493,6 +2481,7 @@
         </w:rPr>
         <w:t xml:space="preserve">= </w:t>
       </w:r>
+      <w:proofErr w:type="gramStart"/>
       <w:r>
         <w:rPr>
           <w:b/>
@@ -2521,36 +2510,103 @@
         </w:rPr>
         <w:t>%</w:t>
       </w:r>
+      <w:proofErr w:type="gramEnd"/>
     </w:p>
     <w:p/>
-    <w:p/>
-    <w:p>
-      <w:r>
-        <w:rPr>
-          <w:b/>
-          <w:bCs/>
-        </w:rPr>
-        <w:t>Question 4:</w:t>
-      </w:r>
-      <w:r>
-        <w:t xml:space="preserve"> Explain the importance of the distributions used in point 3 and 4 in your analysis. Justify the choice of the variables and explain if the variables used for the discrete distributions could be used as normal distribution in this case. [0-15]</w:t>
-      </w:r>
-    </w:p>
-    <w:p/>
-    <w:p/>
-    <w:p/>
-    <w:p/>
-    <w:p/>
-    <w:p/>
-    <w:p/>
-    <w:p/>
-    <w:p/>
-    <w:p/>
-    <w:p/>
-    <w:p/>
-    <w:p/>
-    <w:p/>
-    <w:p/>
+    <w:p>
+      <w:pPr>
+        <w:jc w:val="both"/>
+      </w:pPr>
+      <w:r>
+        <w:t>The i</w:t>
+      </w:r>
+      <w:r>
+        <w:t xml:space="preserve">mportance of </w:t>
+      </w:r>
+      <w:r>
+        <w:t>the discrete d</w:t>
+      </w:r>
+      <w:r>
+        <w:t>istributions</w:t>
+      </w:r>
+      <w:r>
+        <w:t xml:space="preserve"> in our Binomial questions can be highlighted by the fact that these allowed us to analyse elements of our data in a probabilistic manner. </w:t>
+      </w:r>
+      <w:r>
+        <w:t xml:space="preserve">The choice of variables for discretization, such as Total Activities, Total Accommodation, and Total Attractions, is justified based on their relevance to the </w:t>
+      </w:r>
+      <w:r>
+        <w:t>stated problem as t</w:t>
+      </w:r>
+      <w:r>
+        <w:t>hese variables capture different</w:t>
+      </w:r>
+      <w:r>
+        <w:t xml:space="preserve"> elements</w:t>
+      </w:r>
+      <w:r>
+        <w:t xml:space="preserve"> of</w:t>
+      </w:r>
+      <w:r>
+        <w:t xml:space="preserve"> the</w:t>
+      </w:r>
+      <w:r>
+        <w:t xml:space="preserve"> tourism infrastructure </w:t>
+      </w:r>
+      <w:r>
+        <w:t xml:space="preserve">in Ireland. By ‘discretizing’ them into their three categories of </w:t>
+      </w:r>
+      <w:r>
+        <w:t>‘High</w:t>
+      </w:r>
+      <w:r>
+        <w:t xml:space="preserve"> Range</w:t>
+      </w:r>
+      <w:proofErr w:type="gramStart"/>
+      <w:r>
+        <w:t>’ ,</w:t>
+      </w:r>
+      <w:proofErr w:type="gramEnd"/>
+      <w:r>
+        <w:t xml:space="preserve"> Middle Range’ and ‘Low Range’ we cand start to ask significant questions about various probabilities </w:t>
+      </w:r>
+      <w:r>
+        <w:lastRenderedPageBreak/>
+        <w:t xml:space="preserve">which has the potential to give insight into the data that is not obviously apparent or clear from a surface level overview. By grouping these </w:t>
+      </w:r>
+      <w:r>
+        <w:t>variables,</w:t>
+      </w:r>
+      <w:r>
+        <w:t xml:space="preserve"> we were enabled to start asking additional questions about the economic factors which might uncover a correlation between features.</w:t>
+      </w:r>
+    </w:p>
+    <w:p>
+      <w:pPr>
+        <w:jc w:val="both"/>
+      </w:pPr>
+      <w:r>
+        <w:t xml:space="preserve"> It is the authors view that </w:t>
+      </w:r>
+      <w:r>
+        <w:t>in the context of this project, the discrete nature of variables like Total Activities, Total Accommodation, and Total Attractions ma</w:t>
+      </w:r>
+      <w:r>
+        <w:t>de</w:t>
+      </w:r>
+      <w:r>
+        <w:t xml:space="preserve"> them better suited for binomial analysis, as they represent distinct categories rather than continuous measurements.</w:t>
+      </w:r>
+      <w:r>
+        <w:t xml:space="preserve"> If the problem being looked at was more focused on the ‘Economic’ features for dependent </w:t>
+      </w:r>
+      <w:r>
+        <w:t>variables</w:t>
+      </w:r>
+      <w:r>
+        <w:t xml:space="preserve">, then a normal distribution approach would have been more appropriate. </w:t>
+      </w:r>
+    </w:p>
     <w:p/>
     <w:p/>
     <w:p>
@@ -2572,7 +2628,6 @@
           <w:szCs w:val="36"/>
           <w:u w:val="single"/>
         </w:rPr>
-        <w:lastRenderedPageBreak/>
         <w:t>Section 2: Data Preparation and Visualization</w:t>
       </w:r>
     </w:p>
@@ -2585,13 +2640,6 @@
     <w:p>
       <w:pPr>
         <w:spacing w:after="0"/>
-        <w:ind w:left="720"/>
-      </w:pPr>
-    </w:p>
-    <w:p>
-      <w:pPr>
-        <w:spacing w:after="0"/>
-        <w:ind w:left="720"/>
       </w:pPr>
     </w:p>
     <w:p>
@@ -2637,63 +2685,33 @@
           <w:b/>
         </w:rPr>
       </w:pPr>
-      <w:r>
-        <w:rPr>
-          <w:b/>
-          <w:bCs/>
-        </w:rPr>
-        <w:t>Question 1</w:t>
-      </w:r>
-      <w:r>
-        <w:t>.</w:t>
-      </w:r>
-      <w:r>
-        <w:rPr>
-          <w:sz w:val="14"/>
-          <w:szCs w:val="14"/>
-        </w:rPr>
-        <w:t xml:space="preserve">      </w:t>
-      </w:r>
-      <w:r>
-        <w:t xml:space="preserve">You must perform appropriate EDA on your dataset, rationalizing and detailing why you chose the specific methods and what insight you gained. </w:t>
-      </w:r>
-      <w:r>
-        <w:rPr>
-          <w:b/>
-        </w:rPr>
-        <w:t>[0-20]</w:t>
-      </w:r>
-    </w:p>
-    <w:p>
-      <w:pPr>
-        <w:spacing w:after="0"/>
-        <w:rPr>
-          <w:b/>
-          <w:sz w:val="32"/>
-          <w:szCs w:val="32"/>
-        </w:rPr>
-      </w:pPr>
-    </w:p>
-    <w:p>
-      <w:pPr>
-        <w:spacing w:after="0"/>
-        <w:rPr>
-          <w:b/>
-        </w:rPr>
-      </w:pPr>
-    </w:p>
-    <w:p>
-      <w:pPr>
-        <w:spacing w:after="0"/>
-        <w:rPr>
-          <w:bCs/>
-        </w:rPr>
-      </w:pPr>
-      <w:r>
-        <w:rPr>
-          <w:bCs/>
-        </w:rPr>
-        <w:t xml:space="preserve">This project aims to infer the correlations between common tourist amenities and economic factors specific to local regions (Counties) of Ireland. At the outset of this task, it was clear that several datasets would need to be combined to create data that might offer insights into this problem. This being the case, EDA was utilised across all of these datasets in different ways and for different reasons. Below is a sample of these investigations, the methods that were used and the insights gained through this process. </w:t>
+    </w:p>
+    <w:p>
+      <w:pPr>
+        <w:spacing w:after="0"/>
+        <w:rPr>
+          <w:bCs/>
+        </w:rPr>
+      </w:pPr>
+      <w:r>
+        <w:rPr>
+          <w:bCs/>
+        </w:rPr>
+        <w:t xml:space="preserve">This project aims to infer the correlations between common tourist amenities and economic factors specific to local regions (Counties) of Ireland. At the outset of this task, it was clear that several datasets would need to be combined to create data that might offer insights into this problem. This being the case, EDA was utilised across </w:t>
+      </w:r>
+      <w:proofErr w:type="gramStart"/>
+      <w:r>
+        <w:rPr>
+          <w:bCs/>
+        </w:rPr>
+        <w:t>all of</w:t>
+      </w:r>
+      <w:proofErr w:type="gramEnd"/>
+      <w:r>
+        <w:rPr>
+          <w:bCs/>
+        </w:rPr>
+        <w:t xml:space="preserve"> these datasets in different ways and for different reasons. Below is a sample of these investigations, the methods that were used and the insights gained through this process. </w:t>
       </w:r>
     </w:p>
     <w:p>
@@ -2747,53 +2765,85 @@
           <w:bCs/>
         </w:rPr>
       </w:pPr>
-      <w:r>
-        <w:rPr>
-          <w:bCs/>
-        </w:rPr>
-        <w:t>shape(): This tells us how many features and entries are contained in our data</w:t>
-      </w:r>
-    </w:p>
-    <w:p>
-      <w:pPr>
-        <w:spacing w:after="0"/>
-        <w:rPr>
-          <w:bCs/>
-        </w:rPr>
-      </w:pPr>
-      <w:r>
-        <w:rPr>
-          <w:bCs/>
-        </w:rPr>
-        <w:t>head() : This allows us to see a sample of the first rows of the data</w:t>
-      </w:r>
-    </w:p>
-    <w:p>
-      <w:pPr>
-        <w:spacing w:after="0"/>
-        <w:rPr>
-          <w:bCs/>
-        </w:rPr>
-      </w:pPr>
-      <w:r>
-        <w:rPr>
-          <w:bCs/>
-        </w:rPr>
-        <w:t>info() : This provides a summary of information about the data</w:t>
-      </w:r>
-    </w:p>
-    <w:p>
-      <w:pPr>
-        <w:spacing w:after="0"/>
-        <w:rPr>
-          <w:bCs/>
-        </w:rPr>
-      </w:pPr>
-      <w:r>
-        <w:rPr>
-          <w:bCs/>
-        </w:rPr>
-        <w:t>describe() : This provides us with the statistical details of the data</w:t>
+      <w:proofErr w:type="gramStart"/>
+      <w:r>
+        <w:rPr>
+          <w:bCs/>
+        </w:rPr>
+        <w:t>shape(</w:t>
+      </w:r>
+      <w:proofErr w:type="gramEnd"/>
+      <w:r>
+        <w:rPr>
+          <w:bCs/>
+        </w:rPr>
+        <w:t>): This tells us how many features and entries are contained in our data</w:t>
+      </w:r>
+    </w:p>
+    <w:p>
+      <w:pPr>
+        <w:spacing w:after="0"/>
+        <w:rPr>
+          <w:bCs/>
+        </w:rPr>
+      </w:pPr>
+      <w:proofErr w:type="gramStart"/>
+      <w:r>
+        <w:rPr>
+          <w:bCs/>
+        </w:rPr>
+        <w:t>head(</w:t>
+      </w:r>
+      <w:proofErr w:type="gramEnd"/>
+      <w:r>
+        <w:rPr>
+          <w:bCs/>
+        </w:rPr>
+        <w:t>) : This allows us to see a sample of the first rows of the data</w:t>
+      </w:r>
+    </w:p>
+    <w:p>
+      <w:pPr>
+        <w:spacing w:after="0"/>
+        <w:rPr>
+          <w:bCs/>
+        </w:rPr>
+      </w:pPr>
+      <w:proofErr w:type="gramStart"/>
+      <w:r>
+        <w:rPr>
+          <w:bCs/>
+        </w:rPr>
+        <w:t>info(</w:t>
+      </w:r>
+      <w:proofErr w:type="gramEnd"/>
+      <w:r>
+        <w:rPr>
+          <w:bCs/>
+        </w:rPr>
+        <w:t>) : This provides a summary of information about the data</w:t>
+      </w:r>
+    </w:p>
+    <w:p>
+      <w:pPr>
+        <w:spacing w:after="0"/>
+        <w:rPr>
+          <w:bCs/>
+        </w:rPr>
+      </w:pPr>
+      <w:proofErr w:type="gramStart"/>
+      <w:r>
+        <w:rPr>
+          <w:bCs/>
+        </w:rPr>
+        <w:t>describe(</w:t>
+      </w:r>
+      <w:proofErr w:type="gramEnd"/>
+      <w:r>
+        <w:rPr>
+          <w:bCs/>
+        </w:rPr>
+        <w:t>) : This provides us with the statistical details of the data</w:t>
       </w:r>
     </w:p>
     <w:p>
@@ -2804,6 +2854,7 @@
         </w:rPr>
       </w:pPr>
       <w:proofErr w:type="spellStart"/>
+      <w:proofErr w:type="gramStart"/>
       <w:r>
         <w:rPr>
           <w:bCs/>
@@ -2815,7 +2866,14 @@
         <w:rPr>
           <w:bCs/>
         </w:rPr>
-        <w:t xml:space="preserve">(): This helps us to identify if a column is continuous  or </w:t>
+        <w:t>(</w:t>
+      </w:r>
+      <w:proofErr w:type="gramEnd"/>
+      <w:r>
+        <w:rPr>
+          <w:bCs/>
+        </w:rPr>
+        <w:t xml:space="preserve">): This helps us to identify if a column is continuous  or </w:t>
       </w:r>
       <w:r>
         <w:rPr>
@@ -2828,14 +2886,6 @@
       <w:pPr>
         <w:spacing w:after="0"/>
         <w:rPr>
-          <w:bCs/>
-        </w:rPr>
-      </w:pPr>
-    </w:p>
-    <w:p>
-      <w:pPr>
-        <w:spacing w:after="0"/>
-        <w:rPr>
           <w:b/>
         </w:rPr>
       </w:pPr>
@@ -2887,7 +2937,6 @@
         <w:rPr>
           <w:noProof/>
         </w:rPr>
-        <w:lastRenderedPageBreak/>
         <w:drawing>
           <wp:inline distT="0" distB="0" distL="0" distR="0" wp14:anchorId="69DFEF4E" wp14:editId="2833FB56">
             <wp:extent cx="3884195" cy="1419225"/>
@@ -3100,38 +3149,6 @@
         </w:rPr>
         <w:t>)</w:t>
       </w:r>
-    </w:p>
-    <w:p>
-      <w:pPr>
-        <w:spacing w:after="0"/>
-        <w:rPr>
-          <w:b/>
-        </w:rPr>
-      </w:pPr>
-    </w:p>
-    <w:p>
-      <w:pPr>
-        <w:spacing w:after="0"/>
-        <w:rPr>
-          <w:b/>
-        </w:rPr>
-      </w:pPr>
-    </w:p>
-    <w:p>
-      <w:pPr>
-        <w:spacing w:after="0"/>
-        <w:rPr>
-          <w:b/>
-        </w:rPr>
-      </w:pPr>
-    </w:p>
-    <w:p>
-      <w:pPr>
-        <w:spacing w:after="0"/>
-        <w:rPr>
-          <w:b/>
-        </w:rPr>
-      </w:pPr>
     </w:p>
     <w:p>
       <w:pPr>
@@ -3797,7 +3814,13 @@
         <w:rPr>
           <w:bCs/>
         </w:rPr>
-        <w:t xml:space="preserve"> The data used here was cleaned by </w:t>
+        <w:t xml:space="preserve"> The data used here was cleaned </w:t>
+      </w:r>
+      <w:r>
+        <w:rPr>
+          <w:bCs/>
+        </w:rPr>
+        <w:t xml:space="preserve">using the following methods - </w:t>
       </w:r>
     </w:p>
     <w:p>
@@ -4211,7 +4234,21 @@
         <w:rPr>
           <w:bCs/>
         </w:rPr>
-        <w:t>Due to the nature of the problem we are trying to solve, it is necessary to merge several data sets. For this project, elements from the four data sets below will be used –</w:t>
+        <w:t xml:space="preserve">Due to the nature of the </w:t>
+      </w:r>
+      <w:proofErr w:type="gramStart"/>
+      <w:r>
+        <w:rPr>
+          <w:bCs/>
+        </w:rPr>
+        <w:t>problem</w:t>
+      </w:r>
+      <w:proofErr w:type="gramEnd"/>
+      <w:r>
+        <w:rPr>
+          <w:bCs/>
+        </w:rPr>
+        <w:t xml:space="preserve"> we are trying to solve, it is necessary to merge several data sets. For this project, elements from the four data sets below will be used –</w:t>
       </w:r>
     </w:p>
     <w:p>
@@ -4882,8 +4919,16 @@
         <w:rPr>
           <w:bCs/>
         </w:rPr>
-        <w:t>Array concatenation</w:t>
-      </w:r>
+        <w:t xml:space="preserve">Array </w:t>
+      </w:r>
+      <w:proofErr w:type="gramStart"/>
+      <w:r>
+        <w:rPr>
+          <w:bCs/>
+        </w:rPr>
+        <w:t>concatenation</w:t>
+      </w:r>
+      <w:proofErr w:type="gramEnd"/>
     </w:p>
     <w:p>
       <w:pPr>
@@ -6268,7 +6313,21 @@
         <w:rPr>
           <w:bCs/>
         </w:rPr>
-        <w:t xml:space="preserve">In the first two boxplots above (figure 25 and figure 26) we can see that there is a lot of rightward skew which indicates to us that the skew is positive and that the majority of extreme (higher data points) taper off more slowly. The third boxplot (figure 27) </w:t>
+        <w:t xml:space="preserve">In the first two boxplots above (figure 25 and figure 26) we can see that there is a lot of rightward </w:t>
+      </w:r>
+      <w:proofErr w:type="gramStart"/>
+      <w:r>
+        <w:rPr>
+          <w:bCs/>
+        </w:rPr>
+        <w:t>skew</w:t>
+      </w:r>
+      <w:proofErr w:type="gramEnd"/>
+      <w:r>
+        <w:rPr>
+          <w:bCs/>
+        </w:rPr>
+        <w:t xml:space="preserve"> which indicates to us that the skew is positive and that the majority of extreme (higher data points) taper off more slowly. The third boxplot (figure 27) </w:t>
       </w:r>
       <w:r>
         <w:rPr>
@@ -6506,7 +6565,21 @@
         <w:rPr>
           <w:bCs/>
         </w:rPr>
-        <w:t>Within these we have three values (based on percentiles) of High, Middle and Low. These are ordinal values as they denote if a</w:t>
+        <w:t xml:space="preserve">Within these we have three values (based on percentiles) of High, </w:t>
+      </w:r>
+      <w:proofErr w:type="gramStart"/>
+      <w:r>
+        <w:rPr>
+          <w:bCs/>
+        </w:rPr>
+        <w:t>Middle</w:t>
+      </w:r>
+      <w:proofErr w:type="gramEnd"/>
+      <w:r>
+        <w:rPr>
+          <w:bCs/>
+        </w:rPr>
+        <w:t xml:space="preserve"> and Low. These are ordinal values as they denote if a</w:t>
       </w:r>
       <w:r>
         <w:rPr>
@@ -7240,7 +7313,21 @@
         <w:rPr>
           <w:bCs/>
         </w:rPr>
-        <w:t xml:space="preserve"> ( *ref) </w:t>
+        <w:t xml:space="preserve"> </w:t>
+      </w:r>
+      <w:proofErr w:type="gramStart"/>
+      <w:r>
+        <w:rPr>
+          <w:bCs/>
+        </w:rPr>
+        <w:t>( *</w:t>
+      </w:r>
+      <w:proofErr w:type="gramEnd"/>
+      <w:r>
+        <w:rPr>
+          <w:bCs/>
+        </w:rPr>
+        <w:t xml:space="preserve">ref) </w:t>
       </w:r>
     </w:p>
     <w:p>
@@ -7701,7 +7788,14 @@
         <w:rPr>
           <w:bCs/>
         </w:rPr>
-        <w:t>Dis_Income_Stand</w:t>
+        <w:t>Dis_Income_</w:t>
+      </w:r>
+      <w:proofErr w:type="gramStart"/>
+      <w:r>
+        <w:rPr>
+          <w:bCs/>
+        </w:rPr>
+        <w:t>Stand</w:t>
       </w:r>
       <w:proofErr w:type="spellEnd"/>
       <w:r>
@@ -7710,6 +7804,7 @@
         </w:rPr>
         <w:t>’</w:t>
       </w:r>
+      <w:proofErr w:type="gramEnd"/>
     </w:p>
     <w:p>
       <w:pPr>
@@ -8375,7 +8470,21 @@
         <w:rPr>
           <w:bCs/>
         </w:rPr>
-        <w:t>see a complexity of information being displayed simultaneously. The X and Y relationship of two variables (Total Activities and Total Accommodation) is being shown for each individual ‘County’ in our dataset by the colour of each data plot and the Household Income (Million EUR) is being shown by the size of each bubble. This is a novel way to represent 4 variables at the same time and while the correlation relationship can be valuable, having the size of another variable really adds to what is being conveyed.</w:t>
+        <w:t xml:space="preserve">see a complexity of information being displayed simultaneously. The X and Y relationship of two variables (Total Activities and Total Accommodation) is being shown for </w:t>
+      </w:r>
+      <w:proofErr w:type="gramStart"/>
+      <w:r>
+        <w:rPr>
+          <w:bCs/>
+        </w:rPr>
+        <w:t>each individual</w:t>
+      </w:r>
+      <w:proofErr w:type="gramEnd"/>
+      <w:r>
+        <w:rPr>
+          <w:bCs/>
+        </w:rPr>
+        <w:t xml:space="preserve"> ‘County’ in our dataset by the colour of each data plot and the Household Income (Million EUR) is being shown by the size of each bubble. This is a novel way to represent 4 variables at the same time and while the correlation relationship can be valuable, having the size of another variable really adds to what is being conveyed.</w:t>
       </w:r>
     </w:p>
     <w:p>
@@ -8683,7 +8792,21 @@
         <w:rPr>
           <w:bCs/>
         </w:rPr>
-        <w:t xml:space="preserve">elow are a number of </w:t>
+        <w:t xml:space="preserve">elow are </w:t>
+      </w:r>
+      <w:proofErr w:type="gramStart"/>
+      <w:r>
+        <w:rPr>
+          <w:bCs/>
+        </w:rPr>
+        <w:t>a number of</w:t>
+      </w:r>
+      <w:proofErr w:type="gramEnd"/>
+      <w:r>
+        <w:rPr>
+          <w:bCs/>
+        </w:rPr>
+        <w:t xml:space="preserve"> </w:t>
       </w:r>
       <w:r>
         <w:rPr>
@@ -9328,16 +9451,36 @@
           <w:sz w:val="20"/>
           <w:szCs w:val="20"/>
         </w:rPr>
-        <w:t xml:space="preserve">                                                                                                          </w:t>
-      </w:r>
-      <w:r>
-        <w:rPr>
-          <w:b/>
-          <w:bCs/>
-          <w:sz w:val="20"/>
-          <w:szCs w:val="20"/>
-        </w:rPr>
-        <w:t xml:space="preserve">(Figure </w:t>
+        <w:t xml:space="preserve">                                                                                                       </w:t>
+      </w:r>
+      <w:proofErr w:type="gramStart"/>
+      <w:r>
+        <w:rPr>
+          <w:b/>
+          <w:bCs/>
+          <w:sz w:val="20"/>
+          <w:szCs w:val="20"/>
+        </w:rPr>
+        <w:t xml:space="preserve">   </w:t>
+      </w:r>
+      <w:r>
+        <w:rPr>
+          <w:b/>
+          <w:bCs/>
+          <w:sz w:val="20"/>
+          <w:szCs w:val="20"/>
+        </w:rPr>
+        <w:t>(</w:t>
+      </w:r>
+      <w:proofErr w:type="gramEnd"/>
+      <w:r>
+        <w:rPr>
+          <w:b/>
+          <w:bCs/>
+          <w:sz w:val="20"/>
+          <w:szCs w:val="20"/>
+        </w:rPr>
+        <w:t xml:space="preserve">Figure </w:t>
       </w:r>
       <w:r>
         <w:rPr>
@@ -9532,7 +9675,17 @@
           <w:sz w:val="20"/>
           <w:szCs w:val="20"/>
         </w:rPr>
-        <w:t xml:space="preserve">                                                                                                         </w:t>
+        <w:t xml:space="preserve">                                                                                                      </w:t>
+      </w:r>
+      <w:proofErr w:type="gramStart"/>
+      <w:r>
+        <w:rPr>
+          <w:b/>
+          <w:bCs/>
+          <w:sz w:val="20"/>
+          <w:szCs w:val="20"/>
+        </w:rPr>
+        <w:t xml:space="preserve">   </w:t>
       </w:r>
       <w:bookmarkStart w:id="1" w:name="_Hlk163253219"/>
       <w:r>
@@ -9542,7 +9695,17 @@
           <w:sz w:val="20"/>
           <w:szCs w:val="20"/>
         </w:rPr>
-        <w:t xml:space="preserve">(Figure </w:t>
+        <w:t>(</w:t>
+      </w:r>
+      <w:proofErr w:type="gramEnd"/>
+      <w:r>
+        <w:rPr>
+          <w:b/>
+          <w:bCs/>
+          <w:sz w:val="20"/>
+          <w:szCs w:val="20"/>
+        </w:rPr>
+        <w:t xml:space="preserve">Figure </w:t>
       </w:r>
       <w:r>
         <w:rPr>
@@ -9753,16 +9916,36 @@
           <w:sz w:val="20"/>
           <w:szCs w:val="20"/>
         </w:rPr>
-        <w:t xml:space="preserve">                                                                                                          </w:t>
-      </w:r>
-      <w:r>
-        <w:rPr>
-          <w:b/>
-          <w:bCs/>
-          <w:sz w:val="20"/>
-          <w:szCs w:val="20"/>
-        </w:rPr>
-        <w:t xml:space="preserve">(Figure </w:t>
+        <w:t xml:space="preserve">                                                                                                       </w:t>
+      </w:r>
+      <w:proofErr w:type="gramStart"/>
+      <w:r>
+        <w:rPr>
+          <w:b/>
+          <w:bCs/>
+          <w:sz w:val="20"/>
+          <w:szCs w:val="20"/>
+        </w:rPr>
+        <w:t xml:space="preserve">   </w:t>
+      </w:r>
+      <w:r>
+        <w:rPr>
+          <w:b/>
+          <w:bCs/>
+          <w:sz w:val="20"/>
+          <w:szCs w:val="20"/>
+        </w:rPr>
+        <w:t>(</w:t>
+      </w:r>
+      <w:proofErr w:type="gramEnd"/>
+      <w:r>
+        <w:rPr>
+          <w:b/>
+          <w:bCs/>
+          <w:sz w:val="20"/>
+          <w:szCs w:val="20"/>
+        </w:rPr>
+        <w:t xml:space="preserve">Figure </w:t>
       </w:r>
       <w:r>
         <w:rPr>
@@ -9973,7 +10156,21 @@
         <w:rPr>
           <w:bCs/>
         </w:rPr>
-        <w:t xml:space="preserve"> The representation of numbers, as physically measured on the  surface of the graphic itself, should be directly proportional to  the numerical quantities measured.</w:t>
+        <w:t xml:space="preserve"> The representation of numbers, as physically measured on </w:t>
+      </w:r>
+      <w:proofErr w:type="gramStart"/>
+      <w:r>
+        <w:rPr>
+          <w:bCs/>
+        </w:rPr>
+        <w:t>the  surface</w:t>
+      </w:r>
+      <w:proofErr w:type="gramEnd"/>
+      <w:r>
+        <w:rPr>
+          <w:bCs/>
+        </w:rPr>
+        <w:t xml:space="preserve"> of the graphic itself, should be directly proportional to  the numerical quantities measured.</w:t>
       </w:r>
     </w:p>
     <w:p>
@@ -10001,7 +10198,49 @@
         <w:rPr>
           <w:bCs/>
         </w:rPr>
-        <w:t xml:space="preserve"> should be used to  defeat graphical distortion and ambiguity. Write out  explanations of the data on the graphic itself. Label important  events in the data</w:t>
+        <w:t xml:space="preserve"> should be used </w:t>
+      </w:r>
+      <w:proofErr w:type="gramStart"/>
+      <w:r>
+        <w:rPr>
+          <w:bCs/>
+        </w:rPr>
+        <w:t>to  defeat</w:t>
+      </w:r>
+      <w:proofErr w:type="gramEnd"/>
+      <w:r>
+        <w:rPr>
+          <w:bCs/>
+        </w:rPr>
+        <w:t xml:space="preserve"> graphical distortion and ambiguity. Write </w:t>
+      </w:r>
+      <w:proofErr w:type="gramStart"/>
+      <w:r>
+        <w:rPr>
+          <w:bCs/>
+        </w:rPr>
+        <w:t>out  explanations</w:t>
+      </w:r>
+      <w:proofErr w:type="gramEnd"/>
+      <w:r>
+        <w:rPr>
+          <w:bCs/>
+        </w:rPr>
+        <w:t xml:space="preserve"> of the data on the graphic itself. Label </w:t>
+      </w:r>
+      <w:proofErr w:type="gramStart"/>
+      <w:r>
+        <w:rPr>
+          <w:bCs/>
+        </w:rPr>
+        <w:t>important  events</w:t>
+      </w:r>
+      <w:proofErr w:type="gramEnd"/>
+      <w:r>
+        <w:rPr>
+          <w:bCs/>
+        </w:rPr>
+        <w:t xml:space="preserve"> in the data</w:t>
       </w:r>
     </w:p>
     <w:p>
@@ -10021,7 +10260,21 @@
         <w:rPr>
           <w:bCs/>
         </w:rPr>
-        <w:t xml:space="preserve"> Show data  variation, not design variation</w:t>
+        <w:t xml:space="preserve"> Show </w:t>
+      </w:r>
+      <w:proofErr w:type="gramStart"/>
+      <w:r>
+        <w:rPr>
+          <w:bCs/>
+        </w:rPr>
+        <w:t>data  variation</w:t>
+      </w:r>
+      <w:proofErr w:type="gramEnd"/>
+      <w:r>
+        <w:rPr>
+          <w:bCs/>
+        </w:rPr>
+        <w:t>, not design variation</w:t>
       </w:r>
     </w:p>
     <w:p>
@@ -10041,7 +10294,21 @@
         <w:rPr>
           <w:bCs/>
         </w:rPr>
-        <w:t xml:space="preserve"> In time-series  displays of money, deflated and standardized units of monetary  measurement are nearly always better than nominal units.</w:t>
+        <w:t xml:space="preserve"> In time-</w:t>
+      </w:r>
+      <w:proofErr w:type="gramStart"/>
+      <w:r>
+        <w:rPr>
+          <w:bCs/>
+        </w:rPr>
+        <w:t>series  displays</w:t>
+      </w:r>
+      <w:proofErr w:type="gramEnd"/>
+      <w:r>
+        <w:rPr>
+          <w:bCs/>
+        </w:rPr>
+        <w:t xml:space="preserve"> of money, deflated and standardized units of monetary  measurement are nearly always better than nominal units.</w:t>
       </w:r>
     </w:p>
     <w:p>
@@ -10107,7 +10374,21 @@
         <w:rPr>
           <w:bCs/>
         </w:rPr>
-        <w:t xml:space="preserve">These have been utilised in the following ways </w:t>
+        <w:t xml:space="preserve">These have been utilised in the following </w:t>
+      </w:r>
+      <w:proofErr w:type="gramStart"/>
+      <w:r>
+        <w:rPr>
+          <w:bCs/>
+        </w:rPr>
+        <w:t>ways</w:t>
+      </w:r>
+      <w:proofErr w:type="gramEnd"/>
+      <w:r>
+        <w:rPr>
+          <w:bCs/>
+        </w:rPr>
+        <w:t xml:space="preserve"> </w:t>
       </w:r>
     </w:p>
     <w:p>
@@ -10305,13 +10586,27 @@
         <w:rPr>
           <w:bCs/>
         </w:rPr>
-        <w:t xml:space="preserve"> (</w:t>
-      </w:r>
-      <w:r>
-        <w:rPr>
-          <w:bCs/>
-        </w:rPr>
-        <w:t xml:space="preserve"> Cross-Industry Standard Process for Data Mining</w:t>
+        <w:t xml:space="preserve"> </w:t>
+      </w:r>
+      <w:proofErr w:type="gramStart"/>
+      <w:r>
+        <w:rPr>
+          <w:bCs/>
+        </w:rPr>
+        <w:t>(</w:t>
+      </w:r>
+      <w:r>
+        <w:rPr>
+          <w:bCs/>
+        </w:rPr>
+        <w:t xml:space="preserve"> Cross</w:t>
+      </w:r>
+      <w:proofErr w:type="gramEnd"/>
+      <w:r>
+        <w:rPr>
+          <w:bCs/>
+        </w:rPr>
+        <w:t>-Industry Standard Process for Data Mining</w:t>
       </w:r>
       <w:r>
         <w:rPr>
@@ -10386,8 +10681,16 @@
         <w:rPr>
           <w:bCs/>
         </w:rPr>
-        <w:t>Iterativie approach to deploying machine learning models</w:t>
-      </w:r>
+        <w:t xml:space="preserve">Iterativie approach to deploying machine learning </w:t>
+      </w:r>
+      <w:proofErr w:type="gramStart"/>
+      <w:r>
+        <w:rPr>
+          <w:bCs/>
+        </w:rPr>
+        <w:t>models</w:t>
+      </w:r>
+      <w:proofErr w:type="gramEnd"/>
     </w:p>
     <w:p>
       <w:pPr>
@@ -10733,39 +11036,6 @@
           <w:szCs w:val="32"/>
         </w:rPr>
         <w:t>2. Machine Learning Models</w:t>
-      </w:r>
-    </w:p>
-    <w:p>
-      <w:pPr>
-        <w:spacing w:after="0" w:line="259" w:lineRule="auto"/>
-        <w:jc w:val="both"/>
-        <w:rPr>
-          <w:b/>
-        </w:rPr>
-      </w:pPr>
-      <w:r>
-        <w:rPr>
-          <w:b/>
-          <w:bCs/>
-        </w:rPr>
-        <w:t>Question 2:</w:t>
-      </w:r>
-      <w:r>
-        <w:t xml:space="preserve"> Machine learning models have a wide range of uses, including prediction, classification, and clustering. It is advised that you assess several approaches (at least two), choose appropriate hyperparameters for the optimal outcomes of Machine Learning models using an approach of hyperparameter tunning, such as GridSearchCV or </w:t>
-      </w:r>
-      <w:proofErr w:type="spellStart"/>
-      <w:r>
-        <w:t>RandomizedSearchCV</w:t>
-      </w:r>
-      <w:proofErr w:type="spellEnd"/>
-      <w:r>
-        <w:t xml:space="preserve">. </w:t>
-      </w:r>
-      <w:r>
-        <w:rPr>
-          <w:b/>
-        </w:rPr>
-        <w:t>[0 - 30]</w:t>
       </w:r>
     </w:p>
     <w:p>
@@ -11166,8 +11436,16 @@
         <w:rPr>
           <w:bCs/>
         </w:rPr>
-        <w:t>Select Hyperparameters and test</w:t>
-      </w:r>
+        <w:t xml:space="preserve">Select Hyperparameters and </w:t>
+      </w:r>
+      <w:proofErr w:type="gramStart"/>
+      <w:r>
+        <w:rPr>
+          <w:bCs/>
+        </w:rPr>
+        <w:t>test</w:t>
+      </w:r>
+      <w:proofErr w:type="gramEnd"/>
     </w:p>
     <w:p>
       <w:pPr>
@@ -11220,8 +11498,16 @@
         <w:rPr>
           <w:bCs/>
         </w:rPr>
-        <w:t xml:space="preserve"> hyperparameters for our Linear regression model, as Linear Regression is a relatively simple model, there are only the following available</w:t>
-      </w:r>
+        <w:t xml:space="preserve"> hyperparameters for our Linear regression model, as Linear Regression is a relatively simple model, there are only the following </w:t>
+      </w:r>
+      <w:proofErr w:type="gramStart"/>
+      <w:r>
+        <w:rPr>
+          <w:bCs/>
+        </w:rPr>
+        <w:t>available</w:t>
+      </w:r>
+      <w:proofErr w:type="gramEnd"/>
     </w:p>
     <w:p>
       <w:pPr>
@@ -11254,7 +11540,6 @@
           <w:sz w:val="20"/>
           <w:szCs w:val="20"/>
         </w:rPr>
-        <w:lastRenderedPageBreak/>
         <w:t>fit_intercept</w:t>
       </w:r>
       <w:proofErr w:type="spellEnd"/>
@@ -11380,6 +11665,7 @@
         <w:rPr>
           <w:bCs/>
         </w:rPr>
+        <w:lastRenderedPageBreak/>
         <w:t>Three of these are True/False so testing can be done very easy</w:t>
       </w:r>
       <w:r>
@@ -11559,7 +11845,21 @@
         <w:rPr>
           <w:bCs/>
         </w:rPr>
-        <w:t xml:space="preserve">The hyperparameters that we will look at for the Random Forest model are the following </w:t>
+        <w:t xml:space="preserve">The hyperparameters that we will look at for the Random Forest model are the </w:t>
+      </w:r>
+      <w:proofErr w:type="gramStart"/>
+      <w:r>
+        <w:rPr>
+          <w:bCs/>
+        </w:rPr>
+        <w:t>following</w:t>
+      </w:r>
+      <w:proofErr w:type="gramEnd"/>
+      <w:r>
+        <w:rPr>
+          <w:bCs/>
+        </w:rPr>
+        <w:t xml:space="preserve"> </w:t>
       </w:r>
     </w:p>
     <w:p>
@@ -11637,13 +11937,23 @@
         <w:t>'</w:t>
       </w:r>
       <w:proofErr w:type="spellStart"/>
-      <w:r>
-        <w:rPr>
-          <w:bCs/>
-          <w:sz w:val="20"/>
-          <w:szCs w:val="20"/>
-        </w:rPr>
-        <w:t>max_depth</w:t>
+      <w:proofErr w:type="gramStart"/>
+      <w:r>
+        <w:rPr>
+          <w:bCs/>
+          <w:sz w:val="20"/>
+          <w:szCs w:val="20"/>
+        </w:rPr>
+        <w:t>max</w:t>
+      </w:r>
+      <w:proofErr w:type="gramEnd"/>
+      <w:r>
+        <w:rPr>
+          <w:bCs/>
+          <w:sz w:val="20"/>
+          <w:szCs w:val="20"/>
+        </w:rPr>
+        <w:t>_depth</w:t>
       </w:r>
       <w:proofErr w:type="spellEnd"/>
       <w:r>
@@ -11679,13 +11989,23 @@
         <w:t>'</w:t>
       </w:r>
       <w:proofErr w:type="spellStart"/>
-      <w:r>
-        <w:rPr>
-          <w:bCs/>
-          <w:sz w:val="20"/>
-          <w:szCs w:val="20"/>
-        </w:rPr>
-        <w:t>min_samples_split</w:t>
+      <w:proofErr w:type="gramStart"/>
+      <w:r>
+        <w:rPr>
+          <w:bCs/>
+          <w:sz w:val="20"/>
+          <w:szCs w:val="20"/>
+        </w:rPr>
+        <w:t>min</w:t>
+      </w:r>
+      <w:proofErr w:type="gramEnd"/>
+      <w:r>
+        <w:rPr>
+          <w:bCs/>
+          <w:sz w:val="20"/>
+          <w:szCs w:val="20"/>
+        </w:rPr>
+        <w:t>_samples_split</w:t>
       </w:r>
       <w:proofErr w:type="spellEnd"/>
       <w:r>
@@ -11721,13 +12041,23 @@
         <w:t>'</w:t>
       </w:r>
       <w:proofErr w:type="spellStart"/>
-      <w:r>
-        <w:rPr>
-          <w:bCs/>
-          <w:sz w:val="20"/>
-          <w:szCs w:val="20"/>
-        </w:rPr>
-        <w:t>min_samples_leaf</w:t>
+      <w:proofErr w:type="gramStart"/>
+      <w:r>
+        <w:rPr>
+          <w:bCs/>
+          <w:sz w:val="20"/>
+          <w:szCs w:val="20"/>
+        </w:rPr>
+        <w:t>min</w:t>
+      </w:r>
+      <w:proofErr w:type="gramEnd"/>
+      <w:r>
+        <w:rPr>
+          <w:bCs/>
+          <w:sz w:val="20"/>
+          <w:szCs w:val="20"/>
+        </w:rPr>
+        <w:t>_samples_leaf</w:t>
       </w:r>
       <w:proofErr w:type="spellEnd"/>
       <w:r>
@@ -11763,13 +12093,23 @@
         <w:t>'</w:t>
       </w:r>
       <w:proofErr w:type="spellStart"/>
-      <w:r>
-        <w:rPr>
-          <w:bCs/>
-          <w:sz w:val="20"/>
-          <w:szCs w:val="20"/>
-        </w:rPr>
-        <w:t>max_features</w:t>
+      <w:proofErr w:type="gramStart"/>
+      <w:r>
+        <w:rPr>
+          <w:bCs/>
+          <w:sz w:val="20"/>
+          <w:szCs w:val="20"/>
+        </w:rPr>
+        <w:t>max</w:t>
+      </w:r>
+      <w:proofErr w:type="gramEnd"/>
+      <w:r>
+        <w:rPr>
+          <w:bCs/>
+          <w:sz w:val="20"/>
+          <w:szCs w:val="20"/>
+        </w:rPr>
+        <w:t>_features</w:t>
       </w:r>
       <w:proofErr w:type="spellEnd"/>
       <w:r>
@@ -12176,7 +12516,6 @@
         <w:rPr>
           <w:b/>
         </w:rPr>
-        <w:lastRenderedPageBreak/>
         <w:t>Support Vector Regression:</w:t>
       </w:r>
       <w:r>
@@ -12300,6 +12639,7 @@
           <w:sz w:val="20"/>
           <w:szCs w:val="20"/>
         </w:rPr>
+        <w:lastRenderedPageBreak/>
         <w:t>'gamma': ['scale', 'auto'],</w:t>
       </w:r>
     </w:p>
@@ -12655,8 +12995,16 @@
         <w:rPr>
           <w:bCs/>
         </w:rPr>
-        <w:t xml:space="preserve"> parameters</w:t>
-      </w:r>
+        <w:t xml:space="preserve"> </w:t>
+      </w:r>
+      <w:proofErr w:type="gramStart"/>
+      <w:r>
+        <w:rPr>
+          <w:bCs/>
+        </w:rPr>
+        <w:t>parameters</w:t>
+      </w:r>
+      <w:proofErr w:type="gramEnd"/>
     </w:p>
     <w:p>
       <w:pPr>
@@ -12780,7 +13128,21 @@
         <w:rPr>
           <w:bCs/>
         </w:rPr>
-        <w:t xml:space="preserve"> The results below show us the efficiency of the cross validation search in action -</w:t>
+        <w:t xml:space="preserve"> The results below show us the efficiency of the </w:t>
+      </w:r>
+      <w:proofErr w:type="gramStart"/>
+      <w:r>
+        <w:rPr>
+          <w:bCs/>
+        </w:rPr>
+        <w:t>cross validation</w:t>
+      </w:r>
+      <w:proofErr w:type="gramEnd"/>
+      <w:r>
+        <w:rPr>
+          <w:bCs/>
+        </w:rPr>
+        <w:t xml:space="preserve"> search in action -</w:t>
       </w:r>
     </w:p>
     <w:p>
@@ -12853,7 +13215,6 @@
         <w:rPr>
           <w:noProof/>
         </w:rPr>
-        <w:lastRenderedPageBreak/>
         <w:drawing>
           <wp:inline distT="0" distB="0" distL="0" distR="0" wp14:anchorId="3A2ACA01" wp14:editId="169451B9">
             <wp:extent cx="4943475" cy="790575"/>
@@ -13280,7 +13641,6 @@
           <w:sz w:val="32"/>
           <w:szCs w:val="32"/>
         </w:rPr>
-        <w:lastRenderedPageBreak/>
         <w:t>3. ML Model Results</w:t>
       </w:r>
     </w:p>
@@ -13362,6 +13722,7 @@
           <w:lang w:eastAsia="en-IE"/>
           <w14:ligatures w14:val="none"/>
         </w:rPr>
+        <w:lastRenderedPageBreak/>
         <w:t>Comparative Results Tables</w:t>
       </w:r>
     </w:p>
@@ -16059,11 +16420,7 @@
         <w:t>Question 4:</w:t>
       </w:r>
       <w:r>
-        <w:t xml:space="preserve"> Demonstrate the similarities and differences between your Machine Learning modelling results using the tables or visualizations. Provide a report along with </w:t>
-      </w:r>
-      <w:r>
-        <w:lastRenderedPageBreak/>
-        <w:t xml:space="preserve">an explanation and interpretation of the relevance and effectiveness of your findings. </w:t>
+        <w:t xml:space="preserve"> Demonstrate the similarities and differences between your Machine Learning modelling results using the tables or visualizations. Provide a report along with an explanation and interpretation of the relevance and effectiveness of your findings. </w:t>
       </w:r>
       <w:r>
         <w:rPr>
@@ -16124,7 +16481,21 @@
         <w:rPr>
           <w:bCs/>
         </w:rPr>
-        <w:t xml:space="preserve">Conclude report on ML </w:t>
+        <w:t xml:space="preserve">Conclude report on </w:t>
+      </w:r>
+      <w:proofErr w:type="gramStart"/>
+      <w:r>
+        <w:rPr>
+          <w:bCs/>
+        </w:rPr>
+        <w:t>ML</w:t>
+      </w:r>
+      <w:proofErr w:type="gramEnd"/>
+      <w:r>
+        <w:rPr>
+          <w:bCs/>
+        </w:rPr>
+        <w:t xml:space="preserve"> </w:t>
       </w:r>
     </w:p>
     <w:p/>
@@ -16207,8 +16578,11 @@
       </w:pPr>
       <w:bookmarkStart w:id="2" w:name="_Hlk163407220"/>
       <w:r>
+        <w:t xml:space="preserve">As the author is coming from a software development background, Pep8 coding practices were largely adhered to throughout the course of this project. Some considerations for this were the ensuring that meaningful and consistent names were given to variables and functions. Comments were used extensively throughout the project to describe what was being carried out in the many cases where complex actions were being conducted and the variable names could not be descriptive enough. Indentation and spacing was used </w:t>
+      </w:r>
+      <w:r>
         <w:lastRenderedPageBreak/>
-        <w:t>As the author is coming from a software development background, Pep8 coding practices were largely adhered to throughout the course of this project. Some considerations for this were the ensuring that meaningful and consistent names were given to variables and functions. Comments were used extensively throughout the project to describe what was being carried out in the many cases where complex actions were being conducted and the variable names could not be descriptive enough. Indentation and spacing was used in a consistent manner to facilitate an easier reader interfacing experience. By taking steps to ensure the basic steps above were implemented congruently throughout the project, it made the programming an easier and more enjoyable experience but more importantly it allows code to be shared for collaboration or a future point of reference.</w:t>
+        <w:t>in a consistent manner to facilitate an easier reader interfacing experience. By taking steps to ensure the basic steps above were implemented congruently throughout the project, it made the programming an easier and more enjoyable experience but more importantly it allows code to be shared for collaboration or a future point of reference.</w:t>
       </w:r>
     </w:p>
     <w:p>
@@ -16223,6 +16597,7 @@
       <w:pPr>
         <w:jc w:val="both"/>
       </w:pPr>
+      <w:proofErr w:type="gramStart"/>
       <w:r>
         <w:rPr>
           <w:b/>
@@ -16234,7 +16609,11 @@
         <w:t xml:space="preserve"> </w:t>
       </w:r>
       <w:r>
-        <w:t xml:space="preserve"> - </w:t>
+        <w:t xml:space="preserve"> -</w:t>
+      </w:r>
+      <w:proofErr w:type="gramEnd"/>
+      <w:r>
+        <w:t xml:space="preserve"> </w:t>
       </w:r>
       <w:r>
         <w:t>open-source data analysis and manipulation tool.</w:t>
@@ -16244,6 +16623,7 @@
       <w:pPr>
         <w:jc w:val="both"/>
       </w:pPr>
+      <w:proofErr w:type="gramStart"/>
       <w:r>
         <w:rPr>
           <w:b/>
@@ -16257,6 +16637,7 @@
       <w:r>
         <w:t xml:space="preserve"> -</w:t>
       </w:r>
+      <w:proofErr w:type="gramEnd"/>
       <w:r>
         <w:t xml:space="preserve"> package for scientific computing </w:t>
       </w:r>
@@ -16271,6 +16652,7 @@
       <w:pPr>
         <w:jc w:val="both"/>
       </w:pPr>
+      <w:proofErr w:type="gramStart"/>
       <w:r>
         <w:rPr>
           <w:b/>
@@ -16282,7 +16664,11 @@
         <w:t xml:space="preserve"> </w:t>
       </w:r>
       <w:r>
-        <w:t xml:space="preserve"> - </w:t>
+        <w:t xml:space="preserve"> -</w:t>
+      </w:r>
+      <w:proofErr w:type="gramEnd"/>
+      <w:r>
+        <w:t xml:space="preserve"> </w:t>
       </w:r>
       <w:r>
         <w:t xml:space="preserve">library for scientific computing </w:t>
@@ -16312,8 +16698,13 @@
         <w:t xml:space="preserve">- </w:t>
       </w:r>
       <w:r>
-        <w:t>statistical data visualization library based on matplotlib</w:t>
-      </w:r>
+        <w:t xml:space="preserve">statistical data visualization library based on </w:t>
+      </w:r>
+      <w:proofErr w:type="gramStart"/>
+      <w:r>
+        <w:t>matplotlib</w:t>
+      </w:r>
+      <w:proofErr w:type="gramEnd"/>
     </w:p>
     <w:p>
       <w:pPr>
@@ -16333,7 +16724,15 @@
         <w:t>- detailed</w:t>
       </w:r>
       <w:r>
-        <w:t xml:space="preserve"> library for creating static, animated, and interactive visualisations </w:t>
+        <w:t xml:space="preserve"> library for creating static, animated, and interactive </w:t>
+      </w:r>
+      <w:proofErr w:type="gramStart"/>
+      <w:r>
+        <w:t>visualisations</w:t>
+      </w:r>
+      <w:proofErr w:type="gramEnd"/>
+      <w:r>
+        <w:t xml:space="preserve"> </w:t>
       </w:r>
     </w:p>
     <w:p>
@@ -16355,8 +16754,13 @@
       <w:r>
         <w:t xml:space="preserve">- open-source </w:t>
       </w:r>
-      <w:r>
-        <w:t xml:space="preserve">pandas </w:t>
+      <w:proofErr w:type="gramStart"/>
+      <w:r>
+        <w:t>pandas</w:t>
+      </w:r>
+      <w:proofErr w:type="gramEnd"/>
+      <w:r>
+        <w:t xml:space="preserve"> </w:t>
       </w:r>
       <w:r>
         <w:t xml:space="preserve">library for </w:t>
@@ -16394,7 +16798,6 @@
         <w:rPr>
           <w:noProof/>
         </w:rPr>
-        <w:lastRenderedPageBreak/>
         <w:drawing>
           <wp:inline distT="0" distB="0" distL="0" distR="0" wp14:anchorId="2DF2884A" wp14:editId="442E4137">
             <wp:extent cx="3498112" cy="1793625"/>
@@ -16488,6 +16891,7 @@
         <w:jc w:val="both"/>
       </w:pPr>
       <w:r>
+        <w:lastRenderedPageBreak/>
         <w:t xml:space="preserve">Another example of how control flow was used was when ‘if else’ statements were nested within a category assigning function which was necessary to answer Binomial questions in the Statistics part of this project. </w:t>
       </w:r>
     </w:p>
@@ -16689,23 +17093,23 @@
         <w:jc w:val="both"/>
       </w:pPr>
       <w:r>
+        <w:t>Being able to define and then re-use the testing and training data for the various machine learning models save the author a lot of time and allowed for more robust manual hyper parameter testing practices to be applied –</w:t>
+      </w:r>
+    </w:p>
+    <w:p>
+      <w:pPr>
+        <w:jc w:val="both"/>
+      </w:pPr>
+    </w:p>
+    <w:p>
+      <w:pPr>
+        <w:jc w:val="both"/>
+      </w:pPr>
+      <w:r>
+        <w:rPr>
+          <w:noProof/>
+        </w:rPr>
         <w:lastRenderedPageBreak/>
-        <w:t>Being able to define and then re-use the testing and training data for the various machine learning models save the author a lot of time and allowed for more robust manual hyper parameter testing practices to be applied –</w:t>
-      </w:r>
-    </w:p>
-    <w:p>
-      <w:pPr>
-        <w:jc w:val="both"/>
-      </w:pPr>
-    </w:p>
-    <w:p>
-      <w:pPr>
-        <w:jc w:val="both"/>
-      </w:pPr>
-      <w:r>
-        <w:rPr>
-          <w:noProof/>
-        </w:rPr>
         <w:drawing>
           <wp:inline distT="0" distB="0" distL="0" distR="0" wp14:anchorId="4026AC23" wp14:editId="717AAE2C">
             <wp:extent cx="4997953" cy="3636335"/>
@@ -16808,22 +17212,24 @@
         <w:jc w:val="both"/>
       </w:pPr>
       <w:r>
-        <w:t xml:space="preserve">Due to the complexity of elements to this project (Statistical, Data Visualisation and Machine Learning) Testing and debugging was an integral part of the process from the beginning. A lot of this work is not seen in final products or reports, but it was essential to this project. For the statistical aspect, much testing was required to clean, merge, and transform the data that would eventually be used with the statistical testing. Debugging was used to identify any incorrect data transformation and to resolve unexpected </w:t>
-      </w:r>
+        <w:t xml:space="preserve">Due to the complexity of elements to this project (Statistical, Data Visualisation and Machine Learning) Testing and debugging was an integral part of the process from the beginning. A lot of this work is not seen in final products or reports, but it was essential to this project. For the statistical aspect, much testing was required to clean, merge, and transform the data that would eventually be used with the statistical testing. Debugging was used to identify any incorrect data transformation and to resolve unexpected behaviours. For visualisation, this was much the same and really helped to look at how each line of code was behaving and what impact it had on the final visualisations. The structured approach allowed changes to be made at a granular level which meant that once these were resolved, the totality of the visualisations could work as intended. </w:t>
+      </w:r>
+    </w:p>
+    <w:p>
+      <w:pPr>
+        <w:jc w:val="both"/>
+      </w:pPr>
       <w:r>
         <w:lastRenderedPageBreak/>
-        <w:t xml:space="preserve">behaviours. For visualisation, this was much the same and really helped to look at how each line of code was behaving and what impact it had on the final visualisations. The structured approach allowed changes to be made at a granular level which meant that once these were resolved, the totality of the visualisations could work as intended. </w:t>
-      </w:r>
-    </w:p>
-    <w:p>
-      <w:pPr>
-        <w:jc w:val="both"/>
-      </w:pPr>
-      <w:r>
-        <w:t>For</w:t>
-      </w:r>
-      <w:r>
-        <w:t xml:space="preserve"> machine learning, testing and debugging was essential – one particular case where this proved invaluable was in the application of GridSearchCV to a Support Vector Regression model that was built. GridSearchCV took over 8 hours to run on this model and still had not finished, but because the code had been written in the imperative paradigm, it meant that the author could break down the code into smaller sections to identify where the resources were being consumed in running the cross validation and through this testing the offending hyperparameter was removed from the parameter grid and the GridSearchCV was re-run and returned results in a much less resource intensive manner and allowed for results to be obtained for reporting. </w:t>
+        <w:t xml:space="preserve">For machine learning, </w:t>
+      </w:r>
+      <w:proofErr w:type="gramStart"/>
+      <w:r>
+        <w:t>testing</w:t>
+      </w:r>
+      <w:proofErr w:type="gramEnd"/>
+      <w:r>
+        <w:t xml:space="preserve"> and debugging was essential – one particular case where this proved invaluable was in the application of GridSearchCV to a Support Vector Regression model that was built. GridSearchCV took over 8 hours to run on this model and still had not finished, but because the code had been written in the imperative paradigm, it meant that the author could break down the code into smaller sections to identify where the resources were being consumed in running the cross validation and through this testing the offending hyperparameter was removed from the parameter grid and the GridSearchCV was re-run and returned results in a much less resource intensive manner and allowed for results to be obtained for reporting. </w:t>
       </w:r>
     </w:p>
     <w:p>

</xml_diff>

<commit_message>
Update report and notebook with ML results analyses and comparative visualisations
</commit_message>
<xml_diff>
--- a/CA1_Report.docx
+++ b/CA1_Report.docx
@@ -2518,19 +2518,7 @@
         <w:jc w:val="both"/>
       </w:pPr>
       <w:r>
-        <w:t>The i</w:t>
-      </w:r>
-      <w:r>
-        <w:t xml:space="preserve">mportance of </w:t>
-      </w:r>
-      <w:r>
-        <w:t>the discrete d</w:t>
-      </w:r>
-      <w:r>
-        <w:t>istributions</w:t>
-      </w:r>
-      <w:r>
-        <w:t xml:space="preserve"> in our Binomial questions can be highlighted by the fact that these allowed us to analyse elements of our data in a probabilistic manner. </w:t>
+        <w:t xml:space="preserve">The importance of the discrete distributions in our Binomial questions can be highlighted by the fact that these allowed us to analyse elements of our data in a probabilistic manner. </w:t>
       </w:r>
       <w:r>
         <w:t xml:space="preserve">The choice of variables for discretization, such as Total Activities, Total Accommodation, and Total Attractions, is justified based on their relevance to the </w:t>
@@ -2586,19 +2574,7 @@
         <w:jc w:val="both"/>
       </w:pPr>
       <w:r>
-        <w:t xml:space="preserve"> It is the authors view that </w:t>
-      </w:r>
-      <w:r>
-        <w:t>in the context of this project, the discrete nature of variables like Total Activities, Total Accommodation, and Total Attractions ma</w:t>
-      </w:r>
-      <w:r>
-        <w:t>de</w:t>
-      </w:r>
-      <w:r>
-        <w:t xml:space="preserve"> them better suited for binomial analysis, as they represent distinct categories rather than continuous measurements.</w:t>
-      </w:r>
-      <w:r>
-        <w:t xml:space="preserve"> If the problem being looked at was more focused on the ‘Economic’ features for dependent </w:t>
+        <w:t xml:space="preserve"> It is the authors view that in the context of this project, the discrete nature of variables like Total Activities, Total Accommodation, and Total Attractions made them better suited for binomial analysis, as they represent distinct categories rather than continuous measurements. If the problem being looked at was more focused on the ‘Economic’ features for dependent </w:t>
       </w:r>
       <w:r>
         <w:t>variables</w:t>
@@ -11046,15 +11022,6 @@
           <w:bCs/>
         </w:rPr>
       </w:pPr>
-    </w:p>
-    <w:p>
-      <w:pPr>
-        <w:spacing w:after="0" w:line="259" w:lineRule="auto"/>
-        <w:jc w:val="both"/>
-        <w:rPr>
-          <w:bCs/>
-        </w:rPr>
-      </w:pPr>
       <w:r>
         <w:rPr>
           <w:bCs/>
@@ -11665,40 +11632,46 @@
         <w:rPr>
           <w:bCs/>
         </w:rPr>
+        <w:t>Three of these are True/False so testing can be done very easy</w:t>
+      </w:r>
+      <w:r>
+        <w:rPr>
+          <w:bCs/>
+        </w:rPr>
+        <w:t xml:space="preserve"> with a manual switch</w:t>
+      </w:r>
+      <w:r>
+        <w:rPr>
+          <w:bCs/>
+        </w:rPr>
+        <w:t xml:space="preserve"> and the ‘</w:t>
+      </w:r>
+      <w:proofErr w:type="spellStart"/>
+      <w:r>
+        <w:rPr>
+          <w:bCs/>
+        </w:rPr>
+        <w:t>n_jobs</w:t>
+      </w:r>
+      <w:proofErr w:type="spellEnd"/>
+      <w:r>
+        <w:rPr>
+          <w:bCs/>
+        </w:rPr>
+        <w:t xml:space="preserve">’ parameter can be defined to </w:t>
+      </w:r>
+      <w:r>
+        <w:rPr>
+          <w:bCs/>
+        </w:rPr>
+        <w:t xml:space="preserve">how many cores computation will be carried out </w:t>
+      </w:r>
+      <w:r>
+        <w:rPr>
+          <w:bCs/>
+        </w:rPr>
         <w:lastRenderedPageBreak/>
-        <w:t>Three of these are True/False so testing can be done very easy</w:t>
-      </w:r>
-      <w:r>
-        <w:rPr>
-          <w:bCs/>
-        </w:rPr>
-        <w:t xml:space="preserve"> with a manual switch</w:t>
-      </w:r>
-      <w:r>
-        <w:rPr>
-          <w:bCs/>
-        </w:rPr>
-        <w:t xml:space="preserve"> and the ‘</w:t>
-      </w:r>
-      <w:proofErr w:type="spellStart"/>
-      <w:r>
-        <w:rPr>
-          <w:bCs/>
-        </w:rPr>
-        <w:t>n_jobs</w:t>
-      </w:r>
-      <w:proofErr w:type="spellEnd"/>
-      <w:r>
-        <w:rPr>
-          <w:bCs/>
-        </w:rPr>
-        <w:t xml:space="preserve">’ parameter can be defined to </w:t>
-      </w:r>
-      <w:r>
-        <w:rPr>
-          <w:bCs/>
-        </w:rPr>
-        <w:t>how many cores computation will be carried out on to speed up the process. The default parameters for Linear Regression returned the most favourable results in our testing.</w:t>
+        <w:t>on to speed up the process. The default parameters for Linear Regression returned the most favourable results in our testing.</w:t>
       </w:r>
     </w:p>
     <w:p>
@@ -12639,7 +12612,6 @@
           <w:sz w:val="20"/>
           <w:szCs w:val="20"/>
         </w:rPr>
-        <w:lastRenderedPageBreak/>
         <w:t>'gamma': ['scale', 'auto'],</w:t>
       </w:r>
     </w:p>
@@ -13322,6 +13294,7 @@
         <w:rPr>
           <w:bCs/>
         </w:rPr>
+        <w:lastRenderedPageBreak/>
         <w:t xml:space="preserve">Support Vector Regression, </w:t>
       </w:r>
       <w:proofErr w:type="spellStart"/>
@@ -13336,7 +13309,33 @@
         <w:rPr>
           <w:bCs/>
         </w:rPr>
-        <w:t xml:space="preserve"> was ran on this model for over eight hours and it was still running and did </w:t>
+        <w:t xml:space="preserve"> was r</w:t>
+      </w:r>
+      <w:r>
+        <w:rPr>
+          <w:bCs/>
+        </w:rPr>
+        <w:t>u</w:t>
+      </w:r>
+      <w:r>
+        <w:rPr>
+          <w:bCs/>
+        </w:rPr>
+        <w:t xml:space="preserve">n on this model for over eight </w:t>
+      </w:r>
+      <w:proofErr w:type="gramStart"/>
+      <w:r>
+        <w:rPr>
+          <w:bCs/>
+        </w:rPr>
+        <w:t>hours</w:t>
+      </w:r>
+      <w:proofErr w:type="gramEnd"/>
+      <w:r>
+        <w:rPr>
+          <w:bCs/>
+        </w:rPr>
+        <w:t xml:space="preserve"> and it was still running and did </w:t>
       </w:r>
       <w:r>
         <w:rPr>
@@ -13635,44 +13634,77 @@
           <w:szCs w:val="32"/>
         </w:rPr>
       </w:pPr>
-      <w:r>
+    </w:p>
+    <w:p>
+      <w:pPr>
+        <w:spacing w:after="300"/>
         <w:rPr>
           <w:b/>
           <w:sz w:val="32"/>
           <w:szCs w:val="32"/>
         </w:rPr>
-        <w:t>3. ML Model Results</w:t>
-      </w:r>
-    </w:p>
-    <w:p>
-      <w:pPr>
-        <w:spacing w:after="0" w:line="259" w:lineRule="auto"/>
-        <w:jc w:val="both"/>
-        <w:rPr>
-          <w:bCs/>
-        </w:rPr>
-      </w:pPr>
-      <w:r>
-        <w:rPr>
-          <w:b/>
-        </w:rPr>
-        <w:t xml:space="preserve">Part 1: </w:t>
-      </w:r>
-      <w:r>
-        <w:rPr>
-          <w:bCs/>
-        </w:rPr>
-        <w:t>Create table of results</w:t>
-      </w:r>
-    </w:p>
-    <w:p>
-      <w:pPr>
-        <w:spacing w:after="0" w:line="259" w:lineRule="auto"/>
-        <w:jc w:val="both"/>
-        <w:rPr>
-          <w:bCs/>
-        </w:rPr>
-      </w:pPr>
+      </w:pPr>
+    </w:p>
+    <w:p>
+      <w:pPr>
+        <w:spacing w:after="300"/>
+        <w:rPr>
+          <w:b/>
+          <w:sz w:val="32"/>
+          <w:szCs w:val="32"/>
+        </w:rPr>
+      </w:pPr>
+    </w:p>
+    <w:p>
+      <w:pPr>
+        <w:spacing w:after="300"/>
+        <w:rPr>
+          <w:b/>
+          <w:sz w:val="32"/>
+          <w:szCs w:val="32"/>
+        </w:rPr>
+      </w:pPr>
+      <w:r>
+        <w:rPr>
+          <w:b/>
+          <w:sz w:val="32"/>
+          <w:szCs w:val="32"/>
+        </w:rPr>
+        <w:lastRenderedPageBreak/>
+        <w:t>3. M</w:t>
+      </w:r>
+      <w:r>
+        <w:rPr>
+          <w:b/>
+          <w:sz w:val="32"/>
+          <w:szCs w:val="32"/>
+        </w:rPr>
+        <w:t xml:space="preserve">achine </w:t>
+      </w:r>
+      <w:r>
+        <w:rPr>
+          <w:b/>
+          <w:sz w:val="32"/>
+          <w:szCs w:val="32"/>
+        </w:rPr>
+        <w:t>L</w:t>
+      </w:r>
+      <w:r>
+        <w:rPr>
+          <w:b/>
+          <w:sz w:val="32"/>
+          <w:szCs w:val="32"/>
+        </w:rPr>
+        <w:t>earning</w:t>
+      </w:r>
+      <w:r>
+        <w:rPr>
+          <w:b/>
+          <w:sz w:val="32"/>
+          <w:szCs w:val="32"/>
+        </w:rPr>
+        <w:t xml:space="preserve"> Model Results</w:t>
+      </w:r>
     </w:p>
     <w:p>
       <w:pPr>
@@ -13722,7 +13754,6 @@
           <w:lang w:eastAsia="en-IE"/>
           <w14:ligatures w14:val="none"/>
         </w:rPr>
-        <w:lastRenderedPageBreak/>
         <w:t>Comparative Results Tables</w:t>
       </w:r>
     </w:p>
@@ -14230,7 +14261,7 @@
       </w:tr>
       <w:tr>
         <w:trPr>
-          <w:trHeight w:val="415"/>
+          <w:trHeight w:val="536"/>
         </w:trPr>
         <w:tc>
           <w:tcPr>
@@ -16398,69 +16429,131 @@
           <w:szCs w:val="32"/>
         </w:rPr>
       </w:pPr>
-      <w:r>
+    </w:p>
+    <w:p>
+      <w:pPr>
+        <w:spacing w:after="300"/>
         <w:rPr>
           <w:b/>
           <w:sz w:val="32"/>
           <w:szCs w:val="32"/>
         </w:rPr>
+      </w:pPr>
+    </w:p>
+    <w:p>
+      <w:pPr>
+        <w:spacing w:after="300"/>
+        <w:rPr>
+          <w:b/>
+          <w:sz w:val="32"/>
+          <w:szCs w:val="32"/>
+        </w:rPr>
+      </w:pPr>
+    </w:p>
+    <w:p>
+      <w:pPr>
+        <w:spacing w:after="300"/>
+        <w:rPr>
+          <w:b/>
+          <w:sz w:val="32"/>
+          <w:szCs w:val="32"/>
+        </w:rPr>
+      </w:pPr>
+      <w:r>
+        <w:rPr>
+          <w:b/>
+          <w:sz w:val="32"/>
+          <w:szCs w:val="32"/>
+        </w:rPr>
+        <w:lastRenderedPageBreak/>
         <w:t xml:space="preserve">4. Result Interpretation and Findings </w:t>
       </w:r>
     </w:p>
-    <w:p>
-      <w:pPr>
-        <w:spacing w:after="300" w:line="259" w:lineRule="auto"/>
-        <w:jc w:val="both"/>
-      </w:pPr>
-      <w:r>
-        <w:rPr>
-          <w:b/>
-          <w:bCs/>
-        </w:rPr>
-        <w:t>Question 4:</w:t>
-      </w:r>
-      <w:r>
-        <w:t xml:space="preserve"> Demonstrate the similarities and differences between your Machine Learning modelling results using the tables or visualizations. Provide a report along with an explanation and interpretation of the relevance and effectiveness of your findings. </w:t>
-      </w:r>
-      <w:r>
-        <w:rPr>
-          <w:b/>
-        </w:rPr>
-        <w:t>[0 - 20]</w:t>
-      </w:r>
-    </w:p>
-    <w:p/>
     <w:p>
       <w:pPr>
         <w:spacing w:after="0" w:line="259" w:lineRule="auto"/>
         <w:jc w:val="both"/>
         <w:rPr>
-          <w:b/>
-        </w:rPr>
-      </w:pPr>
-      <w:r>
-        <w:rPr>
-          <w:b/>
-        </w:rPr>
-        <w:t xml:space="preserve">Part 1: </w:t>
-      </w:r>
-      <w:r>
-        <w:rPr>
-          <w:bCs/>
-        </w:rPr>
-        <w:t xml:space="preserve">Explain results and </w:t>
-      </w:r>
-      <w:r>
-        <w:rPr>
-          <w:bCs/>
-        </w:rPr>
-        <w:t>interpret.</w:t>
+          <w:bCs/>
+        </w:rPr>
+      </w:pPr>
+      <w:r>
+        <w:rPr>
+          <w:bCs/>
+        </w:rPr>
+        <w:t xml:space="preserve">The </w:t>
+      </w:r>
+      <w:r>
+        <w:rPr>
+          <w:bCs/>
+        </w:rPr>
+        <w:t xml:space="preserve">machine learning </w:t>
+      </w:r>
+      <w:r>
+        <w:rPr>
+          <w:bCs/>
+        </w:rPr>
+        <w:t xml:space="preserve">analysis </w:t>
+      </w:r>
+      <w:r>
+        <w:rPr>
+          <w:bCs/>
+        </w:rPr>
+        <w:t xml:space="preserve">of this project </w:t>
+      </w:r>
+      <w:r>
+        <w:rPr>
+          <w:bCs/>
+        </w:rPr>
+        <w:t>focuse</w:t>
+      </w:r>
+      <w:r>
+        <w:rPr>
+          <w:bCs/>
+        </w:rPr>
+        <w:t>d</w:t>
+      </w:r>
+      <w:r>
+        <w:rPr>
+          <w:bCs/>
+        </w:rPr>
+        <w:t xml:space="preserve"> on predicting the 'Total Activities' of </w:t>
+      </w:r>
+      <w:r>
+        <w:rPr>
+          <w:bCs/>
+        </w:rPr>
+        <w:t>Irish C</w:t>
+      </w:r>
+      <w:r>
+        <w:rPr>
+          <w:bCs/>
+        </w:rPr>
+        <w:t>ounties based on selected features using three machine learning models</w:t>
       </w:r>
       <w:r>
         <w:rPr>
           <w:bCs/>
         </w:rPr>
         <w:t xml:space="preserve"> </w:t>
+      </w:r>
+      <w:r>
+        <w:rPr>
+          <w:bCs/>
+        </w:rPr>
+        <w:t xml:space="preserve">- </w:t>
+      </w:r>
+      <w:r>
+        <w:rPr>
+          <w:bCs/>
+        </w:rPr>
+        <w:t>Linear</w:t>
+      </w:r>
+      <w:r>
+        <w:rPr>
+          <w:bCs/>
+        </w:rPr>
+        <w:t xml:space="preserve"> Regression, Random Forest, and Support Vector Regression (SVR).</w:t>
       </w:r>
     </w:p>
     <w:p>
@@ -16468,57 +16561,1026 @@
         <w:spacing w:after="0" w:line="259" w:lineRule="auto"/>
         <w:jc w:val="both"/>
         <w:rPr>
-          <w:b/>
-        </w:rPr>
-      </w:pPr>
-      <w:r>
-        <w:rPr>
-          <w:b/>
-        </w:rPr>
-        <w:t xml:space="preserve">Part 2: </w:t>
-      </w:r>
-      <w:r>
-        <w:rPr>
-          <w:bCs/>
-        </w:rPr>
-        <w:t xml:space="preserve">Conclude report on </w:t>
+          <w:bCs/>
+        </w:rPr>
+      </w:pPr>
+    </w:p>
+    <w:p>
+      <w:pPr>
+        <w:spacing w:after="0" w:line="259" w:lineRule="auto"/>
+        <w:jc w:val="both"/>
+        <w:rPr>
+          <w:bCs/>
+        </w:rPr>
+      </w:pPr>
+      <w:r>
+        <w:rPr>
+          <w:bCs/>
+        </w:rPr>
+        <w:t xml:space="preserve">For each model, hyperparameters were selected and tested, with GridSearchCV employed for parameter optimization where applicable. The models were </w:t>
+      </w:r>
+      <w:r>
+        <w:rPr>
+          <w:bCs/>
+        </w:rPr>
+        <w:t xml:space="preserve">then assessed using the following evaluation </w:t>
+      </w:r>
+      <w:r>
+        <w:rPr>
+          <w:bCs/>
+        </w:rPr>
+        <w:t xml:space="preserve">metrics </w:t>
       </w:r>
       <w:proofErr w:type="gramStart"/>
       <w:r>
         <w:rPr>
           <w:bCs/>
         </w:rPr>
-        <w:t>ML</w:t>
+        <w:t xml:space="preserve">- </w:t>
+      </w:r>
+      <w:r>
+        <w:rPr>
+          <w:bCs/>
+        </w:rPr>
+        <w:t xml:space="preserve"> Mean</w:t>
       </w:r>
       <w:proofErr w:type="gramEnd"/>
       <w:r>
         <w:rPr>
           <w:bCs/>
         </w:rPr>
+        <w:t xml:space="preserve"> Squared Error (MSE), Mean Absolute Error (MAE), and R-squared (R^2).</w:t>
+      </w:r>
+    </w:p>
+    <w:p>
+      <w:pPr>
+        <w:spacing w:after="0" w:line="259" w:lineRule="auto"/>
+        <w:jc w:val="both"/>
+        <w:rPr>
+          <w:bCs/>
+        </w:rPr>
+      </w:pPr>
+    </w:p>
+    <w:p>
+      <w:pPr>
+        <w:spacing w:after="0" w:line="259" w:lineRule="auto"/>
+        <w:jc w:val="both"/>
+        <w:rPr>
+          <w:bCs/>
+        </w:rPr>
+      </w:pPr>
+      <w:r>
+        <w:rPr>
+          <w:noProof/>
+        </w:rPr>
+        <w:drawing>
+          <wp:inline distT="0" distB="0" distL="0" distR="0" wp14:anchorId="004F846D" wp14:editId="14D92A7B">
+            <wp:extent cx="4710223" cy="3181201"/>
+            <wp:effectExtent l="0" t="0" r="0" b="635"/>
+            <wp:docPr id="2097799825" name="Picture 1" descr="A graph with green blue and orange bars&#10;&#10;Description automatically generated"/>
+            <wp:cNvGraphicFramePr>
+              <a:graphicFrameLocks xmlns:a="http://schemas.openxmlformats.org/drawingml/2006/main" noChangeAspect="1"/>
+            </wp:cNvGraphicFramePr>
+            <a:graphic xmlns:a="http://schemas.openxmlformats.org/drawingml/2006/main">
+              <a:graphicData uri="http://schemas.openxmlformats.org/drawingml/2006/picture">
+                <pic:pic xmlns:pic="http://schemas.openxmlformats.org/drawingml/2006/picture">
+                  <pic:nvPicPr>
+                    <pic:cNvPr id="2097799825" name="Picture 1" descr="A graph with green blue and orange bars&#10;&#10;Description automatically generated"/>
+                    <pic:cNvPicPr/>
+                  </pic:nvPicPr>
+                  <pic:blipFill>
+                    <a:blip r:embed="rId69"/>
+                    <a:stretch>
+                      <a:fillRect/>
+                    </a:stretch>
+                  </pic:blipFill>
+                  <pic:spPr>
+                    <a:xfrm>
+                      <a:off x="0" y="0"/>
+                      <a:ext cx="4715344" cy="3184660"/>
+                    </a:xfrm>
+                    <a:prstGeom prst="rect">
+                      <a:avLst/>
+                    </a:prstGeom>
+                  </pic:spPr>
+                </pic:pic>
+              </a:graphicData>
+            </a:graphic>
+          </wp:inline>
+        </w:drawing>
+      </w:r>
+    </w:p>
+    <w:p>
+      <w:pPr>
+        <w:spacing w:after="0"/>
+        <w:rPr>
+          <w:b/>
+          <w:bCs/>
+          <w:sz w:val="20"/>
+          <w:szCs w:val="20"/>
+        </w:rPr>
+      </w:pPr>
+      <w:r>
+        <w:rPr>
+          <w:b/>
+          <w:bCs/>
+          <w:sz w:val="20"/>
+          <w:szCs w:val="20"/>
+        </w:rPr>
+        <w:t xml:space="preserve">(Figure </w:t>
+      </w:r>
+      <w:r>
+        <w:rPr>
+          <w:b/>
+          <w:bCs/>
+          <w:sz w:val="20"/>
+          <w:szCs w:val="20"/>
+        </w:rPr>
+        <w:t>19</w:t>
+      </w:r>
+      <w:r>
+        <w:rPr>
+          <w:b/>
+          <w:bCs/>
+          <w:sz w:val="20"/>
+          <w:szCs w:val="20"/>
+        </w:rPr>
+        <w:t>)</w:t>
+      </w:r>
+    </w:p>
+    <w:p>
+      <w:pPr>
+        <w:spacing w:after="0" w:line="259" w:lineRule="auto"/>
+        <w:jc w:val="both"/>
+        <w:rPr>
+          <w:bCs/>
+        </w:rPr>
+      </w:pPr>
+    </w:p>
+    <w:p>
+      <w:pPr>
+        <w:spacing w:after="0" w:line="259" w:lineRule="auto"/>
+        <w:jc w:val="both"/>
+        <w:rPr>
+          <w:bCs/>
+        </w:rPr>
+      </w:pPr>
+    </w:p>
+    <w:p>
+      <w:pPr>
+        <w:spacing w:after="0" w:line="259" w:lineRule="auto"/>
+        <w:jc w:val="both"/>
+        <w:rPr>
+          <w:bCs/>
+        </w:rPr>
+      </w:pPr>
+      <w:r>
+        <w:rPr>
+          <w:b/>
+        </w:rPr>
+        <w:t>Linear Regression</w:t>
+      </w:r>
+      <w:r>
+        <w:rPr>
+          <w:bCs/>
+        </w:rPr>
+        <w:t>, being a simple model, did not util</w:t>
+      </w:r>
+      <w:r>
+        <w:rPr>
+          <w:bCs/>
+        </w:rPr>
+        <w:t>is</w:t>
+      </w:r>
+      <w:r>
+        <w:rPr>
+          <w:bCs/>
+        </w:rPr>
+        <w:t>e GridSearchCV. The initial results showed moderate performance across evaluation metrics.</w:t>
+      </w:r>
+    </w:p>
+    <w:p>
+      <w:pPr>
+        <w:spacing w:after="0" w:line="259" w:lineRule="auto"/>
+        <w:jc w:val="both"/>
+        <w:rPr>
+          <w:bCs/>
+        </w:rPr>
+      </w:pPr>
+    </w:p>
+    <w:p>
+      <w:pPr>
+        <w:spacing w:after="0" w:line="259" w:lineRule="auto"/>
+        <w:jc w:val="both"/>
+        <w:rPr>
+          <w:bCs/>
+        </w:rPr>
+      </w:pPr>
+      <w:r>
+        <w:rPr>
+          <w:b/>
+        </w:rPr>
+        <w:t>Random Forest</w:t>
+      </w:r>
+      <w:r>
+        <w:rPr>
+          <w:bCs/>
+        </w:rPr>
+        <w:t xml:space="preserve"> exhibited significant improvements after parameter tuning using GridSearchCV, with notable enhancements in R-squared and lower error metrics.</w:t>
+      </w:r>
+    </w:p>
+    <w:p>
+      <w:pPr>
+        <w:spacing w:after="0" w:line="259" w:lineRule="auto"/>
+        <w:jc w:val="both"/>
+        <w:rPr>
+          <w:bCs/>
+        </w:rPr>
+      </w:pPr>
+    </w:p>
+    <w:p>
+      <w:pPr>
+        <w:spacing w:after="0" w:line="259" w:lineRule="auto"/>
+        <w:jc w:val="both"/>
+        <w:rPr>
+          <w:bCs/>
+        </w:rPr>
+      </w:pPr>
+      <w:r>
+        <w:rPr>
+          <w:b/>
+        </w:rPr>
+        <w:t>Support Vector Regression</w:t>
+      </w:r>
+      <w:r>
+        <w:rPr>
+          <w:bCs/>
+        </w:rPr>
+        <w:t xml:space="preserve"> posed challenges due to its resource-intensive nature</w:t>
+      </w:r>
+      <w:r>
+        <w:rPr>
+          <w:bCs/>
+        </w:rPr>
+        <w:t xml:space="preserve"> which </w:t>
+      </w:r>
+      <w:r>
+        <w:rPr>
+          <w:bCs/>
+        </w:rPr>
+        <w:t xml:space="preserve">meant that </w:t>
+      </w:r>
+      <w:r>
+        <w:rPr>
+          <w:bCs/>
+        </w:rPr>
+        <w:t xml:space="preserve">manual testing </w:t>
+      </w:r>
+      <w:r>
+        <w:rPr>
+          <w:bCs/>
+        </w:rPr>
+        <w:t>was required when</w:t>
+      </w:r>
+      <w:r>
+        <w:rPr>
+          <w:bCs/>
+        </w:rPr>
+        <w:t xml:space="preserve"> GridSearchCV failed to produce results. Despite </w:t>
+      </w:r>
+      <w:r>
+        <w:rPr>
+          <w:bCs/>
+        </w:rPr>
+        <w:t xml:space="preserve">these </w:t>
+      </w:r>
+      <w:r>
+        <w:rPr>
+          <w:bCs/>
+        </w:rPr>
+        <w:t>efforts, the model's performance remained suboptimal compared to the other models.</w:t>
+      </w:r>
+    </w:p>
+    <w:p>
+      <w:pPr>
+        <w:spacing w:after="0" w:line="259" w:lineRule="auto"/>
+        <w:jc w:val="both"/>
+        <w:rPr>
+          <w:bCs/>
+        </w:rPr>
+      </w:pPr>
+    </w:p>
+    <w:p>
+      <w:pPr>
+        <w:spacing w:after="0" w:line="259" w:lineRule="auto"/>
+        <w:jc w:val="both"/>
+        <w:rPr>
+          <w:bCs/>
+        </w:rPr>
+      </w:pPr>
+    </w:p>
+    <w:p>
+      <w:pPr>
+        <w:spacing w:after="0" w:line="259" w:lineRule="auto"/>
+        <w:jc w:val="both"/>
+        <w:rPr>
+          <w:bCs/>
+        </w:rPr>
+      </w:pPr>
+    </w:p>
+    <w:p>
+      <w:pPr>
+        <w:spacing w:after="0" w:line="259" w:lineRule="auto"/>
+        <w:jc w:val="both"/>
+        <w:rPr>
+          <w:bCs/>
+        </w:rPr>
+      </w:pPr>
+      <w:r>
+        <w:rPr>
+          <w:noProof/>
+        </w:rPr>
+        <w:lastRenderedPageBreak/>
+        <w:drawing>
+          <wp:inline distT="0" distB="0" distL="0" distR="0" wp14:anchorId="28F7034C" wp14:editId="199406E9">
+            <wp:extent cx="3625702" cy="2921243"/>
+            <wp:effectExtent l="0" t="0" r="0" b="0"/>
+            <wp:docPr id="1255952945" name="Picture 1" descr="A graph with different colored squares&#10;&#10;Description automatically generated"/>
+            <wp:cNvGraphicFramePr>
+              <a:graphicFrameLocks xmlns:a="http://schemas.openxmlformats.org/drawingml/2006/main" noChangeAspect="1"/>
+            </wp:cNvGraphicFramePr>
+            <a:graphic xmlns:a="http://schemas.openxmlformats.org/drawingml/2006/main">
+              <a:graphicData uri="http://schemas.openxmlformats.org/drawingml/2006/picture">
+                <pic:pic xmlns:pic="http://schemas.openxmlformats.org/drawingml/2006/picture">
+                  <pic:nvPicPr>
+                    <pic:cNvPr id="1255952945" name="Picture 1" descr="A graph with different colored squares&#10;&#10;Description automatically generated"/>
+                    <pic:cNvPicPr/>
+                  </pic:nvPicPr>
+                  <pic:blipFill>
+                    <a:blip r:embed="rId70"/>
+                    <a:stretch>
+                      <a:fillRect/>
+                    </a:stretch>
+                  </pic:blipFill>
+                  <pic:spPr>
+                    <a:xfrm>
+                      <a:off x="0" y="0"/>
+                      <a:ext cx="3633618" cy="2927621"/>
+                    </a:xfrm>
+                    <a:prstGeom prst="rect">
+                      <a:avLst/>
+                    </a:prstGeom>
+                  </pic:spPr>
+                </pic:pic>
+              </a:graphicData>
+            </a:graphic>
+          </wp:inline>
+        </w:drawing>
+      </w:r>
+    </w:p>
+    <w:p>
+      <w:pPr>
+        <w:spacing w:after="0"/>
+        <w:rPr>
+          <w:b/>
+          <w:bCs/>
+          <w:sz w:val="20"/>
+          <w:szCs w:val="20"/>
+        </w:rPr>
+      </w:pPr>
+      <w:r>
+        <w:rPr>
+          <w:b/>
+          <w:bCs/>
+          <w:sz w:val="20"/>
+          <w:szCs w:val="20"/>
+        </w:rPr>
+        <w:t xml:space="preserve">(Figure </w:t>
+      </w:r>
+      <w:r>
+        <w:rPr>
+          <w:b/>
+          <w:bCs/>
+          <w:sz w:val="20"/>
+          <w:szCs w:val="20"/>
+        </w:rPr>
+        <w:t>19</w:t>
+      </w:r>
+      <w:r>
+        <w:rPr>
+          <w:b/>
+          <w:bCs/>
+          <w:sz w:val="20"/>
+          <w:szCs w:val="20"/>
+        </w:rPr>
+        <w:t>)</w:t>
+      </w:r>
+    </w:p>
+    <w:p>
+      <w:pPr>
+        <w:spacing w:after="0" w:line="259" w:lineRule="auto"/>
+        <w:jc w:val="both"/>
+        <w:rPr>
+          <w:bCs/>
+        </w:rPr>
+      </w:pPr>
+    </w:p>
+    <w:p>
+      <w:pPr>
+        <w:spacing w:after="0" w:line="259" w:lineRule="auto"/>
+        <w:jc w:val="both"/>
+        <w:rPr>
+          <w:bCs/>
+        </w:rPr>
+      </w:pPr>
+    </w:p>
+    <w:p>
+      <w:pPr>
+        <w:spacing w:after="0" w:line="259" w:lineRule="auto"/>
+        <w:jc w:val="both"/>
+        <w:rPr>
+          <w:bCs/>
+        </w:rPr>
+      </w:pPr>
+      <w:r>
+        <w:rPr>
+          <w:bCs/>
+        </w:rPr>
+        <w:t>Our ‘</w:t>
+      </w:r>
+      <w:r>
+        <w:rPr>
+          <w:bCs/>
+        </w:rPr>
+        <w:t xml:space="preserve">Comparative </w:t>
+      </w:r>
+      <w:r>
+        <w:rPr>
+          <w:bCs/>
+        </w:rPr>
+        <w:t>R</w:t>
+      </w:r>
+      <w:r>
+        <w:rPr>
+          <w:bCs/>
+        </w:rPr>
+        <w:t xml:space="preserve">esults </w:t>
+      </w:r>
+      <w:r>
+        <w:rPr>
+          <w:bCs/>
+        </w:rPr>
+        <w:t>T</w:t>
+      </w:r>
+      <w:r>
+        <w:rPr>
+          <w:bCs/>
+        </w:rPr>
+        <w:t>ables</w:t>
+      </w:r>
+      <w:r>
+        <w:rPr>
+          <w:bCs/>
+        </w:rPr>
+        <w:t>’</w:t>
+      </w:r>
+      <w:r>
+        <w:rPr>
+          <w:bCs/>
+        </w:rPr>
+        <w:t xml:space="preserve"> (Table 1) </w:t>
+      </w:r>
+      <w:r>
+        <w:rPr>
+          <w:bCs/>
+        </w:rPr>
+        <w:t>present the findings or the machine learning model testing and</w:t>
+      </w:r>
+      <w:r>
+        <w:rPr>
+          <w:bCs/>
+        </w:rPr>
+        <w:t xml:space="preserve"> model performance across </w:t>
+      </w:r>
+      <w:r>
+        <w:rPr>
+          <w:bCs/>
+        </w:rPr>
+        <w:t xml:space="preserve">the </w:t>
+      </w:r>
+      <w:proofErr w:type="gramStart"/>
+      <w:r>
+        <w:rPr>
+          <w:bCs/>
+        </w:rPr>
+        <w:t>three</w:t>
+      </w:r>
+      <w:r>
+        <w:rPr>
+          <w:bCs/>
+        </w:rPr>
         <w:t xml:space="preserve"> </w:t>
       </w:r>
-    </w:p>
-    <w:p/>
-    <w:p/>
-    <w:p/>
-    <w:p/>
-    <w:p/>
-    <w:p/>
-    <w:p/>
-    <w:p/>
-    <w:p/>
-    <w:p/>
-    <w:p/>
-    <w:p/>
-    <w:p/>
-    <w:p/>
-    <w:p/>
-    <w:p/>
-    <w:p/>
-    <w:p/>
-    <w:p/>
-    <w:p/>
-    <w:p/>
+      <w:r>
+        <w:rPr>
+          <w:bCs/>
+        </w:rPr>
+        <w:t>evaluation</w:t>
+      </w:r>
+      <w:proofErr w:type="gramEnd"/>
+      <w:r>
+        <w:rPr>
+          <w:bCs/>
+        </w:rPr>
+        <w:t xml:space="preserve"> metrics</w:t>
+      </w:r>
+      <w:r>
+        <w:rPr>
+          <w:bCs/>
+        </w:rPr>
+        <w:t>. With the improvements</w:t>
+      </w:r>
+      <w:r>
+        <w:rPr>
+          <w:bCs/>
+        </w:rPr>
+        <w:t xml:space="preserve"> of </w:t>
+      </w:r>
+      <w:r>
+        <w:rPr>
+          <w:bCs/>
+        </w:rPr>
+        <w:t xml:space="preserve">the </w:t>
+      </w:r>
+      <w:r>
+        <w:rPr>
+          <w:bCs/>
+        </w:rPr>
+        <w:t>hyperparameter tuning on model effectiveness</w:t>
+      </w:r>
+      <w:r>
+        <w:rPr>
+          <w:bCs/>
+        </w:rPr>
+        <w:t xml:space="preserve"> very clear</w:t>
+      </w:r>
+      <w:r>
+        <w:rPr>
+          <w:bCs/>
+        </w:rPr>
+        <w:t>.</w:t>
+      </w:r>
+      <w:r>
+        <w:rPr>
+          <w:bCs/>
+        </w:rPr>
+        <w:t xml:space="preserve"> The</w:t>
+      </w:r>
+      <w:r>
+        <w:rPr>
+          <w:bCs/>
+        </w:rPr>
+        <w:t xml:space="preserve"> Random Forest </w:t>
+      </w:r>
+      <w:r>
+        <w:rPr>
+          <w:bCs/>
+        </w:rPr>
+        <w:t xml:space="preserve">model clearly out preformed the others and </w:t>
+      </w:r>
+      <w:r>
+        <w:rPr>
+          <w:bCs/>
+        </w:rPr>
+        <w:t>demonstra</w:t>
+      </w:r>
+      <w:r>
+        <w:rPr>
+          <w:bCs/>
+        </w:rPr>
+        <w:t>ted</w:t>
+      </w:r>
+      <w:r>
+        <w:rPr>
+          <w:bCs/>
+        </w:rPr>
+        <w:t xml:space="preserve"> superior performance </w:t>
+      </w:r>
+      <w:r>
+        <w:rPr>
+          <w:bCs/>
+        </w:rPr>
+        <w:t xml:space="preserve">both pre and </w:t>
+      </w:r>
+      <w:r>
+        <w:rPr>
+          <w:bCs/>
+        </w:rPr>
+        <w:t>post</w:t>
+      </w:r>
+      <w:r>
+        <w:rPr>
+          <w:bCs/>
+        </w:rPr>
+        <w:t xml:space="preserve"> hyper parameter t</w:t>
+      </w:r>
+      <w:r>
+        <w:rPr>
+          <w:bCs/>
+        </w:rPr>
+        <w:t>uning.</w:t>
+      </w:r>
+    </w:p>
+    <w:p>
+      <w:pPr>
+        <w:spacing w:after="0" w:line="259" w:lineRule="auto"/>
+        <w:jc w:val="both"/>
+        <w:rPr>
+          <w:bCs/>
+        </w:rPr>
+      </w:pPr>
+    </w:p>
+    <w:p>
+      <w:pPr>
+        <w:spacing w:after="0" w:line="259" w:lineRule="auto"/>
+        <w:jc w:val="both"/>
+        <w:rPr>
+          <w:bCs/>
+        </w:rPr>
+      </w:pPr>
+    </w:p>
+    <w:p>
+      <w:pPr>
+        <w:spacing w:after="0" w:line="259" w:lineRule="auto"/>
+        <w:jc w:val="both"/>
+        <w:rPr>
+          <w:bCs/>
+        </w:rPr>
+      </w:pPr>
+      <w:r>
+        <w:rPr>
+          <w:noProof/>
+        </w:rPr>
+        <w:drawing>
+          <wp:inline distT="0" distB="0" distL="0" distR="0" wp14:anchorId="32B30191" wp14:editId="1CEDC64D">
+            <wp:extent cx="4927981" cy="3115340"/>
+            <wp:effectExtent l="0" t="0" r="6350" b="8890"/>
+            <wp:docPr id="1819800209" name="Picture 1" descr="A graph of a bar chart&#10;&#10;Description automatically generated with medium confidence"/>
+            <wp:cNvGraphicFramePr>
+              <a:graphicFrameLocks xmlns:a="http://schemas.openxmlformats.org/drawingml/2006/main" noChangeAspect="1"/>
+            </wp:cNvGraphicFramePr>
+            <a:graphic xmlns:a="http://schemas.openxmlformats.org/drawingml/2006/main">
+              <a:graphicData uri="http://schemas.openxmlformats.org/drawingml/2006/picture">
+                <pic:pic xmlns:pic="http://schemas.openxmlformats.org/drawingml/2006/picture">
+                  <pic:nvPicPr>
+                    <pic:cNvPr id="1819800209" name="Picture 1" descr="A graph of a bar chart&#10;&#10;Description automatically generated with medium confidence"/>
+                    <pic:cNvPicPr/>
+                  </pic:nvPicPr>
+                  <pic:blipFill>
+                    <a:blip r:embed="rId71"/>
+                    <a:stretch>
+                      <a:fillRect/>
+                    </a:stretch>
+                  </pic:blipFill>
+                  <pic:spPr>
+                    <a:xfrm>
+                      <a:off x="0" y="0"/>
+                      <a:ext cx="4936092" cy="3120467"/>
+                    </a:xfrm>
+                    <a:prstGeom prst="rect">
+                      <a:avLst/>
+                    </a:prstGeom>
+                  </pic:spPr>
+                </pic:pic>
+              </a:graphicData>
+            </a:graphic>
+          </wp:inline>
+        </w:drawing>
+      </w:r>
+    </w:p>
+    <w:p>
+      <w:pPr>
+        <w:spacing w:after="0"/>
+        <w:rPr>
+          <w:b/>
+          <w:bCs/>
+          <w:sz w:val="20"/>
+          <w:szCs w:val="20"/>
+        </w:rPr>
+      </w:pPr>
+      <w:r>
+        <w:rPr>
+          <w:b/>
+          <w:bCs/>
+          <w:sz w:val="20"/>
+          <w:szCs w:val="20"/>
+        </w:rPr>
+        <w:t xml:space="preserve">(Figure </w:t>
+      </w:r>
+      <w:r>
+        <w:rPr>
+          <w:b/>
+          <w:bCs/>
+          <w:sz w:val="20"/>
+          <w:szCs w:val="20"/>
+        </w:rPr>
+        <w:t>19</w:t>
+      </w:r>
+      <w:r>
+        <w:rPr>
+          <w:b/>
+          <w:bCs/>
+          <w:sz w:val="20"/>
+          <w:szCs w:val="20"/>
+        </w:rPr>
+        <w:t>)</w:t>
+      </w:r>
+    </w:p>
+    <w:p>
+      <w:pPr>
+        <w:spacing w:after="0" w:line="259" w:lineRule="auto"/>
+        <w:jc w:val="both"/>
+        <w:rPr>
+          <w:bCs/>
+        </w:rPr>
+      </w:pPr>
+    </w:p>
+    <w:p>
+      <w:pPr>
+        <w:spacing w:after="0" w:line="259" w:lineRule="auto"/>
+        <w:jc w:val="both"/>
+        <w:rPr>
+          <w:bCs/>
+        </w:rPr>
+      </w:pPr>
+    </w:p>
+    <w:p>
+      <w:pPr>
+        <w:spacing w:after="0" w:line="259" w:lineRule="auto"/>
+        <w:jc w:val="both"/>
+        <w:rPr>
+          <w:bCs/>
+        </w:rPr>
+      </w:pPr>
+    </w:p>
+    <w:p>
+      <w:pPr>
+        <w:spacing w:after="0" w:line="259" w:lineRule="auto"/>
+        <w:jc w:val="both"/>
+        <w:rPr>
+          <w:bCs/>
+        </w:rPr>
+      </w:pPr>
+    </w:p>
+    <w:p>
+      <w:pPr>
+        <w:spacing w:after="0" w:line="259" w:lineRule="auto"/>
+        <w:jc w:val="both"/>
+        <w:rPr>
+          <w:bCs/>
+        </w:rPr>
+      </w:pPr>
+    </w:p>
+    <w:p>
+      <w:pPr>
+        <w:spacing w:after="0" w:line="259" w:lineRule="auto"/>
+        <w:jc w:val="both"/>
+        <w:rPr>
+          <w:bCs/>
+        </w:rPr>
+      </w:pPr>
+    </w:p>
+    <w:p>
+      <w:pPr>
+        <w:spacing w:after="0" w:line="259" w:lineRule="auto"/>
+        <w:jc w:val="both"/>
+        <w:rPr>
+          <w:bCs/>
+        </w:rPr>
+      </w:pPr>
+    </w:p>
+    <w:p>
+      <w:pPr>
+        <w:spacing w:after="0" w:line="259" w:lineRule="auto"/>
+        <w:jc w:val="both"/>
+        <w:rPr>
+          <w:bCs/>
+        </w:rPr>
+      </w:pPr>
+      <w:r>
+        <w:rPr>
+          <w:noProof/>
+        </w:rPr>
+        <w:drawing>
+          <wp:inline distT="0" distB="0" distL="0" distR="0" wp14:anchorId="64F3D177" wp14:editId="0B58941B">
+            <wp:extent cx="4019107" cy="3097356"/>
+            <wp:effectExtent l="0" t="0" r="635" b="8255"/>
+            <wp:docPr id="1964211488" name="Picture 1" descr="A graph of different colored squares&#10;&#10;Description automatically generated"/>
+            <wp:cNvGraphicFramePr>
+              <a:graphicFrameLocks xmlns:a="http://schemas.openxmlformats.org/drawingml/2006/main" noChangeAspect="1"/>
+            </wp:cNvGraphicFramePr>
+            <a:graphic xmlns:a="http://schemas.openxmlformats.org/drawingml/2006/main">
+              <a:graphicData uri="http://schemas.openxmlformats.org/drawingml/2006/picture">
+                <pic:pic xmlns:pic="http://schemas.openxmlformats.org/drawingml/2006/picture">
+                  <pic:nvPicPr>
+                    <pic:cNvPr id="1964211488" name="Picture 1" descr="A graph of different colored squares&#10;&#10;Description automatically generated"/>
+                    <pic:cNvPicPr/>
+                  </pic:nvPicPr>
+                  <pic:blipFill>
+                    <a:blip r:embed="rId72"/>
+                    <a:stretch>
+                      <a:fillRect/>
+                    </a:stretch>
+                  </pic:blipFill>
+                  <pic:spPr>
+                    <a:xfrm>
+                      <a:off x="0" y="0"/>
+                      <a:ext cx="4022537" cy="3099999"/>
+                    </a:xfrm>
+                    <a:prstGeom prst="rect">
+                      <a:avLst/>
+                    </a:prstGeom>
+                  </pic:spPr>
+                </pic:pic>
+              </a:graphicData>
+            </a:graphic>
+          </wp:inline>
+        </w:drawing>
+      </w:r>
+    </w:p>
+    <w:p>
+      <w:pPr>
+        <w:spacing w:after="0"/>
+        <w:rPr>
+          <w:b/>
+          <w:bCs/>
+          <w:sz w:val="20"/>
+          <w:szCs w:val="20"/>
+        </w:rPr>
+      </w:pPr>
+      <w:r>
+        <w:rPr>
+          <w:b/>
+          <w:bCs/>
+          <w:sz w:val="20"/>
+          <w:szCs w:val="20"/>
+        </w:rPr>
+        <w:t xml:space="preserve">(Figure </w:t>
+      </w:r>
+      <w:r>
+        <w:rPr>
+          <w:b/>
+          <w:bCs/>
+          <w:sz w:val="20"/>
+          <w:szCs w:val="20"/>
+        </w:rPr>
+        <w:t>19</w:t>
+      </w:r>
+      <w:r>
+        <w:rPr>
+          <w:b/>
+          <w:bCs/>
+          <w:sz w:val="20"/>
+          <w:szCs w:val="20"/>
+        </w:rPr>
+        <w:t>)</w:t>
+      </w:r>
+    </w:p>
+    <w:p>
+      <w:pPr>
+        <w:spacing w:after="0" w:line="259" w:lineRule="auto"/>
+        <w:jc w:val="both"/>
+        <w:rPr>
+          <w:bCs/>
+        </w:rPr>
+      </w:pPr>
+    </w:p>
+    <w:p>
+      <w:pPr>
+        <w:spacing w:after="0" w:line="259" w:lineRule="auto"/>
+        <w:jc w:val="both"/>
+        <w:rPr>
+          <w:bCs/>
+        </w:rPr>
+      </w:pPr>
+    </w:p>
+    <w:p>
+      <w:pPr>
+        <w:spacing w:after="0" w:line="259" w:lineRule="auto"/>
+        <w:jc w:val="both"/>
+        <w:rPr>
+          <w:bCs/>
+        </w:rPr>
+      </w:pPr>
+      <w:r>
+        <w:rPr>
+          <w:bCs/>
+        </w:rPr>
+        <w:t xml:space="preserve">In conclusion, while GridSearchCV proved effective in optimizing model parameters, its suitability varied across models. While beneficial for Random Forest, it was less efficient for SVR due to resource constraints. These findings underscore the importance of </w:t>
+      </w:r>
+      <w:r>
+        <w:rPr>
+          <w:bCs/>
+        </w:rPr>
+        <w:t xml:space="preserve">user/human input into machine learning approaches and make a strong argument for the necessity of analyst supervision. The </w:t>
+      </w:r>
+      <w:r>
+        <w:rPr>
+          <w:bCs/>
+        </w:rPr>
+        <w:t>‘</w:t>
+      </w:r>
+      <w:r>
+        <w:rPr>
+          <w:bCs/>
+        </w:rPr>
+        <w:t xml:space="preserve">Comparative </w:t>
+      </w:r>
+      <w:r>
+        <w:rPr>
+          <w:bCs/>
+        </w:rPr>
+        <w:t>R</w:t>
+      </w:r>
+      <w:r>
+        <w:rPr>
+          <w:bCs/>
+        </w:rPr>
+        <w:t xml:space="preserve">esults </w:t>
+      </w:r>
+      <w:r>
+        <w:rPr>
+          <w:bCs/>
+        </w:rPr>
+        <w:t>T</w:t>
+      </w:r>
+      <w:r>
+        <w:rPr>
+          <w:bCs/>
+        </w:rPr>
+        <w:t>ables</w:t>
+      </w:r>
+      <w:r>
+        <w:rPr>
+          <w:bCs/>
+        </w:rPr>
+        <w:t>’</w:t>
+      </w:r>
+      <w:r>
+        <w:rPr>
+          <w:bCs/>
+        </w:rPr>
+        <w:t xml:space="preserve"> (Table 1) </w:t>
+      </w:r>
+      <w:r>
+        <w:rPr>
+          <w:bCs/>
+        </w:rPr>
+        <w:t>offer</w:t>
+      </w:r>
+      <w:r>
+        <w:rPr>
+          <w:bCs/>
+        </w:rPr>
+        <w:t>s high level</w:t>
+      </w:r>
+      <w:r>
+        <w:rPr>
+          <w:bCs/>
+        </w:rPr>
+        <w:t xml:space="preserve"> insights into the relative strengths and weaknesses of each model</w:t>
+      </w:r>
+      <w:r>
+        <w:rPr>
+          <w:bCs/>
+        </w:rPr>
+        <w:t xml:space="preserve"> in the context of this problem and allows for </w:t>
+      </w:r>
+      <w:r>
+        <w:rPr>
+          <w:bCs/>
+        </w:rPr>
+        <w:t xml:space="preserve">informed decision-making </w:t>
+      </w:r>
+      <w:r>
+        <w:rPr>
+          <w:bCs/>
+        </w:rPr>
+        <w:t>at a</w:t>
+      </w:r>
+      <w:r>
+        <w:rPr>
+          <w:bCs/>
+        </w:rPr>
+        <w:t xml:space="preserve"> model selection and deploymen</w:t>
+      </w:r>
+      <w:r>
+        <w:rPr>
+          <w:bCs/>
+        </w:rPr>
+        <w:t>t level.</w:t>
+      </w:r>
+    </w:p>
     <w:p>
       <w:pPr>
         <w:jc w:val="center"/>
@@ -16530,7 +17592,10 @@
           <w:u w:val="single"/>
         </w:rPr>
       </w:pPr>
-      <w:r>
+    </w:p>
+    <w:p>
+      <w:pPr>
+        <w:jc w:val="center"/>
         <w:rPr>
           <w:b/>
           <w:bCs/>
@@ -16538,9 +17603,11 @@
           <w:szCs w:val="36"/>
           <w:u w:val="single"/>
         </w:rPr>
-        <w:t xml:space="preserve">Section </w:t>
-      </w:r>
-      <w:r>
+      </w:pPr>
+    </w:p>
+    <w:p>
+      <w:pPr>
+        <w:jc w:val="center"/>
         <w:rPr>
           <w:b/>
           <w:bCs/>
@@ -16548,9 +17615,11 @@
           <w:szCs w:val="36"/>
           <w:u w:val="single"/>
         </w:rPr>
-        <w:t>4</w:t>
-      </w:r>
-      <w:r>
+      </w:pPr>
+    </w:p>
+    <w:p>
+      <w:pPr>
+        <w:jc w:val="center"/>
         <w:rPr>
           <w:b/>
           <w:bCs/>
@@ -16558,9 +17627,11 @@
           <w:szCs w:val="36"/>
           <w:u w:val="single"/>
         </w:rPr>
-        <w:t xml:space="preserve">: </w:t>
-      </w:r>
-      <w:r>
+      </w:pPr>
+    </w:p>
+    <w:p>
+      <w:pPr>
+        <w:jc w:val="center"/>
         <w:rPr>
           <w:b/>
           <w:bCs/>
@@ -16568,6 +17639,70 @@
           <w:szCs w:val="36"/>
           <w:u w:val="single"/>
         </w:rPr>
+      </w:pPr>
+    </w:p>
+    <w:p>
+      <w:pPr>
+        <w:jc w:val="center"/>
+        <w:rPr>
+          <w:b/>
+          <w:bCs/>
+          <w:sz w:val="36"/>
+          <w:szCs w:val="36"/>
+          <w:u w:val="single"/>
+        </w:rPr>
+      </w:pPr>
+    </w:p>
+    <w:p>
+      <w:pPr>
+        <w:jc w:val="center"/>
+        <w:rPr>
+          <w:b/>
+          <w:bCs/>
+          <w:sz w:val="36"/>
+          <w:szCs w:val="36"/>
+          <w:u w:val="single"/>
+        </w:rPr>
+      </w:pPr>
+      <w:r>
+        <w:rPr>
+          <w:b/>
+          <w:bCs/>
+          <w:sz w:val="36"/>
+          <w:szCs w:val="36"/>
+          <w:u w:val="single"/>
+        </w:rPr>
+        <w:lastRenderedPageBreak/>
+        <w:t xml:space="preserve">Section </w:t>
+      </w:r>
+      <w:r>
+        <w:rPr>
+          <w:b/>
+          <w:bCs/>
+          <w:sz w:val="36"/>
+          <w:szCs w:val="36"/>
+          <w:u w:val="single"/>
+        </w:rPr>
+        <w:t>4</w:t>
+      </w:r>
+      <w:r>
+        <w:rPr>
+          <w:b/>
+          <w:bCs/>
+          <w:sz w:val="36"/>
+          <w:szCs w:val="36"/>
+          <w:u w:val="single"/>
+        </w:rPr>
+        <w:t xml:space="preserve">: </w:t>
+      </w:r>
+      <w:r>
+        <w:rPr>
+          <w:b/>
+          <w:bCs/>
+          <w:sz w:val="36"/>
+          <w:szCs w:val="36"/>
+          <w:u w:val="single"/>
+        </w:rPr>
         <w:t xml:space="preserve">Programming </w:t>
       </w:r>
     </w:p>
@@ -16578,226 +17713,223 @@
       </w:pPr>
       <w:bookmarkStart w:id="2" w:name="_Hlk163407220"/>
       <w:r>
-        <w:t xml:space="preserve">As the author is coming from a software development background, Pep8 coding practices were largely adhered to throughout the course of this project. Some considerations for this were the ensuring that meaningful and consistent names were given to variables and functions. Comments were used extensively throughout the project to describe what was being carried out in the many cases where complex actions were being conducted and the variable names could not be descriptive enough. Indentation and spacing was used </w:t>
-      </w:r>
-      <w:r>
+        <w:t>As the author is coming from a software development background, Pep8 coding practices were largely adhered to throughout the course of this project. Some considerations for this were the ensuring that meaningful and consistent names were given to variables and functions. Comments were used extensively throughout the project to describe what was being carried out in the many cases where complex actions were being conducted and the variable names could not be descriptive enough. Indentation and spacing was used in a consistent manner to facilitate an easier reader interfacing experience. By taking steps to ensure the basic steps above were implemented congruently throughout the project, it made the programming an easier and more enjoyable experience but more importantly it allows code to be shared for collaboration or a future point of reference.</w:t>
+      </w:r>
+    </w:p>
+    <w:p>
+      <w:pPr>
+        <w:jc w:val="both"/>
+      </w:pPr>
+      <w:r>
+        <w:t xml:space="preserve">This project was approached from a pythonic programming perspective. The libraries that were utilised throughout were the following – </w:t>
+      </w:r>
+    </w:p>
+    <w:p>
+      <w:pPr>
+        <w:jc w:val="both"/>
+      </w:pPr>
+      <w:proofErr w:type="gramStart"/>
+      <w:r>
+        <w:rPr>
+          <w:b/>
+          <w:bCs/>
+        </w:rPr>
+        <w:t>Pandas</w:t>
+      </w:r>
+      <w:r>
+        <w:t xml:space="preserve"> </w:t>
+      </w:r>
+      <w:r>
+        <w:t xml:space="preserve"> -</w:t>
+      </w:r>
+      <w:proofErr w:type="gramEnd"/>
+      <w:r>
+        <w:t xml:space="preserve"> </w:t>
+      </w:r>
+      <w:r>
+        <w:t>open-source data analysis and manipulation tool.</w:t>
+      </w:r>
+    </w:p>
+    <w:p>
+      <w:pPr>
+        <w:jc w:val="both"/>
+      </w:pPr>
+      <w:proofErr w:type="gramStart"/>
+      <w:r>
+        <w:rPr>
+          <w:b/>
+          <w:bCs/>
+        </w:rPr>
+        <w:t>NumPy</w:t>
+      </w:r>
+      <w:r>
+        <w:t xml:space="preserve"> </w:t>
+      </w:r>
+      <w:r>
+        <w:t xml:space="preserve"> -</w:t>
+      </w:r>
+      <w:proofErr w:type="gramEnd"/>
+      <w:r>
+        <w:t xml:space="preserve"> package for scientific computing </w:t>
+      </w:r>
+      <w:r>
+        <w:t xml:space="preserve">package for </w:t>
+      </w:r>
+      <w:r>
+        <w:t xml:space="preserve">and is used in numerical tasks </w:t>
+      </w:r>
+    </w:p>
+    <w:p>
+      <w:pPr>
+        <w:jc w:val="both"/>
+      </w:pPr>
+      <w:proofErr w:type="gramStart"/>
+      <w:r>
+        <w:rPr>
+          <w:b/>
+          <w:bCs/>
+        </w:rPr>
+        <w:t>SciPy</w:t>
+      </w:r>
+      <w:r>
+        <w:t xml:space="preserve"> </w:t>
+      </w:r>
+      <w:r>
+        <w:t xml:space="preserve"> -</w:t>
+      </w:r>
+      <w:proofErr w:type="gramEnd"/>
+      <w:r>
+        <w:t xml:space="preserve"> </w:t>
+      </w:r>
+      <w:r>
+        <w:t xml:space="preserve">library for scientific computing </w:t>
+      </w:r>
+      <w:r>
+        <w:t>with additional</w:t>
+      </w:r>
+      <w:r>
+        <w:t xml:space="preserve"> functions for numerical integration, interpolation, optimisation</w:t>
+      </w:r>
+    </w:p>
+    <w:p>
+      <w:pPr>
+        <w:jc w:val="both"/>
+      </w:pPr>
+      <w:r>
+        <w:rPr>
+          <w:b/>
+          <w:bCs/>
+        </w:rPr>
+        <w:t>Seaborn</w:t>
+      </w:r>
+      <w:r>
+        <w:t xml:space="preserve"> </w:t>
+      </w:r>
+      <w:r>
+        <w:t xml:space="preserve">- </w:t>
+      </w:r>
+      <w:r>
+        <w:t xml:space="preserve">statistical data visualization library based on </w:t>
+      </w:r>
+      <w:proofErr w:type="gramStart"/>
+      <w:r>
+        <w:t>matplotlib</w:t>
+      </w:r>
+      <w:proofErr w:type="gramEnd"/>
+    </w:p>
+    <w:p>
+      <w:pPr>
+        <w:jc w:val="both"/>
+      </w:pPr>
+      <w:r>
+        <w:rPr>
+          <w:b/>
+          <w:bCs/>
+        </w:rPr>
+        <w:t>Matplotlib</w:t>
+      </w:r>
+      <w:r>
+        <w:t xml:space="preserve"> </w:t>
+      </w:r>
+      <w:r>
+        <w:t>- detailed</w:t>
+      </w:r>
+      <w:r>
+        <w:t xml:space="preserve"> library for creating static, animated, and interactive </w:t>
+      </w:r>
+      <w:proofErr w:type="gramStart"/>
+      <w:r>
+        <w:t>visualisations</w:t>
+      </w:r>
+      <w:proofErr w:type="gramEnd"/>
+      <w:r>
+        <w:t xml:space="preserve"> </w:t>
+      </w:r>
+    </w:p>
+    <w:p>
+      <w:pPr>
+        <w:jc w:val="both"/>
+      </w:pPr>
+      <w:proofErr w:type="spellStart"/>
+      <w:r>
+        <w:rPr>
+          <w:b/>
+          <w:bCs/>
+        </w:rPr>
+        <w:t>Geopandas</w:t>
+      </w:r>
+      <w:proofErr w:type="spellEnd"/>
+      <w:r>
+        <w:t xml:space="preserve"> </w:t>
+      </w:r>
+      <w:r>
+        <w:t xml:space="preserve">- open-source </w:t>
+      </w:r>
+      <w:proofErr w:type="gramStart"/>
+      <w:r>
+        <w:t>pandas</w:t>
+      </w:r>
+      <w:proofErr w:type="gramEnd"/>
+      <w:r>
+        <w:t xml:space="preserve"> </w:t>
+      </w:r>
+      <w:r>
+        <w:t xml:space="preserve">library for </w:t>
+      </w:r>
+      <w:r>
+        <w:t>geospatial data</w:t>
+      </w:r>
+    </w:p>
+    <w:p>
+      <w:pPr>
+        <w:jc w:val="both"/>
+      </w:pPr>
+      <w:r>
+        <w:t xml:space="preserve">Throughout the course of this project, a structured imperative approach was taken to programming paradigms. These two paradigms can be used to work together in the ways in which were required by the author and therefore chosen for this complimentary relationship. Some of the aspects of these paradigms which define this complimentary relationship are through control flow, modular capability for re-use, state management and ease of testing and debugging.  Control flow was used in the implementation of writing nested loops, conditional statements, and subroutines. These allowed the author to write code which provide step by step instruction which is easy to understand and can be efficiently organised. </w:t>
+      </w:r>
+    </w:p>
+    <w:p>
+      <w:pPr>
+        <w:jc w:val="both"/>
+      </w:pPr>
+    </w:p>
+    <w:p>
+      <w:pPr>
+        <w:jc w:val="both"/>
+      </w:pPr>
+      <w:r>
+        <w:t xml:space="preserve">An example of this can be seen in the data visualisation section, where a for loop was used to filter and iterate through the code to be used for a specific visualisation. </w:t>
+      </w:r>
+    </w:p>
+    <w:p>
+      <w:pPr>
+        <w:jc w:val="both"/>
+      </w:pPr>
+      <w:r>
+        <w:rPr>
+          <w:noProof/>
+        </w:rPr>
         <w:lastRenderedPageBreak/>
-        <w:t>in a consistent manner to facilitate an easier reader interfacing experience. By taking steps to ensure the basic steps above were implemented congruently throughout the project, it made the programming an easier and more enjoyable experience but more importantly it allows code to be shared for collaboration or a future point of reference.</w:t>
-      </w:r>
-    </w:p>
-    <w:p>
-      <w:pPr>
-        <w:jc w:val="both"/>
-      </w:pPr>
-      <w:r>
-        <w:t xml:space="preserve">This project was approached from a pythonic programming perspective. The libraries that were utilised throughout were the following – </w:t>
-      </w:r>
-    </w:p>
-    <w:p>
-      <w:pPr>
-        <w:jc w:val="both"/>
-      </w:pPr>
-      <w:proofErr w:type="gramStart"/>
-      <w:r>
-        <w:rPr>
-          <w:b/>
-          <w:bCs/>
-        </w:rPr>
-        <w:t>Pandas</w:t>
-      </w:r>
-      <w:r>
-        <w:t xml:space="preserve"> </w:t>
-      </w:r>
-      <w:r>
-        <w:t xml:space="preserve"> -</w:t>
-      </w:r>
-      <w:proofErr w:type="gramEnd"/>
-      <w:r>
-        <w:t xml:space="preserve"> </w:t>
-      </w:r>
-      <w:r>
-        <w:t>open-source data analysis and manipulation tool.</w:t>
-      </w:r>
-    </w:p>
-    <w:p>
-      <w:pPr>
-        <w:jc w:val="both"/>
-      </w:pPr>
-      <w:proofErr w:type="gramStart"/>
-      <w:r>
-        <w:rPr>
-          <w:b/>
-          <w:bCs/>
-        </w:rPr>
-        <w:t>NumPy</w:t>
-      </w:r>
-      <w:r>
-        <w:t xml:space="preserve"> </w:t>
-      </w:r>
-      <w:r>
-        <w:t xml:space="preserve"> -</w:t>
-      </w:r>
-      <w:proofErr w:type="gramEnd"/>
-      <w:r>
-        <w:t xml:space="preserve"> package for scientific computing </w:t>
-      </w:r>
-      <w:r>
-        <w:t xml:space="preserve">package for </w:t>
-      </w:r>
-      <w:r>
-        <w:t xml:space="preserve">and is used in numerical tasks </w:t>
-      </w:r>
-    </w:p>
-    <w:p>
-      <w:pPr>
-        <w:jc w:val="both"/>
-      </w:pPr>
-      <w:proofErr w:type="gramStart"/>
-      <w:r>
-        <w:rPr>
-          <w:b/>
-          <w:bCs/>
-        </w:rPr>
-        <w:t>SciPy</w:t>
-      </w:r>
-      <w:r>
-        <w:t xml:space="preserve"> </w:t>
-      </w:r>
-      <w:r>
-        <w:t xml:space="preserve"> -</w:t>
-      </w:r>
-      <w:proofErr w:type="gramEnd"/>
-      <w:r>
-        <w:t xml:space="preserve"> </w:t>
-      </w:r>
-      <w:r>
-        <w:t xml:space="preserve">library for scientific computing </w:t>
-      </w:r>
-      <w:r>
-        <w:t>with additional</w:t>
-      </w:r>
-      <w:r>
-        <w:t xml:space="preserve"> functions for numerical integration, interpolation, optimisation</w:t>
-      </w:r>
-    </w:p>
-    <w:p>
-      <w:pPr>
-        <w:jc w:val="both"/>
-      </w:pPr>
-      <w:r>
-        <w:rPr>
-          <w:b/>
-          <w:bCs/>
-        </w:rPr>
-        <w:t>Seaborn</w:t>
-      </w:r>
-      <w:r>
-        <w:t xml:space="preserve"> </w:t>
-      </w:r>
-      <w:r>
-        <w:t xml:space="preserve">- </w:t>
-      </w:r>
-      <w:r>
-        <w:t xml:space="preserve">statistical data visualization library based on </w:t>
-      </w:r>
-      <w:proofErr w:type="gramStart"/>
-      <w:r>
-        <w:t>matplotlib</w:t>
-      </w:r>
-      <w:proofErr w:type="gramEnd"/>
-    </w:p>
-    <w:p>
-      <w:pPr>
-        <w:jc w:val="both"/>
-      </w:pPr>
-      <w:r>
-        <w:rPr>
-          <w:b/>
-          <w:bCs/>
-        </w:rPr>
-        <w:t>Matplotlib</w:t>
-      </w:r>
-      <w:r>
-        <w:t xml:space="preserve"> </w:t>
-      </w:r>
-      <w:r>
-        <w:t>- detailed</w:t>
-      </w:r>
-      <w:r>
-        <w:t xml:space="preserve"> library for creating static, animated, and interactive </w:t>
-      </w:r>
-      <w:proofErr w:type="gramStart"/>
-      <w:r>
-        <w:t>visualisations</w:t>
-      </w:r>
-      <w:proofErr w:type="gramEnd"/>
-      <w:r>
-        <w:t xml:space="preserve"> </w:t>
-      </w:r>
-    </w:p>
-    <w:p>
-      <w:pPr>
-        <w:jc w:val="both"/>
-      </w:pPr>
-      <w:proofErr w:type="spellStart"/>
-      <w:r>
-        <w:rPr>
-          <w:b/>
-          <w:bCs/>
-        </w:rPr>
-        <w:t>Geopandas</w:t>
-      </w:r>
-      <w:proofErr w:type="spellEnd"/>
-      <w:r>
-        <w:t xml:space="preserve"> </w:t>
-      </w:r>
-      <w:r>
-        <w:t xml:space="preserve">- open-source </w:t>
-      </w:r>
-      <w:proofErr w:type="gramStart"/>
-      <w:r>
-        <w:t>pandas</w:t>
-      </w:r>
-      <w:proofErr w:type="gramEnd"/>
-      <w:r>
-        <w:t xml:space="preserve"> </w:t>
-      </w:r>
-      <w:r>
-        <w:t xml:space="preserve">library for </w:t>
-      </w:r>
-      <w:r>
-        <w:t>geospatial data</w:t>
-      </w:r>
-    </w:p>
-    <w:p>
-      <w:pPr>
-        <w:jc w:val="both"/>
-      </w:pPr>
-      <w:r>
-        <w:t xml:space="preserve">Throughout the course of this project, a structured imperative approach was taken to programming paradigms. These two paradigms can be used to work together in the ways in which were required by the author and therefore chosen for this complimentary relationship. Some of the aspects of these paradigms which define this complimentary relationship are through control flow, modular capability for re-use, state management and ease of testing and debugging.  Control flow was used in the implementation of writing nested loops, conditional statements, and subroutines. These allowed the author to write code which provide step by step instruction which is easy to understand and can be efficiently organised. </w:t>
-      </w:r>
-    </w:p>
-    <w:p>
-      <w:pPr>
-        <w:jc w:val="both"/>
-      </w:pPr>
-    </w:p>
-    <w:p>
-      <w:pPr>
-        <w:jc w:val="both"/>
-      </w:pPr>
-      <w:r>
-        <w:t xml:space="preserve">An example of this can be seen in the data visualisation section, where a for loop was used to filter and iterate through the code to be used for a specific visualisation. </w:t>
-      </w:r>
-    </w:p>
-    <w:p>
-      <w:pPr>
-        <w:jc w:val="both"/>
-      </w:pPr>
-      <w:r>
-        <w:rPr>
-          <w:noProof/>
-        </w:rPr>
         <w:drawing>
           <wp:inline distT="0" distB="0" distL="0" distR="0" wp14:anchorId="2DF2884A" wp14:editId="442E4137">
             <wp:extent cx="3498112" cy="1793625"/>
@@ -16814,7 +17946,7 @@
                     <pic:cNvPicPr/>
                   </pic:nvPicPr>
                   <pic:blipFill>
-                    <a:blip r:embed="rId69"/>
+                    <a:blip r:embed="rId73"/>
                     <a:stretch>
                       <a:fillRect/>
                     </a:stretch>
@@ -16891,7 +18023,6 @@
         <w:jc w:val="both"/>
       </w:pPr>
       <w:r>
-        <w:lastRenderedPageBreak/>
         <w:t xml:space="preserve">Another example of how control flow was used was when ‘if else’ statements were nested within a category assigning function which was necessary to answer Binomial questions in the Statistics part of this project. </w:t>
       </w:r>
     </w:p>
@@ -16919,7 +18050,7 @@
                     <pic:cNvPicPr/>
                   </pic:nvPicPr>
                   <pic:blipFill>
-                    <a:blip r:embed="rId70"/>
+                    <a:blip r:embed="rId74"/>
                     <a:stretch>
                       <a:fillRect/>
                     </a:stretch>
@@ -17023,7 +18154,7 @@
                     <pic:cNvPicPr/>
                   </pic:nvPicPr>
                   <pic:blipFill>
-                    <a:blip r:embed="rId71"/>
+                    <a:blip r:embed="rId75"/>
                     <a:stretch>
                       <a:fillRect/>
                     </a:stretch>
@@ -17093,6 +18224,7 @@
         <w:jc w:val="both"/>
       </w:pPr>
       <w:r>
+        <w:lastRenderedPageBreak/>
         <w:t>Being able to define and then re-use the testing and training data for the various machine learning models save the author a lot of time and allowed for more robust manual hyper parameter testing practices to be applied –</w:t>
       </w:r>
     </w:p>
@@ -17109,7 +18241,6 @@
         <w:rPr>
           <w:noProof/>
         </w:rPr>
-        <w:lastRenderedPageBreak/>
         <w:drawing>
           <wp:inline distT="0" distB="0" distL="0" distR="0" wp14:anchorId="4026AC23" wp14:editId="717AAE2C">
             <wp:extent cx="4997953" cy="3636335"/>
@@ -17126,7 +18257,7 @@
                     <pic:cNvPicPr/>
                   </pic:nvPicPr>
                   <pic:blipFill>
-                    <a:blip r:embed="rId72"/>
+                    <a:blip r:embed="rId76"/>
                     <a:stretch>
                       <a:fillRect/>
                     </a:stretch>
@@ -17212,7 +18343,11 @@
         <w:jc w:val="both"/>
       </w:pPr>
       <w:r>
-        <w:t xml:space="preserve">Due to the complexity of elements to this project (Statistical, Data Visualisation and Machine Learning) Testing and debugging was an integral part of the process from the beginning. A lot of this work is not seen in final products or reports, but it was essential to this project. For the statistical aspect, much testing was required to clean, merge, and transform the data that would eventually be used with the statistical testing. Debugging was used to identify any incorrect data transformation and to resolve unexpected behaviours. For visualisation, this was much the same and really helped to look at how each line of code was behaving and what impact it had on the final visualisations. The structured approach allowed changes to be made at a granular level which meant that once these were resolved, the totality of the visualisations could work as intended. </w:t>
+        <w:t xml:space="preserve">Due to the complexity of elements to this project (Statistical, Data Visualisation and Machine Learning) Testing and debugging was an integral part of the process from the beginning. A lot of this work is not seen in final products or reports, but it was essential to this project. For the statistical aspect, much testing was required to clean, merge, and transform the data that would eventually be used with the statistical testing. Debugging was used to identify any incorrect data transformation and to resolve unexpected </w:t>
+      </w:r>
+      <w:r>
+        <w:lastRenderedPageBreak/>
+        <w:t xml:space="preserve">behaviours. For visualisation, this was much the same and really helped to look at how each line of code was behaving and what impact it had on the final visualisations. The structured approach allowed changes to be made at a granular level which meant that once these were resolved, the totality of the visualisations could work as intended. </w:t>
       </w:r>
     </w:p>
     <w:p>
@@ -17220,7 +18355,6 @@
         <w:jc w:val="both"/>
       </w:pPr>
       <w:r>
-        <w:lastRenderedPageBreak/>
         <w:t xml:space="preserve">For machine learning, </w:t>
       </w:r>
       <w:proofErr w:type="gramStart"/>
@@ -19842,7 +20976,7 @@
   <w:style w:type="paragraph" w:default="1" w:styleId="Normal">
     <w:name w:val="Normal"/>
     <w:qFormat/>
-    <w:rsid w:val="00CA30A1"/>
+    <w:rsid w:val="00B424B0"/>
   </w:style>
   <w:style w:type="paragraph" w:styleId="Heading1">
     <w:name w:val="heading 1"/>

</xml_diff>

<commit_message>
Update report with Visualisation section (Tufts principles)
</commit_message>
<xml_diff>
--- a/CA1_Report.docx
+++ b/CA1_Report.docx
@@ -1257,13 +1257,8 @@
       <w:r>
         <w:t xml:space="preserve">Calculating the number of </w:t>
       </w:r>
-      <w:proofErr w:type="gramStart"/>
-      <w:r>
-        <w:t>outcomes</w:t>
-      </w:r>
-      <w:proofErr w:type="gramEnd"/>
-      <w:r>
-        <w:t xml:space="preserve"> </w:t>
+      <w:r>
+        <w:t xml:space="preserve">outcomes </w:t>
       </w:r>
       <w:r>
         <w:t>we care about (k)</w:t>
@@ -1485,11 +1480,7 @@
     </w:p>
     <w:p>
       <w:r>
-        <w:t xml:space="preserve">n </w:t>
-      </w:r>
-      <w:proofErr w:type="gramStart"/>
-      <w:r>
-        <w:t xml:space="preserve">= </w:t>
+        <w:t xml:space="preserve">n = </w:t>
       </w:r>
       <w:r>
         <w:t xml:space="preserve"> </w:t>
@@ -1501,7 +1492,6 @@
         </w:rPr>
         <w:t>26</w:t>
       </w:r>
-      <w:proofErr w:type="gramEnd"/>
     </w:p>
     <w:p>
       <w:pPr>
@@ -1726,13 +1716,8 @@
     </w:p>
     <w:p/>
     <w:p>
-      <w:proofErr w:type="gramStart"/>
-      <w:r>
-        <w:t>First</w:t>
-      </w:r>
-      <w:proofErr w:type="gramEnd"/>
-      <w:r>
-        <w:t xml:space="preserve"> we will need to look at the distribution of our data and see which of our variables have normal or skewed distribution levels. </w:t>
+      <w:r>
+        <w:t xml:space="preserve">First we will need to look at the distribution of our data and see which of our variables have normal or skewed distribution levels. </w:t>
       </w:r>
     </w:p>
     <w:p>
@@ -1826,23 +1811,16 @@
     </w:p>
     <w:p>
       <w:r>
-        <w:t>From the above we can see that the distribution of all of our 6 variables is skewed, except for one – ‘Disposable Income (pp)</w:t>
-      </w:r>
-      <w:proofErr w:type="gramStart"/>
-      <w:r>
-        <w:t>’ .</w:t>
-      </w:r>
-      <w:proofErr w:type="gramEnd"/>
+        <w:t>From the above we can see that the distribution of all of our 6 variables is skewed, except for one – ‘Disposable Income (pp)’ .</w:t>
+      </w:r>
       <w:r>
         <w:t xml:space="preserve"> Let us take a closer look at this variable and </w:t>
       </w:r>
       <w:proofErr w:type="spellStart"/>
-      <w:proofErr w:type="gramStart"/>
       <w:r>
         <w:t>it’s</w:t>
       </w:r>
       <w:proofErr w:type="spellEnd"/>
-      <w:proofErr w:type="gramEnd"/>
       <w:r>
         <w:t xml:space="preserve"> distribution –</w:t>
       </w:r>
@@ -2201,16 +2179,11 @@
         <w:t xml:space="preserve">First we need to calculate the </w:t>
       </w:r>
       <w:r>
-        <w:t xml:space="preserve">values less than or equal </w:t>
-      </w:r>
-      <w:proofErr w:type="gramStart"/>
-      <w:r>
-        <w:t xml:space="preserve">to  </w:t>
+        <w:t xml:space="preserve">values less than or equal to  </w:t>
       </w:r>
       <w:r>
         <w:t>€</w:t>
       </w:r>
-      <w:proofErr w:type="gramEnd"/>
       <w:r>
         <w:t>28,000</w:t>
       </w:r>
@@ -2336,15 +2309,7 @@
           <w:b/>
           <w:bCs/>
         </w:rPr>
-        <w:t xml:space="preserve">= </w:t>
-      </w:r>
-      <w:proofErr w:type="gramStart"/>
-      <w:r>
-        <w:rPr>
-          <w:b/>
-          <w:bCs/>
-        </w:rPr>
-        <w:t>0.995970</w:t>
+        <w:t>= 0.995970</w:t>
       </w:r>
       <w:r>
         <w:rPr>
@@ -2367,24 +2332,18 @@
         </w:rPr>
         <w:t>%</w:t>
       </w:r>
-      <w:proofErr w:type="gramEnd"/>
-    </w:p>
-    <w:p>
-      <w:pPr>
-        <w:rPr>
-          <w:b/>
-          <w:bCs/>
-        </w:rPr>
-      </w:pPr>
-    </w:p>
-    <w:p>
-      <w:proofErr w:type="gramStart"/>
-      <w:r>
-        <w:t>Next</w:t>
-      </w:r>
-      <w:proofErr w:type="gramEnd"/>
-      <w:r>
-        <w:t xml:space="preserve"> we need to calculate</w:t>
+    </w:p>
+    <w:p>
+      <w:pPr>
+        <w:rPr>
+          <w:b/>
+          <w:bCs/>
+        </w:rPr>
+      </w:pPr>
+    </w:p>
+    <w:p>
+      <w:r>
+        <w:t>Next we need to calculate</w:t>
       </w:r>
       <w:r>
         <w:t xml:space="preserve"> the difference between our two results by using the following –</w:t>
@@ -2481,7 +2440,6 @@
         </w:rPr>
         <w:t xml:space="preserve">= </w:t>
       </w:r>
-      <w:proofErr w:type="gramStart"/>
       <w:r>
         <w:rPr>
           <w:b/>
@@ -2510,7 +2468,6 @@
         </w:rPr>
         <w:t>%</w:t>
       </w:r>
-      <w:proofErr w:type="gramEnd"/>
     </w:p>
     <w:p/>
     <w:p>
@@ -2548,15 +2505,7 @@
         <w:t>‘High</w:t>
       </w:r>
       <w:r>
-        <w:t xml:space="preserve"> Range</w:t>
-      </w:r>
-      <w:proofErr w:type="gramStart"/>
-      <w:r>
-        <w:t>’ ,</w:t>
-      </w:r>
-      <w:proofErr w:type="gramEnd"/>
-      <w:r>
-        <w:t xml:space="preserve"> Middle Range’ and ‘Low Range’ we cand start to ask significant questions about various probabilities </w:t>
+        <w:t xml:space="preserve"> Range’ , Middle Range’ and ‘Low Range’ we cand start to ask significant questions about various probabilities </w:t>
       </w:r>
       <w:r>
         <w:lastRenderedPageBreak/>
@@ -2673,21 +2622,7 @@
         <w:rPr>
           <w:bCs/>
         </w:rPr>
-        <w:t xml:space="preserve">This project aims to infer the correlations between common tourist amenities and economic factors specific to local regions (Counties) of Ireland. At the outset of this task, it was clear that several datasets would need to be combined to create data that might offer insights into this problem. This being the case, EDA was utilised across </w:t>
-      </w:r>
-      <w:proofErr w:type="gramStart"/>
-      <w:r>
-        <w:rPr>
-          <w:bCs/>
-        </w:rPr>
-        <w:t>all of</w:t>
-      </w:r>
-      <w:proofErr w:type="gramEnd"/>
-      <w:r>
-        <w:rPr>
-          <w:bCs/>
-        </w:rPr>
-        <w:t xml:space="preserve"> these datasets in different ways and for different reasons. Below is a sample of these investigations, the methods that were used and the insights gained through this process. </w:t>
+        <w:t xml:space="preserve">This project aims to infer the correlations between common tourist amenities and economic factors specific to local regions (Counties) of Ireland. At the outset of this task, it was clear that several datasets would need to be combined to create data that might offer insights into this problem. This being the case, EDA was utilised across all of these datasets in different ways and for different reasons. Below is a sample of these investigations, the methods that were used and the insights gained through this process. </w:t>
       </w:r>
     </w:p>
     <w:p>
@@ -2741,85 +2676,53 @@
           <w:bCs/>
         </w:rPr>
       </w:pPr>
-      <w:proofErr w:type="gramStart"/>
-      <w:r>
-        <w:rPr>
-          <w:bCs/>
-        </w:rPr>
-        <w:t>shape(</w:t>
-      </w:r>
-      <w:proofErr w:type="gramEnd"/>
-      <w:r>
-        <w:rPr>
-          <w:bCs/>
-        </w:rPr>
-        <w:t>): This tells us how many features and entries are contained in our data</w:t>
-      </w:r>
-    </w:p>
-    <w:p>
-      <w:pPr>
-        <w:spacing w:after="0"/>
-        <w:rPr>
-          <w:bCs/>
-        </w:rPr>
-      </w:pPr>
-      <w:proofErr w:type="gramStart"/>
-      <w:r>
-        <w:rPr>
-          <w:bCs/>
-        </w:rPr>
-        <w:t>head(</w:t>
-      </w:r>
-      <w:proofErr w:type="gramEnd"/>
-      <w:r>
-        <w:rPr>
-          <w:bCs/>
-        </w:rPr>
-        <w:t>) : This allows us to see a sample of the first rows of the data</w:t>
-      </w:r>
-    </w:p>
-    <w:p>
-      <w:pPr>
-        <w:spacing w:after="0"/>
-        <w:rPr>
-          <w:bCs/>
-        </w:rPr>
-      </w:pPr>
-      <w:proofErr w:type="gramStart"/>
-      <w:r>
-        <w:rPr>
-          <w:bCs/>
-        </w:rPr>
-        <w:t>info(</w:t>
-      </w:r>
-      <w:proofErr w:type="gramEnd"/>
-      <w:r>
-        <w:rPr>
-          <w:bCs/>
-        </w:rPr>
-        <w:t>) : This provides a summary of information about the data</w:t>
-      </w:r>
-    </w:p>
-    <w:p>
-      <w:pPr>
-        <w:spacing w:after="0"/>
-        <w:rPr>
-          <w:bCs/>
-        </w:rPr>
-      </w:pPr>
-      <w:proofErr w:type="gramStart"/>
-      <w:r>
-        <w:rPr>
-          <w:bCs/>
-        </w:rPr>
-        <w:t>describe(</w:t>
-      </w:r>
-      <w:proofErr w:type="gramEnd"/>
-      <w:r>
-        <w:rPr>
-          <w:bCs/>
-        </w:rPr>
-        <w:t>) : This provides us with the statistical details of the data</w:t>
+      <w:r>
+        <w:rPr>
+          <w:bCs/>
+        </w:rPr>
+        <w:t>shape(): This tells us how many features and entries are contained in our data</w:t>
+      </w:r>
+    </w:p>
+    <w:p>
+      <w:pPr>
+        <w:spacing w:after="0"/>
+        <w:rPr>
+          <w:bCs/>
+        </w:rPr>
+      </w:pPr>
+      <w:r>
+        <w:rPr>
+          <w:bCs/>
+        </w:rPr>
+        <w:t>head() : This allows us to see a sample of the first rows of the data</w:t>
+      </w:r>
+    </w:p>
+    <w:p>
+      <w:pPr>
+        <w:spacing w:after="0"/>
+        <w:rPr>
+          <w:bCs/>
+        </w:rPr>
+      </w:pPr>
+      <w:r>
+        <w:rPr>
+          <w:bCs/>
+        </w:rPr>
+        <w:t>info() : This provides a summary of information about the data</w:t>
+      </w:r>
+    </w:p>
+    <w:p>
+      <w:pPr>
+        <w:spacing w:after="0"/>
+        <w:rPr>
+          <w:bCs/>
+        </w:rPr>
+      </w:pPr>
+      <w:r>
+        <w:rPr>
+          <w:bCs/>
+        </w:rPr>
+        <w:t>describe() : This provides us with the statistical details of the data</w:t>
       </w:r>
     </w:p>
     <w:p>
@@ -2830,7 +2733,6 @@
         </w:rPr>
       </w:pPr>
       <w:proofErr w:type="spellStart"/>
-      <w:proofErr w:type="gramStart"/>
       <w:r>
         <w:rPr>
           <w:bCs/>
@@ -2842,14 +2744,7 @@
         <w:rPr>
           <w:bCs/>
         </w:rPr>
-        <w:t>(</w:t>
-      </w:r>
-      <w:proofErr w:type="gramEnd"/>
-      <w:r>
-        <w:rPr>
-          <w:bCs/>
-        </w:rPr>
-        <w:t xml:space="preserve">): This helps us to identify if a column is continuous  or </w:t>
+        <w:t xml:space="preserve">(): This helps us to identify if a column is continuous  or </w:t>
       </w:r>
       <w:r>
         <w:rPr>
@@ -4210,21 +4105,7 @@
         <w:rPr>
           <w:bCs/>
         </w:rPr>
-        <w:t xml:space="preserve">Due to the nature of the </w:t>
-      </w:r>
-      <w:proofErr w:type="gramStart"/>
-      <w:r>
-        <w:rPr>
-          <w:bCs/>
-        </w:rPr>
-        <w:t>problem</w:t>
-      </w:r>
-      <w:proofErr w:type="gramEnd"/>
-      <w:r>
-        <w:rPr>
-          <w:bCs/>
-        </w:rPr>
-        <w:t xml:space="preserve"> we are trying to solve, it is necessary to merge several data sets. For this project, elements from the four data sets below will be used –</w:t>
+        <w:t>Due to the nature of the problem we are trying to solve, it is necessary to merge several data sets. For this project, elements from the four data sets below will be used –</w:t>
       </w:r>
     </w:p>
     <w:p>
@@ -4895,16 +4776,8 @@
         <w:rPr>
           <w:bCs/>
         </w:rPr>
-        <w:t xml:space="preserve">Array </w:t>
-      </w:r>
-      <w:proofErr w:type="gramStart"/>
-      <w:r>
-        <w:rPr>
-          <w:bCs/>
-        </w:rPr>
-        <w:t>concatenation</w:t>
-      </w:r>
-      <w:proofErr w:type="gramEnd"/>
+        <w:t>Array concatenation</w:t>
+      </w:r>
     </w:p>
     <w:p>
       <w:pPr>
@@ -6289,21 +6162,7 @@
         <w:rPr>
           <w:bCs/>
         </w:rPr>
-        <w:t xml:space="preserve">In the first two boxplots above (figure 25 and figure 26) we can see that there is a lot of rightward </w:t>
-      </w:r>
-      <w:proofErr w:type="gramStart"/>
-      <w:r>
-        <w:rPr>
-          <w:bCs/>
-        </w:rPr>
-        <w:t>skew</w:t>
-      </w:r>
-      <w:proofErr w:type="gramEnd"/>
-      <w:r>
-        <w:rPr>
-          <w:bCs/>
-        </w:rPr>
-        <w:t xml:space="preserve"> which indicates to us that the skew is positive and that the majority of extreme (higher data points) taper off more slowly. The third boxplot (figure 27) </w:t>
+        <w:t xml:space="preserve">In the first two boxplots above (figure 25 and figure 26) we can see that there is a lot of rightward skew which indicates to us that the skew is positive and that the majority of extreme (higher data points) taper off more slowly. The third boxplot (figure 27) </w:t>
       </w:r>
       <w:r>
         <w:rPr>
@@ -6541,21 +6400,7 @@
         <w:rPr>
           <w:bCs/>
         </w:rPr>
-        <w:t xml:space="preserve">Within these we have three values (based on percentiles) of High, </w:t>
-      </w:r>
-      <w:proofErr w:type="gramStart"/>
-      <w:r>
-        <w:rPr>
-          <w:bCs/>
-        </w:rPr>
-        <w:t>Middle</w:t>
-      </w:r>
-      <w:proofErr w:type="gramEnd"/>
-      <w:r>
-        <w:rPr>
-          <w:bCs/>
-        </w:rPr>
-        <w:t xml:space="preserve"> and Low. These are ordinal values as they denote if a</w:t>
+        <w:t>Within these we have three values (based on percentiles) of High, Middle and Low. These are ordinal values as they denote if a</w:t>
       </w:r>
       <w:r>
         <w:rPr>
@@ -7289,21 +7134,7 @@
         <w:rPr>
           <w:bCs/>
         </w:rPr>
-        <w:t xml:space="preserve"> </w:t>
-      </w:r>
-      <w:proofErr w:type="gramStart"/>
-      <w:r>
-        <w:rPr>
-          <w:bCs/>
-        </w:rPr>
-        <w:t>( *</w:t>
-      </w:r>
-      <w:proofErr w:type="gramEnd"/>
-      <w:r>
-        <w:rPr>
-          <w:bCs/>
-        </w:rPr>
-        <w:t xml:space="preserve">ref) </w:t>
+        <w:t xml:space="preserve"> ( *ref) </w:t>
       </w:r>
     </w:p>
     <w:p>
@@ -7764,14 +7595,7 @@
         <w:rPr>
           <w:bCs/>
         </w:rPr>
-        <w:t>Dis_Income_</w:t>
-      </w:r>
-      <w:proofErr w:type="gramStart"/>
-      <w:r>
-        <w:rPr>
-          <w:bCs/>
-        </w:rPr>
-        <w:t>Stand</w:t>
+        <w:t>Dis_Income_Stand</w:t>
       </w:r>
       <w:proofErr w:type="spellEnd"/>
       <w:r>
@@ -7780,7 +7604,6 @@
         </w:rPr>
         <w:t>’</w:t>
       </w:r>
-      <w:proofErr w:type="gramEnd"/>
     </w:p>
     <w:p>
       <w:pPr>
@@ -8446,21 +8269,7 @@
         <w:rPr>
           <w:bCs/>
         </w:rPr>
-        <w:t xml:space="preserve">see a complexity of information being displayed simultaneously. The X and Y relationship of two variables (Total Activities and Total Accommodation) is being shown for </w:t>
-      </w:r>
-      <w:proofErr w:type="gramStart"/>
-      <w:r>
-        <w:rPr>
-          <w:bCs/>
-        </w:rPr>
-        <w:t>each individual</w:t>
-      </w:r>
-      <w:proofErr w:type="gramEnd"/>
-      <w:r>
-        <w:rPr>
-          <w:bCs/>
-        </w:rPr>
-        <w:t xml:space="preserve"> ‘County’ in our dataset by the colour of each data plot and the Household Income (Million EUR) is being shown by the size of each bubble. This is a novel way to represent 4 variables at the same time and while the correlation relationship can be valuable, having the size of another variable really adds to what is being conveyed.</w:t>
+        <w:t>see a complexity of information being displayed simultaneously. The X and Y relationship of two variables (Total Activities and Total Accommodation) is being shown for each individual ‘County’ in our dataset by the colour of each data plot and the Household Income (Million EUR) is being shown by the size of each bubble. This is a novel way to represent 4 variables at the same time and while the correlation relationship can be valuable, having the size of another variable really adds to what is being conveyed.</w:t>
       </w:r>
     </w:p>
     <w:p>
@@ -8768,21 +8577,7 @@
         <w:rPr>
           <w:bCs/>
         </w:rPr>
-        <w:t xml:space="preserve">elow are </w:t>
-      </w:r>
-      <w:proofErr w:type="gramStart"/>
-      <w:r>
-        <w:rPr>
-          <w:bCs/>
-        </w:rPr>
-        <w:t>a number of</w:t>
-      </w:r>
-      <w:proofErr w:type="gramEnd"/>
-      <w:r>
-        <w:rPr>
-          <w:bCs/>
-        </w:rPr>
-        <w:t xml:space="preserve"> </w:t>
+        <w:t xml:space="preserve">elow are a number of </w:t>
       </w:r>
       <w:r>
         <w:rPr>
@@ -9427,36 +9222,16 @@
           <w:sz w:val="20"/>
           <w:szCs w:val="20"/>
         </w:rPr>
-        <w:t xml:space="preserve">                                                                                                       </w:t>
-      </w:r>
-      <w:proofErr w:type="gramStart"/>
-      <w:r>
-        <w:rPr>
-          <w:b/>
-          <w:bCs/>
-          <w:sz w:val="20"/>
-          <w:szCs w:val="20"/>
-        </w:rPr>
-        <w:t xml:space="preserve">   </w:t>
-      </w:r>
-      <w:r>
-        <w:rPr>
-          <w:b/>
-          <w:bCs/>
-          <w:sz w:val="20"/>
-          <w:szCs w:val="20"/>
-        </w:rPr>
-        <w:t>(</w:t>
-      </w:r>
-      <w:proofErr w:type="gramEnd"/>
-      <w:r>
-        <w:rPr>
-          <w:b/>
-          <w:bCs/>
-          <w:sz w:val="20"/>
-          <w:szCs w:val="20"/>
-        </w:rPr>
-        <w:t xml:space="preserve">Figure </w:t>
+        <w:t xml:space="preserve">                                                                                                          </w:t>
+      </w:r>
+      <w:r>
+        <w:rPr>
+          <w:b/>
+          <w:bCs/>
+          <w:sz w:val="20"/>
+          <w:szCs w:val="20"/>
+        </w:rPr>
+        <w:t xml:space="preserve">(Figure </w:t>
       </w:r>
       <w:r>
         <w:rPr>
@@ -9651,17 +9426,7 @@
           <w:sz w:val="20"/>
           <w:szCs w:val="20"/>
         </w:rPr>
-        <w:t xml:space="preserve">                                                                                                      </w:t>
-      </w:r>
-      <w:proofErr w:type="gramStart"/>
-      <w:r>
-        <w:rPr>
-          <w:b/>
-          <w:bCs/>
-          <w:sz w:val="20"/>
-          <w:szCs w:val="20"/>
-        </w:rPr>
-        <w:t xml:space="preserve">   </w:t>
+        <w:t xml:space="preserve">                                                                                                         </w:t>
       </w:r>
       <w:bookmarkStart w:id="1" w:name="_Hlk163253219"/>
       <w:r>
@@ -9671,17 +9436,7 @@
           <w:sz w:val="20"/>
           <w:szCs w:val="20"/>
         </w:rPr>
-        <w:t>(</w:t>
-      </w:r>
-      <w:proofErr w:type="gramEnd"/>
-      <w:r>
-        <w:rPr>
-          <w:b/>
-          <w:bCs/>
-          <w:sz w:val="20"/>
-          <w:szCs w:val="20"/>
-        </w:rPr>
-        <w:t xml:space="preserve">Figure </w:t>
+        <w:t xml:space="preserve">(Figure </w:t>
       </w:r>
       <w:r>
         <w:rPr>
@@ -9892,36 +9647,16 @@
           <w:sz w:val="20"/>
           <w:szCs w:val="20"/>
         </w:rPr>
-        <w:t xml:space="preserve">                                                                                                       </w:t>
-      </w:r>
-      <w:proofErr w:type="gramStart"/>
-      <w:r>
-        <w:rPr>
-          <w:b/>
-          <w:bCs/>
-          <w:sz w:val="20"/>
-          <w:szCs w:val="20"/>
-        </w:rPr>
-        <w:t xml:space="preserve">   </w:t>
-      </w:r>
-      <w:r>
-        <w:rPr>
-          <w:b/>
-          <w:bCs/>
-          <w:sz w:val="20"/>
-          <w:szCs w:val="20"/>
-        </w:rPr>
-        <w:t>(</w:t>
-      </w:r>
-      <w:proofErr w:type="gramEnd"/>
-      <w:r>
-        <w:rPr>
-          <w:b/>
-          <w:bCs/>
-          <w:sz w:val="20"/>
-          <w:szCs w:val="20"/>
-        </w:rPr>
-        <w:t xml:space="preserve">Figure </w:t>
+        <w:t xml:space="preserve">                                                                                                          </w:t>
+      </w:r>
+      <w:r>
+        <w:rPr>
+          <w:b/>
+          <w:bCs/>
+          <w:sz w:val="20"/>
+          <w:szCs w:val="20"/>
+        </w:rPr>
+        <w:t xml:space="preserve">(Figure </w:t>
       </w:r>
       <w:r>
         <w:rPr>
@@ -9994,45 +9729,83 @@
           <w:szCs w:val="32"/>
         </w:rPr>
         <w:lastRenderedPageBreak/>
-        <w:t>4. Visualization Design and Tufts Principles</w:t>
+        <w:t>4. Visualization Design and Tufts Principle</w:t>
+      </w:r>
+      <w:r>
+        <w:rPr>
+          <w:b/>
+          <w:sz w:val="32"/>
+          <w:szCs w:val="32"/>
+        </w:rPr>
+        <w:t>s</w:t>
       </w:r>
     </w:p>
     <w:p>
       <w:pPr>
         <w:spacing w:after="300"/>
         <w:rPr>
-          <w:b/>
-        </w:rPr>
-      </w:pPr>
-      <w:r>
-        <w:rPr>
-          <w:b/>
-          <w:bCs/>
-        </w:rPr>
-        <w:t xml:space="preserve">Question </w:t>
-      </w:r>
-      <w:r>
-        <w:rPr>
-          <w:b/>
-          <w:bCs/>
-        </w:rPr>
-        <w:t>4.</w:t>
-      </w:r>
-      <w:r>
-        <w:rPr>
-          <w:sz w:val="14"/>
-          <w:szCs w:val="14"/>
-        </w:rPr>
-        <w:t xml:space="preserve">      </w:t>
-      </w:r>
-      <w:r>
-        <w:t xml:space="preserve">All design and implementation of your visualizations must be justified and detailed in full., referring to Tufts Principles </w:t>
-      </w:r>
-      <w:r>
-        <w:rPr>
-          <w:b/>
-        </w:rPr>
-        <w:t>[0-20]</w:t>
+          <w:bCs/>
+        </w:rPr>
+      </w:pPr>
+      <w:r>
+        <w:rPr>
+          <w:bCs/>
+        </w:rPr>
+        <w:t>Tufts Principles</w:t>
+      </w:r>
+      <w:r>
+        <w:rPr>
+          <w:bCs/>
+        </w:rPr>
+        <w:t xml:space="preserve"> </w:t>
+      </w:r>
+      <w:r>
+        <w:rPr>
+          <w:bCs/>
+        </w:rPr>
+        <w:t xml:space="preserve">(* ref Tuft) </w:t>
+      </w:r>
+      <w:r>
+        <w:rPr>
+          <w:bCs/>
+        </w:rPr>
+        <w:t xml:space="preserve">have been </w:t>
+      </w:r>
+      <w:r>
+        <w:rPr>
+          <w:bCs/>
+        </w:rPr>
+        <w:t xml:space="preserve">applied </w:t>
+      </w:r>
+      <w:r>
+        <w:rPr>
+          <w:bCs/>
+        </w:rPr>
+        <w:t>to the design and</w:t>
+      </w:r>
+      <w:r>
+        <w:rPr>
+          <w:bCs/>
+        </w:rPr>
+        <w:t xml:space="preserve"> visuali</w:t>
+      </w:r>
+      <w:r>
+        <w:rPr>
+          <w:bCs/>
+        </w:rPr>
+        <w:t>s</w:t>
+      </w:r>
+      <w:r>
+        <w:rPr>
+          <w:bCs/>
+        </w:rPr>
+        <w:t>ations presented in the project</w:t>
+      </w:r>
+      <w:r>
+        <w:rPr>
+          <w:bCs/>
+        </w:rPr>
+        <w:t xml:space="preserve"> the following ways:</w:t>
       </w:r>
     </w:p>
     <w:p>
@@ -10046,49 +9819,43 @@
         <w:rPr>
           <w:bCs/>
         </w:rPr>
-        <w:t>Tufts Six principles</w:t>
-      </w:r>
-      <w:r>
-        <w:rPr>
-          <w:bCs/>
-        </w:rPr>
-        <w:t xml:space="preserve"> of </w:t>
-      </w:r>
-      <w:r>
-        <w:rPr>
-          <w:bCs/>
-        </w:rPr>
-        <w:t>graphical integrity</w:t>
-      </w:r>
-      <w:r>
-        <w:rPr>
-          <w:bCs/>
-        </w:rPr>
-        <w:t xml:space="preserve"> that </w:t>
-      </w:r>
-      <w:r>
-        <w:rPr>
-          <w:bCs/>
-        </w:rPr>
-        <w:t>have been</w:t>
-      </w:r>
-      <w:r>
-        <w:rPr>
-          <w:bCs/>
-        </w:rPr>
-        <w:t xml:space="preserve"> considered</w:t>
-      </w:r>
-      <w:r>
-        <w:rPr>
-          <w:bCs/>
-        </w:rPr>
-        <w:t xml:space="preserve"> and utilised</w:t>
-      </w:r>
-      <w:r>
-        <w:rPr>
-          <w:bCs/>
-        </w:rPr>
-        <w:t xml:space="preserve"> in th</w:t>
+        <w:t>Direct Proportionality: The visuali</w:t>
+      </w:r>
+      <w:r>
+        <w:rPr>
+          <w:bCs/>
+        </w:rPr>
+        <w:t>s</w:t>
+      </w:r>
+      <w:r>
+        <w:rPr>
+          <w:bCs/>
+        </w:rPr>
+        <w:t>ations ensured that the representation of numerical quantities was directly proportional to the measured values.</w:t>
+      </w:r>
+      <w:r>
+        <w:rPr>
+          <w:bCs/>
+        </w:rPr>
+        <w:t xml:space="preserve"> Bars on graphs were never artificially enhanced for emphases. An example of this in practice is</w:t>
+      </w:r>
+      <w:r>
+        <w:rPr>
+          <w:bCs/>
+        </w:rPr>
+        <w:t xml:space="preserve"> in the scatter bubble plot</w:t>
+      </w:r>
+      <w:r>
+        <w:rPr>
+          <w:bCs/>
+        </w:rPr>
+        <w:t xml:space="preserve"> where </w:t>
+      </w:r>
+      <w:r>
+        <w:rPr>
+          <w:bCs/>
+        </w:rPr>
+        <w:t xml:space="preserve">the size of each bubble </w:t>
       </w:r>
       <w:r>
         <w:rPr>
@@ -10100,19 +9867,13 @@
         <w:rPr>
           <w:bCs/>
         </w:rPr>
-        <w:t xml:space="preserve"> project </w:t>
-      </w:r>
-      <w:r>
-        <w:rPr>
-          <w:bCs/>
-        </w:rPr>
-        <w:t>are</w:t>
-      </w:r>
-      <w:r>
-        <w:rPr>
-          <w:bCs/>
-        </w:rPr>
-        <w:t xml:space="preserve"> – </w:t>
+        <w:t xml:space="preserve"> directly proportional to the Household Income (Million EUR</w:t>
+      </w:r>
+      <w:r>
+        <w:rPr>
+          <w:bCs/>
+        </w:rPr>
+        <w:t xml:space="preserve">). </w:t>
       </w:r>
     </w:p>
     <w:p>
@@ -10126,27 +9887,37 @@
         <w:rPr>
           <w:bCs/>
         </w:rPr>
-        <w:t>1.</w:t>
-      </w:r>
-      <w:r>
-        <w:rPr>
-          <w:bCs/>
-        </w:rPr>
-        <w:t xml:space="preserve"> The representation of numbers, as physically measured on </w:t>
-      </w:r>
-      <w:proofErr w:type="gramStart"/>
-      <w:r>
-        <w:rPr>
-          <w:bCs/>
-        </w:rPr>
-        <w:t>the  surface</w:t>
-      </w:r>
-      <w:proofErr w:type="gramEnd"/>
-      <w:r>
-        <w:rPr>
-          <w:bCs/>
-        </w:rPr>
-        <w:t xml:space="preserve"> of the graphic itself, should be directly proportional to  the numerical quantities measured.</w:t>
+        <w:t xml:space="preserve">Clear </w:t>
+      </w:r>
+      <w:r>
+        <w:rPr>
+          <w:bCs/>
+        </w:rPr>
+        <w:t>Labelling</w:t>
+      </w:r>
+      <w:r>
+        <w:rPr>
+          <w:bCs/>
+        </w:rPr>
+        <w:t xml:space="preserve">: Detailed and clear </w:t>
+      </w:r>
+      <w:r>
+        <w:rPr>
+          <w:bCs/>
+        </w:rPr>
+        <w:t>labelling</w:t>
+      </w:r>
+      <w:r>
+        <w:rPr>
+          <w:bCs/>
+        </w:rPr>
+        <w:t xml:space="preserve"> was employed throughout </w:t>
+      </w:r>
+      <w:r>
+        <w:rPr>
+          <w:bCs/>
+        </w:rPr>
+        <w:t xml:space="preserve">this project. By doing this, the data in the context of the graphical representation should be self-explanatory to the viewer. </w:t>
       </w:r>
     </w:p>
     <w:p>
@@ -10160,63 +9931,55 @@
         <w:rPr>
           <w:bCs/>
         </w:rPr>
-        <w:t xml:space="preserve">2. Clear, detailed, and thorough </w:t>
-      </w:r>
-      <w:proofErr w:type="spellStart"/>
-      <w:r>
-        <w:rPr>
-          <w:bCs/>
-        </w:rPr>
-        <w:t>labeling</w:t>
-      </w:r>
-      <w:proofErr w:type="spellEnd"/>
-      <w:r>
-        <w:rPr>
-          <w:bCs/>
-        </w:rPr>
-        <w:t xml:space="preserve"> should be used </w:t>
-      </w:r>
-      <w:proofErr w:type="gramStart"/>
-      <w:r>
-        <w:rPr>
-          <w:bCs/>
-        </w:rPr>
-        <w:t>to  defeat</w:t>
-      </w:r>
-      <w:proofErr w:type="gramEnd"/>
-      <w:r>
-        <w:rPr>
-          <w:bCs/>
-        </w:rPr>
-        <w:t xml:space="preserve"> graphical distortion and ambiguity. Write </w:t>
-      </w:r>
-      <w:proofErr w:type="gramStart"/>
-      <w:r>
-        <w:rPr>
-          <w:bCs/>
-        </w:rPr>
-        <w:t>out  explanations</w:t>
-      </w:r>
-      <w:proofErr w:type="gramEnd"/>
-      <w:r>
-        <w:rPr>
-          <w:bCs/>
-        </w:rPr>
-        <w:t xml:space="preserve"> of the data on the graphic itself. Label </w:t>
-      </w:r>
-      <w:proofErr w:type="gramStart"/>
-      <w:r>
-        <w:rPr>
-          <w:bCs/>
-        </w:rPr>
-        <w:t>important  events</w:t>
-      </w:r>
-      <w:proofErr w:type="gramEnd"/>
-      <w:r>
-        <w:rPr>
-          <w:bCs/>
-        </w:rPr>
-        <w:t xml:space="preserve"> in the data</w:t>
+        <w:t xml:space="preserve">Data Variation vs. Design Variation: </w:t>
+      </w:r>
+      <w:r>
+        <w:rPr>
+          <w:bCs/>
+        </w:rPr>
+        <w:t xml:space="preserve">Each </w:t>
+      </w:r>
+      <w:r>
+        <w:rPr>
+          <w:bCs/>
+        </w:rPr>
+        <w:t>visuali</w:t>
+      </w:r>
+      <w:r>
+        <w:rPr>
+          <w:bCs/>
+        </w:rPr>
+        <w:t>s</w:t>
+      </w:r>
+      <w:r>
+        <w:rPr>
+          <w:bCs/>
+        </w:rPr>
+        <w:t>ation</w:t>
+      </w:r>
+      <w:r>
+        <w:rPr>
+          <w:bCs/>
+        </w:rPr>
+        <w:t xml:space="preserve"> focuse</w:t>
+      </w:r>
+      <w:r>
+        <w:rPr>
+          <w:bCs/>
+        </w:rPr>
+        <w:t>s</w:t>
+      </w:r>
+      <w:r>
+        <w:rPr>
+          <w:bCs/>
+        </w:rPr>
+        <w:t xml:space="preserve"> on showing data variation rather than design variation. </w:t>
+      </w:r>
+      <w:r>
+        <w:rPr>
+          <w:bCs/>
+        </w:rPr>
+        <w:t xml:space="preserve">This means that each visualisation has been chosen for a specific reason relative to the type of data that is being conveyed. Examples of this are density being displayed via histograms and density plots. </w:t>
       </w:r>
     </w:p>
     <w:p>
@@ -10230,27 +9993,43 @@
         <w:rPr>
           <w:bCs/>
         </w:rPr>
-        <w:t>3.</w:t>
-      </w:r>
-      <w:r>
-        <w:rPr>
-          <w:bCs/>
-        </w:rPr>
-        <w:t xml:space="preserve"> Show </w:t>
-      </w:r>
-      <w:proofErr w:type="gramStart"/>
-      <w:r>
-        <w:rPr>
-          <w:bCs/>
-        </w:rPr>
-        <w:t>data  variation</w:t>
-      </w:r>
-      <w:proofErr w:type="gramEnd"/>
-      <w:r>
-        <w:rPr>
-          <w:bCs/>
-        </w:rPr>
-        <w:t>, not design variation</w:t>
+        <w:t>Standardi</w:t>
+      </w:r>
+      <w:r>
+        <w:rPr>
+          <w:bCs/>
+        </w:rPr>
+        <w:t>s</w:t>
+      </w:r>
+      <w:r>
+        <w:rPr>
+          <w:bCs/>
+        </w:rPr>
+        <w:t xml:space="preserve">ed Units: </w:t>
+      </w:r>
+      <w:r>
+        <w:rPr>
+          <w:bCs/>
+        </w:rPr>
+        <w:t xml:space="preserve">Standard units of measurement are used throughout this project to </w:t>
+      </w:r>
+      <w:r>
+        <w:rPr>
+          <w:bCs/>
+        </w:rPr>
+        <w:t>provide consistency to the</w:t>
+      </w:r>
+      <w:r>
+        <w:rPr>
+          <w:bCs/>
+        </w:rPr>
+        <w:t xml:space="preserve"> viewer</w:t>
+      </w:r>
+      <w:r>
+        <w:rPr>
+          <w:bCs/>
+        </w:rPr>
+        <w:t xml:space="preserve"> and to maintain the integrity of the underlying data.</w:t>
       </w:r>
     </w:p>
     <w:p>
@@ -10264,27 +10043,49 @@
         <w:rPr>
           <w:bCs/>
         </w:rPr>
-        <w:t>4.</w:t>
-      </w:r>
-      <w:r>
-        <w:rPr>
-          <w:bCs/>
-        </w:rPr>
-        <w:t xml:space="preserve"> In time-</w:t>
-      </w:r>
-      <w:proofErr w:type="gramStart"/>
-      <w:r>
-        <w:rPr>
-          <w:bCs/>
-        </w:rPr>
-        <w:t>series  displays</w:t>
-      </w:r>
-      <w:proofErr w:type="gramEnd"/>
-      <w:r>
-        <w:rPr>
-          <w:bCs/>
-        </w:rPr>
-        <w:t xml:space="preserve"> of money, deflated and standardized units of monetary  measurement are nearly always better than nominal units.</w:t>
+        <w:t>Information-Carrying Dimensions</w:t>
+      </w:r>
+      <w:r>
+        <w:rPr>
+          <w:bCs/>
+        </w:rPr>
+        <w:t xml:space="preserve">: </w:t>
+      </w:r>
+      <w:r>
+        <w:rPr>
+          <w:bCs/>
+        </w:rPr>
+        <w:t>Each visuali</w:t>
+      </w:r>
+      <w:r>
+        <w:rPr>
+          <w:bCs/>
+        </w:rPr>
+        <w:t>s</w:t>
+      </w:r>
+      <w:r>
+        <w:rPr>
+          <w:bCs/>
+        </w:rPr>
+        <w:t xml:space="preserve">ation was </w:t>
+      </w:r>
+      <w:r>
+        <w:rPr>
+          <w:bCs/>
+        </w:rPr>
+        <w:t>intentionally plotted</w:t>
+      </w:r>
+      <w:r>
+        <w:rPr>
+          <w:bCs/>
+        </w:rPr>
+        <w:t xml:space="preserve"> to effectively convey insights from the relevant data dimensions without</w:t>
+      </w:r>
+      <w:r>
+        <w:rPr>
+          <w:bCs/>
+        </w:rPr>
+        <w:t xml:space="preserve"> making the visualisations overly complex for viewers. </w:t>
       </w:r>
     </w:p>
     <w:p>
@@ -10298,13 +10099,13 @@
         <w:rPr>
           <w:bCs/>
         </w:rPr>
-        <w:t>5.</w:t>
-      </w:r>
-      <w:r>
-        <w:rPr>
-          <w:bCs/>
-        </w:rPr>
-        <w:t xml:space="preserve"> The number of information-carrying (variable) dimensions depicted should not exceed the number of dimensions in the data</w:t>
+        <w:t xml:space="preserve">Contextual Integrity: </w:t>
+      </w:r>
+      <w:r>
+        <w:rPr>
+          <w:bCs/>
+        </w:rPr>
+        <w:t>The types of visualisations were chosen to make sure that data could not be interpreted out of context. The most relevant information was provided to the viewer via titles, annotation, and legends to preserve the integrity of the context.</w:t>
       </w:r>
     </w:p>
     <w:p>
@@ -10318,25 +10119,25 @@
         <w:rPr>
           <w:bCs/>
         </w:rPr>
-        <w:t>6.</w:t>
-      </w:r>
-      <w:r>
-        <w:rPr>
-          <w:bCs/>
-        </w:rPr>
-        <w:t xml:space="preserve"> Graphics must </w:t>
-      </w:r>
-      <w:r>
-        <w:rPr>
-          <w:bCs/>
-        </w:rPr>
-        <w:t>not quote</w:t>
-      </w:r>
-      <w:r>
-        <w:rPr>
-          <w:bCs/>
-        </w:rPr>
-        <w:t xml:space="preserve"> data out of context (page 74).</w:t>
+        <w:t xml:space="preserve">By adhering to </w:t>
+      </w:r>
+      <w:r>
+        <w:rPr>
+          <w:bCs/>
+        </w:rPr>
+        <w:t>Tufts design</w:t>
+      </w:r>
+      <w:r>
+        <w:rPr>
+          <w:bCs/>
+        </w:rPr>
+        <w:t xml:space="preserve"> principles, the </w:t>
+      </w:r>
+      <w:r>
+        <w:rPr>
+          <w:bCs/>
+        </w:rPr>
+        <w:t xml:space="preserve">visualisations provided in this report should be accessible to all readers without unnecessary complexity. </w:t>
       </w:r>
     </w:p>
     <w:p>
@@ -10346,32 +10147,12 @@
           <w:bCs/>
         </w:rPr>
       </w:pPr>
-      <w:r>
-        <w:rPr>
-          <w:bCs/>
-        </w:rPr>
-        <w:t xml:space="preserve">These have been utilised in the following </w:t>
-      </w:r>
-      <w:proofErr w:type="gramStart"/>
-      <w:r>
-        <w:rPr>
-          <w:bCs/>
-        </w:rPr>
-        <w:t>ways</w:t>
-      </w:r>
-      <w:proofErr w:type="gramEnd"/>
-      <w:r>
-        <w:rPr>
-          <w:bCs/>
-        </w:rPr>
-        <w:t xml:space="preserve"> </w:t>
-      </w:r>
     </w:p>
     <w:p>
       <w:pPr>
         <w:spacing w:after="300"/>
         <w:rPr>
-          <w:b/>
+          <w:bCs/>
         </w:rPr>
       </w:pPr>
     </w:p>
@@ -10379,47 +10160,7 @@
       <w:pPr>
         <w:spacing w:after="300"/>
         <w:rPr>
-          <w:b/>
-        </w:rPr>
-      </w:pPr>
-    </w:p>
-    <w:p>
-      <w:pPr>
-        <w:spacing w:after="300"/>
-        <w:rPr>
-          <w:b/>
-        </w:rPr>
-      </w:pPr>
-    </w:p>
-    <w:p>
-      <w:pPr>
-        <w:spacing w:after="300"/>
-        <w:rPr>
-          <w:b/>
-        </w:rPr>
-      </w:pPr>
-    </w:p>
-    <w:p>
-      <w:pPr>
-        <w:spacing w:after="300"/>
-        <w:rPr>
-          <w:b/>
-        </w:rPr>
-      </w:pPr>
-    </w:p>
-    <w:p>
-      <w:pPr>
-        <w:spacing w:after="300"/>
-        <w:rPr>
-          <w:b/>
-        </w:rPr>
-      </w:pPr>
-    </w:p>
-    <w:p>
-      <w:pPr>
-        <w:spacing w:after="300"/>
-        <w:rPr>
-          <w:b/>
+          <w:bCs/>
         </w:rPr>
       </w:pPr>
     </w:p>
@@ -10562,27 +10303,13 @@
         <w:rPr>
           <w:bCs/>
         </w:rPr>
-        <w:t xml:space="preserve"> </w:t>
-      </w:r>
-      <w:proofErr w:type="gramStart"/>
-      <w:r>
-        <w:rPr>
-          <w:bCs/>
-        </w:rPr>
-        <w:t>(</w:t>
-      </w:r>
-      <w:r>
-        <w:rPr>
-          <w:bCs/>
-        </w:rPr>
-        <w:t xml:space="preserve"> Cross</w:t>
-      </w:r>
-      <w:proofErr w:type="gramEnd"/>
-      <w:r>
-        <w:rPr>
-          <w:bCs/>
-        </w:rPr>
-        <w:t>-Industry Standard Process for Data Mining</w:t>
+        <w:t xml:space="preserve"> (</w:t>
+      </w:r>
+      <w:r>
+        <w:rPr>
+          <w:bCs/>
+        </w:rPr>
+        <w:t xml:space="preserve"> Cross-Industry Standard Process for Data Mining</w:t>
       </w:r>
       <w:r>
         <w:rPr>
@@ -10657,16 +10384,8 @@
         <w:rPr>
           <w:bCs/>
         </w:rPr>
-        <w:t xml:space="preserve">Iterativie approach to deploying machine learning </w:t>
-      </w:r>
-      <w:proofErr w:type="gramStart"/>
-      <w:r>
-        <w:rPr>
-          <w:bCs/>
-        </w:rPr>
-        <w:t>models</w:t>
-      </w:r>
-      <w:proofErr w:type="gramEnd"/>
+        <w:t>Iterativie approach to deploying machine learning models</w:t>
+      </w:r>
     </w:p>
     <w:p>
       <w:pPr>
@@ -11403,16 +11122,8 @@
         <w:rPr>
           <w:bCs/>
         </w:rPr>
-        <w:t xml:space="preserve">Select Hyperparameters and </w:t>
-      </w:r>
-      <w:proofErr w:type="gramStart"/>
-      <w:r>
-        <w:rPr>
-          <w:bCs/>
-        </w:rPr>
-        <w:t>test</w:t>
-      </w:r>
-      <w:proofErr w:type="gramEnd"/>
+        <w:t>Select Hyperparameters and test</w:t>
+      </w:r>
     </w:p>
     <w:p>
       <w:pPr>
@@ -11465,16 +11176,8 @@
         <w:rPr>
           <w:bCs/>
         </w:rPr>
-        <w:t xml:space="preserve"> hyperparameters for our Linear regression model, as Linear Regression is a relatively simple model, there are only the following </w:t>
-      </w:r>
-      <w:proofErr w:type="gramStart"/>
-      <w:r>
-        <w:rPr>
-          <w:bCs/>
-        </w:rPr>
-        <w:t>available</w:t>
-      </w:r>
-      <w:proofErr w:type="gramEnd"/>
+        <w:t xml:space="preserve"> hyperparameters for our Linear regression model, as Linear Regression is a relatively simple model, there are only the following available</w:t>
+      </w:r>
     </w:p>
     <w:p>
       <w:pPr>
@@ -11818,21 +11521,7 @@
         <w:rPr>
           <w:bCs/>
         </w:rPr>
-        <w:t xml:space="preserve">The hyperparameters that we will look at for the Random Forest model are the </w:t>
-      </w:r>
-      <w:proofErr w:type="gramStart"/>
-      <w:r>
-        <w:rPr>
-          <w:bCs/>
-        </w:rPr>
-        <w:t>following</w:t>
-      </w:r>
-      <w:proofErr w:type="gramEnd"/>
-      <w:r>
-        <w:rPr>
-          <w:bCs/>
-        </w:rPr>
-        <w:t xml:space="preserve"> </w:t>
+        <w:t xml:space="preserve">The hyperparameters that we will look at for the Random Forest model are the following </w:t>
       </w:r>
     </w:p>
     <w:p>
@@ -11910,23 +11599,13 @@
         <w:t>'</w:t>
       </w:r>
       <w:proofErr w:type="spellStart"/>
-      <w:proofErr w:type="gramStart"/>
-      <w:r>
-        <w:rPr>
-          <w:bCs/>
-          <w:sz w:val="20"/>
-          <w:szCs w:val="20"/>
-        </w:rPr>
-        <w:t>max</w:t>
-      </w:r>
-      <w:proofErr w:type="gramEnd"/>
-      <w:r>
-        <w:rPr>
-          <w:bCs/>
-          <w:sz w:val="20"/>
-          <w:szCs w:val="20"/>
-        </w:rPr>
-        <w:t>_depth</w:t>
+      <w:r>
+        <w:rPr>
+          <w:bCs/>
+          <w:sz w:val="20"/>
+          <w:szCs w:val="20"/>
+        </w:rPr>
+        <w:t>max_depth</w:t>
       </w:r>
       <w:proofErr w:type="spellEnd"/>
       <w:r>
@@ -11962,23 +11641,13 @@
         <w:t>'</w:t>
       </w:r>
       <w:proofErr w:type="spellStart"/>
-      <w:proofErr w:type="gramStart"/>
-      <w:r>
-        <w:rPr>
-          <w:bCs/>
-          <w:sz w:val="20"/>
-          <w:szCs w:val="20"/>
-        </w:rPr>
-        <w:t>min</w:t>
-      </w:r>
-      <w:proofErr w:type="gramEnd"/>
-      <w:r>
-        <w:rPr>
-          <w:bCs/>
-          <w:sz w:val="20"/>
-          <w:szCs w:val="20"/>
-        </w:rPr>
-        <w:t>_samples_split</w:t>
+      <w:r>
+        <w:rPr>
+          <w:bCs/>
+          <w:sz w:val="20"/>
+          <w:szCs w:val="20"/>
+        </w:rPr>
+        <w:t>min_samples_split</w:t>
       </w:r>
       <w:proofErr w:type="spellEnd"/>
       <w:r>
@@ -12014,23 +11683,13 @@
         <w:t>'</w:t>
       </w:r>
       <w:proofErr w:type="spellStart"/>
-      <w:proofErr w:type="gramStart"/>
-      <w:r>
-        <w:rPr>
-          <w:bCs/>
-          <w:sz w:val="20"/>
-          <w:szCs w:val="20"/>
-        </w:rPr>
-        <w:t>min</w:t>
-      </w:r>
-      <w:proofErr w:type="gramEnd"/>
-      <w:r>
-        <w:rPr>
-          <w:bCs/>
-          <w:sz w:val="20"/>
-          <w:szCs w:val="20"/>
-        </w:rPr>
-        <w:t>_samples_leaf</w:t>
+      <w:r>
+        <w:rPr>
+          <w:bCs/>
+          <w:sz w:val="20"/>
+          <w:szCs w:val="20"/>
+        </w:rPr>
+        <w:t>min_samples_leaf</w:t>
       </w:r>
       <w:proofErr w:type="spellEnd"/>
       <w:r>
@@ -12066,23 +11725,13 @@
         <w:t>'</w:t>
       </w:r>
       <w:proofErr w:type="spellStart"/>
-      <w:proofErr w:type="gramStart"/>
-      <w:r>
-        <w:rPr>
-          <w:bCs/>
-          <w:sz w:val="20"/>
-          <w:szCs w:val="20"/>
-        </w:rPr>
-        <w:t>max</w:t>
-      </w:r>
-      <w:proofErr w:type="gramEnd"/>
-      <w:r>
-        <w:rPr>
-          <w:bCs/>
-          <w:sz w:val="20"/>
-          <w:szCs w:val="20"/>
-        </w:rPr>
-        <w:t>_features</w:t>
+      <w:r>
+        <w:rPr>
+          <w:bCs/>
+          <w:sz w:val="20"/>
+          <w:szCs w:val="20"/>
+        </w:rPr>
+        <w:t>max_features</w:t>
       </w:r>
       <w:proofErr w:type="spellEnd"/>
       <w:r>
@@ -12967,16 +12616,8 @@
         <w:rPr>
           <w:bCs/>
         </w:rPr>
-        <w:t xml:space="preserve"> </w:t>
-      </w:r>
-      <w:proofErr w:type="gramStart"/>
-      <w:r>
-        <w:rPr>
-          <w:bCs/>
-        </w:rPr>
-        <w:t>parameters</w:t>
-      </w:r>
-      <w:proofErr w:type="gramEnd"/>
+        <w:t xml:space="preserve"> parameters</w:t>
+      </w:r>
     </w:p>
     <w:p>
       <w:pPr>
@@ -13100,21 +12741,7 @@
         <w:rPr>
           <w:bCs/>
         </w:rPr>
-        <w:t xml:space="preserve"> The results below show us the efficiency of the </w:t>
-      </w:r>
-      <w:proofErr w:type="gramStart"/>
-      <w:r>
-        <w:rPr>
-          <w:bCs/>
-        </w:rPr>
-        <w:t>cross validation</w:t>
-      </w:r>
-      <w:proofErr w:type="gramEnd"/>
-      <w:r>
-        <w:rPr>
-          <w:bCs/>
-        </w:rPr>
-        <w:t xml:space="preserve"> search in action -</w:t>
+        <w:t xml:space="preserve"> The results below show us the efficiency of the cross validation search in action -</w:t>
       </w:r>
     </w:p>
     <w:p>
@@ -13321,21 +12948,7 @@
         <w:rPr>
           <w:bCs/>
         </w:rPr>
-        <w:t xml:space="preserve">n on this model for over eight </w:t>
-      </w:r>
-      <w:proofErr w:type="gramStart"/>
-      <w:r>
-        <w:rPr>
-          <w:bCs/>
-        </w:rPr>
-        <w:t>hours</w:t>
-      </w:r>
-      <w:proofErr w:type="gramEnd"/>
-      <w:r>
-        <w:rPr>
-          <w:bCs/>
-        </w:rPr>
-        <w:t xml:space="preserve"> and it was still running and did </w:t>
+        <w:t xml:space="preserve">n on this model for over eight hours and it was still running and did </w:t>
       </w:r>
       <w:r>
         <w:rPr>
@@ -16591,7 +16204,6 @@
         </w:rPr>
         <w:t xml:space="preserve">metrics </w:t>
       </w:r>
-      <w:proofErr w:type="gramStart"/>
       <w:r>
         <w:rPr>
           <w:bCs/>
@@ -16602,14 +16214,7 @@
         <w:rPr>
           <w:bCs/>
         </w:rPr>
-        <w:t xml:space="preserve"> Mean</w:t>
-      </w:r>
-      <w:proofErr w:type="gramEnd"/>
-      <w:r>
-        <w:rPr>
-          <w:bCs/>
-        </w:rPr>
-        <w:t xml:space="preserve"> Squared Error (MSE), Mean Absolute Error (MAE), and R-squared (R^2).</w:t>
+        <w:t xml:space="preserve"> Mean Squared Error (MSE), Mean Absolute Error (MAE), and R-squared (R^2).</w:t>
       </w:r>
     </w:p>
     <w:p>
@@ -17066,14 +16671,7 @@
         <w:rPr>
           <w:bCs/>
         </w:rPr>
-        <w:t xml:space="preserve">the </w:t>
-      </w:r>
-      <w:proofErr w:type="gramStart"/>
-      <w:r>
-        <w:rPr>
-          <w:bCs/>
-        </w:rPr>
-        <w:t>three</w:t>
+        <w:t>the three</w:t>
       </w:r>
       <w:r>
         <w:rPr>
@@ -17087,7 +16685,6 @@
         </w:rPr>
         <w:t>evaluation</w:t>
       </w:r>
-      <w:proofErr w:type="gramEnd"/>
       <w:r>
         <w:rPr>
           <w:bCs/>
@@ -17482,13 +17079,7 @@
         <w:rPr>
           <w:bCs/>
         </w:rPr>
-        <w:t xml:space="preserve">user/human input into machine learning approaches and make a strong argument for the necessity of analyst supervision. The </w:t>
-      </w:r>
-      <w:r>
-        <w:rPr>
-          <w:bCs/>
-        </w:rPr>
-        <w:t>‘</w:t>
+        <w:t>user/human input into machine learning approaches and make a strong argument for the necessity of analyst supervision. The ‘</w:t>
       </w:r>
       <w:r>
         <w:rPr>
@@ -17728,7 +17319,6 @@
       <w:pPr>
         <w:jc w:val="both"/>
       </w:pPr>
-      <w:proofErr w:type="gramStart"/>
       <w:r>
         <w:rPr>
           <w:b/>
@@ -17740,158 +17330,129 @@
         <w:t xml:space="preserve"> </w:t>
       </w:r>
       <w:r>
+        <w:t xml:space="preserve"> - </w:t>
+      </w:r>
+      <w:r>
+        <w:t>open-source data analysis and manipulation tool.</w:t>
+      </w:r>
+    </w:p>
+    <w:p>
+      <w:pPr>
+        <w:jc w:val="both"/>
+      </w:pPr>
+      <w:r>
+        <w:rPr>
+          <w:b/>
+          <w:bCs/>
+        </w:rPr>
+        <w:t>NumPy</w:t>
+      </w:r>
+      <w:r>
+        <w:t xml:space="preserve"> </w:t>
+      </w:r>
+      <w:r>
         <w:t xml:space="preserve"> -</w:t>
       </w:r>
-      <w:proofErr w:type="gramEnd"/>
+      <w:r>
+        <w:t xml:space="preserve"> package for scientific computing </w:t>
+      </w:r>
+      <w:r>
+        <w:t xml:space="preserve">package for </w:t>
+      </w:r>
+      <w:r>
+        <w:t xml:space="preserve">and is used in numerical tasks </w:t>
+      </w:r>
+    </w:p>
+    <w:p>
+      <w:pPr>
+        <w:jc w:val="both"/>
+      </w:pPr>
+      <w:r>
+        <w:rPr>
+          <w:b/>
+          <w:bCs/>
+        </w:rPr>
+        <w:t>SciPy</w:t>
+      </w:r>
       <w:r>
         <w:t xml:space="preserve"> </w:t>
       </w:r>
       <w:r>
-        <w:t>open-source data analysis and manipulation tool.</w:t>
+        <w:t xml:space="preserve"> - </w:t>
+      </w:r>
+      <w:r>
+        <w:t xml:space="preserve">library for scientific computing </w:t>
+      </w:r>
+      <w:r>
+        <w:t>with additional</w:t>
+      </w:r>
+      <w:r>
+        <w:t xml:space="preserve"> functions for numerical integration, interpolation, optimisation</w:t>
       </w:r>
     </w:p>
     <w:p>
       <w:pPr>
         <w:jc w:val="both"/>
       </w:pPr>
-      <w:proofErr w:type="gramStart"/>
-      <w:r>
-        <w:rPr>
-          <w:b/>
-          <w:bCs/>
-        </w:rPr>
-        <w:t>NumPy</w:t>
+      <w:r>
+        <w:rPr>
+          <w:b/>
+          <w:bCs/>
+        </w:rPr>
+        <w:t>Seaborn</w:t>
       </w:r>
       <w:r>
         <w:t xml:space="preserve"> </w:t>
       </w:r>
       <w:r>
-        <w:t xml:space="preserve"> -</w:t>
-      </w:r>
-      <w:proofErr w:type="gramEnd"/>
-      <w:r>
-        <w:t xml:space="preserve"> package for scientific computing </w:t>
-      </w:r>
-      <w:r>
-        <w:t xml:space="preserve">package for </w:t>
-      </w:r>
-      <w:r>
-        <w:t xml:space="preserve">and is used in numerical tasks </w:t>
+        <w:t xml:space="preserve">- </w:t>
+      </w:r>
+      <w:r>
+        <w:t>statistical data visualization library based on matplotlib</w:t>
       </w:r>
     </w:p>
     <w:p>
       <w:pPr>
         <w:jc w:val="both"/>
       </w:pPr>
-      <w:proofErr w:type="gramStart"/>
-      <w:r>
-        <w:rPr>
-          <w:b/>
-          <w:bCs/>
-        </w:rPr>
-        <w:t>SciPy</w:t>
+      <w:r>
+        <w:rPr>
+          <w:b/>
+          <w:bCs/>
+        </w:rPr>
+        <w:t>Matplotlib</w:t>
       </w:r>
       <w:r>
         <w:t xml:space="preserve"> </w:t>
       </w:r>
       <w:r>
-        <w:t xml:space="preserve"> -</w:t>
-      </w:r>
-      <w:proofErr w:type="gramEnd"/>
+        <w:t>- detailed</w:t>
+      </w:r>
+      <w:r>
+        <w:t xml:space="preserve"> library for creating static, animated, and interactive visualisations </w:t>
+      </w:r>
+    </w:p>
+    <w:p>
+      <w:pPr>
+        <w:jc w:val="both"/>
+      </w:pPr>
+      <w:proofErr w:type="spellStart"/>
+      <w:r>
+        <w:rPr>
+          <w:b/>
+          <w:bCs/>
+        </w:rPr>
+        <w:t>Geopandas</w:t>
+      </w:r>
+      <w:proofErr w:type="spellEnd"/>
       <w:r>
         <w:t xml:space="preserve"> </w:t>
       </w:r>
       <w:r>
-        <w:t xml:space="preserve">library for scientific computing </w:t>
-      </w:r>
-      <w:r>
-        <w:t>with additional</w:t>
-      </w:r>
-      <w:r>
-        <w:t xml:space="preserve"> functions for numerical integration, interpolation, optimisation</w:t>
-      </w:r>
-    </w:p>
-    <w:p>
-      <w:pPr>
-        <w:jc w:val="both"/>
-      </w:pPr>
-      <w:r>
-        <w:rPr>
-          <w:b/>
-          <w:bCs/>
-        </w:rPr>
-        <w:t>Seaborn</w:t>
-      </w:r>
-      <w:r>
-        <w:t xml:space="preserve"> </w:t>
-      </w:r>
-      <w:r>
-        <w:t xml:space="preserve">- </w:t>
-      </w:r>
-      <w:r>
-        <w:t xml:space="preserve">statistical data visualization library based on </w:t>
-      </w:r>
-      <w:proofErr w:type="gramStart"/>
-      <w:r>
-        <w:t>matplotlib</w:t>
-      </w:r>
-      <w:proofErr w:type="gramEnd"/>
-    </w:p>
-    <w:p>
-      <w:pPr>
-        <w:jc w:val="both"/>
-      </w:pPr>
-      <w:r>
-        <w:rPr>
-          <w:b/>
-          <w:bCs/>
-        </w:rPr>
-        <w:t>Matplotlib</w:t>
-      </w:r>
-      <w:r>
-        <w:t xml:space="preserve"> </w:t>
-      </w:r>
-      <w:r>
-        <w:t>- detailed</w:t>
-      </w:r>
-      <w:r>
-        <w:t xml:space="preserve"> library for creating static, animated, and interactive </w:t>
-      </w:r>
-      <w:proofErr w:type="gramStart"/>
-      <w:r>
-        <w:t>visualisations</w:t>
-      </w:r>
-      <w:proofErr w:type="gramEnd"/>
-      <w:r>
-        <w:t xml:space="preserve"> </w:t>
-      </w:r>
-    </w:p>
-    <w:p>
-      <w:pPr>
-        <w:jc w:val="both"/>
-      </w:pPr>
-      <w:proofErr w:type="spellStart"/>
-      <w:r>
-        <w:rPr>
-          <w:b/>
-          <w:bCs/>
-        </w:rPr>
-        <w:t>Geopandas</w:t>
-      </w:r>
-      <w:proofErr w:type="spellEnd"/>
-      <w:r>
-        <w:t xml:space="preserve"> </w:t>
-      </w:r>
-      <w:r>
         <w:t xml:space="preserve">- open-source </w:t>
       </w:r>
-      <w:proofErr w:type="gramStart"/>
-      <w:r>
-        <w:t>pandas</w:t>
-      </w:r>
-      <w:proofErr w:type="gramEnd"/>
-      <w:r>
-        <w:t xml:space="preserve"> </w:t>
+      <w:r>
+        <w:t xml:space="preserve">pandas </w:t>
       </w:r>
       <w:r>
         <w:t xml:space="preserve">library for </w:t>
@@ -18355,15 +17916,7 @@
         <w:jc w:val="both"/>
       </w:pPr>
       <w:r>
-        <w:t xml:space="preserve">For machine learning, </w:t>
-      </w:r>
-      <w:proofErr w:type="gramStart"/>
-      <w:r>
-        <w:t>testing</w:t>
-      </w:r>
-      <w:proofErr w:type="gramEnd"/>
-      <w:r>
-        <w:t xml:space="preserve"> and debugging was essential – one particular case where this proved invaluable was in the application of GridSearchCV to a Support Vector Regression model that was built. GridSearchCV took over 8 hours to run on this model and still had not finished, but because the code had been written in the imperative paradigm, it meant that the author could break down the code into smaller sections to identify where the resources were being consumed in running the cross validation and through this testing the offending hyperparameter was removed from the parameter grid and the GridSearchCV was re-run and returned results in a much less resource intensive manner and allowed for results to be obtained for reporting. </w:t>
+        <w:t xml:space="preserve">For machine learning, testing and debugging was essential – one particular case where this proved invaluable was in the application of GridSearchCV to a Support Vector Regression model that was built. GridSearchCV took over 8 hours to run on this model and still had not finished, but because the code had been written in the imperative paradigm, it meant that the author could break down the code into smaller sections to identify where the resources were being consumed in running the cross validation and through this testing the offending hyperparameter was removed from the parameter grid and the GridSearchCV was re-run and returned results in a much less resource intensive manner and allowed for results to be obtained for reporting. </w:t>
       </w:r>
     </w:p>
     <w:p>

</xml_diff>